<commit_message>
changes in ASP doc file
</commit_message>
<xml_diff>
--- a/ASPCore.docx
+++ b/ASPCore.docx
@@ -4,7 +4,24 @@
   <w:body>
     <w:p>
       <w:pPr>
+        <w:pStyle w:val="Heading1"/>
         <w:jc w:val="center"/>
+        <w:rPr>
+          <w:sz w:val="42"/>
+          <w:szCs w:val="42"/>
+        </w:rPr>
+      </w:pPr>
+      <w:r>
+        <w:rPr>
+          <w:sz w:val="42"/>
+          <w:szCs w:val="42"/>
+        </w:rPr>
+        <w:t>ASP.NET CORE</w:t>
+      </w:r>
+    </w:p>
+    <w:p>
+      <w:pPr>
+        <w:pStyle w:val="Heading2"/>
         <w:rPr>
           <w:sz w:val="34"/>
           <w:szCs w:val="34"/>
@@ -15,11 +32,6 @@
           <w:sz w:val="34"/>
           <w:szCs w:val="34"/>
         </w:rPr>
-        <w:t>ASP.NET CORE</w:t>
-      </w:r>
-    </w:p>
-    <w:p>
-      <w:r>
         <w:t>WHAT IS ASP.NET CORE?</w:t>
       </w:r>
     </w:p>
@@ -53,10 +65,24 @@
         <w:t>ASP.NET Core is a redesign of ASP.NET 4.x</w:t>
       </w:r>
     </w:p>
-    <w:p/>
-    <w:p/>
     <w:p>
+      <w:pPr>
+        <w:ind w:left="360"/>
+      </w:pPr>
+    </w:p>
+    <w:p>
+      <w:pPr>
+        <w:pStyle w:val="Heading2"/>
+        <w:rPr>
+          <w:sz w:val="34"/>
+          <w:szCs w:val="34"/>
+        </w:rPr>
+      </w:pPr>
       <w:r>
+        <w:rPr>
+          <w:sz w:val="34"/>
+          <w:szCs w:val="34"/>
+        </w:rPr>
         <w:t>ASP.NET CORE BENEFITS AND FEATURES</w:t>
       </w:r>
     </w:p>
@@ -104,11 +130,7 @@
     </w:p>
     <w:p>
       <w:pPr>
-        <w:pStyle w:val="ListParagraph"/>
-        <w:numPr>
-          <w:ilvl w:val="0"/>
-          <w:numId w:val="6"/>
-        </w:numPr>
+        <w:pStyle w:val="Heading3"/>
       </w:pPr>
       <w:r>
         <w:t>CROSS PLATFORM:</w:t>
@@ -143,11 +165,7 @@
     </w:p>
     <w:p>
       <w:pPr>
-        <w:pStyle w:val="ListParagraph"/>
-        <w:numPr>
-          <w:ilvl w:val="0"/>
-          <w:numId w:val="6"/>
-        </w:numPr>
+        <w:pStyle w:val="Heading3"/>
       </w:pPr>
       <w:r>
         <w:t>One Unified Programming Model for MVC and Web API:</w:t>
@@ -1273,6 +1291,71 @@
     <w:name w:val="Normal"/>
     <w:qFormat/>
   </w:style>
+  <w:style w:type="paragraph" w:styleId="Heading1">
+    <w:name w:val="heading 1"/>
+    <w:basedOn w:val="Normal"/>
+    <w:next w:val="Normal"/>
+    <w:link w:val="Heading1Char"/>
+    <w:uiPriority w:val="9"/>
+    <w:qFormat/>
+    <w:rsid w:val="00B84FB5"/>
+    <w:pPr>
+      <w:keepNext/>
+      <w:keepLines/>
+      <w:spacing w:before="240" w:after="0"/>
+      <w:outlineLvl w:val="0"/>
+    </w:pPr>
+    <w:rPr>
+      <w:rFonts w:asciiTheme="majorHAnsi" w:eastAsiaTheme="majorEastAsia" w:hAnsiTheme="majorHAnsi" w:cstheme="majorBidi"/>
+      <w:color w:val="2F5496" w:themeColor="accent1" w:themeShade="BF"/>
+      <w:sz w:val="32"/>
+      <w:szCs w:val="32"/>
+    </w:rPr>
+  </w:style>
+  <w:style w:type="paragraph" w:styleId="Heading2">
+    <w:name w:val="heading 2"/>
+    <w:basedOn w:val="Normal"/>
+    <w:next w:val="Normal"/>
+    <w:link w:val="Heading2Char"/>
+    <w:uiPriority w:val="9"/>
+    <w:unhideWhenUsed/>
+    <w:qFormat/>
+    <w:rsid w:val="00B84FB5"/>
+    <w:pPr>
+      <w:keepNext/>
+      <w:keepLines/>
+      <w:spacing w:before="40" w:after="0"/>
+      <w:outlineLvl w:val="1"/>
+    </w:pPr>
+    <w:rPr>
+      <w:rFonts w:asciiTheme="majorHAnsi" w:eastAsiaTheme="majorEastAsia" w:hAnsiTheme="majorHAnsi" w:cstheme="majorBidi"/>
+      <w:color w:val="2F5496" w:themeColor="accent1" w:themeShade="BF"/>
+      <w:sz w:val="26"/>
+      <w:szCs w:val="26"/>
+    </w:rPr>
+  </w:style>
+  <w:style w:type="paragraph" w:styleId="Heading3">
+    <w:name w:val="heading 3"/>
+    <w:basedOn w:val="Normal"/>
+    <w:next w:val="Normal"/>
+    <w:link w:val="Heading3Char"/>
+    <w:uiPriority w:val="9"/>
+    <w:unhideWhenUsed/>
+    <w:qFormat/>
+    <w:rsid w:val="00B84FB5"/>
+    <w:pPr>
+      <w:keepNext/>
+      <w:keepLines/>
+      <w:spacing w:before="40" w:after="0"/>
+      <w:outlineLvl w:val="2"/>
+    </w:pPr>
+    <w:rPr>
+      <w:rFonts w:asciiTheme="majorHAnsi" w:eastAsiaTheme="majorEastAsia" w:hAnsiTheme="majorHAnsi" w:cstheme="majorBidi"/>
+      <w:color w:val="1F3763" w:themeColor="accent1" w:themeShade="7F"/>
+      <w:sz w:val="24"/>
+      <w:szCs w:val="24"/>
+    </w:rPr>
+  </w:style>
   <w:style w:type="character" w:default="1" w:styleId="DefaultParagraphFont">
     <w:name w:val="Default Paragraph Font"/>
     <w:uiPriority w:val="1"/>
@@ -1310,6 +1393,45 @@
       <w:ind w:left="720"/>
       <w:contextualSpacing/>
     </w:pPr>
+  </w:style>
+  <w:style w:type="character" w:customStyle="1" w:styleId="Heading1Char">
+    <w:name w:val="Heading 1 Char"/>
+    <w:basedOn w:val="DefaultParagraphFont"/>
+    <w:link w:val="Heading1"/>
+    <w:uiPriority w:val="9"/>
+    <w:rsid w:val="00B84FB5"/>
+    <w:rPr>
+      <w:rFonts w:asciiTheme="majorHAnsi" w:eastAsiaTheme="majorEastAsia" w:hAnsiTheme="majorHAnsi" w:cstheme="majorBidi"/>
+      <w:color w:val="2F5496" w:themeColor="accent1" w:themeShade="BF"/>
+      <w:sz w:val="32"/>
+      <w:szCs w:val="32"/>
+    </w:rPr>
+  </w:style>
+  <w:style w:type="character" w:customStyle="1" w:styleId="Heading2Char">
+    <w:name w:val="Heading 2 Char"/>
+    <w:basedOn w:val="DefaultParagraphFont"/>
+    <w:link w:val="Heading2"/>
+    <w:uiPriority w:val="9"/>
+    <w:rsid w:val="00B84FB5"/>
+    <w:rPr>
+      <w:rFonts w:asciiTheme="majorHAnsi" w:eastAsiaTheme="majorEastAsia" w:hAnsiTheme="majorHAnsi" w:cstheme="majorBidi"/>
+      <w:color w:val="2F5496" w:themeColor="accent1" w:themeShade="BF"/>
+      <w:sz w:val="26"/>
+      <w:szCs w:val="26"/>
+    </w:rPr>
+  </w:style>
+  <w:style w:type="character" w:customStyle="1" w:styleId="Heading3Char">
+    <w:name w:val="Heading 3 Char"/>
+    <w:basedOn w:val="DefaultParagraphFont"/>
+    <w:link w:val="Heading3"/>
+    <w:uiPriority w:val="9"/>
+    <w:rsid w:val="00B84FB5"/>
+    <w:rPr>
+      <w:rFonts w:asciiTheme="majorHAnsi" w:eastAsiaTheme="majorEastAsia" w:hAnsiTheme="majorHAnsi" w:cstheme="majorBidi"/>
+      <w:color w:val="1F3763" w:themeColor="accent1" w:themeShade="7F"/>
+      <w:sz w:val="24"/>
+      <w:szCs w:val="24"/>
+    </w:rPr>
   </w:style>
 </w:styles>
 </file>

</xml_diff>

<commit_message>
Main Method / ASP.NET Core Process hosting
</commit_message>
<xml_diff>
--- a/ASPCore.docx
+++ b/ASPCore.docx
@@ -44,13 +44,7 @@
         </w:numPr>
       </w:pPr>
       <w:r>
-        <w:t>ASP.NET Core is a cross-platform, high-performance, open-source framework for building modern, cloud based,</w:t>
-      </w:r>
-      <w:r>
-        <w:t xml:space="preserve"> I</w:t>
-      </w:r>
-      <w:r>
-        <w:t>nternet-connected applications</w:t>
+        <w:t>ASP.NET Core is a cross-platform, high-performance, open-source framework for building modern, cloud based, Internet-connected applications</w:t>
       </w:r>
     </w:p>
     <w:p>
@@ -67,11 +61,6 @@
     </w:p>
     <w:p>
       <w:pPr>
-        <w:ind w:left="360"/>
-      </w:pPr>
-    </w:p>
-    <w:p>
-      <w:pPr>
         <w:pStyle w:val="Heading2"/>
         <w:rPr>
           <w:sz w:val="34"/>
@@ -91,10 +80,13 @@
         <w:ind w:firstLine="720"/>
       </w:pPr>
       <w:r>
+        <w:rPr>
+          <w:noProof/>
+        </w:rPr>
         <w:drawing>
-          <wp:inline distT="0" distB="0" distL="0" distR="0" wp14:anchorId="7147DDF2" wp14:editId="45B622F8">
-            <wp:extent cx="4692650" cy="2946399"/>
-            <wp:effectExtent l="0" t="0" r="0" b="6985"/>
+          <wp:inline distT="0" distB="0" distL="0" distR="0" wp14:anchorId="7147DDF2" wp14:editId="32CA8417">
+            <wp:extent cx="4691640" cy="2565400"/>
+            <wp:effectExtent l="0" t="0" r="0" b="6350"/>
             <wp:docPr id="910471641" name="Picture 1"/>
             <wp:cNvGraphicFramePr>
               <a:graphicFrameLocks xmlns:a="http://schemas.openxmlformats.org/drawingml/2006/main" noChangeAspect="1"/>
@@ -115,7 +107,7 @@
                   <pic:spPr>
                     <a:xfrm>
                       <a:off x="0" y="0"/>
-                      <a:ext cx="4703001" cy="2952898"/>
+                      <a:ext cx="4706916" cy="2573753"/>
                     </a:xfrm>
                     <a:prstGeom prst="rect">
                       <a:avLst/>
@@ -133,10 +125,7 @@
         <w:pStyle w:val="Heading3"/>
       </w:pPr>
       <w:r>
-        <w:t>CROSS PLATFORM:</w:t>
-      </w:r>
-      <w:r>
-        <w:t xml:space="preserve"> </w:t>
+        <w:t xml:space="preserve">CROSS PLATFORM: </w:t>
       </w:r>
     </w:p>
     <w:p>
@@ -184,10 +173,13 @@
         <w:ind w:firstLine="720"/>
       </w:pPr>
       <w:r>
+        <w:rPr>
+          <w:noProof/>
+        </w:rPr>
         <w:drawing>
-          <wp:inline distT="0" distB="0" distL="0" distR="0" wp14:anchorId="29B325CA" wp14:editId="58BD8A74">
-            <wp:extent cx="4623038" cy="1562180"/>
-            <wp:effectExtent l="0" t="0" r="6350" b="0"/>
+          <wp:inline distT="0" distB="0" distL="0" distR="0" wp14:anchorId="29B325CA" wp14:editId="37D54DED">
+            <wp:extent cx="4622800" cy="1346200"/>
+            <wp:effectExtent l="0" t="0" r="6350" b="6350"/>
             <wp:docPr id="1056945206" name="Picture 1"/>
             <wp:cNvGraphicFramePr>
               <a:graphicFrameLocks xmlns:a="http://schemas.openxmlformats.org/drawingml/2006/main" noChangeAspect="1"/>
@@ -208,7 +200,7 @@
                   <pic:spPr>
                     <a:xfrm>
                       <a:off x="0" y="0"/>
-                      <a:ext cx="4623038" cy="1562180"/>
+                      <a:ext cx="4623042" cy="1346270"/>
                     </a:xfrm>
                     <a:prstGeom prst="rect">
                       <a:avLst/>
@@ -221,13 +213,11 @@
         </w:drawing>
       </w:r>
     </w:p>
-    <w:p/>
     <w:p>
       <w:pPr>
         <w:pStyle w:val="Heading3"/>
       </w:pPr>
       <w:r>
-        <w:lastRenderedPageBreak/>
         <w:t>Modular:</w:t>
       </w:r>
     </w:p>
@@ -279,7 +269,6 @@
         <w:t>Custom Middleware Components can also be created</w:t>
       </w:r>
     </w:p>
-    <w:p/>
     <w:p>
       <w:pPr>
         <w:pStyle w:val="Heading2"/>
@@ -293,6 +282,7 @@
           <w:sz w:val="34"/>
           <w:szCs w:val="34"/>
         </w:rPr>
+        <w:lastRenderedPageBreak/>
         <w:t>ASP.NET Core Project File</w:t>
       </w:r>
     </w:p>
@@ -325,15 +315,7 @@
         </w:numPr>
       </w:pPr>
       <w:r>
-        <w:t xml:space="preserve">To specify a target </w:t>
-      </w:r>
-      <w:proofErr w:type="gramStart"/>
-      <w:r>
-        <w:t>framework</w:t>
-      </w:r>
-      <w:proofErr w:type="gramEnd"/>
-      <w:r>
-        <w:t xml:space="preserve"> we use Target Framework Moniker (TFM)</w:t>
+        <w:t>To specify a target framework we use Target Framework Moniker (TFM)</w:t>
       </w:r>
     </w:p>
     <w:p>
@@ -341,6 +323,9 @@
         <w:ind w:left="360"/>
       </w:pPr>
       <w:r>
+        <w:rPr>
+          <w:noProof/>
+        </w:rPr>
         <w:drawing>
           <wp:inline distT="0" distB="0" distL="0" distR="0" wp14:anchorId="54EE6B43" wp14:editId="5995C38D">
             <wp:extent cx="5181866" cy="1759040"/>
@@ -379,6 +364,9 @@
       </w:r>
     </w:p>
     <w:p>
+      <w:pPr>
+        <w:ind w:firstLine="360"/>
+      </w:pPr>
       <w:r>
         <w:t xml:space="preserve">In our case the TFM is </w:t>
       </w:r>
@@ -390,7 +378,6 @@
         <w:t>netcoreapp3.1</w:t>
       </w:r>
     </w:p>
-    <w:p/>
     <w:p>
       <w:pPr>
         <w:pStyle w:val="Heading3"/>
@@ -447,7 +434,444 @@
         <w:t>OutOfProcess hosting model forward web requests to a backend ASP.NET Core app running the Kestrel Server</w:t>
       </w:r>
     </w:p>
+    <w:p>
+      <w:pPr>
+        <w:pStyle w:val="Heading1"/>
+      </w:pPr>
+      <w:r>
+        <w:t>Main Method in ASP.NET Core</w:t>
+      </w:r>
+    </w:p>
+    <w:p>
+      <w:pPr>
+        <w:pStyle w:val="ListParagraph"/>
+        <w:numPr>
+          <w:ilvl w:val="0"/>
+          <w:numId w:val="10"/>
+        </w:numPr>
+      </w:pPr>
+      <w:r>
+        <w:t xml:space="preserve">A </w:t>
+      </w:r>
+      <w:r>
+        <w:rPr>
+          <w:color w:val="171717" w:themeColor="background2" w:themeShade="1A"/>
+        </w:rPr>
+        <w:t>Console</w:t>
+      </w:r>
+      <w:r>
+        <w:t xml:space="preserve"> application usually has a </w:t>
+      </w:r>
+      <w:r>
+        <w:rPr>
+          <w:b/>
+          <w:bCs/>
+          <w:color w:val="806000" w:themeColor="accent4" w:themeShade="80"/>
+        </w:rPr>
+        <w:t>Main()</w:t>
+      </w:r>
+      <w:r>
+        <w:rPr>
+          <w:color w:val="806000" w:themeColor="accent4" w:themeShade="80"/>
+        </w:rPr>
+        <w:t xml:space="preserve"> </w:t>
+      </w:r>
+      <w:r>
+        <w:rPr>
+          <w:color w:val="171717" w:themeColor="background2" w:themeShade="1A"/>
+        </w:rPr>
+        <w:t xml:space="preserve">method </w:t>
+      </w:r>
+    </w:p>
+    <w:p>
+      <w:pPr>
+        <w:pStyle w:val="ListParagraph"/>
+        <w:numPr>
+          <w:ilvl w:val="0"/>
+          <w:numId w:val="10"/>
+        </w:numPr>
+      </w:pPr>
+      <w:r>
+        <w:t xml:space="preserve">Why do we have a </w:t>
+      </w:r>
+      <w:r>
+        <w:rPr>
+          <w:b/>
+          <w:bCs/>
+          <w:color w:val="806000" w:themeColor="accent4" w:themeShade="80"/>
+        </w:rPr>
+        <w:t>Main()</w:t>
+      </w:r>
+      <w:r>
+        <w:rPr>
+          <w:b/>
+          <w:bCs/>
+          <w:color w:val="806000" w:themeColor="accent4" w:themeShade="80"/>
+        </w:rPr>
+        <w:t xml:space="preserve"> </w:t>
+      </w:r>
+      <w:r>
+        <w:rPr>
+          <w:color w:val="171717" w:themeColor="background2" w:themeShade="1A"/>
+        </w:rPr>
+        <w:t>method in ASP.NET Core web application</w:t>
+      </w:r>
+    </w:p>
+    <w:p>
+      <w:pPr>
+        <w:pStyle w:val="ListParagraph"/>
+        <w:numPr>
+          <w:ilvl w:val="0"/>
+          <w:numId w:val="10"/>
+        </w:numPr>
+      </w:pPr>
+      <w:r>
+        <w:rPr>
+          <w:color w:val="171717" w:themeColor="background2" w:themeShade="1A"/>
+        </w:rPr>
+        <w:t xml:space="preserve">ASP.NET Core application initially starts as a Console application and the </w:t>
+      </w:r>
+      <w:r>
+        <w:rPr>
+          <w:b/>
+          <w:bCs/>
+          <w:color w:val="806000" w:themeColor="accent4" w:themeShade="80"/>
+        </w:rPr>
+        <w:t>Main()</w:t>
+      </w:r>
+      <w:r>
+        <w:rPr>
+          <w:b/>
+          <w:bCs/>
+          <w:color w:val="806000" w:themeColor="accent4" w:themeShade="80"/>
+        </w:rPr>
+        <w:t xml:space="preserve"> </w:t>
+      </w:r>
+      <w:r>
+        <w:rPr>
+          <w:color w:val="171717" w:themeColor="background2" w:themeShade="1A"/>
+        </w:rPr>
+        <w:t>method of Program.cs class is the entry point</w:t>
+      </w:r>
+    </w:p>
+    <w:p>
+      <w:pPr>
+        <w:pStyle w:val="ListParagraph"/>
+      </w:pPr>
+      <w:r>
+        <w:drawing>
+          <wp:inline distT="0" distB="0" distL="0" distR="0" wp14:anchorId="65F16B0A" wp14:editId="52CBC5C3">
+            <wp:extent cx="5505450" cy="1447800"/>
+            <wp:effectExtent l="0" t="0" r="0" b="0"/>
+            <wp:docPr id="1892769580" name="Picture 1"/>
+            <wp:cNvGraphicFramePr>
+              <a:graphicFrameLocks xmlns:a="http://schemas.openxmlformats.org/drawingml/2006/main" noChangeAspect="1"/>
+            </wp:cNvGraphicFramePr>
+            <a:graphic xmlns:a="http://schemas.openxmlformats.org/drawingml/2006/main">
+              <a:graphicData uri="http://schemas.openxmlformats.org/drawingml/2006/picture">
+                <pic:pic xmlns:pic="http://schemas.openxmlformats.org/drawingml/2006/picture">
+                  <pic:nvPicPr>
+                    <pic:cNvPr id="1892769580" name=""/>
+                    <pic:cNvPicPr/>
+                  </pic:nvPicPr>
+                  <pic:blipFill>
+                    <a:blip r:embed="rId8"/>
+                    <a:stretch>
+                      <a:fillRect/>
+                    </a:stretch>
+                  </pic:blipFill>
+                  <pic:spPr>
+                    <a:xfrm>
+                      <a:off x="0" y="0"/>
+                      <a:ext cx="5505767" cy="1447883"/>
+                    </a:xfrm>
+                    <a:prstGeom prst="rect">
+                      <a:avLst/>
+                    </a:prstGeom>
+                  </pic:spPr>
+                </pic:pic>
+              </a:graphicData>
+            </a:graphic>
+          </wp:inline>
+        </w:drawing>
+      </w:r>
+    </w:p>
+    <w:p>
+      <w:pPr>
+        <w:pStyle w:val="ListParagraph"/>
+        <w:numPr>
+          <w:ilvl w:val="0"/>
+          <w:numId w:val="10"/>
+        </w:numPr>
+      </w:pPr>
+      <w:r>
+        <w:t xml:space="preserve">This </w:t>
+      </w:r>
+      <w:r>
+        <w:rPr>
+          <w:b/>
+          <w:bCs/>
+          <w:color w:val="806000" w:themeColor="accent4" w:themeShade="80"/>
+        </w:rPr>
+        <w:t>Main()</w:t>
+      </w:r>
+      <w:r>
+        <w:rPr>
+          <w:b/>
+          <w:bCs/>
+          <w:color w:val="806000" w:themeColor="accent4" w:themeShade="80"/>
+        </w:rPr>
+        <w:t xml:space="preserve"> </w:t>
+      </w:r>
+      <w:r>
+        <w:t>method configures ASP.NET Core and starts it and at that point it becomes an ASP.NET Core web application</w:t>
+      </w:r>
+    </w:p>
     <w:p/>
+    <w:p>
+      <w:pPr>
+        <w:pStyle w:val="Heading1"/>
+      </w:pPr>
+      <w:r>
+        <w:t>ASP.NET Core InProcess Hosting</w:t>
+      </w:r>
+    </w:p>
+    <w:p>
+      <w:pPr>
+        <w:pStyle w:val="Heading2"/>
+      </w:pPr>
+      <w:r>
+        <w:t>Some of the Tasks that CreateDefaultBuilder() performs</w:t>
+      </w:r>
+    </w:p>
+    <w:p>
+      <w:pPr>
+        <w:pStyle w:val="ListParagraph"/>
+        <w:numPr>
+          <w:ilvl w:val="0"/>
+          <w:numId w:val="10"/>
+        </w:numPr>
+      </w:pPr>
+      <w:r>
+        <w:t>Setting up the web server</w:t>
+      </w:r>
+    </w:p>
+    <w:p>
+      <w:pPr>
+        <w:pStyle w:val="ListParagraph"/>
+        <w:numPr>
+          <w:ilvl w:val="0"/>
+          <w:numId w:val="10"/>
+        </w:numPr>
+      </w:pPr>
+      <w:r>
+        <w:t>Loading the host and application configuration from various configuration sources and</w:t>
+      </w:r>
+    </w:p>
+    <w:p>
+      <w:pPr>
+        <w:pStyle w:val="ListParagraph"/>
+        <w:numPr>
+          <w:ilvl w:val="0"/>
+          <w:numId w:val="10"/>
+        </w:numPr>
+      </w:pPr>
+      <w:r>
+        <w:t>Configuring logging</w:t>
+      </w:r>
+    </w:p>
+    <w:p>
+      <w:pPr>
+        <w:pStyle w:val="Heading2"/>
+      </w:pPr>
+      <w:r>
+        <w:lastRenderedPageBreak/>
+        <w:t>An ASP.NET core application can be hosted</w:t>
+      </w:r>
+    </w:p>
+    <w:p>
+      <w:pPr>
+        <w:pStyle w:val="ListParagraph"/>
+        <w:numPr>
+          <w:ilvl w:val="0"/>
+          <w:numId w:val="11"/>
+        </w:numPr>
+      </w:pPr>
+      <w:r>
+        <w:t>InProcess or</w:t>
+      </w:r>
+    </w:p>
+    <w:p>
+      <w:pPr>
+        <w:pStyle w:val="ListParagraph"/>
+        <w:numPr>
+          <w:ilvl w:val="0"/>
+          <w:numId w:val="11"/>
+        </w:numPr>
+      </w:pPr>
+      <w:r>
+        <w:t>OutOfProcess</w:t>
+      </w:r>
+    </w:p>
+    <w:p>
+      <w:pPr>
+        <w:pStyle w:val="ListParagraph"/>
+      </w:pPr>
+    </w:p>
+    <w:p>
+      <w:pPr>
+        <w:pStyle w:val="Heading3"/>
+        <w:ind w:left="360"/>
+      </w:pPr>
+      <w:r>
+        <w:t>To configure InProcess hosting</w:t>
+      </w:r>
+    </w:p>
+    <w:p>
+      <w:r>
+        <w:tab/>
+      </w:r>
+      <w:r>
+        <w:drawing>
+          <wp:inline distT="0" distB="0" distL="0" distR="0" wp14:anchorId="31822F27" wp14:editId="6A57BE73">
+            <wp:extent cx="4832598" cy="247663"/>
+            <wp:effectExtent l="0" t="0" r="6350" b="0"/>
+            <wp:docPr id="377924984" name="Picture 1"/>
+            <wp:cNvGraphicFramePr>
+              <a:graphicFrameLocks xmlns:a="http://schemas.openxmlformats.org/drawingml/2006/main" noChangeAspect="1"/>
+            </wp:cNvGraphicFramePr>
+            <a:graphic xmlns:a="http://schemas.openxmlformats.org/drawingml/2006/main">
+              <a:graphicData uri="http://schemas.openxmlformats.org/drawingml/2006/picture">
+                <pic:pic xmlns:pic="http://schemas.openxmlformats.org/drawingml/2006/picture">
+                  <pic:nvPicPr>
+                    <pic:cNvPr id="377924984" name=""/>
+                    <pic:cNvPicPr/>
+                  </pic:nvPicPr>
+                  <pic:blipFill>
+                    <a:blip r:embed="rId9"/>
+                    <a:stretch>
+                      <a:fillRect/>
+                    </a:stretch>
+                  </pic:blipFill>
+                  <pic:spPr>
+                    <a:xfrm>
+                      <a:off x="0" y="0"/>
+                      <a:ext cx="4832598" cy="247663"/>
+                    </a:xfrm>
+                    <a:prstGeom prst="rect">
+                      <a:avLst/>
+                    </a:prstGeom>
+                  </pic:spPr>
+                </pic:pic>
+              </a:graphicData>
+            </a:graphic>
+          </wp:inline>
+        </w:drawing>
+      </w:r>
+    </w:p>
+    <w:p>
+      <w:r>
+        <w:tab/>
+        <w:t>CreateDefaultBuilder() method calls UseIIS() method and host the app inside of the IIS worker process (w3wp.exe or iisexpress.exe)</w:t>
+      </w:r>
+    </w:p>
+    <w:p>
+      <w:pPr>
+        <w:pStyle w:val="ListParagraph"/>
+      </w:pPr>
+      <w:r>
+        <w:t>InProcess hosting delivers significantly higher request throughput than OutOfProcess hosting</w:t>
+      </w:r>
+    </w:p>
+    <w:p>
+      <w:pPr>
+        <w:pStyle w:val="Heading3"/>
+        <w:ind w:firstLine="720"/>
+      </w:pPr>
+      <w:r>
+        <w:t>With OutOfProcess hosting</w:t>
+      </w:r>
+    </w:p>
+    <w:p>
+      <w:pPr>
+        <w:pStyle w:val="ListParagraph"/>
+        <w:numPr>
+          <w:ilvl w:val="0"/>
+          <w:numId w:val="12"/>
+        </w:numPr>
+      </w:pPr>
+      <w:r>
+        <w:t>2 Web Servers – Internal and External Web Server</w:t>
+      </w:r>
+    </w:p>
+    <w:p>
+      <w:pPr>
+        <w:pStyle w:val="ListParagraph"/>
+        <w:numPr>
+          <w:ilvl w:val="0"/>
+          <w:numId w:val="12"/>
+        </w:numPr>
+      </w:pPr>
+      <w:r>
+        <w:t>The internal web server is Kestral</w:t>
+      </w:r>
+    </w:p>
+    <w:p>
+      <w:pPr>
+        <w:pStyle w:val="ListParagraph"/>
+        <w:numPr>
+          <w:ilvl w:val="0"/>
+          <w:numId w:val="12"/>
+        </w:numPr>
+      </w:pPr>
+      <w:r>
+        <w:t>The external web server can be IIS, Nginx, Apache</w:t>
+      </w:r>
+    </w:p>
+    <w:p>
+      <w:pPr>
+        <w:pStyle w:val="Heading2"/>
+      </w:pPr>
+      <w:r>
+        <w:t>What is Kestral</w:t>
+      </w:r>
+    </w:p>
+    <w:p>
+      <w:pPr>
+        <w:pStyle w:val="ListParagraph"/>
+        <w:numPr>
+          <w:ilvl w:val="0"/>
+          <w:numId w:val="13"/>
+        </w:numPr>
+      </w:pPr>
+      <w:r>
+        <w:t>Cross-Platform Web Server for ASP.NET Core</w:t>
+      </w:r>
+    </w:p>
+    <w:p>
+      <w:pPr>
+        <w:pStyle w:val="ListParagraph"/>
+        <w:numPr>
+          <w:ilvl w:val="0"/>
+          <w:numId w:val="13"/>
+        </w:numPr>
+      </w:pPr>
+      <w:r>
+        <w:t>Kestral can be used, by itself as an edge server</w:t>
+      </w:r>
+    </w:p>
+    <w:p>
+      <w:pPr>
+        <w:pStyle w:val="ListParagraph"/>
+        <w:numPr>
+          <w:ilvl w:val="0"/>
+          <w:numId w:val="13"/>
+        </w:numPr>
+      </w:pPr>
+      <w:r>
+        <w:t>The process used to host the app is dotnet.exe</w:t>
+      </w:r>
+    </w:p>
     <w:sectPr>
       <w:pgSz w:w="11906" w:h="16838"/>
       <w:pgMar w:top="1440" w:right="1440" w:bottom="1440" w:left="1440" w:header="708" w:footer="708" w:gutter="0"/>
@@ -746,6 +1170,345 @@
     </w:lvl>
   </w:abstractNum>
   <w:abstractNum w:abstractNumId="3" w15:restartNumberingAfterBreak="0">
+    <w:nsid w:val="15213F18"/>
+    <w:multiLevelType w:val="hybridMultilevel"/>
+    <w:tmpl w:val="5D78317A"/>
+    <w:lvl w:ilvl="0" w:tplc="40090001">
+      <w:start w:val="1"/>
+      <w:numFmt w:val="bullet"/>
+      <w:lvlText w:val=""/>
+      <w:lvlJc w:val="left"/>
+      <w:pPr>
+        <w:ind w:left="720" w:hanging="360"/>
+      </w:pPr>
+      <w:rPr>
+        <w:rFonts w:ascii="Symbol" w:hAnsi="Symbol" w:hint="default"/>
+      </w:rPr>
+    </w:lvl>
+    <w:lvl w:ilvl="1" w:tplc="40090003" w:tentative="1">
+      <w:start w:val="1"/>
+      <w:numFmt w:val="bullet"/>
+      <w:lvlText w:val="o"/>
+      <w:lvlJc w:val="left"/>
+      <w:pPr>
+        <w:ind w:left="1440" w:hanging="360"/>
+      </w:pPr>
+      <w:rPr>
+        <w:rFonts w:ascii="Courier New" w:hAnsi="Courier New" w:cs="Courier New" w:hint="default"/>
+      </w:rPr>
+    </w:lvl>
+    <w:lvl w:ilvl="2" w:tplc="40090005" w:tentative="1">
+      <w:start w:val="1"/>
+      <w:numFmt w:val="bullet"/>
+      <w:lvlText w:val=""/>
+      <w:lvlJc w:val="left"/>
+      <w:pPr>
+        <w:ind w:left="2160" w:hanging="360"/>
+      </w:pPr>
+      <w:rPr>
+        <w:rFonts w:ascii="Wingdings" w:hAnsi="Wingdings" w:hint="default"/>
+      </w:rPr>
+    </w:lvl>
+    <w:lvl w:ilvl="3" w:tplc="40090001" w:tentative="1">
+      <w:start w:val="1"/>
+      <w:numFmt w:val="bullet"/>
+      <w:lvlText w:val=""/>
+      <w:lvlJc w:val="left"/>
+      <w:pPr>
+        <w:ind w:left="2880" w:hanging="360"/>
+      </w:pPr>
+      <w:rPr>
+        <w:rFonts w:ascii="Symbol" w:hAnsi="Symbol" w:hint="default"/>
+      </w:rPr>
+    </w:lvl>
+    <w:lvl w:ilvl="4" w:tplc="40090003" w:tentative="1">
+      <w:start w:val="1"/>
+      <w:numFmt w:val="bullet"/>
+      <w:lvlText w:val="o"/>
+      <w:lvlJc w:val="left"/>
+      <w:pPr>
+        <w:ind w:left="3600" w:hanging="360"/>
+      </w:pPr>
+      <w:rPr>
+        <w:rFonts w:ascii="Courier New" w:hAnsi="Courier New" w:cs="Courier New" w:hint="default"/>
+      </w:rPr>
+    </w:lvl>
+    <w:lvl w:ilvl="5" w:tplc="40090005" w:tentative="1">
+      <w:start w:val="1"/>
+      <w:numFmt w:val="bullet"/>
+      <w:lvlText w:val=""/>
+      <w:lvlJc w:val="left"/>
+      <w:pPr>
+        <w:ind w:left="4320" w:hanging="360"/>
+      </w:pPr>
+      <w:rPr>
+        <w:rFonts w:ascii="Wingdings" w:hAnsi="Wingdings" w:hint="default"/>
+      </w:rPr>
+    </w:lvl>
+    <w:lvl w:ilvl="6" w:tplc="40090001" w:tentative="1">
+      <w:start w:val="1"/>
+      <w:numFmt w:val="bullet"/>
+      <w:lvlText w:val=""/>
+      <w:lvlJc w:val="left"/>
+      <w:pPr>
+        <w:ind w:left="5040" w:hanging="360"/>
+      </w:pPr>
+      <w:rPr>
+        <w:rFonts w:ascii="Symbol" w:hAnsi="Symbol" w:hint="default"/>
+      </w:rPr>
+    </w:lvl>
+    <w:lvl w:ilvl="7" w:tplc="40090003" w:tentative="1">
+      <w:start w:val="1"/>
+      <w:numFmt w:val="bullet"/>
+      <w:lvlText w:val="o"/>
+      <w:lvlJc w:val="left"/>
+      <w:pPr>
+        <w:ind w:left="5760" w:hanging="360"/>
+      </w:pPr>
+      <w:rPr>
+        <w:rFonts w:ascii="Courier New" w:hAnsi="Courier New" w:cs="Courier New" w:hint="default"/>
+      </w:rPr>
+    </w:lvl>
+    <w:lvl w:ilvl="8" w:tplc="40090005" w:tentative="1">
+      <w:start w:val="1"/>
+      <w:numFmt w:val="bullet"/>
+      <w:lvlText w:val=""/>
+      <w:lvlJc w:val="left"/>
+      <w:pPr>
+        <w:ind w:left="6480" w:hanging="360"/>
+      </w:pPr>
+      <w:rPr>
+        <w:rFonts w:ascii="Wingdings" w:hAnsi="Wingdings" w:hint="default"/>
+      </w:rPr>
+    </w:lvl>
+  </w:abstractNum>
+  <w:abstractNum w:abstractNumId="4" w15:restartNumberingAfterBreak="0">
+    <w:nsid w:val="23DE221B"/>
+    <w:multiLevelType w:val="hybridMultilevel"/>
+    <w:tmpl w:val="5F0E30B0"/>
+    <w:lvl w:ilvl="0" w:tplc="40090001">
+      <w:start w:val="1"/>
+      <w:numFmt w:val="bullet"/>
+      <w:lvlText w:val=""/>
+      <w:lvlJc w:val="left"/>
+      <w:pPr>
+        <w:ind w:left="1440" w:hanging="360"/>
+      </w:pPr>
+      <w:rPr>
+        <w:rFonts w:ascii="Symbol" w:hAnsi="Symbol" w:hint="default"/>
+      </w:rPr>
+    </w:lvl>
+    <w:lvl w:ilvl="1" w:tplc="40090003" w:tentative="1">
+      <w:start w:val="1"/>
+      <w:numFmt w:val="bullet"/>
+      <w:lvlText w:val="o"/>
+      <w:lvlJc w:val="left"/>
+      <w:pPr>
+        <w:ind w:left="2160" w:hanging="360"/>
+      </w:pPr>
+      <w:rPr>
+        <w:rFonts w:ascii="Courier New" w:hAnsi="Courier New" w:cs="Courier New" w:hint="default"/>
+      </w:rPr>
+    </w:lvl>
+    <w:lvl w:ilvl="2" w:tplc="40090005" w:tentative="1">
+      <w:start w:val="1"/>
+      <w:numFmt w:val="bullet"/>
+      <w:lvlText w:val=""/>
+      <w:lvlJc w:val="left"/>
+      <w:pPr>
+        <w:ind w:left="2880" w:hanging="360"/>
+      </w:pPr>
+      <w:rPr>
+        <w:rFonts w:ascii="Wingdings" w:hAnsi="Wingdings" w:hint="default"/>
+      </w:rPr>
+    </w:lvl>
+    <w:lvl w:ilvl="3" w:tplc="40090001" w:tentative="1">
+      <w:start w:val="1"/>
+      <w:numFmt w:val="bullet"/>
+      <w:lvlText w:val=""/>
+      <w:lvlJc w:val="left"/>
+      <w:pPr>
+        <w:ind w:left="3600" w:hanging="360"/>
+      </w:pPr>
+      <w:rPr>
+        <w:rFonts w:ascii="Symbol" w:hAnsi="Symbol" w:hint="default"/>
+      </w:rPr>
+    </w:lvl>
+    <w:lvl w:ilvl="4" w:tplc="40090003" w:tentative="1">
+      <w:start w:val="1"/>
+      <w:numFmt w:val="bullet"/>
+      <w:lvlText w:val="o"/>
+      <w:lvlJc w:val="left"/>
+      <w:pPr>
+        <w:ind w:left="4320" w:hanging="360"/>
+      </w:pPr>
+      <w:rPr>
+        <w:rFonts w:ascii="Courier New" w:hAnsi="Courier New" w:cs="Courier New" w:hint="default"/>
+      </w:rPr>
+    </w:lvl>
+    <w:lvl w:ilvl="5" w:tplc="40090005" w:tentative="1">
+      <w:start w:val="1"/>
+      <w:numFmt w:val="bullet"/>
+      <w:lvlText w:val=""/>
+      <w:lvlJc w:val="left"/>
+      <w:pPr>
+        <w:ind w:left="5040" w:hanging="360"/>
+      </w:pPr>
+      <w:rPr>
+        <w:rFonts w:ascii="Wingdings" w:hAnsi="Wingdings" w:hint="default"/>
+      </w:rPr>
+    </w:lvl>
+    <w:lvl w:ilvl="6" w:tplc="40090001" w:tentative="1">
+      <w:start w:val="1"/>
+      <w:numFmt w:val="bullet"/>
+      <w:lvlText w:val=""/>
+      <w:lvlJc w:val="left"/>
+      <w:pPr>
+        <w:ind w:left="5760" w:hanging="360"/>
+      </w:pPr>
+      <w:rPr>
+        <w:rFonts w:ascii="Symbol" w:hAnsi="Symbol" w:hint="default"/>
+      </w:rPr>
+    </w:lvl>
+    <w:lvl w:ilvl="7" w:tplc="40090003" w:tentative="1">
+      <w:start w:val="1"/>
+      <w:numFmt w:val="bullet"/>
+      <w:lvlText w:val="o"/>
+      <w:lvlJc w:val="left"/>
+      <w:pPr>
+        <w:ind w:left="6480" w:hanging="360"/>
+      </w:pPr>
+      <w:rPr>
+        <w:rFonts w:ascii="Courier New" w:hAnsi="Courier New" w:cs="Courier New" w:hint="default"/>
+      </w:rPr>
+    </w:lvl>
+    <w:lvl w:ilvl="8" w:tplc="40090005" w:tentative="1">
+      <w:start w:val="1"/>
+      <w:numFmt w:val="bullet"/>
+      <w:lvlText w:val=""/>
+      <w:lvlJc w:val="left"/>
+      <w:pPr>
+        <w:ind w:left="7200" w:hanging="360"/>
+      </w:pPr>
+      <w:rPr>
+        <w:rFonts w:ascii="Wingdings" w:hAnsi="Wingdings" w:hint="default"/>
+      </w:rPr>
+    </w:lvl>
+  </w:abstractNum>
+  <w:abstractNum w:abstractNumId="5" w15:restartNumberingAfterBreak="0">
+    <w:nsid w:val="23F93038"/>
+    <w:multiLevelType w:val="hybridMultilevel"/>
+    <w:tmpl w:val="35183918"/>
+    <w:lvl w:ilvl="0" w:tplc="40090001">
+      <w:start w:val="1"/>
+      <w:numFmt w:val="bullet"/>
+      <w:lvlText w:val=""/>
+      <w:lvlJc w:val="left"/>
+      <w:pPr>
+        <w:ind w:left="720" w:hanging="360"/>
+      </w:pPr>
+      <w:rPr>
+        <w:rFonts w:ascii="Symbol" w:hAnsi="Symbol" w:hint="default"/>
+      </w:rPr>
+    </w:lvl>
+    <w:lvl w:ilvl="1" w:tplc="40090003" w:tentative="1">
+      <w:start w:val="1"/>
+      <w:numFmt w:val="bullet"/>
+      <w:lvlText w:val="o"/>
+      <w:lvlJc w:val="left"/>
+      <w:pPr>
+        <w:ind w:left="1440" w:hanging="360"/>
+      </w:pPr>
+      <w:rPr>
+        <w:rFonts w:ascii="Courier New" w:hAnsi="Courier New" w:cs="Courier New" w:hint="default"/>
+      </w:rPr>
+    </w:lvl>
+    <w:lvl w:ilvl="2" w:tplc="40090005" w:tentative="1">
+      <w:start w:val="1"/>
+      <w:numFmt w:val="bullet"/>
+      <w:lvlText w:val=""/>
+      <w:lvlJc w:val="left"/>
+      <w:pPr>
+        <w:ind w:left="2160" w:hanging="360"/>
+      </w:pPr>
+      <w:rPr>
+        <w:rFonts w:ascii="Wingdings" w:hAnsi="Wingdings" w:hint="default"/>
+      </w:rPr>
+    </w:lvl>
+    <w:lvl w:ilvl="3" w:tplc="40090001" w:tentative="1">
+      <w:start w:val="1"/>
+      <w:numFmt w:val="bullet"/>
+      <w:lvlText w:val=""/>
+      <w:lvlJc w:val="left"/>
+      <w:pPr>
+        <w:ind w:left="2880" w:hanging="360"/>
+      </w:pPr>
+      <w:rPr>
+        <w:rFonts w:ascii="Symbol" w:hAnsi="Symbol" w:hint="default"/>
+      </w:rPr>
+    </w:lvl>
+    <w:lvl w:ilvl="4" w:tplc="40090003" w:tentative="1">
+      <w:start w:val="1"/>
+      <w:numFmt w:val="bullet"/>
+      <w:lvlText w:val="o"/>
+      <w:lvlJc w:val="left"/>
+      <w:pPr>
+        <w:ind w:left="3600" w:hanging="360"/>
+      </w:pPr>
+      <w:rPr>
+        <w:rFonts w:ascii="Courier New" w:hAnsi="Courier New" w:cs="Courier New" w:hint="default"/>
+      </w:rPr>
+    </w:lvl>
+    <w:lvl w:ilvl="5" w:tplc="40090005" w:tentative="1">
+      <w:start w:val="1"/>
+      <w:numFmt w:val="bullet"/>
+      <w:lvlText w:val=""/>
+      <w:lvlJc w:val="left"/>
+      <w:pPr>
+        <w:ind w:left="4320" w:hanging="360"/>
+      </w:pPr>
+      <w:rPr>
+        <w:rFonts w:ascii="Wingdings" w:hAnsi="Wingdings" w:hint="default"/>
+      </w:rPr>
+    </w:lvl>
+    <w:lvl w:ilvl="6" w:tplc="40090001" w:tentative="1">
+      <w:start w:val="1"/>
+      <w:numFmt w:val="bullet"/>
+      <w:lvlText w:val=""/>
+      <w:lvlJc w:val="left"/>
+      <w:pPr>
+        <w:ind w:left="5040" w:hanging="360"/>
+      </w:pPr>
+      <w:rPr>
+        <w:rFonts w:ascii="Symbol" w:hAnsi="Symbol" w:hint="default"/>
+      </w:rPr>
+    </w:lvl>
+    <w:lvl w:ilvl="7" w:tplc="40090003" w:tentative="1">
+      <w:start w:val="1"/>
+      <w:numFmt w:val="bullet"/>
+      <w:lvlText w:val="o"/>
+      <w:lvlJc w:val="left"/>
+      <w:pPr>
+        <w:ind w:left="5760" w:hanging="360"/>
+      </w:pPr>
+      <w:rPr>
+        <w:rFonts w:ascii="Courier New" w:hAnsi="Courier New" w:cs="Courier New" w:hint="default"/>
+      </w:rPr>
+    </w:lvl>
+    <w:lvl w:ilvl="8" w:tplc="40090005" w:tentative="1">
+      <w:start w:val="1"/>
+      <w:numFmt w:val="bullet"/>
+      <w:lvlText w:val=""/>
+      <w:lvlJc w:val="left"/>
+      <w:pPr>
+        <w:ind w:left="6480" w:hanging="360"/>
+      </w:pPr>
+      <w:rPr>
+        <w:rFonts w:ascii="Wingdings" w:hAnsi="Wingdings" w:hint="default"/>
+      </w:rPr>
+    </w:lvl>
+  </w:abstractNum>
+  <w:abstractNum w:abstractNumId="6" w15:restartNumberingAfterBreak="0">
     <w:nsid w:val="2ACE6388"/>
     <w:multiLevelType w:val="hybridMultilevel"/>
     <w:tmpl w:val="68920AD8"/>
@@ -858,7 +1621,120 @@
       </w:rPr>
     </w:lvl>
   </w:abstractNum>
-  <w:abstractNum w:abstractNumId="4" w15:restartNumberingAfterBreak="0">
+  <w:abstractNum w:abstractNumId="7" w15:restartNumberingAfterBreak="0">
+    <w:nsid w:val="308E0118"/>
+    <w:multiLevelType w:val="hybridMultilevel"/>
+    <w:tmpl w:val="3334AAC0"/>
+    <w:lvl w:ilvl="0" w:tplc="40090001">
+      <w:start w:val="1"/>
+      <w:numFmt w:val="bullet"/>
+      <w:lvlText w:val=""/>
+      <w:lvlJc w:val="left"/>
+      <w:pPr>
+        <w:ind w:left="720" w:hanging="360"/>
+      </w:pPr>
+      <w:rPr>
+        <w:rFonts w:ascii="Symbol" w:hAnsi="Symbol" w:hint="default"/>
+      </w:rPr>
+    </w:lvl>
+    <w:lvl w:ilvl="1" w:tplc="40090003" w:tentative="1">
+      <w:start w:val="1"/>
+      <w:numFmt w:val="bullet"/>
+      <w:lvlText w:val="o"/>
+      <w:lvlJc w:val="left"/>
+      <w:pPr>
+        <w:ind w:left="1440" w:hanging="360"/>
+      </w:pPr>
+      <w:rPr>
+        <w:rFonts w:ascii="Courier New" w:hAnsi="Courier New" w:cs="Courier New" w:hint="default"/>
+      </w:rPr>
+    </w:lvl>
+    <w:lvl w:ilvl="2" w:tplc="40090005" w:tentative="1">
+      <w:start w:val="1"/>
+      <w:numFmt w:val="bullet"/>
+      <w:lvlText w:val=""/>
+      <w:lvlJc w:val="left"/>
+      <w:pPr>
+        <w:ind w:left="2160" w:hanging="360"/>
+      </w:pPr>
+      <w:rPr>
+        <w:rFonts w:ascii="Wingdings" w:hAnsi="Wingdings" w:hint="default"/>
+      </w:rPr>
+    </w:lvl>
+    <w:lvl w:ilvl="3" w:tplc="40090001" w:tentative="1">
+      <w:start w:val="1"/>
+      <w:numFmt w:val="bullet"/>
+      <w:lvlText w:val=""/>
+      <w:lvlJc w:val="left"/>
+      <w:pPr>
+        <w:ind w:left="2880" w:hanging="360"/>
+      </w:pPr>
+      <w:rPr>
+        <w:rFonts w:ascii="Symbol" w:hAnsi="Symbol" w:hint="default"/>
+      </w:rPr>
+    </w:lvl>
+    <w:lvl w:ilvl="4" w:tplc="40090003" w:tentative="1">
+      <w:start w:val="1"/>
+      <w:numFmt w:val="bullet"/>
+      <w:lvlText w:val="o"/>
+      <w:lvlJc w:val="left"/>
+      <w:pPr>
+        <w:ind w:left="3600" w:hanging="360"/>
+      </w:pPr>
+      <w:rPr>
+        <w:rFonts w:ascii="Courier New" w:hAnsi="Courier New" w:cs="Courier New" w:hint="default"/>
+      </w:rPr>
+    </w:lvl>
+    <w:lvl w:ilvl="5" w:tplc="40090005" w:tentative="1">
+      <w:start w:val="1"/>
+      <w:numFmt w:val="bullet"/>
+      <w:lvlText w:val=""/>
+      <w:lvlJc w:val="left"/>
+      <w:pPr>
+        <w:ind w:left="4320" w:hanging="360"/>
+      </w:pPr>
+      <w:rPr>
+        <w:rFonts w:ascii="Wingdings" w:hAnsi="Wingdings" w:hint="default"/>
+      </w:rPr>
+    </w:lvl>
+    <w:lvl w:ilvl="6" w:tplc="40090001" w:tentative="1">
+      <w:start w:val="1"/>
+      <w:numFmt w:val="bullet"/>
+      <w:lvlText w:val=""/>
+      <w:lvlJc w:val="left"/>
+      <w:pPr>
+        <w:ind w:left="5040" w:hanging="360"/>
+      </w:pPr>
+      <w:rPr>
+        <w:rFonts w:ascii="Symbol" w:hAnsi="Symbol" w:hint="default"/>
+      </w:rPr>
+    </w:lvl>
+    <w:lvl w:ilvl="7" w:tplc="40090003" w:tentative="1">
+      <w:start w:val="1"/>
+      <w:numFmt w:val="bullet"/>
+      <w:lvlText w:val="o"/>
+      <w:lvlJc w:val="left"/>
+      <w:pPr>
+        <w:ind w:left="5760" w:hanging="360"/>
+      </w:pPr>
+      <w:rPr>
+        <w:rFonts w:ascii="Courier New" w:hAnsi="Courier New" w:cs="Courier New" w:hint="default"/>
+      </w:rPr>
+    </w:lvl>
+    <w:lvl w:ilvl="8" w:tplc="40090005" w:tentative="1">
+      <w:start w:val="1"/>
+      <w:numFmt w:val="bullet"/>
+      <w:lvlText w:val=""/>
+      <w:lvlJc w:val="left"/>
+      <w:pPr>
+        <w:ind w:left="6480" w:hanging="360"/>
+      </w:pPr>
+      <w:rPr>
+        <w:rFonts w:ascii="Wingdings" w:hAnsi="Wingdings" w:hint="default"/>
+      </w:rPr>
+    </w:lvl>
+  </w:abstractNum>
+  <w:abstractNum w:abstractNumId="8" w15:restartNumberingAfterBreak="0">
     <w:nsid w:val="3ECB28DC"/>
     <w:multiLevelType w:val="hybridMultilevel"/>
     <w:tmpl w:val="CBC4983A"/>
@@ -971,7 +1847,7 @@
       </w:rPr>
     </w:lvl>
   </w:abstractNum>
-  <w:abstractNum w:abstractNumId="5" w15:restartNumberingAfterBreak="0">
+  <w:abstractNum w:abstractNumId="9" w15:restartNumberingAfterBreak="0">
     <w:nsid w:val="4D44702B"/>
     <w:multiLevelType w:val="hybridMultilevel"/>
     <w:tmpl w:val="CA70A9CA"/>
@@ -1084,7 +1960,7 @@
       </w:rPr>
     </w:lvl>
   </w:abstractNum>
-  <w:abstractNum w:abstractNumId="6" w15:restartNumberingAfterBreak="0">
+  <w:abstractNum w:abstractNumId="10" w15:restartNumberingAfterBreak="0">
     <w:nsid w:val="554167E5"/>
     <w:multiLevelType w:val="hybridMultilevel"/>
     <w:tmpl w:val="26DC3F2C"/>
@@ -1197,7 +2073,7 @@
       </w:rPr>
     </w:lvl>
   </w:abstractNum>
-  <w:abstractNum w:abstractNumId="7" w15:restartNumberingAfterBreak="0">
+  <w:abstractNum w:abstractNumId="11" w15:restartNumberingAfterBreak="0">
     <w:nsid w:val="60F43C26"/>
     <w:multiLevelType w:val="hybridMultilevel"/>
     <w:tmpl w:val="5BB4A3DA"/>
@@ -1310,7 +2186,7 @@
       </w:rPr>
     </w:lvl>
   </w:abstractNum>
-  <w:abstractNum w:abstractNumId="8" w15:restartNumberingAfterBreak="0">
+  <w:abstractNum w:abstractNumId="12" w15:restartNumberingAfterBreak="0">
     <w:nsid w:val="68BC34C7"/>
     <w:multiLevelType w:val="hybridMultilevel"/>
     <w:tmpl w:val="45043436"/>
@@ -1326,7 +2202,7 @@
         <w:rFonts w:ascii="Symbol" w:hAnsi="Symbol" w:hint="default"/>
       </w:rPr>
     </w:lvl>
-    <w:lvl w:ilvl="1" w:tplc="40090003" w:tentative="1">
+    <w:lvl w:ilvl="1" w:tplc="40090003">
       <w:start w:val="1"/>
       <w:numFmt w:val="bullet"/>
       <w:lvlText w:val="o"/>
@@ -1430,25 +2306,37 @@
     <w:abstractNumId w:val="1"/>
   </w:num>
   <w:num w:numId="3" w16cid:durableId="780801267">
-    <w:abstractNumId w:val="6"/>
+    <w:abstractNumId w:val="10"/>
   </w:num>
   <w:num w:numId="4" w16cid:durableId="789474350">
+    <w:abstractNumId w:val="12"/>
+  </w:num>
+  <w:num w:numId="5" w16cid:durableId="932057630">
+    <w:abstractNumId w:val="9"/>
+  </w:num>
+  <w:num w:numId="6" w16cid:durableId="110518776">
     <w:abstractNumId w:val="8"/>
   </w:num>
-  <w:num w:numId="5" w16cid:durableId="932057630">
-    <w:abstractNumId w:val="5"/>
-  </w:num>
-  <w:num w:numId="6" w16cid:durableId="110518776">
-    <w:abstractNumId w:val="4"/>
-  </w:num>
   <w:num w:numId="7" w16cid:durableId="1971933248">
-    <w:abstractNumId w:val="7"/>
+    <w:abstractNumId w:val="11"/>
   </w:num>
   <w:num w:numId="8" w16cid:durableId="1052533040">
-    <w:abstractNumId w:val="3"/>
+    <w:abstractNumId w:val="6"/>
   </w:num>
   <w:num w:numId="9" w16cid:durableId="648440335">
     <w:abstractNumId w:val="0"/>
+  </w:num>
+  <w:num w:numId="10" w16cid:durableId="899366105">
+    <w:abstractNumId w:val="5"/>
+  </w:num>
+  <w:num w:numId="11" w16cid:durableId="2106879658">
+    <w:abstractNumId w:val="7"/>
+  </w:num>
+  <w:num w:numId="12" w16cid:durableId="341854460">
+    <w:abstractNumId w:val="4"/>
+  </w:num>
+  <w:num w:numId="13" w16cid:durableId="1503812374">
+    <w:abstractNumId w:val="3"/>
   </w:num>
 </w:numbering>
 </file>

</xml_diff>

<commit_message>
ASP.NET Core OutOfProcess hosting
</commit_message>
<xml_diff>
--- a/ASPCore.docx
+++ b/ASPCore.docx
@@ -770,12 +770,231 @@
       </w:r>
     </w:p>
     <w:p>
+      <w:pPr>
+        <w:pStyle w:val="Heading4"/>
+      </w:pPr>
+      <w:r>
+        <w:tab/>
+        <w:t>With InProcess</w:t>
+      </w:r>
+    </w:p>
+    <w:p>
+      <w:pPr>
+        <w:pStyle w:val="ListParagraph"/>
+        <w:numPr>
+          <w:ilvl w:val="0"/>
+          <w:numId w:val="14"/>
+        </w:numPr>
+      </w:pPr>
+      <w:r>
+        <w:t>Application is hosted inside the IIS worker process</w:t>
+      </w:r>
+    </w:p>
+    <w:p>
+      <w:pPr>
+        <w:pStyle w:val="ListParagraph"/>
+        <w:numPr>
+          <w:ilvl w:val="0"/>
+          <w:numId w:val="14"/>
+        </w:numPr>
+      </w:pPr>
+      <w:r>
+        <w:t>There is only one web server</w:t>
+      </w:r>
+    </w:p>
+    <w:p>
+      <w:pPr>
+        <w:pStyle w:val="ListParagraph"/>
+        <w:numPr>
+          <w:ilvl w:val="0"/>
+          <w:numId w:val="14"/>
+        </w:numPr>
+      </w:pPr>
+      <w:r>
+        <w:t>From a performance standpoint, InProcess hosting is better than OutOfProcess hosting</w:t>
+      </w:r>
+    </w:p>
+    <w:p>
+      <w:pPr>
+        <w:ind w:left="1800" w:firstLine="360"/>
+      </w:pPr>
+      <w:r>
+        <w:drawing>
+          <wp:inline distT="0" distB="0" distL="0" distR="0" wp14:anchorId="145C2463" wp14:editId="447EDBC1">
+            <wp:extent cx="3587750" cy="1098550"/>
+            <wp:effectExtent l="0" t="0" r="0" b="6350"/>
+            <wp:docPr id="1570565090" name="Picture 1"/>
+            <wp:cNvGraphicFramePr>
+              <a:graphicFrameLocks xmlns:a="http://schemas.openxmlformats.org/drawingml/2006/main" noChangeAspect="1"/>
+            </wp:cNvGraphicFramePr>
+            <a:graphic xmlns:a="http://schemas.openxmlformats.org/drawingml/2006/main">
+              <a:graphicData uri="http://schemas.openxmlformats.org/drawingml/2006/picture">
+                <pic:pic xmlns:pic="http://schemas.openxmlformats.org/drawingml/2006/picture">
+                  <pic:nvPicPr>
+                    <pic:cNvPr id="1570565090" name=""/>
+                    <pic:cNvPicPr/>
+                  </pic:nvPicPr>
+                  <pic:blipFill>
+                    <a:blip r:embed="rId10"/>
+                    <a:stretch>
+                      <a:fillRect/>
+                    </a:stretch>
+                  </pic:blipFill>
+                  <pic:spPr>
+                    <a:xfrm>
+                      <a:off x="0" y="0"/>
+                      <a:ext cx="3587937" cy="1098607"/>
+                    </a:xfrm>
+                    <a:prstGeom prst="rect">
+                      <a:avLst/>
+                    </a:prstGeom>
+                  </pic:spPr>
+                </pic:pic>
+              </a:graphicData>
+            </a:graphic>
+          </wp:inline>
+        </w:drawing>
+      </w:r>
+    </w:p>
+    <w:p>
       <w:r>
         <w:tab/>
         <w:t>CreateDefaultBuilder() method calls UseIIS() method and host the app inside of the IIS worker process (w3wp.exe or iisexpress.exe)</w:t>
       </w:r>
     </w:p>
     <w:p>
+      <w:r>
+        <w:drawing>
+          <wp:inline distT="0" distB="0" distL="0" distR="0" wp14:anchorId="23B51E59" wp14:editId="3C28937B">
+            <wp:extent cx="5372100" cy="984250"/>
+            <wp:effectExtent l="0" t="0" r="0" b="6350"/>
+            <wp:docPr id="714104747" name="Picture 1"/>
+            <wp:cNvGraphicFramePr>
+              <a:graphicFrameLocks xmlns:a="http://schemas.openxmlformats.org/drawingml/2006/main" noChangeAspect="1"/>
+            </wp:cNvGraphicFramePr>
+            <a:graphic xmlns:a="http://schemas.openxmlformats.org/drawingml/2006/main">
+              <a:graphicData uri="http://schemas.openxmlformats.org/drawingml/2006/picture">
+                <pic:pic xmlns:pic="http://schemas.openxmlformats.org/drawingml/2006/picture">
+                  <pic:nvPicPr>
+                    <pic:cNvPr id="714104747" name=""/>
+                    <pic:cNvPicPr/>
+                  </pic:nvPicPr>
+                  <pic:blipFill>
+                    <a:blip r:embed="rId11"/>
+                    <a:stretch>
+                      <a:fillRect/>
+                    </a:stretch>
+                  </pic:blipFill>
+                  <pic:spPr>
+                    <a:xfrm>
+                      <a:off x="0" y="0"/>
+                      <a:ext cx="5372384" cy="984302"/>
+                    </a:xfrm>
+                    <a:prstGeom prst="rect">
+                      <a:avLst/>
+                    </a:prstGeom>
+                  </pic:spPr>
+                </pic:pic>
+              </a:graphicData>
+            </a:graphic>
+          </wp:inline>
+        </w:drawing>
+      </w:r>
+    </w:p>
+    <w:p>
+      <w:r>
+        <w:t xml:space="preserve">ASP.NET application when run from CLI and </w:t>
+      </w:r>
+      <w:r>
+        <w:rPr>
+          <w:b/>
+          <w:bCs/>
+        </w:rPr>
+        <w:t>InProcess</w:t>
+      </w:r>
+      <w:r>
+        <w:t xml:space="preserve"> hosting is configured than kestrel is used as the web server as shown below:</w:t>
+      </w:r>
+    </w:p>
+    <w:p>
+      <w:r>
+        <w:drawing>
+          <wp:inline distT="0" distB="0" distL="0" distR="0" wp14:anchorId="542157E3" wp14:editId="344087B6">
+            <wp:extent cx="5731510" cy="1522095"/>
+            <wp:effectExtent l="0" t="0" r="2540" b="1905"/>
+            <wp:docPr id="755412269" name="Picture 1"/>
+            <wp:cNvGraphicFramePr>
+              <a:graphicFrameLocks xmlns:a="http://schemas.openxmlformats.org/drawingml/2006/main" noChangeAspect="1"/>
+            </wp:cNvGraphicFramePr>
+            <a:graphic xmlns:a="http://schemas.openxmlformats.org/drawingml/2006/main">
+              <a:graphicData uri="http://schemas.openxmlformats.org/drawingml/2006/picture">
+                <pic:pic xmlns:pic="http://schemas.openxmlformats.org/drawingml/2006/picture">
+                  <pic:nvPicPr>
+                    <pic:cNvPr id="755412269" name=""/>
+                    <pic:cNvPicPr/>
+                  </pic:nvPicPr>
+                  <pic:blipFill>
+                    <a:blip r:embed="rId12"/>
+                    <a:stretch>
+                      <a:fillRect/>
+                    </a:stretch>
+                  </pic:blipFill>
+                  <pic:spPr>
+                    <a:xfrm>
+                      <a:off x="0" y="0"/>
+                      <a:ext cx="5731510" cy="1522095"/>
+                    </a:xfrm>
+                    <a:prstGeom prst="rect">
+                      <a:avLst/>
+                    </a:prstGeom>
+                  </pic:spPr>
+                </pic:pic>
+              </a:graphicData>
+            </a:graphic>
+          </wp:inline>
+        </w:drawing>
+      </w:r>
+    </w:p>
+    <w:p>
+      <w:r>
+        <w:drawing>
+          <wp:inline distT="0" distB="0" distL="0" distR="0" wp14:anchorId="5C6E6704" wp14:editId="729FC404">
+            <wp:extent cx="5683250" cy="1123950"/>
+            <wp:effectExtent l="0" t="0" r="0" b="0"/>
+            <wp:docPr id="1428104391" name="Picture 1"/>
+            <wp:cNvGraphicFramePr>
+              <a:graphicFrameLocks xmlns:a="http://schemas.openxmlformats.org/drawingml/2006/main" noChangeAspect="1"/>
+            </wp:cNvGraphicFramePr>
+            <a:graphic xmlns:a="http://schemas.openxmlformats.org/drawingml/2006/main">
+              <a:graphicData uri="http://schemas.openxmlformats.org/drawingml/2006/picture">
+                <pic:pic xmlns:pic="http://schemas.openxmlformats.org/drawingml/2006/picture">
+                  <pic:nvPicPr>
+                    <pic:cNvPr id="1428104391" name=""/>
+                    <pic:cNvPicPr/>
+                  </pic:nvPicPr>
+                  <pic:blipFill>
+                    <a:blip r:embed="rId13"/>
+                    <a:stretch>
+                      <a:fillRect/>
+                    </a:stretch>
+                  </pic:blipFill>
+                  <pic:spPr>
+                    <a:xfrm>
+                      <a:off x="0" y="0"/>
+                      <a:ext cx="5683553" cy="1124010"/>
+                    </a:xfrm>
+                    <a:prstGeom prst="rect">
+                      <a:avLst/>
+                    </a:prstGeom>
+                  </pic:spPr>
+                </pic:pic>
+              </a:graphicData>
+            </a:graphic>
+          </wp:inline>
+        </w:drawing>
+      </w:r>
+    </w:p>
+    <w:p>
       <w:pPr>
         <w:pStyle w:val="ListParagraph"/>
       </w:pPr>
@@ -789,6 +1008,7 @@
         <w:ind w:firstLine="720"/>
       </w:pPr>
       <w:r>
+        <w:lastRenderedPageBreak/>
         <w:t>With OutOfProcess hosting</w:t>
       </w:r>
     </w:p>
@@ -870,6 +1090,235 @@
       </w:pPr>
       <w:r>
         <w:t>The process used to host the app is dotnet.exe</w:t>
+      </w:r>
+    </w:p>
+    <w:p>
+      <w:pPr>
+        <w:pStyle w:val="Heading1"/>
+      </w:pPr>
+      <w:r>
+        <w:t>ASP.NET Core OutOfProcess Hosting</w:t>
+      </w:r>
+    </w:p>
+    <w:p>
+      <w:pPr>
+        <w:pStyle w:val="Heading2"/>
+      </w:pPr>
+      <w:r>
+        <w:t>To configure OutOfProcess hosting</w:t>
+      </w:r>
+    </w:p>
+    <w:p>
+      <w:r>
+        <w:tab/>
+        <w:t xml:space="preserve">We can either set AspNetCoreHostingModel to </w:t>
+      </w:r>
+      <w:r>
+        <w:rPr>
+          <w:b/>
+          <w:bCs/>
+        </w:rPr>
+        <w:t xml:space="preserve">OutOfProcess </w:t>
+      </w:r>
+      <w:r>
+        <w:t xml:space="preserve">or remove the </w:t>
+      </w:r>
+      <w:r>
+        <w:t>AspNetCoreHostingModel</w:t>
+      </w:r>
+      <w:r>
+        <w:t xml:space="preserve">, application </w:t>
+      </w:r>
+      <w:r>
+        <w:t>uses</w:t>
+      </w:r>
+      <w:r>
+        <w:t xml:space="preserve"> OutOfProcess hosting by default</w:t>
+      </w:r>
+    </w:p>
+    <w:p>
+      <w:r>
+        <w:drawing>
+          <wp:inline distT="0" distB="0" distL="0" distR="0" wp14:anchorId="4343F28F" wp14:editId="20BD2427">
+            <wp:extent cx="5112013" cy="215911"/>
+            <wp:effectExtent l="0" t="0" r="0" b="0"/>
+            <wp:docPr id="1326811451" name="Picture 1"/>
+            <wp:cNvGraphicFramePr>
+              <a:graphicFrameLocks xmlns:a="http://schemas.openxmlformats.org/drawingml/2006/main" noChangeAspect="1"/>
+            </wp:cNvGraphicFramePr>
+            <a:graphic xmlns:a="http://schemas.openxmlformats.org/drawingml/2006/main">
+              <a:graphicData uri="http://schemas.openxmlformats.org/drawingml/2006/picture">
+                <pic:pic xmlns:pic="http://schemas.openxmlformats.org/drawingml/2006/picture">
+                  <pic:nvPicPr>
+                    <pic:cNvPr id="1326811451" name=""/>
+                    <pic:cNvPicPr/>
+                  </pic:nvPicPr>
+                  <pic:blipFill>
+                    <a:blip r:embed="rId14"/>
+                    <a:stretch>
+                      <a:fillRect/>
+                    </a:stretch>
+                  </pic:blipFill>
+                  <pic:spPr>
+                    <a:xfrm>
+                      <a:off x="0" y="0"/>
+                      <a:ext cx="5112013" cy="215911"/>
+                    </a:xfrm>
+                    <a:prstGeom prst="rect">
+                      <a:avLst/>
+                    </a:prstGeom>
+                  </pic:spPr>
+                </pic:pic>
+              </a:graphicData>
+            </a:graphic>
+          </wp:inline>
+        </w:drawing>
+      </w:r>
+    </w:p>
+    <w:p/>
+    <w:p>
+      <w:r>
+        <w:t>When application is run from CLI and OutOfProcess hosting is configured the Kestral server is used as edge server as shown below</w:t>
+      </w:r>
+    </w:p>
+    <w:p>
+      <w:r>
+        <w:drawing>
+          <wp:inline distT="0" distB="0" distL="0" distR="0" wp14:anchorId="0C9AE920" wp14:editId="2DEE3ABB">
+            <wp:extent cx="5105662" cy="1632034"/>
+            <wp:effectExtent l="0" t="0" r="0" b="6350"/>
+            <wp:docPr id="1118425467" name="Picture 1"/>
+            <wp:cNvGraphicFramePr>
+              <a:graphicFrameLocks xmlns:a="http://schemas.openxmlformats.org/drawingml/2006/main" noChangeAspect="1"/>
+            </wp:cNvGraphicFramePr>
+            <a:graphic xmlns:a="http://schemas.openxmlformats.org/drawingml/2006/main">
+              <a:graphicData uri="http://schemas.openxmlformats.org/drawingml/2006/picture">
+                <pic:pic xmlns:pic="http://schemas.openxmlformats.org/drawingml/2006/picture">
+                  <pic:nvPicPr>
+                    <pic:cNvPr id="1118425467" name=""/>
+                    <pic:cNvPicPr/>
+                  </pic:nvPicPr>
+                  <pic:blipFill>
+                    <a:blip r:embed="rId15"/>
+                    <a:stretch>
+                      <a:fillRect/>
+                    </a:stretch>
+                  </pic:blipFill>
+                  <pic:spPr>
+                    <a:xfrm>
+                      <a:off x="0" y="0"/>
+                      <a:ext cx="5105662" cy="1632034"/>
+                    </a:xfrm>
+                    <a:prstGeom prst="rect">
+                      <a:avLst/>
+                    </a:prstGeom>
+                  </pic:spPr>
+                </pic:pic>
+              </a:graphicData>
+            </a:graphic>
+          </wp:inline>
+        </w:drawing>
+      </w:r>
+    </w:p>
+    <w:p/>
+    <w:p>
+      <w:r>
+        <w:t>Another way Kestral can be used in combination with a reverse proxy server, where Kestral is not facing the internet, it’s the Reverse Proxy server that takes the incoming http request and forwards it to  the Kestral server that is hosting and running our ASP.NET Core application</w:t>
+      </w:r>
+    </w:p>
+    <w:p>
+      <w:r>
+        <w:drawing>
+          <wp:inline distT="0" distB="0" distL="0" distR="0" wp14:anchorId="0ED01A5E" wp14:editId="609049DC">
+            <wp:extent cx="5194567" cy="1892397"/>
+            <wp:effectExtent l="0" t="0" r="6350" b="0"/>
+            <wp:docPr id="994762852" name="Picture 1"/>
+            <wp:cNvGraphicFramePr>
+              <a:graphicFrameLocks xmlns:a="http://schemas.openxmlformats.org/drawingml/2006/main" noChangeAspect="1"/>
+            </wp:cNvGraphicFramePr>
+            <a:graphic xmlns:a="http://schemas.openxmlformats.org/drawingml/2006/main">
+              <a:graphicData uri="http://schemas.openxmlformats.org/drawingml/2006/picture">
+                <pic:pic xmlns:pic="http://schemas.openxmlformats.org/drawingml/2006/picture">
+                  <pic:nvPicPr>
+                    <pic:cNvPr id="994762852" name=""/>
+                    <pic:cNvPicPr/>
+                  </pic:nvPicPr>
+                  <pic:blipFill>
+                    <a:blip r:embed="rId16"/>
+                    <a:stretch>
+                      <a:fillRect/>
+                    </a:stretch>
+                  </pic:blipFill>
+                  <pic:spPr>
+                    <a:xfrm>
+                      <a:off x="0" y="0"/>
+                      <a:ext cx="5194567" cy="1892397"/>
+                    </a:xfrm>
+                    <a:prstGeom prst="rect">
+                      <a:avLst/>
+                    </a:prstGeom>
+                  </pic:spPr>
+                </pic:pic>
+              </a:graphicData>
+            </a:graphic>
+          </wp:inline>
+        </w:drawing>
+      </w:r>
+    </w:p>
+    <w:p/>
+    <w:p>
+      <w:r>
+        <w:lastRenderedPageBreak/>
+        <w:t xml:space="preserve">A </w:t>
+      </w:r>
+      <w:r>
+        <w:rPr>
+          <w:b/>
+          <w:bCs/>
+        </w:rPr>
+        <w:t xml:space="preserve">Reverse Proxy Server </w:t>
+      </w:r>
+      <w:r>
+        <w:t xml:space="preserve"> such as IIS, Nginx etc. provides an additional layer of configuration and security, it might integrate better with our existing infrastructure and can also be used for load balancing.</w:t>
+      </w:r>
+    </w:p>
+    <w:p>
+      <w:r>
+        <w:drawing>
+          <wp:inline distT="0" distB="0" distL="0" distR="0" wp14:anchorId="5BF7C181" wp14:editId="4AC76733">
+            <wp:extent cx="5664491" cy="3797495"/>
+            <wp:effectExtent l="0" t="0" r="0" b="0"/>
+            <wp:docPr id="1150677620" name="Picture 1"/>
+            <wp:cNvGraphicFramePr>
+              <a:graphicFrameLocks xmlns:a="http://schemas.openxmlformats.org/drawingml/2006/main" noChangeAspect="1"/>
+            </wp:cNvGraphicFramePr>
+            <a:graphic xmlns:a="http://schemas.openxmlformats.org/drawingml/2006/main">
+              <a:graphicData uri="http://schemas.openxmlformats.org/drawingml/2006/picture">
+                <pic:pic xmlns:pic="http://schemas.openxmlformats.org/drawingml/2006/picture">
+                  <pic:nvPicPr>
+                    <pic:cNvPr id="1150677620" name=""/>
+                    <pic:cNvPicPr/>
+                  </pic:nvPicPr>
+                  <pic:blipFill>
+                    <a:blip r:embed="rId17"/>
+                    <a:stretch>
+                      <a:fillRect/>
+                    </a:stretch>
+                  </pic:blipFill>
+                  <pic:spPr>
+                    <a:xfrm>
+                      <a:off x="0" y="0"/>
+                      <a:ext cx="5664491" cy="3797495"/>
+                    </a:xfrm>
+                    <a:prstGeom prst="rect">
+                      <a:avLst/>
+                    </a:prstGeom>
+                  </pic:spPr>
+                </pic:pic>
+              </a:graphicData>
+            </a:graphic>
+          </wp:inline>
+        </w:drawing>
       </w:r>
     </w:p>
     <w:sectPr>
@@ -1084,6 +1533,119 @@
     </w:lvl>
   </w:abstractNum>
   <w:abstractNum w:abstractNumId="2" w15:restartNumberingAfterBreak="0">
+    <w:nsid w:val="0D855154"/>
+    <w:multiLevelType w:val="hybridMultilevel"/>
+    <w:tmpl w:val="82BA9B40"/>
+    <w:lvl w:ilvl="0" w:tplc="40090001">
+      <w:start w:val="1"/>
+      <w:numFmt w:val="bullet"/>
+      <w:lvlText w:val=""/>
+      <w:lvlJc w:val="left"/>
+      <w:pPr>
+        <w:ind w:left="1440" w:hanging="360"/>
+      </w:pPr>
+      <w:rPr>
+        <w:rFonts w:ascii="Symbol" w:hAnsi="Symbol" w:hint="default"/>
+      </w:rPr>
+    </w:lvl>
+    <w:lvl w:ilvl="1" w:tplc="40090003" w:tentative="1">
+      <w:start w:val="1"/>
+      <w:numFmt w:val="bullet"/>
+      <w:lvlText w:val="o"/>
+      <w:lvlJc w:val="left"/>
+      <w:pPr>
+        <w:ind w:left="2160" w:hanging="360"/>
+      </w:pPr>
+      <w:rPr>
+        <w:rFonts w:ascii="Courier New" w:hAnsi="Courier New" w:cs="Courier New" w:hint="default"/>
+      </w:rPr>
+    </w:lvl>
+    <w:lvl w:ilvl="2" w:tplc="40090005" w:tentative="1">
+      <w:start w:val="1"/>
+      <w:numFmt w:val="bullet"/>
+      <w:lvlText w:val=""/>
+      <w:lvlJc w:val="left"/>
+      <w:pPr>
+        <w:ind w:left="2880" w:hanging="360"/>
+      </w:pPr>
+      <w:rPr>
+        <w:rFonts w:ascii="Wingdings" w:hAnsi="Wingdings" w:hint="default"/>
+      </w:rPr>
+    </w:lvl>
+    <w:lvl w:ilvl="3" w:tplc="40090001" w:tentative="1">
+      <w:start w:val="1"/>
+      <w:numFmt w:val="bullet"/>
+      <w:lvlText w:val=""/>
+      <w:lvlJc w:val="left"/>
+      <w:pPr>
+        <w:ind w:left="3600" w:hanging="360"/>
+      </w:pPr>
+      <w:rPr>
+        <w:rFonts w:ascii="Symbol" w:hAnsi="Symbol" w:hint="default"/>
+      </w:rPr>
+    </w:lvl>
+    <w:lvl w:ilvl="4" w:tplc="40090003" w:tentative="1">
+      <w:start w:val="1"/>
+      <w:numFmt w:val="bullet"/>
+      <w:lvlText w:val="o"/>
+      <w:lvlJc w:val="left"/>
+      <w:pPr>
+        <w:ind w:left="4320" w:hanging="360"/>
+      </w:pPr>
+      <w:rPr>
+        <w:rFonts w:ascii="Courier New" w:hAnsi="Courier New" w:cs="Courier New" w:hint="default"/>
+      </w:rPr>
+    </w:lvl>
+    <w:lvl w:ilvl="5" w:tplc="40090005" w:tentative="1">
+      <w:start w:val="1"/>
+      <w:numFmt w:val="bullet"/>
+      <w:lvlText w:val=""/>
+      <w:lvlJc w:val="left"/>
+      <w:pPr>
+        <w:ind w:left="5040" w:hanging="360"/>
+      </w:pPr>
+      <w:rPr>
+        <w:rFonts w:ascii="Wingdings" w:hAnsi="Wingdings" w:hint="default"/>
+      </w:rPr>
+    </w:lvl>
+    <w:lvl w:ilvl="6" w:tplc="40090001" w:tentative="1">
+      <w:start w:val="1"/>
+      <w:numFmt w:val="bullet"/>
+      <w:lvlText w:val=""/>
+      <w:lvlJc w:val="left"/>
+      <w:pPr>
+        <w:ind w:left="5760" w:hanging="360"/>
+      </w:pPr>
+      <w:rPr>
+        <w:rFonts w:ascii="Symbol" w:hAnsi="Symbol" w:hint="default"/>
+      </w:rPr>
+    </w:lvl>
+    <w:lvl w:ilvl="7" w:tplc="40090003" w:tentative="1">
+      <w:start w:val="1"/>
+      <w:numFmt w:val="bullet"/>
+      <w:lvlText w:val="o"/>
+      <w:lvlJc w:val="left"/>
+      <w:pPr>
+        <w:ind w:left="6480" w:hanging="360"/>
+      </w:pPr>
+      <w:rPr>
+        <w:rFonts w:ascii="Courier New" w:hAnsi="Courier New" w:cs="Courier New" w:hint="default"/>
+      </w:rPr>
+    </w:lvl>
+    <w:lvl w:ilvl="8" w:tplc="40090005" w:tentative="1">
+      <w:start w:val="1"/>
+      <w:numFmt w:val="bullet"/>
+      <w:lvlText w:val=""/>
+      <w:lvlJc w:val="left"/>
+      <w:pPr>
+        <w:ind w:left="7200" w:hanging="360"/>
+      </w:pPr>
+      <w:rPr>
+        <w:rFonts w:ascii="Wingdings" w:hAnsi="Wingdings" w:hint="default"/>
+      </w:rPr>
+    </w:lvl>
+  </w:abstractNum>
+  <w:abstractNum w:abstractNumId="3" w15:restartNumberingAfterBreak="0">
     <w:nsid w:val="127F505F"/>
     <w:multiLevelType w:val="hybridMultilevel"/>
     <w:tmpl w:val="0066AC62"/>
@@ -1169,7 +1731,7 @@
       </w:pPr>
     </w:lvl>
   </w:abstractNum>
-  <w:abstractNum w:abstractNumId="3" w15:restartNumberingAfterBreak="0">
+  <w:abstractNum w:abstractNumId="4" w15:restartNumberingAfterBreak="0">
     <w:nsid w:val="15213F18"/>
     <w:multiLevelType w:val="hybridMultilevel"/>
     <w:tmpl w:val="5D78317A"/>
@@ -1282,7 +1844,7 @@
       </w:rPr>
     </w:lvl>
   </w:abstractNum>
-  <w:abstractNum w:abstractNumId="4" w15:restartNumberingAfterBreak="0">
+  <w:abstractNum w:abstractNumId="5" w15:restartNumberingAfterBreak="0">
     <w:nsid w:val="23DE221B"/>
     <w:multiLevelType w:val="hybridMultilevel"/>
     <w:tmpl w:val="5F0E30B0"/>
@@ -1395,7 +1957,7 @@
       </w:rPr>
     </w:lvl>
   </w:abstractNum>
-  <w:abstractNum w:abstractNumId="5" w15:restartNumberingAfterBreak="0">
+  <w:abstractNum w:abstractNumId="6" w15:restartNumberingAfterBreak="0">
     <w:nsid w:val="23F93038"/>
     <w:multiLevelType w:val="hybridMultilevel"/>
     <w:tmpl w:val="35183918"/>
@@ -1508,7 +2070,7 @@
       </w:rPr>
     </w:lvl>
   </w:abstractNum>
-  <w:abstractNum w:abstractNumId="6" w15:restartNumberingAfterBreak="0">
+  <w:abstractNum w:abstractNumId="7" w15:restartNumberingAfterBreak="0">
     <w:nsid w:val="2ACE6388"/>
     <w:multiLevelType w:val="hybridMultilevel"/>
     <w:tmpl w:val="68920AD8"/>
@@ -1621,7 +2183,7 @@
       </w:rPr>
     </w:lvl>
   </w:abstractNum>
-  <w:abstractNum w:abstractNumId="7" w15:restartNumberingAfterBreak="0">
+  <w:abstractNum w:abstractNumId="8" w15:restartNumberingAfterBreak="0">
     <w:nsid w:val="308E0118"/>
     <w:multiLevelType w:val="hybridMultilevel"/>
     <w:tmpl w:val="3334AAC0"/>
@@ -1734,7 +2296,7 @@
       </w:rPr>
     </w:lvl>
   </w:abstractNum>
-  <w:abstractNum w:abstractNumId="8" w15:restartNumberingAfterBreak="0">
+  <w:abstractNum w:abstractNumId="9" w15:restartNumberingAfterBreak="0">
     <w:nsid w:val="3ECB28DC"/>
     <w:multiLevelType w:val="hybridMultilevel"/>
     <w:tmpl w:val="CBC4983A"/>
@@ -1847,7 +2409,7 @@
       </w:rPr>
     </w:lvl>
   </w:abstractNum>
-  <w:abstractNum w:abstractNumId="9" w15:restartNumberingAfterBreak="0">
+  <w:abstractNum w:abstractNumId="10" w15:restartNumberingAfterBreak="0">
     <w:nsid w:val="4D44702B"/>
     <w:multiLevelType w:val="hybridMultilevel"/>
     <w:tmpl w:val="CA70A9CA"/>
@@ -1960,7 +2522,7 @@
       </w:rPr>
     </w:lvl>
   </w:abstractNum>
-  <w:abstractNum w:abstractNumId="10" w15:restartNumberingAfterBreak="0">
+  <w:abstractNum w:abstractNumId="11" w15:restartNumberingAfterBreak="0">
     <w:nsid w:val="554167E5"/>
     <w:multiLevelType w:val="hybridMultilevel"/>
     <w:tmpl w:val="26DC3F2C"/>
@@ -2073,7 +2635,7 @@
       </w:rPr>
     </w:lvl>
   </w:abstractNum>
-  <w:abstractNum w:abstractNumId="11" w15:restartNumberingAfterBreak="0">
+  <w:abstractNum w:abstractNumId="12" w15:restartNumberingAfterBreak="0">
     <w:nsid w:val="60F43C26"/>
     <w:multiLevelType w:val="hybridMultilevel"/>
     <w:tmpl w:val="5BB4A3DA"/>
@@ -2186,7 +2748,7 @@
       </w:rPr>
     </w:lvl>
   </w:abstractNum>
-  <w:abstractNum w:abstractNumId="12" w15:restartNumberingAfterBreak="0">
+  <w:abstractNum w:abstractNumId="13" w15:restartNumberingAfterBreak="0">
     <w:nsid w:val="68BC34C7"/>
     <w:multiLevelType w:val="hybridMultilevel"/>
     <w:tmpl w:val="45043436"/>
@@ -2300,43 +2862,46 @@
     </w:lvl>
   </w:abstractNum>
   <w:num w:numId="1" w16cid:durableId="747196941">
-    <w:abstractNumId w:val="2"/>
+    <w:abstractNumId w:val="3"/>
   </w:num>
   <w:num w:numId="2" w16cid:durableId="463426562">
     <w:abstractNumId w:val="1"/>
   </w:num>
   <w:num w:numId="3" w16cid:durableId="780801267">
+    <w:abstractNumId w:val="11"/>
+  </w:num>
+  <w:num w:numId="4" w16cid:durableId="789474350">
+    <w:abstractNumId w:val="13"/>
+  </w:num>
+  <w:num w:numId="5" w16cid:durableId="932057630">
     <w:abstractNumId w:val="10"/>
   </w:num>
-  <w:num w:numId="4" w16cid:durableId="789474350">
+  <w:num w:numId="6" w16cid:durableId="110518776">
+    <w:abstractNumId w:val="9"/>
+  </w:num>
+  <w:num w:numId="7" w16cid:durableId="1971933248">
     <w:abstractNumId w:val="12"/>
   </w:num>
-  <w:num w:numId="5" w16cid:durableId="932057630">
-    <w:abstractNumId w:val="9"/>
-  </w:num>
-  <w:num w:numId="6" w16cid:durableId="110518776">
-    <w:abstractNumId w:val="8"/>
-  </w:num>
-  <w:num w:numId="7" w16cid:durableId="1971933248">
-    <w:abstractNumId w:val="11"/>
-  </w:num>
   <w:num w:numId="8" w16cid:durableId="1052533040">
-    <w:abstractNumId w:val="6"/>
+    <w:abstractNumId w:val="7"/>
   </w:num>
   <w:num w:numId="9" w16cid:durableId="648440335">
     <w:abstractNumId w:val="0"/>
   </w:num>
   <w:num w:numId="10" w16cid:durableId="899366105">
+    <w:abstractNumId w:val="6"/>
+  </w:num>
+  <w:num w:numId="11" w16cid:durableId="2106879658">
+    <w:abstractNumId w:val="8"/>
+  </w:num>
+  <w:num w:numId="12" w16cid:durableId="341854460">
     <w:abstractNumId w:val="5"/>
   </w:num>
-  <w:num w:numId="11" w16cid:durableId="2106879658">
-    <w:abstractNumId w:val="7"/>
-  </w:num>
-  <w:num w:numId="12" w16cid:durableId="341854460">
+  <w:num w:numId="13" w16cid:durableId="1503812374">
     <w:abstractNumId w:val="4"/>
   </w:num>
-  <w:num w:numId="13" w16cid:durableId="1503812374">
-    <w:abstractNumId w:val="3"/>
+  <w:num w:numId="14" w16cid:durableId="1509372817">
+    <w:abstractNumId w:val="2"/>
   </w:num>
 </w:numbering>
 </file>
@@ -2807,6 +3372,28 @@
       <w:szCs w:val="24"/>
     </w:rPr>
   </w:style>
+  <w:style w:type="paragraph" w:styleId="Heading4">
+    <w:name w:val="heading 4"/>
+    <w:basedOn w:val="Normal"/>
+    <w:next w:val="Normal"/>
+    <w:link w:val="Heading4Char"/>
+    <w:uiPriority w:val="9"/>
+    <w:unhideWhenUsed/>
+    <w:qFormat/>
+    <w:rsid w:val="0071430C"/>
+    <w:pPr>
+      <w:keepNext/>
+      <w:keepLines/>
+      <w:spacing w:before="40" w:after="0"/>
+      <w:outlineLvl w:val="3"/>
+    </w:pPr>
+    <w:rPr>
+      <w:rFonts w:asciiTheme="majorHAnsi" w:eastAsiaTheme="majorEastAsia" w:hAnsiTheme="majorHAnsi" w:cstheme="majorBidi"/>
+      <w:i/>
+      <w:iCs/>
+      <w:color w:val="2F5496" w:themeColor="accent1" w:themeShade="BF"/>
+    </w:rPr>
+  </w:style>
   <w:style w:type="character" w:default="1" w:styleId="DefaultParagraphFont">
     <w:name w:val="Default Paragraph Font"/>
     <w:uiPriority w:val="1"/>
@@ -2882,6 +3469,19 @@
       <w:color w:val="1F3763" w:themeColor="accent1" w:themeShade="7F"/>
       <w:sz w:val="24"/>
       <w:szCs w:val="24"/>
+    </w:rPr>
+  </w:style>
+  <w:style w:type="character" w:customStyle="1" w:styleId="Heading4Char">
+    <w:name w:val="Heading 4 Char"/>
+    <w:basedOn w:val="DefaultParagraphFont"/>
+    <w:link w:val="Heading4"/>
+    <w:uiPriority w:val="9"/>
+    <w:rsid w:val="0071430C"/>
+    <w:rPr>
+      <w:rFonts w:asciiTheme="majorHAnsi" w:eastAsiaTheme="majorEastAsia" w:hAnsiTheme="majorHAnsi" w:cstheme="majorBidi"/>
+      <w:i/>
+      <w:iCs/>
+      <w:color w:val="2F5496" w:themeColor="accent1" w:themeShade="BF"/>
     </w:rPr>
   </w:style>
 </w:styles>

</xml_diff>

<commit_message>
launchsettings.json in doc file
</commit_message>
<xml_diff>
--- a/ASPCore.docx
+++ b/ASPCore.docx
@@ -165,7 +165,15 @@
         <w:ind w:firstLine="720"/>
       </w:pPr>
       <w:r>
-        <w:t>Both the MVC Controller class and the ASP.NET Web API Controller class inherit from the same 'Controller' base class and returns 'IActionResult'</w:t>
+        <w:t>Both the MVC Controller class and the ASP.NET Web API Controller class inherit from the same 'Controller' base class and returns '</w:t>
+      </w:r>
+      <w:proofErr w:type="spellStart"/>
+      <w:r>
+        <w:t>IActionResult</w:t>
+      </w:r>
+      <w:proofErr w:type="spellEnd"/>
+      <w:r>
+        <w:t>'</w:t>
       </w:r>
     </w:p>
     <w:p>
@@ -315,7 +323,15 @@
         </w:numPr>
       </w:pPr>
       <w:r>
-        <w:t>To specify a target framework we use Target Framework Moniker (TFM)</w:t>
+        <w:t xml:space="preserve">To specify a target </w:t>
+      </w:r>
+      <w:proofErr w:type="gramStart"/>
+      <w:r>
+        <w:t>framework</w:t>
+      </w:r>
+      <w:proofErr w:type="gramEnd"/>
+      <w:r>
+        <w:t xml:space="preserve"> we use Target Framework Moniker (TFM)</w:t>
       </w:r>
     </w:p>
     <w:p>
@@ -462,13 +478,23 @@
       <w:r>
         <w:t xml:space="preserve"> application usually has a </w:t>
       </w:r>
+      <w:proofErr w:type="gramStart"/>
       <w:r>
         <w:rPr>
           <w:b/>
           <w:bCs/>
           <w:color w:val="806000" w:themeColor="accent4" w:themeShade="80"/>
         </w:rPr>
-        <w:t>Main()</w:t>
+        <w:t>Main(</w:t>
+      </w:r>
+      <w:proofErr w:type="gramEnd"/>
+      <w:r>
+        <w:rPr>
+          <w:b/>
+          <w:bCs/>
+          <w:color w:val="806000" w:themeColor="accent4" w:themeShade="80"/>
+        </w:rPr>
+        <w:t>)</w:t>
       </w:r>
       <w:r>
         <w:rPr>
@@ -494,13 +520,23 @@
       <w:r>
         <w:t xml:space="preserve">Why do we have a </w:t>
       </w:r>
+      <w:proofErr w:type="gramStart"/>
       <w:r>
         <w:rPr>
           <w:b/>
           <w:bCs/>
           <w:color w:val="806000" w:themeColor="accent4" w:themeShade="80"/>
         </w:rPr>
-        <w:t>Main()</w:t>
+        <w:t>Main(</w:t>
+      </w:r>
+      <w:proofErr w:type="gramEnd"/>
+      <w:r>
+        <w:rPr>
+          <w:b/>
+          <w:bCs/>
+          <w:color w:val="806000" w:themeColor="accent4" w:themeShade="80"/>
+        </w:rPr>
+        <w:t>)</w:t>
       </w:r>
       <w:r>
         <w:rPr>
@@ -531,20 +567,30 @@
         </w:rPr>
         <w:t xml:space="preserve">ASP.NET Core application initially starts as a Console application and the </w:t>
       </w:r>
+      <w:proofErr w:type="gramStart"/>
       <w:r>
         <w:rPr>
           <w:b/>
           <w:bCs/>
           <w:color w:val="806000" w:themeColor="accent4" w:themeShade="80"/>
         </w:rPr>
-        <w:t>Main()</w:t>
-      </w:r>
+        <w:t>Main(</w:t>
+      </w:r>
+      <w:proofErr w:type="gramEnd"/>
       <w:r>
         <w:rPr>
           <w:b/>
           <w:bCs/>
           <w:color w:val="806000" w:themeColor="accent4" w:themeShade="80"/>
         </w:rPr>
+        <w:t>)</w:t>
+      </w:r>
+      <w:r>
+        <w:rPr>
+          <w:b/>
+          <w:bCs/>
+          <w:color w:val="806000" w:themeColor="accent4" w:themeShade="80"/>
+        </w:rPr>
         <w:t xml:space="preserve"> </w:t>
       </w:r>
       <w:r>
@@ -559,6 +605,9 @@
         <w:pStyle w:val="ListParagraph"/>
       </w:pPr>
       <w:r>
+        <w:rPr>
+          <w:noProof/>
+        </w:rPr>
         <w:drawing>
           <wp:inline distT="0" distB="0" distL="0" distR="0" wp14:anchorId="65F16B0A" wp14:editId="52CBC5C3">
             <wp:extent cx="5505450" cy="1447800"/>
@@ -607,20 +656,30 @@
       <w:r>
         <w:t xml:space="preserve">This </w:t>
       </w:r>
+      <w:proofErr w:type="gramStart"/>
       <w:r>
         <w:rPr>
           <w:b/>
           <w:bCs/>
           <w:color w:val="806000" w:themeColor="accent4" w:themeShade="80"/>
         </w:rPr>
-        <w:t>Main()</w:t>
-      </w:r>
+        <w:t>Main(</w:t>
+      </w:r>
+      <w:proofErr w:type="gramEnd"/>
       <w:r>
         <w:rPr>
           <w:b/>
           <w:bCs/>
           <w:color w:val="806000" w:themeColor="accent4" w:themeShade="80"/>
         </w:rPr>
+        <w:t>)</w:t>
+      </w:r>
+      <w:r>
+        <w:rPr>
+          <w:b/>
+          <w:bCs/>
+          <w:color w:val="806000" w:themeColor="accent4" w:themeShade="80"/>
+        </w:rPr>
         <w:t xml:space="preserve"> </w:t>
       </w:r>
       <w:r>
@@ -641,7 +700,15 @@
         <w:pStyle w:val="Heading2"/>
       </w:pPr>
       <w:r>
-        <w:t>Some of the Tasks that CreateDefaultBuilder() performs</w:t>
+        <w:t xml:space="preserve">Some of the Tasks that </w:t>
+      </w:r>
+      <w:proofErr w:type="gramStart"/>
+      <w:r>
+        <w:t>CreateDefaultBuilder(</w:t>
+      </w:r>
+      <w:proofErr w:type="gramEnd"/>
+      <w:r>
+        <w:t>) performs</w:t>
       </w:r>
     </w:p>
     <w:p>
@@ -732,6 +799,9 @@
         <w:tab/>
       </w:r>
       <w:r>
+        <w:rPr>
+          <w:noProof/>
+        </w:rPr>
         <w:drawing>
           <wp:inline distT="0" distB="0" distL="0" distR="0" wp14:anchorId="31822F27" wp14:editId="6A57BE73">
             <wp:extent cx="4832598" cy="247663"/>
@@ -819,6 +889,9 @@
         <w:ind w:left="1800" w:firstLine="360"/>
       </w:pPr>
       <w:r>
+        <w:rPr>
+          <w:noProof/>
+        </w:rPr>
         <w:drawing>
           <wp:inline distT="0" distB="0" distL="0" distR="0" wp14:anchorId="145C2463" wp14:editId="447EDBC1">
             <wp:extent cx="3587750" cy="1098550"/>
@@ -859,11 +932,21 @@
     <w:p>
       <w:r>
         <w:tab/>
-        <w:t>CreateDefaultBuilder() method calls UseIIS() method and host the app inside of the IIS worker process (w3wp.exe or iisexpress.exe)</w:t>
-      </w:r>
-    </w:p>
-    <w:p>
-      <w:r>
+      </w:r>
+      <w:proofErr w:type="gramStart"/>
+      <w:r>
+        <w:t>CreateDefaultBuilder(</w:t>
+      </w:r>
+      <w:proofErr w:type="gramEnd"/>
+      <w:r>
+        <w:t>) method calls UseIIS() method and host the app inside of the IIS worker process (w3wp.exe or iisexpress.exe)</w:t>
+      </w:r>
+    </w:p>
+    <w:p>
+      <w:r>
+        <w:rPr>
+          <w:noProof/>
+        </w:rPr>
         <w:drawing>
           <wp:inline distT="0" distB="0" distL="0" distR="0" wp14:anchorId="23B51E59" wp14:editId="3C28937B">
             <wp:extent cx="5372100" cy="984250"/>
@@ -918,6 +1001,9 @@
     </w:p>
     <w:p>
       <w:r>
+        <w:rPr>
+          <w:noProof/>
+        </w:rPr>
         <w:drawing>
           <wp:inline distT="0" distB="0" distL="0" distR="0" wp14:anchorId="542157E3" wp14:editId="344087B6">
             <wp:extent cx="5731510" cy="1522095"/>
@@ -957,6 +1043,9 @@
     </w:p>
     <w:p>
       <w:r>
+        <w:rPr>
+          <w:noProof/>
+        </w:rPr>
         <w:drawing>
           <wp:inline distT="0" distB="0" distL="0" distR="0" wp14:anchorId="5C6E6704" wp14:editId="729FC404">
             <wp:extent cx="5683250" cy="1123950"/>
@@ -1138,6 +1227,9 @@
     </w:p>
     <w:p>
       <w:r>
+        <w:rPr>
+          <w:noProof/>
+        </w:rPr>
         <w:drawing>
           <wp:inline distT="0" distB="0" distL="0" distR="0" wp14:anchorId="4343F28F" wp14:editId="20BD2427">
             <wp:extent cx="5112013" cy="215911"/>
@@ -1183,6 +1275,9 @@
     </w:p>
     <w:p>
       <w:r>
+        <w:rPr>
+          <w:noProof/>
+        </w:rPr>
         <w:drawing>
           <wp:inline distT="0" distB="0" distL="0" distR="0" wp14:anchorId="0C9AE920" wp14:editId="2DEE3ABB">
             <wp:extent cx="5105662" cy="1632034"/>
@@ -1223,11 +1318,22 @@
     <w:p/>
     <w:p>
       <w:r>
-        <w:t>Another way Kestral can be used in combination with a reverse proxy server, where Kestral is not facing the internet, it’s the Reverse Proxy server that takes the incoming http request and forwards it to  the Kestral server that is hosting and running our ASP.NET Core application</w:t>
-      </w:r>
-    </w:p>
-    <w:p>
-      <w:r>
+        <w:t xml:space="preserve">Another way Kestral can be used in combination with a reverse proxy server, where Kestral is not facing the internet, it’s the Reverse Proxy server that takes the incoming http request and forwards it </w:t>
+      </w:r>
+      <w:proofErr w:type="gramStart"/>
+      <w:r>
+        <w:t>to  the</w:t>
+      </w:r>
+      <w:proofErr w:type="gramEnd"/>
+      <w:r>
+        <w:t xml:space="preserve"> Kestral server that is hosting and running our ASP.NET Core application</w:t>
+      </w:r>
+    </w:p>
+    <w:p>
+      <w:r>
+        <w:rPr>
+          <w:noProof/>
+        </w:rPr>
         <w:drawing>
           <wp:inline distT="0" distB="0" distL="0" distR="0" wp14:anchorId="0ED01A5E" wp14:editId="609049DC">
             <wp:extent cx="5194567" cy="1892397"/>
@@ -1276,14 +1382,29 @@
           <w:b/>
           <w:bCs/>
         </w:rPr>
-        <w:t xml:space="preserve">Reverse Proxy Server </w:t>
-      </w:r>
-      <w:r>
-        <w:t xml:space="preserve"> such as IIS, Nginx etc. provides an additional layer of configuration and security, it might integrate better with our existing infrastructure and can also be used for load balancing.</w:t>
-      </w:r>
-    </w:p>
-    <w:p>
-      <w:r>
+        <w:t xml:space="preserve">Reverse Proxy </w:t>
+      </w:r>
+      <w:proofErr w:type="gramStart"/>
+      <w:r>
+        <w:rPr>
+          <w:b/>
+          <w:bCs/>
+        </w:rPr>
+        <w:t xml:space="preserve">Server </w:t>
+      </w:r>
+      <w:r>
+        <w:t xml:space="preserve"> such</w:t>
+      </w:r>
+      <w:proofErr w:type="gramEnd"/>
+      <w:r>
+        <w:t xml:space="preserve"> as IIS, Nginx etc. provides an additional layer of configuration and security, it might integrate better with our existing infrastructure and can also be used for load balancing.</w:t>
+      </w:r>
+    </w:p>
+    <w:p>
+      <w:r>
+        <w:rPr>
+          <w:noProof/>
+        </w:rPr>
         <w:drawing>
           <wp:inline distT="0" distB="0" distL="0" distR="0" wp14:anchorId="5BF7C181" wp14:editId="4AC76733">
             <wp:extent cx="5664491" cy="3797495"/>
@@ -1321,6 +1442,63 @@
         </w:drawing>
       </w:r>
     </w:p>
+    <w:p/>
+    <w:p>
+      <w:pPr>
+        <w:pStyle w:val="Heading1"/>
+      </w:pPr>
+      <w:r>
+        <w:t xml:space="preserve">ASP.NET Core </w:t>
+      </w:r>
+      <w:proofErr w:type="gramStart"/>
+      <w:r>
+        <w:t>launchsettings.json</w:t>
+      </w:r>
+      <w:proofErr w:type="gramEnd"/>
+      <w:r>
+        <w:t xml:space="preserve"> File</w:t>
+      </w:r>
+    </w:p>
+    <w:p>
+      <w:r>
+        <w:drawing>
+          <wp:inline distT="0" distB="0" distL="0" distR="0" wp14:anchorId="0884F174" wp14:editId="02B0C85C">
+            <wp:extent cx="5657850" cy="1695450"/>
+            <wp:effectExtent l="0" t="0" r="0" b="0"/>
+            <wp:docPr id="2122661369" name="Picture 1"/>
+            <wp:cNvGraphicFramePr>
+              <a:graphicFrameLocks xmlns:a="http://schemas.openxmlformats.org/drawingml/2006/main" noChangeAspect="1"/>
+            </wp:cNvGraphicFramePr>
+            <a:graphic xmlns:a="http://schemas.openxmlformats.org/drawingml/2006/main">
+              <a:graphicData uri="http://schemas.openxmlformats.org/drawingml/2006/picture">
+                <pic:pic xmlns:pic="http://schemas.openxmlformats.org/drawingml/2006/picture">
+                  <pic:nvPicPr>
+                    <pic:cNvPr id="2122661369" name=""/>
+                    <pic:cNvPicPr/>
+                  </pic:nvPicPr>
+                  <pic:blipFill>
+                    <a:blip r:embed="rId18"/>
+                    <a:stretch>
+                      <a:fillRect/>
+                    </a:stretch>
+                  </pic:blipFill>
+                  <pic:spPr>
+                    <a:xfrm>
+                      <a:off x="0" y="0"/>
+                      <a:ext cx="5657850" cy="1695450"/>
+                    </a:xfrm>
+                    <a:prstGeom prst="rect">
+                      <a:avLst/>
+                    </a:prstGeom>
+                  </pic:spPr>
+                </pic:pic>
+              </a:graphicData>
+            </a:graphic>
+          </wp:inline>
+        </w:drawing>
+      </w:r>
+    </w:p>
+    <w:p/>
     <w:sectPr>
       <w:pgSz w:w="11906" w:h="16838"/>
       <w:pgMar w:top="1440" w:right="1440" w:bottom="1440" w:left="1440" w:header="708" w:footer="708" w:gutter="0"/>

</xml_diff>

<commit_message>
configuration sources in ASP.Net Core
</commit_message>
<xml_diff>
--- a/ASPCore.docx
+++ b/ASPCore.docx
@@ -323,7 +323,15 @@
         </w:numPr>
       </w:pPr>
       <w:r>
-        <w:t>To specify a target framework we use Target Framework Moniker (TFM)</w:t>
+        <w:t xml:space="preserve">To specify a target </w:t>
+      </w:r>
+      <w:proofErr w:type="gramStart"/>
+      <w:r>
+        <w:t>framework</w:t>
+      </w:r>
+      <w:proofErr w:type="gramEnd"/>
+      <w:r>
+        <w:t xml:space="preserve"> we use Target Framework Moniker (TFM)</w:t>
       </w:r>
     </w:p>
     <w:p>
@@ -470,13 +478,23 @@
       <w:r>
         <w:t xml:space="preserve"> application usually has a </w:t>
       </w:r>
+      <w:proofErr w:type="gramStart"/>
       <w:r>
         <w:rPr>
           <w:b/>
           <w:bCs/>
           <w:color w:val="806000" w:themeColor="accent4" w:themeShade="80"/>
         </w:rPr>
-        <w:t>Main()</w:t>
+        <w:t>Main(</w:t>
+      </w:r>
+      <w:proofErr w:type="gramEnd"/>
+      <w:r>
+        <w:rPr>
+          <w:b/>
+          <w:bCs/>
+          <w:color w:val="806000" w:themeColor="accent4" w:themeShade="80"/>
+        </w:rPr>
+        <w:t>)</w:t>
       </w:r>
       <w:r>
         <w:rPr>
@@ -502,13 +520,23 @@
       <w:r>
         <w:t xml:space="preserve">Why do we have a </w:t>
       </w:r>
+      <w:proofErr w:type="gramStart"/>
       <w:r>
         <w:rPr>
           <w:b/>
           <w:bCs/>
           <w:color w:val="806000" w:themeColor="accent4" w:themeShade="80"/>
         </w:rPr>
-        <w:t>Main()</w:t>
+        <w:t>Main(</w:t>
+      </w:r>
+      <w:proofErr w:type="gramEnd"/>
+      <w:r>
+        <w:rPr>
+          <w:b/>
+          <w:bCs/>
+          <w:color w:val="806000" w:themeColor="accent4" w:themeShade="80"/>
+        </w:rPr>
+        <w:t>)</w:t>
       </w:r>
       <w:r>
         <w:rPr>
@@ -539,13 +567,23 @@
         </w:rPr>
         <w:t xml:space="preserve">ASP.NET Core application initially starts as a Console application and the </w:t>
       </w:r>
+      <w:proofErr w:type="gramStart"/>
       <w:r>
         <w:rPr>
           <w:b/>
           <w:bCs/>
           <w:color w:val="806000" w:themeColor="accent4" w:themeShade="80"/>
         </w:rPr>
-        <w:t>Main()</w:t>
+        <w:t>Main(</w:t>
+      </w:r>
+      <w:proofErr w:type="gramEnd"/>
+      <w:r>
+        <w:rPr>
+          <w:b/>
+          <w:bCs/>
+          <w:color w:val="806000" w:themeColor="accent4" w:themeShade="80"/>
+        </w:rPr>
+        <w:t>)</w:t>
       </w:r>
       <w:r>
         <w:rPr>
@@ -618,20 +656,30 @@
       <w:r>
         <w:t xml:space="preserve">This </w:t>
       </w:r>
+      <w:proofErr w:type="gramStart"/>
       <w:r>
         <w:rPr>
           <w:b/>
           <w:bCs/>
           <w:color w:val="806000" w:themeColor="accent4" w:themeShade="80"/>
         </w:rPr>
-        <w:t>Main()</w:t>
-      </w:r>
+        <w:t>Main(</w:t>
+      </w:r>
+      <w:proofErr w:type="gramEnd"/>
       <w:r>
         <w:rPr>
           <w:b/>
           <w:bCs/>
           <w:color w:val="806000" w:themeColor="accent4" w:themeShade="80"/>
         </w:rPr>
+        <w:t>)</w:t>
+      </w:r>
+      <w:r>
+        <w:rPr>
+          <w:b/>
+          <w:bCs/>
+          <w:color w:val="806000" w:themeColor="accent4" w:themeShade="80"/>
+        </w:rPr>
         <w:t xml:space="preserve"> </w:t>
       </w:r>
       <w:r>
@@ -652,7 +700,15 @@
         <w:pStyle w:val="Heading2"/>
       </w:pPr>
       <w:r>
-        <w:t>Some of the Tasks that CreateDefaultBuilder() performs</w:t>
+        <w:t xml:space="preserve">Some of the Tasks that </w:t>
+      </w:r>
+      <w:proofErr w:type="gramStart"/>
+      <w:r>
+        <w:t>CreateDefaultBuilder(</w:t>
+      </w:r>
+      <w:proofErr w:type="gramEnd"/>
+      <w:r>
+        <w:t>) performs</w:t>
       </w:r>
     </w:p>
     <w:p>
@@ -876,7 +932,14 @@
     <w:p>
       <w:r>
         <w:tab/>
-        <w:t>CreateDefaultBuilder() method calls UseIIS() method and host the app inside of the IIS worker process (w3wp.exe or iisexpress.exe)</w:t>
+      </w:r>
+      <w:proofErr w:type="gramStart"/>
+      <w:r>
+        <w:t>CreateDefaultBuilder(</w:t>
+      </w:r>
+      <w:proofErr w:type="gramEnd"/>
+      <w:r>
+        <w:t>) method calls UseIIS() method and host the app inside of the IIS worker process (w3wp.exe or iisexpress.exe)</w:t>
       </w:r>
     </w:p>
     <w:p>
@@ -1255,7 +1318,15 @@
     <w:p/>
     <w:p>
       <w:r>
-        <w:t>Another way Kestral can be used in combination with a reverse proxy server, where Kestral is not facing the internet, it’s the Reverse Proxy server that takes the incoming http request and forwards it to  the Kestral server that is hosting and running our ASP.NET Core application</w:t>
+        <w:t xml:space="preserve">Another way Kestral can be used in combination with a reverse proxy server, where Kestral is not facing the internet, it’s the Reverse Proxy server that takes the incoming http request and forwards it </w:t>
+      </w:r>
+      <w:proofErr w:type="gramStart"/>
+      <w:r>
+        <w:t>to  the</w:t>
+      </w:r>
+      <w:proofErr w:type="gramEnd"/>
+      <w:r>
+        <w:t xml:space="preserve"> Kestral server that is hosting and running our ASP.NET Core application</w:t>
       </w:r>
     </w:p>
     <w:p>
@@ -1311,10 +1382,22 @@
           <w:b/>
           <w:bCs/>
         </w:rPr>
-        <w:t xml:space="preserve">Reverse Proxy Server </w:t>
-      </w:r>
-      <w:r>
-        <w:t xml:space="preserve"> such as IIS, Nginx etc. provides an additional layer of configuration and security, it might integrate better with our existing infrastructure and can also be used for load balancing.</w:t>
+        <w:t xml:space="preserve">Reverse Proxy </w:t>
+      </w:r>
+      <w:proofErr w:type="gramStart"/>
+      <w:r>
+        <w:rPr>
+          <w:b/>
+          <w:bCs/>
+        </w:rPr>
+        <w:t xml:space="preserve">Server </w:t>
+      </w:r>
+      <w:r>
+        <w:t xml:space="preserve"> such</w:t>
+      </w:r>
+      <w:proofErr w:type="gramEnd"/>
+      <w:r>
+        <w:t xml:space="preserve"> as IIS, Nginx etc. provides an additional layer of configuration and security, it might integrate better with our existing infrastructure and can also be used for load balancing.</w:t>
       </w:r>
     </w:p>
     <w:p>
@@ -1365,7 +1448,15 @@
         <w:pStyle w:val="Heading1"/>
       </w:pPr>
       <w:r>
-        <w:t>ASP.NET Core launchsettings.json File</w:t>
+        <w:t xml:space="preserve">ASP.NET Core </w:t>
+      </w:r>
+      <w:proofErr w:type="gramStart"/>
+      <w:r>
+        <w:t>launchsettings.json</w:t>
+      </w:r>
+      <w:proofErr w:type="gramEnd"/>
+      <w:r>
+        <w:t xml:space="preserve"> File</w:t>
       </w:r>
     </w:p>
     <w:p>
@@ -1413,7 +1504,15 @@
         <w:pStyle w:val="Heading1"/>
       </w:pPr>
       <w:r>
-        <w:t>ASP.NET Core appsettings.json File</w:t>
+        <w:t xml:space="preserve">ASP.NET Core </w:t>
+      </w:r>
+      <w:proofErr w:type="gramStart"/>
+      <w:r>
+        <w:t>appsettings.json</w:t>
+      </w:r>
+      <w:proofErr w:type="gramEnd"/>
+      <w:r>
+        <w:t xml:space="preserve"> File</w:t>
       </w:r>
     </w:p>
     <w:p>
@@ -1432,8 +1531,13 @@
           <w:numId w:val="15"/>
         </w:numPr>
       </w:pPr>
-      <w:r>
-        <w:t>Files(appsettings.json, appsettings.{Environment}.json)</w:t>
+      <w:proofErr w:type="gramStart"/>
+      <w:r>
+        <w:t>Files(</w:t>
+      </w:r>
+      <w:proofErr w:type="gramEnd"/>
+      <w:r>
+        <w:t>appsettings.json, appsettings.{Environment}.json)</w:t>
       </w:r>
     </w:p>
     <w:p>
@@ -1471,6 +1575,11 @@
       <w:r>
         <w:t>Command-line arguments</w:t>
       </w:r>
+    </w:p>
+    <w:p>
+      <w:pPr>
+        <w:ind w:left="360"/>
+      </w:pPr>
     </w:p>
     <w:sectPr>
       <w:pgSz w:w="11906" w:h="16838"/>

</xml_diff>

<commit_message>
Middleware in ASP.NET Core, notes in in doc file
</commit_message>
<xml_diff>
--- a/ASPCore.docx
+++ b/ASPCore.docx
@@ -1783,6 +1783,228 @@
         <w:ind w:left="360"/>
       </w:pPr>
     </w:p>
+    <w:p>
+      <w:pPr>
+        <w:pStyle w:val="Heading1"/>
+      </w:pPr>
+      <w:r>
+        <w:t>Middleware in ASP.NET Core</w:t>
+      </w:r>
+    </w:p>
+    <w:p>
+      <w:pPr>
+        <w:rPr>
+          <w:rFonts w:ascii="Arial" w:hAnsi="Arial" w:cs="Arial"/>
+          <w:color w:val="333333"/>
+          <w:shd w:val="clear" w:color="auto" w:fill="FFFFFF"/>
+        </w:rPr>
+      </w:pPr>
+      <w:r>
+        <w:rPr>
+          <w:rFonts w:ascii="Arial" w:hAnsi="Arial" w:cs="Arial"/>
+          <w:color w:val="333333"/>
+          <w:shd w:val="clear" w:color="auto" w:fill="FFFFFF"/>
+        </w:rPr>
+        <w:t xml:space="preserve">Middleware is a piece of software that can handle an HTTP request or response. A given middleware component in ASP.NET Core has a very specific purpose. For </w:t>
+      </w:r>
+      <w:proofErr w:type="gramStart"/>
+      <w:r>
+        <w:rPr>
+          <w:rFonts w:ascii="Arial" w:hAnsi="Arial" w:cs="Arial"/>
+          <w:color w:val="333333"/>
+          <w:shd w:val="clear" w:color="auto" w:fill="FFFFFF"/>
+        </w:rPr>
+        <w:t>example</w:t>
+      </w:r>
+      <w:proofErr w:type="gramEnd"/>
+      <w:r>
+        <w:rPr>
+          <w:rFonts w:ascii="Arial" w:hAnsi="Arial" w:cs="Arial"/>
+          <w:color w:val="333333"/>
+          <w:shd w:val="clear" w:color="auto" w:fill="FFFFFF"/>
+        </w:rPr>
+        <w:t xml:space="preserve"> we may have a middleware component that authenticates a user, another piece of middleware to handle errors, yet another middleware to serve static files such as JavaScript files, CSS files, Images etc. </w:t>
+      </w:r>
+    </w:p>
+    <w:p>
+      <w:r>
+        <w:rPr>
+          <w:rFonts w:ascii="Arial" w:hAnsi="Arial" w:cs="Arial"/>
+          <w:color w:val="333333"/>
+          <w:shd w:val="clear" w:color="auto" w:fill="FFFFFF"/>
+        </w:rPr>
+        <w:t>It is these middleware components that we use to setup a request processing pipeline in ASP.NET Core. It is this pipeline that determines how a request is processed. The request pipeline is configured as part of the application startup by the </w:t>
+      </w:r>
+      <w:proofErr w:type="gramStart"/>
+      <w:r>
+        <w:rPr>
+          <w:rFonts w:ascii="Arial" w:hAnsi="Arial" w:cs="Arial"/>
+          <w:color w:val="0000FF"/>
+          <w:shd w:val="clear" w:color="auto" w:fill="FFFFFF"/>
+        </w:rPr>
+        <w:t>Configure(</w:t>
+      </w:r>
+      <w:proofErr w:type="gramEnd"/>
+      <w:r>
+        <w:rPr>
+          <w:rFonts w:ascii="Arial" w:hAnsi="Arial" w:cs="Arial"/>
+          <w:color w:val="0000FF"/>
+          <w:shd w:val="clear" w:color="auto" w:fill="FFFFFF"/>
+        </w:rPr>
+        <w:t>)</w:t>
+      </w:r>
+      <w:r>
+        <w:rPr>
+          <w:rFonts w:ascii="Arial" w:hAnsi="Arial" w:cs="Arial"/>
+          <w:color w:val="333333"/>
+          <w:shd w:val="clear" w:color="auto" w:fill="FFFFFF"/>
+        </w:rPr>
+        <w:t> method in </w:t>
+      </w:r>
+      <w:r>
+        <w:rPr>
+          <w:rFonts w:ascii="Arial" w:hAnsi="Arial" w:cs="Arial"/>
+          <w:color w:val="3D85C6"/>
+          <w:shd w:val="clear" w:color="auto" w:fill="FFFFFF"/>
+        </w:rPr>
+        <w:t>Startup.cs </w:t>
+      </w:r>
+      <w:r>
+        <w:rPr>
+          <w:rFonts w:ascii="Arial" w:hAnsi="Arial" w:cs="Arial"/>
+          <w:color w:val="333333"/>
+          <w:shd w:val="clear" w:color="auto" w:fill="FFFFFF"/>
+        </w:rPr>
+        <w:t>file</w:t>
+      </w:r>
+    </w:p>
+    <w:p>
+      <w:r>
+        <w:tab/>
+      </w:r>
+      <w:r>
+        <w:drawing>
+          <wp:inline distT="0" distB="0" distL="0" distR="0" wp14:anchorId="7E053CD1" wp14:editId="29FB131E">
+            <wp:extent cx="5213618" cy="1162110"/>
+            <wp:effectExtent l="0" t="0" r="6350" b="0"/>
+            <wp:docPr id="1648458565" name="Picture 1"/>
+            <wp:cNvGraphicFramePr>
+              <a:graphicFrameLocks xmlns:a="http://schemas.openxmlformats.org/drawingml/2006/main" noChangeAspect="1"/>
+            </wp:cNvGraphicFramePr>
+            <a:graphic xmlns:a="http://schemas.openxmlformats.org/drawingml/2006/main">
+              <a:graphicData uri="http://schemas.openxmlformats.org/drawingml/2006/picture">
+                <pic:pic xmlns:pic="http://schemas.openxmlformats.org/drawingml/2006/picture">
+                  <pic:nvPicPr>
+                    <pic:cNvPr id="1648458565" name=""/>
+                    <pic:cNvPicPr/>
+                  </pic:nvPicPr>
+                  <pic:blipFill>
+                    <a:blip r:embed="rId19"/>
+                    <a:stretch>
+                      <a:fillRect/>
+                    </a:stretch>
+                  </pic:blipFill>
+                  <pic:spPr>
+                    <a:xfrm>
+                      <a:off x="0" y="0"/>
+                      <a:ext cx="5213618" cy="1162110"/>
+                    </a:xfrm>
+                    <a:prstGeom prst="rect">
+                      <a:avLst/>
+                    </a:prstGeom>
+                  </pic:spPr>
+                </pic:pic>
+              </a:graphicData>
+            </a:graphic>
+          </wp:inline>
+        </w:drawing>
+      </w:r>
+    </w:p>
+    <w:p>
+      <w:pPr>
+        <w:pStyle w:val="Heading2"/>
+      </w:pPr>
+      <w:r>
+        <w:t>Middleware in ASP.NET Core</w:t>
+      </w:r>
+    </w:p>
+    <w:p>
+      <w:pPr>
+        <w:pStyle w:val="ListParagraph"/>
+        <w:numPr>
+          <w:ilvl w:val="0"/>
+          <w:numId w:val="17"/>
+        </w:numPr>
+      </w:pPr>
+      <w:r>
+        <w:t>Has access to both Request and Response</w:t>
+      </w:r>
+    </w:p>
+    <w:p>
+      <w:pPr>
+        <w:pStyle w:val="ListParagraph"/>
+        <w:numPr>
+          <w:ilvl w:val="0"/>
+          <w:numId w:val="17"/>
+        </w:numPr>
+      </w:pPr>
+      <w:r>
+        <w:t>May simply pass the Request to Middleware</w:t>
+      </w:r>
+    </w:p>
+    <w:p>
+      <w:pPr>
+        <w:pStyle w:val="ListParagraph"/>
+        <w:numPr>
+          <w:ilvl w:val="0"/>
+          <w:numId w:val="17"/>
+        </w:numPr>
+      </w:pPr>
+      <w:r>
+        <w:t>May process and then pass the Request to next Middleware</w:t>
+      </w:r>
+    </w:p>
+    <w:p>
+      <w:pPr>
+        <w:pStyle w:val="ListParagraph"/>
+        <w:numPr>
+          <w:ilvl w:val="0"/>
+          <w:numId w:val="17"/>
+        </w:numPr>
+      </w:pPr>
+      <w:r>
+        <w:t>May handle the Request and short-circuit the pipeline</w:t>
+      </w:r>
+    </w:p>
+    <w:p>
+      <w:pPr>
+        <w:pStyle w:val="ListParagraph"/>
+        <w:numPr>
+          <w:ilvl w:val="0"/>
+          <w:numId w:val="17"/>
+        </w:numPr>
+      </w:pPr>
+      <w:r>
+        <w:t>May process the outgoing Response</w:t>
+      </w:r>
+    </w:p>
+    <w:p>
+      <w:pPr>
+        <w:pStyle w:val="ListParagraph"/>
+        <w:numPr>
+          <w:ilvl w:val="0"/>
+          <w:numId w:val="17"/>
+        </w:numPr>
+      </w:pPr>
+      <w:r>
+        <w:t>Middlewares are executed in the order they are added</w:t>
+      </w:r>
+    </w:p>
+    <w:p>
+      <w:pPr>
+        <w:ind w:left="360"/>
+      </w:pPr>
+    </w:p>
     <w:sectPr>
       <w:pgSz w:w="11906" w:h="16838"/>
       <w:pgMar w:top="1440" w:right="1440" w:bottom="1440" w:left="1440" w:header="708" w:footer="708" w:gutter="0"/>
@@ -2872,6 +3094,119 @@
     </w:lvl>
   </w:abstractNum>
   <w:abstractNum w:abstractNumId="10" w15:restartNumberingAfterBreak="0">
+    <w:nsid w:val="3896034A"/>
+    <w:multiLevelType w:val="hybridMultilevel"/>
+    <w:tmpl w:val="CAD84A34"/>
+    <w:lvl w:ilvl="0" w:tplc="40090001">
+      <w:start w:val="1"/>
+      <w:numFmt w:val="bullet"/>
+      <w:lvlText w:val=""/>
+      <w:lvlJc w:val="left"/>
+      <w:pPr>
+        <w:ind w:left="720" w:hanging="360"/>
+      </w:pPr>
+      <w:rPr>
+        <w:rFonts w:ascii="Symbol" w:hAnsi="Symbol" w:hint="default"/>
+      </w:rPr>
+    </w:lvl>
+    <w:lvl w:ilvl="1" w:tplc="40090003" w:tentative="1">
+      <w:start w:val="1"/>
+      <w:numFmt w:val="bullet"/>
+      <w:lvlText w:val="o"/>
+      <w:lvlJc w:val="left"/>
+      <w:pPr>
+        <w:ind w:left="1440" w:hanging="360"/>
+      </w:pPr>
+      <w:rPr>
+        <w:rFonts w:ascii="Courier New" w:hAnsi="Courier New" w:cs="Courier New" w:hint="default"/>
+      </w:rPr>
+    </w:lvl>
+    <w:lvl w:ilvl="2" w:tplc="40090005" w:tentative="1">
+      <w:start w:val="1"/>
+      <w:numFmt w:val="bullet"/>
+      <w:lvlText w:val=""/>
+      <w:lvlJc w:val="left"/>
+      <w:pPr>
+        <w:ind w:left="2160" w:hanging="360"/>
+      </w:pPr>
+      <w:rPr>
+        <w:rFonts w:ascii="Wingdings" w:hAnsi="Wingdings" w:hint="default"/>
+      </w:rPr>
+    </w:lvl>
+    <w:lvl w:ilvl="3" w:tplc="40090001" w:tentative="1">
+      <w:start w:val="1"/>
+      <w:numFmt w:val="bullet"/>
+      <w:lvlText w:val=""/>
+      <w:lvlJc w:val="left"/>
+      <w:pPr>
+        <w:ind w:left="2880" w:hanging="360"/>
+      </w:pPr>
+      <w:rPr>
+        <w:rFonts w:ascii="Symbol" w:hAnsi="Symbol" w:hint="default"/>
+      </w:rPr>
+    </w:lvl>
+    <w:lvl w:ilvl="4" w:tplc="40090003" w:tentative="1">
+      <w:start w:val="1"/>
+      <w:numFmt w:val="bullet"/>
+      <w:lvlText w:val="o"/>
+      <w:lvlJc w:val="left"/>
+      <w:pPr>
+        <w:ind w:left="3600" w:hanging="360"/>
+      </w:pPr>
+      <w:rPr>
+        <w:rFonts w:ascii="Courier New" w:hAnsi="Courier New" w:cs="Courier New" w:hint="default"/>
+      </w:rPr>
+    </w:lvl>
+    <w:lvl w:ilvl="5" w:tplc="40090005" w:tentative="1">
+      <w:start w:val="1"/>
+      <w:numFmt w:val="bullet"/>
+      <w:lvlText w:val=""/>
+      <w:lvlJc w:val="left"/>
+      <w:pPr>
+        <w:ind w:left="4320" w:hanging="360"/>
+      </w:pPr>
+      <w:rPr>
+        <w:rFonts w:ascii="Wingdings" w:hAnsi="Wingdings" w:hint="default"/>
+      </w:rPr>
+    </w:lvl>
+    <w:lvl w:ilvl="6" w:tplc="40090001" w:tentative="1">
+      <w:start w:val="1"/>
+      <w:numFmt w:val="bullet"/>
+      <w:lvlText w:val=""/>
+      <w:lvlJc w:val="left"/>
+      <w:pPr>
+        <w:ind w:left="5040" w:hanging="360"/>
+      </w:pPr>
+      <w:rPr>
+        <w:rFonts w:ascii="Symbol" w:hAnsi="Symbol" w:hint="default"/>
+      </w:rPr>
+    </w:lvl>
+    <w:lvl w:ilvl="7" w:tplc="40090003" w:tentative="1">
+      <w:start w:val="1"/>
+      <w:numFmt w:val="bullet"/>
+      <w:lvlText w:val="o"/>
+      <w:lvlJc w:val="left"/>
+      <w:pPr>
+        <w:ind w:left="5760" w:hanging="360"/>
+      </w:pPr>
+      <w:rPr>
+        <w:rFonts w:ascii="Courier New" w:hAnsi="Courier New" w:cs="Courier New" w:hint="default"/>
+      </w:rPr>
+    </w:lvl>
+    <w:lvl w:ilvl="8" w:tplc="40090005" w:tentative="1">
+      <w:start w:val="1"/>
+      <w:numFmt w:val="bullet"/>
+      <w:lvlText w:val=""/>
+      <w:lvlJc w:val="left"/>
+      <w:pPr>
+        <w:ind w:left="6480" w:hanging="360"/>
+      </w:pPr>
+      <w:rPr>
+        <w:rFonts w:ascii="Wingdings" w:hAnsi="Wingdings" w:hint="default"/>
+      </w:rPr>
+    </w:lvl>
+  </w:abstractNum>
+  <w:abstractNum w:abstractNumId="11" w15:restartNumberingAfterBreak="0">
     <w:nsid w:val="3ECB28DC"/>
     <w:multiLevelType w:val="hybridMultilevel"/>
     <w:tmpl w:val="CBC4983A"/>
@@ -2984,7 +3319,7 @@
       </w:rPr>
     </w:lvl>
   </w:abstractNum>
-  <w:abstractNum w:abstractNumId="11" w15:restartNumberingAfterBreak="0">
+  <w:abstractNum w:abstractNumId="12" w15:restartNumberingAfterBreak="0">
     <w:nsid w:val="4D44702B"/>
     <w:multiLevelType w:val="hybridMultilevel"/>
     <w:tmpl w:val="CA70A9CA"/>
@@ -3097,7 +3432,7 @@
       </w:rPr>
     </w:lvl>
   </w:abstractNum>
-  <w:abstractNum w:abstractNumId="12" w15:restartNumberingAfterBreak="0">
+  <w:abstractNum w:abstractNumId="13" w15:restartNumberingAfterBreak="0">
     <w:nsid w:val="554167E5"/>
     <w:multiLevelType w:val="hybridMultilevel"/>
     <w:tmpl w:val="26DC3F2C"/>
@@ -3210,7 +3545,7 @@
       </w:rPr>
     </w:lvl>
   </w:abstractNum>
-  <w:abstractNum w:abstractNumId="13" w15:restartNumberingAfterBreak="0">
+  <w:abstractNum w:abstractNumId="14" w15:restartNumberingAfterBreak="0">
     <w:nsid w:val="60F43C26"/>
     <w:multiLevelType w:val="hybridMultilevel"/>
     <w:tmpl w:val="5BB4A3DA"/>
@@ -3323,7 +3658,7 @@
       </w:rPr>
     </w:lvl>
   </w:abstractNum>
-  <w:abstractNum w:abstractNumId="14" w15:restartNumberingAfterBreak="0">
+  <w:abstractNum w:abstractNumId="15" w15:restartNumberingAfterBreak="0">
     <w:nsid w:val="688A538E"/>
     <w:multiLevelType w:val="multilevel"/>
     <w:tmpl w:val="7B06FC90"/>
@@ -3436,7 +3771,7 @@
       </w:pPr>
     </w:lvl>
   </w:abstractNum>
-  <w:abstractNum w:abstractNumId="15" w15:restartNumberingAfterBreak="0">
+  <w:abstractNum w:abstractNumId="16" w15:restartNumberingAfterBreak="0">
     <w:nsid w:val="68BC34C7"/>
     <w:multiLevelType w:val="hybridMultilevel"/>
     <w:tmpl w:val="45043436"/>
@@ -3556,19 +3891,19 @@
     <w:abstractNumId w:val="1"/>
   </w:num>
   <w:num w:numId="3" w16cid:durableId="780801267">
+    <w:abstractNumId w:val="13"/>
+  </w:num>
+  <w:num w:numId="4" w16cid:durableId="789474350">
+    <w:abstractNumId w:val="16"/>
+  </w:num>
+  <w:num w:numId="5" w16cid:durableId="932057630">
     <w:abstractNumId w:val="12"/>
   </w:num>
-  <w:num w:numId="4" w16cid:durableId="789474350">
-    <w:abstractNumId w:val="15"/>
-  </w:num>
-  <w:num w:numId="5" w16cid:durableId="932057630">
+  <w:num w:numId="6" w16cid:durableId="110518776">
     <w:abstractNumId w:val="11"/>
   </w:num>
-  <w:num w:numId="6" w16cid:durableId="110518776">
-    <w:abstractNumId w:val="10"/>
-  </w:num>
   <w:num w:numId="7" w16cid:durableId="1971933248">
-    <w:abstractNumId w:val="13"/>
+    <w:abstractNumId w:val="14"/>
   </w:num>
   <w:num w:numId="8" w16cid:durableId="1052533040">
     <w:abstractNumId w:val="8"/>
@@ -3595,7 +3930,10 @@
     <w:abstractNumId w:val="4"/>
   </w:num>
   <w:num w:numId="16" w16cid:durableId="511842780">
-    <w:abstractNumId w:val="14"/>
+    <w:abstractNumId w:val="15"/>
+  </w:num>
+  <w:num w:numId="17" w16cid:durableId="1664435575">
+    <w:abstractNumId w:val="10"/>
   </w:num>
 </w:numbering>
 </file>

</xml_diff>

<commit_message>
configure Request processing Pipeline
</commit_message>
<xml_diff>
--- a/ASPCore.docx
+++ b/ASPCore.docx
@@ -80,14 +80,11 @@
         <w:ind w:firstLine="720"/>
       </w:pPr>
       <w:r>
-        <w:rPr>
-          <w:noProof/>
-        </w:rPr>
         <w:drawing>
-          <wp:inline distT="0" distB="0" distL="0" distR="0" wp14:anchorId="7147DDF2" wp14:editId="32CA8417">
-            <wp:extent cx="4691640" cy="2565400"/>
+          <wp:inline distT="0" distB="0" distL="0" distR="0" wp14:anchorId="18530D91" wp14:editId="2E9EE56B">
+            <wp:extent cx="5276850" cy="3346450"/>
             <wp:effectExtent l="0" t="0" r="0" b="6350"/>
-            <wp:docPr id="910471641" name="Picture 1"/>
+            <wp:docPr id="1123108819" name="Picture 1"/>
             <wp:cNvGraphicFramePr>
               <a:graphicFrameLocks xmlns:a="http://schemas.openxmlformats.org/drawingml/2006/main" noChangeAspect="1"/>
             </wp:cNvGraphicFramePr>
@@ -95,7 +92,7 @@
               <a:graphicData uri="http://schemas.openxmlformats.org/drawingml/2006/picture">
                 <pic:pic xmlns:pic="http://schemas.openxmlformats.org/drawingml/2006/picture">
                   <pic:nvPicPr>
-                    <pic:cNvPr id="910471641" name=""/>
+                    <pic:cNvPr id="1123108819" name=""/>
                     <pic:cNvPicPr/>
                   </pic:nvPicPr>
                   <pic:blipFill>
@@ -107,7 +104,7 @@
                   <pic:spPr>
                     <a:xfrm>
                       <a:off x="0" y="0"/>
-                      <a:ext cx="4706916" cy="2573753"/>
+                      <a:ext cx="5276850" cy="3346450"/>
                     </a:xfrm>
                     <a:prstGeom prst="rect">
                       <a:avLst/>
@@ -165,15 +162,7 @@
         <w:ind w:firstLine="720"/>
       </w:pPr>
       <w:r>
-        <w:t>Both the MVC Controller class and the ASP.NET Web API Controller class inherit from the same 'Controller' base class and returns '</w:t>
-      </w:r>
-      <w:proofErr w:type="spellStart"/>
-      <w:r>
-        <w:t>IActionResult</w:t>
-      </w:r>
-      <w:proofErr w:type="spellEnd"/>
-      <w:r>
-        <w:t>'</w:t>
+        <w:t>Both the MVC Controller class and the ASP.NET Web API Controller class inherit from the same 'Controller' base class and returns 'IActionResult'</w:t>
       </w:r>
     </w:p>
     <w:p>
@@ -181,14 +170,11 @@
         <w:ind w:firstLine="720"/>
       </w:pPr>
       <w:r>
-        <w:rPr>
-          <w:noProof/>
-        </w:rPr>
         <w:drawing>
-          <wp:inline distT="0" distB="0" distL="0" distR="0" wp14:anchorId="29B325CA" wp14:editId="37D54DED">
-            <wp:extent cx="4622800" cy="1346200"/>
-            <wp:effectExtent l="0" t="0" r="6350" b="6350"/>
-            <wp:docPr id="1056945206" name="Picture 1"/>
+          <wp:inline distT="0" distB="0" distL="0" distR="0" wp14:anchorId="2A2B3025" wp14:editId="793948D9">
+            <wp:extent cx="5353050" cy="1746250"/>
+            <wp:effectExtent l="0" t="0" r="0" b="6350"/>
+            <wp:docPr id="226806636" name="Picture 1"/>
             <wp:cNvGraphicFramePr>
               <a:graphicFrameLocks xmlns:a="http://schemas.openxmlformats.org/drawingml/2006/main" noChangeAspect="1"/>
             </wp:cNvGraphicFramePr>
@@ -196,7 +182,7 @@
               <a:graphicData uri="http://schemas.openxmlformats.org/drawingml/2006/picture">
                 <pic:pic xmlns:pic="http://schemas.openxmlformats.org/drawingml/2006/picture">
                   <pic:nvPicPr>
-                    <pic:cNvPr id="1056945206" name=""/>
+                    <pic:cNvPr id="226806636" name=""/>
                     <pic:cNvPicPr/>
                   </pic:nvPicPr>
                   <pic:blipFill>
@@ -208,7 +194,7 @@
                   <pic:spPr>
                     <a:xfrm>
                       <a:off x="0" y="0"/>
-                      <a:ext cx="4623042" cy="1346270"/>
+                      <a:ext cx="5353050" cy="1746250"/>
                     </a:xfrm>
                     <a:prstGeom prst="rect">
                       <a:avLst/>
@@ -226,6 +212,7 @@
         <w:pStyle w:val="Heading3"/>
       </w:pPr>
       <w:r>
+        <w:lastRenderedPageBreak/>
         <w:t>Modular:</w:t>
       </w:r>
     </w:p>
@@ -290,7 +277,6 @@
           <w:sz w:val="34"/>
           <w:szCs w:val="34"/>
         </w:rPr>
-        <w:lastRenderedPageBreak/>
         <w:t>ASP.NET Core Project File</w:t>
       </w:r>
     </w:p>
@@ -323,15 +309,7 @@
         </w:numPr>
       </w:pPr>
       <w:r>
-        <w:t xml:space="preserve">To specify a target </w:t>
-      </w:r>
-      <w:proofErr w:type="gramStart"/>
-      <w:r>
-        <w:t>framework</w:t>
-      </w:r>
-      <w:proofErr w:type="gramEnd"/>
-      <w:r>
-        <w:t xml:space="preserve"> we use Target Framework Moniker (TFM)</w:t>
+        <w:t>To specify a target framework we use Target Framework Moniker (TFM)</w:t>
       </w:r>
     </w:p>
     <w:p>
@@ -339,14 +317,11 @@
         <w:ind w:left="360"/>
       </w:pPr>
       <w:r>
-        <w:rPr>
-          <w:noProof/>
-        </w:rPr>
         <w:drawing>
-          <wp:inline distT="0" distB="0" distL="0" distR="0" wp14:anchorId="54EE6B43" wp14:editId="5995C38D">
-            <wp:extent cx="5181866" cy="1759040"/>
-            <wp:effectExtent l="0" t="0" r="0" b="0"/>
-            <wp:docPr id="997434810" name="Picture 1"/>
+          <wp:inline distT="0" distB="0" distL="0" distR="0" wp14:anchorId="4A569B26" wp14:editId="48385679">
+            <wp:extent cx="5556250" cy="1739900"/>
+            <wp:effectExtent l="0" t="0" r="6350" b="0"/>
+            <wp:docPr id="1428398386" name="Picture 1"/>
             <wp:cNvGraphicFramePr>
               <a:graphicFrameLocks xmlns:a="http://schemas.openxmlformats.org/drawingml/2006/main" noChangeAspect="1"/>
             </wp:cNvGraphicFramePr>
@@ -354,7 +329,7 @@
               <a:graphicData uri="http://schemas.openxmlformats.org/drawingml/2006/picture">
                 <pic:pic xmlns:pic="http://schemas.openxmlformats.org/drawingml/2006/picture">
                   <pic:nvPicPr>
-                    <pic:cNvPr id="997434810" name=""/>
+                    <pic:cNvPr id="1428398386" name=""/>
                     <pic:cNvPicPr/>
                   </pic:nvPicPr>
                   <pic:blipFill>
@@ -366,7 +341,7 @@
                   <pic:spPr>
                     <a:xfrm>
                       <a:off x="0" y="0"/>
-                      <a:ext cx="5181866" cy="1759040"/>
+                      <a:ext cx="5556250" cy="1739900"/>
                     </a:xfrm>
                     <a:prstGeom prst="rect">
                       <a:avLst/>
@@ -478,112 +453,82 @@
       <w:r>
         <w:t xml:space="preserve"> application usually has a </w:t>
       </w:r>
-      <w:proofErr w:type="gramStart"/>
       <w:r>
         <w:rPr>
           <w:b/>
           <w:bCs/>
           <w:color w:val="806000" w:themeColor="accent4" w:themeShade="80"/>
         </w:rPr>
-        <w:t>Main(</w:t>
-      </w:r>
-      <w:proofErr w:type="gramEnd"/>
+        <w:t>Main()</w:t>
+      </w:r>
+      <w:r>
+        <w:rPr>
+          <w:color w:val="806000" w:themeColor="accent4" w:themeShade="80"/>
+        </w:rPr>
+        <w:t xml:space="preserve"> </w:t>
+      </w:r>
+      <w:r>
+        <w:rPr>
+          <w:color w:val="171717" w:themeColor="background2" w:themeShade="1A"/>
+        </w:rPr>
+        <w:t xml:space="preserve">method </w:t>
+      </w:r>
+    </w:p>
+    <w:p>
+      <w:pPr>
+        <w:pStyle w:val="ListParagraph"/>
+        <w:numPr>
+          <w:ilvl w:val="0"/>
+          <w:numId w:val="10"/>
+        </w:numPr>
+      </w:pPr>
+      <w:r>
+        <w:t xml:space="preserve">Why do we have a </w:t>
+      </w:r>
       <w:r>
         <w:rPr>
           <w:b/>
           <w:bCs/>
           <w:color w:val="806000" w:themeColor="accent4" w:themeShade="80"/>
         </w:rPr>
-        <w:t>)</w:t>
-      </w:r>
-      <w:r>
-        <w:rPr>
-          <w:color w:val="806000" w:themeColor="accent4" w:themeShade="80"/>
-        </w:rPr>
-        <w:t xml:space="preserve"> </w:t>
-      </w:r>
-      <w:r>
-        <w:rPr>
-          <w:color w:val="171717" w:themeColor="background2" w:themeShade="1A"/>
-        </w:rPr>
-        <w:t xml:space="preserve">method </w:t>
-      </w:r>
-    </w:p>
-    <w:p>
-      <w:pPr>
-        <w:pStyle w:val="ListParagraph"/>
-        <w:numPr>
-          <w:ilvl w:val="0"/>
-          <w:numId w:val="10"/>
-        </w:numPr>
-      </w:pPr>
-      <w:r>
-        <w:t xml:space="preserve">Why do we have a </w:t>
-      </w:r>
-      <w:proofErr w:type="gramStart"/>
+        <w:t>Main()</w:t>
+      </w:r>
       <w:r>
         <w:rPr>
           <w:b/>
           <w:bCs/>
           <w:color w:val="806000" w:themeColor="accent4" w:themeShade="80"/>
         </w:rPr>
-        <w:t>Main(</w:t>
-      </w:r>
-      <w:proofErr w:type="gramEnd"/>
+        <w:t xml:space="preserve"> </w:t>
+      </w:r>
+      <w:r>
+        <w:rPr>
+          <w:color w:val="171717" w:themeColor="background2" w:themeShade="1A"/>
+        </w:rPr>
+        <w:t>method in ASP.NET Core web application</w:t>
+      </w:r>
+    </w:p>
+    <w:p>
+      <w:pPr>
+        <w:pStyle w:val="ListParagraph"/>
+        <w:numPr>
+          <w:ilvl w:val="0"/>
+          <w:numId w:val="10"/>
+        </w:numPr>
+      </w:pPr>
+      <w:r>
+        <w:rPr>
+          <w:color w:val="171717" w:themeColor="background2" w:themeShade="1A"/>
+        </w:rPr>
+        <w:t xml:space="preserve">ASP.NET Core application initially starts as a Console application and the </w:t>
+      </w:r>
       <w:r>
         <w:rPr>
           <w:b/>
           <w:bCs/>
           <w:color w:val="806000" w:themeColor="accent4" w:themeShade="80"/>
         </w:rPr>
-        <w:t>)</w:t>
-      </w:r>
-      <w:r>
-        <w:rPr>
-          <w:b/>
-          <w:bCs/>
-          <w:color w:val="806000" w:themeColor="accent4" w:themeShade="80"/>
-        </w:rPr>
-        <w:t xml:space="preserve"> </w:t>
-      </w:r>
-      <w:r>
-        <w:rPr>
-          <w:color w:val="171717" w:themeColor="background2" w:themeShade="1A"/>
-        </w:rPr>
-        <w:t>method in ASP.NET Core web application</w:t>
-      </w:r>
-    </w:p>
-    <w:p>
-      <w:pPr>
-        <w:pStyle w:val="ListParagraph"/>
-        <w:numPr>
-          <w:ilvl w:val="0"/>
-          <w:numId w:val="10"/>
-        </w:numPr>
-      </w:pPr>
-      <w:r>
-        <w:rPr>
-          <w:color w:val="171717" w:themeColor="background2" w:themeShade="1A"/>
-        </w:rPr>
-        <w:t xml:space="preserve">ASP.NET Core application initially starts as a Console application and the </w:t>
-      </w:r>
-      <w:proofErr w:type="gramStart"/>
-      <w:r>
-        <w:rPr>
-          <w:b/>
-          <w:bCs/>
-          <w:color w:val="806000" w:themeColor="accent4" w:themeShade="80"/>
-        </w:rPr>
-        <w:t>Main(</w:t>
-      </w:r>
-      <w:proofErr w:type="gramEnd"/>
-      <w:r>
-        <w:rPr>
-          <w:b/>
-          <w:bCs/>
-          <w:color w:val="806000" w:themeColor="accent4" w:themeShade="80"/>
-        </w:rPr>
-        <w:t>)</w:t>
+        <w:t>Main()</w:t>
       </w:r>
       <w:r>
         <w:rPr>
@@ -656,30 +601,20 @@
       <w:r>
         <w:t xml:space="preserve">This </w:t>
       </w:r>
-      <w:proofErr w:type="gramStart"/>
       <w:r>
         <w:rPr>
           <w:b/>
           <w:bCs/>
           <w:color w:val="806000" w:themeColor="accent4" w:themeShade="80"/>
         </w:rPr>
-        <w:t>Main(</w:t>
-      </w:r>
-      <w:proofErr w:type="gramEnd"/>
+        <w:t>Main()</w:t>
+      </w:r>
       <w:r>
         <w:rPr>
           <w:b/>
           <w:bCs/>
           <w:color w:val="806000" w:themeColor="accent4" w:themeShade="80"/>
         </w:rPr>
-        <w:t>)</w:t>
-      </w:r>
-      <w:r>
-        <w:rPr>
-          <w:b/>
-          <w:bCs/>
-          <w:color w:val="806000" w:themeColor="accent4" w:themeShade="80"/>
-        </w:rPr>
         <w:t xml:space="preserve"> </w:t>
       </w:r>
       <w:r>
@@ -692,6 +627,7 @@
         <w:pStyle w:val="Heading1"/>
       </w:pPr>
       <w:r>
+        <w:lastRenderedPageBreak/>
         <w:t>ASP.NET Core InProcess Hosting</w:t>
       </w:r>
     </w:p>
@@ -700,15 +636,7 @@
         <w:pStyle w:val="Heading2"/>
       </w:pPr>
       <w:r>
-        <w:t xml:space="preserve">Some of the Tasks that </w:t>
-      </w:r>
-      <w:proofErr w:type="gramStart"/>
-      <w:r>
-        <w:t>CreateDefaultBuilder(</w:t>
-      </w:r>
-      <w:proofErr w:type="gramEnd"/>
-      <w:r>
-        <w:t>) performs</w:t>
+        <w:t>Some of the Tasks that CreateDefaultBuilder() performs</w:t>
       </w:r>
     </w:p>
     <w:p>
@@ -752,7 +680,6 @@
         <w:pStyle w:val="Heading2"/>
       </w:pPr>
       <w:r>
-        <w:lastRenderedPageBreak/>
         <w:t>An ASP.NET core application can be hosted</w:t>
       </w:r>
     </w:p>
@@ -886,17 +813,14 @@
     </w:p>
     <w:p>
       <w:pPr>
-        <w:ind w:left="1800" w:firstLine="360"/>
-      </w:pPr>
-      <w:r>
-        <w:rPr>
-          <w:noProof/>
-        </w:rPr>
+        <w:ind w:left="360" w:firstLine="720"/>
+      </w:pPr>
+      <w:r>
         <w:drawing>
-          <wp:inline distT="0" distB="0" distL="0" distR="0" wp14:anchorId="145C2463" wp14:editId="447EDBC1">
-            <wp:extent cx="3587750" cy="1098550"/>
-            <wp:effectExtent l="0" t="0" r="0" b="6350"/>
-            <wp:docPr id="1570565090" name="Picture 1"/>
+          <wp:inline distT="0" distB="0" distL="0" distR="0" wp14:anchorId="3D64B5F8" wp14:editId="75D2C3CE">
+            <wp:extent cx="4648200" cy="1371599"/>
+            <wp:effectExtent l="0" t="0" r="0" b="635"/>
+            <wp:docPr id="932710167" name="Picture 1"/>
             <wp:cNvGraphicFramePr>
               <a:graphicFrameLocks xmlns:a="http://schemas.openxmlformats.org/drawingml/2006/main" noChangeAspect="1"/>
             </wp:cNvGraphicFramePr>
@@ -904,7 +828,7 @@
               <a:graphicData uri="http://schemas.openxmlformats.org/drawingml/2006/picture">
                 <pic:pic xmlns:pic="http://schemas.openxmlformats.org/drawingml/2006/picture">
                   <pic:nvPicPr>
-                    <pic:cNvPr id="1570565090" name=""/>
+                    <pic:cNvPr id="932710167" name=""/>
                     <pic:cNvPicPr/>
                   </pic:nvPicPr>
                   <pic:blipFill>
@@ -916,7 +840,7 @@
                   <pic:spPr>
                     <a:xfrm>
                       <a:off x="0" y="0"/>
-                      <a:ext cx="3587937" cy="1098607"/>
+                      <a:ext cx="4691625" cy="1384413"/>
                     </a:xfrm>
                     <a:prstGeom prst="rect">
                       <a:avLst/>
@@ -932,14 +856,7 @@
     <w:p>
       <w:r>
         <w:tab/>
-      </w:r>
-      <w:proofErr w:type="gramStart"/>
-      <w:r>
-        <w:t>CreateDefaultBuilder(</w:t>
-      </w:r>
-      <w:proofErr w:type="gramEnd"/>
-      <w:r>
-        <w:t>) method calls UseIIS() method and host the app inside of the IIS worker process (w3wp.exe or iisexpress.exe)</w:t>
+        <w:t>CreateDefaultBuilder() method calls UseIIS() method and host the app inside of the IIS worker process (w3wp.exe or iisexpress.exe)</w:t>
       </w:r>
     </w:p>
     <w:p>
@@ -1046,6 +963,7 @@
         <w:rPr>
           <w:noProof/>
         </w:rPr>
+        <w:lastRenderedPageBreak/>
         <w:drawing>
           <wp:inline distT="0" distB="0" distL="0" distR="0" wp14:anchorId="5C6E6704" wp14:editId="729FC404">
             <wp:extent cx="5683250" cy="1123950"/>
@@ -1097,7 +1015,6 @@
         <w:ind w:firstLine="720"/>
       </w:pPr>
       <w:r>
-        <w:lastRenderedPageBreak/>
         <w:t>With OutOfProcess hosting</w:t>
       </w:r>
     </w:p>
@@ -1267,7 +1184,6 @@
         </w:drawing>
       </w:r>
     </w:p>
-    <w:p/>
     <w:p>
       <w:r>
         <w:t>When application is run from CLI and OutOfProcess hosting is configured the Kestral server is used as edge server as shown below</w:t>
@@ -1275,14 +1191,11 @@
     </w:p>
     <w:p>
       <w:r>
-        <w:rPr>
-          <w:noProof/>
-        </w:rPr>
         <w:drawing>
-          <wp:inline distT="0" distB="0" distL="0" distR="0" wp14:anchorId="0C9AE920" wp14:editId="2DEE3ABB">
-            <wp:extent cx="5105662" cy="1632034"/>
-            <wp:effectExtent l="0" t="0" r="0" b="6350"/>
-            <wp:docPr id="1118425467" name="Picture 1"/>
+          <wp:inline distT="0" distB="0" distL="0" distR="0" wp14:anchorId="3BC1539E" wp14:editId="4D8E9A8A">
+            <wp:extent cx="5731510" cy="1403350"/>
+            <wp:effectExtent l="0" t="0" r="2540" b="6350"/>
+            <wp:docPr id="1254823291" name="Picture 1"/>
             <wp:cNvGraphicFramePr>
               <a:graphicFrameLocks xmlns:a="http://schemas.openxmlformats.org/drawingml/2006/main" noChangeAspect="1"/>
             </wp:cNvGraphicFramePr>
@@ -1290,7 +1203,7 @@
               <a:graphicData uri="http://schemas.openxmlformats.org/drawingml/2006/picture">
                 <pic:pic xmlns:pic="http://schemas.openxmlformats.org/drawingml/2006/picture">
                   <pic:nvPicPr>
-                    <pic:cNvPr id="1118425467" name=""/>
+                    <pic:cNvPr id="1254823291" name=""/>
                     <pic:cNvPicPr/>
                   </pic:nvPicPr>
                   <pic:blipFill>
@@ -1302,7 +1215,7 @@
                   <pic:spPr>
                     <a:xfrm>
                       <a:off x="0" y="0"/>
-                      <a:ext cx="5105662" cy="1632034"/>
+                      <a:ext cx="5731510" cy="1403350"/>
                     </a:xfrm>
                     <a:prstGeom prst="rect">
                       <a:avLst/>
@@ -1315,30 +1228,18 @@
         </w:drawing>
       </w:r>
     </w:p>
-    <w:p/>
-    <w:p>
-      <w:r>
-        <w:t xml:space="preserve">Another way Kestral can be used in combination with a reverse proxy server, where Kestral is not facing the internet, it’s the Reverse Proxy server that takes the incoming http request and forwards it </w:t>
-      </w:r>
-      <w:proofErr w:type="gramStart"/>
-      <w:r>
-        <w:t>to  the</w:t>
-      </w:r>
-      <w:proofErr w:type="gramEnd"/>
-      <w:r>
-        <w:t xml:space="preserve"> Kestral server that is hosting and running our ASP.NET Core application</w:t>
-      </w:r>
-    </w:p>
-    <w:p>
-      <w:r>
-        <w:rPr>
-          <w:noProof/>
-        </w:rPr>
+    <w:p>
+      <w:r>
+        <w:t>Another way Kestral can be used in combination with a reverse proxy server, where Kestral is not facing the internet, it’s the Reverse Proxy server that takes the incoming http request and forwards it to  the Kestral server that is hosting and running our ASP.NET Core application</w:t>
+      </w:r>
+    </w:p>
+    <w:p>
+      <w:r>
         <w:drawing>
-          <wp:inline distT="0" distB="0" distL="0" distR="0" wp14:anchorId="0ED01A5E" wp14:editId="609049DC">
-            <wp:extent cx="5194567" cy="1892397"/>
-            <wp:effectExtent l="0" t="0" r="6350" b="0"/>
-            <wp:docPr id="994762852" name="Picture 1"/>
+          <wp:inline distT="0" distB="0" distL="0" distR="0" wp14:anchorId="241B8B63" wp14:editId="06757902">
+            <wp:extent cx="5731510" cy="1511300"/>
+            <wp:effectExtent l="0" t="0" r="2540" b="0"/>
+            <wp:docPr id="2104854906" name="Picture 1"/>
             <wp:cNvGraphicFramePr>
               <a:graphicFrameLocks xmlns:a="http://schemas.openxmlformats.org/drawingml/2006/main" noChangeAspect="1"/>
             </wp:cNvGraphicFramePr>
@@ -1346,7 +1247,7 @@
               <a:graphicData uri="http://schemas.openxmlformats.org/drawingml/2006/picture">
                 <pic:pic xmlns:pic="http://schemas.openxmlformats.org/drawingml/2006/picture">
                   <pic:nvPicPr>
-                    <pic:cNvPr id="994762852" name=""/>
+                    <pic:cNvPr id="2104854906" name=""/>
                     <pic:cNvPicPr/>
                   </pic:nvPicPr>
                   <pic:blipFill>
@@ -1358,7 +1259,7 @@
                   <pic:spPr>
                     <a:xfrm>
                       <a:off x="0" y="0"/>
-                      <a:ext cx="5194567" cy="1892397"/>
+                      <a:ext cx="5731510" cy="1511300"/>
                     </a:xfrm>
                     <a:prstGeom prst="rect">
                       <a:avLst/>
@@ -1374,7 +1275,6 @@
     <w:p/>
     <w:p>
       <w:r>
-        <w:lastRenderedPageBreak/>
         <w:t xml:space="preserve">A </w:t>
       </w:r>
       <w:r>
@@ -1382,34 +1282,19 @@
           <w:b/>
           <w:bCs/>
         </w:rPr>
-        <w:t xml:space="preserve">Reverse Proxy </w:t>
-      </w:r>
-      <w:proofErr w:type="gramStart"/>
-      <w:r>
-        <w:rPr>
-          <w:b/>
-          <w:bCs/>
-        </w:rPr>
-        <w:t xml:space="preserve">Server </w:t>
-      </w:r>
-      <w:r>
-        <w:t xml:space="preserve"> such</w:t>
-      </w:r>
-      <w:proofErr w:type="gramEnd"/>
-      <w:r>
-        <w:t xml:space="preserve"> as IIS, Nginx etc. provides an additional layer of configuration and security, it might integrate better with our existing infrastructure and can also be used for load balancing.</w:t>
-      </w:r>
-    </w:p>
-    <w:p>
-      <w:r>
-        <w:rPr>
-          <w:noProof/>
-        </w:rPr>
+        <w:t xml:space="preserve">Reverse Proxy Server </w:t>
+      </w:r>
+      <w:r>
+        <w:t xml:space="preserve"> such as IIS, Nginx etc. provides an additional layer of configuration and security, it might integrate better with our existing infrastructure and can also be used for load balancing.</w:t>
+      </w:r>
+    </w:p>
+    <w:p>
+      <w:r>
         <w:drawing>
-          <wp:inline distT="0" distB="0" distL="0" distR="0" wp14:anchorId="5BF7C181" wp14:editId="4AC76733">
-            <wp:extent cx="5664491" cy="3797495"/>
-            <wp:effectExtent l="0" t="0" r="0" b="0"/>
-            <wp:docPr id="1150677620" name="Picture 1"/>
+          <wp:inline distT="0" distB="0" distL="0" distR="0" wp14:anchorId="7A332A9F" wp14:editId="1F7BA4A5">
+            <wp:extent cx="5731510" cy="3098800"/>
+            <wp:effectExtent l="0" t="0" r="2540" b="6350"/>
+            <wp:docPr id="1316226569" name="Picture 1"/>
             <wp:cNvGraphicFramePr>
               <a:graphicFrameLocks xmlns:a="http://schemas.openxmlformats.org/drawingml/2006/main" noChangeAspect="1"/>
             </wp:cNvGraphicFramePr>
@@ -1417,7 +1302,7 @@
               <a:graphicData uri="http://schemas.openxmlformats.org/drawingml/2006/picture">
                 <pic:pic xmlns:pic="http://schemas.openxmlformats.org/drawingml/2006/picture">
                   <pic:nvPicPr>
-                    <pic:cNvPr id="1150677620" name=""/>
+                    <pic:cNvPr id="1316226569" name=""/>
                     <pic:cNvPicPr/>
                   </pic:nvPicPr>
                   <pic:blipFill>
@@ -1429,7 +1314,7 @@
                   <pic:spPr>
                     <a:xfrm>
                       <a:off x="0" y="0"/>
-                      <a:ext cx="5664491" cy="3797495"/>
+                      <a:ext cx="5731510" cy="3098800"/>
                     </a:xfrm>
                     <a:prstGeom prst="rect">
                       <a:avLst/>
@@ -1448,27 +1333,16 @@
         <w:pStyle w:val="Heading1"/>
       </w:pPr>
       <w:r>
-        <w:t xml:space="preserve">ASP.NET Core </w:t>
-      </w:r>
-      <w:proofErr w:type="gramStart"/>
-      <w:r>
-        <w:t>launchsettings.json</w:t>
-      </w:r>
-      <w:proofErr w:type="gramEnd"/>
-      <w:r>
-        <w:t xml:space="preserve"> File</w:t>
-      </w:r>
-    </w:p>
-    <w:p>
-      <w:r>
-        <w:rPr>
-          <w:noProof/>
-        </w:rPr>
+        <w:t>ASP.NET Core launchsettings.json File</w:t>
+      </w:r>
+    </w:p>
+    <w:p>
+      <w:r>
         <w:drawing>
-          <wp:inline distT="0" distB="0" distL="0" distR="0" wp14:anchorId="0884F174" wp14:editId="02B0C85C">
-            <wp:extent cx="5657850" cy="1695450"/>
-            <wp:effectExtent l="0" t="0" r="0" b="0"/>
-            <wp:docPr id="2122661369" name="Picture 1"/>
+          <wp:inline distT="0" distB="0" distL="0" distR="0" wp14:anchorId="08CCBB22" wp14:editId="4AEA436B">
+            <wp:extent cx="5731510" cy="1938020"/>
+            <wp:effectExtent l="0" t="0" r="2540" b="5080"/>
+            <wp:docPr id="639064266" name="Picture 1"/>
             <wp:cNvGraphicFramePr>
               <a:graphicFrameLocks xmlns:a="http://schemas.openxmlformats.org/drawingml/2006/main" noChangeAspect="1"/>
             </wp:cNvGraphicFramePr>
@@ -1476,7 +1350,7 @@
               <a:graphicData uri="http://schemas.openxmlformats.org/drawingml/2006/picture">
                 <pic:pic xmlns:pic="http://schemas.openxmlformats.org/drawingml/2006/picture">
                   <pic:nvPicPr>
-                    <pic:cNvPr id="2122661369" name=""/>
+                    <pic:cNvPr id="639064266" name=""/>
                     <pic:cNvPicPr/>
                   </pic:nvPicPr>
                   <pic:blipFill>
@@ -1488,7 +1362,7 @@
                   <pic:spPr>
                     <a:xfrm>
                       <a:off x="0" y="0"/>
-                      <a:ext cx="5657850" cy="1695450"/>
+                      <a:ext cx="5731510" cy="1938020"/>
                     </a:xfrm>
                     <a:prstGeom prst="rect">
                       <a:avLst/>
@@ -1507,15 +1381,7 @@
         <w:pStyle w:val="Heading1"/>
       </w:pPr>
       <w:r>
-        <w:t xml:space="preserve">ASP.NET Core </w:t>
-      </w:r>
-      <w:proofErr w:type="gramStart"/>
-      <w:r>
-        <w:t>appsettings.json</w:t>
-      </w:r>
-      <w:proofErr w:type="gramEnd"/>
-      <w:r>
-        <w:t xml:space="preserve"> File</w:t>
+        <w:t>ASP.NET Core appsettings.json File</w:t>
       </w:r>
     </w:p>
     <w:p>
@@ -1534,13 +1400,8 @@
           <w:numId w:val="15"/>
         </w:numPr>
       </w:pPr>
-      <w:proofErr w:type="gramStart"/>
-      <w:r>
-        <w:t>Files(</w:t>
-      </w:r>
-      <w:proofErr w:type="gramEnd"/>
-      <w:r>
-        <w:t>appsettings.json, appsettings.{Environment}.json)</w:t>
+      <w:r>
+        <w:t>Files(appsettings.json, appsettings.{Environment}.json)</w:t>
       </w:r>
     </w:p>
     <w:p>
@@ -1631,27 +1492,15 @@
           <w14:ligatures w14:val="none"/>
         </w:rPr>
       </w:pPr>
-      <w:proofErr w:type="gramStart"/>
-      <w:r>
-        <w:rPr>
-          <w:rFonts w:ascii="Arial" w:eastAsia="Times New Roman" w:hAnsi="Arial" w:cs="Arial"/>
-          <w:color w:val="333333"/>
-          <w:kern w:val="0"/>
-          <w:lang w:eastAsia="en-IN"/>
-          <w14:ligatures w14:val="none"/>
-        </w:rPr>
-        <w:t>appsettings.json</w:t>
-      </w:r>
-      <w:proofErr w:type="gramEnd"/>
-      <w:r>
-        <w:rPr>
-          <w:rFonts w:ascii="Arial" w:eastAsia="Times New Roman" w:hAnsi="Arial" w:cs="Arial"/>
-          <w:color w:val="333333"/>
-          <w:kern w:val="0"/>
-          <w:lang w:eastAsia="en-IN"/>
-          <w14:ligatures w14:val="none"/>
-        </w:rPr>
-        <w:t>, </w:t>
+      <w:r>
+        <w:rPr>
+          <w:rFonts w:ascii="Arial" w:eastAsia="Times New Roman" w:hAnsi="Arial" w:cs="Arial"/>
+          <w:color w:val="333333"/>
+          <w:kern w:val="0"/>
+          <w:lang w:eastAsia="en-IN"/>
+          <w14:ligatures w14:val="none"/>
+        </w:rPr>
+        <w:t>appsettings.json, </w:t>
       </w:r>
     </w:p>
     <w:p>
@@ -1671,27 +1520,15 @@
           <w14:ligatures w14:val="none"/>
         </w:rPr>
       </w:pPr>
-      <w:proofErr w:type="gramStart"/>
-      <w:r>
-        <w:rPr>
-          <w:rFonts w:ascii="Arial" w:eastAsia="Times New Roman" w:hAnsi="Arial" w:cs="Arial"/>
-          <w:color w:val="333333"/>
-          <w:kern w:val="0"/>
-          <w:lang w:eastAsia="en-IN"/>
-          <w14:ligatures w14:val="none"/>
-        </w:rPr>
-        <w:t>appsettings.{</w:t>
-      </w:r>
-      <w:proofErr w:type="gramEnd"/>
-      <w:r>
-        <w:rPr>
-          <w:rFonts w:ascii="Arial" w:eastAsia="Times New Roman" w:hAnsi="Arial" w:cs="Arial"/>
-          <w:color w:val="333333"/>
-          <w:kern w:val="0"/>
-          <w:lang w:eastAsia="en-IN"/>
-          <w14:ligatures w14:val="none"/>
-        </w:rPr>
-        <w:t>Environment}.json</w:t>
+      <w:r>
+        <w:rPr>
+          <w:rFonts w:ascii="Arial" w:eastAsia="Times New Roman" w:hAnsi="Arial" w:cs="Arial"/>
+          <w:color w:val="333333"/>
+          <w:kern w:val="0"/>
+          <w:lang w:eastAsia="en-IN"/>
+          <w14:ligatures w14:val="none"/>
+        </w:rPr>
+        <w:t>appsettings.{Environment}.json</w:t>
       </w:r>
     </w:p>
     <w:p>
@@ -1805,53 +1642,25 @@
           <w:color w:val="333333"/>
           <w:shd w:val="clear" w:color="auto" w:fill="FFFFFF"/>
         </w:rPr>
-        <w:t xml:space="preserve">Middleware is a piece of software that can handle an HTTP request or response. A given middleware component in ASP.NET Core has a very specific purpose. For </w:t>
-      </w:r>
-      <w:proofErr w:type="gramStart"/>
+        <w:t>Middleware is a piece of software that can handle an HTTP request or response. A given middleware component in ASP.NET Core has a very specific purpose. For example we may have a middleware component that authenticates a user, another piece of middleware to handle errors, yet another middleware to serve static files such as JavaScript files, CSS files, Images etc. </w:t>
+      </w:r>
+    </w:p>
+    <w:p>
       <w:r>
         <w:rPr>
           <w:rFonts w:ascii="Arial" w:hAnsi="Arial" w:cs="Arial"/>
           <w:color w:val="333333"/>
           <w:shd w:val="clear" w:color="auto" w:fill="FFFFFF"/>
         </w:rPr>
-        <w:t>example</w:t>
-      </w:r>
-      <w:proofErr w:type="gramEnd"/>
-      <w:r>
-        <w:rPr>
-          <w:rFonts w:ascii="Arial" w:hAnsi="Arial" w:cs="Arial"/>
-          <w:color w:val="333333"/>
-          <w:shd w:val="clear" w:color="auto" w:fill="FFFFFF"/>
-        </w:rPr>
-        <w:t xml:space="preserve"> we may have a middleware component that authenticates a user, another piece of middleware to handle errors, yet another middleware to serve static files such as JavaScript files, CSS files, Images etc. </w:t>
-      </w:r>
-    </w:p>
-    <w:p>
-      <w:r>
-        <w:rPr>
-          <w:rFonts w:ascii="Arial" w:hAnsi="Arial" w:cs="Arial"/>
-          <w:color w:val="333333"/>
-          <w:shd w:val="clear" w:color="auto" w:fill="FFFFFF"/>
-        </w:rPr>
         <w:t>It is these middleware components that we use to setup a request processing pipeline in ASP.NET Core. It is this pipeline that determines how a request is processed. The request pipeline is configured as part of the application startup by the </w:t>
       </w:r>
-      <w:proofErr w:type="gramStart"/>
       <w:r>
         <w:rPr>
           <w:rFonts w:ascii="Arial" w:hAnsi="Arial" w:cs="Arial"/>
           <w:color w:val="0000FF"/>
           <w:shd w:val="clear" w:color="auto" w:fill="FFFFFF"/>
         </w:rPr>
-        <w:t>Configure(</w:t>
-      </w:r>
-      <w:proofErr w:type="gramEnd"/>
-      <w:r>
-        <w:rPr>
-          <w:rFonts w:ascii="Arial" w:hAnsi="Arial" w:cs="Arial"/>
-          <w:color w:val="0000FF"/>
-          <w:shd w:val="clear" w:color="auto" w:fill="FFFFFF"/>
-        </w:rPr>
-        <w:t>)</w:t>
+        <w:t>Configure()</w:t>
       </w:r>
       <w:r>
         <w:rPr>
@@ -1877,17 +1686,12 @@
         </w:rPr>
         <w:t>file</w:t>
       </w:r>
-    </w:p>
-    <w:p>
-      <w:r>
-        <w:tab/>
-      </w:r>
       <w:r>
         <w:drawing>
-          <wp:inline distT="0" distB="0" distL="0" distR="0" wp14:anchorId="7E053CD1" wp14:editId="29FB131E">
-            <wp:extent cx="5213618" cy="1162110"/>
-            <wp:effectExtent l="0" t="0" r="6350" b="0"/>
-            <wp:docPr id="1648458565" name="Picture 1"/>
+          <wp:inline distT="0" distB="0" distL="0" distR="0" wp14:anchorId="1BD005F6" wp14:editId="13AE6111">
+            <wp:extent cx="5649093" cy="1447800"/>
+            <wp:effectExtent l="0" t="0" r="8890" b="0"/>
+            <wp:docPr id="6344849" name="Picture 1"/>
             <wp:cNvGraphicFramePr>
               <a:graphicFrameLocks xmlns:a="http://schemas.openxmlformats.org/drawingml/2006/main" noChangeAspect="1"/>
             </wp:cNvGraphicFramePr>
@@ -1895,7 +1699,7 @@
               <a:graphicData uri="http://schemas.openxmlformats.org/drawingml/2006/picture">
                 <pic:pic xmlns:pic="http://schemas.openxmlformats.org/drawingml/2006/picture">
                   <pic:nvPicPr>
-                    <pic:cNvPr id="1648458565" name=""/>
+                    <pic:cNvPr id="6344849" name=""/>
                     <pic:cNvPicPr/>
                   </pic:nvPicPr>
                   <pic:blipFill>
@@ -1907,7 +1711,7 @@
                   <pic:spPr>
                     <a:xfrm>
                       <a:off x="0" y="0"/>
-                      <a:ext cx="5213618" cy="1162110"/>
+                      <a:ext cx="5669573" cy="1453049"/>
                     </a:xfrm>
                     <a:prstGeom prst="rect">
                       <a:avLst/>
@@ -2002,9 +1806,845 @@
     </w:p>
     <w:p>
       <w:pPr>
-        <w:ind w:left="360"/>
-      </w:pPr>
-    </w:p>
+        <w:rPr>
+          <w:rFonts w:ascii="Arial" w:hAnsi="Arial" w:cs="Arial"/>
+          <w:b/>
+          <w:bCs/>
+          <w:color w:val="333333"/>
+          <w:shd w:val="clear" w:color="auto" w:fill="FFFFFF"/>
+        </w:rPr>
+      </w:pPr>
+      <w:r>
+        <w:rPr>
+          <w:rFonts w:ascii="Arial" w:hAnsi="Arial" w:cs="Arial"/>
+          <w:b/>
+          <w:bCs/>
+          <w:color w:val="333333"/>
+          <w:shd w:val="clear" w:color="auto" w:fill="FFFFFF"/>
+        </w:rPr>
+        <w:t>Consider the following code in the </w:t>
+      </w:r>
+      <w:r>
+        <w:rPr>
+          <w:rFonts w:ascii="Arial" w:hAnsi="Arial" w:cs="Arial"/>
+          <w:b/>
+          <w:bCs/>
+          <w:color w:val="0000FF"/>
+          <w:shd w:val="clear" w:color="auto" w:fill="FFFFFF"/>
+        </w:rPr>
+        <w:t>Configure()</w:t>
+      </w:r>
+      <w:r>
+        <w:rPr>
+          <w:rFonts w:ascii="Arial" w:hAnsi="Arial" w:cs="Arial"/>
+          <w:b/>
+          <w:bCs/>
+          <w:color w:val="333333"/>
+          <w:shd w:val="clear" w:color="auto" w:fill="FFFFFF"/>
+        </w:rPr>
+        <w:t> method.</w:t>
+      </w:r>
+    </w:p>
+    <w:p>
+      <w:r>
+        <w:drawing>
+          <wp:inline distT="0" distB="0" distL="0" distR="0" wp14:anchorId="1BE4866A" wp14:editId="55164B14">
+            <wp:extent cx="5731510" cy="741045"/>
+            <wp:effectExtent l="0" t="0" r="2540" b="1905"/>
+            <wp:docPr id="862108948" name="Picture 1"/>
+            <wp:cNvGraphicFramePr>
+              <a:graphicFrameLocks xmlns:a="http://schemas.openxmlformats.org/drawingml/2006/main" noChangeAspect="1"/>
+            </wp:cNvGraphicFramePr>
+            <a:graphic xmlns:a="http://schemas.openxmlformats.org/drawingml/2006/main">
+              <a:graphicData uri="http://schemas.openxmlformats.org/drawingml/2006/picture">
+                <pic:pic xmlns:pic="http://schemas.openxmlformats.org/drawingml/2006/picture">
+                  <pic:nvPicPr>
+                    <pic:cNvPr id="862108948" name=""/>
+                    <pic:cNvPicPr/>
+                  </pic:nvPicPr>
+                  <pic:blipFill>
+                    <a:blip r:embed="rId20"/>
+                    <a:stretch>
+                      <a:fillRect/>
+                    </a:stretch>
+                  </pic:blipFill>
+                  <pic:spPr>
+                    <a:xfrm>
+                      <a:off x="0" y="0"/>
+                      <a:ext cx="5731510" cy="741045"/>
+                    </a:xfrm>
+                    <a:prstGeom prst="rect">
+                      <a:avLst/>
+                    </a:prstGeom>
+                  </pic:spPr>
+                </pic:pic>
+              </a:graphicData>
+            </a:graphic>
+          </wp:inline>
+        </w:drawing>
+      </w:r>
+    </w:p>
+    <w:p>
+      <w:pPr>
+        <w:spacing w:after="0" w:line="240" w:lineRule="auto"/>
+        <w:rPr>
+          <w:rFonts w:ascii="Times New Roman" w:eastAsia="Times New Roman" w:hAnsi="Times New Roman" w:cs="Times New Roman"/>
+          <w:kern w:val="0"/>
+          <w:sz w:val="24"/>
+          <w:szCs w:val="24"/>
+          <w:lang w:eastAsia="en-IN"/>
+          <w14:ligatures w14:val="none"/>
+        </w:rPr>
+      </w:pPr>
+      <w:r>
+        <w:rPr>
+          <w:rFonts w:ascii="Arial" w:eastAsia="Times New Roman" w:hAnsi="Arial" w:cs="Arial"/>
+          <w:b/>
+          <w:bCs/>
+          <w:color w:val="333333"/>
+          <w:kern w:val="0"/>
+          <w:shd w:val="clear" w:color="auto" w:fill="FFFFFF"/>
+          <w:lang w:eastAsia="en-IN"/>
+          <w14:ligatures w14:val="none"/>
+        </w:rPr>
+        <w:t>Code Explanation</w:t>
+      </w:r>
+      <w:r>
+        <w:rPr>
+          <w:rFonts w:ascii="Arial" w:eastAsia="Times New Roman" w:hAnsi="Arial" w:cs="Arial"/>
+          <w:color w:val="333333"/>
+          <w:kern w:val="0"/>
+          <w:lang w:eastAsia="en-IN"/>
+          <w14:ligatures w14:val="none"/>
+        </w:rPr>
+        <w:br/>
+      </w:r>
+    </w:p>
+    <w:p>
+      <w:pPr>
+        <w:numPr>
+          <w:ilvl w:val="0"/>
+          <w:numId w:val="18"/>
+        </w:numPr>
+        <w:shd w:val="clear" w:color="auto" w:fill="FFFFFF"/>
+        <w:spacing w:after="60" w:line="240" w:lineRule="auto"/>
+        <w:ind w:firstLine="0"/>
+        <w:rPr>
+          <w:rFonts w:ascii="Arial" w:eastAsia="Times New Roman" w:hAnsi="Arial" w:cs="Arial"/>
+          <w:color w:val="333333"/>
+          <w:kern w:val="0"/>
+          <w:lang w:eastAsia="en-IN"/>
+          <w14:ligatures w14:val="none"/>
+        </w:rPr>
+      </w:pPr>
+      <w:r>
+        <w:rPr>
+          <w:rFonts w:ascii="Arial" w:eastAsia="Times New Roman" w:hAnsi="Arial" w:cs="Arial"/>
+          <w:color w:val="333333"/>
+          <w:kern w:val="0"/>
+          <w:lang w:eastAsia="en-IN"/>
+          <w14:ligatures w14:val="none"/>
+        </w:rPr>
+        <w:t>We are using </w:t>
+      </w:r>
+      <w:r>
+        <w:rPr>
+          <w:rFonts w:ascii="Arial" w:eastAsia="Times New Roman" w:hAnsi="Arial" w:cs="Arial"/>
+          <w:color w:val="0000FF"/>
+          <w:kern w:val="0"/>
+          <w:lang w:eastAsia="en-IN"/>
+          <w14:ligatures w14:val="none"/>
+        </w:rPr>
+        <w:t>Run()</w:t>
+      </w:r>
+      <w:r>
+        <w:rPr>
+          <w:rFonts w:ascii="Arial" w:eastAsia="Times New Roman" w:hAnsi="Arial" w:cs="Arial"/>
+          <w:color w:val="333333"/>
+          <w:kern w:val="0"/>
+          <w:lang w:eastAsia="en-IN"/>
+          <w14:ligatures w14:val="none"/>
+        </w:rPr>
+        <w:t> method to add middleware to our application's request processing pipeline</w:t>
+      </w:r>
+    </w:p>
+    <w:p>
+      <w:pPr>
+        <w:numPr>
+          <w:ilvl w:val="0"/>
+          <w:numId w:val="18"/>
+        </w:numPr>
+        <w:shd w:val="clear" w:color="auto" w:fill="FFFFFF"/>
+        <w:spacing w:after="60" w:line="240" w:lineRule="auto"/>
+        <w:ind w:firstLine="0"/>
+        <w:rPr>
+          <w:rFonts w:ascii="Arial" w:eastAsia="Times New Roman" w:hAnsi="Arial" w:cs="Arial"/>
+          <w:color w:val="333333"/>
+          <w:kern w:val="0"/>
+          <w:lang w:eastAsia="en-IN"/>
+          <w14:ligatures w14:val="none"/>
+        </w:rPr>
+      </w:pPr>
+      <w:r>
+        <w:rPr>
+          <w:rFonts w:ascii="Arial" w:eastAsia="Times New Roman" w:hAnsi="Arial" w:cs="Arial"/>
+          <w:color w:val="333333"/>
+          <w:kern w:val="0"/>
+          <w:lang w:eastAsia="en-IN"/>
+          <w14:ligatures w14:val="none"/>
+        </w:rPr>
+        <w:lastRenderedPageBreak/>
+        <w:t>If you hover the mouse over the </w:t>
+      </w:r>
+      <w:r>
+        <w:rPr>
+          <w:rFonts w:ascii="Arial" w:eastAsia="Times New Roman" w:hAnsi="Arial" w:cs="Arial"/>
+          <w:color w:val="0000FF"/>
+          <w:kern w:val="0"/>
+          <w:lang w:eastAsia="en-IN"/>
+          <w14:ligatures w14:val="none"/>
+        </w:rPr>
+        <w:t>Run()</w:t>
+      </w:r>
+      <w:r>
+        <w:rPr>
+          <w:rFonts w:ascii="Arial" w:eastAsia="Times New Roman" w:hAnsi="Arial" w:cs="Arial"/>
+          <w:color w:val="333333"/>
+          <w:kern w:val="0"/>
+          <w:lang w:eastAsia="en-IN"/>
+          <w14:ligatures w14:val="none"/>
+        </w:rPr>
+        <w:t> method, from the intellisense you can see that this Run() method is implemented as an extension method of </w:t>
+      </w:r>
+      <w:r>
+        <w:rPr>
+          <w:rFonts w:ascii="Arial" w:eastAsia="Times New Roman" w:hAnsi="Arial" w:cs="Arial"/>
+          <w:color w:val="3D85C6"/>
+          <w:kern w:val="0"/>
+          <w:lang w:eastAsia="en-IN"/>
+          <w14:ligatures w14:val="none"/>
+        </w:rPr>
+        <w:t>IApplicationBuilder </w:t>
+      </w:r>
+      <w:r>
+        <w:rPr>
+          <w:rFonts w:ascii="Arial" w:eastAsia="Times New Roman" w:hAnsi="Arial" w:cs="Arial"/>
+          <w:color w:val="333333"/>
+          <w:kern w:val="0"/>
+          <w:lang w:eastAsia="en-IN"/>
+          <w14:ligatures w14:val="none"/>
+        </w:rPr>
+        <w:t>interface. This is the reason we are able to invoke this Run() method on IApplicationBuilder object app.</w:t>
+      </w:r>
+    </w:p>
+    <w:p>
+      <w:pPr>
+        <w:numPr>
+          <w:ilvl w:val="0"/>
+          <w:numId w:val="18"/>
+        </w:numPr>
+        <w:shd w:val="clear" w:color="auto" w:fill="FFFFFF"/>
+        <w:spacing w:after="60" w:line="240" w:lineRule="auto"/>
+        <w:ind w:firstLine="0"/>
+        <w:rPr>
+          <w:rFonts w:ascii="Arial" w:eastAsia="Times New Roman" w:hAnsi="Arial" w:cs="Arial"/>
+          <w:color w:val="333333"/>
+          <w:kern w:val="0"/>
+          <w:lang w:eastAsia="en-IN"/>
+          <w14:ligatures w14:val="none"/>
+        </w:rPr>
+      </w:pPr>
+      <w:r>
+        <w:rPr>
+          <w:rFonts w:ascii="Arial" w:eastAsia="Times New Roman" w:hAnsi="Arial" w:cs="Arial"/>
+          <w:color w:val="333333"/>
+          <w:kern w:val="0"/>
+          <w:lang w:eastAsia="en-IN"/>
+          <w14:ligatures w14:val="none"/>
+        </w:rPr>
+        <w:t>The parameter that we are passing to the Run() method is a </w:t>
+      </w:r>
+      <w:r>
+        <w:rPr>
+          <w:rFonts w:ascii="Arial" w:eastAsia="Times New Roman" w:hAnsi="Arial" w:cs="Arial"/>
+          <w:color w:val="3D85C6"/>
+          <w:kern w:val="0"/>
+          <w:lang w:eastAsia="en-IN"/>
+          <w14:ligatures w14:val="none"/>
+        </w:rPr>
+        <w:t>RequestDelegate </w:t>
+      </w:r>
+      <w:r>
+        <w:rPr>
+          <w:rFonts w:ascii="Arial" w:eastAsia="Times New Roman" w:hAnsi="Arial" w:cs="Arial"/>
+          <w:color w:val="333333"/>
+          <w:kern w:val="0"/>
+          <w:lang w:eastAsia="en-IN"/>
+          <w14:ligatures w14:val="none"/>
+        </w:rPr>
+        <w:t>which we can see from the intellisense.</w:t>
+      </w:r>
+    </w:p>
+    <w:p>
+      <w:pPr>
+        <w:numPr>
+          <w:ilvl w:val="0"/>
+          <w:numId w:val="18"/>
+        </w:numPr>
+        <w:shd w:val="clear" w:color="auto" w:fill="FFFFFF"/>
+        <w:spacing w:after="60" w:line="240" w:lineRule="auto"/>
+        <w:ind w:firstLine="0"/>
+        <w:rPr>
+          <w:rFonts w:ascii="Arial" w:eastAsia="Times New Roman" w:hAnsi="Arial" w:cs="Arial"/>
+          <w:color w:val="333333"/>
+          <w:kern w:val="0"/>
+          <w:lang w:eastAsia="en-IN"/>
+          <w14:ligatures w14:val="none"/>
+        </w:rPr>
+      </w:pPr>
+      <w:r>
+        <w:rPr>
+          <w:rFonts w:ascii="Arial" w:eastAsia="Times New Roman" w:hAnsi="Arial" w:cs="Arial"/>
+          <w:color w:val="3D85C6"/>
+          <w:kern w:val="0"/>
+          <w:lang w:eastAsia="en-IN"/>
+          <w14:ligatures w14:val="none"/>
+        </w:rPr>
+        <w:t>RequestDelegate </w:t>
+      </w:r>
+      <w:r>
+        <w:rPr>
+          <w:rFonts w:ascii="Arial" w:eastAsia="Times New Roman" w:hAnsi="Arial" w:cs="Arial"/>
+          <w:color w:val="333333"/>
+          <w:kern w:val="0"/>
+          <w:lang w:eastAsia="en-IN"/>
+          <w14:ligatures w14:val="none"/>
+        </w:rPr>
+        <w:t>is a delegate that has </w:t>
+      </w:r>
+      <w:r>
+        <w:rPr>
+          <w:rFonts w:ascii="Arial" w:eastAsia="Times New Roman" w:hAnsi="Arial" w:cs="Arial"/>
+          <w:color w:val="3D85C6"/>
+          <w:kern w:val="0"/>
+          <w:lang w:eastAsia="en-IN"/>
+          <w14:ligatures w14:val="none"/>
+        </w:rPr>
+        <w:t>HttpContext</w:t>
+      </w:r>
+      <w:r>
+        <w:rPr>
+          <w:rFonts w:ascii="Arial" w:eastAsia="Times New Roman" w:hAnsi="Arial" w:cs="Arial"/>
+          <w:color w:val="333333"/>
+          <w:kern w:val="0"/>
+          <w:lang w:eastAsia="en-IN"/>
+          <w14:ligatures w14:val="none"/>
+        </w:rPr>
+        <w:t> object as a parameter. </w:t>
+      </w:r>
+    </w:p>
+    <w:p>
+      <w:pPr>
+        <w:numPr>
+          <w:ilvl w:val="0"/>
+          <w:numId w:val="18"/>
+        </w:numPr>
+        <w:shd w:val="clear" w:color="auto" w:fill="FFFFFF"/>
+        <w:spacing w:after="60" w:line="240" w:lineRule="auto"/>
+        <w:ind w:firstLine="0"/>
+        <w:rPr>
+          <w:rFonts w:ascii="Arial" w:eastAsia="Times New Roman" w:hAnsi="Arial" w:cs="Arial"/>
+          <w:color w:val="333333"/>
+          <w:kern w:val="0"/>
+          <w:lang w:eastAsia="en-IN"/>
+          <w14:ligatures w14:val="none"/>
+        </w:rPr>
+      </w:pPr>
+      <w:r>
+        <w:rPr>
+          <w:rFonts w:ascii="Arial" w:eastAsia="Times New Roman" w:hAnsi="Arial" w:cs="Arial"/>
+          <w:color w:val="333333"/>
+          <w:kern w:val="0"/>
+          <w:lang w:eastAsia="en-IN"/>
+          <w14:ligatures w14:val="none"/>
+        </w:rPr>
+        <w:t>It is through this </w:t>
+      </w:r>
+      <w:r>
+        <w:rPr>
+          <w:rFonts w:ascii="Arial" w:eastAsia="Times New Roman" w:hAnsi="Arial" w:cs="Arial"/>
+          <w:color w:val="3D85C6"/>
+          <w:kern w:val="0"/>
+          <w:lang w:eastAsia="en-IN"/>
+          <w14:ligatures w14:val="none"/>
+        </w:rPr>
+        <w:t>HttpContext </w:t>
+      </w:r>
+      <w:r>
+        <w:rPr>
+          <w:rFonts w:ascii="Arial" w:eastAsia="Times New Roman" w:hAnsi="Arial" w:cs="Arial"/>
+          <w:color w:val="333333"/>
+          <w:kern w:val="0"/>
+          <w:lang w:eastAsia="en-IN"/>
+          <w14:ligatures w14:val="none"/>
+        </w:rPr>
+        <w:t>object, the middleware gains access to both the incoming http request and outgoing http response.</w:t>
+      </w:r>
+    </w:p>
+    <w:p>
+      <w:pPr>
+        <w:numPr>
+          <w:ilvl w:val="0"/>
+          <w:numId w:val="18"/>
+        </w:numPr>
+        <w:shd w:val="clear" w:color="auto" w:fill="FFFFFF"/>
+        <w:spacing w:after="60" w:line="240" w:lineRule="auto"/>
+        <w:ind w:firstLine="0"/>
+        <w:rPr>
+          <w:rFonts w:ascii="Arial" w:eastAsia="Times New Roman" w:hAnsi="Arial" w:cs="Arial"/>
+          <w:color w:val="333333"/>
+          <w:kern w:val="0"/>
+          <w:lang w:eastAsia="en-IN"/>
+          <w14:ligatures w14:val="none"/>
+        </w:rPr>
+      </w:pPr>
+      <w:r>
+        <w:rPr>
+          <w:rFonts w:ascii="Arial" w:eastAsia="Times New Roman" w:hAnsi="Arial" w:cs="Arial"/>
+          <w:color w:val="333333"/>
+          <w:kern w:val="0"/>
+          <w:lang w:eastAsia="en-IN"/>
+          <w14:ligatures w14:val="none"/>
+        </w:rPr>
+        <w:t>At the moment, we are passing request delegate inline as an anonymous method using a lambda.</w:t>
+      </w:r>
+      <w:r>
+        <w:rPr>
+          <w:rFonts w:ascii="Arial" w:eastAsia="Times New Roman" w:hAnsi="Arial" w:cs="Arial"/>
+          <w:color w:val="333333"/>
+          <w:kern w:val="0"/>
+          <w:lang w:eastAsia="en-IN"/>
+          <w14:ligatures w14:val="none"/>
+        </w:rPr>
+        <w:t xml:space="preserve"> </w:t>
+      </w:r>
+    </w:p>
+    <w:p>
+      <w:pPr>
+        <w:numPr>
+          <w:ilvl w:val="0"/>
+          <w:numId w:val="18"/>
+        </w:numPr>
+        <w:shd w:val="clear" w:color="auto" w:fill="FFFFFF"/>
+        <w:spacing w:after="60" w:line="240" w:lineRule="auto"/>
+        <w:ind w:firstLine="0"/>
+        <w:rPr>
+          <w:rFonts w:ascii="Arial" w:eastAsia="Times New Roman" w:hAnsi="Arial" w:cs="Arial"/>
+          <w:color w:val="333333"/>
+          <w:kern w:val="0"/>
+          <w:lang w:eastAsia="en-IN"/>
+          <w14:ligatures w14:val="none"/>
+        </w:rPr>
+      </w:pPr>
+      <w:r>
+        <w:rPr>
+          <w:rFonts w:ascii="Arial" w:eastAsia="Times New Roman" w:hAnsi="Arial" w:cs="Arial"/>
+          <w:color w:val="333333"/>
+          <w:kern w:val="0"/>
+          <w:lang w:eastAsia="en-IN"/>
+          <w14:ligatures w14:val="none"/>
+        </w:rPr>
+        <w:t>Instead of passing the request delegate inline as an anonymous method, we can define the request delegate in a separate reusable class.</w:t>
+      </w:r>
+    </w:p>
+    <w:p>
+      <w:pPr>
+        <w:numPr>
+          <w:ilvl w:val="0"/>
+          <w:numId w:val="18"/>
+        </w:numPr>
+        <w:shd w:val="clear" w:color="auto" w:fill="FFFFFF"/>
+        <w:spacing w:after="60" w:line="240" w:lineRule="auto"/>
+        <w:ind w:firstLine="0"/>
+        <w:rPr>
+          <w:rFonts w:ascii="Arial" w:eastAsia="Times New Roman" w:hAnsi="Arial" w:cs="Arial"/>
+          <w:color w:val="333333"/>
+          <w:kern w:val="0"/>
+          <w:lang w:eastAsia="en-IN"/>
+          <w14:ligatures w14:val="none"/>
+        </w:rPr>
+      </w:pPr>
+      <w:r>
+        <w:rPr>
+          <w:rFonts w:ascii="Arial" w:eastAsia="Times New Roman" w:hAnsi="Arial" w:cs="Arial"/>
+          <w:color w:val="333333"/>
+          <w:kern w:val="0"/>
+          <w:lang w:eastAsia="en-IN"/>
+          <w14:ligatures w14:val="none"/>
+        </w:rPr>
+        <w:t>With this </w:t>
+      </w:r>
+      <w:r>
+        <w:rPr>
+          <w:rFonts w:ascii="Arial" w:eastAsia="Times New Roman" w:hAnsi="Arial" w:cs="Arial"/>
+          <w:color w:val="0000FF"/>
+          <w:kern w:val="0"/>
+          <w:lang w:eastAsia="en-IN"/>
+          <w14:ligatures w14:val="none"/>
+        </w:rPr>
+        <w:t>Run()</w:t>
+      </w:r>
+      <w:r>
+        <w:rPr>
+          <w:rFonts w:ascii="Arial" w:eastAsia="Times New Roman" w:hAnsi="Arial" w:cs="Arial"/>
+          <w:color w:val="333333"/>
+          <w:kern w:val="0"/>
+          <w:lang w:eastAsia="en-IN"/>
+          <w14:ligatures w14:val="none"/>
+        </w:rPr>
+        <w:t> extension method we can only add a terminal middleware to the request pipeline.</w:t>
+      </w:r>
+    </w:p>
+    <w:p>
+      <w:pPr>
+        <w:numPr>
+          <w:ilvl w:val="0"/>
+          <w:numId w:val="18"/>
+        </w:numPr>
+        <w:shd w:val="clear" w:color="auto" w:fill="FFFFFF"/>
+        <w:spacing w:after="60" w:line="240" w:lineRule="auto"/>
+        <w:ind w:firstLine="0"/>
+      </w:pPr>
+      <w:r>
+        <w:rPr>
+          <w:rFonts w:ascii="Arial" w:eastAsia="Times New Roman" w:hAnsi="Arial" w:cs="Arial"/>
+          <w:color w:val="333333"/>
+          <w:kern w:val="0"/>
+          <w:lang w:eastAsia="en-IN"/>
+          <w14:ligatures w14:val="none"/>
+        </w:rPr>
+        <w:t>A terminal middleware is a middleware that does not call the next middleware in the pipeline</w:t>
+      </w:r>
+    </w:p>
+    <w:p>
+      <w:pPr>
+        <w:shd w:val="clear" w:color="auto" w:fill="FFFFFF"/>
+        <w:spacing w:after="60" w:line="240" w:lineRule="auto"/>
+        <w:ind w:left="720"/>
+      </w:pPr>
+    </w:p>
+    <w:p>
+      <w:pPr>
+        <w:pStyle w:val="Heading1"/>
+      </w:pPr>
+      <w:r>
+        <w:t>Configure Request Processing Pipeline</w:t>
+      </w:r>
+    </w:p>
+    <w:p>
+      <w:r>
+        <w:drawing>
+          <wp:inline distT="0" distB="0" distL="0" distR="0" wp14:anchorId="746C9261" wp14:editId="374E0C44">
+            <wp:extent cx="5731510" cy="2978785"/>
+            <wp:effectExtent l="0" t="0" r="2540" b="0"/>
+            <wp:docPr id="1150444375" name="Picture 1"/>
+            <wp:cNvGraphicFramePr>
+              <a:graphicFrameLocks xmlns:a="http://schemas.openxmlformats.org/drawingml/2006/main" noChangeAspect="1"/>
+            </wp:cNvGraphicFramePr>
+            <a:graphic xmlns:a="http://schemas.openxmlformats.org/drawingml/2006/main">
+              <a:graphicData uri="http://schemas.openxmlformats.org/drawingml/2006/picture">
+                <pic:pic xmlns:pic="http://schemas.openxmlformats.org/drawingml/2006/picture">
+                  <pic:nvPicPr>
+                    <pic:cNvPr id="1150444375" name=""/>
+                    <pic:cNvPicPr/>
+                  </pic:nvPicPr>
+                  <pic:blipFill>
+                    <a:blip r:embed="rId21"/>
+                    <a:stretch>
+                      <a:fillRect/>
+                    </a:stretch>
+                  </pic:blipFill>
+                  <pic:spPr>
+                    <a:xfrm>
+                      <a:off x="0" y="0"/>
+                      <a:ext cx="5731510" cy="2978785"/>
+                    </a:xfrm>
+                    <a:prstGeom prst="rect">
+                      <a:avLst/>
+                    </a:prstGeom>
+                  </pic:spPr>
+                </pic:pic>
+              </a:graphicData>
+            </a:graphic>
+          </wp:inline>
+        </w:drawing>
+      </w:r>
+    </w:p>
+    <w:p>
+      <w:r>
+        <w:drawing>
+          <wp:inline distT="0" distB="0" distL="0" distR="0" wp14:anchorId="57765348" wp14:editId="6D0E3D95">
+            <wp:extent cx="5731510" cy="2000250"/>
+            <wp:effectExtent l="0" t="0" r="2540" b="0"/>
+            <wp:docPr id="968263965" name="Picture 1"/>
+            <wp:cNvGraphicFramePr>
+              <a:graphicFrameLocks xmlns:a="http://schemas.openxmlformats.org/drawingml/2006/main" noChangeAspect="1"/>
+            </wp:cNvGraphicFramePr>
+            <a:graphic xmlns:a="http://schemas.openxmlformats.org/drawingml/2006/main">
+              <a:graphicData uri="http://schemas.openxmlformats.org/drawingml/2006/picture">
+                <pic:pic xmlns:pic="http://schemas.openxmlformats.org/drawingml/2006/picture">
+                  <pic:nvPicPr>
+                    <pic:cNvPr id="968263965" name=""/>
+                    <pic:cNvPicPr/>
+                  </pic:nvPicPr>
+                  <pic:blipFill>
+                    <a:blip r:embed="rId22"/>
+                    <a:stretch>
+                      <a:fillRect/>
+                    </a:stretch>
+                  </pic:blipFill>
+                  <pic:spPr>
+                    <a:xfrm>
+                      <a:off x="0" y="0"/>
+                      <a:ext cx="5731510" cy="2000250"/>
+                    </a:xfrm>
+                    <a:prstGeom prst="rect">
+                      <a:avLst/>
+                    </a:prstGeom>
+                  </pic:spPr>
+                </pic:pic>
+              </a:graphicData>
+            </a:graphic>
+          </wp:inline>
+        </w:drawing>
+      </w:r>
+    </w:p>
+    <w:p>
+      <w:pPr>
+        <w:pStyle w:val="Heading2"/>
+        <w:rPr>
+          <w:rFonts w:ascii="Times New Roman" w:eastAsia="Times New Roman" w:hAnsi="Times New Roman" w:cs="Times New Roman"/>
+          <w:sz w:val="24"/>
+          <w:szCs w:val="24"/>
+          <w:lang w:eastAsia="en-IN"/>
+        </w:rPr>
+      </w:pPr>
+      <w:r>
+        <w:rPr>
+          <w:rFonts w:eastAsia="Times New Roman"/>
+          <w:shd w:val="clear" w:color="auto" w:fill="FFFFFF"/>
+          <w:lang w:eastAsia="en-IN"/>
+        </w:rPr>
+        <w:lastRenderedPageBreak/>
+        <w:t>So here are the 3 very important points to keep in mind regarding the request processing pipeline</w:t>
+      </w:r>
+      <w:r>
+        <w:rPr>
+          <w:rFonts w:eastAsia="Times New Roman"/>
+          <w:shd w:val="clear" w:color="auto" w:fill="FFFFFF"/>
+          <w:lang w:eastAsia="en-IN"/>
+        </w:rPr>
+        <w:t xml:space="preserve"> (see above image for reference)</w:t>
+      </w:r>
+      <w:r>
+        <w:rPr>
+          <w:rFonts w:eastAsia="Times New Roman"/>
+          <w:lang w:eastAsia="en-IN"/>
+        </w:rPr>
+        <w:br/>
+      </w:r>
+    </w:p>
+    <w:p>
+      <w:pPr>
+        <w:numPr>
+          <w:ilvl w:val="0"/>
+          <w:numId w:val="19"/>
+        </w:numPr>
+        <w:shd w:val="clear" w:color="auto" w:fill="FFFFFF"/>
+        <w:spacing w:after="60" w:line="240" w:lineRule="auto"/>
+        <w:ind w:firstLine="0"/>
+        <w:rPr>
+          <w:rFonts w:ascii="Arial" w:eastAsia="Times New Roman" w:hAnsi="Arial" w:cs="Arial"/>
+          <w:color w:val="333333"/>
+          <w:kern w:val="0"/>
+          <w:lang w:eastAsia="en-IN"/>
+          <w14:ligatures w14:val="none"/>
+        </w:rPr>
+      </w:pPr>
+      <w:r>
+        <w:rPr>
+          <w:rFonts w:ascii="Arial" w:eastAsia="Times New Roman" w:hAnsi="Arial" w:cs="Arial"/>
+          <w:color w:val="333333"/>
+          <w:kern w:val="0"/>
+          <w:lang w:eastAsia="en-IN"/>
+          <w14:ligatures w14:val="none"/>
+        </w:rPr>
+        <w:t>Everything that happens before the </w:t>
+      </w:r>
+      <w:r>
+        <w:rPr>
+          <w:rFonts w:ascii="Arial" w:eastAsia="Times New Roman" w:hAnsi="Arial" w:cs="Arial"/>
+          <w:color w:val="0000FF"/>
+          <w:kern w:val="0"/>
+          <w:lang w:eastAsia="en-IN"/>
+          <w14:ligatures w14:val="none"/>
+        </w:rPr>
+        <w:t>next()</w:t>
+      </w:r>
+      <w:r>
+        <w:rPr>
+          <w:rFonts w:ascii="Arial" w:eastAsia="Times New Roman" w:hAnsi="Arial" w:cs="Arial"/>
+          <w:color w:val="333333"/>
+          <w:kern w:val="0"/>
+          <w:lang w:eastAsia="en-IN"/>
+          <w14:ligatures w14:val="none"/>
+        </w:rPr>
+        <w:t> method is invoked in each of the middleware components, happen as the request travels from middleware to middleware through the pipeline and this is represented by the </w:t>
+      </w:r>
+      <w:r>
+        <w:rPr>
+          <w:rFonts w:ascii="Arial" w:eastAsia="Times New Roman" w:hAnsi="Arial" w:cs="Arial"/>
+          <w:b/>
+          <w:bCs/>
+          <w:color w:val="333333"/>
+          <w:kern w:val="0"/>
+          <w:lang w:eastAsia="en-IN"/>
+          <w14:ligatures w14:val="none"/>
+        </w:rPr>
+        <w:t>incoming arrow</w:t>
+      </w:r>
+      <w:r>
+        <w:rPr>
+          <w:rFonts w:ascii="Arial" w:eastAsia="Times New Roman" w:hAnsi="Arial" w:cs="Arial"/>
+          <w:color w:val="333333"/>
+          <w:kern w:val="0"/>
+          <w:lang w:eastAsia="en-IN"/>
+          <w14:ligatures w14:val="none"/>
+        </w:rPr>
+        <w:t>.</w:t>
+      </w:r>
+    </w:p>
+    <w:p>
+      <w:pPr>
+        <w:numPr>
+          <w:ilvl w:val="0"/>
+          <w:numId w:val="19"/>
+        </w:numPr>
+        <w:shd w:val="clear" w:color="auto" w:fill="FFFFFF"/>
+        <w:spacing w:after="60" w:line="240" w:lineRule="auto"/>
+        <w:ind w:firstLine="0"/>
+        <w:rPr>
+          <w:rFonts w:ascii="Arial" w:eastAsia="Times New Roman" w:hAnsi="Arial" w:cs="Arial"/>
+          <w:color w:val="333333"/>
+          <w:kern w:val="0"/>
+          <w:lang w:eastAsia="en-IN"/>
+          <w14:ligatures w14:val="none"/>
+        </w:rPr>
+      </w:pPr>
+      <w:r>
+        <w:rPr>
+          <w:rFonts w:ascii="Arial" w:eastAsia="Times New Roman" w:hAnsi="Arial" w:cs="Arial"/>
+          <w:color w:val="333333"/>
+          <w:kern w:val="0"/>
+          <w:lang w:eastAsia="en-IN"/>
+          <w14:ligatures w14:val="none"/>
+        </w:rPr>
+        <w:t>When a middleware handles the request and produces response, the request processing </w:t>
+      </w:r>
+      <w:r>
+        <w:rPr>
+          <w:rFonts w:ascii="Arial" w:eastAsia="Times New Roman" w:hAnsi="Arial" w:cs="Arial"/>
+          <w:b/>
+          <w:bCs/>
+          <w:color w:val="333333"/>
+          <w:kern w:val="0"/>
+          <w:lang w:eastAsia="en-IN"/>
+          <w14:ligatures w14:val="none"/>
+        </w:rPr>
+        <w:t>pipeline starts to reverse</w:t>
+      </w:r>
+      <w:r>
+        <w:rPr>
+          <w:rFonts w:ascii="Arial" w:eastAsia="Times New Roman" w:hAnsi="Arial" w:cs="Arial"/>
+          <w:color w:val="333333"/>
+          <w:kern w:val="0"/>
+          <w:lang w:eastAsia="en-IN"/>
+          <w14:ligatures w14:val="none"/>
+        </w:rPr>
+        <w:t>.</w:t>
+      </w:r>
+    </w:p>
+    <w:p>
+      <w:pPr>
+        <w:numPr>
+          <w:ilvl w:val="0"/>
+          <w:numId w:val="19"/>
+        </w:numPr>
+        <w:shd w:val="clear" w:color="auto" w:fill="FFFFFF"/>
+        <w:spacing w:after="60" w:line="240" w:lineRule="auto"/>
+        <w:ind w:firstLine="0"/>
+        <w:rPr>
+          <w:rFonts w:ascii="Arial" w:eastAsia="Times New Roman" w:hAnsi="Arial" w:cs="Arial"/>
+          <w:color w:val="333333"/>
+          <w:kern w:val="0"/>
+          <w:lang w:eastAsia="en-IN"/>
+          <w14:ligatures w14:val="none"/>
+        </w:rPr>
+      </w:pPr>
+      <w:r>
+        <w:rPr>
+          <w:rFonts w:ascii="Arial" w:eastAsia="Times New Roman" w:hAnsi="Arial" w:cs="Arial"/>
+          <w:color w:val="333333"/>
+          <w:kern w:val="0"/>
+          <w:lang w:eastAsia="en-IN"/>
+          <w14:ligatures w14:val="none"/>
+        </w:rPr>
+        <w:t>Everything that happens after the </w:t>
+      </w:r>
+      <w:r>
+        <w:rPr>
+          <w:rFonts w:ascii="Arial" w:eastAsia="Times New Roman" w:hAnsi="Arial" w:cs="Arial"/>
+          <w:color w:val="0000FF"/>
+          <w:kern w:val="0"/>
+          <w:lang w:eastAsia="en-IN"/>
+          <w14:ligatures w14:val="none"/>
+        </w:rPr>
+        <w:t>next()</w:t>
+      </w:r>
+      <w:r>
+        <w:rPr>
+          <w:rFonts w:ascii="Arial" w:eastAsia="Times New Roman" w:hAnsi="Arial" w:cs="Arial"/>
+          <w:color w:val="333333"/>
+          <w:kern w:val="0"/>
+          <w:lang w:eastAsia="en-IN"/>
+          <w14:ligatures w14:val="none"/>
+        </w:rPr>
+        <w:t> method is invoked in a middleware component, happens as the response travels from middleware to middleware through the pipeline and this is represented by the </w:t>
+      </w:r>
+      <w:r>
+        <w:rPr>
+          <w:rFonts w:ascii="Arial" w:eastAsia="Times New Roman" w:hAnsi="Arial" w:cs="Arial"/>
+          <w:b/>
+          <w:bCs/>
+          <w:color w:val="333333"/>
+          <w:kern w:val="0"/>
+          <w:lang w:eastAsia="en-IN"/>
+          <w14:ligatures w14:val="none"/>
+        </w:rPr>
+        <w:t>outgoing arrow</w:t>
+      </w:r>
+      <w:r>
+        <w:rPr>
+          <w:rFonts w:ascii="Arial" w:eastAsia="Times New Roman" w:hAnsi="Arial" w:cs="Arial"/>
+          <w:color w:val="333333"/>
+          <w:kern w:val="0"/>
+          <w:lang w:eastAsia="en-IN"/>
+          <w14:ligatures w14:val="none"/>
+        </w:rPr>
+        <w:t>.</w:t>
+      </w:r>
+    </w:p>
+    <w:p/>
     <w:sectPr>
       <w:pgSz w:w="11906" w:h="16838"/>
       <w:pgMar w:top="1440" w:right="1440" w:bottom="1440" w:left="1440" w:header="708" w:footer="708" w:gutter="0"/>
@@ -3320,6 +3960,304 @@
     </w:lvl>
   </w:abstractNum>
   <w:abstractNum w:abstractNumId="12" w15:restartNumberingAfterBreak="0">
+    <w:nsid w:val="3F0156D4"/>
+    <w:multiLevelType w:val="multilevel"/>
+    <w:tmpl w:val="B350B5C4"/>
+    <w:lvl w:ilvl="0">
+      <w:start w:val="1"/>
+      <w:numFmt w:val="bullet"/>
+      <w:lvlText w:val=""/>
+      <w:lvlJc w:val="left"/>
+      <w:pPr>
+        <w:tabs>
+          <w:tab w:val="num" w:pos="720"/>
+        </w:tabs>
+        <w:ind w:left="720" w:hanging="360"/>
+      </w:pPr>
+      <w:rPr>
+        <w:rFonts w:ascii="Symbol" w:hAnsi="Symbol" w:hint="default"/>
+        <w:sz w:val="20"/>
+      </w:rPr>
+    </w:lvl>
+    <w:lvl w:ilvl="1">
+      <w:start w:val="1"/>
+      <w:numFmt w:val="bullet"/>
+      <w:lvlText w:val=""/>
+      <w:lvlJc w:val="left"/>
+      <w:pPr>
+        <w:tabs>
+          <w:tab w:val="num" w:pos="1440"/>
+        </w:tabs>
+        <w:ind w:left="1440" w:hanging="360"/>
+      </w:pPr>
+      <w:rPr>
+        <w:rFonts w:ascii="Symbol" w:hAnsi="Symbol" w:hint="default"/>
+        <w:sz w:val="20"/>
+      </w:rPr>
+    </w:lvl>
+    <w:lvl w:ilvl="2" w:tentative="1">
+      <w:start w:val="1"/>
+      <w:numFmt w:val="bullet"/>
+      <w:lvlText w:val=""/>
+      <w:lvlJc w:val="left"/>
+      <w:pPr>
+        <w:tabs>
+          <w:tab w:val="num" w:pos="2160"/>
+        </w:tabs>
+        <w:ind w:left="2160" w:hanging="360"/>
+      </w:pPr>
+      <w:rPr>
+        <w:rFonts w:ascii="Symbol" w:hAnsi="Symbol" w:hint="default"/>
+        <w:sz w:val="20"/>
+      </w:rPr>
+    </w:lvl>
+    <w:lvl w:ilvl="3" w:tentative="1">
+      <w:start w:val="1"/>
+      <w:numFmt w:val="bullet"/>
+      <w:lvlText w:val=""/>
+      <w:lvlJc w:val="left"/>
+      <w:pPr>
+        <w:tabs>
+          <w:tab w:val="num" w:pos="2880"/>
+        </w:tabs>
+        <w:ind w:left="2880" w:hanging="360"/>
+      </w:pPr>
+      <w:rPr>
+        <w:rFonts w:ascii="Symbol" w:hAnsi="Symbol" w:hint="default"/>
+        <w:sz w:val="20"/>
+      </w:rPr>
+    </w:lvl>
+    <w:lvl w:ilvl="4" w:tentative="1">
+      <w:start w:val="1"/>
+      <w:numFmt w:val="bullet"/>
+      <w:lvlText w:val=""/>
+      <w:lvlJc w:val="left"/>
+      <w:pPr>
+        <w:tabs>
+          <w:tab w:val="num" w:pos="3600"/>
+        </w:tabs>
+        <w:ind w:left="3600" w:hanging="360"/>
+      </w:pPr>
+      <w:rPr>
+        <w:rFonts w:ascii="Symbol" w:hAnsi="Symbol" w:hint="default"/>
+        <w:sz w:val="20"/>
+      </w:rPr>
+    </w:lvl>
+    <w:lvl w:ilvl="5" w:tentative="1">
+      <w:start w:val="1"/>
+      <w:numFmt w:val="bullet"/>
+      <w:lvlText w:val=""/>
+      <w:lvlJc w:val="left"/>
+      <w:pPr>
+        <w:tabs>
+          <w:tab w:val="num" w:pos="4320"/>
+        </w:tabs>
+        <w:ind w:left="4320" w:hanging="360"/>
+      </w:pPr>
+      <w:rPr>
+        <w:rFonts w:ascii="Symbol" w:hAnsi="Symbol" w:hint="default"/>
+        <w:sz w:val="20"/>
+      </w:rPr>
+    </w:lvl>
+    <w:lvl w:ilvl="6" w:tentative="1">
+      <w:start w:val="1"/>
+      <w:numFmt w:val="bullet"/>
+      <w:lvlText w:val=""/>
+      <w:lvlJc w:val="left"/>
+      <w:pPr>
+        <w:tabs>
+          <w:tab w:val="num" w:pos="5040"/>
+        </w:tabs>
+        <w:ind w:left="5040" w:hanging="360"/>
+      </w:pPr>
+      <w:rPr>
+        <w:rFonts w:ascii="Symbol" w:hAnsi="Symbol" w:hint="default"/>
+        <w:sz w:val="20"/>
+      </w:rPr>
+    </w:lvl>
+    <w:lvl w:ilvl="7" w:tentative="1">
+      <w:start w:val="1"/>
+      <w:numFmt w:val="bullet"/>
+      <w:lvlText w:val=""/>
+      <w:lvlJc w:val="left"/>
+      <w:pPr>
+        <w:tabs>
+          <w:tab w:val="num" w:pos="5760"/>
+        </w:tabs>
+        <w:ind w:left="5760" w:hanging="360"/>
+      </w:pPr>
+      <w:rPr>
+        <w:rFonts w:ascii="Symbol" w:hAnsi="Symbol" w:hint="default"/>
+        <w:sz w:val="20"/>
+      </w:rPr>
+    </w:lvl>
+    <w:lvl w:ilvl="8" w:tentative="1">
+      <w:start w:val="1"/>
+      <w:numFmt w:val="bullet"/>
+      <w:lvlText w:val=""/>
+      <w:lvlJc w:val="left"/>
+      <w:pPr>
+        <w:tabs>
+          <w:tab w:val="num" w:pos="6480"/>
+        </w:tabs>
+        <w:ind w:left="6480" w:hanging="360"/>
+      </w:pPr>
+      <w:rPr>
+        <w:rFonts w:ascii="Symbol" w:hAnsi="Symbol" w:hint="default"/>
+        <w:sz w:val="20"/>
+      </w:rPr>
+    </w:lvl>
+  </w:abstractNum>
+  <w:abstractNum w:abstractNumId="13" w15:restartNumberingAfterBreak="0">
+    <w:nsid w:val="453D780E"/>
+    <w:multiLevelType w:val="multilevel"/>
+    <w:tmpl w:val="2CC84722"/>
+    <w:lvl w:ilvl="0">
+      <w:start w:val="1"/>
+      <w:numFmt w:val="bullet"/>
+      <w:lvlText w:val=""/>
+      <w:lvlJc w:val="left"/>
+      <w:pPr>
+        <w:tabs>
+          <w:tab w:val="num" w:pos="720"/>
+        </w:tabs>
+        <w:ind w:left="720" w:hanging="360"/>
+      </w:pPr>
+      <w:rPr>
+        <w:rFonts w:ascii="Symbol" w:hAnsi="Symbol" w:hint="default"/>
+        <w:sz w:val="20"/>
+      </w:rPr>
+    </w:lvl>
+    <w:lvl w:ilvl="1" w:tentative="1">
+      <w:start w:val="1"/>
+      <w:numFmt w:val="bullet"/>
+      <w:lvlText w:val=""/>
+      <w:lvlJc w:val="left"/>
+      <w:pPr>
+        <w:tabs>
+          <w:tab w:val="num" w:pos="1440"/>
+        </w:tabs>
+        <w:ind w:left="1440" w:hanging="360"/>
+      </w:pPr>
+      <w:rPr>
+        <w:rFonts w:ascii="Symbol" w:hAnsi="Symbol" w:hint="default"/>
+        <w:sz w:val="20"/>
+      </w:rPr>
+    </w:lvl>
+    <w:lvl w:ilvl="2" w:tentative="1">
+      <w:start w:val="1"/>
+      <w:numFmt w:val="bullet"/>
+      <w:lvlText w:val=""/>
+      <w:lvlJc w:val="left"/>
+      <w:pPr>
+        <w:tabs>
+          <w:tab w:val="num" w:pos="2160"/>
+        </w:tabs>
+        <w:ind w:left="2160" w:hanging="360"/>
+      </w:pPr>
+      <w:rPr>
+        <w:rFonts w:ascii="Symbol" w:hAnsi="Symbol" w:hint="default"/>
+        <w:sz w:val="20"/>
+      </w:rPr>
+    </w:lvl>
+    <w:lvl w:ilvl="3" w:tentative="1">
+      <w:start w:val="1"/>
+      <w:numFmt w:val="bullet"/>
+      <w:lvlText w:val=""/>
+      <w:lvlJc w:val="left"/>
+      <w:pPr>
+        <w:tabs>
+          <w:tab w:val="num" w:pos="2880"/>
+        </w:tabs>
+        <w:ind w:left="2880" w:hanging="360"/>
+      </w:pPr>
+      <w:rPr>
+        <w:rFonts w:ascii="Symbol" w:hAnsi="Symbol" w:hint="default"/>
+        <w:sz w:val="20"/>
+      </w:rPr>
+    </w:lvl>
+    <w:lvl w:ilvl="4" w:tentative="1">
+      <w:start w:val="1"/>
+      <w:numFmt w:val="bullet"/>
+      <w:lvlText w:val=""/>
+      <w:lvlJc w:val="left"/>
+      <w:pPr>
+        <w:tabs>
+          <w:tab w:val="num" w:pos="3600"/>
+        </w:tabs>
+        <w:ind w:left="3600" w:hanging="360"/>
+      </w:pPr>
+      <w:rPr>
+        <w:rFonts w:ascii="Symbol" w:hAnsi="Symbol" w:hint="default"/>
+        <w:sz w:val="20"/>
+      </w:rPr>
+    </w:lvl>
+    <w:lvl w:ilvl="5" w:tentative="1">
+      <w:start w:val="1"/>
+      <w:numFmt w:val="bullet"/>
+      <w:lvlText w:val=""/>
+      <w:lvlJc w:val="left"/>
+      <w:pPr>
+        <w:tabs>
+          <w:tab w:val="num" w:pos="4320"/>
+        </w:tabs>
+        <w:ind w:left="4320" w:hanging="360"/>
+      </w:pPr>
+      <w:rPr>
+        <w:rFonts w:ascii="Symbol" w:hAnsi="Symbol" w:hint="default"/>
+        <w:sz w:val="20"/>
+      </w:rPr>
+    </w:lvl>
+    <w:lvl w:ilvl="6" w:tentative="1">
+      <w:start w:val="1"/>
+      <w:numFmt w:val="bullet"/>
+      <w:lvlText w:val=""/>
+      <w:lvlJc w:val="left"/>
+      <w:pPr>
+        <w:tabs>
+          <w:tab w:val="num" w:pos="5040"/>
+        </w:tabs>
+        <w:ind w:left="5040" w:hanging="360"/>
+      </w:pPr>
+      <w:rPr>
+        <w:rFonts w:ascii="Symbol" w:hAnsi="Symbol" w:hint="default"/>
+        <w:sz w:val="20"/>
+      </w:rPr>
+    </w:lvl>
+    <w:lvl w:ilvl="7" w:tentative="1">
+      <w:start w:val="1"/>
+      <w:numFmt w:val="bullet"/>
+      <w:lvlText w:val=""/>
+      <w:lvlJc w:val="left"/>
+      <w:pPr>
+        <w:tabs>
+          <w:tab w:val="num" w:pos="5760"/>
+        </w:tabs>
+        <w:ind w:left="5760" w:hanging="360"/>
+      </w:pPr>
+      <w:rPr>
+        <w:rFonts w:ascii="Symbol" w:hAnsi="Symbol" w:hint="default"/>
+        <w:sz w:val="20"/>
+      </w:rPr>
+    </w:lvl>
+    <w:lvl w:ilvl="8" w:tentative="1">
+      <w:start w:val="1"/>
+      <w:numFmt w:val="bullet"/>
+      <w:lvlText w:val=""/>
+      <w:lvlJc w:val="left"/>
+      <w:pPr>
+        <w:tabs>
+          <w:tab w:val="num" w:pos="6480"/>
+        </w:tabs>
+        <w:ind w:left="6480" w:hanging="360"/>
+      </w:pPr>
+      <w:rPr>
+        <w:rFonts w:ascii="Symbol" w:hAnsi="Symbol" w:hint="default"/>
+        <w:sz w:val="20"/>
+      </w:rPr>
+    </w:lvl>
+  </w:abstractNum>
+  <w:abstractNum w:abstractNumId="14" w15:restartNumberingAfterBreak="0">
     <w:nsid w:val="4D44702B"/>
     <w:multiLevelType w:val="hybridMultilevel"/>
     <w:tmpl w:val="CA70A9CA"/>
@@ -3432,7 +4370,7 @@
       </w:rPr>
     </w:lvl>
   </w:abstractNum>
-  <w:abstractNum w:abstractNumId="13" w15:restartNumberingAfterBreak="0">
+  <w:abstractNum w:abstractNumId="15" w15:restartNumberingAfterBreak="0">
     <w:nsid w:val="554167E5"/>
     <w:multiLevelType w:val="hybridMultilevel"/>
     <w:tmpl w:val="26DC3F2C"/>
@@ -3545,7 +4483,7 @@
       </w:rPr>
     </w:lvl>
   </w:abstractNum>
-  <w:abstractNum w:abstractNumId="14" w15:restartNumberingAfterBreak="0">
+  <w:abstractNum w:abstractNumId="16" w15:restartNumberingAfterBreak="0">
     <w:nsid w:val="60F43C26"/>
     <w:multiLevelType w:val="hybridMultilevel"/>
     <w:tmpl w:val="5BB4A3DA"/>
@@ -3658,7 +4596,7 @@
       </w:rPr>
     </w:lvl>
   </w:abstractNum>
-  <w:abstractNum w:abstractNumId="15" w15:restartNumberingAfterBreak="0">
+  <w:abstractNum w:abstractNumId="17" w15:restartNumberingAfterBreak="0">
     <w:nsid w:val="688A538E"/>
     <w:multiLevelType w:val="multilevel"/>
     <w:tmpl w:val="7B06FC90"/>
@@ -3771,7 +4709,7 @@
       </w:pPr>
     </w:lvl>
   </w:abstractNum>
-  <w:abstractNum w:abstractNumId="16" w15:restartNumberingAfterBreak="0">
+  <w:abstractNum w:abstractNumId="18" w15:restartNumberingAfterBreak="0">
     <w:nsid w:val="68BC34C7"/>
     <w:multiLevelType w:val="hybridMultilevel"/>
     <w:tmpl w:val="45043436"/>
@@ -3891,19 +4829,19 @@
     <w:abstractNumId w:val="1"/>
   </w:num>
   <w:num w:numId="3" w16cid:durableId="780801267">
-    <w:abstractNumId w:val="13"/>
+    <w:abstractNumId w:val="15"/>
   </w:num>
   <w:num w:numId="4" w16cid:durableId="789474350">
-    <w:abstractNumId w:val="16"/>
+    <w:abstractNumId w:val="18"/>
   </w:num>
   <w:num w:numId="5" w16cid:durableId="932057630">
-    <w:abstractNumId w:val="12"/>
+    <w:abstractNumId w:val="14"/>
   </w:num>
   <w:num w:numId="6" w16cid:durableId="110518776">
     <w:abstractNumId w:val="11"/>
   </w:num>
   <w:num w:numId="7" w16cid:durableId="1971933248">
-    <w:abstractNumId w:val="14"/>
+    <w:abstractNumId w:val="16"/>
   </w:num>
   <w:num w:numId="8" w16cid:durableId="1052533040">
     <w:abstractNumId w:val="8"/>
@@ -3930,10 +4868,16 @@
     <w:abstractNumId w:val="4"/>
   </w:num>
   <w:num w:numId="16" w16cid:durableId="511842780">
-    <w:abstractNumId w:val="15"/>
+    <w:abstractNumId w:val="17"/>
   </w:num>
   <w:num w:numId="17" w16cid:durableId="1664435575">
     <w:abstractNumId w:val="10"/>
+  </w:num>
+  <w:num w:numId="18" w16cid:durableId="628782503">
+    <w:abstractNumId w:val="12"/>
+  </w:num>
+  <w:num w:numId="19" w16cid:durableId="2097511084">
+    <w:abstractNumId w:val="13"/>
   </w:num>
 </w:numbering>
 </file>
@@ -4516,6 +5460,18 @@
       <w:color w:val="2F5496" w:themeColor="accent1" w:themeShade="BF"/>
     </w:rPr>
   </w:style>
+  <w:style w:type="character" w:styleId="Hyperlink">
+    <w:name w:val="Hyperlink"/>
+    <w:basedOn w:val="DefaultParagraphFont"/>
+    <w:uiPriority w:val="99"/>
+    <w:semiHidden/>
+    <w:unhideWhenUsed/>
+    <w:rsid w:val="00B80165"/>
+    <w:rPr>
+      <w:color w:val="0000FF"/>
+      <w:u w:val="single"/>
+    </w:rPr>
+  </w:style>
 </w:styles>
 </file>
 

</xml_diff>

<commit_message>
Static Files in ASP.NET Core
</commit_message>
<xml_diff>
--- a/ASPCore.docx
+++ b/ASPCore.docx
@@ -309,7 +309,15 @@
         </w:numPr>
       </w:pPr>
       <w:r>
-        <w:t>To specify a target framework we use Target Framework Moniker (TFM)</w:t>
+        <w:t xml:space="preserve">To specify a target </w:t>
+      </w:r>
+      <w:proofErr w:type="gramStart"/>
+      <w:r>
+        <w:t>framework</w:t>
+      </w:r>
+      <w:proofErr w:type="gramEnd"/>
+      <w:r>
+        <w:t xml:space="preserve"> we use Target Framework Moniker (TFM)</w:t>
       </w:r>
     </w:p>
     <w:p>
@@ -453,13 +461,23 @@
       <w:r>
         <w:t xml:space="preserve"> application usually has a </w:t>
       </w:r>
+      <w:proofErr w:type="gramStart"/>
       <w:r>
         <w:rPr>
           <w:b/>
           <w:bCs/>
           <w:color w:val="806000" w:themeColor="accent4" w:themeShade="80"/>
         </w:rPr>
-        <w:t>Main()</w:t>
+        <w:t>Main(</w:t>
+      </w:r>
+      <w:proofErr w:type="gramEnd"/>
+      <w:r>
+        <w:rPr>
+          <w:b/>
+          <w:bCs/>
+          <w:color w:val="806000" w:themeColor="accent4" w:themeShade="80"/>
+        </w:rPr>
+        <w:t>)</w:t>
       </w:r>
       <w:r>
         <w:rPr>
@@ -485,13 +503,23 @@
       <w:r>
         <w:t xml:space="preserve">Why do we have a </w:t>
       </w:r>
+      <w:proofErr w:type="gramStart"/>
       <w:r>
         <w:rPr>
           <w:b/>
           <w:bCs/>
           <w:color w:val="806000" w:themeColor="accent4" w:themeShade="80"/>
         </w:rPr>
-        <w:t>Main()</w:t>
+        <w:t>Main(</w:t>
+      </w:r>
+      <w:proofErr w:type="gramEnd"/>
+      <w:r>
+        <w:rPr>
+          <w:b/>
+          <w:bCs/>
+          <w:color w:val="806000" w:themeColor="accent4" w:themeShade="80"/>
+        </w:rPr>
+        <w:t>)</w:t>
       </w:r>
       <w:r>
         <w:rPr>
@@ -522,13 +550,23 @@
         </w:rPr>
         <w:t xml:space="preserve">ASP.NET Core application initially starts as a Console application and the </w:t>
       </w:r>
+      <w:proofErr w:type="gramStart"/>
       <w:r>
         <w:rPr>
           <w:b/>
           <w:bCs/>
           <w:color w:val="806000" w:themeColor="accent4" w:themeShade="80"/>
         </w:rPr>
-        <w:t>Main()</w:t>
+        <w:t>Main(</w:t>
+      </w:r>
+      <w:proofErr w:type="gramEnd"/>
+      <w:r>
+        <w:rPr>
+          <w:b/>
+          <w:bCs/>
+          <w:color w:val="806000" w:themeColor="accent4" w:themeShade="80"/>
+        </w:rPr>
+        <w:t>)</w:t>
       </w:r>
       <w:r>
         <w:rPr>
@@ -601,20 +639,30 @@
       <w:r>
         <w:t xml:space="preserve">This </w:t>
       </w:r>
+      <w:proofErr w:type="gramStart"/>
       <w:r>
         <w:rPr>
           <w:b/>
           <w:bCs/>
           <w:color w:val="806000" w:themeColor="accent4" w:themeShade="80"/>
         </w:rPr>
-        <w:t>Main()</w:t>
-      </w:r>
+        <w:t>Main(</w:t>
+      </w:r>
+      <w:proofErr w:type="gramEnd"/>
       <w:r>
         <w:rPr>
           <w:b/>
           <w:bCs/>
           <w:color w:val="806000" w:themeColor="accent4" w:themeShade="80"/>
         </w:rPr>
+        <w:t>)</w:t>
+      </w:r>
+      <w:r>
+        <w:rPr>
+          <w:b/>
+          <w:bCs/>
+          <w:color w:val="806000" w:themeColor="accent4" w:themeShade="80"/>
+        </w:rPr>
         <w:t xml:space="preserve"> </w:t>
       </w:r>
       <w:r>
@@ -636,7 +684,15 @@
         <w:pStyle w:val="Heading2"/>
       </w:pPr>
       <w:r>
-        <w:t>Some of the Tasks that CreateDefaultBuilder() performs</w:t>
+        <w:t xml:space="preserve">Some of the Tasks that </w:t>
+      </w:r>
+      <w:proofErr w:type="gramStart"/>
+      <w:r>
+        <w:t>CreateDefaultBuilder(</w:t>
+      </w:r>
+      <w:proofErr w:type="gramEnd"/>
+      <w:r>
+        <w:t>) performs</w:t>
       </w:r>
     </w:p>
     <w:p>
@@ -856,7 +912,14 @@
     <w:p>
       <w:r>
         <w:tab/>
-        <w:t>CreateDefaultBuilder() method calls UseIIS() method and host the app inside of the IIS worker process (w3wp.exe or iisexpress.exe)</w:t>
+      </w:r>
+      <w:proofErr w:type="gramStart"/>
+      <w:r>
+        <w:t>CreateDefaultBuilder(</w:t>
+      </w:r>
+      <w:proofErr w:type="gramEnd"/>
+      <w:r>
+        <w:t>) method calls UseIIS() method and host the app inside of the IIS worker process (w3wp.exe or iisexpress.exe)</w:t>
       </w:r>
     </w:p>
     <w:p>
@@ -1230,7 +1293,15 @@
     </w:p>
     <w:p>
       <w:r>
-        <w:t>Another way Kestral can be used in combination with a reverse proxy server, where Kestral is not facing the internet, it’s the Reverse Proxy server that takes the incoming http request and forwards it to  the Kestral server that is hosting and running our ASP.NET Core application</w:t>
+        <w:t xml:space="preserve">Another way Kestral can be used in combination with a reverse proxy server, where Kestral is not facing the internet, it’s the Reverse Proxy server that takes the incoming http request and forwards it </w:t>
+      </w:r>
+      <w:proofErr w:type="gramStart"/>
+      <w:r>
+        <w:t>to  the</w:t>
+      </w:r>
+      <w:proofErr w:type="gramEnd"/>
+      <w:r>
+        <w:t xml:space="preserve"> Kestral server that is hosting and running our ASP.NET Core application</w:t>
       </w:r>
     </w:p>
     <w:p>
@@ -1282,10 +1353,22 @@
           <w:b/>
           <w:bCs/>
         </w:rPr>
-        <w:t xml:space="preserve">Reverse Proxy Server </w:t>
-      </w:r>
-      <w:r>
-        <w:t xml:space="preserve"> such as IIS, Nginx etc. provides an additional layer of configuration and security, it might integrate better with our existing infrastructure and can also be used for load balancing.</w:t>
+        <w:t xml:space="preserve">Reverse Proxy </w:t>
+      </w:r>
+      <w:proofErr w:type="gramStart"/>
+      <w:r>
+        <w:rPr>
+          <w:b/>
+          <w:bCs/>
+        </w:rPr>
+        <w:t xml:space="preserve">Server </w:t>
+      </w:r>
+      <w:r>
+        <w:t xml:space="preserve"> such</w:t>
+      </w:r>
+      <w:proofErr w:type="gramEnd"/>
+      <w:r>
+        <w:t xml:space="preserve"> as IIS, Nginx etc. provides an additional layer of configuration and security, it might integrate better with our existing infrastructure and can also be used for load balancing.</w:t>
       </w:r>
     </w:p>
     <w:p>
@@ -1333,7 +1416,15 @@
         <w:pStyle w:val="Heading1"/>
       </w:pPr>
       <w:r>
-        <w:t>ASP.NET Core launchsettings.json File</w:t>
+        <w:t xml:space="preserve">ASP.NET Core </w:t>
+      </w:r>
+      <w:proofErr w:type="gramStart"/>
+      <w:r>
+        <w:t>launchsettings.json</w:t>
+      </w:r>
+      <w:proofErr w:type="gramEnd"/>
+      <w:r>
+        <w:t xml:space="preserve"> File</w:t>
       </w:r>
     </w:p>
     <w:p>
@@ -1381,7 +1472,15 @@
         <w:pStyle w:val="Heading1"/>
       </w:pPr>
       <w:r>
-        <w:t>ASP.NET Core appsettings.json File</w:t>
+        <w:t xml:space="preserve">ASP.NET Core </w:t>
+      </w:r>
+      <w:proofErr w:type="gramStart"/>
+      <w:r>
+        <w:t>appsettings.json</w:t>
+      </w:r>
+      <w:proofErr w:type="gramEnd"/>
+      <w:r>
+        <w:t xml:space="preserve"> File</w:t>
       </w:r>
     </w:p>
     <w:p>
@@ -1400,8 +1499,13 @@
           <w:numId w:val="15"/>
         </w:numPr>
       </w:pPr>
-      <w:r>
-        <w:t>Files(appsettings.json, appsettings.{Environment}.json)</w:t>
+      <w:proofErr w:type="gramStart"/>
+      <w:r>
+        <w:t>Files(</w:t>
+      </w:r>
+      <w:proofErr w:type="gramEnd"/>
+      <w:r>
+        <w:t>appsettings.json, appsettings.{Environment}.json)</w:t>
       </w:r>
     </w:p>
     <w:p>
@@ -1492,15 +1596,27 @@
           <w14:ligatures w14:val="none"/>
         </w:rPr>
       </w:pPr>
-      <w:r>
-        <w:rPr>
-          <w:rFonts w:ascii="Arial" w:eastAsia="Times New Roman" w:hAnsi="Arial" w:cs="Arial"/>
-          <w:color w:val="333333"/>
-          <w:kern w:val="0"/>
-          <w:lang w:eastAsia="en-IN"/>
-          <w14:ligatures w14:val="none"/>
-        </w:rPr>
-        <w:t>appsettings.json, </w:t>
+      <w:proofErr w:type="gramStart"/>
+      <w:r>
+        <w:rPr>
+          <w:rFonts w:ascii="Arial" w:eastAsia="Times New Roman" w:hAnsi="Arial" w:cs="Arial"/>
+          <w:color w:val="333333"/>
+          <w:kern w:val="0"/>
+          <w:lang w:eastAsia="en-IN"/>
+          <w14:ligatures w14:val="none"/>
+        </w:rPr>
+        <w:t>appsettings.json</w:t>
+      </w:r>
+      <w:proofErr w:type="gramEnd"/>
+      <w:r>
+        <w:rPr>
+          <w:rFonts w:ascii="Arial" w:eastAsia="Times New Roman" w:hAnsi="Arial" w:cs="Arial"/>
+          <w:color w:val="333333"/>
+          <w:kern w:val="0"/>
+          <w:lang w:eastAsia="en-IN"/>
+          <w14:ligatures w14:val="none"/>
+        </w:rPr>
+        <w:t>, </w:t>
       </w:r>
     </w:p>
     <w:p>
@@ -1520,15 +1636,27 @@
           <w14:ligatures w14:val="none"/>
         </w:rPr>
       </w:pPr>
-      <w:r>
-        <w:rPr>
-          <w:rFonts w:ascii="Arial" w:eastAsia="Times New Roman" w:hAnsi="Arial" w:cs="Arial"/>
-          <w:color w:val="333333"/>
-          <w:kern w:val="0"/>
-          <w:lang w:eastAsia="en-IN"/>
-          <w14:ligatures w14:val="none"/>
-        </w:rPr>
-        <w:t>appsettings.{Environment}.json</w:t>
+      <w:proofErr w:type="gramStart"/>
+      <w:r>
+        <w:rPr>
+          <w:rFonts w:ascii="Arial" w:eastAsia="Times New Roman" w:hAnsi="Arial" w:cs="Arial"/>
+          <w:color w:val="333333"/>
+          <w:kern w:val="0"/>
+          <w:lang w:eastAsia="en-IN"/>
+          <w14:ligatures w14:val="none"/>
+        </w:rPr>
+        <w:t>appsettings.{</w:t>
+      </w:r>
+      <w:proofErr w:type="gramEnd"/>
+      <w:r>
+        <w:rPr>
+          <w:rFonts w:ascii="Arial" w:eastAsia="Times New Roman" w:hAnsi="Arial" w:cs="Arial"/>
+          <w:color w:val="333333"/>
+          <w:kern w:val="0"/>
+          <w:lang w:eastAsia="en-IN"/>
+          <w14:ligatures w14:val="none"/>
+        </w:rPr>
+        <w:t>Environment}.json</w:t>
       </w:r>
     </w:p>
     <w:p>
@@ -1642,25 +1770,53 @@
           <w:color w:val="333333"/>
           <w:shd w:val="clear" w:color="auto" w:fill="FFFFFF"/>
         </w:rPr>
-        <w:t>Middleware is a piece of software that can handle an HTTP request or response. A given middleware component in ASP.NET Core has a very specific purpose. For example we may have a middleware component that authenticates a user, another piece of middleware to handle errors, yet another middleware to serve static files such as JavaScript files, CSS files, Images etc. </w:t>
-      </w:r>
-    </w:p>
-    <w:p>
+        <w:t xml:space="preserve">Middleware is a piece of software that can handle an HTTP request or response. A given middleware component in ASP.NET Core has a very specific purpose. For </w:t>
+      </w:r>
+      <w:proofErr w:type="gramStart"/>
       <w:r>
         <w:rPr>
           <w:rFonts w:ascii="Arial" w:hAnsi="Arial" w:cs="Arial"/>
           <w:color w:val="333333"/>
           <w:shd w:val="clear" w:color="auto" w:fill="FFFFFF"/>
         </w:rPr>
+        <w:t>example</w:t>
+      </w:r>
+      <w:proofErr w:type="gramEnd"/>
+      <w:r>
+        <w:rPr>
+          <w:rFonts w:ascii="Arial" w:hAnsi="Arial" w:cs="Arial"/>
+          <w:color w:val="333333"/>
+          <w:shd w:val="clear" w:color="auto" w:fill="FFFFFF"/>
+        </w:rPr>
+        <w:t xml:space="preserve"> we may have a middleware component that authenticates a user, another piece of middleware to handle errors, yet another middleware to serve static files such as JavaScript files, CSS files, Images etc. </w:t>
+      </w:r>
+    </w:p>
+    <w:p>
+      <w:r>
+        <w:rPr>
+          <w:rFonts w:ascii="Arial" w:hAnsi="Arial" w:cs="Arial"/>
+          <w:color w:val="333333"/>
+          <w:shd w:val="clear" w:color="auto" w:fill="FFFFFF"/>
+        </w:rPr>
         <w:t>It is these middleware components that we use to setup a request processing pipeline in ASP.NET Core. It is this pipeline that determines how a request is processed. The request pipeline is configured as part of the application startup by the </w:t>
       </w:r>
+      <w:proofErr w:type="gramStart"/>
       <w:r>
         <w:rPr>
           <w:rFonts w:ascii="Arial" w:hAnsi="Arial" w:cs="Arial"/>
           <w:color w:val="0000FF"/>
           <w:shd w:val="clear" w:color="auto" w:fill="FFFFFF"/>
         </w:rPr>
-        <w:t>Configure()</w:t>
+        <w:t>Configure(</w:t>
+      </w:r>
+      <w:proofErr w:type="gramEnd"/>
+      <w:r>
+        <w:rPr>
+          <w:rFonts w:ascii="Arial" w:hAnsi="Arial" w:cs="Arial"/>
+          <w:color w:val="0000FF"/>
+          <w:shd w:val="clear" w:color="auto" w:fill="FFFFFF"/>
+        </w:rPr>
+        <w:t>)</w:t>
       </w:r>
       <w:r>
         <w:rPr>
@@ -1824,6 +1980,7 @@
         </w:rPr>
         <w:t>Consider the following code in the </w:t>
       </w:r>
+      <w:proofErr w:type="gramStart"/>
       <w:r>
         <w:rPr>
           <w:rFonts w:ascii="Arial" w:hAnsi="Arial" w:cs="Arial"/>
@@ -1832,7 +1989,18 @@
           <w:color w:val="0000FF"/>
           <w:shd w:val="clear" w:color="auto" w:fill="FFFFFF"/>
         </w:rPr>
-        <w:t>Configure()</w:t>
+        <w:t>Configure(</w:t>
+      </w:r>
+      <w:proofErr w:type="gramEnd"/>
+      <w:r>
+        <w:rPr>
+          <w:rFonts w:ascii="Arial" w:hAnsi="Arial" w:cs="Arial"/>
+          <w:b/>
+          <w:bCs/>
+          <w:color w:val="0000FF"/>
+          <w:shd w:val="clear" w:color="auto" w:fill="FFFFFF"/>
+        </w:rPr>
+        <w:t>)</w:t>
       </w:r>
       <w:r>
         <w:rPr>
@@ -1947,6 +2115,7 @@
         </w:rPr>
         <w:t>We are using </w:t>
       </w:r>
+      <w:proofErr w:type="gramStart"/>
       <w:r>
         <w:rPr>
           <w:rFonts w:ascii="Arial" w:eastAsia="Times New Roman" w:hAnsi="Arial" w:cs="Arial"/>
@@ -1955,7 +2124,18 @@
           <w:lang w:eastAsia="en-IN"/>
           <w14:ligatures w14:val="none"/>
         </w:rPr>
-        <w:t>Run()</w:t>
+        <w:t>Run(</w:t>
+      </w:r>
+      <w:proofErr w:type="gramEnd"/>
+      <w:r>
+        <w:rPr>
+          <w:rFonts w:ascii="Arial" w:eastAsia="Times New Roman" w:hAnsi="Arial" w:cs="Arial"/>
+          <w:color w:val="0000FF"/>
+          <w:kern w:val="0"/>
+          <w:lang w:eastAsia="en-IN"/>
+          <w14:ligatures w14:val="none"/>
+        </w:rPr>
+        <w:t>)</w:t>
       </w:r>
       <w:r>
         <w:rPr>
@@ -1996,6 +2176,7 @@
         <w:lastRenderedPageBreak/>
         <w:t>If you hover the mouse over the </w:t>
       </w:r>
+      <w:proofErr w:type="gramStart"/>
       <w:r>
         <w:rPr>
           <w:rFonts w:ascii="Arial" w:eastAsia="Times New Roman" w:hAnsi="Arial" w:cs="Arial"/>
@@ -2004,7 +2185,18 @@
           <w:lang w:eastAsia="en-IN"/>
           <w14:ligatures w14:val="none"/>
         </w:rPr>
-        <w:t>Run()</w:t>
+        <w:t>Run(</w:t>
+      </w:r>
+      <w:proofErr w:type="gramEnd"/>
+      <w:r>
+        <w:rPr>
+          <w:rFonts w:ascii="Arial" w:eastAsia="Times New Roman" w:hAnsi="Arial" w:cs="Arial"/>
+          <w:color w:val="0000FF"/>
+          <w:kern w:val="0"/>
+          <w:lang w:eastAsia="en-IN"/>
+          <w14:ligatures w14:val="none"/>
+        </w:rPr>
+        <w:t>)</w:t>
       </w:r>
       <w:r>
         <w:rPr>
@@ -2034,7 +2226,29 @@
           <w:lang w:eastAsia="en-IN"/>
           <w14:ligatures w14:val="none"/>
         </w:rPr>
-        <w:t>interface. This is the reason we are able to invoke this Run() method on IApplicationBuilder object app.</w:t>
+        <w:t xml:space="preserve">interface. This is the reason we are able to invoke this </w:t>
+      </w:r>
+      <w:proofErr w:type="gramStart"/>
+      <w:r>
+        <w:rPr>
+          <w:rFonts w:ascii="Arial" w:eastAsia="Times New Roman" w:hAnsi="Arial" w:cs="Arial"/>
+          <w:color w:val="333333"/>
+          <w:kern w:val="0"/>
+          <w:lang w:eastAsia="en-IN"/>
+          <w14:ligatures w14:val="none"/>
+        </w:rPr>
+        <w:t>Run(</w:t>
+      </w:r>
+      <w:proofErr w:type="gramEnd"/>
+      <w:r>
+        <w:rPr>
+          <w:rFonts w:ascii="Arial" w:eastAsia="Times New Roman" w:hAnsi="Arial" w:cs="Arial"/>
+          <w:color w:val="333333"/>
+          <w:kern w:val="0"/>
+          <w:lang w:eastAsia="en-IN"/>
+          <w14:ligatures w14:val="none"/>
+        </w:rPr>
+        <w:t>) method on IApplicationBuilder object app.</w:t>
       </w:r>
     </w:p>
     <w:p>
@@ -2062,7 +2276,29 @@
           <w:lang w:eastAsia="en-IN"/>
           <w14:ligatures w14:val="none"/>
         </w:rPr>
-        <w:t>The parameter that we are passing to the Run() method is a </w:t>
+        <w:t xml:space="preserve">The parameter that we are passing to the </w:t>
+      </w:r>
+      <w:proofErr w:type="gramStart"/>
+      <w:r>
+        <w:rPr>
+          <w:rFonts w:ascii="Arial" w:eastAsia="Times New Roman" w:hAnsi="Arial" w:cs="Arial"/>
+          <w:color w:val="333333"/>
+          <w:kern w:val="0"/>
+          <w:lang w:eastAsia="en-IN"/>
+          <w14:ligatures w14:val="none"/>
+        </w:rPr>
+        <w:t>Run(</w:t>
+      </w:r>
+      <w:proofErr w:type="gramEnd"/>
+      <w:r>
+        <w:rPr>
+          <w:rFonts w:ascii="Arial" w:eastAsia="Times New Roman" w:hAnsi="Arial" w:cs="Arial"/>
+          <w:color w:val="333333"/>
+          <w:kern w:val="0"/>
+          <w:lang w:eastAsia="en-IN"/>
+          <w14:ligatures w14:val="none"/>
+        </w:rPr>
+        <w:t>) method is a </w:t>
       </w:r>
       <w:r>
         <w:rPr>
@@ -2284,6 +2520,7 @@
         </w:rPr>
         <w:t>With this </w:t>
       </w:r>
+      <w:proofErr w:type="gramStart"/>
       <w:r>
         <w:rPr>
           <w:rFonts w:ascii="Arial" w:eastAsia="Times New Roman" w:hAnsi="Arial" w:cs="Arial"/>
@@ -2292,7 +2529,18 @@
           <w:lang w:eastAsia="en-IN"/>
           <w14:ligatures w14:val="none"/>
         </w:rPr>
-        <w:t>Run()</w:t>
+        <w:t>Run(</w:t>
+      </w:r>
+      <w:proofErr w:type="gramEnd"/>
+      <w:r>
+        <w:rPr>
+          <w:rFonts w:ascii="Arial" w:eastAsia="Times New Roman" w:hAnsi="Arial" w:cs="Arial"/>
+          <w:color w:val="0000FF"/>
+          <w:kern w:val="0"/>
+          <w:lang w:eastAsia="en-IN"/>
+          <w14:ligatures w14:val="none"/>
+        </w:rPr>
+        <w:t>)</w:t>
       </w:r>
       <w:r>
         <w:rPr>
@@ -2481,6 +2729,7 @@
         </w:rPr>
         <w:t>Everything that happens before the </w:t>
       </w:r>
+      <w:proofErr w:type="gramStart"/>
       <w:r>
         <w:rPr>
           <w:rFonts w:ascii="Arial" w:eastAsia="Times New Roman" w:hAnsi="Arial" w:cs="Arial"/>
@@ -2489,7 +2738,18 @@
           <w:lang w:eastAsia="en-IN"/>
           <w14:ligatures w14:val="none"/>
         </w:rPr>
-        <w:t>next()</w:t>
+        <w:t>next(</w:t>
+      </w:r>
+      <w:proofErr w:type="gramEnd"/>
+      <w:r>
+        <w:rPr>
+          <w:rFonts w:ascii="Arial" w:eastAsia="Times New Roman" w:hAnsi="Arial" w:cs="Arial"/>
+          <w:color w:val="0000FF"/>
+          <w:kern w:val="0"/>
+          <w:lang w:eastAsia="en-IN"/>
+          <w14:ligatures w14:val="none"/>
+        </w:rPr>
+        <w:t>)</w:t>
       </w:r>
       <w:r>
         <w:rPr>
@@ -2601,6 +2861,7 @@
         </w:rPr>
         <w:t>Everything that happens after the </w:t>
       </w:r>
+      <w:proofErr w:type="gramStart"/>
       <w:r>
         <w:rPr>
           <w:rFonts w:ascii="Arial" w:eastAsia="Times New Roman" w:hAnsi="Arial" w:cs="Arial"/>
@@ -2609,7 +2870,18 @@
           <w:lang w:eastAsia="en-IN"/>
           <w14:ligatures w14:val="none"/>
         </w:rPr>
-        <w:t>next()</w:t>
+        <w:t>next(</w:t>
+      </w:r>
+      <w:proofErr w:type="gramEnd"/>
+      <w:r>
+        <w:rPr>
+          <w:rFonts w:ascii="Arial" w:eastAsia="Times New Roman" w:hAnsi="Arial" w:cs="Arial"/>
+          <w:color w:val="0000FF"/>
+          <w:kern w:val="0"/>
+          <w:lang w:eastAsia="en-IN"/>
+          <w14:ligatures w14:val="none"/>
+        </w:rPr>
+        <w:t>)</w:t>
       </w:r>
       <w:r>
         <w:rPr>
@@ -2645,6 +2917,209 @@
       </w:r>
     </w:p>
     <w:p/>
+    <w:p>
+      <w:pPr>
+        <w:pStyle w:val="Heading1"/>
+      </w:pPr>
+      <w:r>
+        <w:t>Static Files in ASP.NET Core</w:t>
+      </w:r>
+    </w:p>
+    <w:p>
+      <w:r>
+        <w:tab/>
+      </w:r>
+      <w:r>
+        <w:drawing>
+          <wp:inline distT="0" distB="0" distL="0" distR="0" wp14:anchorId="1FDFAA6A" wp14:editId="5147F18D">
+            <wp:extent cx="5731510" cy="2493645"/>
+            <wp:effectExtent l="0" t="0" r="2540" b="1905"/>
+            <wp:docPr id="1787776126" name="Picture 1"/>
+            <wp:cNvGraphicFramePr>
+              <a:graphicFrameLocks xmlns:a="http://schemas.openxmlformats.org/drawingml/2006/main" noChangeAspect="1"/>
+            </wp:cNvGraphicFramePr>
+            <a:graphic xmlns:a="http://schemas.openxmlformats.org/drawingml/2006/main">
+              <a:graphicData uri="http://schemas.openxmlformats.org/drawingml/2006/picture">
+                <pic:pic xmlns:pic="http://schemas.openxmlformats.org/drawingml/2006/picture">
+                  <pic:nvPicPr>
+                    <pic:cNvPr id="1787776126" name=""/>
+                    <pic:cNvPicPr/>
+                  </pic:nvPicPr>
+                  <pic:blipFill>
+                    <a:blip r:embed="rId23"/>
+                    <a:stretch>
+                      <a:fillRect/>
+                    </a:stretch>
+                  </pic:blipFill>
+                  <pic:spPr>
+                    <a:xfrm>
+                      <a:off x="0" y="0"/>
+                      <a:ext cx="5731510" cy="2493645"/>
+                    </a:xfrm>
+                    <a:prstGeom prst="rect">
+                      <a:avLst/>
+                    </a:prstGeom>
+                  </pic:spPr>
+                </pic:pic>
+              </a:graphicData>
+            </a:graphic>
+          </wp:inline>
+        </w:drawing>
+      </w:r>
+    </w:p>
+    <w:p>
+      <w:r>
+        <w:t>The important point to keep in mind is the pattern that we use to add and customize these middleware components.</w:t>
+      </w:r>
+    </w:p>
+    <w:p>
+      <w:r>
+        <w:t xml:space="preserve">In most cases we add middleware components to our application’s request processing pipeline using </w:t>
+      </w:r>
+      <w:r>
+        <w:rPr>
+          <w:b/>
+          <w:bCs/>
+        </w:rPr>
+        <w:t>extension method</w:t>
+      </w:r>
+      <w:r>
+        <w:t xml:space="preserve"> names that start with the word ‘USE’ for example: </w:t>
+      </w:r>
+      <w:r>
+        <w:rPr>
+          <w:color w:val="00B0F0"/>
+        </w:rPr>
+        <w:t>app.UseDeveloperExceptionPage()</w:t>
+      </w:r>
+      <w:r>
+        <w:t xml:space="preserve">, </w:t>
+      </w:r>
+      <w:r>
+        <w:rPr>
+          <w:color w:val="00B0F0"/>
+        </w:rPr>
+        <w:t>app.UseDefaultFiles()</w:t>
+      </w:r>
+      <w:r>
+        <w:t xml:space="preserve">, </w:t>
+      </w:r>
+      <w:r>
+        <w:rPr>
+          <w:color w:val="00B0F0"/>
+        </w:rPr>
+        <w:t>app.UseStaticFiles()</w:t>
+      </w:r>
+      <w:r>
+        <w:t xml:space="preserve">, </w:t>
+      </w:r>
+      <w:r>
+        <w:rPr>
+          <w:color w:val="00B0F0"/>
+        </w:rPr>
+        <w:t xml:space="preserve">app.UseFileServer() </w:t>
+      </w:r>
+      <w:r>
+        <w:t>and to customize these middleware components we use the respective ‘</w:t>
+      </w:r>
+      <w:r>
+        <w:rPr>
+          <w:b/>
+          <w:bCs/>
+        </w:rPr>
+        <w:t>Options</w:t>
+      </w:r>
+      <w:r>
+        <w:rPr>
+          <w:b/>
+          <w:bCs/>
+        </w:rPr>
+        <w:t>’</w:t>
+      </w:r>
+      <w:r>
+        <w:t xml:space="preserve"> Object for example: to customize </w:t>
+      </w:r>
+      <w:r>
+        <w:t>‘</w:t>
+      </w:r>
+      <w:r>
+        <w:t>DeveloperExceptionPage</w:t>
+      </w:r>
+      <w:r>
+        <w:t>’</w:t>
+      </w:r>
+      <w:r>
+        <w:t xml:space="preserve"> middle we use </w:t>
+      </w:r>
+      <w:r>
+        <w:t>‘</w:t>
+      </w:r>
+      <w:r>
+        <w:t>DeveloperExceptionPageOptions</w:t>
+      </w:r>
+      <w:r>
+        <w:t>’</w:t>
+      </w:r>
+      <w:r>
+        <w:t xml:space="preserve"> object, to customize </w:t>
+      </w:r>
+      <w:r>
+        <w:t>‘FileServer’</w:t>
+      </w:r>
+      <w:r>
+        <w:t xml:space="preserve"> middleware we use </w:t>
+      </w:r>
+      <w:r>
+        <w:t>‘FileServerOptions’ object etc.</w:t>
+      </w:r>
+    </w:p>
+    <w:p>
+      <w:pPr>
+        <w:rPr>
+          <w:color w:val="7F7F7F" w:themeColor="text1" w:themeTint="80"/>
+        </w:rPr>
+      </w:pPr>
+      <w:r>
+        <w:rPr>
+          <w:color w:val="7F7F7F" w:themeColor="text1" w:themeTint="80"/>
+        </w:rPr>
+        <w:drawing>
+          <wp:inline distT="0" distB="0" distL="0" distR="0" wp14:anchorId="388E4284" wp14:editId="56172AC7">
+            <wp:extent cx="5731510" cy="1701800"/>
+            <wp:effectExtent l="0" t="0" r="2540" b="0"/>
+            <wp:docPr id="635292646" name="Picture 1"/>
+            <wp:cNvGraphicFramePr>
+              <a:graphicFrameLocks xmlns:a="http://schemas.openxmlformats.org/drawingml/2006/main" noChangeAspect="1"/>
+            </wp:cNvGraphicFramePr>
+            <a:graphic xmlns:a="http://schemas.openxmlformats.org/drawingml/2006/main">
+              <a:graphicData uri="http://schemas.openxmlformats.org/drawingml/2006/picture">
+                <pic:pic xmlns:pic="http://schemas.openxmlformats.org/drawingml/2006/picture">
+                  <pic:nvPicPr>
+                    <pic:cNvPr id="635292646" name=""/>
+                    <pic:cNvPicPr/>
+                  </pic:nvPicPr>
+                  <pic:blipFill>
+                    <a:blip r:embed="rId24"/>
+                    <a:stretch>
+                      <a:fillRect/>
+                    </a:stretch>
+                  </pic:blipFill>
+                  <pic:spPr>
+                    <a:xfrm>
+                      <a:off x="0" y="0"/>
+                      <a:ext cx="5731510" cy="1701800"/>
+                    </a:xfrm>
+                    <a:prstGeom prst="rect">
+                      <a:avLst/>
+                    </a:prstGeom>
+                  </pic:spPr>
+                </pic:pic>
+              </a:graphicData>
+            </a:graphic>
+          </wp:inline>
+        </w:drawing>
+      </w:r>
+    </w:p>
     <w:sectPr>
       <w:pgSz w:w="11906" w:h="16838"/>
       <w:pgMar w:top="1440" w:right="1440" w:bottom="1440" w:left="1440" w:header="708" w:footer="708" w:gutter="0"/>

</xml_diff>

<commit_message>
ASP.NET Core Developer Exception Page
</commit_message>
<xml_diff>
--- a/ASPCore.docx
+++ b/ASPCore.docx
@@ -80,6 +80,9 @@
         <w:ind w:firstLine="720"/>
       </w:pPr>
       <w:r>
+        <w:rPr>
+          <w:noProof/>
+        </w:rPr>
         <w:drawing>
           <wp:inline distT="0" distB="0" distL="0" distR="0" wp14:anchorId="18530D91" wp14:editId="2E9EE56B">
             <wp:extent cx="5276850" cy="3346450"/>
@@ -170,6 +173,9 @@
         <w:ind w:firstLine="720"/>
       </w:pPr>
       <w:r>
+        <w:rPr>
+          <w:noProof/>
+        </w:rPr>
         <w:drawing>
           <wp:inline distT="0" distB="0" distL="0" distR="0" wp14:anchorId="2A2B3025" wp14:editId="793948D9">
             <wp:extent cx="5353050" cy="1746250"/>
@@ -325,6 +331,9 @@
         <w:ind w:left="360"/>
       </w:pPr>
       <w:r>
+        <w:rPr>
+          <w:noProof/>
+        </w:rPr>
         <w:drawing>
           <wp:inline distT="0" distB="0" distL="0" distR="0" wp14:anchorId="4A569B26" wp14:editId="48385679">
             <wp:extent cx="5556250" cy="1739900"/>
@@ -872,6 +881,9 @@
         <w:ind w:left="360" w:firstLine="720"/>
       </w:pPr>
       <w:r>
+        <w:rPr>
+          <w:noProof/>
+        </w:rPr>
         <w:drawing>
           <wp:inline distT="0" distB="0" distL="0" distR="0" wp14:anchorId="3D64B5F8" wp14:editId="75D2C3CE">
             <wp:extent cx="4648200" cy="1371599"/>
@@ -1254,6 +1266,9 @@
     </w:p>
     <w:p>
       <w:r>
+        <w:rPr>
+          <w:noProof/>
+        </w:rPr>
         <w:drawing>
           <wp:inline distT="0" distB="0" distL="0" distR="0" wp14:anchorId="3BC1539E" wp14:editId="4D8E9A8A">
             <wp:extent cx="5731510" cy="1403350"/>
@@ -1306,6 +1321,9 @@
     </w:p>
     <w:p>
       <w:r>
+        <w:rPr>
+          <w:noProof/>
+        </w:rPr>
         <w:drawing>
           <wp:inline distT="0" distB="0" distL="0" distR="0" wp14:anchorId="241B8B63" wp14:editId="06757902">
             <wp:extent cx="5731510" cy="1511300"/>
@@ -1373,6 +1391,9 @@
     </w:p>
     <w:p>
       <w:r>
+        <w:rPr>
+          <w:noProof/>
+        </w:rPr>
         <w:drawing>
           <wp:inline distT="0" distB="0" distL="0" distR="0" wp14:anchorId="7A332A9F" wp14:editId="1F7BA4A5">
             <wp:extent cx="5731510" cy="3098800"/>
@@ -1429,6 +1450,9 @@
     </w:p>
     <w:p>
       <w:r>
+        <w:rPr>
+          <w:noProof/>
+        </w:rPr>
         <w:drawing>
           <wp:inline distT="0" distB="0" distL="0" distR="0" wp14:anchorId="08CCBB22" wp14:editId="4AEA436B">
             <wp:extent cx="5731510" cy="1938020"/>
@@ -1843,6 +1867,9 @@
         <w:t>file</w:t>
       </w:r>
       <w:r>
+        <w:rPr>
+          <w:noProof/>
+        </w:rPr>
         <w:drawing>
           <wp:inline distT="0" distB="0" distL="0" distR="0" wp14:anchorId="1BD005F6" wp14:editId="13AE6111">
             <wp:extent cx="5649093" cy="1447800"/>
@@ -2015,6 +2042,9 @@
     </w:p>
     <w:p>
       <w:r>
+        <w:rPr>
+          <w:noProof/>
+        </w:rPr>
         <w:drawing>
           <wp:inline distT="0" distB="0" distL="0" distR="0" wp14:anchorId="1BE4866A" wp14:editId="55164B14">
             <wp:extent cx="5731510" cy="741045"/>
@@ -2452,17 +2482,7 @@
           <w:lang w:eastAsia="en-IN"/>
           <w14:ligatures w14:val="none"/>
         </w:rPr>
-        <w:t>At the moment, we are passing request delegate inline as an anonymous method using a lambda.</w:t>
-      </w:r>
-      <w:r>
-        <w:rPr>
-          <w:rFonts w:ascii="Arial" w:eastAsia="Times New Roman" w:hAnsi="Arial" w:cs="Arial"/>
-          <w:color w:val="333333"/>
-          <w:kern w:val="0"/>
-          <w:lang w:eastAsia="en-IN"/>
-          <w14:ligatures w14:val="none"/>
-        </w:rPr>
-        <w:t xml:space="preserve"> </w:t>
+        <w:t xml:space="preserve">At the moment, we are passing request delegate inline as an anonymous method using a lambda. </w:t>
       </w:r>
     </w:p>
     <w:p>
@@ -2591,6 +2611,9 @@
     </w:p>
     <w:p>
       <w:r>
+        <w:rPr>
+          <w:noProof/>
+        </w:rPr>
         <w:drawing>
           <wp:inline distT="0" distB="0" distL="0" distR="0" wp14:anchorId="746C9261" wp14:editId="374E0C44">
             <wp:extent cx="5731510" cy="2978785"/>
@@ -2630,6 +2653,9 @@
     </w:p>
     <w:p>
       <w:r>
+        <w:rPr>
+          <w:noProof/>
+        </w:rPr>
         <w:drawing>
           <wp:inline distT="0" distB="0" distL="0" distR="0" wp14:anchorId="57765348" wp14:editId="6D0E3D95">
             <wp:extent cx="5731510" cy="2000250"/>
@@ -2930,6 +2956,9 @@
         <w:tab/>
       </w:r>
       <w:r>
+        <w:rPr>
+          <w:noProof/>
+        </w:rPr>
         <w:drawing>
           <wp:inline distT="0" distB="0" distL="0" distR="0" wp14:anchorId="1FDFAA6A" wp14:editId="5147F18D">
             <wp:extent cx="5731510" cy="2493645"/>
@@ -3081,6 +3110,7 @@
       </w:pPr>
       <w:r>
         <w:rPr>
+          <w:noProof/>
           <w:color w:val="7F7F7F" w:themeColor="text1" w:themeTint="80"/>
         </w:rPr>
         <w:drawing>
@@ -3120,6 +3150,156 @@
         </w:drawing>
       </w:r>
     </w:p>
+    <w:p>
+      <w:pPr>
+        <w:pStyle w:val="Heading1"/>
+      </w:pPr>
+      <w:r>
+        <w:lastRenderedPageBreak/>
+        <w:t>ASP.NET Core Developer Exception Page</w:t>
+      </w:r>
+    </w:p>
+    <w:p>
+      <w:r>
+        <w:drawing>
+          <wp:inline distT="0" distB="0" distL="0" distR="0" wp14:anchorId="1489B8DA" wp14:editId="51753381">
+            <wp:extent cx="5731510" cy="1898650"/>
+            <wp:effectExtent l="0" t="0" r="2540" b="6350"/>
+            <wp:docPr id="1845047907" name="Picture 1"/>
+            <wp:cNvGraphicFramePr>
+              <a:graphicFrameLocks xmlns:a="http://schemas.openxmlformats.org/drawingml/2006/main" noChangeAspect="1"/>
+            </wp:cNvGraphicFramePr>
+            <a:graphic xmlns:a="http://schemas.openxmlformats.org/drawingml/2006/main">
+              <a:graphicData uri="http://schemas.openxmlformats.org/drawingml/2006/picture">
+                <pic:pic xmlns:pic="http://schemas.openxmlformats.org/drawingml/2006/picture">
+                  <pic:nvPicPr>
+                    <pic:cNvPr id="1845047907" name=""/>
+                    <pic:cNvPicPr/>
+                  </pic:nvPicPr>
+                  <pic:blipFill>
+                    <a:blip r:embed="rId25"/>
+                    <a:stretch>
+                      <a:fillRect/>
+                    </a:stretch>
+                  </pic:blipFill>
+                  <pic:spPr>
+                    <a:xfrm>
+                      <a:off x="0" y="0"/>
+                      <a:ext cx="5731510" cy="1898650"/>
+                    </a:xfrm>
+                    <a:prstGeom prst="rect">
+                      <a:avLst/>
+                    </a:prstGeom>
+                  </pic:spPr>
+                </pic:pic>
+              </a:graphicData>
+            </a:graphic>
+          </wp:inline>
+        </w:drawing>
+      </w:r>
+    </w:p>
+    <w:p>
+      <w:pPr>
+        <w:pStyle w:val="ListParagraph"/>
+        <w:numPr>
+          <w:ilvl w:val="0"/>
+          <w:numId w:val="20"/>
+        </w:numPr>
+      </w:pPr>
+      <w:r>
+        <w:t xml:space="preserve">To enable plug in </w:t>
+      </w:r>
+      <w:r>
+        <w:rPr>
+          <w:b/>
+          <w:bCs/>
+        </w:rPr>
+        <w:t xml:space="preserve">UseDeveloperExceptionPage </w:t>
+      </w:r>
+      <w:r>
+        <w:t>Middleware in the pipeline</w:t>
+      </w:r>
+    </w:p>
+    <w:p>
+      <w:pPr>
+        <w:pStyle w:val="ListParagraph"/>
+        <w:numPr>
+          <w:ilvl w:val="0"/>
+          <w:numId w:val="20"/>
+        </w:numPr>
+      </w:pPr>
+      <w:r>
+        <w:t xml:space="preserve">Must be plugged in the pipeline </w:t>
+      </w:r>
+      <w:r>
+        <w:rPr>
+          <w:b/>
+          <w:bCs/>
+        </w:rPr>
+        <w:t>as early as possible</w:t>
+      </w:r>
+    </w:p>
+    <w:p>
+      <w:pPr>
+        <w:pStyle w:val="ListParagraph"/>
+        <w:numPr>
+          <w:ilvl w:val="0"/>
+          <w:numId w:val="20"/>
+        </w:numPr>
+      </w:pPr>
+      <w:r>
+        <w:t xml:space="preserve">Contains </w:t>
+      </w:r>
+      <w:r>
+        <w:rPr>
+          <w:b/>
+          <w:bCs/>
+        </w:rPr>
+        <w:t xml:space="preserve">Stack Trace, Query String, Cookies, HTTP headers </w:t>
+      </w:r>
+      <w:r>
+        <w:t xml:space="preserve">and </w:t>
+      </w:r>
+      <w:r>
+        <w:rPr>
+          <w:b/>
+          <w:bCs/>
+        </w:rPr>
+        <w:t>Routing</w:t>
+      </w:r>
+    </w:p>
+    <w:p>
+      <w:pPr>
+        <w:pStyle w:val="ListParagraph"/>
+        <w:numPr>
+          <w:ilvl w:val="0"/>
+          <w:numId w:val="20"/>
+        </w:numPr>
+      </w:pPr>
+      <w:r>
+        <w:t xml:space="preserve">For customizing use </w:t>
+      </w:r>
+      <w:r>
+        <w:rPr>
+          <w:b/>
+          <w:bCs/>
+        </w:rPr>
+        <w:t xml:space="preserve">DeveloperExceptionPageOptions </w:t>
+      </w:r>
+      <w:r>
+        <w:t>Object</w:t>
+      </w:r>
+    </w:p>
+    <w:p>
+      <w:pPr>
+        <w:pStyle w:val="ListParagraph"/>
+      </w:pPr>
+    </w:p>
+    <w:p>
+      <w:pPr>
+        <w:pStyle w:val="ListParagraph"/>
+      </w:pPr>
+    </w:p>
     <w:sectPr>
       <w:pgSz w:w="11906" w:h="16838"/>
       <w:pgMar w:top="1440" w:right="1440" w:bottom="1440" w:left="1440" w:header="708" w:footer="708" w:gutter="0"/>
@@ -3445,6 +3625,119 @@
     </w:lvl>
   </w:abstractNum>
   <w:abstractNum w:abstractNumId="3" w15:restartNumberingAfterBreak="0">
+    <w:nsid w:val="0E0E4FE6"/>
+    <w:multiLevelType w:val="hybridMultilevel"/>
+    <w:tmpl w:val="01FC8482"/>
+    <w:lvl w:ilvl="0" w:tplc="40090001">
+      <w:start w:val="1"/>
+      <w:numFmt w:val="bullet"/>
+      <w:lvlText w:val=""/>
+      <w:lvlJc w:val="left"/>
+      <w:pPr>
+        <w:ind w:left="720" w:hanging="360"/>
+      </w:pPr>
+      <w:rPr>
+        <w:rFonts w:ascii="Symbol" w:hAnsi="Symbol" w:hint="default"/>
+      </w:rPr>
+    </w:lvl>
+    <w:lvl w:ilvl="1" w:tplc="40090003" w:tentative="1">
+      <w:start w:val="1"/>
+      <w:numFmt w:val="bullet"/>
+      <w:lvlText w:val="o"/>
+      <w:lvlJc w:val="left"/>
+      <w:pPr>
+        <w:ind w:left="1440" w:hanging="360"/>
+      </w:pPr>
+      <w:rPr>
+        <w:rFonts w:ascii="Courier New" w:hAnsi="Courier New" w:cs="Courier New" w:hint="default"/>
+      </w:rPr>
+    </w:lvl>
+    <w:lvl w:ilvl="2" w:tplc="40090005" w:tentative="1">
+      <w:start w:val="1"/>
+      <w:numFmt w:val="bullet"/>
+      <w:lvlText w:val=""/>
+      <w:lvlJc w:val="left"/>
+      <w:pPr>
+        <w:ind w:left="2160" w:hanging="360"/>
+      </w:pPr>
+      <w:rPr>
+        <w:rFonts w:ascii="Wingdings" w:hAnsi="Wingdings" w:hint="default"/>
+      </w:rPr>
+    </w:lvl>
+    <w:lvl w:ilvl="3" w:tplc="40090001" w:tentative="1">
+      <w:start w:val="1"/>
+      <w:numFmt w:val="bullet"/>
+      <w:lvlText w:val=""/>
+      <w:lvlJc w:val="left"/>
+      <w:pPr>
+        <w:ind w:left="2880" w:hanging="360"/>
+      </w:pPr>
+      <w:rPr>
+        <w:rFonts w:ascii="Symbol" w:hAnsi="Symbol" w:hint="default"/>
+      </w:rPr>
+    </w:lvl>
+    <w:lvl w:ilvl="4" w:tplc="40090003" w:tentative="1">
+      <w:start w:val="1"/>
+      <w:numFmt w:val="bullet"/>
+      <w:lvlText w:val="o"/>
+      <w:lvlJc w:val="left"/>
+      <w:pPr>
+        <w:ind w:left="3600" w:hanging="360"/>
+      </w:pPr>
+      <w:rPr>
+        <w:rFonts w:ascii="Courier New" w:hAnsi="Courier New" w:cs="Courier New" w:hint="default"/>
+      </w:rPr>
+    </w:lvl>
+    <w:lvl w:ilvl="5" w:tplc="40090005" w:tentative="1">
+      <w:start w:val="1"/>
+      <w:numFmt w:val="bullet"/>
+      <w:lvlText w:val=""/>
+      <w:lvlJc w:val="left"/>
+      <w:pPr>
+        <w:ind w:left="4320" w:hanging="360"/>
+      </w:pPr>
+      <w:rPr>
+        <w:rFonts w:ascii="Wingdings" w:hAnsi="Wingdings" w:hint="default"/>
+      </w:rPr>
+    </w:lvl>
+    <w:lvl w:ilvl="6" w:tplc="40090001" w:tentative="1">
+      <w:start w:val="1"/>
+      <w:numFmt w:val="bullet"/>
+      <w:lvlText w:val=""/>
+      <w:lvlJc w:val="left"/>
+      <w:pPr>
+        <w:ind w:left="5040" w:hanging="360"/>
+      </w:pPr>
+      <w:rPr>
+        <w:rFonts w:ascii="Symbol" w:hAnsi="Symbol" w:hint="default"/>
+      </w:rPr>
+    </w:lvl>
+    <w:lvl w:ilvl="7" w:tplc="40090003" w:tentative="1">
+      <w:start w:val="1"/>
+      <w:numFmt w:val="bullet"/>
+      <w:lvlText w:val="o"/>
+      <w:lvlJc w:val="left"/>
+      <w:pPr>
+        <w:ind w:left="5760" w:hanging="360"/>
+      </w:pPr>
+      <w:rPr>
+        <w:rFonts w:ascii="Courier New" w:hAnsi="Courier New" w:cs="Courier New" w:hint="default"/>
+      </w:rPr>
+    </w:lvl>
+    <w:lvl w:ilvl="8" w:tplc="40090005" w:tentative="1">
+      <w:start w:val="1"/>
+      <w:numFmt w:val="bullet"/>
+      <w:lvlText w:val=""/>
+      <w:lvlJc w:val="left"/>
+      <w:pPr>
+        <w:ind w:left="6480" w:hanging="360"/>
+      </w:pPr>
+      <w:rPr>
+        <w:rFonts w:ascii="Wingdings" w:hAnsi="Wingdings" w:hint="default"/>
+      </w:rPr>
+    </w:lvl>
+  </w:abstractNum>
+  <w:abstractNum w:abstractNumId="4" w15:restartNumberingAfterBreak="0">
     <w:nsid w:val="127F505F"/>
     <w:multiLevelType w:val="hybridMultilevel"/>
     <w:tmpl w:val="0066AC62"/>
@@ -3530,7 +3823,7 @@
       </w:pPr>
     </w:lvl>
   </w:abstractNum>
-  <w:abstractNum w:abstractNumId="4" w15:restartNumberingAfterBreak="0">
+  <w:abstractNum w:abstractNumId="5" w15:restartNumberingAfterBreak="0">
     <w:nsid w:val="14D27606"/>
     <w:multiLevelType w:val="hybridMultilevel"/>
     <w:tmpl w:val="42366AB0"/>
@@ -3643,7 +3936,7 @@
       </w:rPr>
     </w:lvl>
   </w:abstractNum>
-  <w:abstractNum w:abstractNumId="5" w15:restartNumberingAfterBreak="0">
+  <w:abstractNum w:abstractNumId="6" w15:restartNumberingAfterBreak="0">
     <w:nsid w:val="15213F18"/>
     <w:multiLevelType w:val="hybridMultilevel"/>
     <w:tmpl w:val="5D78317A"/>
@@ -3756,7 +4049,7 @@
       </w:rPr>
     </w:lvl>
   </w:abstractNum>
-  <w:abstractNum w:abstractNumId="6" w15:restartNumberingAfterBreak="0">
+  <w:abstractNum w:abstractNumId="7" w15:restartNumberingAfterBreak="0">
     <w:nsid w:val="23DE221B"/>
     <w:multiLevelType w:val="hybridMultilevel"/>
     <w:tmpl w:val="5F0E30B0"/>
@@ -3869,7 +4162,7 @@
       </w:rPr>
     </w:lvl>
   </w:abstractNum>
-  <w:abstractNum w:abstractNumId="7" w15:restartNumberingAfterBreak="0">
+  <w:abstractNum w:abstractNumId="8" w15:restartNumberingAfterBreak="0">
     <w:nsid w:val="23F93038"/>
     <w:multiLevelType w:val="hybridMultilevel"/>
     <w:tmpl w:val="35183918"/>
@@ -3982,7 +4275,7 @@
       </w:rPr>
     </w:lvl>
   </w:abstractNum>
-  <w:abstractNum w:abstractNumId="8" w15:restartNumberingAfterBreak="0">
+  <w:abstractNum w:abstractNumId="9" w15:restartNumberingAfterBreak="0">
     <w:nsid w:val="2ACE6388"/>
     <w:multiLevelType w:val="hybridMultilevel"/>
     <w:tmpl w:val="68920AD8"/>
@@ -4095,7 +4388,7 @@
       </w:rPr>
     </w:lvl>
   </w:abstractNum>
-  <w:abstractNum w:abstractNumId="9" w15:restartNumberingAfterBreak="0">
+  <w:abstractNum w:abstractNumId="10" w15:restartNumberingAfterBreak="0">
     <w:nsid w:val="308E0118"/>
     <w:multiLevelType w:val="hybridMultilevel"/>
     <w:tmpl w:val="3334AAC0"/>
@@ -4208,7 +4501,7 @@
       </w:rPr>
     </w:lvl>
   </w:abstractNum>
-  <w:abstractNum w:abstractNumId="10" w15:restartNumberingAfterBreak="0">
+  <w:abstractNum w:abstractNumId="11" w15:restartNumberingAfterBreak="0">
     <w:nsid w:val="3896034A"/>
     <w:multiLevelType w:val="hybridMultilevel"/>
     <w:tmpl w:val="CAD84A34"/>
@@ -4321,7 +4614,7 @@
       </w:rPr>
     </w:lvl>
   </w:abstractNum>
-  <w:abstractNum w:abstractNumId="11" w15:restartNumberingAfterBreak="0">
+  <w:abstractNum w:abstractNumId="12" w15:restartNumberingAfterBreak="0">
     <w:nsid w:val="3ECB28DC"/>
     <w:multiLevelType w:val="hybridMultilevel"/>
     <w:tmpl w:val="CBC4983A"/>
@@ -4434,7 +4727,7 @@
       </w:rPr>
     </w:lvl>
   </w:abstractNum>
-  <w:abstractNum w:abstractNumId="12" w15:restartNumberingAfterBreak="0">
+  <w:abstractNum w:abstractNumId="13" w15:restartNumberingAfterBreak="0">
     <w:nsid w:val="3F0156D4"/>
     <w:multiLevelType w:val="multilevel"/>
     <w:tmpl w:val="B350B5C4"/>
@@ -4583,7 +4876,7 @@
       </w:rPr>
     </w:lvl>
   </w:abstractNum>
-  <w:abstractNum w:abstractNumId="13" w15:restartNumberingAfterBreak="0">
+  <w:abstractNum w:abstractNumId="14" w15:restartNumberingAfterBreak="0">
     <w:nsid w:val="453D780E"/>
     <w:multiLevelType w:val="multilevel"/>
     <w:tmpl w:val="2CC84722"/>
@@ -4732,7 +5025,7 @@
       </w:rPr>
     </w:lvl>
   </w:abstractNum>
-  <w:abstractNum w:abstractNumId="14" w15:restartNumberingAfterBreak="0">
+  <w:abstractNum w:abstractNumId="15" w15:restartNumberingAfterBreak="0">
     <w:nsid w:val="4D44702B"/>
     <w:multiLevelType w:val="hybridMultilevel"/>
     <w:tmpl w:val="CA70A9CA"/>
@@ -4845,7 +5138,7 @@
       </w:rPr>
     </w:lvl>
   </w:abstractNum>
-  <w:abstractNum w:abstractNumId="15" w15:restartNumberingAfterBreak="0">
+  <w:abstractNum w:abstractNumId="16" w15:restartNumberingAfterBreak="0">
     <w:nsid w:val="554167E5"/>
     <w:multiLevelType w:val="hybridMultilevel"/>
     <w:tmpl w:val="26DC3F2C"/>
@@ -4958,7 +5251,7 @@
       </w:rPr>
     </w:lvl>
   </w:abstractNum>
-  <w:abstractNum w:abstractNumId="16" w15:restartNumberingAfterBreak="0">
+  <w:abstractNum w:abstractNumId="17" w15:restartNumberingAfterBreak="0">
     <w:nsid w:val="60F43C26"/>
     <w:multiLevelType w:val="hybridMultilevel"/>
     <w:tmpl w:val="5BB4A3DA"/>
@@ -5071,7 +5364,7 @@
       </w:rPr>
     </w:lvl>
   </w:abstractNum>
-  <w:abstractNum w:abstractNumId="17" w15:restartNumberingAfterBreak="0">
+  <w:abstractNum w:abstractNumId="18" w15:restartNumberingAfterBreak="0">
     <w:nsid w:val="688A538E"/>
     <w:multiLevelType w:val="multilevel"/>
     <w:tmpl w:val="7B06FC90"/>
@@ -5184,7 +5477,7 @@
       </w:pPr>
     </w:lvl>
   </w:abstractNum>
-  <w:abstractNum w:abstractNumId="18" w15:restartNumberingAfterBreak="0">
+  <w:abstractNum w:abstractNumId="19" w15:restartNumberingAfterBreak="0">
     <w:nsid w:val="68BC34C7"/>
     <w:multiLevelType w:val="hybridMultilevel"/>
     <w:tmpl w:val="45043436"/>
@@ -5298,61 +5591,64 @@
     </w:lvl>
   </w:abstractNum>
   <w:num w:numId="1" w16cid:durableId="747196941">
-    <w:abstractNumId w:val="3"/>
+    <w:abstractNumId w:val="4"/>
   </w:num>
   <w:num w:numId="2" w16cid:durableId="463426562">
     <w:abstractNumId w:val="1"/>
   </w:num>
   <w:num w:numId="3" w16cid:durableId="780801267">
+    <w:abstractNumId w:val="16"/>
+  </w:num>
+  <w:num w:numId="4" w16cid:durableId="789474350">
+    <w:abstractNumId w:val="19"/>
+  </w:num>
+  <w:num w:numId="5" w16cid:durableId="932057630">
     <w:abstractNumId w:val="15"/>
   </w:num>
-  <w:num w:numId="4" w16cid:durableId="789474350">
-    <w:abstractNumId w:val="18"/>
-  </w:num>
-  <w:num w:numId="5" w16cid:durableId="932057630">
-    <w:abstractNumId w:val="14"/>
-  </w:num>
   <w:num w:numId="6" w16cid:durableId="110518776">
-    <w:abstractNumId w:val="11"/>
+    <w:abstractNumId w:val="12"/>
   </w:num>
   <w:num w:numId="7" w16cid:durableId="1971933248">
-    <w:abstractNumId w:val="16"/>
+    <w:abstractNumId w:val="17"/>
   </w:num>
   <w:num w:numId="8" w16cid:durableId="1052533040">
-    <w:abstractNumId w:val="8"/>
+    <w:abstractNumId w:val="9"/>
   </w:num>
   <w:num w:numId="9" w16cid:durableId="648440335">
     <w:abstractNumId w:val="0"/>
   </w:num>
   <w:num w:numId="10" w16cid:durableId="899366105">
+    <w:abstractNumId w:val="8"/>
+  </w:num>
+  <w:num w:numId="11" w16cid:durableId="2106879658">
+    <w:abstractNumId w:val="10"/>
+  </w:num>
+  <w:num w:numId="12" w16cid:durableId="341854460">
     <w:abstractNumId w:val="7"/>
   </w:num>
-  <w:num w:numId="11" w16cid:durableId="2106879658">
-    <w:abstractNumId w:val="9"/>
-  </w:num>
-  <w:num w:numId="12" w16cid:durableId="341854460">
+  <w:num w:numId="13" w16cid:durableId="1503812374">
     <w:abstractNumId w:val="6"/>
-  </w:num>
-  <w:num w:numId="13" w16cid:durableId="1503812374">
-    <w:abstractNumId w:val="5"/>
   </w:num>
   <w:num w:numId="14" w16cid:durableId="1509372817">
     <w:abstractNumId w:val="2"/>
   </w:num>
   <w:num w:numId="15" w16cid:durableId="1172599869">
-    <w:abstractNumId w:val="4"/>
+    <w:abstractNumId w:val="5"/>
   </w:num>
   <w:num w:numId="16" w16cid:durableId="511842780">
-    <w:abstractNumId w:val="17"/>
+    <w:abstractNumId w:val="18"/>
   </w:num>
   <w:num w:numId="17" w16cid:durableId="1664435575">
-    <w:abstractNumId w:val="10"/>
+    <w:abstractNumId w:val="11"/>
   </w:num>
   <w:num w:numId="18" w16cid:durableId="628782503">
-    <w:abstractNumId w:val="12"/>
+    <w:abstractNumId w:val="13"/>
   </w:num>
   <w:num w:numId="19" w16cid:durableId="2097511084">
-    <w:abstractNumId w:val="13"/>
+    <w:abstractNumId w:val="14"/>
+  </w:num>
+  <w:num w:numId="20" w16cid:durableId="851802824">
+    <w:abstractNumId w:val="3"/>
   </w:num>
 </w:numbering>
 </file>

</xml_diff>

<commit_message>
ASP.NET Core Environment Variables
</commit_message>
<xml_diff>
--- a/ASPCore.docx
+++ b/ASPCore.docx
@@ -3300,6 +3300,225 @@
         <w:pStyle w:val="ListParagraph"/>
       </w:pPr>
     </w:p>
+    <w:p>
+      <w:pPr>
+        <w:pStyle w:val="Heading1"/>
+      </w:pPr>
+      <w:r>
+        <w:t>ASP.NET Core Environment Variables</w:t>
+      </w:r>
+    </w:p>
+    <w:p>
+      <w:r>
+        <w:drawing>
+          <wp:inline distT="0" distB="0" distL="0" distR="0" wp14:anchorId="319394D3" wp14:editId="27A27252">
+            <wp:extent cx="5731510" cy="1597660"/>
+            <wp:effectExtent l="0" t="0" r="2540" b="2540"/>
+            <wp:docPr id="1168075308" name="Picture 1"/>
+            <wp:cNvGraphicFramePr>
+              <a:graphicFrameLocks xmlns:a="http://schemas.openxmlformats.org/drawingml/2006/main" noChangeAspect="1"/>
+            </wp:cNvGraphicFramePr>
+            <a:graphic xmlns:a="http://schemas.openxmlformats.org/drawingml/2006/main">
+              <a:graphicData uri="http://schemas.openxmlformats.org/drawingml/2006/picture">
+                <pic:pic xmlns:pic="http://schemas.openxmlformats.org/drawingml/2006/picture">
+                  <pic:nvPicPr>
+                    <pic:cNvPr id="1168075308" name=""/>
+                    <pic:cNvPicPr/>
+                  </pic:nvPicPr>
+                  <pic:blipFill>
+                    <a:blip r:embed="rId26"/>
+                    <a:stretch>
+                      <a:fillRect/>
+                    </a:stretch>
+                  </pic:blipFill>
+                  <pic:spPr>
+                    <a:xfrm>
+                      <a:off x="0" y="0"/>
+                      <a:ext cx="5731510" cy="1597660"/>
+                    </a:xfrm>
+                    <a:prstGeom prst="rect">
+                      <a:avLst/>
+                    </a:prstGeom>
+                  </pic:spPr>
+                </pic:pic>
+              </a:graphicData>
+            </a:graphic>
+          </wp:inline>
+        </w:drawing>
+      </w:r>
+    </w:p>
+    <w:p>
+      <w:pPr>
+        <w:pStyle w:val="ListParagraph"/>
+        <w:numPr>
+          <w:ilvl w:val="0"/>
+          <w:numId w:val="21"/>
+        </w:numPr>
+      </w:pPr>
+      <w:r>
+        <w:t xml:space="preserve">ASPNETCORE_ENVIRONMENT variables </w:t>
+      </w:r>
+      <w:proofErr w:type="gramStart"/>
+      <w:r>
+        <w:t>sets</w:t>
+      </w:r>
+      <w:proofErr w:type="gramEnd"/>
+      <w:r>
+        <w:t xml:space="preserve"> the </w:t>
+      </w:r>
+      <w:r>
+        <w:rPr>
+          <w:b/>
+          <w:bCs/>
+        </w:rPr>
+        <w:t>Runtime Environment</w:t>
+      </w:r>
+    </w:p>
+    <w:p>
+      <w:pPr>
+        <w:pStyle w:val="ListParagraph"/>
+        <w:numPr>
+          <w:ilvl w:val="0"/>
+          <w:numId w:val="21"/>
+        </w:numPr>
+      </w:pPr>
+      <w:r>
+        <w:t xml:space="preserve">On development machine we set it in </w:t>
+      </w:r>
+      <w:r>
+        <w:rPr>
+          <w:b/>
+          <w:bCs/>
+        </w:rPr>
+        <w:t xml:space="preserve">launchsettings.json </w:t>
+      </w:r>
+      <w:r>
+        <w:t>file</w:t>
+      </w:r>
+    </w:p>
+    <w:p>
+      <w:pPr>
+        <w:pStyle w:val="ListParagraph"/>
+        <w:numPr>
+          <w:ilvl w:val="0"/>
+          <w:numId w:val="21"/>
+        </w:numPr>
+      </w:pPr>
+      <w:r>
+        <w:t xml:space="preserve">On Staging and Production server we set in the </w:t>
+      </w:r>
+      <w:r>
+        <w:rPr>
+          <w:b/>
+          <w:bCs/>
+        </w:rPr>
+        <w:t>operating system</w:t>
+      </w:r>
+    </w:p>
+    <w:p>
+      <w:pPr>
+        <w:pStyle w:val="ListParagraph"/>
+        <w:numPr>
+          <w:ilvl w:val="0"/>
+          <w:numId w:val="21"/>
+        </w:numPr>
+      </w:pPr>
+      <w:r>
+        <w:t xml:space="preserve">Use </w:t>
+      </w:r>
+      <w:r>
+        <w:rPr>
+          <w:b/>
+          <w:bCs/>
+        </w:rPr>
+        <w:t xml:space="preserve">IHostingEnvironment </w:t>
+      </w:r>
+      <w:r>
+        <w:t>service to access the runtime environment</w:t>
+      </w:r>
+    </w:p>
+    <w:p>
+      <w:pPr>
+        <w:pStyle w:val="ListParagraph"/>
+        <w:numPr>
+          <w:ilvl w:val="0"/>
+          <w:numId w:val="21"/>
+        </w:numPr>
+      </w:pPr>
+      <w:r>
+        <w:t xml:space="preserve">Runtime environment defaults to </w:t>
+      </w:r>
+      <w:r>
+        <w:rPr>
+          <w:b/>
+          <w:bCs/>
+        </w:rPr>
+        <w:t xml:space="preserve">Production </w:t>
+      </w:r>
+      <w:r>
+        <w:t>if not set explicitly</w:t>
+      </w:r>
+    </w:p>
+    <w:p>
+      <w:pPr>
+        <w:pStyle w:val="ListParagraph"/>
+        <w:numPr>
+          <w:ilvl w:val="0"/>
+          <w:numId w:val="21"/>
+        </w:numPr>
+      </w:pPr>
+      <w:r>
+        <w:t xml:space="preserve">In addition to </w:t>
+      </w:r>
+      <w:r>
+        <w:rPr>
+          <w:b/>
+          <w:bCs/>
+        </w:rPr>
+        <w:t>standard environments (Development, Staging, Production),</w:t>
+      </w:r>
+    </w:p>
+    <w:p>
+      <w:pPr>
+        <w:pStyle w:val="ListParagraph"/>
+      </w:pPr>
+      <w:r>
+        <w:rPr>
+          <w:b/>
+          <w:bCs/>
+        </w:rPr>
+        <w:t xml:space="preserve">Custom </w:t>
+      </w:r>
+      <w:proofErr w:type="gramStart"/>
+      <w:r>
+        <w:rPr>
+          <w:b/>
+          <w:bCs/>
+        </w:rPr>
+        <w:t>environments(</w:t>
+      </w:r>
+      <w:proofErr w:type="gramEnd"/>
+      <w:r>
+        <w:rPr>
+          <w:b/>
+          <w:bCs/>
+        </w:rPr>
+        <w:t xml:space="preserve">UAT, QA etc) </w:t>
+      </w:r>
+      <w:r>
+        <w:t>are also supported</w:t>
+      </w:r>
+    </w:p>
+    <w:p>
+      <w:pPr>
+        <w:pStyle w:val="ListParagraph"/>
+      </w:pPr>
+    </w:p>
+    <w:p>
+      <w:pPr>
+        <w:pStyle w:val="ListParagraph"/>
+      </w:pPr>
+    </w:p>
     <w:sectPr>
       <w:pgSz w:w="11906" w:h="16838"/>
       <w:pgMar w:top="1440" w:right="1440" w:bottom="1440" w:left="1440" w:header="708" w:footer="708" w:gutter="0"/>
@@ -3313,6 +3532,119 @@
 <file path=word/numbering.xml><?xml version="1.0" encoding="utf-8"?>
 <w:numbering xmlns:wpc="http://schemas.microsoft.com/office/word/2010/wordprocessingCanvas" xmlns:cx="http://schemas.microsoft.com/office/drawing/2014/chartex" xmlns:cx1="http://schemas.microsoft.com/office/drawing/2015/9/8/chartex" xmlns:cx2="http://schemas.microsoft.com/office/drawing/2015/10/21/chartex" xmlns:cx3="http://schemas.microsoft.com/office/drawing/2016/5/9/chartex" xmlns:cx4="http://schemas.microsoft.com/office/drawing/2016/5/10/chartex" xmlns:cx5="http://schemas.microsoft.com/office/drawing/2016/5/11/chartex" xmlns:cx6="http://schemas.microsoft.com/office/drawing/2016/5/12/chartex" xmlns:cx7="http://schemas.microsoft.com/office/drawing/2016/5/13/chartex" xmlns:cx8="http://schemas.microsoft.com/office/drawing/2016/5/14/chartex" xmlns:mc="http://schemas.openxmlformats.org/markup-compatibility/2006" xmlns:aink="http://schemas.microsoft.com/office/drawing/2016/ink" xmlns:am3d="http://schemas.microsoft.com/office/drawing/2017/model3d" xmlns:o="urn:schemas-microsoft-com:office:office" xmlns:oel="http://schemas.microsoft.com/office/2019/extlst" xmlns:r="http://schemas.openxmlformats.org/officeDocument/2006/relationships" xmlns:m="http://schemas.openxmlformats.org/officeDocument/2006/math" xmlns:v="urn:schemas-microsoft-com:vml" xmlns:wp14="http://schemas.microsoft.com/office/word/2010/wordprocessingDrawing" xmlns:wp="http://schemas.openxmlformats.org/drawingml/2006/wordprocessingDrawing" xmlns:w10="urn:schemas-microsoft-com:office:word" xmlns:w="http://schemas.openxmlformats.org/wordprocessingml/2006/main" xmlns:w14="http://schemas.microsoft.com/office/word/2010/wordml" xmlns:w15="http://schemas.microsoft.com/office/word/2012/wordml" xmlns:w16cex="http://schemas.microsoft.com/office/word/2018/wordml/cex" xmlns:w16cid="http://schemas.microsoft.com/office/word/2016/wordml/cid" xmlns:w16="http://schemas.microsoft.com/office/word/2018/wordml" xmlns:w16sdtdh="http://schemas.microsoft.com/office/word/2020/wordml/sdtdatahash" xmlns:w16se="http://schemas.microsoft.com/office/word/2015/wordml/symex" xmlns:wpg="http://schemas.microsoft.com/office/word/2010/wordprocessingGroup" xmlns:wpi="http://schemas.microsoft.com/office/word/2010/wordprocessingInk" xmlns:wne="http://schemas.microsoft.com/office/word/2006/wordml" xmlns:wps="http://schemas.microsoft.com/office/word/2010/wordprocessingShape" mc:Ignorable="w14 w15 w16se w16cid w16 w16cex w16sdtdh wp14">
   <w:abstractNum w:abstractNumId="0" w15:restartNumberingAfterBreak="0">
+    <w:nsid w:val="0266424D"/>
+    <w:multiLevelType w:val="hybridMultilevel"/>
+    <w:tmpl w:val="9BAEF322"/>
+    <w:lvl w:ilvl="0" w:tplc="40090001">
+      <w:start w:val="1"/>
+      <w:numFmt w:val="bullet"/>
+      <w:lvlText w:val=""/>
+      <w:lvlJc w:val="left"/>
+      <w:pPr>
+        <w:ind w:left="720" w:hanging="360"/>
+      </w:pPr>
+      <w:rPr>
+        <w:rFonts w:ascii="Symbol" w:hAnsi="Symbol" w:hint="default"/>
+      </w:rPr>
+    </w:lvl>
+    <w:lvl w:ilvl="1" w:tplc="40090003" w:tentative="1">
+      <w:start w:val="1"/>
+      <w:numFmt w:val="bullet"/>
+      <w:lvlText w:val="o"/>
+      <w:lvlJc w:val="left"/>
+      <w:pPr>
+        <w:ind w:left="1440" w:hanging="360"/>
+      </w:pPr>
+      <w:rPr>
+        <w:rFonts w:ascii="Courier New" w:hAnsi="Courier New" w:cs="Courier New" w:hint="default"/>
+      </w:rPr>
+    </w:lvl>
+    <w:lvl w:ilvl="2" w:tplc="40090005" w:tentative="1">
+      <w:start w:val="1"/>
+      <w:numFmt w:val="bullet"/>
+      <w:lvlText w:val=""/>
+      <w:lvlJc w:val="left"/>
+      <w:pPr>
+        <w:ind w:left="2160" w:hanging="360"/>
+      </w:pPr>
+      <w:rPr>
+        <w:rFonts w:ascii="Wingdings" w:hAnsi="Wingdings" w:hint="default"/>
+      </w:rPr>
+    </w:lvl>
+    <w:lvl w:ilvl="3" w:tplc="40090001" w:tentative="1">
+      <w:start w:val="1"/>
+      <w:numFmt w:val="bullet"/>
+      <w:lvlText w:val=""/>
+      <w:lvlJc w:val="left"/>
+      <w:pPr>
+        <w:ind w:left="2880" w:hanging="360"/>
+      </w:pPr>
+      <w:rPr>
+        <w:rFonts w:ascii="Symbol" w:hAnsi="Symbol" w:hint="default"/>
+      </w:rPr>
+    </w:lvl>
+    <w:lvl w:ilvl="4" w:tplc="40090003" w:tentative="1">
+      <w:start w:val="1"/>
+      <w:numFmt w:val="bullet"/>
+      <w:lvlText w:val="o"/>
+      <w:lvlJc w:val="left"/>
+      <w:pPr>
+        <w:ind w:left="3600" w:hanging="360"/>
+      </w:pPr>
+      <w:rPr>
+        <w:rFonts w:ascii="Courier New" w:hAnsi="Courier New" w:cs="Courier New" w:hint="default"/>
+      </w:rPr>
+    </w:lvl>
+    <w:lvl w:ilvl="5" w:tplc="40090005" w:tentative="1">
+      <w:start w:val="1"/>
+      <w:numFmt w:val="bullet"/>
+      <w:lvlText w:val=""/>
+      <w:lvlJc w:val="left"/>
+      <w:pPr>
+        <w:ind w:left="4320" w:hanging="360"/>
+      </w:pPr>
+      <w:rPr>
+        <w:rFonts w:ascii="Wingdings" w:hAnsi="Wingdings" w:hint="default"/>
+      </w:rPr>
+    </w:lvl>
+    <w:lvl w:ilvl="6" w:tplc="40090001" w:tentative="1">
+      <w:start w:val="1"/>
+      <w:numFmt w:val="bullet"/>
+      <w:lvlText w:val=""/>
+      <w:lvlJc w:val="left"/>
+      <w:pPr>
+        <w:ind w:left="5040" w:hanging="360"/>
+      </w:pPr>
+      <w:rPr>
+        <w:rFonts w:ascii="Symbol" w:hAnsi="Symbol" w:hint="default"/>
+      </w:rPr>
+    </w:lvl>
+    <w:lvl w:ilvl="7" w:tplc="40090003" w:tentative="1">
+      <w:start w:val="1"/>
+      <w:numFmt w:val="bullet"/>
+      <w:lvlText w:val="o"/>
+      <w:lvlJc w:val="left"/>
+      <w:pPr>
+        <w:ind w:left="5760" w:hanging="360"/>
+      </w:pPr>
+      <w:rPr>
+        <w:rFonts w:ascii="Courier New" w:hAnsi="Courier New" w:cs="Courier New" w:hint="default"/>
+      </w:rPr>
+    </w:lvl>
+    <w:lvl w:ilvl="8" w:tplc="40090005" w:tentative="1">
+      <w:start w:val="1"/>
+      <w:numFmt w:val="bullet"/>
+      <w:lvlText w:val=""/>
+      <w:lvlJc w:val="left"/>
+      <w:pPr>
+        <w:ind w:left="6480" w:hanging="360"/>
+      </w:pPr>
+      <w:rPr>
+        <w:rFonts w:ascii="Wingdings" w:hAnsi="Wingdings" w:hint="default"/>
+      </w:rPr>
+    </w:lvl>
+  </w:abstractNum>
+  <w:abstractNum w:abstractNumId="1" w15:restartNumberingAfterBreak="0">
     <w:nsid w:val="0BC11794"/>
     <w:multiLevelType w:val="hybridMultilevel"/>
     <w:tmpl w:val="9B2C6986"/>
@@ -3425,7 +3757,7 @@
       </w:rPr>
     </w:lvl>
   </w:abstractNum>
-  <w:abstractNum w:abstractNumId="1" w15:restartNumberingAfterBreak="0">
+  <w:abstractNum w:abstractNumId="2" w15:restartNumberingAfterBreak="0">
     <w:nsid w:val="0C77740C"/>
     <w:multiLevelType w:val="hybridMultilevel"/>
     <w:tmpl w:val="7C126418"/>
@@ -3511,7 +3843,7 @@
       </w:pPr>
     </w:lvl>
   </w:abstractNum>
-  <w:abstractNum w:abstractNumId="2" w15:restartNumberingAfterBreak="0">
+  <w:abstractNum w:abstractNumId="3" w15:restartNumberingAfterBreak="0">
     <w:nsid w:val="0D855154"/>
     <w:multiLevelType w:val="hybridMultilevel"/>
     <w:tmpl w:val="82BA9B40"/>
@@ -3624,7 +3956,7 @@
       </w:rPr>
     </w:lvl>
   </w:abstractNum>
-  <w:abstractNum w:abstractNumId="3" w15:restartNumberingAfterBreak="0">
+  <w:abstractNum w:abstractNumId="4" w15:restartNumberingAfterBreak="0">
     <w:nsid w:val="0E0E4FE6"/>
     <w:multiLevelType w:val="hybridMultilevel"/>
     <w:tmpl w:val="01FC8482"/>
@@ -3737,7 +4069,7 @@
       </w:rPr>
     </w:lvl>
   </w:abstractNum>
-  <w:abstractNum w:abstractNumId="4" w15:restartNumberingAfterBreak="0">
+  <w:abstractNum w:abstractNumId="5" w15:restartNumberingAfterBreak="0">
     <w:nsid w:val="127F505F"/>
     <w:multiLevelType w:val="hybridMultilevel"/>
     <w:tmpl w:val="0066AC62"/>
@@ -3823,7 +4155,7 @@
       </w:pPr>
     </w:lvl>
   </w:abstractNum>
-  <w:abstractNum w:abstractNumId="5" w15:restartNumberingAfterBreak="0">
+  <w:abstractNum w:abstractNumId="6" w15:restartNumberingAfterBreak="0">
     <w:nsid w:val="14D27606"/>
     <w:multiLevelType w:val="hybridMultilevel"/>
     <w:tmpl w:val="42366AB0"/>
@@ -3936,7 +4268,7 @@
       </w:rPr>
     </w:lvl>
   </w:abstractNum>
-  <w:abstractNum w:abstractNumId="6" w15:restartNumberingAfterBreak="0">
+  <w:abstractNum w:abstractNumId="7" w15:restartNumberingAfterBreak="0">
     <w:nsid w:val="15213F18"/>
     <w:multiLevelType w:val="hybridMultilevel"/>
     <w:tmpl w:val="5D78317A"/>
@@ -4049,7 +4381,7 @@
       </w:rPr>
     </w:lvl>
   </w:abstractNum>
-  <w:abstractNum w:abstractNumId="7" w15:restartNumberingAfterBreak="0">
+  <w:abstractNum w:abstractNumId="8" w15:restartNumberingAfterBreak="0">
     <w:nsid w:val="23DE221B"/>
     <w:multiLevelType w:val="hybridMultilevel"/>
     <w:tmpl w:val="5F0E30B0"/>
@@ -4162,7 +4494,7 @@
       </w:rPr>
     </w:lvl>
   </w:abstractNum>
-  <w:abstractNum w:abstractNumId="8" w15:restartNumberingAfterBreak="0">
+  <w:abstractNum w:abstractNumId="9" w15:restartNumberingAfterBreak="0">
     <w:nsid w:val="23F93038"/>
     <w:multiLevelType w:val="hybridMultilevel"/>
     <w:tmpl w:val="35183918"/>
@@ -4275,7 +4607,7 @@
       </w:rPr>
     </w:lvl>
   </w:abstractNum>
-  <w:abstractNum w:abstractNumId="9" w15:restartNumberingAfterBreak="0">
+  <w:abstractNum w:abstractNumId="10" w15:restartNumberingAfterBreak="0">
     <w:nsid w:val="2ACE6388"/>
     <w:multiLevelType w:val="hybridMultilevel"/>
     <w:tmpl w:val="68920AD8"/>
@@ -4388,7 +4720,7 @@
       </w:rPr>
     </w:lvl>
   </w:abstractNum>
-  <w:abstractNum w:abstractNumId="10" w15:restartNumberingAfterBreak="0">
+  <w:abstractNum w:abstractNumId="11" w15:restartNumberingAfterBreak="0">
     <w:nsid w:val="308E0118"/>
     <w:multiLevelType w:val="hybridMultilevel"/>
     <w:tmpl w:val="3334AAC0"/>
@@ -4501,7 +4833,7 @@
       </w:rPr>
     </w:lvl>
   </w:abstractNum>
-  <w:abstractNum w:abstractNumId="11" w15:restartNumberingAfterBreak="0">
+  <w:abstractNum w:abstractNumId="12" w15:restartNumberingAfterBreak="0">
     <w:nsid w:val="3896034A"/>
     <w:multiLevelType w:val="hybridMultilevel"/>
     <w:tmpl w:val="CAD84A34"/>
@@ -4614,7 +4946,7 @@
       </w:rPr>
     </w:lvl>
   </w:abstractNum>
-  <w:abstractNum w:abstractNumId="12" w15:restartNumberingAfterBreak="0">
+  <w:abstractNum w:abstractNumId="13" w15:restartNumberingAfterBreak="0">
     <w:nsid w:val="3ECB28DC"/>
     <w:multiLevelType w:val="hybridMultilevel"/>
     <w:tmpl w:val="CBC4983A"/>
@@ -4727,7 +5059,7 @@
       </w:rPr>
     </w:lvl>
   </w:abstractNum>
-  <w:abstractNum w:abstractNumId="13" w15:restartNumberingAfterBreak="0">
+  <w:abstractNum w:abstractNumId="14" w15:restartNumberingAfterBreak="0">
     <w:nsid w:val="3F0156D4"/>
     <w:multiLevelType w:val="multilevel"/>
     <w:tmpl w:val="B350B5C4"/>
@@ -4876,7 +5208,7 @@
       </w:rPr>
     </w:lvl>
   </w:abstractNum>
-  <w:abstractNum w:abstractNumId="14" w15:restartNumberingAfterBreak="0">
+  <w:abstractNum w:abstractNumId="15" w15:restartNumberingAfterBreak="0">
     <w:nsid w:val="453D780E"/>
     <w:multiLevelType w:val="multilevel"/>
     <w:tmpl w:val="2CC84722"/>
@@ -5025,7 +5357,7 @@
       </w:rPr>
     </w:lvl>
   </w:abstractNum>
-  <w:abstractNum w:abstractNumId="15" w15:restartNumberingAfterBreak="0">
+  <w:abstractNum w:abstractNumId="16" w15:restartNumberingAfterBreak="0">
     <w:nsid w:val="4D44702B"/>
     <w:multiLevelType w:val="hybridMultilevel"/>
     <w:tmpl w:val="CA70A9CA"/>
@@ -5138,7 +5470,7 @@
       </w:rPr>
     </w:lvl>
   </w:abstractNum>
-  <w:abstractNum w:abstractNumId="16" w15:restartNumberingAfterBreak="0">
+  <w:abstractNum w:abstractNumId="17" w15:restartNumberingAfterBreak="0">
     <w:nsid w:val="554167E5"/>
     <w:multiLevelType w:val="hybridMultilevel"/>
     <w:tmpl w:val="26DC3F2C"/>
@@ -5251,7 +5583,7 @@
       </w:rPr>
     </w:lvl>
   </w:abstractNum>
-  <w:abstractNum w:abstractNumId="17" w15:restartNumberingAfterBreak="0">
+  <w:abstractNum w:abstractNumId="18" w15:restartNumberingAfterBreak="0">
     <w:nsid w:val="60F43C26"/>
     <w:multiLevelType w:val="hybridMultilevel"/>
     <w:tmpl w:val="5BB4A3DA"/>
@@ -5364,7 +5696,7 @@
       </w:rPr>
     </w:lvl>
   </w:abstractNum>
-  <w:abstractNum w:abstractNumId="18" w15:restartNumberingAfterBreak="0">
+  <w:abstractNum w:abstractNumId="19" w15:restartNumberingAfterBreak="0">
     <w:nsid w:val="688A538E"/>
     <w:multiLevelType w:val="multilevel"/>
     <w:tmpl w:val="7B06FC90"/>
@@ -5477,7 +5809,7 @@
       </w:pPr>
     </w:lvl>
   </w:abstractNum>
-  <w:abstractNum w:abstractNumId="19" w15:restartNumberingAfterBreak="0">
+  <w:abstractNum w:abstractNumId="20" w15:restartNumberingAfterBreak="0">
     <w:nsid w:val="68BC34C7"/>
     <w:multiLevelType w:val="hybridMultilevel"/>
     <w:tmpl w:val="45043436"/>
@@ -5591,64 +5923,67 @@
     </w:lvl>
   </w:abstractNum>
   <w:num w:numId="1" w16cid:durableId="747196941">
+    <w:abstractNumId w:val="5"/>
+  </w:num>
+  <w:num w:numId="2" w16cid:durableId="463426562">
+    <w:abstractNumId w:val="2"/>
+  </w:num>
+  <w:num w:numId="3" w16cid:durableId="780801267">
+    <w:abstractNumId w:val="17"/>
+  </w:num>
+  <w:num w:numId="4" w16cid:durableId="789474350">
+    <w:abstractNumId w:val="20"/>
+  </w:num>
+  <w:num w:numId="5" w16cid:durableId="932057630">
+    <w:abstractNumId w:val="16"/>
+  </w:num>
+  <w:num w:numId="6" w16cid:durableId="110518776">
+    <w:abstractNumId w:val="13"/>
+  </w:num>
+  <w:num w:numId="7" w16cid:durableId="1971933248">
+    <w:abstractNumId w:val="18"/>
+  </w:num>
+  <w:num w:numId="8" w16cid:durableId="1052533040">
+    <w:abstractNumId w:val="10"/>
+  </w:num>
+  <w:num w:numId="9" w16cid:durableId="648440335">
+    <w:abstractNumId w:val="1"/>
+  </w:num>
+  <w:num w:numId="10" w16cid:durableId="899366105">
+    <w:abstractNumId w:val="9"/>
+  </w:num>
+  <w:num w:numId="11" w16cid:durableId="2106879658">
+    <w:abstractNumId w:val="11"/>
+  </w:num>
+  <w:num w:numId="12" w16cid:durableId="341854460">
+    <w:abstractNumId w:val="8"/>
+  </w:num>
+  <w:num w:numId="13" w16cid:durableId="1503812374">
+    <w:abstractNumId w:val="7"/>
+  </w:num>
+  <w:num w:numId="14" w16cid:durableId="1509372817">
+    <w:abstractNumId w:val="3"/>
+  </w:num>
+  <w:num w:numId="15" w16cid:durableId="1172599869">
+    <w:abstractNumId w:val="6"/>
+  </w:num>
+  <w:num w:numId="16" w16cid:durableId="511842780">
+    <w:abstractNumId w:val="19"/>
+  </w:num>
+  <w:num w:numId="17" w16cid:durableId="1664435575">
+    <w:abstractNumId w:val="12"/>
+  </w:num>
+  <w:num w:numId="18" w16cid:durableId="628782503">
+    <w:abstractNumId w:val="14"/>
+  </w:num>
+  <w:num w:numId="19" w16cid:durableId="2097511084">
+    <w:abstractNumId w:val="15"/>
+  </w:num>
+  <w:num w:numId="20" w16cid:durableId="851802824">
     <w:abstractNumId w:val="4"/>
   </w:num>
-  <w:num w:numId="2" w16cid:durableId="463426562">
-    <w:abstractNumId w:val="1"/>
-  </w:num>
-  <w:num w:numId="3" w16cid:durableId="780801267">
-    <w:abstractNumId w:val="16"/>
-  </w:num>
-  <w:num w:numId="4" w16cid:durableId="789474350">
-    <w:abstractNumId w:val="19"/>
-  </w:num>
-  <w:num w:numId="5" w16cid:durableId="932057630">
-    <w:abstractNumId w:val="15"/>
-  </w:num>
-  <w:num w:numId="6" w16cid:durableId="110518776">
-    <w:abstractNumId w:val="12"/>
-  </w:num>
-  <w:num w:numId="7" w16cid:durableId="1971933248">
-    <w:abstractNumId w:val="17"/>
-  </w:num>
-  <w:num w:numId="8" w16cid:durableId="1052533040">
-    <w:abstractNumId w:val="9"/>
-  </w:num>
-  <w:num w:numId="9" w16cid:durableId="648440335">
+  <w:num w:numId="21" w16cid:durableId="1111709995">
     <w:abstractNumId w:val="0"/>
-  </w:num>
-  <w:num w:numId="10" w16cid:durableId="899366105">
-    <w:abstractNumId w:val="8"/>
-  </w:num>
-  <w:num w:numId="11" w16cid:durableId="2106879658">
-    <w:abstractNumId w:val="10"/>
-  </w:num>
-  <w:num w:numId="12" w16cid:durableId="341854460">
-    <w:abstractNumId w:val="7"/>
-  </w:num>
-  <w:num w:numId="13" w16cid:durableId="1503812374">
-    <w:abstractNumId w:val="6"/>
-  </w:num>
-  <w:num w:numId="14" w16cid:durableId="1509372817">
-    <w:abstractNumId w:val="2"/>
-  </w:num>
-  <w:num w:numId="15" w16cid:durableId="1172599869">
-    <w:abstractNumId w:val="5"/>
-  </w:num>
-  <w:num w:numId="16" w16cid:durableId="511842780">
-    <w:abstractNumId w:val="18"/>
-  </w:num>
-  <w:num w:numId="17" w16cid:durableId="1664435575">
-    <w:abstractNumId w:val="11"/>
-  </w:num>
-  <w:num w:numId="18" w16cid:durableId="628782503">
-    <w:abstractNumId w:val="13"/>
-  </w:num>
-  <w:num w:numId="19" w16cid:durableId="2097511084">
-    <w:abstractNumId w:val="14"/>
-  </w:num>
-  <w:num w:numId="20" w16cid:durableId="851802824">
-    <w:abstractNumId w:val="3"/>
   </w:num>
 </w:numbering>
 </file>

</xml_diff>

<commit_message>
ASP.NET Core MVC notes in doc file
</commit_message>
<xml_diff>
--- a/ASPCore.docx
+++ b/ASPCore.docx
@@ -99,7 +99,7 @@
                     <pic:cNvPicPr/>
                   </pic:nvPicPr>
                   <pic:blipFill>
-                    <a:blip r:embed="rId5"/>
+                    <a:blip r:embed="rId6"/>
                     <a:stretch>
                       <a:fillRect/>
                     </a:stretch>
@@ -192,7 +192,7 @@
                     <pic:cNvPicPr/>
                   </pic:nvPicPr>
                   <pic:blipFill>
-                    <a:blip r:embed="rId6"/>
+                    <a:blip r:embed="rId7"/>
                     <a:stretch>
                       <a:fillRect/>
                     </a:stretch>
@@ -315,15 +315,7 @@
         </w:numPr>
       </w:pPr>
       <w:r>
-        <w:t xml:space="preserve">To specify a target </w:t>
-      </w:r>
-      <w:proofErr w:type="gramStart"/>
-      <w:r>
-        <w:t>framework</w:t>
-      </w:r>
-      <w:proofErr w:type="gramEnd"/>
-      <w:r>
-        <w:t xml:space="preserve"> we use Target Framework Moniker (TFM)</w:t>
+        <w:t>To specify a target framework we use Target Framework Moniker (TFM)</w:t>
       </w:r>
     </w:p>
     <w:p>
@@ -350,7 +342,7 @@
                     <pic:cNvPicPr/>
                   </pic:nvPicPr>
                   <pic:blipFill>
-                    <a:blip r:embed="rId7"/>
+                    <a:blip r:embed="rId8"/>
                     <a:stretch>
                       <a:fillRect/>
                     </a:stretch>
@@ -470,23 +462,13 @@
       <w:r>
         <w:t xml:space="preserve"> application usually has a </w:t>
       </w:r>
-      <w:proofErr w:type="gramStart"/>
       <w:r>
         <w:rPr>
           <w:b/>
           <w:bCs/>
           <w:color w:val="806000" w:themeColor="accent4" w:themeShade="80"/>
         </w:rPr>
-        <w:t>Main(</w:t>
-      </w:r>
-      <w:proofErr w:type="gramEnd"/>
-      <w:r>
-        <w:rPr>
-          <w:b/>
-          <w:bCs/>
-          <w:color w:val="806000" w:themeColor="accent4" w:themeShade="80"/>
-        </w:rPr>
-        <w:t>)</w:t>
+        <w:t>Main()</w:t>
       </w:r>
       <w:r>
         <w:rPr>
@@ -512,23 +494,13 @@
       <w:r>
         <w:t xml:space="preserve">Why do we have a </w:t>
       </w:r>
-      <w:proofErr w:type="gramStart"/>
       <w:r>
         <w:rPr>
           <w:b/>
           <w:bCs/>
           <w:color w:val="806000" w:themeColor="accent4" w:themeShade="80"/>
         </w:rPr>
-        <w:t>Main(</w:t>
-      </w:r>
-      <w:proofErr w:type="gramEnd"/>
-      <w:r>
-        <w:rPr>
-          <w:b/>
-          <w:bCs/>
-          <w:color w:val="806000" w:themeColor="accent4" w:themeShade="80"/>
-        </w:rPr>
-        <w:t>)</w:t>
+        <w:t>Main()</w:t>
       </w:r>
       <w:r>
         <w:rPr>
@@ -559,23 +531,13 @@
         </w:rPr>
         <w:t xml:space="preserve">ASP.NET Core application initially starts as a Console application and the </w:t>
       </w:r>
-      <w:proofErr w:type="gramStart"/>
       <w:r>
         <w:rPr>
           <w:b/>
           <w:bCs/>
           <w:color w:val="806000" w:themeColor="accent4" w:themeShade="80"/>
         </w:rPr>
-        <w:t>Main(</w:t>
-      </w:r>
-      <w:proofErr w:type="gramEnd"/>
-      <w:r>
-        <w:rPr>
-          <w:b/>
-          <w:bCs/>
-          <w:color w:val="806000" w:themeColor="accent4" w:themeShade="80"/>
-        </w:rPr>
-        <w:t>)</w:t>
+        <w:t>Main()</w:t>
       </w:r>
       <w:r>
         <w:rPr>
@@ -616,7 +578,7 @@
                     <pic:cNvPicPr/>
                   </pic:nvPicPr>
                   <pic:blipFill>
-                    <a:blip r:embed="rId8"/>
+                    <a:blip r:embed="rId9"/>
                     <a:stretch>
                       <a:fillRect/>
                     </a:stretch>
@@ -648,30 +610,20 @@
       <w:r>
         <w:t xml:space="preserve">This </w:t>
       </w:r>
-      <w:proofErr w:type="gramStart"/>
       <w:r>
         <w:rPr>
           <w:b/>
           <w:bCs/>
           <w:color w:val="806000" w:themeColor="accent4" w:themeShade="80"/>
         </w:rPr>
-        <w:t>Main(</w:t>
-      </w:r>
-      <w:proofErr w:type="gramEnd"/>
+        <w:t>Main()</w:t>
+      </w:r>
       <w:r>
         <w:rPr>
           <w:b/>
           <w:bCs/>
           <w:color w:val="806000" w:themeColor="accent4" w:themeShade="80"/>
         </w:rPr>
-        <w:t>)</w:t>
-      </w:r>
-      <w:r>
-        <w:rPr>
-          <w:b/>
-          <w:bCs/>
-          <w:color w:val="806000" w:themeColor="accent4" w:themeShade="80"/>
-        </w:rPr>
         <w:t xml:space="preserve"> </w:t>
       </w:r>
       <w:r>
@@ -693,15 +645,7 @@
         <w:pStyle w:val="Heading2"/>
       </w:pPr>
       <w:r>
-        <w:t xml:space="preserve">Some of the Tasks that </w:t>
-      </w:r>
-      <w:proofErr w:type="gramStart"/>
-      <w:r>
-        <w:t>CreateDefaultBuilder(</w:t>
-      </w:r>
-      <w:proofErr w:type="gramEnd"/>
-      <w:r>
-        <w:t>) performs</w:t>
+        <w:t>Some of the Tasks that CreateDefaultBuilder() performs</w:t>
       </w:r>
     </w:p>
     <w:p>
@@ -810,7 +754,7 @@
                     <pic:cNvPicPr/>
                   </pic:nvPicPr>
                   <pic:blipFill>
-                    <a:blip r:embed="rId9"/>
+                    <a:blip r:embed="rId10"/>
                     <a:stretch>
                       <a:fillRect/>
                     </a:stretch>
@@ -900,7 +844,7 @@
                     <pic:cNvPicPr/>
                   </pic:nvPicPr>
                   <pic:blipFill>
-                    <a:blip r:embed="rId10"/>
+                    <a:blip r:embed="rId11"/>
                     <a:stretch>
                       <a:fillRect/>
                     </a:stretch>
@@ -924,14 +868,7 @@
     <w:p>
       <w:r>
         <w:tab/>
-      </w:r>
-      <w:proofErr w:type="gramStart"/>
-      <w:r>
-        <w:t>CreateDefaultBuilder(</w:t>
-      </w:r>
-      <w:proofErr w:type="gramEnd"/>
-      <w:r>
-        <w:t>) method calls UseIIS() method and host the app inside of the IIS worker process (w3wp.exe or iisexpress.exe)</w:t>
+        <w:t>CreateDefaultBuilder() method calls UseIIS() method and host the app inside of the IIS worker process (w3wp.exe or iisexpress.exe)</w:t>
       </w:r>
     </w:p>
     <w:p>
@@ -955,7 +892,7 @@
                     <pic:cNvPicPr/>
                   </pic:nvPicPr>
                   <pic:blipFill>
-                    <a:blip r:embed="rId11"/>
+                    <a:blip r:embed="rId12"/>
                     <a:stretch>
                       <a:fillRect/>
                     </a:stretch>
@@ -1012,7 +949,7 @@
                     <pic:cNvPicPr/>
                   </pic:nvPicPr>
                   <pic:blipFill>
-                    <a:blip r:embed="rId12"/>
+                    <a:blip r:embed="rId13"/>
                     <a:stretch>
                       <a:fillRect/>
                     </a:stretch>
@@ -1055,7 +992,7 @@
                     <pic:cNvPicPr/>
                   </pic:nvPicPr>
                   <pic:blipFill>
-                    <a:blip r:embed="rId13"/>
+                    <a:blip r:embed="rId14"/>
                     <a:stretch>
                       <a:fillRect/>
                     </a:stretch>
@@ -1238,7 +1175,7 @@
                     <pic:cNvPicPr/>
                   </pic:nvPicPr>
                   <pic:blipFill>
-                    <a:blip r:embed="rId14"/>
+                    <a:blip r:embed="rId15"/>
                     <a:stretch>
                       <a:fillRect/>
                     </a:stretch>
@@ -1285,7 +1222,7 @@
                     <pic:cNvPicPr/>
                   </pic:nvPicPr>
                   <pic:blipFill>
-                    <a:blip r:embed="rId15"/>
+                    <a:blip r:embed="rId16"/>
                     <a:stretch>
                       <a:fillRect/>
                     </a:stretch>
@@ -1308,15 +1245,7 @@
     </w:p>
     <w:p>
       <w:r>
-        <w:t xml:space="preserve">Another way Kestral can be used in combination with a reverse proxy server, where Kestral is not facing the internet, it’s the Reverse Proxy server that takes the incoming http request and forwards it </w:t>
-      </w:r>
-      <w:proofErr w:type="gramStart"/>
-      <w:r>
-        <w:t>to  the</w:t>
-      </w:r>
-      <w:proofErr w:type="gramEnd"/>
-      <w:r>
-        <w:t xml:space="preserve"> Kestral server that is hosting and running our ASP.NET Core application</w:t>
+        <w:t>Another way Kestral can be used in combination with a reverse proxy server, where Kestral is not facing the internet, it’s the Reverse Proxy server that takes the incoming http request and forwards it to  the Kestral server that is hosting and running our ASP.NET Core application</w:t>
       </w:r>
     </w:p>
     <w:p>
@@ -1340,7 +1269,7 @@
                     <pic:cNvPicPr/>
                   </pic:nvPicPr>
                   <pic:blipFill>
-                    <a:blip r:embed="rId16"/>
+                    <a:blip r:embed="rId17"/>
                     <a:stretch>
                       <a:fillRect/>
                     </a:stretch>
@@ -1371,22 +1300,10 @@
           <w:b/>
           <w:bCs/>
         </w:rPr>
-        <w:t xml:space="preserve">Reverse Proxy </w:t>
-      </w:r>
-      <w:proofErr w:type="gramStart"/>
-      <w:r>
-        <w:rPr>
-          <w:b/>
-          <w:bCs/>
-        </w:rPr>
-        <w:t xml:space="preserve">Server </w:t>
-      </w:r>
-      <w:r>
-        <w:t xml:space="preserve"> such</w:t>
-      </w:r>
-      <w:proofErr w:type="gramEnd"/>
-      <w:r>
-        <w:t xml:space="preserve"> as IIS, Nginx etc. provides an additional layer of configuration and security, it might integrate better with our existing infrastructure and can also be used for load balancing.</w:t>
+        <w:t xml:space="preserve">Reverse Proxy Server </w:t>
+      </w:r>
+      <w:r>
+        <w:t xml:space="preserve"> such as IIS, Nginx etc. provides an additional layer of configuration and security, it might integrate better with our existing infrastructure and can also be used for load balancing.</w:t>
       </w:r>
     </w:p>
     <w:p>
@@ -1410,7 +1327,7 @@
                     <pic:cNvPicPr/>
                   </pic:nvPicPr>
                   <pic:blipFill>
-                    <a:blip r:embed="rId17"/>
+                    <a:blip r:embed="rId18"/>
                     <a:stretch>
                       <a:fillRect/>
                     </a:stretch>
@@ -1437,15 +1354,7 @@
         <w:pStyle w:val="Heading1"/>
       </w:pPr>
       <w:r>
-        <w:t xml:space="preserve">ASP.NET Core </w:t>
-      </w:r>
-      <w:proofErr w:type="gramStart"/>
-      <w:r>
-        <w:t>launchsettings.json</w:t>
-      </w:r>
-      <w:proofErr w:type="gramEnd"/>
-      <w:r>
-        <w:t xml:space="preserve"> File</w:t>
+        <w:t>ASP.NET Core launchsettings.json File</w:t>
       </w:r>
     </w:p>
     <w:p>
@@ -1469,7 +1378,7 @@
                     <pic:cNvPicPr/>
                   </pic:nvPicPr>
                   <pic:blipFill>
-                    <a:blip r:embed="rId18"/>
+                    <a:blip r:embed="rId19"/>
                     <a:stretch>
                       <a:fillRect/>
                     </a:stretch>
@@ -1496,15 +1405,7 @@
         <w:pStyle w:val="Heading1"/>
       </w:pPr>
       <w:r>
-        <w:t xml:space="preserve">ASP.NET Core </w:t>
-      </w:r>
-      <w:proofErr w:type="gramStart"/>
-      <w:r>
-        <w:t>appsettings.json</w:t>
-      </w:r>
-      <w:proofErr w:type="gramEnd"/>
-      <w:r>
-        <w:t xml:space="preserve"> File</w:t>
+        <w:t>ASP.NET Core appsettings.json File</w:t>
       </w:r>
     </w:p>
     <w:p>
@@ -1523,13 +1424,8 @@
           <w:numId w:val="15"/>
         </w:numPr>
       </w:pPr>
-      <w:proofErr w:type="gramStart"/>
-      <w:r>
-        <w:t>Files(</w:t>
-      </w:r>
-      <w:proofErr w:type="gramEnd"/>
-      <w:r>
-        <w:t>appsettings.json, appsettings.{Environment}.json)</w:t>
+      <w:r>
+        <w:t>Files(appsettings.json, appsettings.{Environment}.json)</w:t>
       </w:r>
     </w:p>
     <w:p>
@@ -1620,27 +1516,15 @@
           <w14:ligatures w14:val="none"/>
         </w:rPr>
       </w:pPr>
-      <w:proofErr w:type="gramStart"/>
-      <w:r>
-        <w:rPr>
-          <w:rFonts w:ascii="Arial" w:eastAsia="Times New Roman" w:hAnsi="Arial" w:cs="Arial"/>
-          <w:color w:val="333333"/>
-          <w:kern w:val="0"/>
-          <w:lang w:eastAsia="en-IN"/>
-          <w14:ligatures w14:val="none"/>
-        </w:rPr>
-        <w:t>appsettings.json</w:t>
-      </w:r>
-      <w:proofErr w:type="gramEnd"/>
-      <w:r>
-        <w:rPr>
-          <w:rFonts w:ascii="Arial" w:eastAsia="Times New Roman" w:hAnsi="Arial" w:cs="Arial"/>
-          <w:color w:val="333333"/>
-          <w:kern w:val="0"/>
-          <w:lang w:eastAsia="en-IN"/>
-          <w14:ligatures w14:val="none"/>
-        </w:rPr>
-        <w:t>, </w:t>
+      <w:r>
+        <w:rPr>
+          <w:rFonts w:ascii="Arial" w:eastAsia="Times New Roman" w:hAnsi="Arial" w:cs="Arial"/>
+          <w:color w:val="333333"/>
+          <w:kern w:val="0"/>
+          <w:lang w:eastAsia="en-IN"/>
+          <w14:ligatures w14:val="none"/>
+        </w:rPr>
+        <w:t>appsettings.json, </w:t>
       </w:r>
     </w:p>
     <w:p>
@@ -1660,27 +1544,15 @@
           <w14:ligatures w14:val="none"/>
         </w:rPr>
       </w:pPr>
-      <w:proofErr w:type="gramStart"/>
-      <w:r>
-        <w:rPr>
-          <w:rFonts w:ascii="Arial" w:eastAsia="Times New Roman" w:hAnsi="Arial" w:cs="Arial"/>
-          <w:color w:val="333333"/>
-          <w:kern w:val="0"/>
-          <w:lang w:eastAsia="en-IN"/>
-          <w14:ligatures w14:val="none"/>
-        </w:rPr>
-        <w:t>appsettings.{</w:t>
-      </w:r>
-      <w:proofErr w:type="gramEnd"/>
-      <w:r>
-        <w:rPr>
-          <w:rFonts w:ascii="Arial" w:eastAsia="Times New Roman" w:hAnsi="Arial" w:cs="Arial"/>
-          <w:color w:val="333333"/>
-          <w:kern w:val="0"/>
-          <w:lang w:eastAsia="en-IN"/>
-          <w14:ligatures w14:val="none"/>
-        </w:rPr>
-        <w:t>Environment}.json</w:t>
+      <w:r>
+        <w:rPr>
+          <w:rFonts w:ascii="Arial" w:eastAsia="Times New Roman" w:hAnsi="Arial" w:cs="Arial"/>
+          <w:color w:val="333333"/>
+          <w:kern w:val="0"/>
+          <w:lang w:eastAsia="en-IN"/>
+          <w14:ligatures w14:val="none"/>
+        </w:rPr>
+        <w:t>appsettings.{Environment}.json</w:t>
       </w:r>
     </w:p>
     <w:p>
@@ -1794,25 +1666,7 @@
           <w:color w:val="333333"/>
           <w:shd w:val="clear" w:color="auto" w:fill="FFFFFF"/>
         </w:rPr>
-        <w:t xml:space="preserve">Middleware is a piece of software that can handle an HTTP request or response. A given middleware component in ASP.NET Core has a very specific purpose. For </w:t>
-      </w:r>
-      <w:proofErr w:type="gramStart"/>
-      <w:r>
-        <w:rPr>
-          <w:rFonts w:ascii="Arial" w:hAnsi="Arial" w:cs="Arial"/>
-          <w:color w:val="333333"/>
-          <w:shd w:val="clear" w:color="auto" w:fill="FFFFFF"/>
-        </w:rPr>
-        <w:t>example</w:t>
-      </w:r>
-      <w:proofErr w:type="gramEnd"/>
-      <w:r>
-        <w:rPr>
-          <w:rFonts w:ascii="Arial" w:hAnsi="Arial" w:cs="Arial"/>
-          <w:color w:val="333333"/>
-          <w:shd w:val="clear" w:color="auto" w:fill="FFFFFF"/>
-        </w:rPr>
-        <w:t xml:space="preserve"> we may have a middleware component that authenticates a user, another piece of middleware to handle errors, yet another middleware to serve static files such as JavaScript files, CSS files, Images etc. </w:t>
+        <w:t>Middleware is a piece of software that can handle an HTTP request or response. A given middleware component in ASP.NET Core has a very specific purpose. For example we may have a middleware component that authenticates a user, another piece of middleware to handle errors, yet another middleware to serve static files such as JavaScript files, CSS files, Images etc. </w:t>
       </w:r>
     </w:p>
     <w:p>
@@ -1824,23 +1678,13 @@
         </w:rPr>
         <w:t>It is these middleware components that we use to setup a request processing pipeline in ASP.NET Core. It is this pipeline that determines how a request is processed. The request pipeline is configured as part of the application startup by the </w:t>
       </w:r>
-      <w:proofErr w:type="gramStart"/>
       <w:r>
         <w:rPr>
           <w:rFonts w:ascii="Arial" w:hAnsi="Arial" w:cs="Arial"/>
           <w:color w:val="0000FF"/>
           <w:shd w:val="clear" w:color="auto" w:fill="FFFFFF"/>
         </w:rPr>
-        <w:t>Configure(</w:t>
-      </w:r>
-      <w:proofErr w:type="gramEnd"/>
-      <w:r>
-        <w:rPr>
-          <w:rFonts w:ascii="Arial" w:hAnsi="Arial" w:cs="Arial"/>
-          <w:color w:val="0000FF"/>
-          <w:shd w:val="clear" w:color="auto" w:fill="FFFFFF"/>
-        </w:rPr>
-        <w:t>)</w:t>
+        <w:t>Configure()</w:t>
       </w:r>
       <w:r>
         <w:rPr>
@@ -1886,7 +1730,7 @@
                     <pic:cNvPicPr/>
                   </pic:nvPicPr>
                   <pic:blipFill>
-                    <a:blip r:embed="rId19"/>
+                    <a:blip r:embed="rId20"/>
                     <a:stretch>
                       <a:fillRect/>
                     </a:stretch>
@@ -2007,7 +1851,6 @@
         </w:rPr>
         <w:t>Consider the following code in the </w:t>
       </w:r>
-      <w:proofErr w:type="gramStart"/>
       <w:r>
         <w:rPr>
           <w:rFonts w:ascii="Arial" w:hAnsi="Arial" w:cs="Arial"/>
@@ -2016,18 +1859,7 @@
           <w:color w:val="0000FF"/>
           <w:shd w:val="clear" w:color="auto" w:fill="FFFFFF"/>
         </w:rPr>
-        <w:t>Configure(</w:t>
-      </w:r>
-      <w:proofErr w:type="gramEnd"/>
-      <w:r>
-        <w:rPr>
-          <w:rFonts w:ascii="Arial" w:hAnsi="Arial" w:cs="Arial"/>
-          <w:b/>
-          <w:bCs/>
-          <w:color w:val="0000FF"/>
-          <w:shd w:val="clear" w:color="auto" w:fill="FFFFFF"/>
-        </w:rPr>
-        <w:t>)</w:t>
+        <w:t>Configure()</w:t>
       </w:r>
       <w:r>
         <w:rPr>
@@ -2061,7 +1893,7 @@
                     <pic:cNvPicPr/>
                   </pic:nvPicPr>
                   <pic:blipFill>
-                    <a:blip r:embed="rId20"/>
+                    <a:blip r:embed="rId21"/>
                     <a:stretch>
                       <a:fillRect/>
                     </a:stretch>
@@ -2145,7 +1977,6 @@
         </w:rPr>
         <w:t>We are using </w:t>
       </w:r>
-      <w:proofErr w:type="gramStart"/>
       <w:r>
         <w:rPr>
           <w:rFonts w:ascii="Arial" w:eastAsia="Times New Roman" w:hAnsi="Arial" w:cs="Arial"/>
@@ -2154,18 +1985,7 @@
           <w:lang w:eastAsia="en-IN"/>
           <w14:ligatures w14:val="none"/>
         </w:rPr>
-        <w:t>Run(</w:t>
-      </w:r>
-      <w:proofErr w:type="gramEnd"/>
-      <w:r>
-        <w:rPr>
-          <w:rFonts w:ascii="Arial" w:eastAsia="Times New Roman" w:hAnsi="Arial" w:cs="Arial"/>
-          <w:color w:val="0000FF"/>
-          <w:kern w:val="0"/>
-          <w:lang w:eastAsia="en-IN"/>
-          <w14:ligatures w14:val="none"/>
-        </w:rPr>
-        <w:t>)</w:t>
+        <w:t>Run()</w:t>
       </w:r>
       <w:r>
         <w:rPr>
@@ -2206,7 +2026,6 @@
         <w:lastRenderedPageBreak/>
         <w:t>If you hover the mouse over the </w:t>
       </w:r>
-      <w:proofErr w:type="gramStart"/>
       <w:r>
         <w:rPr>
           <w:rFonts w:ascii="Arial" w:eastAsia="Times New Roman" w:hAnsi="Arial" w:cs="Arial"/>
@@ -2215,18 +2034,7 @@
           <w:lang w:eastAsia="en-IN"/>
           <w14:ligatures w14:val="none"/>
         </w:rPr>
-        <w:t>Run(</w:t>
-      </w:r>
-      <w:proofErr w:type="gramEnd"/>
-      <w:r>
-        <w:rPr>
-          <w:rFonts w:ascii="Arial" w:eastAsia="Times New Roman" w:hAnsi="Arial" w:cs="Arial"/>
-          <w:color w:val="0000FF"/>
-          <w:kern w:val="0"/>
-          <w:lang w:eastAsia="en-IN"/>
-          <w14:ligatures w14:val="none"/>
-        </w:rPr>
-        <w:t>)</w:t>
+        <w:t>Run()</w:t>
       </w:r>
       <w:r>
         <w:rPr>
@@ -2256,29 +2064,7 @@
           <w:lang w:eastAsia="en-IN"/>
           <w14:ligatures w14:val="none"/>
         </w:rPr>
-        <w:t xml:space="preserve">interface. This is the reason we are able to invoke this </w:t>
-      </w:r>
-      <w:proofErr w:type="gramStart"/>
-      <w:r>
-        <w:rPr>
-          <w:rFonts w:ascii="Arial" w:eastAsia="Times New Roman" w:hAnsi="Arial" w:cs="Arial"/>
-          <w:color w:val="333333"/>
-          <w:kern w:val="0"/>
-          <w:lang w:eastAsia="en-IN"/>
-          <w14:ligatures w14:val="none"/>
-        </w:rPr>
-        <w:t>Run(</w:t>
-      </w:r>
-      <w:proofErr w:type="gramEnd"/>
-      <w:r>
-        <w:rPr>
-          <w:rFonts w:ascii="Arial" w:eastAsia="Times New Roman" w:hAnsi="Arial" w:cs="Arial"/>
-          <w:color w:val="333333"/>
-          <w:kern w:val="0"/>
-          <w:lang w:eastAsia="en-IN"/>
-          <w14:ligatures w14:val="none"/>
-        </w:rPr>
-        <w:t>) method on IApplicationBuilder object app.</w:t>
+        <w:t>interface. This is the reason we are able to invoke this Run() method on IApplicationBuilder object app.</w:t>
       </w:r>
     </w:p>
     <w:p>
@@ -2306,29 +2092,7 @@
           <w:lang w:eastAsia="en-IN"/>
           <w14:ligatures w14:val="none"/>
         </w:rPr>
-        <w:t xml:space="preserve">The parameter that we are passing to the </w:t>
-      </w:r>
-      <w:proofErr w:type="gramStart"/>
-      <w:r>
-        <w:rPr>
-          <w:rFonts w:ascii="Arial" w:eastAsia="Times New Roman" w:hAnsi="Arial" w:cs="Arial"/>
-          <w:color w:val="333333"/>
-          <w:kern w:val="0"/>
-          <w:lang w:eastAsia="en-IN"/>
-          <w14:ligatures w14:val="none"/>
-        </w:rPr>
-        <w:t>Run(</w:t>
-      </w:r>
-      <w:proofErr w:type="gramEnd"/>
-      <w:r>
-        <w:rPr>
-          <w:rFonts w:ascii="Arial" w:eastAsia="Times New Roman" w:hAnsi="Arial" w:cs="Arial"/>
-          <w:color w:val="333333"/>
-          <w:kern w:val="0"/>
-          <w:lang w:eastAsia="en-IN"/>
-          <w14:ligatures w14:val="none"/>
-        </w:rPr>
-        <w:t>) method is a </w:t>
+        <w:t>The parameter that we are passing to the Run() method is a </w:t>
       </w:r>
       <w:r>
         <w:rPr>
@@ -2540,7 +2304,6 @@
         </w:rPr>
         <w:t>With this </w:t>
       </w:r>
-      <w:proofErr w:type="gramStart"/>
       <w:r>
         <w:rPr>
           <w:rFonts w:ascii="Arial" w:eastAsia="Times New Roman" w:hAnsi="Arial" w:cs="Arial"/>
@@ -2549,18 +2312,7 @@
           <w:lang w:eastAsia="en-IN"/>
           <w14:ligatures w14:val="none"/>
         </w:rPr>
-        <w:t>Run(</w:t>
-      </w:r>
-      <w:proofErr w:type="gramEnd"/>
-      <w:r>
-        <w:rPr>
-          <w:rFonts w:ascii="Arial" w:eastAsia="Times New Roman" w:hAnsi="Arial" w:cs="Arial"/>
-          <w:color w:val="0000FF"/>
-          <w:kern w:val="0"/>
-          <w:lang w:eastAsia="en-IN"/>
-          <w14:ligatures w14:val="none"/>
-        </w:rPr>
-        <w:t>)</w:t>
+        <w:t>Run()</w:t>
       </w:r>
       <w:r>
         <w:rPr>
@@ -2630,7 +2382,7 @@
                     <pic:cNvPicPr/>
                   </pic:nvPicPr>
                   <pic:blipFill>
-                    <a:blip r:embed="rId21"/>
+                    <a:blip r:embed="rId22"/>
                     <a:stretch>
                       <a:fillRect/>
                     </a:stretch>
@@ -2672,7 +2424,7 @@
                     <pic:cNvPicPr/>
                   </pic:nvPicPr>
                   <pic:blipFill>
-                    <a:blip r:embed="rId22"/>
+                    <a:blip r:embed="rId23"/>
                     <a:stretch>
                       <a:fillRect/>
                     </a:stretch>
@@ -2755,7 +2507,6 @@
         </w:rPr>
         <w:t>Everything that happens before the </w:t>
       </w:r>
-      <w:proofErr w:type="gramStart"/>
       <w:r>
         <w:rPr>
           <w:rFonts w:ascii="Arial" w:eastAsia="Times New Roman" w:hAnsi="Arial" w:cs="Arial"/>
@@ -2764,18 +2515,7 @@
           <w:lang w:eastAsia="en-IN"/>
           <w14:ligatures w14:val="none"/>
         </w:rPr>
-        <w:t>next(</w:t>
-      </w:r>
-      <w:proofErr w:type="gramEnd"/>
-      <w:r>
-        <w:rPr>
-          <w:rFonts w:ascii="Arial" w:eastAsia="Times New Roman" w:hAnsi="Arial" w:cs="Arial"/>
-          <w:color w:val="0000FF"/>
-          <w:kern w:val="0"/>
-          <w:lang w:eastAsia="en-IN"/>
-          <w14:ligatures w14:val="none"/>
-        </w:rPr>
-        <w:t>)</w:t>
+        <w:t>next()</w:t>
       </w:r>
       <w:r>
         <w:rPr>
@@ -2887,7 +2627,6 @@
         </w:rPr>
         <w:t>Everything that happens after the </w:t>
       </w:r>
-      <w:proofErr w:type="gramStart"/>
       <w:r>
         <w:rPr>
           <w:rFonts w:ascii="Arial" w:eastAsia="Times New Roman" w:hAnsi="Arial" w:cs="Arial"/>
@@ -2896,18 +2635,7 @@
           <w:lang w:eastAsia="en-IN"/>
           <w14:ligatures w14:val="none"/>
         </w:rPr>
-        <w:t>next(</w:t>
-      </w:r>
-      <w:proofErr w:type="gramEnd"/>
-      <w:r>
-        <w:rPr>
-          <w:rFonts w:ascii="Arial" w:eastAsia="Times New Roman" w:hAnsi="Arial" w:cs="Arial"/>
-          <w:color w:val="0000FF"/>
-          <w:kern w:val="0"/>
-          <w:lang w:eastAsia="en-IN"/>
-          <w14:ligatures w14:val="none"/>
-        </w:rPr>
-        <w:t>)</w:t>
+        <w:t>next()</w:t>
       </w:r>
       <w:r>
         <w:rPr>
@@ -2975,7 +2703,7 @@
                     <pic:cNvPicPr/>
                   </pic:nvPicPr>
                   <pic:blipFill>
-                    <a:blip r:embed="rId23"/>
+                    <a:blip r:embed="rId24"/>
                     <a:stretch>
                       <a:fillRect/>
                     </a:stretch>
@@ -3129,7 +2857,7 @@
                     <pic:cNvPicPr/>
                   </pic:nvPicPr>
                   <pic:blipFill>
-                    <a:blip r:embed="rId24"/>
+                    <a:blip r:embed="rId25"/>
                     <a:stretch>
                       <a:fillRect/>
                     </a:stretch>
@@ -3162,9 +2890,9 @@
     <w:p>
       <w:r>
         <w:drawing>
-          <wp:inline distT="0" distB="0" distL="0" distR="0" wp14:anchorId="1489B8DA" wp14:editId="51753381">
-            <wp:extent cx="5731510" cy="1898650"/>
-            <wp:effectExtent l="0" t="0" r="2540" b="6350"/>
+          <wp:inline distT="0" distB="0" distL="0" distR="0" wp14:anchorId="1489B8DA" wp14:editId="4527BA32">
+            <wp:extent cx="5731510" cy="1873250"/>
+            <wp:effectExtent l="0" t="0" r="2540" b="0"/>
             <wp:docPr id="1845047907" name="Picture 1"/>
             <wp:cNvGraphicFramePr>
               <a:graphicFrameLocks xmlns:a="http://schemas.openxmlformats.org/drawingml/2006/main" noChangeAspect="1"/>
@@ -3177,7 +2905,7 @@
                     <pic:cNvPicPr/>
                   </pic:nvPicPr>
                   <pic:blipFill>
-                    <a:blip r:embed="rId25"/>
+                    <a:blip r:embed="rId26"/>
                     <a:stretch>
                       <a:fillRect/>
                     </a:stretch>
@@ -3185,7 +2913,7 @@
                   <pic:spPr>
                     <a:xfrm>
                       <a:off x="0" y="0"/>
-                      <a:ext cx="5731510" cy="1898650"/>
+                      <a:ext cx="5731510" cy="1873250"/>
                     </a:xfrm>
                     <a:prstGeom prst="rect">
                       <a:avLst/>
@@ -3292,16 +3020,6 @@
     </w:p>
     <w:p>
       <w:pPr>
-        <w:pStyle w:val="ListParagraph"/>
-      </w:pPr>
-    </w:p>
-    <w:p>
-      <w:pPr>
-        <w:pStyle w:val="ListParagraph"/>
-      </w:pPr>
-    </w:p>
-    <w:p>
-      <w:pPr>
         <w:pStyle w:val="Heading1"/>
       </w:pPr>
       <w:r>
@@ -3311,9 +3029,9 @@
     <w:p>
       <w:r>
         <w:drawing>
-          <wp:inline distT="0" distB="0" distL="0" distR="0" wp14:anchorId="319394D3" wp14:editId="27A27252">
-            <wp:extent cx="5731510" cy="1597660"/>
-            <wp:effectExtent l="0" t="0" r="2540" b="2540"/>
+          <wp:inline distT="0" distB="0" distL="0" distR="0" wp14:anchorId="319394D3" wp14:editId="37382404">
+            <wp:extent cx="5731510" cy="1155700"/>
+            <wp:effectExtent l="0" t="0" r="2540" b="6350"/>
             <wp:docPr id="1168075308" name="Picture 1"/>
             <wp:cNvGraphicFramePr>
               <a:graphicFrameLocks xmlns:a="http://schemas.openxmlformats.org/drawingml/2006/main" noChangeAspect="1"/>
@@ -3326,7 +3044,7 @@
                     <pic:cNvPicPr/>
                   </pic:nvPicPr>
                   <pic:blipFill>
-                    <a:blip r:embed="rId26"/>
+                    <a:blip r:embed="rId27"/>
                     <a:stretch>
                       <a:fillRect/>
                     </a:stretch>
@@ -3334,7 +3052,7 @@
                   <pic:spPr>
                     <a:xfrm>
                       <a:off x="0" y="0"/>
-                      <a:ext cx="5731510" cy="1597660"/>
+                      <a:ext cx="5731510" cy="1155700"/>
                     </a:xfrm>
                     <a:prstGeom prst="rect">
                       <a:avLst/>
@@ -3356,15 +3074,7 @@
         </w:numPr>
       </w:pPr>
       <w:r>
-        <w:t xml:space="preserve">ASPNETCORE_ENVIRONMENT variables </w:t>
-      </w:r>
-      <w:proofErr w:type="gramStart"/>
-      <w:r>
-        <w:t>sets</w:t>
-      </w:r>
-      <w:proofErr w:type="gramEnd"/>
-      <w:r>
-        <w:t xml:space="preserve"> the </w:t>
+        <w:t xml:space="preserve">ASPNETCORE_ENVIRONMENT variables sets the </w:t>
       </w:r>
       <w:r>
         <w:rPr>
@@ -3487,38 +3197,1541 @@
           <w:b/>
           <w:bCs/>
         </w:rPr>
-        <w:t xml:space="preserve">Custom </w:t>
-      </w:r>
-      <w:proofErr w:type="gramStart"/>
-      <w:r>
-        <w:rPr>
+        <w:t xml:space="preserve">Custom environments(UAT, QA etc) </w:t>
+      </w:r>
+      <w:r>
+        <w:t>are also supported</w:t>
+      </w:r>
+    </w:p>
+    <w:p>
+      <w:pPr>
+        <w:pStyle w:val="Heading1"/>
+      </w:pPr>
+      <w:r>
+        <w:lastRenderedPageBreak/>
+        <w:t>ASP.NET Core MVC</w:t>
+      </w:r>
+    </w:p>
+    <w:p>
+      <w:pPr>
+        <w:pStyle w:val="Heading2"/>
+      </w:pPr>
+      <w:r>
+        <w:t>What is MVC ?</w:t>
+      </w:r>
+    </w:p>
+    <w:p>
+      <w:r>
+        <w:drawing>
+          <wp:inline distT="0" distB="0" distL="0" distR="0" wp14:anchorId="2F4C37FE" wp14:editId="2FF94F32">
+            <wp:extent cx="5731510" cy="2851150"/>
+            <wp:effectExtent l="0" t="0" r="2540" b="6350"/>
+            <wp:docPr id="878243023" name="Picture 1"/>
+            <wp:cNvGraphicFramePr>
+              <a:graphicFrameLocks xmlns:a="http://schemas.openxmlformats.org/drawingml/2006/main" noChangeAspect="1"/>
+            </wp:cNvGraphicFramePr>
+            <a:graphic xmlns:a="http://schemas.openxmlformats.org/drawingml/2006/main">
+              <a:graphicData uri="http://schemas.openxmlformats.org/drawingml/2006/picture">
+                <pic:pic xmlns:pic="http://schemas.openxmlformats.org/drawingml/2006/picture">
+                  <pic:nvPicPr>
+                    <pic:cNvPr id="878243023" name=""/>
+                    <pic:cNvPicPr/>
+                  </pic:nvPicPr>
+                  <pic:blipFill>
+                    <a:blip r:embed="rId28"/>
+                    <a:stretch>
+                      <a:fillRect/>
+                    </a:stretch>
+                  </pic:blipFill>
+                  <pic:spPr>
+                    <a:xfrm>
+                      <a:off x="0" y="0"/>
+                      <a:ext cx="5731510" cy="2851150"/>
+                    </a:xfrm>
+                    <a:prstGeom prst="rect">
+                      <a:avLst/>
+                    </a:prstGeom>
+                  </pic:spPr>
+                </pic:pic>
+              </a:graphicData>
+            </a:graphic>
+          </wp:inline>
+        </w:drawing>
+      </w:r>
+    </w:p>
+    <w:p>
+      <w:pPr>
+        <w:spacing w:after="0" w:line="240" w:lineRule="auto"/>
+        <w:rPr>
+          <w:rFonts w:ascii="Times New Roman" w:eastAsia="Times New Roman" w:hAnsi="Times New Roman" w:cs="Times New Roman"/>
+          <w:kern w:val="0"/>
+          <w:sz w:val="24"/>
+          <w:szCs w:val="24"/>
+          <w:lang w:eastAsia="en-IN"/>
+          <w14:ligatures w14:val="none"/>
+        </w:rPr>
+      </w:pPr>
+      <w:r>
+        <w:rPr>
+          <w:rFonts w:ascii="Arial" w:eastAsia="Times New Roman" w:hAnsi="Arial" w:cs="Arial"/>
+          <w:color w:val="333333"/>
+          <w:kern w:val="0"/>
+          <w:shd w:val="clear" w:color="auto" w:fill="FFFFFF"/>
+          <w:lang w:eastAsia="en-IN"/>
+          <w14:ligatures w14:val="none"/>
+        </w:rPr>
+        <w:t>MVC consists of three fundamental parts - </w:t>
+      </w:r>
+      <w:r>
+        <w:rPr>
+          <w:rFonts w:ascii="Arial" w:eastAsia="Times New Roman" w:hAnsi="Arial" w:cs="Arial"/>
           <w:b/>
           <w:bCs/>
-        </w:rPr>
-        <w:t>environments(</w:t>
-      </w:r>
-      <w:proofErr w:type="gramEnd"/>
-      <w:r>
-        <w:rPr>
+          <w:color w:val="333333"/>
+          <w:kern w:val="0"/>
+          <w:shd w:val="clear" w:color="auto" w:fill="FFFFFF"/>
+          <w:lang w:eastAsia="en-IN"/>
+          <w14:ligatures w14:val="none"/>
+        </w:rPr>
+        <w:t>Model</w:t>
+      </w:r>
+      <w:r>
+        <w:rPr>
+          <w:rFonts w:ascii="Arial" w:eastAsia="Times New Roman" w:hAnsi="Arial" w:cs="Arial"/>
+          <w:color w:val="333333"/>
+          <w:kern w:val="0"/>
+          <w:shd w:val="clear" w:color="auto" w:fill="FFFFFF"/>
+          <w:lang w:eastAsia="en-IN"/>
+          <w14:ligatures w14:val="none"/>
+        </w:rPr>
+        <w:t>, </w:t>
+      </w:r>
+      <w:r>
+        <w:rPr>
+          <w:rFonts w:ascii="Arial" w:eastAsia="Times New Roman" w:hAnsi="Arial" w:cs="Arial"/>
           <w:b/>
           <w:bCs/>
-        </w:rPr>
-        <w:t xml:space="preserve">UAT, QA etc) </w:t>
-      </w:r>
-      <w:r>
-        <w:t>are also supported</w:t>
-      </w:r>
-    </w:p>
-    <w:p>
-      <w:pPr>
-        <w:pStyle w:val="ListParagraph"/>
-      </w:pPr>
-    </w:p>
-    <w:p>
-      <w:pPr>
-        <w:pStyle w:val="ListParagraph"/>
-      </w:pPr>
-    </w:p>
+          <w:color w:val="333333"/>
+          <w:kern w:val="0"/>
+          <w:shd w:val="clear" w:color="auto" w:fill="FFFFFF"/>
+          <w:lang w:eastAsia="en-IN"/>
+          <w14:ligatures w14:val="none"/>
+        </w:rPr>
+        <w:t>View </w:t>
+      </w:r>
+      <w:r>
+        <w:rPr>
+          <w:rFonts w:ascii="Arial" w:eastAsia="Times New Roman" w:hAnsi="Arial" w:cs="Arial"/>
+          <w:color w:val="333333"/>
+          <w:kern w:val="0"/>
+          <w:shd w:val="clear" w:color="auto" w:fill="FFFFFF"/>
+          <w:lang w:eastAsia="en-IN"/>
+          <w14:ligatures w14:val="none"/>
+        </w:rPr>
+        <w:t>and </w:t>
+      </w:r>
+      <w:r>
+        <w:rPr>
+          <w:rFonts w:ascii="Arial" w:eastAsia="Times New Roman" w:hAnsi="Arial" w:cs="Arial"/>
+          <w:b/>
+          <w:bCs/>
+          <w:color w:val="333333"/>
+          <w:kern w:val="0"/>
+          <w:shd w:val="clear" w:color="auto" w:fill="FFFFFF"/>
+          <w:lang w:eastAsia="en-IN"/>
+          <w14:ligatures w14:val="none"/>
+        </w:rPr>
+        <w:t>Controller</w:t>
+      </w:r>
+      <w:r>
+        <w:rPr>
+          <w:rFonts w:ascii="Arial" w:eastAsia="Times New Roman" w:hAnsi="Arial" w:cs="Arial"/>
+          <w:color w:val="333333"/>
+          <w:kern w:val="0"/>
+          <w:shd w:val="clear" w:color="auto" w:fill="FFFFFF"/>
+          <w:lang w:eastAsia="en-IN"/>
+          <w14:ligatures w14:val="none"/>
+        </w:rPr>
+        <w:t>. It's an architectural design pattern for implementing User Interface Layer of an application. A typical real world application usually has the following layers.</w:t>
+      </w:r>
+      <w:r>
+        <w:rPr>
+          <w:rFonts w:ascii="Arial" w:eastAsia="Times New Roman" w:hAnsi="Arial" w:cs="Arial"/>
+          <w:color w:val="333333"/>
+          <w:kern w:val="0"/>
+          <w:lang w:eastAsia="en-IN"/>
+          <w14:ligatures w14:val="none"/>
+        </w:rPr>
+        <w:br/>
+      </w:r>
+    </w:p>
+    <w:p>
+      <w:pPr>
+        <w:numPr>
+          <w:ilvl w:val="0"/>
+          <w:numId w:val="22"/>
+        </w:numPr>
+        <w:shd w:val="clear" w:color="auto" w:fill="FFFFFF"/>
+        <w:spacing w:after="60" w:line="240" w:lineRule="auto"/>
+        <w:ind w:firstLine="0"/>
+        <w:rPr>
+          <w:rFonts w:ascii="Arial" w:eastAsia="Times New Roman" w:hAnsi="Arial" w:cs="Arial"/>
+          <w:color w:val="333333"/>
+          <w:kern w:val="0"/>
+          <w:lang w:eastAsia="en-IN"/>
+          <w14:ligatures w14:val="none"/>
+        </w:rPr>
+      </w:pPr>
+      <w:r>
+        <w:rPr>
+          <w:rFonts w:ascii="Arial" w:eastAsia="Times New Roman" w:hAnsi="Arial" w:cs="Arial"/>
+          <w:color w:val="333333"/>
+          <w:kern w:val="0"/>
+          <w:lang w:eastAsia="en-IN"/>
+          <w14:ligatures w14:val="none"/>
+        </w:rPr>
+        <w:t>User Interface Layer</w:t>
+      </w:r>
+    </w:p>
+    <w:p>
+      <w:pPr>
+        <w:numPr>
+          <w:ilvl w:val="0"/>
+          <w:numId w:val="22"/>
+        </w:numPr>
+        <w:shd w:val="clear" w:color="auto" w:fill="FFFFFF"/>
+        <w:spacing w:after="60" w:line="240" w:lineRule="auto"/>
+        <w:ind w:firstLine="0"/>
+        <w:rPr>
+          <w:rFonts w:ascii="Arial" w:eastAsia="Times New Roman" w:hAnsi="Arial" w:cs="Arial"/>
+          <w:color w:val="333333"/>
+          <w:kern w:val="0"/>
+          <w:lang w:eastAsia="en-IN"/>
+          <w14:ligatures w14:val="none"/>
+        </w:rPr>
+      </w:pPr>
+      <w:r>
+        <w:rPr>
+          <w:rFonts w:ascii="Arial" w:eastAsia="Times New Roman" w:hAnsi="Arial" w:cs="Arial"/>
+          <w:color w:val="333333"/>
+          <w:kern w:val="0"/>
+          <w:lang w:eastAsia="en-IN"/>
+          <w14:ligatures w14:val="none"/>
+        </w:rPr>
+        <w:t>Business Logic Layer or Domain Layer</w:t>
+      </w:r>
+    </w:p>
+    <w:p>
+      <w:pPr>
+        <w:numPr>
+          <w:ilvl w:val="0"/>
+          <w:numId w:val="22"/>
+        </w:numPr>
+        <w:shd w:val="clear" w:color="auto" w:fill="FFFFFF"/>
+        <w:spacing w:after="60" w:line="240" w:lineRule="auto"/>
+        <w:ind w:firstLine="0"/>
+        <w:rPr>
+          <w:rFonts w:ascii="Arial" w:eastAsia="Times New Roman" w:hAnsi="Arial" w:cs="Arial"/>
+          <w:color w:val="333333"/>
+          <w:kern w:val="0"/>
+          <w:lang w:eastAsia="en-IN"/>
+          <w14:ligatures w14:val="none"/>
+        </w:rPr>
+      </w:pPr>
+      <w:r>
+        <w:rPr>
+          <w:rFonts w:ascii="Arial" w:eastAsia="Times New Roman" w:hAnsi="Arial" w:cs="Arial"/>
+          <w:color w:val="333333"/>
+          <w:kern w:val="0"/>
+          <w:lang w:eastAsia="en-IN"/>
+          <w14:ligatures w14:val="none"/>
+        </w:rPr>
+        <w:t>Data Access layer</w:t>
+      </w:r>
+    </w:p>
+    <w:p>
+      <w:pPr>
+        <w:rPr>
+          <w:rFonts w:ascii="Arial" w:eastAsia="Times New Roman" w:hAnsi="Arial" w:cs="Arial"/>
+          <w:color w:val="333333"/>
+          <w:kern w:val="0"/>
+          <w:shd w:val="clear" w:color="auto" w:fill="FFFFFF"/>
+          <w:lang w:eastAsia="en-IN"/>
+          <w14:ligatures w14:val="none"/>
+        </w:rPr>
+      </w:pPr>
+      <w:r>
+        <w:rPr>
+          <w:rFonts w:ascii="Arial" w:eastAsia="Times New Roman" w:hAnsi="Arial" w:cs="Arial"/>
+          <w:color w:val="333333"/>
+          <w:kern w:val="0"/>
+          <w:shd w:val="clear" w:color="auto" w:fill="FFFFFF"/>
+          <w:lang w:eastAsia="en-IN"/>
+          <w14:ligatures w14:val="none"/>
+        </w:rPr>
+        <w:t>MVC design pattern is usually used for implementing the User Interface Layer of the application.</w:t>
+      </w:r>
+    </w:p>
+    <w:p>
+      <w:pPr>
+        <w:pStyle w:val="Heading2"/>
+      </w:pPr>
+      <w:r>
+        <w:t>How MVC Works ?</w:t>
+      </w:r>
+    </w:p>
+    <w:p>
+      <w:r>
+        <w:rPr>
+          <w:rFonts w:ascii="Arial" w:hAnsi="Arial" w:cs="Arial"/>
+          <w:color w:val="333333"/>
+          <w:shd w:val="clear" w:color="auto" w:fill="FFFFFF"/>
+        </w:rPr>
+        <w:t>Let's say we want to retrieve a specific employee details (i.e</w:t>
+      </w:r>
+      <w:r>
+        <w:rPr>
+          <w:rFonts w:ascii="Arial" w:hAnsi="Arial" w:cs="Arial"/>
+          <w:color w:val="333333"/>
+          <w:shd w:val="clear" w:color="auto" w:fill="FFFFFF"/>
+        </w:rPr>
+        <w:t>.</w:t>
+      </w:r>
+      <w:r>
+        <w:rPr>
+          <w:rFonts w:ascii="Arial" w:hAnsi="Arial" w:cs="Arial"/>
+          <w:color w:val="333333"/>
+          <w:shd w:val="clear" w:color="auto" w:fill="FFFFFF"/>
+        </w:rPr>
+        <w:t xml:space="preserve"> an employee whose ID is 1) and display those details on a web page in an HTML table as shown below.</w:t>
+      </w:r>
+    </w:p>
+    <w:p>
+      <w:r>
+        <w:drawing>
+          <wp:inline distT="0" distB="0" distL="0" distR="0" wp14:anchorId="1F606D56" wp14:editId="514F4752">
+            <wp:extent cx="2451226" cy="2044805"/>
+            <wp:effectExtent l="0" t="0" r="6350" b="0"/>
+            <wp:docPr id="1052063326" name="Picture 1"/>
+            <wp:cNvGraphicFramePr>
+              <a:graphicFrameLocks xmlns:a="http://schemas.openxmlformats.org/drawingml/2006/main" noChangeAspect="1"/>
+            </wp:cNvGraphicFramePr>
+            <a:graphic xmlns:a="http://schemas.openxmlformats.org/drawingml/2006/main">
+              <a:graphicData uri="http://schemas.openxmlformats.org/drawingml/2006/picture">
+                <pic:pic xmlns:pic="http://schemas.openxmlformats.org/drawingml/2006/picture">
+                  <pic:nvPicPr>
+                    <pic:cNvPr id="1052063326" name=""/>
+                    <pic:cNvPicPr/>
+                  </pic:nvPicPr>
+                  <pic:blipFill>
+                    <a:blip r:embed="rId29"/>
+                    <a:stretch>
+                      <a:fillRect/>
+                    </a:stretch>
+                  </pic:blipFill>
+                  <pic:spPr>
+                    <a:xfrm>
+                      <a:off x="0" y="0"/>
+                      <a:ext cx="2451226" cy="2044805"/>
+                    </a:xfrm>
+                    <a:prstGeom prst="rect">
+                      <a:avLst/>
+                    </a:prstGeom>
+                  </pic:spPr>
+                </pic:pic>
+              </a:graphicData>
+            </a:graphic>
+          </wp:inline>
+        </w:drawing>
+      </w:r>
+    </w:p>
+    <w:p>
+      <w:pPr>
+        <w:rPr>
+          <w:rFonts w:ascii="Arial" w:hAnsi="Arial" w:cs="Arial"/>
+          <w:b/>
+          <w:bCs/>
+          <w:color w:val="FF0000"/>
+          <w:shd w:val="clear" w:color="auto" w:fill="FFFFFF"/>
+        </w:rPr>
+      </w:pPr>
+      <w:r>
+        <w:rPr>
+          <w:rFonts w:ascii="Arial" w:hAnsi="Arial" w:cs="Arial"/>
+          <w:color w:val="333333"/>
+          <w:shd w:val="clear" w:color="auto" w:fill="FFFFFF"/>
+        </w:rPr>
+        <w:t>So from the web browser we issue a request and the URL may look something like the following</w:t>
+      </w:r>
+      <w:r>
+        <w:rPr>
+          <w:rFonts w:ascii="Arial" w:hAnsi="Arial" w:cs="Arial"/>
+          <w:color w:val="333333"/>
+        </w:rPr>
+        <w:br/>
+      </w:r>
+      <w:hyperlink r:id="rId30" w:history="1">
+        <w:r>
+          <w:rPr>
+            <w:rStyle w:val="Hyperlink"/>
+            <w:rFonts w:ascii="Arial" w:hAnsi="Arial" w:cs="Arial"/>
+            <w:b/>
+            <w:bCs/>
+            <w:shd w:val="clear" w:color="auto" w:fill="FFFFFF"/>
+          </w:rPr>
+          <w:t>http://pragimtech.com/employee/details/1</w:t>
+        </w:r>
+      </w:hyperlink>
+    </w:p>
+    <w:p>
+      <w:pPr>
+        <w:rPr>
+          <w:rFonts w:ascii="Arial" w:hAnsi="Arial" w:cs="Arial"/>
+          <w:b/>
+          <w:bCs/>
+          <w:color w:val="FF0000"/>
+          <w:shd w:val="clear" w:color="auto" w:fill="FFFFFF"/>
+        </w:rPr>
+      </w:pPr>
+    </w:p>
+    <w:p>
+      <w:r>
+        <w:lastRenderedPageBreak/>
+        <w:drawing>
+          <wp:inline distT="0" distB="0" distL="0" distR="0" wp14:anchorId="4B83A727" wp14:editId="2DF7C37F">
+            <wp:extent cx="5731510" cy="1958975"/>
+            <wp:effectExtent l="0" t="0" r="2540" b="3175"/>
+            <wp:docPr id="380878513" name="Picture 1"/>
+            <wp:cNvGraphicFramePr>
+              <a:graphicFrameLocks xmlns:a="http://schemas.openxmlformats.org/drawingml/2006/main" noChangeAspect="1"/>
+            </wp:cNvGraphicFramePr>
+            <a:graphic xmlns:a="http://schemas.openxmlformats.org/drawingml/2006/main">
+              <a:graphicData uri="http://schemas.openxmlformats.org/drawingml/2006/picture">
+                <pic:pic xmlns:pic="http://schemas.openxmlformats.org/drawingml/2006/picture">
+                  <pic:nvPicPr>
+                    <pic:cNvPr id="380878513" name=""/>
+                    <pic:cNvPicPr/>
+                  </pic:nvPicPr>
+                  <pic:blipFill>
+                    <a:blip r:embed="rId31"/>
+                    <a:stretch>
+                      <a:fillRect/>
+                    </a:stretch>
+                  </pic:blipFill>
+                  <pic:spPr>
+                    <a:xfrm>
+                      <a:off x="0" y="0"/>
+                      <a:ext cx="5731510" cy="1958975"/>
+                    </a:xfrm>
+                    <a:prstGeom prst="rect">
+                      <a:avLst/>
+                    </a:prstGeom>
+                  </pic:spPr>
+                </pic:pic>
+              </a:graphicData>
+            </a:graphic>
+          </wp:inline>
+        </w:drawing>
+      </w:r>
+    </w:p>
+    <w:p>
+      <w:pPr>
+        <w:numPr>
+          <w:ilvl w:val="0"/>
+          <w:numId w:val="23"/>
+        </w:numPr>
+        <w:shd w:val="clear" w:color="auto" w:fill="FFFFFF"/>
+        <w:spacing w:after="60" w:line="240" w:lineRule="auto"/>
+        <w:ind w:firstLine="0"/>
+        <w:rPr>
+          <w:rFonts w:ascii="Arial" w:eastAsia="Times New Roman" w:hAnsi="Arial" w:cs="Arial"/>
+          <w:color w:val="333333"/>
+          <w:kern w:val="0"/>
+          <w:lang w:eastAsia="en-IN"/>
+          <w14:ligatures w14:val="none"/>
+        </w:rPr>
+      </w:pPr>
+      <w:r>
+        <w:rPr>
+          <w:rFonts w:ascii="Arial" w:eastAsia="Times New Roman" w:hAnsi="Arial" w:cs="Arial"/>
+          <w:color w:val="333333"/>
+          <w:kern w:val="0"/>
+          <w:lang w:eastAsia="en-IN"/>
+          <w14:ligatures w14:val="none"/>
+        </w:rPr>
+        <w:t>When this request arrives at our server, it is the Controller in the MVC design pattern that receives the request and handles it. </w:t>
+      </w:r>
+    </w:p>
+    <w:p>
+      <w:pPr>
+        <w:numPr>
+          <w:ilvl w:val="0"/>
+          <w:numId w:val="23"/>
+        </w:numPr>
+        <w:shd w:val="clear" w:color="auto" w:fill="FFFFFF"/>
+        <w:spacing w:after="60" w:line="240" w:lineRule="auto"/>
+        <w:ind w:firstLine="0"/>
+        <w:rPr>
+          <w:rFonts w:ascii="Arial" w:eastAsia="Times New Roman" w:hAnsi="Arial" w:cs="Arial"/>
+          <w:color w:val="333333"/>
+          <w:kern w:val="0"/>
+          <w:lang w:eastAsia="en-IN"/>
+          <w14:ligatures w14:val="none"/>
+        </w:rPr>
+      </w:pPr>
+      <w:r>
+        <w:rPr>
+          <w:rFonts w:ascii="Arial" w:eastAsia="Times New Roman" w:hAnsi="Arial" w:cs="Arial"/>
+          <w:color w:val="333333"/>
+          <w:kern w:val="0"/>
+          <w:lang w:eastAsia="en-IN"/>
+          <w14:ligatures w14:val="none"/>
+        </w:rPr>
+        <w:t>The controller creates the model. The model has the classes that describe the data. </w:t>
+      </w:r>
+    </w:p>
+    <w:p>
+      <w:pPr>
+        <w:numPr>
+          <w:ilvl w:val="0"/>
+          <w:numId w:val="23"/>
+        </w:numPr>
+        <w:shd w:val="clear" w:color="auto" w:fill="FFFFFF"/>
+        <w:spacing w:after="60" w:line="240" w:lineRule="auto"/>
+        <w:ind w:firstLine="0"/>
+        <w:rPr>
+          <w:rFonts w:ascii="Arial" w:eastAsia="Times New Roman" w:hAnsi="Arial" w:cs="Arial"/>
+          <w:color w:val="333333"/>
+          <w:kern w:val="0"/>
+          <w:lang w:eastAsia="en-IN"/>
+          <w14:ligatures w14:val="none"/>
+        </w:rPr>
+      </w:pPr>
+      <w:r>
+        <w:rPr>
+          <w:rFonts w:ascii="Arial" w:eastAsia="Times New Roman" w:hAnsi="Arial" w:cs="Arial"/>
+          <w:color w:val="333333"/>
+          <w:kern w:val="0"/>
+          <w:lang w:eastAsia="en-IN"/>
+          <w14:ligatures w14:val="none"/>
+        </w:rPr>
+        <w:t>In addition to the data itself, Model also contains the logic to retrieve data from the underlying data source such as a database. </w:t>
+      </w:r>
+    </w:p>
+    <w:p>
+      <w:pPr>
+        <w:numPr>
+          <w:ilvl w:val="0"/>
+          <w:numId w:val="23"/>
+        </w:numPr>
+        <w:shd w:val="clear" w:color="auto" w:fill="FFFFFF"/>
+        <w:spacing w:after="60" w:line="240" w:lineRule="auto"/>
+        <w:ind w:firstLine="0"/>
+        <w:rPr>
+          <w:rFonts w:ascii="Arial" w:eastAsia="Times New Roman" w:hAnsi="Arial" w:cs="Arial"/>
+          <w:color w:val="333333"/>
+          <w:kern w:val="0"/>
+          <w:lang w:eastAsia="en-IN"/>
+          <w14:ligatures w14:val="none"/>
+        </w:rPr>
+      </w:pPr>
+      <w:r>
+        <w:rPr>
+          <w:rFonts w:ascii="Arial" w:eastAsia="Times New Roman" w:hAnsi="Arial" w:cs="Arial"/>
+          <w:color w:val="333333"/>
+          <w:kern w:val="0"/>
+          <w:lang w:eastAsia="en-IN"/>
+          <w14:ligatures w14:val="none"/>
+        </w:rPr>
+        <w:t>In addition to creating the Model, the controller also selects a View and passes the Model object to that View. </w:t>
+      </w:r>
+    </w:p>
+    <w:p>
+      <w:pPr>
+        <w:numPr>
+          <w:ilvl w:val="0"/>
+          <w:numId w:val="23"/>
+        </w:numPr>
+        <w:shd w:val="clear" w:color="auto" w:fill="FFFFFF"/>
+        <w:spacing w:after="60" w:line="240" w:lineRule="auto"/>
+        <w:ind w:firstLine="0"/>
+        <w:rPr>
+          <w:rFonts w:ascii="Arial" w:eastAsia="Times New Roman" w:hAnsi="Arial" w:cs="Arial"/>
+          <w:color w:val="333333"/>
+          <w:kern w:val="0"/>
+          <w:lang w:eastAsia="en-IN"/>
+          <w14:ligatures w14:val="none"/>
+        </w:rPr>
+      </w:pPr>
+      <w:r>
+        <w:rPr>
+          <w:rFonts w:ascii="Arial" w:eastAsia="Times New Roman" w:hAnsi="Arial" w:cs="Arial"/>
+          <w:color w:val="333333"/>
+          <w:kern w:val="0"/>
+          <w:lang w:eastAsia="en-IN"/>
+          <w14:ligatures w14:val="none"/>
+        </w:rPr>
+        <w:t>The view is only responsible for presenting the model data. </w:t>
+      </w:r>
+    </w:p>
+    <w:p>
+      <w:pPr>
+        <w:numPr>
+          <w:ilvl w:val="0"/>
+          <w:numId w:val="23"/>
+        </w:numPr>
+        <w:shd w:val="clear" w:color="auto" w:fill="FFFFFF"/>
+        <w:spacing w:after="60" w:line="240" w:lineRule="auto"/>
+        <w:ind w:firstLine="0"/>
+        <w:rPr>
+          <w:rFonts w:ascii="Arial" w:eastAsia="Times New Roman" w:hAnsi="Arial" w:cs="Arial"/>
+          <w:color w:val="333333"/>
+          <w:kern w:val="0"/>
+          <w:lang w:eastAsia="en-IN"/>
+          <w14:ligatures w14:val="none"/>
+        </w:rPr>
+      </w:pPr>
+      <w:r>
+        <w:rPr>
+          <w:rFonts w:ascii="Arial" w:eastAsia="Times New Roman" w:hAnsi="Arial" w:cs="Arial"/>
+          <w:color w:val="333333"/>
+          <w:kern w:val="0"/>
+          <w:lang w:eastAsia="en-IN"/>
+          <w14:ligatures w14:val="none"/>
+        </w:rPr>
+        <w:t>It is the view, that generates the required HTML to present the model data i.e the employee data provided to it by the Controller. </w:t>
+      </w:r>
+    </w:p>
+    <w:p>
+      <w:pPr>
+        <w:numPr>
+          <w:ilvl w:val="0"/>
+          <w:numId w:val="23"/>
+        </w:numPr>
+        <w:shd w:val="clear" w:color="auto" w:fill="FFFFFF"/>
+        <w:spacing w:after="60" w:line="240" w:lineRule="auto"/>
+        <w:ind w:firstLine="0"/>
+        <w:rPr>
+          <w:rFonts w:ascii="Arial" w:eastAsia="Times New Roman" w:hAnsi="Arial" w:cs="Arial"/>
+          <w:color w:val="333333"/>
+          <w:kern w:val="0"/>
+          <w:lang w:eastAsia="en-IN"/>
+          <w14:ligatures w14:val="none"/>
+        </w:rPr>
+      </w:pPr>
+      <w:r>
+        <w:rPr>
+          <w:rFonts w:ascii="Arial" w:eastAsia="Times New Roman" w:hAnsi="Arial" w:cs="Arial"/>
+          <w:color w:val="333333"/>
+          <w:kern w:val="0"/>
+          <w:lang w:eastAsia="en-IN"/>
+          <w14:ligatures w14:val="none"/>
+        </w:rPr>
+        <w:t>This HTML is then sent over the network to the user who made the request.</w:t>
+      </w:r>
+    </w:p>
+    <w:p>
+      <w:pPr>
+        <w:shd w:val="clear" w:color="auto" w:fill="FFFFFF"/>
+        <w:spacing w:after="60" w:line="240" w:lineRule="auto"/>
+        <w:rPr>
+          <w:rFonts w:ascii="Arial" w:hAnsi="Arial" w:cs="Arial"/>
+          <w:b/>
+          <w:bCs/>
+          <w:color w:val="333333"/>
+          <w:sz w:val="36"/>
+          <w:szCs w:val="36"/>
+          <w:shd w:val="clear" w:color="auto" w:fill="FFFFFF"/>
+        </w:rPr>
+      </w:pPr>
+    </w:p>
+    <w:p>
+      <w:pPr>
+        <w:pStyle w:val="Heading3"/>
+        <w:rPr>
+          <w:rFonts w:eastAsia="Times New Roman"/>
+          <w:lang w:eastAsia="en-IN"/>
+        </w:rPr>
+      </w:pPr>
+      <w:r>
+        <w:rPr>
+          <w:rFonts w:eastAsia="Times New Roman"/>
+          <w:lang w:eastAsia="en-IN"/>
+        </w:rPr>
+        <w:t>Model</w:t>
+      </w:r>
+    </w:p>
+    <w:p>
+      <w:pPr>
+        <w:rPr>
+          <w:lang w:eastAsia="en-IN"/>
+        </w:rPr>
+      </w:pPr>
+      <w:r>
+        <w:rPr>
+          <w:rFonts w:ascii="Arial" w:hAnsi="Arial" w:cs="Arial"/>
+          <w:color w:val="333333"/>
+          <w:shd w:val="clear" w:color="auto" w:fill="FFFFFF"/>
+        </w:rPr>
+        <w:t>So model in this case consists of the </w:t>
+      </w:r>
+      <w:r>
+        <w:rPr>
+          <w:rFonts w:ascii="Arial" w:hAnsi="Arial" w:cs="Arial"/>
+          <w:color w:val="0000FF"/>
+          <w:shd w:val="clear" w:color="auto" w:fill="FFFFFF"/>
+        </w:rPr>
+        <w:t>Employee </w:t>
+      </w:r>
+      <w:r>
+        <w:rPr>
+          <w:rFonts w:ascii="Arial" w:hAnsi="Arial" w:cs="Arial"/>
+          <w:color w:val="333333"/>
+          <w:shd w:val="clear" w:color="auto" w:fill="FFFFFF"/>
+        </w:rPr>
+        <w:t>class + the </w:t>
+      </w:r>
+      <w:r>
+        <w:rPr>
+          <w:rFonts w:ascii="Arial" w:hAnsi="Arial" w:cs="Arial"/>
+          <w:color w:val="0000FF"/>
+          <w:shd w:val="clear" w:color="auto" w:fill="FFFFFF"/>
+        </w:rPr>
+        <w:t>EmployeeRepository </w:t>
+      </w:r>
+      <w:r>
+        <w:rPr>
+          <w:rFonts w:ascii="Arial" w:hAnsi="Arial" w:cs="Arial"/>
+          <w:color w:val="333333"/>
+          <w:shd w:val="clear" w:color="auto" w:fill="FFFFFF"/>
+        </w:rPr>
+        <w:t>class that manages the employee data as shown below.</w:t>
+      </w:r>
+    </w:p>
+    <w:p>
+      <w:pPr>
+        <w:rPr>
+          <w:lang w:eastAsia="en-IN"/>
+        </w:rPr>
+      </w:pPr>
+      <w:r>
+        <w:rPr>
+          <w:lang w:eastAsia="en-IN"/>
+        </w:rPr>
+        <w:drawing>
+          <wp:inline distT="0" distB="0" distL="0" distR="0" wp14:anchorId="6A9AEC73" wp14:editId="58D12644">
+            <wp:extent cx="4483100" cy="3581400"/>
+            <wp:effectExtent l="0" t="0" r="0" b="0"/>
+            <wp:docPr id="296027175" name="Picture 1"/>
+            <wp:cNvGraphicFramePr>
+              <a:graphicFrameLocks xmlns:a="http://schemas.openxmlformats.org/drawingml/2006/main" noChangeAspect="1"/>
+            </wp:cNvGraphicFramePr>
+            <a:graphic xmlns:a="http://schemas.openxmlformats.org/drawingml/2006/main">
+              <a:graphicData uri="http://schemas.openxmlformats.org/drawingml/2006/picture">
+                <pic:pic xmlns:pic="http://schemas.openxmlformats.org/drawingml/2006/picture">
+                  <pic:nvPicPr>
+                    <pic:cNvPr id="296027175" name=""/>
+                    <pic:cNvPicPr/>
+                  </pic:nvPicPr>
+                  <pic:blipFill>
+                    <a:blip r:embed="rId32"/>
+                    <a:stretch>
+                      <a:fillRect/>
+                    </a:stretch>
+                  </pic:blipFill>
+                  <pic:spPr>
+                    <a:xfrm>
+                      <a:off x="0" y="0"/>
+                      <a:ext cx="4483337" cy="3581589"/>
+                    </a:xfrm>
+                    <a:prstGeom prst="rect">
+                      <a:avLst/>
+                    </a:prstGeom>
+                  </pic:spPr>
+                </pic:pic>
+              </a:graphicData>
+            </a:graphic>
+          </wp:inline>
+        </w:drawing>
+      </w:r>
+    </w:p>
+    <w:p>
+      <w:pPr>
+        <w:rPr>
+          <w:rFonts w:ascii="Arial" w:hAnsi="Arial" w:cs="Arial"/>
+          <w:color w:val="333333"/>
+          <w:shd w:val="clear" w:color="auto" w:fill="FFFFFF"/>
+        </w:rPr>
+      </w:pPr>
+      <w:r>
+        <w:rPr>
+          <w:rFonts w:ascii="Arial" w:hAnsi="Arial" w:cs="Arial"/>
+          <w:color w:val="333333"/>
+          <w:shd w:val="clear" w:color="auto" w:fill="FFFFFF"/>
+        </w:rPr>
+        <w:lastRenderedPageBreak/>
+        <w:t>We use the </w:t>
+      </w:r>
+      <w:r>
+        <w:rPr>
+          <w:rFonts w:ascii="Arial" w:hAnsi="Arial" w:cs="Arial"/>
+          <w:color w:val="3D85C6"/>
+          <w:shd w:val="clear" w:color="auto" w:fill="FFFFFF"/>
+        </w:rPr>
+        <w:t>Employee </w:t>
+      </w:r>
+      <w:r>
+        <w:rPr>
+          <w:rFonts w:ascii="Arial" w:hAnsi="Arial" w:cs="Arial"/>
+          <w:color w:val="333333"/>
+          <w:shd w:val="clear" w:color="auto" w:fill="FFFFFF"/>
+        </w:rPr>
+        <w:t>class to hold the employee data and It is the </w:t>
+      </w:r>
+      <w:r>
+        <w:rPr>
+          <w:rFonts w:ascii="Arial" w:hAnsi="Arial" w:cs="Arial"/>
+          <w:color w:val="3D85C6"/>
+          <w:shd w:val="clear" w:color="auto" w:fill="FFFFFF"/>
+        </w:rPr>
+        <w:t>EmployeeRepository </w:t>
+      </w:r>
+      <w:r>
+        <w:rPr>
+          <w:rFonts w:ascii="Arial" w:hAnsi="Arial" w:cs="Arial"/>
+          <w:color w:val="333333"/>
+          <w:shd w:val="clear" w:color="auto" w:fill="FFFFFF"/>
+        </w:rPr>
+        <w:t>class that retrieves and saves data in the underlying data source. </w:t>
+      </w:r>
+      <w:r>
+        <w:rPr>
+          <w:rFonts w:ascii="Arial" w:hAnsi="Arial" w:cs="Arial"/>
+          <w:color w:val="333333"/>
+        </w:rPr>
+        <w:br/>
+      </w:r>
+      <w:r>
+        <w:rPr>
+          <w:rFonts w:ascii="Arial" w:hAnsi="Arial" w:cs="Arial"/>
+          <w:color w:val="333333"/>
+        </w:rPr>
+        <w:br/>
+      </w:r>
+      <w:r>
+        <w:rPr>
+          <w:rFonts w:ascii="Arial" w:hAnsi="Arial" w:cs="Arial"/>
+          <w:color w:val="333333"/>
+          <w:shd w:val="clear" w:color="auto" w:fill="FFFFFF"/>
+        </w:rPr>
+        <w:t>So to generalise this, </w:t>
+      </w:r>
+      <w:r>
+        <w:rPr>
+          <w:rFonts w:ascii="Arial" w:hAnsi="Arial" w:cs="Arial"/>
+          <w:b/>
+          <w:bCs/>
+          <w:color w:val="333333"/>
+          <w:shd w:val="clear" w:color="auto" w:fill="FFFFFF"/>
+        </w:rPr>
+        <w:t>a Model in MVC contains a set of classes that represent data and the logic to manage that data.</w:t>
+      </w:r>
+      <w:r>
+        <w:rPr>
+          <w:rFonts w:ascii="Arial" w:hAnsi="Arial" w:cs="Arial"/>
+          <w:color w:val="333333"/>
+          <w:shd w:val="clear" w:color="auto" w:fill="FFFFFF"/>
+        </w:rPr>
+        <w:t> The class that represent the data is the </w:t>
+      </w:r>
+      <w:r>
+        <w:rPr>
+          <w:rFonts w:ascii="Arial" w:hAnsi="Arial" w:cs="Arial"/>
+          <w:color w:val="3D85C6"/>
+          <w:shd w:val="clear" w:color="auto" w:fill="FFFFFF"/>
+        </w:rPr>
+        <w:t>Employee </w:t>
+      </w:r>
+      <w:r>
+        <w:rPr>
+          <w:rFonts w:ascii="Arial" w:hAnsi="Arial" w:cs="Arial"/>
+          <w:color w:val="333333"/>
+          <w:shd w:val="clear" w:color="auto" w:fill="FFFFFF"/>
+        </w:rPr>
+        <w:t>class and the class that manages the data is the </w:t>
+      </w:r>
+      <w:r>
+        <w:rPr>
+          <w:rFonts w:ascii="Arial" w:hAnsi="Arial" w:cs="Arial"/>
+          <w:color w:val="3D85C6"/>
+          <w:shd w:val="clear" w:color="auto" w:fill="FFFFFF"/>
+        </w:rPr>
+        <w:t>EmployeeRepository </w:t>
+      </w:r>
+      <w:r>
+        <w:rPr>
+          <w:rFonts w:ascii="Arial" w:hAnsi="Arial" w:cs="Arial"/>
+          <w:color w:val="333333"/>
+          <w:shd w:val="clear" w:color="auto" w:fill="FFFFFF"/>
+        </w:rPr>
+        <w:t>class.</w:t>
+      </w:r>
+      <w:r>
+        <w:rPr>
+          <w:rFonts w:ascii="Arial" w:hAnsi="Arial" w:cs="Arial"/>
+          <w:color w:val="333333"/>
+        </w:rPr>
+        <w:br/>
+      </w:r>
+      <w:r>
+        <w:rPr>
+          <w:rFonts w:ascii="Arial" w:hAnsi="Arial" w:cs="Arial"/>
+          <w:color w:val="333333"/>
+        </w:rPr>
+        <w:br/>
+      </w:r>
+      <w:r>
+        <w:rPr>
+          <w:rFonts w:ascii="Arial" w:hAnsi="Arial" w:cs="Arial"/>
+          <w:color w:val="333333"/>
+          <w:shd w:val="clear" w:color="auto" w:fill="FFFFFF"/>
+        </w:rPr>
+        <w:t>If you are wondering why are we using the interface </w:t>
+      </w:r>
+      <w:r>
+        <w:rPr>
+          <w:rFonts w:ascii="Arial" w:hAnsi="Arial" w:cs="Arial"/>
+          <w:color w:val="3D85C6"/>
+          <w:shd w:val="clear" w:color="auto" w:fill="FFFFFF"/>
+        </w:rPr>
+        <w:t>IEmployeeRepository</w:t>
+      </w:r>
+      <w:r>
+        <w:rPr>
+          <w:rFonts w:ascii="Arial" w:hAnsi="Arial" w:cs="Arial"/>
+          <w:color w:val="333333"/>
+          <w:shd w:val="clear" w:color="auto" w:fill="FFFFFF"/>
+        </w:rPr>
+        <w:t>. Can't we use just the </w:t>
+      </w:r>
+      <w:r>
+        <w:rPr>
+          <w:rFonts w:ascii="Arial" w:hAnsi="Arial" w:cs="Arial"/>
+          <w:color w:val="3D85C6"/>
+          <w:shd w:val="clear" w:color="auto" w:fill="FFFFFF"/>
+        </w:rPr>
+        <w:t>EmployeeRepository </w:t>
+      </w:r>
+      <w:r>
+        <w:rPr>
+          <w:rFonts w:ascii="Arial" w:hAnsi="Arial" w:cs="Arial"/>
+          <w:color w:val="333333"/>
+          <w:shd w:val="clear" w:color="auto" w:fill="FFFFFF"/>
+        </w:rPr>
+        <w:t>class without the interface.</w:t>
+      </w:r>
+      <w:r>
+        <w:rPr>
+          <w:rFonts w:ascii="Arial" w:hAnsi="Arial" w:cs="Arial"/>
+          <w:color w:val="333333"/>
+        </w:rPr>
+        <w:br/>
+      </w:r>
+      <w:r>
+        <w:rPr>
+          <w:rFonts w:ascii="Arial" w:hAnsi="Arial" w:cs="Arial"/>
+          <w:color w:val="333333"/>
+        </w:rPr>
+        <w:br/>
+      </w:r>
+      <w:r>
+        <w:rPr>
+          <w:rFonts w:ascii="Arial" w:hAnsi="Arial" w:cs="Arial"/>
+          <w:color w:val="333333"/>
+          <w:shd w:val="clear" w:color="auto" w:fill="FFFFFF"/>
+        </w:rPr>
+        <w:t>Well, we can, but using the interface abstraction allows us to use dependency injection which in turn allows us to create systems that are loosely coupled  and easily testable.</w:t>
+      </w:r>
+    </w:p>
+    <w:p>
+      <w:pPr>
+        <w:rPr>
+          <w:rFonts w:ascii="Arial" w:hAnsi="Arial" w:cs="Arial"/>
+          <w:color w:val="333333"/>
+          <w:shd w:val="clear" w:color="auto" w:fill="FFFFFF"/>
+        </w:rPr>
+      </w:pPr>
+    </w:p>
+    <w:p>
+      <w:pPr>
+        <w:pStyle w:val="Heading3"/>
+      </w:pPr>
+      <w:r>
+        <w:t>View</w:t>
+      </w:r>
+    </w:p>
+    <w:p>
+      <w:pPr>
+        <w:rPr>
+          <w:rFonts w:ascii="Arial" w:hAnsi="Arial" w:cs="Arial"/>
+          <w:color w:val="333333"/>
+          <w:shd w:val="clear" w:color="auto" w:fill="FFFFFF"/>
+        </w:rPr>
+      </w:pPr>
+      <w:r>
+        <w:rPr>
+          <w:rFonts w:ascii="Arial" w:hAnsi="Arial" w:cs="Arial"/>
+          <w:color w:val="333333"/>
+          <w:shd w:val="clear" w:color="auto" w:fill="FFFFFF"/>
+        </w:rPr>
+        <w:t>A View in MVC should only contain the logic to display the Model data provided to it by the Controller. You can think of a view as an HTML Template. Let's say in our example, we want to display Employee data in an HTML table.</w:t>
+      </w:r>
+      <w:r>
+        <w:rPr>
+          <w:rFonts w:ascii="Arial" w:hAnsi="Arial" w:cs="Arial"/>
+          <w:color w:val="333333"/>
+        </w:rPr>
+        <w:br/>
+      </w:r>
+      <w:r>
+        <w:rPr>
+          <w:rFonts w:ascii="Arial" w:hAnsi="Arial" w:cs="Arial"/>
+          <w:color w:val="333333"/>
+        </w:rPr>
+        <w:br/>
+      </w:r>
+      <w:r>
+        <w:rPr>
+          <w:rFonts w:ascii="Arial" w:hAnsi="Arial" w:cs="Arial"/>
+          <w:color w:val="333333"/>
+          <w:shd w:val="clear" w:color="auto" w:fill="FFFFFF"/>
+        </w:rPr>
+        <w:t>The view in this case will be provided with the Employee object. The Employee object is the model that carries the employee data to the view. The only responsibility of the view is to present the employee data in an HTML table. Here is the code in the view.</w:t>
+      </w:r>
+    </w:p>
+    <w:p>
+      <w:r>
+        <w:drawing>
+          <wp:inline distT="0" distB="0" distL="0" distR="0" wp14:anchorId="5F9D23F9" wp14:editId="2A79ED23">
+            <wp:extent cx="4426177" cy="4711942"/>
+            <wp:effectExtent l="0" t="0" r="0" b="0"/>
+            <wp:docPr id="2106449969" name="Picture 1"/>
+            <wp:cNvGraphicFramePr>
+              <a:graphicFrameLocks xmlns:a="http://schemas.openxmlformats.org/drawingml/2006/main" noChangeAspect="1"/>
+            </wp:cNvGraphicFramePr>
+            <a:graphic xmlns:a="http://schemas.openxmlformats.org/drawingml/2006/main">
+              <a:graphicData uri="http://schemas.openxmlformats.org/drawingml/2006/picture">
+                <pic:pic xmlns:pic="http://schemas.openxmlformats.org/drawingml/2006/picture">
+                  <pic:nvPicPr>
+                    <pic:cNvPr id="2106449969" name=""/>
+                    <pic:cNvPicPr/>
+                  </pic:nvPicPr>
+                  <pic:blipFill>
+                    <a:blip r:embed="rId33"/>
+                    <a:stretch>
+                      <a:fillRect/>
+                    </a:stretch>
+                  </pic:blipFill>
+                  <pic:spPr>
+                    <a:xfrm>
+                      <a:off x="0" y="0"/>
+                      <a:ext cx="4426177" cy="4711942"/>
+                    </a:xfrm>
+                    <a:prstGeom prst="rect">
+                      <a:avLst/>
+                    </a:prstGeom>
+                  </pic:spPr>
+                </pic:pic>
+              </a:graphicData>
+            </a:graphic>
+          </wp:inline>
+        </w:drawing>
+      </w:r>
+    </w:p>
+    <w:p>
+      <w:pPr>
+        <w:rPr>
+          <w:rFonts w:ascii="Arial" w:hAnsi="Arial" w:cs="Arial"/>
+          <w:color w:val="333333"/>
+          <w:shd w:val="clear" w:color="auto" w:fill="FFFFFF"/>
+        </w:rPr>
+      </w:pPr>
+      <w:r>
+        <w:rPr>
+          <w:rFonts w:ascii="Arial" w:hAnsi="Arial" w:cs="Arial"/>
+          <w:color w:val="333333"/>
+          <w:shd w:val="clear" w:color="auto" w:fill="FFFFFF"/>
+        </w:rPr>
+        <w:lastRenderedPageBreak/>
+        <w:t>In MVC, a View in only responsible for presenting the model data. There should be no complex logic in a view. To maintain a clear separation of concerns, the logic in a view must be very minimal and that too it must only be there for presenting data. If you get to a point where the presentation logic is getting too complicated, consider using a </w:t>
+      </w:r>
+      <w:r>
+        <w:rPr>
+          <w:rFonts w:ascii="Arial" w:hAnsi="Arial" w:cs="Arial"/>
+          <w:b/>
+          <w:bCs/>
+          <w:color w:val="333333"/>
+          <w:shd w:val="clear" w:color="auto" w:fill="FFFFFF"/>
+        </w:rPr>
+        <w:t>ViewModel </w:t>
+      </w:r>
+      <w:r>
+        <w:rPr>
+          <w:rFonts w:ascii="Arial" w:hAnsi="Arial" w:cs="Arial"/>
+          <w:color w:val="333333"/>
+          <w:shd w:val="clear" w:color="auto" w:fill="FFFFFF"/>
+        </w:rPr>
+        <w:t>or </w:t>
+      </w:r>
+      <w:r>
+        <w:rPr>
+          <w:rFonts w:ascii="Arial" w:hAnsi="Arial" w:cs="Arial"/>
+          <w:b/>
+          <w:bCs/>
+          <w:color w:val="333333"/>
+          <w:shd w:val="clear" w:color="auto" w:fill="FFFFFF"/>
+        </w:rPr>
+        <w:t>View Component</w:t>
+      </w:r>
+      <w:r>
+        <w:rPr>
+          <w:rFonts w:ascii="Arial" w:hAnsi="Arial" w:cs="Arial"/>
+          <w:color w:val="333333"/>
+          <w:shd w:val="clear" w:color="auto" w:fill="FFFFFF"/>
+        </w:rPr>
+        <w:t>. </w:t>
+      </w:r>
+      <w:r>
+        <w:rPr>
+          <w:rFonts w:ascii="Arial" w:hAnsi="Arial" w:cs="Arial"/>
+          <w:b/>
+          <w:bCs/>
+          <w:color w:val="333333"/>
+          <w:shd w:val="clear" w:color="auto" w:fill="FFFFFF"/>
+        </w:rPr>
+        <w:t>View Components </w:t>
+      </w:r>
+      <w:r>
+        <w:rPr>
+          <w:rFonts w:ascii="Arial" w:hAnsi="Arial" w:cs="Arial"/>
+          <w:color w:val="333333"/>
+          <w:shd w:val="clear" w:color="auto" w:fill="FFFFFF"/>
+        </w:rPr>
+        <w:t>are new in this version of MVC.</w:t>
+      </w:r>
+    </w:p>
+    <w:p>
+      <w:pPr>
+        <w:rPr>
+          <w:rFonts w:ascii="Arial" w:hAnsi="Arial" w:cs="Arial"/>
+          <w:color w:val="333333"/>
+          <w:shd w:val="clear" w:color="auto" w:fill="FFFFFF"/>
+        </w:rPr>
+      </w:pPr>
+    </w:p>
+    <w:p>
+      <w:pPr>
+        <w:pStyle w:val="Heading3"/>
+      </w:pPr>
+      <w:r>
+        <w:t>Controller</w:t>
+      </w:r>
+    </w:p>
+    <w:p>
+      <w:pPr>
+        <w:rPr>
+          <w:rFonts w:ascii="Arial" w:hAnsi="Arial" w:cs="Arial"/>
+          <w:color w:val="333333"/>
+          <w:shd w:val="clear" w:color="auto" w:fill="FFFFFF"/>
+        </w:rPr>
+      </w:pPr>
+      <w:r>
+        <w:rPr>
+          <w:rFonts w:ascii="Arial" w:hAnsi="Arial" w:cs="Arial"/>
+          <w:color w:val="333333"/>
+          <w:shd w:val="clear" w:color="auto" w:fill="FFFFFF"/>
+        </w:rPr>
+        <w:t>When a request from the browser arrives at our application, it is the controller in the MVC design pattern, that handles the incoming http request and responds to the user action. </w:t>
+      </w:r>
+      <w:r>
+        <w:rPr>
+          <w:rFonts w:ascii="Arial" w:hAnsi="Arial" w:cs="Arial"/>
+          <w:color w:val="333333"/>
+        </w:rPr>
+        <w:br/>
+      </w:r>
+      <w:r>
+        <w:rPr>
+          <w:rFonts w:ascii="Arial" w:hAnsi="Arial" w:cs="Arial"/>
+          <w:color w:val="333333"/>
+        </w:rPr>
+        <w:br/>
+      </w:r>
+      <w:r>
+        <w:rPr>
+          <w:rFonts w:ascii="Arial" w:hAnsi="Arial" w:cs="Arial"/>
+          <w:color w:val="333333"/>
+          <w:shd w:val="clear" w:color="auto" w:fill="FFFFFF"/>
+        </w:rPr>
+        <w:t>In this case the user has issued a request to the URL (</w:t>
+      </w:r>
+      <w:r>
+        <w:rPr>
+          <w:rFonts w:ascii="Arial" w:hAnsi="Arial" w:cs="Arial"/>
+          <w:color w:val="0000FF"/>
+          <w:shd w:val="clear" w:color="auto" w:fill="FFFFFF"/>
+        </w:rPr>
+        <w:t>/employee/details/1</w:t>
+      </w:r>
+      <w:r>
+        <w:rPr>
+          <w:rFonts w:ascii="Arial" w:hAnsi="Arial" w:cs="Arial"/>
+          <w:color w:val="333333"/>
+          <w:shd w:val="clear" w:color="auto" w:fill="FFFFFF"/>
+        </w:rPr>
+        <w:t>), so this request is mapped to the </w:t>
+      </w:r>
+      <w:r>
+        <w:rPr>
+          <w:rFonts w:ascii="Arial" w:hAnsi="Arial" w:cs="Arial"/>
+          <w:color w:val="0000FF"/>
+          <w:shd w:val="clear" w:color="auto" w:fill="FFFFFF"/>
+        </w:rPr>
+        <w:t>Details </w:t>
+      </w:r>
+      <w:r>
+        <w:rPr>
+          <w:rFonts w:ascii="Arial" w:hAnsi="Arial" w:cs="Arial"/>
+          <w:color w:val="333333"/>
+          <w:shd w:val="clear" w:color="auto" w:fill="FFFFFF"/>
+        </w:rPr>
+        <w:t>action method in the </w:t>
+      </w:r>
+      <w:r>
+        <w:rPr>
+          <w:rFonts w:ascii="Arial" w:hAnsi="Arial" w:cs="Arial"/>
+          <w:color w:val="3D85C6"/>
+          <w:shd w:val="clear" w:color="auto" w:fill="FFFFFF"/>
+        </w:rPr>
+        <w:t>EmployeeController</w:t>
+      </w:r>
+      <w:r>
+        <w:rPr>
+          <w:rFonts w:ascii="Arial" w:hAnsi="Arial" w:cs="Arial"/>
+          <w:color w:val="333333"/>
+          <w:shd w:val="clear" w:color="auto" w:fill="FFFFFF"/>
+        </w:rPr>
+        <w:t>, passing it the EMPLOYEE ID which in this case is 1. This mapping is done by the </w:t>
+      </w:r>
+      <w:r>
+        <w:rPr>
+          <w:rFonts w:ascii="Arial" w:hAnsi="Arial" w:cs="Arial"/>
+          <w:b/>
+          <w:bCs/>
+          <w:color w:val="333333"/>
+          <w:shd w:val="clear" w:color="auto" w:fill="FFFFFF"/>
+        </w:rPr>
+        <w:t>Routing rules </w:t>
+      </w:r>
+      <w:r>
+        <w:rPr>
+          <w:rFonts w:ascii="Arial" w:hAnsi="Arial" w:cs="Arial"/>
+          <w:color w:val="333333"/>
+          <w:shd w:val="clear" w:color="auto" w:fill="FFFFFF"/>
+        </w:rPr>
+        <w:t>defined in our application. </w:t>
+      </w:r>
+    </w:p>
+    <w:p>
+      <w:r>
+        <w:drawing>
+          <wp:inline distT="0" distB="0" distL="0" distR="0" wp14:anchorId="4E1A56F8" wp14:editId="6387357E">
+            <wp:extent cx="5448580" cy="3124361"/>
+            <wp:effectExtent l="0" t="0" r="0" b="0"/>
+            <wp:docPr id="108571807" name="Picture 1"/>
+            <wp:cNvGraphicFramePr>
+              <a:graphicFrameLocks xmlns:a="http://schemas.openxmlformats.org/drawingml/2006/main" noChangeAspect="1"/>
+            </wp:cNvGraphicFramePr>
+            <a:graphic xmlns:a="http://schemas.openxmlformats.org/drawingml/2006/main">
+              <a:graphicData uri="http://schemas.openxmlformats.org/drawingml/2006/picture">
+                <pic:pic xmlns:pic="http://schemas.openxmlformats.org/drawingml/2006/picture">
+                  <pic:nvPicPr>
+                    <pic:cNvPr id="108571807" name=""/>
+                    <pic:cNvPicPr/>
+                  </pic:nvPicPr>
+                  <pic:blipFill>
+                    <a:blip r:embed="rId34"/>
+                    <a:stretch>
+                      <a:fillRect/>
+                    </a:stretch>
+                  </pic:blipFill>
+                  <pic:spPr>
+                    <a:xfrm>
+                      <a:off x="0" y="0"/>
+                      <a:ext cx="5448580" cy="3124361"/>
+                    </a:xfrm>
+                    <a:prstGeom prst="rect">
+                      <a:avLst/>
+                    </a:prstGeom>
+                  </pic:spPr>
+                </pic:pic>
+              </a:graphicData>
+            </a:graphic>
+          </wp:inline>
+        </w:drawing>
+      </w:r>
+    </w:p>
+    <w:p>
+      <w:pPr>
+        <w:rPr>
+          <w:rFonts w:ascii="Arial" w:hAnsi="Arial" w:cs="Arial"/>
+          <w:color w:val="333333"/>
+          <w:shd w:val="clear" w:color="auto" w:fill="FFFFFF"/>
+        </w:rPr>
+      </w:pPr>
+      <w:r>
+        <w:rPr>
+          <w:rFonts w:ascii="Arial" w:hAnsi="Arial" w:cs="Arial"/>
+          <w:color w:val="333333"/>
+          <w:shd w:val="clear" w:color="auto" w:fill="FFFFFF"/>
+        </w:rPr>
+        <w:t>As you can see, from the code in the </w:t>
+      </w:r>
+      <w:r>
+        <w:rPr>
+          <w:rFonts w:ascii="Arial" w:hAnsi="Arial" w:cs="Arial"/>
+          <w:b/>
+          <w:bCs/>
+          <w:color w:val="333333"/>
+          <w:shd w:val="clear" w:color="auto" w:fill="FFFFFF"/>
+        </w:rPr>
+        <w:t>Details </w:t>
+      </w:r>
+      <w:r>
+        <w:rPr>
+          <w:rFonts w:ascii="Arial" w:hAnsi="Arial" w:cs="Arial"/>
+          <w:color w:val="333333"/>
+          <w:shd w:val="clear" w:color="auto" w:fill="FFFFFF"/>
+        </w:rPr>
+        <w:t>action method, the controller builds the model, in this case the Model is the </w:t>
+      </w:r>
+      <w:r>
+        <w:rPr>
+          <w:rFonts w:ascii="Arial" w:hAnsi="Arial" w:cs="Arial"/>
+          <w:b/>
+          <w:bCs/>
+          <w:color w:val="3D85C6"/>
+          <w:shd w:val="clear" w:color="auto" w:fill="FFFFFF"/>
+        </w:rPr>
+        <w:t>Employee </w:t>
+      </w:r>
+      <w:r>
+        <w:rPr>
+          <w:rFonts w:ascii="Arial" w:hAnsi="Arial" w:cs="Arial"/>
+          <w:color w:val="333333"/>
+          <w:shd w:val="clear" w:color="auto" w:fill="FFFFFF"/>
+        </w:rPr>
+        <w:t>object. To retrieve the Employee data from the underlying data source, the controller is making use of the </w:t>
+      </w:r>
+      <w:r>
+        <w:rPr>
+          <w:rFonts w:ascii="Arial" w:hAnsi="Arial" w:cs="Arial"/>
+          <w:b/>
+          <w:bCs/>
+          <w:color w:val="3D85C6"/>
+          <w:shd w:val="clear" w:color="auto" w:fill="FFFFFF"/>
+        </w:rPr>
+        <w:t>EmployeeRepository </w:t>
+      </w:r>
+      <w:r>
+        <w:rPr>
+          <w:rFonts w:ascii="Arial" w:hAnsi="Arial" w:cs="Arial"/>
+          <w:color w:val="333333"/>
+          <w:shd w:val="clear" w:color="auto" w:fill="FFFFFF"/>
+        </w:rPr>
+        <w:t>class. </w:t>
+      </w:r>
+      <w:r>
+        <w:rPr>
+          <w:rFonts w:ascii="Arial" w:hAnsi="Arial" w:cs="Arial"/>
+          <w:color w:val="333333"/>
+        </w:rPr>
+        <w:br/>
+      </w:r>
+      <w:r>
+        <w:rPr>
+          <w:rFonts w:ascii="Arial" w:hAnsi="Arial" w:cs="Arial"/>
+          <w:color w:val="333333"/>
+        </w:rPr>
+        <w:br/>
+      </w:r>
+      <w:r>
+        <w:rPr>
+          <w:rFonts w:ascii="Arial" w:hAnsi="Arial" w:cs="Arial"/>
+          <w:color w:val="333333"/>
+          <w:shd w:val="clear" w:color="auto" w:fill="FFFFFF"/>
+        </w:rPr>
+        <w:t>Once the controller has constructed the Employee model object with the required data, it then passes that Employee model object to the view. The view then generates the required HTML to present the Employee data provided to it by the Controller. This HTML is then sent over the network to the user who made the request.</w:t>
+      </w:r>
+    </w:p>
+    <w:p>
+      <w:pPr>
+        <w:pStyle w:val="Heading2"/>
+      </w:pPr>
+      <w:r>
+        <w:t>Summary</w:t>
+      </w:r>
+    </w:p>
+    <w:p>
+      <w:pPr>
+        <w:numPr>
+          <w:ilvl w:val="0"/>
+          <w:numId w:val="24"/>
+        </w:numPr>
+        <w:shd w:val="clear" w:color="auto" w:fill="FFFFFF"/>
+        <w:spacing w:after="60" w:line="240" w:lineRule="auto"/>
+        <w:ind w:firstLine="0"/>
+        <w:rPr>
+          <w:rFonts w:ascii="Arial" w:eastAsia="Times New Roman" w:hAnsi="Arial" w:cs="Arial"/>
+          <w:color w:val="333333"/>
+          <w:kern w:val="0"/>
+          <w:lang w:eastAsia="en-IN"/>
+          <w14:ligatures w14:val="none"/>
+        </w:rPr>
+      </w:pPr>
+      <w:r>
+        <w:rPr>
+          <w:rFonts w:ascii="Arial" w:eastAsia="Times New Roman" w:hAnsi="Arial" w:cs="Arial"/>
+          <w:color w:val="333333"/>
+          <w:kern w:val="0"/>
+          <w:lang w:eastAsia="en-IN"/>
+          <w14:ligatures w14:val="none"/>
+        </w:rPr>
+        <w:t>MVC is an architectural design pattern for implementing User Interface Layer of an application</w:t>
+      </w:r>
+    </w:p>
+    <w:p>
+      <w:pPr>
+        <w:numPr>
+          <w:ilvl w:val="0"/>
+          <w:numId w:val="24"/>
+        </w:numPr>
+        <w:shd w:val="clear" w:color="auto" w:fill="FFFFFF"/>
+        <w:spacing w:after="60" w:line="240" w:lineRule="auto"/>
+        <w:ind w:firstLine="0"/>
+        <w:rPr>
+          <w:rFonts w:ascii="Arial" w:eastAsia="Times New Roman" w:hAnsi="Arial" w:cs="Arial"/>
+          <w:color w:val="333333"/>
+          <w:kern w:val="0"/>
+          <w:lang w:eastAsia="en-IN"/>
+          <w14:ligatures w14:val="none"/>
+        </w:rPr>
+      </w:pPr>
+      <w:r>
+        <w:rPr>
+          <w:rFonts w:ascii="Arial" w:eastAsia="Times New Roman" w:hAnsi="Arial" w:cs="Arial"/>
+          <w:b/>
+          <w:bCs/>
+          <w:color w:val="333333"/>
+          <w:kern w:val="0"/>
+          <w:lang w:eastAsia="en-IN"/>
+          <w14:ligatures w14:val="none"/>
+        </w:rPr>
+        <w:t>Model :</w:t>
+      </w:r>
+      <w:r>
+        <w:rPr>
+          <w:rFonts w:ascii="Arial" w:eastAsia="Times New Roman" w:hAnsi="Arial" w:cs="Arial"/>
+          <w:color w:val="333333"/>
+          <w:kern w:val="0"/>
+          <w:lang w:eastAsia="en-IN"/>
+          <w14:ligatures w14:val="none"/>
+        </w:rPr>
+        <w:t> Set of classes that represent data + the logic to manage that data. Example - Employee class that represents the Employee data + EmployeeRepository class that saves and retrieves employee data from the underlying data source such as a Database.</w:t>
+      </w:r>
+    </w:p>
+    <w:p>
+      <w:pPr>
+        <w:numPr>
+          <w:ilvl w:val="0"/>
+          <w:numId w:val="24"/>
+        </w:numPr>
+        <w:shd w:val="clear" w:color="auto" w:fill="FFFFFF"/>
+        <w:spacing w:after="60" w:line="240" w:lineRule="auto"/>
+        <w:ind w:firstLine="0"/>
+        <w:rPr>
+          <w:rFonts w:ascii="Arial" w:eastAsia="Times New Roman" w:hAnsi="Arial" w:cs="Arial"/>
+          <w:color w:val="333333"/>
+          <w:kern w:val="0"/>
+          <w:lang w:eastAsia="en-IN"/>
+          <w14:ligatures w14:val="none"/>
+        </w:rPr>
+      </w:pPr>
+      <w:r>
+        <w:rPr>
+          <w:rFonts w:ascii="Arial" w:eastAsia="Times New Roman" w:hAnsi="Arial" w:cs="Arial"/>
+          <w:b/>
+          <w:bCs/>
+          <w:color w:val="333333"/>
+          <w:kern w:val="0"/>
+          <w:lang w:eastAsia="en-IN"/>
+          <w14:ligatures w14:val="none"/>
+        </w:rPr>
+        <w:lastRenderedPageBreak/>
+        <w:t>View :</w:t>
+      </w:r>
+      <w:r>
+        <w:rPr>
+          <w:rFonts w:ascii="Arial" w:eastAsia="Times New Roman" w:hAnsi="Arial" w:cs="Arial"/>
+          <w:color w:val="333333"/>
+          <w:kern w:val="0"/>
+          <w:lang w:eastAsia="en-IN"/>
+          <w14:ligatures w14:val="none"/>
+        </w:rPr>
+        <w:t> Contains the display logic to present the Model data provided to it by the Controller</w:t>
+      </w:r>
+    </w:p>
+    <w:p>
+      <w:pPr>
+        <w:numPr>
+          <w:ilvl w:val="0"/>
+          <w:numId w:val="24"/>
+        </w:numPr>
+        <w:shd w:val="clear" w:color="auto" w:fill="FFFFFF"/>
+        <w:spacing w:after="60" w:line="240" w:lineRule="auto"/>
+        <w:ind w:firstLine="0"/>
+        <w:rPr>
+          <w:rFonts w:ascii="Arial" w:eastAsia="Times New Roman" w:hAnsi="Arial" w:cs="Arial"/>
+          <w:color w:val="333333"/>
+          <w:kern w:val="0"/>
+          <w:lang w:eastAsia="en-IN"/>
+          <w14:ligatures w14:val="none"/>
+        </w:rPr>
+      </w:pPr>
+      <w:r>
+        <w:rPr>
+          <w:rFonts w:ascii="Arial" w:eastAsia="Times New Roman" w:hAnsi="Arial" w:cs="Arial"/>
+          <w:b/>
+          <w:bCs/>
+          <w:color w:val="333333"/>
+          <w:kern w:val="0"/>
+          <w:lang w:eastAsia="en-IN"/>
+          <w14:ligatures w14:val="none"/>
+        </w:rPr>
+        <w:t>Controller :</w:t>
+      </w:r>
+      <w:r>
+        <w:rPr>
+          <w:rFonts w:ascii="Arial" w:eastAsia="Times New Roman" w:hAnsi="Arial" w:cs="Arial"/>
+          <w:color w:val="333333"/>
+          <w:kern w:val="0"/>
+          <w:lang w:eastAsia="en-IN"/>
+          <w14:ligatures w14:val="none"/>
+        </w:rPr>
+        <w:t> Handles the http request, work with the model, and selects a view to render that model.</w:t>
+      </w:r>
+    </w:p>
+    <w:p/>
     <w:sectPr>
       <w:pgSz w:w="11906" w:h="16838"/>
       <w:pgMar w:top="1440" w:right="1440" w:bottom="1440" w:left="1440" w:header="708" w:footer="708" w:gutter="0"/>
@@ -3541,7 +4754,7 @@
       <w:lvlText w:val=""/>
       <w:lvlJc w:val="left"/>
       <w:pPr>
-        <w:ind w:left="720" w:hanging="360"/>
+        <w:ind w:left="1353" w:hanging="360"/>
       </w:pPr>
       <w:rPr>
         <w:rFonts w:ascii="Symbol" w:hAnsi="Symbol" w:hint="default"/>
@@ -3553,7 +4766,7 @@
       <w:lvlText w:val="o"/>
       <w:lvlJc w:val="left"/>
       <w:pPr>
-        <w:ind w:left="1440" w:hanging="360"/>
+        <w:ind w:left="2073" w:hanging="360"/>
       </w:pPr>
       <w:rPr>
         <w:rFonts w:ascii="Courier New" w:hAnsi="Courier New" w:cs="Courier New" w:hint="default"/>
@@ -3565,7 +4778,7 @@
       <w:lvlText w:val=""/>
       <w:lvlJc w:val="left"/>
       <w:pPr>
-        <w:ind w:left="2160" w:hanging="360"/>
+        <w:ind w:left="2793" w:hanging="360"/>
       </w:pPr>
       <w:rPr>
         <w:rFonts w:ascii="Wingdings" w:hAnsi="Wingdings" w:hint="default"/>
@@ -3577,7 +4790,7 @@
       <w:lvlText w:val=""/>
       <w:lvlJc w:val="left"/>
       <w:pPr>
-        <w:ind w:left="2880" w:hanging="360"/>
+        <w:ind w:left="3513" w:hanging="360"/>
       </w:pPr>
       <w:rPr>
         <w:rFonts w:ascii="Symbol" w:hAnsi="Symbol" w:hint="default"/>
@@ -3589,7 +4802,7 @@
       <w:lvlText w:val="o"/>
       <w:lvlJc w:val="left"/>
       <w:pPr>
-        <w:ind w:left="3600" w:hanging="360"/>
+        <w:ind w:left="4233" w:hanging="360"/>
       </w:pPr>
       <w:rPr>
         <w:rFonts w:ascii="Courier New" w:hAnsi="Courier New" w:cs="Courier New" w:hint="default"/>
@@ -3601,7 +4814,7 @@
       <w:lvlText w:val=""/>
       <w:lvlJc w:val="left"/>
       <w:pPr>
-        <w:ind w:left="4320" w:hanging="360"/>
+        <w:ind w:left="4953" w:hanging="360"/>
       </w:pPr>
       <w:rPr>
         <w:rFonts w:ascii="Wingdings" w:hAnsi="Wingdings" w:hint="default"/>
@@ -3613,7 +4826,7 @@
       <w:lvlText w:val=""/>
       <w:lvlJc w:val="left"/>
       <w:pPr>
-        <w:ind w:left="5040" w:hanging="360"/>
+        <w:ind w:left="5673" w:hanging="360"/>
       </w:pPr>
       <w:rPr>
         <w:rFonts w:ascii="Symbol" w:hAnsi="Symbol" w:hint="default"/>
@@ -3625,7 +4838,7 @@
       <w:lvlText w:val="o"/>
       <w:lvlJc w:val="left"/>
       <w:pPr>
-        <w:ind w:left="5760" w:hanging="360"/>
+        <w:ind w:left="6393" w:hanging="360"/>
       </w:pPr>
       <w:rPr>
         <w:rFonts w:ascii="Courier New" w:hAnsi="Courier New" w:cs="Courier New" w:hint="default"/>
@@ -3637,7 +4850,7 @@
       <w:lvlText w:val=""/>
       <w:lvlJc w:val="left"/>
       <w:pPr>
-        <w:ind w:left="6480" w:hanging="360"/>
+        <w:ind w:left="7113" w:hanging="360"/>
       </w:pPr>
       <w:rPr>
         <w:rFonts w:ascii="Wingdings" w:hAnsi="Wingdings" w:hint="default"/>
@@ -4608,6 +5821,155 @@
     </w:lvl>
   </w:abstractNum>
   <w:abstractNum w:abstractNumId="10" w15:restartNumberingAfterBreak="0">
+    <w:nsid w:val="2A0069C2"/>
+    <w:multiLevelType w:val="multilevel"/>
+    <w:tmpl w:val="0A70CA8C"/>
+    <w:lvl w:ilvl="0">
+      <w:start w:val="1"/>
+      <w:numFmt w:val="bullet"/>
+      <w:lvlText w:val=""/>
+      <w:lvlJc w:val="left"/>
+      <w:pPr>
+        <w:tabs>
+          <w:tab w:val="num" w:pos="720"/>
+        </w:tabs>
+        <w:ind w:left="720" w:hanging="360"/>
+      </w:pPr>
+      <w:rPr>
+        <w:rFonts w:ascii="Symbol" w:hAnsi="Symbol" w:hint="default"/>
+        <w:sz w:val="20"/>
+      </w:rPr>
+    </w:lvl>
+    <w:lvl w:ilvl="1" w:tentative="1">
+      <w:start w:val="1"/>
+      <w:numFmt w:val="bullet"/>
+      <w:lvlText w:val=""/>
+      <w:lvlJc w:val="left"/>
+      <w:pPr>
+        <w:tabs>
+          <w:tab w:val="num" w:pos="1440"/>
+        </w:tabs>
+        <w:ind w:left="1440" w:hanging="360"/>
+      </w:pPr>
+      <w:rPr>
+        <w:rFonts w:ascii="Symbol" w:hAnsi="Symbol" w:hint="default"/>
+        <w:sz w:val="20"/>
+      </w:rPr>
+    </w:lvl>
+    <w:lvl w:ilvl="2" w:tentative="1">
+      <w:start w:val="1"/>
+      <w:numFmt w:val="bullet"/>
+      <w:lvlText w:val=""/>
+      <w:lvlJc w:val="left"/>
+      <w:pPr>
+        <w:tabs>
+          <w:tab w:val="num" w:pos="2160"/>
+        </w:tabs>
+        <w:ind w:left="2160" w:hanging="360"/>
+      </w:pPr>
+      <w:rPr>
+        <w:rFonts w:ascii="Symbol" w:hAnsi="Symbol" w:hint="default"/>
+        <w:sz w:val="20"/>
+      </w:rPr>
+    </w:lvl>
+    <w:lvl w:ilvl="3" w:tentative="1">
+      <w:start w:val="1"/>
+      <w:numFmt w:val="bullet"/>
+      <w:lvlText w:val=""/>
+      <w:lvlJc w:val="left"/>
+      <w:pPr>
+        <w:tabs>
+          <w:tab w:val="num" w:pos="2880"/>
+        </w:tabs>
+        <w:ind w:left="2880" w:hanging="360"/>
+      </w:pPr>
+      <w:rPr>
+        <w:rFonts w:ascii="Symbol" w:hAnsi="Symbol" w:hint="default"/>
+        <w:sz w:val="20"/>
+      </w:rPr>
+    </w:lvl>
+    <w:lvl w:ilvl="4" w:tentative="1">
+      <w:start w:val="1"/>
+      <w:numFmt w:val="bullet"/>
+      <w:lvlText w:val=""/>
+      <w:lvlJc w:val="left"/>
+      <w:pPr>
+        <w:tabs>
+          <w:tab w:val="num" w:pos="3600"/>
+        </w:tabs>
+        <w:ind w:left="3600" w:hanging="360"/>
+      </w:pPr>
+      <w:rPr>
+        <w:rFonts w:ascii="Symbol" w:hAnsi="Symbol" w:hint="default"/>
+        <w:sz w:val="20"/>
+      </w:rPr>
+    </w:lvl>
+    <w:lvl w:ilvl="5" w:tentative="1">
+      <w:start w:val="1"/>
+      <w:numFmt w:val="bullet"/>
+      <w:lvlText w:val=""/>
+      <w:lvlJc w:val="left"/>
+      <w:pPr>
+        <w:tabs>
+          <w:tab w:val="num" w:pos="4320"/>
+        </w:tabs>
+        <w:ind w:left="4320" w:hanging="360"/>
+      </w:pPr>
+      <w:rPr>
+        <w:rFonts w:ascii="Symbol" w:hAnsi="Symbol" w:hint="default"/>
+        <w:sz w:val="20"/>
+      </w:rPr>
+    </w:lvl>
+    <w:lvl w:ilvl="6" w:tentative="1">
+      <w:start w:val="1"/>
+      <w:numFmt w:val="bullet"/>
+      <w:lvlText w:val=""/>
+      <w:lvlJc w:val="left"/>
+      <w:pPr>
+        <w:tabs>
+          <w:tab w:val="num" w:pos="5040"/>
+        </w:tabs>
+        <w:ind w:left="5040" w:hanging="360"/>
+      </w:pPr>
+      <w:rPr>
+        <w:rFonts w:ascii="Symbol" w:hAnsi="Symbol" w:hint="default"/>
+        <w:sz w:val="20"/>
+      </w:rPr>
+    </w:lvl>
+    <w:lvl w:ilvl="7" w:tentative="1">
+      <w:start w:val="1"/>
+      <w:numFmt w:val="bullet"/>
+      <w:lvlText w:val=""/>
+      <w:lvlJc w:val="left"/>
+      <w:pPr>
+        <w:tabs>
+          <w:tab w:val="num" w:pos="5760"/>
+        </w:tabs>
+        <w:ind w:left="5760" w:hanging="360"/>
+      </w:pPr>
+      <w:rPr>
+        <w:rFonts w:ascii="Symbol" w:hAnsi="Symbol" w:hint="default"/>
+        <w:sz w:val="20"/>
+      </w:rPr>
+    </w:lvl>
+    <w:lvl w:ilvl="8" w:tentative="1">
+      <w:start w:val="1"/>
+      <w:numFmt w:val="bullet"/>
+      <w:lvlText w:val=""/>
+      <w:lvlJc w:val="left"/>
+      <w:pPr>
+        <w:tabs>
+          <w:tab w:val="num" w:pos="6480"/>
+        </w:tabs>
+        <w:ind w:left="6480" w:hanging="360"/>
+      </w:pPr>
+      <w:rPr>
+        <w:rFonts w:ascii="Symbol" w:hAnsi="Symbol" w:hint="default"/>
+        <w:sz w:val="20"/>
+      </w:rPr>
+    </w:lvl>
+  </w:abstractNum>
+  <w:abstractNum w:abstractNumId="11" w15:restartNumberingAfterBreak="0">
     <w:nsid w:val="2ACE6388"/>
     <w:multiLevelType w:val="hybridMultilevel"/>
     <w:tmpl w:val="68920AD8"/>
@@ -4720,7 +6082,7 @@
       </w:rPr>
     </w:lvl>
   </w:abstractNum>
-  <w:abstractNum w:abstractNumId="11" w15:restartNumberingAfterBreak="0">
+  <w:abstractNum w:abstractNumId="12" w15:restartNumberingAfterBreak="0">
     <w:nsid w:val="308E0118"/>
     <w:multiLevelType w:val="hybridMultilevel"/>
     <w:tmpl w:val="3334AAC0"/>
@@ -4833,7 +6195,7 @@
       </w:rPr>
     </w:lvl>
   </w:abstractNum>
-  <w:abstractNum w:abstractNumId="12" w15:restartNumberingAfterBreak="0">
+  <w:abstractNum w:abstractNumId="13" w15:restartNumberingAfterBreak="0">
     <w:nsid w:val="3896034A"/>
     <w:multiLevelType w:val="hybridMultilevel"/>
     <w:tmpl w:val="CAD84A34"/>
@@ -4946,7 +6308,7 @@
       </w:rPr>
     </w:lvl>
   </w:abstractNum>
-  <w:abstractNum w:abstractNumId="13" w15:restartNumberingAfterBreak="0">
+  <w:abstractNum w:abstractNumId="14" w15:restartNumberingAfterBreak="0">
     <w:nsid w:val="3ECB28DC"/>
     <w:multiLevelType w:val="hybridMultilevel"/>
     <w:tmpl w:val="CBC4983A"/>
@@ -5059,7 +6421,7 @@
       </w:rPr>
     </w:lvl>
   </w:abstractNum>
-  <w:abstractNum w:abstractNumId="14" w15:restartNumberingAfterBreak="0">
+  <w:abstractNum w:abstractNumId="15" w15:restartNumberingAfterBreak="0">
     <w:nsid w:val="3F0156D4"/>
     <w:multiLevelType w:val="multilevel"/>
     <w:tmpl w:val="B350B5C4"/>
@@ -5208,7 +6570,7 @@
       </w:rPr>
     </w:lvl>
   </w:abstractNum>
-  <w:abstractNum w:abstractNumId="15" w15:restartNumberingAfterBreak="0">
+  <w:abstractNum w:abstractNumId="16" w15:restartNumberingAfterBreak="0">
     <w:nsid w:val="453D780E"/>
     <w:multiLevelType w:val="multilevel"/>
     <w:tmpl w:val="2CC84722"/>
@@ -5357,7 +6719,269 @@
       </w:rPr>
     </w:lvl>
   </w:abstractNum>
-  <w:abstractNum w:abstractNumId="16" w15:restartNumberingAfterBreak="0">
+  <w:abstractNum w:abstractNumId="17" w15:restartNumberingAfterBreak="0">
+    <w:nsid w:val="489A7082"/>
+    <w:multiLevelType w:val="multilevel"/>
+    <w:tmpl w:val="0C42A726"/>
+    <w:lvl w:ilvl="0">
+      <w:start w:val="1"/>
+      <w:numFmt w:val="decimal"/>
+      <w:lvlText w:val="%1."/>
+      <w:lvlJc w:val="left"/>
+      <w:pPr>
+        <w:tabs>
+          <w:tab w:val="num" w:pos="644"/>
+        </w:tabs>
+        <w:ind w:left="644" w:hanging="360"/>
+      </w:pPr>
+    </w:lvl>
+    <w:lvl w:ilvl="1" w:tentative="1">
+      <w:start w:val="1"/>
+      <w:numFmt w:val="decimal"/>
+      <w:lvlText w:val="%2."/>
+      <w:lvlJc w:val="left"/>
+      <w:pPr>
+        <w:tabs>
+          <w:tab w:val="num" w:pos="1364"/>
+        </w:tabs>
+        <w:ind w:left="1364" w:hanging="360"/>
+      </w:pPr>
+    </w:lvl>
+    <w:lvl w:ilvl="2" w:tentative="1">
+      <w:start w:val="1"/>
+      <w:numFmt w:val="decimal"/>
+      <w:lvlText w:val="%3."/>
+      <w:lvlJc w:val="left"/>
+      <w:pPr>
+        <w:tabs>
+          <w:tab w:val="num" w:pos="2084"/>
+        </w:tabs>
+        <w:ind w:left="2084" w:hanging="360"/>
+      </w:pPr>
+    </w:lvl>
+    <w:lvl w:ilvl="3" w:tentative="1">
+      <w:start w:val="1"/>
+      <w:numFmt w:val="decimal"/>
+      <w:lvlText w:val="%4."/>
+      <w:lvlJc w:val="left"/>
+      <w:pPr>
+        <w:tabs>
+          <w:tab w:val="num" w:pos="2804"/>
+        </w:tabs>
+        <w:ind w:left="2804" w:hanging="360"/>
+      </w:pPr>
+    </w:lvl>
+    <w:lvl w:ilvl="4" w:tentative="1">
+      <w:start w:val="1"/>
+      <w:numFmt w:val="decimal"/>
+      <w:lvlText w:val="%5."/>
+      <w:lvlJc w:val="left"/>
+      <w:pPr>
+        <w:tabs>
+          <w:tab w:val="num" w:pos="3524"/>
+        </w:tabs>
+        <w:ind w:left="3524" w:hanging="360"/>
+      </w:pPr>
+    </w:lvl>
+    <w:lvl w:ilvl="5" w:tentative="1">
+      <w:start w:val="1"/>
+      <w:numFmt w:val="decimal"/>
+      <w:lvlText w:val="%6."/>
+      <w:lvlJc w:val="left"/>
+      <w:pPr>
+        <w:tabs>
+          <w:tab w:val="num" w:pos="4244"/>
+        </w:tabs>
+        <w:ind w:left="4244" w:hanging="360"/>
+      </w:pPr>
+    </w:lvl>
+    <w:lvl w:ilvl="6" w:tentative="1">
+      <w:start w:val="1"/>
+      <w:numFmt w:val="decimal"/>
+      <w:lvlText w:val="%7."/>
+      <w:lvlJc w:val="left"/>
+      <w:pPr>
+        <w:tabs>
+          <w:tab w:val="num" w:pos="4964"/>
+        </w:tabs>
+        <w:ind w:left="4964" w:hanging="360"/>
+      </w:pPr>
+    </w:lvl>
+    <w:lvl w:ilvl="7" w:tentative="1">
+      <w:start w:val="1"/>
+      <w:numFmt w:val="decimal"/>
+      <w:lvlText w:val="%8."/>
+      <w:lvlJc w:val="left"/>
+      <w:pPr>
+        <w:tabs>
+          <w:tab w:val="num" w:pos="5684"/>
+        </w:tabs>
+        <w:ind w:left="5684" w:hanging="360"/>
+      </w:pPr>
+    </w:lvl>
+    <w:lvl w:ilvl="8" w:tentative="1">
+      <w:start w:val="1"/>
+      <w:numFmt w:val="decimal"/>
+      <w:lvlText w:val="%9."/>
+      <w:lvlJc w:val="left"/>
+      <w:pPr>
+        <w:tabs>
+          <w:tab w:val="num" w:pos="6404"/>
+        </w:tabs>
+        <w:ind w:left="6404" w:hanging="360"/>
+      </w:pPr>
+    </w:lvl>
+  </w:abstractNum>
+  <w:abstractNum w:abstractNumId="18" w15:restartNumberingAfterBreak="0">
+    <w:nsid w:val="4CA06978"/>
+    <w:multiLevelType w:val="multilevel"/>
+    <w:tmpl w:val="D7F6712E"/>
+    <w:lvl w:ilvl="0">
+      <w:start w:val="1"/>
+      <w:numFmt w:val="bullet"/>
+      <w:lvlText w:val=""/>
+      <w:lvlJc w:val="left"/>
+      <w:pPr>
+        <w:tabs>
+          <w:tab w:val="num" w:pos="720"/>
+        </w:tabs>
+        <w:ind w:left="720" w:hanging="360"/>
+      </w:pPr>
+      <w:rPr>
+        <w:rFonts w:ascii="Symbol" w:hAnsi="Symbol" w:hint="default"/>
+        <w:sz w:val="20"/>
+      </w:rPr>
+    </w:lvl>
+    <w:lvl w:ilvl="1" w:tentative="1">
+      <w:start w:val="1"/>
+      <w:numFmt w:val="bullet"/>
+      <w:lvlText w:val=""/>
+      <w:lvlJc w:val="left"/>
+      <w:pPr>
+        <w:tabs>
+          <w:tab w:val="num" w:pos="1440"/>
+        </w:tabs>
+        <w:ind w:left="1440" w:hanging="360"/>
+      </w:pPr>
+      <w:rPr>
+        <w:rFonts w:ascii="Symbol" w:hAnsi="Symbol" w:hint="default"/>
+        <w:sz w:val="20"/>
+      </w:rPr>
+    </w:lvl>
+    <w:lvl w:ilvl="2" w:tentative="1">
+      <w:start w:val="1"/>
+      <w:numFmt w:val="bullet"/>
+      <w:lvlText w:val=""/>
+      <w:lvlJc w:val="left"/>
+      <w:pPr>
+        <w:tabs>
+          <w:tab w:val="num" w:pos="2160"/>
+        </w:tabs>
+        <w:ind w:left="2160" w:hanging="360"/>
+      </w:pPr>
+      <w:rPr>
+        <w:rFonts w:ascii="Symbol" w:hAnsi="Symbol" w:hint="default"/>
+        <w:sz w:val="20"/>
+      </w:rPr>
+    </w:lvl>
+    <w:lvl w:ilvl="3" w:tentative="1">
+      <w:start w:val="1"/>
+      <w:numFmt w:val="bullet"/>
+      <w:lvlText w:val=""/>
+      <w:lvlJc w:val="left"/>
+      <w:pPr>
+        <w:tabs>
+          <w:tab w:val="num" w:pos="2880"/>
+        </w:tabs>
+        <w:ind w:left="2880" w:hanging="360"/>
+      </w:pPr>
+      <w:rPr>
+        <w:rFonts w:ascii="Symbol" w:hAnsi="Symbol" w:hint="default"/>
+        <w:sz w:val="20"/>
+      </w:rPr>
+    </w:lvl>
+    <w:lvl w:ilvl="4" w:tentative="1">
+      <w:start w:val="1"/>
+      <w:numFmt w:val="bullet"/>
+      <w:lvlText w:val=""/>
+      <w:lvlJc w:val="left"/>
+      <w:pPr>
+        <w:tabs>
+          <w:tab w:val="num" w:pos="3600"/>
+        </w:tabs>
+        <w:ind w:left="3600" w:hanging="360"/>
+      </w:pPr>
+      <w:rPr>
+        <w:rFonts w:ascii="Symbol" w:hAnsi="Symbol" w:hint="default"/>
+        <w:sz w:val="20"/>
+      </w:rPr>
+    </w:lvl>
+    <w:lvl w:ilvl="5" w:tentative="1">
+      <w:start w:val="1"/>
+      <w:numFmt w:val="bullet"/>
+      <w:lvlText w:val=""/>
+      <w:lvlJc w:val="left"/>
+      <w:pPr>
+        <w:tabs>
+          <w:tab w:val="num" w:pos="4320"/>
+        </w:tabs>
+        <w:ind w:left="4320" w:hanging="360"/>
+      </w:pPr>
+      <w:rPr>
+        <w:rFonts w:ascii="Symbol" w:hAnsi="Symbol" w:hint="default"/>
+        <w:sz w:val="20"/>
+      </w:rPr>
+    </w:lvl>
+    <w:lvl w:ilvl="6" w:tentative="1">
+      <w:start w:val="1"/>
+      <w:numFmt w:val="bullet"/>
+      <w:lvlText w:val=""/>
+      <w:lvlJc w:val="left"/>
+      <w:pPr>
+        <w:tabs>
+          <w:tab w:val="num" w:pos="5040"/>
+        </w:tabs>
+        <w:ind w:left="5040" w:hanging="360"/>
+      </w:pPr>
+      <w:rPr>
+        <w:rFonts w:ascii="Symbol" w:hAnsi="Symbol" w:hint="default"/>
+        <w:sz w:val="20"/>
+      </w:rPr>
+    </w:lvl>
+    <w:lvl w:ilvl="7" w:tentative="1">
+      <w:start w:val="1"/>
+      <w:numFmt w:val="bullet"/>
+      <w:lvlText w:val=""/>
+      <w:lvlJc w:val="left"/>
+      <w:pPr>
+        <w:tabs>
+          <w:tab w:val="num" w:pos="5760"/>
+        </w:tabs>
+        <w:ind w:left="5760" w:hanging="360"/>
+      </w:pPr>
+      <w:rPr>
+        <w:rFonts w:ascii="Symbol" w:hAnsi="Symbol" w:hint="default"/>
+        <w:sz w:val="20"/>
+      </w:rPr>
+    </w:lvl>
+    <w:lvl w:ilvl="8" w:tentative="1">
+      <w:start w:val="1"/>
+      <w:numFmt w:val="bullet"/>
+      <w:lvlText w:val=""/>
+      <w:lvlJc w:val="left"/>
+      <w:pPr>
+        <w:tabs>
+          <w:tab w:val="num" w:pos="6480"/>
+        </w:tabs>
+        <w:ind w:left="6480" w:hanging="360"/>
+      </w:pPr>
+      <w:rPr>
+        <w:rFonts w:ascii="Symbol" w:hAnsi="Symbol" w:hint="default"/>
+        <w:sz w:val="20"/>
+      </w:rPr>
+    </w:lvl>
+  </w:abstractNum>
+  <w:abstractNum w:abstractNumId="19" w15:restartNumberingAfterBreak="0">
     <w:nsid w:val="4D44702B"/>
     <w:multiLevelType w:val="hybridMultilevel"/>
     <w:tmpl w:val="CA70A9CA"/>
@@ -5470,7 +7094,7 @@
       </w:rPr>
     </w:lvl>
   </w:abstractNum>
-  <w:abstractNum w:abstractNumId="17" w15:restartNumberingAfterBreak="0">
+  <w:abstractNum w:abstractNumId="20" w15:restartNumberingAfterBreak="0">
     <w:nsid w:val="554167E5"/>
     <w:multiLevelType w:val="hybridMultilevel"/>
     <w:tmpl w:val="26DC3F2C"/>
@@ -5583,7 +7207,7 @@
       </w:rPr>
     </w:lvl>
   </w:abstractNum>
-  <w:abstractNum w:abstractNumId="18" w15:restartNumberingAfterBreak="0">
+  <w:abstractNum w:abstractNumId="21" w15:restartNumberingAfterBreak="0">
     <w:nsid w:val="60F43C26"/>
     <w:multiLevelType w:val="hybridMultilevel"/>
     <w:tmpl w:val="5BB4A3DA"/>
@@ -5696,7 +7320,7 @@
       </w:rPr>
     </w:lvl>
   </w:abstractNum>
-  <w:abstractNum w:abstractNumId="19" w15:restartNumberingAfterBreak="0">
+  <w:abstractNum w:abstractNumId="22" w15:restartNumberingAfterBreak="0">
     <w:nsid w:val="688A538E"/>
     <w:multiLevelType w:val="multilevel"/>
     <w:tmpl w:val="7B06FC90"/>
@@ -5809,7 +7433,7 @@
       </w:pPr>
     </w:lvl>
   </w:abstractNum>
-  <w:abstractNum w:abstractNumId="20" w15:restartNumberingAfterBreak="0">
+  <w:abstractNum w:abstractNumId="23" w15:restartNumberingAfterBreak="0">
     <w:nsid w:val="68BC34C7"/>
     <w:multiLevelType w:val="hybridMultilevel"/>
     <w:tmpl w:val="45043436"/>
@@ -5929,22 +7553,22 @@
     <w:abstractNumId w:val="2"/>
   </w:num>
   <w:num w:numId="3" w16cid:durableId="780801267">
-    <w:abstractNumId w:val="17"/>
+    <w:abstractNumId w:val="20"/>
   </w:num>
   <w:num w:numId="4" w16cid:durableId="789474350">
-    <w:abstractNumId w:val="20"/>
+    <w:abstractNumId w:val="23"/>
   </w:num>
   <w:num w:numId="5" w16cid:durableId="932057630">
-    <w:abstractNumId w:val="16"/>
+    <w:abstractNumId w:val="19"/>
   </w:num>
   <w:num w:numId="6" w16cid:durableId="110518776">
-    <w:abstractNumId w:val="13"/>
+    <w:abstractNumId w:val="14"/>
   </w:num>
   <w:num w:numId="7" w16cid:durableId="1971933248">
-    <w:abstractNumId w:val="18"/>
+    <w:abstractNumId w:val="21"/>
   </w:num>
   <w:num w:numId="8" w16cid:durableId="1052533040">
-    <w:abstractNumId w:val="10"/>
+    <w:abstractNumId w:val="11"/>
   </w:num>
   <w:num w:numId="9" w16cid:durableId="648440335">
     <w:abstractNumId w:val="1"/>
@@ -5953,7 +7577,7 @@
     <w:abstractNumId w:val="9"/>
   </w:num>
   <w:num w:numId="11" w16cid:durableId="2106879658">
-    <w:abstractNumId w:val="11"/>
+    <w:abstractNumId w:val="12"/>
   </w:num>
   <w:num w:numId="12" w16cid:durableId="341854460">
     <w:abstractNumId w:val="8"/>
@@ -5968,22 +7592,31 @@
     <w:abstractNumId w:val="6"/>
   </w:num>
   <w:num w:numId="16" w16cid:durableId="511842780">
-    <w:abstractNumId w:val="19"/>
+    <w:abstractNumId w:val="22"/>
   </w:num>
   <w:num w:numId="17" w16cid:durableId="1664435575">
-    <w:abstractNumId w:val="12"/>
+    <w:abstractNumId w:val="13"/>
   </w:num>
   <w:num w:numId="18" w16cid:durableId="628782503">
-    <w:abstractNumId w:val="14"/>
+    <w:abstractNumId w:val="15"/>
   </w:num>
   <w:num w:numId="19" w16cid:durableId="2097511084">
-    <w:abstractNumId w:val="15"/>
+    <w:abstractNumId w:val="16"/>
   </w:num>
   <w:num w:numId="20" w16cid:durableId="851802824">
     <w:abstractNumId w:val="4"/>
   </w:num>
   <w:num w:numId="21" w16cid:durableId="1111709995">
     <w:abstractNumId w:val="0"/>
+  </w:num>
+  <w:num w:numId="22" w16cid:durableId="1685666459">
+    <w:abstractNumId w:val="18"/>
+  </w:num>
+  <w:num w:numId="23" w16cid:durableId="1433545672">
+    <w:abstractNumId w:val="17"/>
+  </w:num>
+  <w:num w:numId="24" w16cid:durableId="210846628">
+    <w:abstractNumId w:val="10"/>
   </w:num>
 </w:numbering>
 </file>
@@ -6570,12 +8203,23 @@
     <w:name w:val="Hyperlink"/>
     <w:basedOn w:val="DefaultParagraphFont"/>
     <w:uiPriority w:val="99"/>
-    <w:semiHidden/>
     <w:unhideWhenUsed/>
     <w:rsid w:val="00B80165"/>
     <w:rPr>
       <w:color w:val="0000FF"/>
       <w:u w:val="single"/>
+    </w:rPr>
+  </w:style>
+  <w:style w:type="character" w:styleId="UnresolvedMention">
+    <w:name w:val="Unresolved Mention"/>
+    <w:basedOn w:val="DefaultParagraphFont"/>
+    <w:uiPriority w:val="99"/>
+    <w:semiHidden/>
+    <w:unhideWhenUsed/>
+    <w:rsid w:val="00B17BE9"/>
+    <w:rPr>
+      <w:color w:val="605E5C"/>
+      <w:shd w:val="clear" w:color="auto" w:fill="E1DFDD"/>
     </w:rPr>
   </w:style>
 </w:styles>
@@ -6874,4 +8518,16 @@
     </a:ext>
   </a:extLst>
 </a:theme>
+</file>
+
+<file path=customXml/item1.xml><?xml version="1.0" encoding="utf-8"?>
+<b:Sources xmlns:b="http://schemas.openxmlformats.org/officeDocument/2006/bibliography" xmlns="http://schemas.openxmlformats.org/officeDocument/2006/bibliography" SelectedStyle="\APASixthEditionOfficeOnline.xsl" StyleName="APA" Version="6"/>
+</file>
+
+<file path=customXml/itemProps1.xml><?xml version="1.0" encoding="utf-8"?>
+<ds:datastoreItem xmlns:ds="http://schemas.openxmlformats.org/officeDocument/2006/customXml" ds:itemID="{00BCE470-20AE-4671-B7A7-D01253A7EF3E}">
+  <ds:schemaRefs>
+    <ds:schemaRef ds:uri="http://schemas.openxmlformats.org/officeDocument/2006/bibliography"/>
+  </ds:schemaRefs>
+</ds:datastoreItem>
 </file>
</xml_diff>

<commit_message>
setup MVC in ASP.Net Core
</commit_message>
<xml_diff>
--- a/ASPCore.docx
+++ b/ASPCore.docx
@@ -5191,6 +5191,11 @@
       </w:r>
     </w:p>
     <w:p/>
+    <w:p>
+      <w:r>
+        <w:t>Setup MVC in ASP.Net Core</w:t>
+      </w:r>
+    </w:p>
     <w:sectPr>
       <w:pgSz w:w="11906" w:h="16838"/>
       <w:pgMar w:top="1440" w:right="1440" w:bottom="1440" w:left="1440" w:header="708" w:footer="708" w:gutter="0"/>

</xml_diff>

<commit_message>
Model in ASP NET Core MVC
</commit_message>
<xml_diff>
--- a/ASPCore.docx
+++ b/ASPCore.docx
@@ -5190,7 +5190,6 @@
         <w:t> Handles the http request, work with the model, and selects a view to render that model.</w:t>
       </w:r>
     </w:p>
-    <w:p/>
     <w:p>
       <w:pPr>
         <w:pStyle w:val="Heading1"/>
@@ -5218,8 +5217,8 @@
     <w:p>
       <w:r>
         <w:drawing>
-          <wp:inline distT="0" distB="0" distL="0" distR="0" wp14:anchorId="69334369" wp14:editId="4D728019">
-            <wp:extent cx="5731510" cy="1029335"/>
+          <wp:inline distT="0" distB="0" distL="0" distR="0" wp14:anchorId="69334369" wp14:editId="7EBCAB6A">
+            <wp:extent cx="5731510" cy="971550"/>
             <wp:effectExtent l="0" t="0" r="2540" b="0"/>
             <wp:docPr id="1769968253" name="Picture 1"/>
             <wp:cNvGraphicFramePr>
@@ -5241,7 +5240,7 @@
                   <pic:spPr>
                     <a:xfrm>
                       <a:off x="0" y="0"/>
-                      <a:ext cx="5731510" cy="1029335"/>
+                      <a:ext cx="5731510" cy="971550"/>
                     </a:xfrm>
                     <a:prstGeom prst="rect">
                       <a:avLst/>
@@ -5265,8 +5264,8 @@
     <w:p>
       <w:r>
         <w:drawing>
-          <wp:inline distT="0" distB="0" distL="0" distR="0" wp14:anchorId="67C7D0C6" wp14:editId="2808EF16">
-            <wp:extent cx="5731510" cy="3333750"/>
+          <wp:inline distT="0" distB="0" distL="0" distR="0" wp14:anchorId="67C7D0C6" wp14:editId="77C2CEBC">
+            <wp:extent cx="5731510" cy="3143250"/>
             <wp:effectExtent l="0" t="0" r="2540" b="0"/>
             <wp:docPr id="1002943274" name="Picture 1"/>
             <wp:cNvGraphicFramePr>
@@ -5288,7 +5287,7 @@
                   <pic:spPr>
                     <a:xfrm>
                       <a:off x="0" y="0"/>
-                      <a:ext cx="5731510" cy="3333750"/>
+                      <a:ext cx="5731510" cy="3143250"/>
                     </a:xfrm>
                     <a:prstGeom prst="rect">
                       <a:avLst/>
@@ -5301,7 +5300,6 @@
         </w:drawing>
       </w:r>
     </w:p>
-    <w:p/>
     <w:p>
       <w:pPr>
         <w:pStyle w:val="Heading1"/>
@@ -5362,10 +5360,271 @@
       </w:r>
     </w:p>
     <w:p/>
-    <w:p/>
-    <w:p/>
-    <w:p/>
-    <w:p/>
+    <w:p>
+      <w:pPr>
+        <w:pStyle w:val="Heading1"/>
+      </w:pPr>
+      <w:r>
+        <w:t>Model in ASP.Net Core</w:t>
+      </w:r>
+    </w:p>
+    <w:p>
+      <w:r>
+        <w:drawing>
+          <wp:inline distT="0" distB="0" distL="0" distR="0" wp14:anchorId="7A3E8037" wp14:editId="701B363B">
+            <wp:extent cx="5731510" cy="1244600"/>
+            <wp:effectExtent l="0" t="0" r="2540" b="0"/>
+            <wp:docPr id="2091656262" name="Picture 1"/>
+            <wp:cNvGraphicFramePr>
+              <a:graphicFrameLocks xmlns:a="http://schemas.openxmlformats.org/drawingml/2006/main" noChangeAspect="1"/>
+            </wp:cNvGraphicFramePr>
+            <a:graphic xmlns:a="http://schemas.openxmlformats.org/drawingml/2006/main">
+              <a:graphicData uri="http://schemas.openxmlformats.org/drawingml/2006/picture">
+                <pic:pic xmlns:pic="http://schemas.openxmlformats.org/drawingml/2006/picture">
+                  <pic:nvPicPr>
+                    <pic:cNvPr id="2091656262" name=""/>
+                    <pic:cNvPicPr/>
+                  </pic:nvPicPr>
+                  <pic:blipFill>
+                    <a:blip r:embed="rId37"/>
+                    <a:stretch>
+                      <a:fillRect/>
+                    </a:stretch>
+                  </pic:blipFill>
+                  <pic:spPr>
+                    <a:xfrm>
+                      <a:off x="0" y="0"/>
+                      <a:ext cx="5731510" cy="1244600"/>
+                    </a:xfrm>
+                    <a:prstGeom prst="rect">
+                      <a:avLst/>
+                    </a:prstGeom>
+                  </pic:spPr>
+                </pic:pic>
+              </a:graphicData>
+            </a:graphic>
+          </wp:inline>
+        </w:drawing>
+      </w:r>
+    </w:p>
+    <w:p>
+      <w:pPr>
+        <w:pStyle w:val="Heading2"/>
+      </w:pPr>
+      <w:r>
+        <w:lastRenderedPageBreak/>
+        <w:drawing>
+          <wp:anchor distT="0" distB="0" distL="114300" distR="114300" simplePos="0" relativeHeight="251661312" behindDoc="0" locked="0" layoutInCell="1" allowOverlap="1" wp14:anchorId="6A64DD93" wp14:editId="064A06BA">
+            <wp:simplePos x="0" y="0"/>
+            <wp:positionH relativeFrom="margin">
+              <wp:align>center</wp:align>
+            </wp:positionH>
+            <wp:positionV relativeFrom="paragraph">
+              <wp:posOffset>3262630</wp:posOffset>
+            </wp:positionV>
+            <wp:extent cx="5731510" cy="2756535"/>
+            <wp:effectExtent l="0" t="0" r="2540" b="5715"/>
+            <wp:wrapTopAndBottom/>
+            <wp:docPr id="1621063267" name="Picture 1"/>
+            <wp:cNvGraphicFramePr>
+              <a:graphicFrameLocks xmlns:a="http://schemas.openxmlformats.org/drawingml/2006/main" noChangeAspect="1"/>
+            </wp:cNvGraphicFramePr>
+            <a:graphic xmlns:a="http://schemas.openxmlformats.org/drawingml/2006/main">
+              <a:graphicData uri="http://schemas.openxmlformats.org/drawingml/2006/picture">
+                <pic:pic xmlns:pic="http://schemas.openxmlformats.org/drawingml/2006/picture">
+                  <pic:nvPicPr>
+                    <pic:cNvPr id="1621063267" name=""/>
+                    <pic:cNvPicPr/>
+                  </pic:nvPicPr>
+                  <pic:blipFill>
+                    <a:blip r:embed="rId38">
+                      <a:extLst>
+                        <a:ext uri="{28A0092B-C50C-407E-A947-70E740481C1C}">
+                          <a14:useLocalDpi xmlns:a14="http://schemas.microsoft.com/office/drawing/2010/main" val="0"/>
+                        </a:ext>
+                      </a:extLst>
+                    </a:blip>
+                    <a:stretch>
+                      <a:fillRect/>
+                    </a:stretch>
+                  </pic:blipFill>
+                  <pic:spPr>
+                    <a:xfrm>
+                      <a:off x="0" y="0"/>
+                      <a:ext cx="5731510" cy="2756535"/>
+                    </a:xfrm>
+                    <a:prstGeom prst="rect">
+                      <a:avLst/>
+                    </a:prstGeom>
+                  </pic:spPr>
+                </pic:pic>
+              </a:graphicData>
+            </a:graphic>
+          </wp:anchor>
+        </w:drawing>
+      </w:r>
+      <w:r>
+        <w:drawing>
+          <wp:anchor distT="0" distB="0" distL="114300" distR="114300" simplePos="0" relativeHeight="251659264" behindDoc="0" locked="0" layoutInCell="1" allowOverlap="1" wp14:anchorId="70FC836B" wp14:editId="0E811BDB">
+            <wp:simplePos x="0" y="0"/>
+            <wp:positionH relativeFrom="column">
+              <wp:posOffset>2463800</wp:posOffset>
+            </wp:positionH>
+            <wp:positionV relativeFrom="paragraph">
+              <wp:posOffset>209550</wp:posOffset>
+            </wp:positionV>
+            <wp:extent cx="3536950" cy="1816100"/>
+            <wp:effectExtent l="0" t="0" r="6350" b="0"/>
+            <wp:wrapTopAndBottom/>
+            <wp:docPr id="498491116" name="Picture 1"/>
+            <wp:cNvGraphicFramePr>
+              <a:graphicFrameLocks xmlns:a="http://schemas.openxmlformats.org/drawingml/2006/main" noChangeAspect="1"/>
+            </wp:cNvGraphicFramePr>
+            <a:graphic xmlns:a="http://schemas.openxmlformats.org/drawingml/2006/main">
+              <a:graphicData uri="http://schemas.openxmlformats.org/drawingml/2006/picture">
+                <pic:pic xmlns:pic="http://schemas.openxmlformats.org/drawingml/2006/picture">
+                  <pic:nvPicPr>
+                    <pic:cNvPr id="498491116" name=""/>
+                    <pic:cNvPicPr/>
+                  </pic:nvPicPr>
+                  <pic:blipFill>
+                    <a:blip r:embed="rId39">
+                      <a:extLst>
+                        <a:ext uri="{28A0092B-C50C-407E-A947-70E740481C1C}">
+                          <a14:useLocalDpi xmlns:a14="http://schemas.microsoft.com/office/drawing/2010/main" val="0"/>
+                        </a:ext>
+                      </a:extLst>
+                    </a:blip>
+                    <a:stretch>
+                      <a:fillRect/>
+                    </a:stretch>
+                  </pic:blipFill>
+                  <pic:spPr>
+                    <a:xfrm>
+                      <a:off x="0" y="0"/>
+                      <a:ext cx="3536950" cy="1816100"/>
+                    </a:xfrm>
+                    <a:prstGeom prst="rect">
+                      <a:avLst/>
+                    </a:prstGeom>
+                  </pic:spPr>
+                </pic:pic>
+              </a:graphicData>
+            </a:graphic>
+            <wp14:sizeRelV relativeFrom="margin">
+              <wp14:pctHeight>0</wp14:pctHeight>
+            </wp14:sizeRelV>
+          </wp:anchor>
+        </w:drawing>
+      </w:r>
+      <w:r>
+        <w:t>MVC Model</w:t>
+      </w:r>
+    </w:p>
+    <w:p>
+      <w:r>
+        <w:drawing>
+          <wp:anchor distT="0" distB="0" distL="114300" distR="114300" simplePos="0" relativeHeight="251660288" behindDoc="0" locked="0" layoutInCell="1" allowOverlap="1" wp14:anchorId="07ECC3B7" wp14:editId="051F499A">
+            <wp:simplePos x="0" y="0"/>
+            <wp:positionH relativeFrom="margin">
+              <wp:posOffset>6350</wp:posOffset>
+            </wp:positionH>
+            <wp:positionV relativeFrom="paragraph">
+              <wp:posOffset>1871345</wp:posOffset>
+            </wp:positionV>
+            <wp:extent cx="4083050" cy="1073150"/>
+            <wp:effectExtent l="0" t="0" r="0" b="0"/>
+            <wp:wrapTopAndBottom/>
+            <wp:docPr id="950112335" name="Picture 1"/>
+            <wp:cNvGraphicFramePr>
+              <a:graphicFrameLocks xmlns:a="http://schemas.openxmlformats.org/drawingml/2006/main" noChangeAspect="1"/>
+            </wp:cNvGraphicFramePr>
+            <a:graphic xmlns:a="http://schemas.openxmlformats.org/drawingml/2006/main">
+              <a:graphicData uri="http://schemas.openxmlformats.org/drawingml/2006/picture">
+                <pic:pic xmlns:pic="http://schemas.openxmlformats.org/drawingml/2006/picture">
+                  <pic:nvPicPr>
+                    <pic:cNvPr id="950112335" name=""/>
+                    <pic:cNvPicPr/>
+                  </pic:nvPicPr>
+                  <pic:blipFill>
+                    <a:blip r:embed="rId40">
+                      <a:extLst>
+                        <a:ext uri="{28A0092B-C50C-407E-A947-70E740481C1C}">
+                          <a14:useLocalDpi xmlns:a14="http://schemas.microsoft.com/office/drawing/2010/main" val="0"/>
+                        </a:ext>
+                      </a:extLst>
+                    </a:blip>
+                    <a:stretch>
+                      <a:fillRect/>
+                    </a:stretch>
+                  </pic:blipFill>
+                  <pic:spPr>
+                    <a:xfrm>
+                      <a:off x="0" y="0"/>
+                      <a:ext cx="4083050" cy="1073150"/>
+                    </a:xfrm>
+                    <a:prstGeom prst="rect">
+                      <a:avLst/>
+                    </a:prstGeom>
+                  </pic:spPr>
+                </pic:pic>
+              </a:graphicData>
+            </a:graphic>
+          </wp:anchor>
+        </w:drawing>
+      </w:r>
+      <w:r>
+        <w:drawing>
+          <wp:anchor distT="0" distB="0" distL="114300" distR="114300" simplePos="0" relativeHeight="251658240" behindDoc="0" locked="0" layoutInCell="1" allowOverlap="1" wp14:anchorId="710071C1" wp14:editId="5DA97EC8">
+            <wp:simplePos x="0" y="0"/>
+            <wp:positionH relativeFrom="column">
+              <wp:posOffset>0</wp:posOffset>
+            </wp:positionH>
+            <wp:positionV relativeFrom="paragraph">
+              <wp:posOffset>233045</wp:posOffset>
+            </wp:positionV>
+            <wp:extent cx="2241550" cy="1416050"/>
+            <wp:effectExtent l="0" t="0" r="6350" b="0"/>
+            <wp:wrapTopAndBottom/>
+            <wp:docPr id="1907281622" name="Picture 1"/>
+            <wp:cNvGraphicFramePr>
+              <a:graphicFrameLocks xmlns:a="http://schemas.openxmlformats.org/drawingml/2006/main" noChangeAspect="1"/>
+            </wp:cNvGraphicFramePr>
+            <a:graphic xmlns:a="http://schemas.openxmlformats.org/drawingml/2006/main">
+              <a:graphicData uri="http://schemas.openxmlformats.org/drawingml/2006/picture">
+                <pic:pic xmlns:pic="http://schemas.openxmlformats.org/drawingml/2006/picture">
+                  <pic:nvPicPr>
+                    <pic:cNvPr id="1907281622" name=""/>
+                    <pic:cNvPicPr/>
+                  </pic:nvPicPr>
+                  <pic:blipFill>
+                    <a:blip r:embed="rId41">
+                      <a:extLst>
+                        <a:ext uri="{28A0092B-C50C-407E-A947-70E740481C1C}">
+                          <a14:useLocalDpi xmlns:a14="http://schemas.microsoft.com/office/drawing/2010/main" val="0"/>
+                        </a:ext>
+                      </a:extLst>
+                    </a:blip>
+                    <a:stretch>
+                      <a:fillRect/>
+                    </a:stretch>
+                  </pic:blipFill>
+                  <pic:spPr>
+                    <a:xfrm>
+                      <a:off x="0" y="0"/>
+                      <a:ext cx="2241550" cy="1416050"/>
+                    </a:xfrm>
+                    <a:prstGeom prst="rect">
+                      <a:avLst/>
+                    </a:prstGeom>
+                  </pic:spPr>
+                </pic:pic>
+              </a:graphicData>
+            </a:graphic>
+          </wp:anchor>
+        </w:drawing>
+      </w:r>
+    </w:p>
     <w:p/>
     <w:sectPr>
       <w:pgSz w:w="11906" w:h="16838"/>

</xml_diff>

<commit_message>
Controllers in ASP.Net Core/ returns JsonResult and Object Result
</commit_message>
<xml_diff>
--- a/ASPCore.docx
+++ b/ASPCore.docx
@@ -165,7 +165,15 @@
         <w:ind w:firstLine="720"/>
       </w:pPr>
       <w:r>
-        <w:t>Both the MVC Controller class and the ASP.NET Web API Controller class inherit from the same 'Controller' base class and returns 'IActionResult'</w:t>
+        <w:t>Both the MVC Controller class and the ASP.NET Web API Controller class inherit from the same 'Controller' base class and returns '</w:t>
+      </w:r>
+      <w:proofErr w:type="spellStart"/>
+      <w:r>
+        <w:t>IActionResult</w:t>
+      </w:r>
+      <w:proofErr w:type="spellEnd"/>
+      <w:r>
+        <w:t>'</w:t>
       </w:r>
     </w:p>
     <w:p>
@@ -290,9 +298,11 @@
       <w:pPr>
         <w:pStyle w:val="Heading3"/>
       </w:pPr>
+      <w:proofErr w:type="spellStart"/>
       <w:r>
         <w:t>TargetFramework</w:t>
       </w:r>
+      <w:proofErr w:type="spellEnd"/>
     </w:p>
     <w:p>
       <w:pPr>
@@ -315,7 +325,15 @@
         </w:numPr>
       </w:pPr>
       <w:r>
-        <w:t>To specify a target framework we use Target Framework Moniker (TFM)</w:t>
+        <w:t xml:space="preserve">To specify a target </w:t>
+      </w:r>
+      <w:proofErr w:type="gramStart"/>
+      <w:r>
+        <w:t>framework</w:t>
+      </w:r>
+      <w:proofErr w:type="gramEnd"/>
+      <w:r>
+        <w:t xml:space="preserve"> we use Target Framework Moniker (TFM)</w:t>
       </w:r>
     </w:p>
     <w:p>
@@ -382,9 +400,11 @@
       <w:pPr>
         <w:pStyle w:val="Heading3"/>
       </w:pPr>
+      <w:proofErr w:type="spellStart"/>
       <w:r>
         <w:t>AspNetCoreHostingModel</w:t>
       </w:r>
+      <w:proofErr w:type="spellEnd"/>
     </w:p>
     <w:p>
       <w:pPr>
@@ -406,9 +426,19 @@
           <w:numId w:val="9"/>
         </w:numPr>
       </w:pPr>
-      <w:r>
-        <w:t>InProcess or OutOfProcess</w:t>
-      </w:r>
+      <w:proofErr w:type="spellStart"/>
+      <w:r>
+        <w:t>InProcess</w:t>
+      </w:r>
+      <w:proofErr w:type="spellEnd"/>
+      <w:r>
+        <w:t xml:space="preserve"> or </w:t>
+      </w:r>
+      <w:proofErr w:type="spellStart"/>
+      <w:r>
+        <w:t>OutOfProcess</w:t>
+      </w:r>
+      <w:proofErr w:type="spellEnd"/>
     </w:p>
     <w:p>
       <w:pPr>
@@ -418,8 +448,13 @@
           <w:numId w:val="9"/>
         </w:numPr>
       </w:pPr>
-      <w:r>
-        <w:t>InProcess hosts the app inside of the IIS worker process(w3wp.exe)</w:t>
+      <w:proofErr w:type="spellStart"/>
+      <w:r>
+        <w:t>InProcess</w:t>
+      </w:r>
+      <w:proofErr w:type="spellEnd"/>
+      <w:r>
+        <w:t xml:space="preserve"> hosts the app inside of the IIS worker process(w3wp.exe)</w:t>
       </w:r>
     </w:p>
     <w:p>
@@ -430,8 +465,13 @@
           <w:numId w:val="9"/>
         </w:numPr>
       </w:pPr>
-      <w:r>
-        <w:t>OutOfProcess hosting model forward web requests to a backend ASP.NET Core app running the Kestrel Server</w:t>
+      <w:proofErr w:type="spellStart"/>
+      <w:r>
+        <w:t>OutOfProcess</w:t>
+      </w:r>
+      <w:proofErr w:type="spellEnd"/>
+      <w:r>
+        <w:t xml:space="preserve"> hosting model forward web requests to a backend ASP.NET Core app running the Kestrel Server</w:t>
       </w:r>
     </w:p>
     <w:p>
@@ -462,13 +502,23 @@
       <w:r>
         <w:t xml:space="preserve"> application usually has a </w:t>
       </w:r>
+      <w:proofErr w:type="gramStart"/>
       <w:r>
         <w:rPr>
           <w:b/>
           <w:bCs/>
           <w:color w:val="806000" w:themeColor="accent4" w:themeShade="80"/>
         </w:rPr>
-        <w:t>Main()</w:t>
+        <w:t>Main(</w:t>
+      </w:r>
+      <w:proofErr w:type="gramEnd"/>
+      <w:r>
+        <w:rPr>
+          <w:b/>
+          <w:bCs/>
+          <w:color w:val="806000" w:themeColor="accent4" w:themeShade="80"/>
+        </w:rPr>
+        <w:t>)</w:t>
       </w:r>
       <w:r>
         <w:rPr>
@@ -494,13 +544,23 @@
       <w:r>
         <w:t xml:space="preserve">Why do we have a </w:t>
       </w:r>
+      <w:proofErr w:type="gramStart"/>
       <w:r>
         <w:rPr>
           <w:b/>
           <w:bCs/>
           <w:color w:val="806000" w:themeColor="accent4" w:themeShade="80"/>
         </w:rPr>
-        <w:t>Main()</w:t>
+        <w:t>Main(</w:t>
+      </w:r>
+      <w:proofErr w:type="gramEnd"/>
+      <w:r>
+        <w:rPr>
+          <w:b/>
+          <w:bCs/>
+          <w:color w:val="806000" w:themeColor="accent4" w:themeShade="80"/>
+        </w:rPr>
+        <w:t>)</w:t>
       </w:r>
       <w:r>
         <w:rPr>
@@ -531,27 +591,51 @@
         </w:rPr>
         <w:t xml:space="preserve">ASP.NET Core application initially starts as a Console application and the </w:t>
       </w:r>
+      <w:proofErr w:type="gramStart"/>
       <w:r>
         <w:rPr>
           <w:b/>
           <w:bCs/>
           <w:color w:val="806000" w:themeColor="accent4" w:themeShade="80"/>
         </w:rPr>
-        <w:t>Main()</w:t>
-      </w:r>
+        <w:t>Main(</w:t>
+      </w:r>
+      <w:proofErr w:type="gramEnd"/>
       <w:r>
         <w:rPr>
           <w:b/>
           <w:bCs/>
           <w:color w:val="806000" w:themeColor="accent4" w:themeShade="80"/>
         </w:rPr>
+        <w:t>)</w:t>
+      </w:r>
+      <w:r>
+        <w:rPr>
+          <w:b/>
+          <w:bCs/>
+          <w:color w:val="806000" w:themeColor="accent4" w:themeShade="80"/>
+        </w:rPr>
         <w:t xml:space="preserve"> </w:t>
       </w:r>
       <w:r>
         <w:rPr>
           <w:color w:val="171717" w:themeColor="background2" w:themeShade="1A"/>
         </w:rPr>
-        <w:t>method of Program.cs class is the entry point</w:t>
+        <w:t xml:space="preserve">method of </w:t>
+      </w:r>
+      <w:proofErr w:type="spellStart"/>
+      <w:r>
+        <w:rPr>
+          <w:color w:val="171717" w:themeColor="background2" w:themeShade="1A"/>
+        </w:rPr>
+        <w:t>Program.cs</w:t>
+      </w:r>
+      <w:proofErr w:type="spellEnd"/>
+      <w:r>
+        <w:rPr>
+          <w:color w:val="171717" w:themeColor="background2" w:themeShade="1A"/>
+        </w:rPr>
+        <w:t xml:space="preserve"> class is the entry point</w:t>
       </w:r>
     </w:p>
     <w:p>
@@ -610,20 +694,30 @@
       <w:r>
         <w:t xml:space="preserve">This </w:t>
       </w:r>
+      <w:proofErr w:type="gramStart"/>
       <w:r>
         <w:rPr>
           <w:b/>
           <w:bCs/>
           <w:color w:val="806000" w:themeColor="accent4" w:themeShade="80"/>
         </w:rPr>
-        <w:t>Main()</w:t>
-      </w:r>
+        <w:t>Main(</w:t>
+      </w:r>
+      <w:proofErr w:type="gramEnd"/>
       <w:r>
         <w:rPr>
           <w:b/>
           <w:bCs/>
           <w:color w:val="806000" w:themeColor="accent4" w:themeShade="80"/>
         </w:rPr>
+        <w:t>)</w:t>
+      </w:r>
+      <w:r>
+        <w:rPr>
+          <w:b/>
+          <w:bCs/>
+          <w:color w:val="806000" w:themeColor="accent4" w:themeShade="80"/>
+        </w:rPr>
         <w:t xml:space="preserve"> </w:t>
       </w:r>
       <w:r>
@@ -637,7 +731,15 @@
       </w:pPr>
       <w:r>
         <w:lastRenderedPageBreak/>
-        <w:t>ASP.NET Core InProcess Hosting</w:t>
+        <w:t xml:space="preserve">ASP.NET Core </w:t>
+      </w:r>
+      <w:proofErr w:type="spellStart"/>
+      <w:r>
+        <w:t>InProcess</w:t>
+      </w:r>
+      <w:proofErr w:type="spellEnd"/>
+      <w:r>
+        <w:t xml:space="preserve"> Hosting</w:t>
       </w:r>
     </w:p>
     <w:p>
@@ -645,7 +747,20 @@
         <w:pStyle w:val="Heading2"/>
       </w:pPr>
       <w:r>
-        <w:t>Some of the Tasks that CreateDefaultBuilder() performs</w:t>
+        <w:t xml:space="preserve">Some of the Tasks that </w:t>
+      </w:r>
+      <w:proofErr w:type="spellStart"/>
+      <w:proofErr w:type="gramStart"/>
+      <w:r>
+        <w:t>CreateDefaultBuilder</w:t>
+      </w:r>
+      <w:proofErr w:type="spellEnd"/>
+      <w:r>
+        <w:t>(</w:t>
+      </w:r>
+      <w:proofErr w:type="gramEnd"/>
+      <w:r>
+        <w:t>) performs</w:t>
       </w:r>
     </w:p>
     <w:p>
@@ -700,8 +815,13 @@
           <w:numId w:val="11"/>
         </w:numPr>
       </w:pPr>
-      <w:r>
-        <w:t>InProcess or</w:t>
+      <w:proofErr w:type="spellStart"/>
+      <w:r>
+        <w:t>InProcess</w:t>
+      </w:r>
+      <w:proofErr w:type="spellEnd"/>
+      <w:r>
+        <w:t xml:space="preserve"> or</w:t>
       </w:r>
     </w:p>
     <w:p>
@@ -712,9 +832,11 @@
           <w:numId w:val="11"/>
         </w:numPr>
       </w:pPr>
+      <w:proofErr w:type="spellStart"/>
       <w:r>
         <w:t>OutOfProcess</w:t>
       </w:r>
+      <w:proofErr w:type="spellEnd"/>
     </w:p>
     <w:p>
       <w:pPr>
@@ -727,7 +849,15 @@
         <w:ind w:left="360"/>
       </w:pPr>
       <w:r>
-        <w:t>To configure InProcess hosting</w:t>
+        <w:t xml:space="preserve">To configure </w:t>
+      </w:r>
+      <w:proofErr w:type="spellStart"/>
+      <w:r>
+        <w:t>InProcess</w:t>
+      </w:r>
+      <w:proofErr w:type="spellEnd"/>
+      <w:r>
+        <w:t xml:space="preserve"> hosting</w:t>
       </w:r>
     </w:p>
     <w:p>
@@ -781,8 +911,13 @@
       </w:pPr>
       <w:r>
         <w:tab/>
-        <w:t>With InProcess</w:t>
-      </w:r>
+        <w:t xml:space="preserve">With </w:t>
+      </w:r>
+      <w:proofErr w:type="spellStart"/>
+      <w:r>
+        <w:t>InProcess</w:t>
+      </w:r>
+      <w:proofErr w:type="spellEnd"/>
     </w:p>
     <w:p>
       <w:pPr>
@@ -817,7 +952,23 @@
         </w:numPr>
       </w:pPr>
       <w:r>
-        <w:t>From a performance standpoint, InProcess hosting is better than OutOfProcess hosting</w:t>
+        <w:t xml:space="preserve">From a performance standpoint, </w:t>
+      </w:r>
+      <w:proofErr w:type="spellStart"/>
+      <w:r>
+        <w:t>InProcess</w:t>
+      </w:r>
+      <w:proofErr w:type="spellEnd"/>
+      <w:r>
+        <w:t xml:space="preserve"> hosting is better than </w:t>
+      </w:r>
+      <w:proofErr w:type="spellStart"/>
+      <w:r>
+        <w:t>OutOfProcess</w:t>
+      </w:r>
+      <w:proofErr w:type="spellEnd"/>
+      <w:r>
+        <w:t xml:space="preserve"> hosting</w:t>
       </w:r>
     </w:p>
     <w:p>
@@ -868,7 +1019,27 @@
     <w:p>
       <w:r>
         <w:tab/>
-        <w:t>CreateDefaultBuilder() method calls UseIIS() method and host the app inside of the IIS worker process (w3wp.exe or iisexpress.exe)</w:t>
+      </w:r>
+      <w:proofErr w:type="spellStart"/>
+      <w:proofErr w:type="gramStart"/>
+      <w:r>
+        <w:t>CreateDefaultBuilder</w:t>
+      </w:r>
+      <w:proofErr w:type="spellEnd"/>
+      <w:r>
+        <w:t>(</w:t>
+      </w:r>
+      <w:proofErr w:type="gramEnd"/>
+      <w:r>
+        <w:t xml:space="preserve">) method calls </w:t>
+      </w:r>
+      <w:proofErr w:type="spellStart"/>
+      <w:r>
+        <w:t>UseIIS</w:t>
+      </w:r>
+      <w:proofErr w:type="spellEnd"/>
+      <w:r>
+        <w:t>() method and host the app inside of the IIS worker process (w3wp.exe or iisexpress.exe)</w:t>
       </w:r>
     </w:p>
     <w:p>
@@ -917,6 +1088,7 @@
       <w:r>
         <w:t xml:space="preserve">ASP.NET application when run from CLI and </w:t>
       </w:r>
+      <w:proofErr w:type="spellStart"/>
       <w:r>
         <w:rPr>
           <w:b/>
@@ -924,6 +1096,7 @@
         </w:rPr>
         <w:t>InProcess</w:t>
       </w:r>
+      <w:proofErr w:type="spellEnd"/>
       <w:r>
         <w:t xml:space="preserve"> hosting is configured than kestrel is used as the web server as shown below:</w:t>
       </w:r>
@@ -1017,8 +1190,21 @@
       <w:pPr>
         <w:pStyle w:val="ListParagraph"/>
       </w:pPr>
-      <w:r>
-        <w:t>InProcess hosting delivers significantly higher request throughput than OutOfProcess hosting</w:t>
+      <w:proofErr w:type="spellStart"/>
+      <w:r>
+        <w:t>InProcess</w:t>
+      </w:r>
+      <w:proofErr w:type="spellEnd"/>
+      <w:r>
+        <w:t xml:space="preserve"> hosting delivers significantly higher request throughput than </w:t>
+      </w:r>
+      <w:proofErr w:type="spellStart"/>
+      <w:r>
+        <w:t>OutOfProcess</w:t>
+      </w:r>
+      <w:proofErr w:type="spellEnd"/>
+      <w:r>
+        <w:t xml:space="preserve"> hosting</w:t>
       </w:r>
     </w:p>
     <w:p>
@@ -1027,7 +1213,15 @@
         <w:ind w:firstLine="720"/>
       </w:pPr>
       <w:r>
-        <w:t>With OutOfProcess hosting</w:t>
+        <w:t xml:space="preserve">With </w:t>
+      </w:r>
+      <w:proofErr w:type="spellStart"/>
+      <w:r>
+        <w:t>OutOfProcess</w:t>
+      </w:r>
+      <w:proofErr w:type="spellEnd"/>
+      <w:r>
+        <w:t xml:space="preserve"> hosting</w:t>
       </w:r>
     </w:p>
     <w:p>
@@ -1051,8 +1245,13 @@
         </w:numPr>
       </w:pPr>
       <w:r>
-        <w:t>The internal web server is Kestral</w:t>
-      </w:r>
+        <w:t xml:space="preserve">The internal web server is </w:t>
+      </w:r>
+      <w:proofErr w:type="spellStart"/>
+      <w:r>
+        <w:t>Kestral</w:t>
+      </w:r>
+      <w:proofErr w:type="spellEnd"/>
     </w:p>
     <w:p>
       <w:pPr>
@@ -1071,8 +1270,13 @@
         <w:pStyle w:val="Heading2"/>
       </w:pPr>
       <w:r>
-        <w:t>What is Kestral</w:t>
-      </w:r>
+        <w:t xml:space="preserve">What is </w:t>
+      </w:r>
+      <w:proofErr w:type="spellStart"/>
+      <w:r>
+        <w:t>Kestral</w:t>
+      </w:r>
+      <w:proofErr w:type="spellEnd"/>
     </w:p>
     <w:p>
       <w:pPr>
@@ -1094,8 +1298,13 @@
           <w:numId w:val="13"/>
         </w:numPr>
       </w:pPr>
-      <w:r>
-        <w:t>Kestral can be used, by itself as an edge server</w:t>
+      <w:proofErr w:type="spellStart"/>
+      <w:r>
+        <w:t>Kestral</w:t>
+      </w:r>
+      <w:proofErr w:type="spellEnd"/>
+      <w:r>
+        <w:t xml:space="preserve"> can be used, by itself as an edge server</w:t>
       </w:r>
     </w:p>
     <w:p>
@@ -1115,7 +1324,15 @@
         <w:pStyle w:val="Heading1"/>
       </w:pPr>
       <w:r>
-        <w:t>ASP.NET Core OutOfProcess Hosting</w:t>
+        <w:t xml:space="preserve">ASP.NET Core </w:t>
+      </w:r>
+      <w:proofErr w:type="spellStart"/>
+      <w:r>
+        <w:t>OutOfProcess</w:t>
+      </w:r>
+      <w:proofErr w:type="spellEnd"/>
+      <w:r>
+        <w:t xml:space="preserve"> Hosting</w:t>
       </w:r>
     </w:p>
     <w:p>
@@ -1123,27 +1340,54 @@
         <w:pStyle w:val="Heading2"/>
       </w:pPr>
       <w:r>
-        <w:t>To configure OutOfProcess hosting</w:t>
+        <w:t xml:space="preserve">To configure </w:t>
+      </w:r>
+      <w:proofErr w:type="spellStart"/>
+      <w:r>
+        <w:t>OutOfProcess</w:t>
+      </w:r>
+      <w:proofErr w:type="spellEnd"/>
+      <w:r>
+        <w:t xml:space="preserve"> hosting</w:t>
       </w:r>
     </w:p>
     <w:p>
       <w:r>
         <w:tab/>
-        <w:t xml:space="preserve">We can either set AspNetCoreHostingModel to </w:t>
-      </w:r>
+        <w:t xml:space="preserve">We can either set </w:t>
+      </w:r>
+      <w:proofErr w:type="spellStart"/>
+      <w:r>
+        <w:t>AspNetCoreHostingModel</w:t>
+      </w:r>
+      <w:proofErr w:type="spellEnd"/>
+      <w:r>
+        <w:t xml:space="preserve"> to </w:t>
+      </w:r>
+      <w:proofErr w:type="spellStart"/>
       <w:r>
         <w:rPr>
           <w:b/>
           <w:bCs/>
         </w:rPr>
-        <w:t xml:space="preserve">OutOfProcess </w:t>
+        <w:t>OutOfProcess</w:t>
+      </w:r>
+      <w:proofErr w:type="spellEnd"/>
+      <w:r>
+        <w:rPr>
+          <w:b/>
+          <w:bCs/>
+        </w:rPr>
+        <w:t xml:space="preserve"> </w:t>
       </w:r>
       <w:r>
         <w:t xml:space="preserve">or remove the </w:t>
       </w:r>
+      <w:proofErr w:type="spellStart"/>
       <w:r>
         <w:t>AspNetCoreHostingModel</w:t>
       </w:r>
+      <w:proofErr w:type="spellEnd"/>
       <w:r>
         <w:t xml:space="preserve">, application </w:t>
       </w:r>
@@ -1151,7 +1395,15 @@
         <w:t>uses</w:t>
       </w:r>
       <w:r>
-        <w:t xml:space="preserve"> OutOfProcess hosting by default</w:t>
+        <w:t xml:space="preserve"> </w:t>
+      </w:r>
+      <w:proofErr w:type="spellStart"/>
+      <w:r>
+        <w:t>OutOfProcess</w:t>
+      </w:r>
+      <w:proofErr w:type="spellEnd"/>
+      <w:r>
+        <w:t xml:space="preserve"> hosting by default</w:t>
       </w:r>
     </w:p>
     <w:p>
@@ -1198,7 +1450,23 @@
     </w:p>
     <w:p>
       <w:r>
-        <w:t>When application is run from CLI and OutOfProcess hosting is configured the Kestral server is used as edge server as shown below</w:t>
+        <w:t xml:space="preserve">When application is run from CLI and </w:t>
+      </w:r>
+      <w:proofErr w:type="spellStart"/>
+      <w:r>
+        <w:t>OutOfProcess</w:t>
+      </w:r>
+      <w:proofErr w:type="spellEnd"/>
+      <w:r>
+        <w:t xml:space="preserve"> hosting is configured the </w:t>
+      </w:r>
+      <w:proofErr w:type="spellStart"/>
+      <w:r>
+        <w:t>Kestral</w:t>
+      </w:r>
+      <w:proofErr w:type="spellEnd"/>
+      <w:r>
+        <w:t xml:space="preserve"> server is used as edge server as shown below</w:t>
       </w:r>
     </w:p>
     <w:p>
@@ -1245,7 +1513,39 @@
     </w:p>
     <w:p>
       <w:r>
-        <w:t>Another way Kestral can be used in combination with a reverse proxy server, where Kestral is not facing the internet, it’s the Reverse Proxy server that takes the incoming http request and forwards it to  the Kestral server that is hosting and running our ASP.NET Core application</w:t>
+        <w:t xml:space="preserve">Another way </w:t>
+      </w:r>
+      <w:proofErr w:type="spellStart"/>
+      <w:r>
+        <w:t>Kestral</w:t>
+      </w:r>
+      <w:proofErr w:type="spellEnd"/>
+      <w:r>
+        <w:t xml:space="preserve"> can be used in combination with a reverse proxy server, where </w:t>
+      </w:r>
+      <w:proofErr w:type="spellStart"/>
+      <w:r>
+        <w:t>Kestral</w:t>
+      </w:r>
+      <w:proofErr w:type="spellEnd"/>
+      <w:r>
+        <w:t xml:space="preserve"> is not facing the internet, it’s the Reverse Proxy server that takes the incoming http request and forwards it </w:t>
+      </w:r>
+      <w:proofErr w:type="gramStart"/>
+      <w:r>
+        <w:t>to  the</w:t>
+      </w:r>
+      <w:proofErr w:type="gramEnd"/>
+      <w:r>
+        <w:t xml:space="preserve"> </w:t>
+      </w:r>
+      <w:proofErr w:type="spellStart"/>
+      <w:r>
+        <w:t>Kestral</w:t>
+      </w:r>
+      <w:proofErr w:type="spellEnd"/>
+      <w:r>
+        <w:t xml:space="preserve"> server that is hosting and running our ASP.NET Core application</w:t>
       </w:r>
     </w:p>
     <w:p>
@@ -1300,10 +1600,22 @@
           <w:b/>
           <w:bCs/>
         </w:rPr>
-        <w:t xml:space="preserve">Reverse Proxy Server </w:t>
-      </w:r>
-      <w:r>
-        <w:t xml:space="preserve"> such as IIS, Nginx etc. provides an additional layer of configuration and security, it might integrate better with our existing infrastructure and can also be used for load balancing.</w:t>
+        <w:t xml:space="preserve">Reverse Proxy </w:t>
+      </w:r>
+      <w:proofErr w:type="gramStart"/>
+      <w:r>
+        <w:rPr>
+          <w:b/>
+          <w:bCs/>
+        </w:rPr>
+        <w:t xml:space="preserve">Server </w:t>
+      </w:r>
+      <w:r>
+        <w:t xml:space="preserve"> such</w:t>
+      </w:r>
+      <w:proofErr w:type="gramEnd"/>
+      <w:r>
+        <w:t xml:space="preserve"> as IIS, Nginx etc. provides an additional layer of configuration and security, it might integrate better with our existing infrastructure and can also be used for load balancing.</w:t>
       </w:r>
     </w:p>
     <w:p>
@@ -1354,7 +1666,15 @@
         <w:pStyle w:val="Heading1"/>
       </w:pPr>
       <w:r>
-        <w:t>ASP.NET Core launchsettings.json File</w:t>
+        <w:t xml:space="preserve">ASP.NET Core </w:t>
+      </w:r>
+      <w:proofErr w:type="gramStart"/>
+      <w:r>
+        <w:t>launchsettings.json</w:t>
+      </w:r>
+      <w:proofErr w:type="gramEnd"/>
+      <w:r>
+        <w:t xml:space="preserve"> File</w:t>
       </w:r>
     </w:p>
     <w:p>
@@ -1405,7 +1725,15 @@
         <w:pStyle w:val="Heading1"/>
       </w:pPr>
       <w:r>
-        <w:t>ASP.NET Core appsettings.json File</w:t>
+        <w:t xml:space="preserve">ASP.NET Core </w:t>
+      </w:r>
+      <w:proofErr w:type="gramStart"/>
+      <w:r>
+        <w:t>appsettings.json</w:t>
+      </w:r>
+      <w:proofErr w:type="gramEnd"/>
+      <w:r>
+        <w:t xml:space="preserve"> File</w:t>
       </w:r>
     </w:p>
     <w:p>
@@ -1424,8 +1752,21 @@
           <w:numId w:val="15"/>
         </w:numPr>
       </w:pPr>
-      <w:r>
-        <w:t>Files(appsettings.json, appsettings.{Environment}.json)</w:t>
+      <w:proofErr w:type="gramStart"/>
+      <w:r>
+        <w:t>Files(</w:t>
+      </w:r>
+      <w:proofErr w:type="gramEnd"/>
+      <w:r>
+        <w:t>appsettings.json, appsettings.{Environment}.</w:t>
+      </w:r>
+      <w:proofErr w:type="spellStart"/>
+      <w:r>
+        <w:t>json</w:t>
+      </w:r>
+      <w:proofErr w:type="spellEnd"/>
+      <w:r>
+        <w:t>)</w:t>
       </w:r>
     </w:p>
     <w:p>
@@ -1516,15 +1857,27 @@
           <w14:ligatures w14:val="none"/>
         </w:rPr>
       </w:pPr>
-      <w:r>
-        <w:rPr>
-          <w:rFonts w:ascii="Arial" w:eastAsia="Times New Roman" w:hAnsi="Arial" w:cs="Arial"/>
-          <w:color w:val="333333"/>
-          <w:kern w:val="0"/>
-          <w:lang w:eastAsia="en-IN"/>
-          <w14:ligatures w14:val="none"/>
-        </w:rPr>
-        <w:t>appsettings.json, </w:t>
+      <w:proofErr w:type="gramStart"/>
+      <w:r>
+        <w:rPr>
+          <w:rFonts w:ascii="Arial" w:eastAsia="Times New Roman" w:hAnsi="Arial" w:cs="Arial"/>
+          <w:color w:val="333333"/>
+          <w:kern w:val="0"/>
+          <w:lang w:eastAsia="en-IN"/>
+          <w14:ligatures w14:val="none"/>
+        </w:rPr>
+        <w:t>appsettings.json</w:t>
+      </w:r>
+      <w:proofErr w:type="gramEnd"/>
+      <w:r>
+        <w:rPr>
+          <w:rFonts w:ascii="Arial" w:eastAsia="Times New Roman" w:hAnsi="Arial" w:cs="Arial"/>
+          <w:color w:val="333333"/>
+          <w:kern w:val="0"/>
+          <w:lang w:eastAsia="en-IN"/>
+          <w14:ligatures w14:val="none"/>
+        </w:rPr>
+        <w:t>, </w:t>
       </w:r>
     </w:p>
     <w:p>
@@ -1544,16 +1897,40 @@
           <w14:ligatures w14:val="none"/>
         </w:rPr>
       </w:pPr>
-      <w:r>
-        <w:rPr>
-          <w:rFonts w:ascii="Arial" w:eastAsia="Times New Roman" w:hAnsi="Arial" w:cs="Arial"/>
-          <w:color w:val="333333"/>
-          <w:kern w:val="0"/>
-          <w:lang w:eastAsia="en-IN"/>
-          <w14:ligatures w14:val="none"/>
-        </w:rPr>
-        <w:t>appsettings.{Environment}.json</w:t>
-      </w:r>
+      <w:proofErr w:type="gramStart"/>
+      <w:r>
+        <w:rPr>
+          <w:rFonts w:ascii="Arial" w:eastAsia="Times New Roman" w:hAnsi="Arial" w:cs="Arial"/>
+          <w:color w:val="333333"/>
+          <w:kern w:val="0"/>
+          <w:lang w:eastAsia="en-IN"/>
+          <w14:ligatures w14:val="none"/>
+        </w:rPr>
+        <w:t>appsettings.{</w:t>
+      </w:r>
+      <w:proofErr w:type="gramEnd"/>
+      <w:r>
+        <w:rPr>
+          <w:rFonts w:ascii="Arial" w:eastAsia="Times New Roman" w:hAnsi="Arial" w:cs="Arial"/>
+          <w:color w:val="333333"/>
+          <w:kern w:val="0"/>
+          <w:lang w:eastAsia="en-IN"/>
+          <w14:ligatures w14:val="none"/>
+        </w:rPr>
+        <w:t>Environment}.</w:t>
+      </w:r>
+      <w:proofErr w:type="spellStart"/>
+      <w:r>
+        <w:rPr>
+          <w:rFonts w:ascii="Arial" w:eastAsia="Times New Roman" w:hAnsi="Arial" w:cs="Arial"/>
+          <w:color w:val="333333"/>
+          <w:kern w:val="0"/>
+          <w:lang w:eastAsia="en-IN"/>
+          <w14:ligatures w14:val="none"/>
+        </w:rPr>
+        <w:t>json</w:t>
+      </w:r>
+      <w:proofErr w:type="spellEnd"/>
     </w:p>
     <w:p>
       <w:pPr>
@@ -1666,25 +2043,53 @@
           <w:color w:val="333333"/>
           <w:shd w:val="clear" w:color="auto" w:fill="FFFFFF"/>
         </w:rPr>
-        <w:t>Middleware is a piece of software that can handle an HTTP request or response. A given middleware component in ASP.NET Core has a very specific purpose. For example we may have a middleware component that authenticates a user, another piece of middleware to handle errors, yet another middleware to serve static files such as JavaScript files, CSS files, Images etc. </w:t>
-      </w:r>
-    </w:p>
-    <w:p>
+        <w:t xml:space="preserve">Middleware is a piece of software that can handle an HTTP request or response. A given middleware component in ASP.NET Core has a very specific purpose. For </w:t>
+      </w:r>
+      <w:proofErr w:type="gramStart"/>
       <w:r>
         <w:rPr>
           <w:rFonts w:ascii="Arial" w:hAnsi="Arial" w:cs="Arial"/>
           <w:color w:val="333333"/>
           <w:shd w:val="clear" w:color="auto" w:fill="FFFFFF"/>
         </w:rPr>
+        <w:t>example</w:t>
+      </w:r>
+      <w:proofErr w:type="gramEnd"/>
+      <w:r>
+        <w:rPr>
+          <w:rFonts w:ascii="Arial" w:hAnsi="Arial" w:cs="Arial"/>
+          <w:color w:val="333333"/>
+          <w:shd w:val="clear" w:color="auto" w:fill="FFFFFF"/>
+        </w:rPr>
+        <w:t xml:space="preserve"> we may have a middleware component that authenticates a user, another piece of middleware to handle errors, yet another middleware to serve static files such as JavaScript files, CSS files, Images etc. </w:t>
+      </w:r>
+    </w:p>
+    <w:p>
+      <w:r>
+        <w:rPr>
+          <w:rFonts w:ascii="Arial" w:hAnsi="Arial" w:cs="Arial"/>
+          <w:color w:val="333333"/>
+          <w:shd w:val="clear" w:color="auto" w:fill="FFFFFF"/>
+        </w:rPr>
         <w:t>It is these middleware components that we use to setup a request processing pipeline in ASP.NET Core. It is this pipeline that determines how a request is processed. The request pipeline is configured as part of the application startup by the </w:t>
       </w:r>
+      <w:proofErr w:type="gramStart"/>
       <w:r>
         <w:rPr>
           <w:rFonts w:ascii="Arial" w:hAnsi="Arial" w:cs="Arial"/>
           <w:color w:val="0000FF"/>
           <w:shd w:val="clear" w:color="auto" w:fill="FFFFFF"/>
         </w:rPr>
-        <w:t>Configure()</w:t>
+        <w:t>Configure(</w:t>
+      </w:r>
+      <w:proofErr w:type="gramEnd"/>
+      <w:r>
+        <w:rPr>
+          <w:rFonts w:ascii="Arial" w:hAnsi="Arial" w:cs="Arial"/>
+          <w:color w:val="0000FF"/>
+          <w:shd w:val="clear" w:color="auto" w:fill="FFFFFF"/>
+        </w:rPr>
+        <w:t>)</w:t>
       </w:r>
       <w:r>
         <w:rPr>
@@ -1851,6 +2256,7 @@
         </w:rPr>
         <w:t>Consider the following code in the </w:t>
       </w:r>
+      <w:proofErr w:type="gramStart"/>
       <w:r>
         <w:rPr>
           <w:rFonts w:ascii="Arial" w:hAnsi="Arial" w:cs="Arial"/>
@@ -1859,7 +2265,18 @@
           <w:color w:val="0000FF"/>
           <w:shd w:val="clear" w:color="auto" w:fill="FFFFFF"/>
         </w:rPr>
-        <w:t>Configure()</w:t>
+        <w:t>Configure(</w:t>
+      </w:r>
+      <w:proofErr w:type="gramEnd"/>
+      <w:r>
+        <w:rPr>
+          <w:rFonts w:ascii="Arial" w:hAnsi="Arial" w:cs="Arial"/>
+          <w:b/>
+          <w:bCs/>
+          <w:color w:val="0000FF"/>
+          <w:shd w:val="clear" w:color="auto" w:fill="FFFFFF"/>
+        </w:rPr>
+        <w:t>)</w:t>
       </w:r>
       <w:r>
         <w:rPr>
@@ -1977,6 +2394,7 @@
         </w:rPr>
         <w:t>We are using </w:t>
       </w:r>
+      <w:proofErr w:type="gramStart"/>
       <w:r>
         <w:rPr>
           <w:rFonts w:ascii="Arial" w:eastAsia="Times New Roman" w:hAnsi="Arial" w:cs="Arial"/>
@@ -1985,7 +2403,18 @@
           <w:lang w:eastAsia="en-IN"/>
           <w14:ligatures w14:val="none"/>
         </w:rPr>
-        <w:t>Run()</w:t>
+        <w:t>Run(</w:t>
+      </w:r>
+      <w:proofErr w:type="gramEnd"/>
+      <w:r>
+        <w:rPr>
+          <w:rFonts w:ascii="Arial" w:eastAsia="Times New Roman" w:hAnsi="Arial" w:cs="Arial"/>
+          <w:color w:val="0000FF"/>
+          <w:kern w:val="0"/>
+          <w:lang w:eastAsia="en-IN"/>
+          <w14:ligatures w14:val="none"/>
+        </w:rPr>
+        <w:t>)</w:t>
       </w:r>
       <w:r>
         <w:rPr>
@@ -2026,6 +2455,7 @@
         <w:lastRenderedPageBreak/>
         <w:t>If you hover the mouse over the </w:t>
       </w:r>
+      <w:proofErr w:type="gramStart"/>
       <w:r>
         <w:rPr>
           <w:rFonts w:ascii="Arial" w:eastAsia="Times New Roman" w:hAnsi="Arial" w:cs="Arial"/>
@@ -2034,18 +2464,52 @@
           <w:lang w:eastAsia="en-IN"/>
           <w14:ligatures w14:val="none"/>
         </w:rPr>
-        <w:t>Run()</w:t>
-      </w:r>
-      <w:r>
-        <w:rPr>
-          <w:rFonts w:ascii="Arial" w:eastAsia="Times New Roman" w:hAnsi="Arial" w:cs="Arial"/>
-          <w:color w:val="333333"/>
-          <w:kern w:val="0"/>
-          <w:lang w:eastAsia="en-IN"/>
-          <w14:ligatures w14:val="none"/>
-        </w:rPr>
-        <w:t> method, from the intellisense you can see that this Run() method is implemented as an extension method of </w:t>
-      </w:r>
+        <w:t>Run(</w:t>
+      </w:r>
+      <w:proofErr w:type="gramEnd"/>
+      <w:r>
+        <w:rPr>
+          <w:rFonts w:ascii="Arial" w:eastAsia="Times New Roman" w:hAnsi="Arial" w:cs="Arial"/>
+          <w:color w:val="0000FF"/>
+          <w:kern w:val="0"/>
+          <w:lang w:eastAsia="en-IN"/>
+          <w14:ligatures w14:val="none"/>
+        </w:rPr>
+        <w:t>)</w:t>
+      </w:r>
+      <w:r>
+        <w:rPr>
+          <w:rFonts w:ascii="Arial" w:eastAsia="Times New Roman" w:hAnsi="Arial" w:cs="Arial"/>
+          <w:color w:val="333333"/>
+          <w:kern w:val="0"/>
+          <w:lang w:eastAsia="en-IN"/>
+          <w14:ligatures w14:val="none"/>
+        </w:rPr>
+        <w:t xml:space="preserve"> method, from the </w:t>
+      </w:r>
+      <w:proofErr w:type="spellStart"/>
+      <w:r>
+        <w:rPr>
+          <w:rFonts w:ascii="Arial" w:eastAsia="Times New Roman" w:hAnsi="Arial" w:cs="Arial"/>
+          <w:color w:val="333333"/>
+          <w:kern w:val="0"/>
+          <w:lang w:eastAsia="en-IN"/>
+          <w14:ligatures w14:val="none"/>
+        </w:rPr>
+        <w:t>intellisense</w:t>
+      </w:r>
+      <w:proofErr w:type="spellEnd"/>
+      <w:r>
+        <w:rPr>
+          <w:rFonts w:ascii="Arial" w:eastAsia="Times New Roman" w:hAnsi="Arial" w:cs="Arial"/>
+          <w:color w:val="333333"/>
+          <w:kern w:val="0"/>
+          <w:lang w:eastAsia="en-IN"/>
+          <w14:ligatures w14:val="none"/>
+        </w:rPr>
+        <w:t xml:space="preserve"> you can see that this Run() method is implemented as an extension method of </w:t>
+      </w:r>
+      <w:proofErr w:type="spellStart"/>
       <w:r>
         <w:rPr>
           <w:rFonts w:ascii="Arial" w:eastAsia="Times New Roman" w:hAnsi="Arial" w:cs="Arial"/>
@@ -2054,17 +2518,72 @@
           <w:lang w:eastAsia="en-IN"/>
           <w14:ligatures w14:val="none"/>
         </w:rPr>
-        <w:t>IApplicationBuilder </w:t>
-      </w:r>
-      <w:r>
-        <w:rPr>
-          <w:rFonts w:ascii="Arial" w:eastAsia="Times New Roman" w:hAnsi="Arial" w:cs="Arial"/>
-          <w:color w:val="333333"/>
-          <w:kern w:val="0"/>
-          <w:lang w:eastAsia="en-IN"/>
-          <w14:ligatures w14:val="none"/>
-        </w:rPr>
-        <w:t>interface. This is the reason we are able to invoke this Run() method on IApplicationBuilder object app.</w:t>
+        <w:t>IApplicationBuilder</w:t>
+      </w:r>
+      <w:proofErr w:type="spellEnd"/>
+      <w:r>
+        <w:rPr>
+          <w:rFonts w:ascii="Arial" w:eastAsia="Times New Roman" w:hAnsi="Arial" w:cs="Arial"/>
+          <w:color w:val="3D85C6"/>
+          <w:kern w:val="0"/>
+          <w:lang w:eastAsia="en-IN"/>
+          <w14:ligatures w14:val="none"/>
+        </w:rPr>
+        <w:t> </w:t>
+      </w:r>
+      <w:r>
+        <w:rPr>
+          <w:rFonts w:ascii="Arial" w:eastAsia="Times New Roman" w:hAnsi="Arial" w:cs="Arial"/>
+          <w:color w:val="333333"/>
+          <w:kern w:val="0"/>
+          <w:lang w:eastAsia="en-IN"/>
+          <w14:ligatures w14:val="none"/>
+        </w:rPr>
+        <w:t xml:space="preserve">interface. This is the reason we are able to invoke this </w:t>
+      </w:r>
+      <w:proofErr w:type="gramStart"/>
+      <w:r>
+        <w:rPr>
+          <w:rFonts w:ascii="Arial" w:eastAsia="Times New Roman" w:hAnsi="Arial" w:cs="Arial"/>
+          <w:color w:val="333333"/>
+          <w:kern w:val="0"/>
+          <w:lang w:eastAsia="en-IN"/>
+          <w14:ligatures w14:val="none"/>
+        </w:rPr>
+        <w:t>Run(</w:t>
+      </w:r>
+      <w:proofErr w:type="gramEnd"/>
+      <w:r>
+        <w:rPr>
+          <w:rFonts w:ascii="Arial" w:eastAsia="Times New Roman" w:hAnsi="Arial" w:cs="Arial"/>
+          <w:color w:val="333333"/>
+          <w:kern w:val="0"/>
+          <w:lang w:eastAsia="en-IN"/>
+          <w14:ligatures w14:val="none"/>
+        </w:rPr>
+        <w:t xml:space="preserve">) method on </w:t>
+      </w:r>
+      <w:proofErr w:type="spellStart"/>
+      <w:r>
+        <w:rPr>
+          <w:rFonts w:ascii="Arial" w:eastAsia="Times New Roman" w:hAnsi="Arial" w:cs="Arial"/>
+          <w:color w:val="333333"/>
+          <w:kern w:val="0"/>
+          <w:lang w:eastAsia="en-IN"/>
+          <w14:ligatures w14:val="none"/>
+        </w:rPr>
+        <w:t>IApplicationBuilder</w:t>
+      </w:r>
+      <w:proofErr w:type="spellEnd"/>
+      <w:r>
+        <w:rPr>
+          <w:rFonts w:ascii="Arial" w:eastAsia="Times New Roman" w:hAnsi="Arial" w:cs="Arial"/>
+          <w:color w:val="333333"/>
+          <w:kern w:val="0"/>
+          <w:lang w:eastAsia="en-IN"/>
+          <w14:ligatures w14:val="none"/>
+        </w:rPr>
+        <w:t xml:space="preserve"> object app.</w:t>
       </w:r>
     </w:p>
     <w:p>
@@ -2092,8 +2611,31 @@
           <w:lang w:eastAsia="en-IN"/>
           <w14:ligatures w14:val="none"/>
         </w:rPr>
-        <w:t>The parameter that we are passing to the Run() method is a </w:t>
-      </w:r>
+        <w:t xml:space="preserve">The parameter that we are passing to the </w:t>
+      </w:r>
+      <w:proofErr w:type="gramStart"/>
+      <w:r>
+        <w:rPr>
+          <w:rFonts w:ascii="Arial" w:eastAsia="Times New Roman" w:hAnsi="Arial" w:cs="Arial"/>
+          <w:color w:val="333333"/>
+          <w:kern w:val="0"/>
+          <w:lang w:eastAsia="en-IN"/>
+          <w14:ligatures w14:val="none"/>
+        </w:rPr>
+        <w:t>Run(</w:t>
+      </w:r>
+      <w:proofErr w:type="gramEnd"/>
+      <w:r>
+        <w:rPr>
+          <w:rFonts w:ascii="Arial" w:eastAsia="Times New Roman" w:hAnsi="Arial" w:cs="Arial"/>
+          <w:color w:val="333333"/>
+          <w:kern w:val="0"/>
+          <w:lang w:eastAsia="en-IN"/>
+          <w14:ligatures w14:val="none"/>
+        </w:rPr>
+        <w:t>) method is a </w:t>
+      </w:r>
+      <w:proofErr w:type="spellStart"/>
       <w:r>
         <w:rPr>
           <w:rFonts w:ascii="Arial" w:eastAsia="Times New Roman" w:hAnsi="Arial" w:cs="Arial"/>
@@ -2102,17 +2644,50 @@
           <w:lang w:eastAsia="en-IN"/>
           <w14:ligatures w14:val="none"/>
         </w:rPr>
-        <w:t>RequestDelegate </w:t>
-      </w:r>
-      <w:r>
-        <w:rPr>
-          <w:rFonts w:ascii="Arial" w:eastAsia="Times New Roman" w:hAnsi="Arial" w:cs="Arial"/>
-          <w:color w:val="333333"/>
-          <w:kern w:val="0"/>
-          <w:lang w:eastAsia="en-IN"/>
-          <w14:ligatures w14:val="none"/>
-        </w:rPr>
-        <w:t>which we can see from the intellisense.</w:t>
+        <w:t>RequestDelegate</w:t>
+      </w:r>
+      <w:proofErr w:type="spellEnd"/>
+      <w:r>
+        <w:rPr>
+          <w:rFonts w:ascii="Arial" w:eastAsia="Times New Roman" w:hAnsi="Arial" w:cs="Arial"/>
+          <w:color w:val="3D85C6"/>
+          <w:kern w:val="0"/>
+          <w:lang w:eastAsia="en-IN"/>
+          <w14:ligatures w14:val="none"/>
+        </w:rPr>
+        <w:t> </w:t>
+      </w:r>
+      <w:r>
+        <w:rPr>
+          <w:rFonts w:ascii="Arial" w:eastAsia="Times New Roman" w:hAnsi="Arial" w:cs="Arial"/>
+          <w:color w:val="333333"/>
+          <w:kern w:val="0"/>
+          <w:lang w:eastAsia="en-IN"/>
+          <w14:ligatures w14:val="none"/>
+        </w:rPr>
+        <w:t xml:space="preserve">which we can see from the </w:t>
+      </w:r>
+      <w:proofErr w:type="spellStart"/>
+      <w:r>
+        <w:rPr>
+          <w:rFonts w:ascii="Arial" w:eastAsia="Times New Roman" w:hAnsi="Arial" w:cs="Arial"/>
+          <w:color w:val="333333"/>
+          <w:kern w:val="0"/>
+          <w:lang w:eastAsia="en-IN"/>
+          <w14:ligatures w14:val="none"/>
+        </w:rPr>
+        <w:t>intellisense</w:t>
+      </w:r>
+      <w:proofErr w:type="spellEnd"/>
+      <w:r>
+        <w:rPr>
+          <w:rFonts w:ascii="Arial" w:eastAsia="Times New Roman" w:hAnsi="Arial" w:cs="Arial"/>
+          <w:color w:val="333333"/>
+          <w:kern w:val="0"/>
+          <w:lang w:eastAsia="en-IN"/>
+          <w14:ligatures w14:val="none"/>
+        </w:rPr>
+        <w:t>.</w:t>
       </w:r>
     </w:p>
     <w:p>
@@ -2132,6 +2707,7 @@
           <w14:ligatures w14:val="none"/>
         </w:rPr>
       </w:pPr>
+      <w:proofErr w:type="spellStart"/>
       <w:r>
         <w:rPr>
           <w:rFonts w:ascii="Arial" w:eastAsia="Times New Roman" w:hAnsi="Arial" w:cs="Arial"/>
@@ -2140,7 +2716,18 @@
           <w:lang w:eastAsia="en-IN"/>
           <w14:ligatures w14:val="none"/>
         </w:rPr>
-        <w:t>RequestDelegate </w:t>
+        <w:t>RequestDelegate</w:t>
+      </w:r>
+      <w:proofErr w:type="spellEnd"/>
+      <w:r>
+        <w:rPr>
+          <w:rFonts w:ascii="Arial" w:eastAsia="Times New Roman" w:hAnsi="Arial" w:cs="Arial"/>
+          <w:color w:val="3D85C6"/>
+          <w:kern w:val="0"/>
+          <w:lang w:eastAsia="en-IN"/>
+          <w14:ligatures w14:val="none"/>
+        </w:rPr>
+        <w:t> </w:t>
       </w:r>
       <w:r>
         <w:rPr>
@@ -2152,6 +2739,7 @@
         </w:rPr>
         <w:t>is a delegate that has </w:t>
       </w:r>
+      <w:proofErr w:type="spellStart"/>
       <w:r>
         <w:rPr>
           <w:rFonts w:ascii="Arial" w:eastAsia="Times New Roman" w:hAnsi="Arial" w:cs="Arial"/>
@@ -2162,6 +2750,7 @@
         </w:rPr>
         <w:t>HttpContext</w:t>
       </w:r>
+      <w:proofErr w:type="spellEnd"/>
       <w:r>
         <w:rPr>
           <w:rFonts w:ascii="Arial" w:eastAsia="Times New Roman" w:hAnsi="Arial" w:cs="Arial"/>
@@ -2200,6 +2789,7 @@
         </w:rPr>
         <w:t>It is through this </w:t>
       </w:r>
+      <w:proofErr w:type="spellStart"/>
       <w:r>
         <w:rPr>
           <w:rFonts w:ascii="Arial" w:eastAsia="Times New Roman" w:hAnsi="Arial" w:cs="Arial"/>
@@ -2208,7 +2798,18 @@
           <w:lang w:eastAsia="en-IN"/>
           <w14:ligatures w14:val="none"/>
         </w:rPr>
-        <w:t>HttpContext </w:t>
+        <w:t>HttpContext</w:t>
+      </w:r>
+      <w:proofErr w:type="spellEnd"/>
+      <w:r>
+        <w:rPr>
+          <w:rFonts w:ascii="Arial" w:eastAsia="Times New Roman" w:hAnsi="Arial" w:cs="Arial"/>
+          <w:color w:val="3D85C6"/>
+          <w:kern w:val="0"/>
+          <w:lang w:eastAsia="en-IN"/>
+          <w14:ligatures w14:val="none"/>
+        </w:rPr>
+        <w:t> </w:t>
       </w:r>
       <w:r>
         <w:rPr>
@@ -2304,6 +2905,7 @@
         </w:rPr>
         <w:t>With this </w:t>
       </w:r>
+      <w:proofErr w:type="gramStart"/>
       <w:r>
         <w:rPr>
           <w:rFonts w:ascii="Arial" w:eastAsia="Times New Roman" w:hAnsi="Arial" w:cs="Arial"/>
@@ -2312,7 +2914,18 @@
           <w:lang w:eastAsia="en-IN"/>
           <w14:ligatures w14:val="none"/>
         </w:rPr>
-        <w:t>Run()</w:t>
+        <w:t>Run(</w:t>
+      </w:r>
+      <w:proofErr w:type="gramEnd"/>
+      <w:r>
+        <w:rPr>
+          <w:rFonts w:ascii="Arial" w:eastAsia="Times New Roman" w:hAnsi="Arial" w:cs="Arial"/>
+          <w:color w:val="0000FF"/>
+          <w:kern w:val="0"/>
+          <w:lang w:eastAsia="en-IN"/>
+          <w14:ligatures w14:val="none"/>
+        </w:rPr>
+        <w:t>)</w:t>
       </w:r>
       <w:r>
         <w:rPr>
@@ -2507,6 +3120,7 @@
         </w:rPr>
         <w:t>Everything that happens before the </w:t>
       </w:r>
+      <w:proofErr w:type="gramStart"/>
       <w:r>
         <w:rPr>
           <w:rFonts w:ascii="Arial" w:eastAsia="Times New Roman" w:hAnsi="Arial" w:cs="Arial"/>
@@ -2515,7 +3129,18 @@
           <w:lang w:eastAsia="en-IN"/>
           <w14:ligatures w14:val="none"/>
         </w:rPr>
-        <w:t>next()</w:t>
+        <w:t>next(</w:t>
+      </w:r>
+      <w:proofErr w:type="gramEnd"/>
+      <w:r>
+        <w:rPr>
+          <w:rFonts w:ascii="Arial" w:eastAsia="Times New Roman" w:hAnsi="Arial" w:cs="Arial"/>
+          <w:color w:val="0000FF"/>
+          <w:kern w:val="0"/>
+          <w:lang w:eastAsia="en-IN"/>
+          <w14:ligatures w14:val="none"/>
+        </w:rPr>
+        <w:t>)</w:t>
       </w:r>
       <w:r>
         <w:rPr>
@@ -2627,6 +3252,7 @@
         </w:rPr>
         <w:t>Everything that happens after the </w:t>
       </w:r>
+      <w:proofErr w:type="gramStart"/>
       <w:r>
         <w:rPr>
           <w:rFonts w:ascii="Arial" w:eastAsia="Times New Roman" w:hAnsi="Arial" w:cs="Arial"/>
@@ -2635,7 +3261,18 @@
           <w:lang w:eastAsia="en-IN"/>
           <w14:ligatures w14:val="none"/>
         </w:rPr>
-        <w:t>next()</w:t>
+        <w:t>next(</w:t>
+      </w:r>
+      <w:proofErr w:type="gramEnd"/>
+      <w:r>
+        <w:rPr>
+          <w:rFonts w:ascii="Arial" w:eastAsia="Times New Roman" w:hAnsi="Arial" w:cs="Arial"/>
+          <w:color w:val="0000FF"/>
+          <w:kern w:val="0"/>
+          <w:lang w:eastAsia="en-IN"/>
+          <w14:ligatures w14:val="none"/>
+        </w:rPr>
+        <w:t>)</w:t>
       </w:r>
       <w:r>
         <w:rPr>
@@ -2743,38 +3380,70 @@
       <w:r>
         <w:t xml:space="preserve"> names that start with the word ‘USE’ for example: </w:t>
       </w:r>
+      <w:proofErr w:type="spellStart"/>
       <w:r>
         <w:rPr>
           <w:color w:val="00B0F0"/>
         </w:rPr>
-        <w:t>app.UseDeveloperExceptionPage()</w:t>
+        <w:t>app.UseDeveloperExceptionPage</w:t>
+      </w:r>
+      <w:proofErr w:type="spellEnd"/>
+      <w:r>
+        <w:rPr>
+          <w:color w:val="00B0F0"/>
+        </w:rPr>
+        <w:t>()</w:t>
       </w:r>
       <w:r>
         <w:t xml:space="preserve">, </w:t>
       </w:r>
+      <w:proofErr w:type="spellStart"/>
       <w:r>
         <w:rPr>
           <w:color w:val="00B0F0"/>
         </w:rPr>
-        <w:t>app.UseDefaultFiles()</w:t>
+        <w:t>app.UseDefaultFiles</w:t>
+      </w:r>
+      <w:proofErr w:type="spellEnd"/>
+      <w:r>
+        <w:rPr>
+          <w:color w:val="00B0F0"/>
+        </w:rPr>
+        <w:t>()</w:t>
       </w:r>
       <w:r>
         <w:t xml:space="preserve">, </w:t>
       </w:r>
+      <w:proofErr w:type="spellStart"/>
       <w:r>
         <w:rPr>
           <w:color w:val="00B0F0"/>
         </w:rPr>
-        <w:t>app.UseStaticFiles()</w:t>
+        <w:t>app.UseStaticFiles</w:t>
+      </w:r>
+      <w:proofErr w:type="spellEnd"/>
+      <w:r>
+        <w:rPr>
+          <w:color w:val="00B0F0"/>
+        </w:rPr>
+        <w:t>()</w:t>
       </w:r>
       <w:r>
         <w:t xml:space="preserve">, </w:t>
       </w:r>
+      <w:proofErr w:type="spellStart"/>
       <w:r>
         <w:rPr>
           <w:color w:val="00B0F0"/>
         </w:rPr>
-        <w:t xml:space="preserve">app.UseFileServer() </w:t>
+        <w:t>app.UseFileServer</w:t>
+      </w:r>
+      <w:proofErr w:type="spellEnd"/>
+      <w:r>
+        <w:rPr>
+          <w:color w:val="00B0F0"/>
+        </w:rPr>
+        <w:t xml:space="preserve">() </w:t>
       </w:r>
       <w:r>
         <w:t>and to customize these middleware components we use the respective ‘</w:t>
@@ -2799,9 +3468,11 @@
       <w:r>
         <w:t>‘</w:t>
       </w:r>
+      <w:proofErr w:type="spellStart"/>
       <w:r>
         <w:t>DeveloperExceptionPage</w:t>
       </w:r>
+      <w:proofErr w:type="spellEnd"/>
       <w:r>
         <w:t>’</w:t>
       </w:r>
@@ -2811,9 +3482,11 @@
       <w:r>
         <w:t>‘</w:t>
       </w:r>
+      <w:proofErr w:type="spellStart"/>
       <w:r>
         <w:t>DeveloperExceptionPageOptions</w:t>
       </w:r>
+      <w:proofErr w:type="spellEnd"/>
       <w:r>
         <w:t>’</w:t>
       </w:r>
@@ -2821,13 +3494,29 @@
         <w:t xml:space="preserve"> object, to customize </w:t>
       </w:r>
       <w:r>
-        <w:t>‘FileServer’</w:t>
+        <w:t>‘</w:t>
+      </w:r>
+      <w:proofErr w:type="spellStart"/>
+      <w:r>
+        <w:t>FileServer</w:t>
+      </w:r>
+      <w:proofErr w:type="spellEnd"/>
+      <w:r>
+        <w:t>’</w:t>
       </w:r>
       <w:r>
         <w:t xml:space="preserve"> middleware we use </w:t>
       </w:r>
       <w:r>
-        <w:t>‘FileServerOptions’ object etc.</w:t>
+        <w:t>‘</w:t>
+      </w:r>
+      <w:proofErr w:type="spellStart"/>
+      <w:r>
+        <w:t>FileServerOptions</w:t>
+      </w:r>
+      <w:proofErr w:type="spellEnd"/>
+      <w:r>
+        <w:t>’ object etc.</w:t>
       </w:r>
     </w:p>
     <w:p>
@@ -2940,12 +3629,21 @@
       <w:r>
         <w:t xml:space="preserve">To enable plug in </w:t>
       </w:r>
+      <w:proofErr w:type="spellStart"/>
       <w:r>
         <w:rPr>
           <w:b/>
           <w:bCs/>
         </w:rPr>
-        <w:t xml:space="preserve">UseDeveloperExceptionPage </w:t>
+        <w:t>UseDeveloperExceptionPage</w:t>
+      </w:r>
+      <w:proofErr w:type="spellEnd"/>
+      <w:r>
+        <w:rPr>
+          <w:b/>
+          <w:bCs/>
+        </w:rPr>
+        <w:t xml:space="preserve"> </w:t>
       </w:r>
       <w:r>
         <w:t>Middleware in the pipeline</w:t>
@@ -3010,12 +3708,21 @@
       <w:r>
         <w:t xml:space="preserve">For customizing use </w:t>
       </w:r>
+      <w:proofErr w:type="spellStart"/>
       <w:r>
         <w:rPr>
           <w:b/>
           <w:bCs/>
         </w:rPr>
-        <w:t xml:space="preserve">DeveloperExceptionPageOptions </w:t>
+        <w:t>DeveloperExceptionPageOptions</w:t>
+      </w:r>
+      <w:proofErr w:type="spellEnd"/>
+      <w:r>
+        <w:rPr>
+          <w:b/>
+          <w:bCs/>
+        </w:rPr>
+        <w:t xml:space="preserve"> </w:t>
       </w:r>
       <w:r>
         <w:t>Object</w:t>
@@ -3080,7 +3787,15 @@
         </w:numPr>
       </w:pPr>
       <w:r>
-        <w:t xml:space="preserve">ASPNETCORE_ENVIRONMENT variables sets the </w:t>
+        <w:t xml:space="preserve">ASPNETCORE_ENVIRONMENT variables </w:t>
+      </w:r>
+      <w:proofErr w:type="gramStart"/>
+      <w:r>
+        <w:t>sets</w:t>
+      </w:r>
+      <w:proofErr w:type="gramEnd"/>
+      <w:r>
+        <w:t xml:space="preserve"> the </w:t>
       </w:r>
       <w:r>
         <w:rPr>
@@ -3141,12 +3856,21 @@
       <w:r>
         <w:t xml:space="preserve">Use </w:t>
       </w:r>
+      <w:proofErr w:type="spellStart"/>
       <w:r>
         <w:rPr>
           <w:b/>
           <w:bCs/>
         </w:rPr>
-        <w:t xml:space="preserve">IHostingEnvironment </w:t>
+        <w:t>IHostingEnvironment</w:t>
+      </w:r>
+      <w:proofErr w:type="spellEnd"/>
+      <w:r>
+        <w:rPr>
+          <w:b/>
+          <w:bCs/>
+        </w:rPr>
+        <w:t xml:space="preserve"> </w:t>
       </w:r>
       <w:r>
         <w:t>service to access the runtime environment</w:t>
@@ -3202,7 +3926,23 @@
           <w:b/>
           <w:bCs/>
         </w:rPr>
-        <w:t xml:space="preserve">Custom environments(UAT, QA etc) </w:t>
+        <w:t xml:space="preserve">Custom </w:t>
+      </w:r>
+      <w:proofErr w:type="gramStart"/>
+      <w:r>
+        <w:rPr>
+          <w:b/>
+          <w:bCs/>
+        </w:rPr>
+        <w:t>environments(</w:t>
+      </w:r>
+      <w:proofErr w:type="gramEnd"/>
+      <w:r>
+        <w:rPr>
+          <w:b/>
+          <w:bCs/>
+        </w:rPr>
+        <w:t xml:space="preserve">UAT, QA etc) </w:t>
       </w:r>
       <w:r>
         <w:t>are also supported</w:t>
@@ -3222,8 +3962,13 @@
         <w:pStyle w:val="Heading2"/>
       </w:pPr>
       <w:r>
-        <w:t>What is MVC ?</w:t>
-      </w:r>
+        <w:t xml:space="preserve">What is </w:t>
+      </w:r>
+      <w:proofErr w:type="gramStart"/>
+      <w:r>
+        <w:t>MVC ?</w:t>
+      </w:r>
+      <w:proofErr w:type="gramEnd"/>
     </w:p>
     <w:p>
       <w:r>
@@ -3360,7 +4105,31 @@
           <w:lang w:eastAsia="en-IN"/>
           <w14:ligatures w14:val="none"/>
         </w:rPr>
-        <w:t>. It's an architectural design pattern for implementing User Interface Layer of an application. A typical real world application usually has the following layers.</w:t>
+        <w:t xml:space="preserve">. It's an architectural design pattern for implementing User Interface Layer of an application. A typical </w:t>
+      </w:r>
+      <w:proofErr w:type="gramStart"/>
+      <w:r>
+        <w:rPr>
+          <w:rFonts w:ascii="Arial" w:eastAsia="Times New Roman" w:hAnsi="Arial" w:cs="Arial"/>
+          <w:color w:val="333333"/>
+          <w:kern w:val="0"/>
+          <w:shd w:val="clear" w:color="auto" w:fill="FFFFFF"/>
+          <w:lang w:eastAsia="en-IN"/>
+          <w14:ligatures w14:val="none"/>
+        </w:rPr>
+        <w:t>real world</w:t>
+      </w:r>
+      <w:proofErr w:type="gramEnd"/>
+      <w:r>
+        <w:rPr>
+          <w:rFonts w:ascii="Arial" w:eastAsia="Times New Roman" w:hAnsi="Arial" w:cs="Arial"/>
+          <w:color w:val="333333"/>
+          <w:kern w:val="0"/>
+          <w:shd w:val="clear" w:color="auto" w:fill="FFFFFF"/>
+          <w:lang w:eastAsia="en-IN"/>
+          <w14:ligatures w14:val="none"/>
+        </w:rPr>
+        <w:t xml:space="preserve"> application usually has the following layers.</w:t>
       </w:r>
       <w:r>
         <w:rPr>
@@ -3485,8 +4254,13 @@
         <w:pStyle w:val="Heading2"/>
       </w:pPr>
       <w:r>
-        <w:t>How MVC Works ?</w:t>
-      </w:r>
+        <w:t xml:space="preserve">How MVC </w:t>
+      </w:r>
+      <w:proofErr w:type="gramStart"/>
+      <w:r>
+        <w:t>Works ?</w:t>
+      </w:r>
+      <w:proofErr w:type="gramEnd"/>
     </w:p>
     <w:p>
       <w:r>
@@ -3495,7 +4269,25 @@
           <w:color w:val="333333"/>
           <w:shd w:val="clear" w:color="auto" w:fill="FFFFFF"/>
         </w:rPr>
-        <w:t>Let's say we want to retrieve a specific employee details (i.e</w:t>
+        <w:t xml:space="preserve">Let's say we want to retrieve a </w:t>
+      </w:r>
+      <w:proofErr w:type="gramStart"/>
+      <w:r>
+        <w:rPr>
+          <w:rFonts w:ascii="Arial" w:hAnsi="Arial" w:cs="Arial"/>
+          <w:color w:val="333333"/>
+          <w:shd w:val="clear" w:color="auto" w:fill="FFFFFF"/>
+        </w:rPr>
+        <w:t>specific employee details</w:t>
+      </w:r>
+      <w:proofErr w:type="gramEnd"/>
+      <w:r>
+        <w:rPr>
+          <w:rFonts w:ascii="Arial" w:hAnsi="Arial" w:cs="Arial"/>
+          <w:color w:val="333333"/>
+          <w:shd w:val="clear" w:color="auto" w:fill="FFFFFF"/>
+        </w:rPr>
+        <w:t xml:space="preserve"> (i.e</w:t>
       </w:r>
       <w:r>
         <w:rPr>
@@ -3566,13 +4358,23 @@
           <w:shd w:val="clear" w:color="auto" w:fill="FFFFFF"/>
         </w:rPr>
       </w:pPr>
+      <w:proofErr w:type="gramStart"/>
       <w:r>
         <w:rPr>
           <w:rFonts w:ascii="Arial" w:hAnsi="Arial" w:cs="Arial"/>
           <w:color w:val="333333"/>
           <w:shd w:val="clear" w:color="auto" w:fill="FFFFFF"/>
         </w:rPr>
-        <w:t>So from the web browser we issue a request and the URL may look something like the following</w:t>
+        <w:t>So</w:t>
+      </w:r>
+      <w:proofErr w:type="gramEnd"/>
+      <w:r>
+        <w:rPr>
+          <w:rFonts w:ascii="Arial" w:hAnsi="Arial" w:cs="Arial"/>
+          <w:color w:val="333333"/>
+          <w:shd w:val="clear" w:color="auto" w:fill="FFFFFF"/>
+        </w:rPr>
+        <w:t xml:space="preserve"> from the web browser we issue a request and the URL may look something like the following</w:t>
       </w:r>
       <w:r>
         <w:rPr>
@@ -3813,7 +4615,29 @@
           <w:lang w:eastAsia="en-IN"/>
           <w14:ligatures w14:val="none"/>
         </w:rPr>
-        <w:t>It is the view, that generates the required HTML to present the model data i.e the employee data provided to it by the Controller. </w:t>
+        <w:t xml:space="preserve">It is the view, that generates the required HTML to present the model data </w:t>
+      </w:r>
+      <w:proofErr w:type="spellStart"/>
+      <w:r>
+        <w:rPr>
+          <w:rFonts w:ascii="Arial" w:eastAsia="Times New Roman" w:hAnsi="Arial" w:cs="Arial"/>
+          <w:color w:val="333333"/>
+          <w:kern w:val="0"/>
+          <w:lang w:eastAsia="en-IN"/>
+          <w14:ligatures w14:val="none"/>
+        </w:rPr>
+        <w:t>i.e</w:t>
+      </w:r>
+      <w:proofErr w:type="spellEnd"/>
+      <w:r>
+        <w:rPr>
+          <w:rFonts w:ascii="Arial" w:eastAsia="Times New Roman" w:hAnsi="Arial" w:cs="Arial"/>
+          <w:color w:val="333333"/>
+          <w:kern w:val="0"/>
+          <w:lang w:eastAsia="en-IN"/>
+          <w14:ligatures w14:val="none"/>
+        </w:rPr>
+        <w:t xml:space="preserve"> the employee data provided to it by the Controller. </w:t>
       </w:r>
     </w:p>
     <w:p>
@@ -3881,13 +4705,23 @@
           <w:lang w:eastAsia="en-IN"/>
         </w:rPr>
       </w:pPr>
+      <w:proofErr w:type="gramStart"/>
       <w:r>
         <w:rPr>
           <w:rFonts w:ascii="Arial" w:hAnsi="Arial" w:cs="Arial"/>
           <w:color w:val="333333"/>
           <w:shd w:val="clear" w:color="auto" w:fill="FFFFFF"/>
         </w:rPr>
-        <w:t>So model in this case consists of the </w:t>
+        <w:t>So</w:t>
+      </w:r>
+      <w:proofErr w:type="gramEnd"/>
+      <w:r>
+        <w:rPr>
+          <w:rFonts w:ascii="Arial" w:hAnsi="Arial" w:cs="Arial"/>
+          <w:color w:val="333333"/>
+          <w:shd w:val="clear" w:color="auto" w:fill="FFFFFF"/>
+        </w:rPr>
+        <w:t xml:space="preserve"> model in this case consists of the </w:t>
       </w:r>
       <w:r>
         <w:rPr>
@@ -3905,13 +4739,23 @@
         </w:rPr>
         <w:t>class + the </w:t>
       </w:r>
+      <w:proofErr w:type="spellStart"/>
       <w:r>
         <w:rPr>
           <w:rFonts w:ascii="Arial" w:hAnsi="Arial" w:cs="Arial"/>
           <w:color w:val="0000FF"/>
           <w:shd w:val="clear" w:color="auto" w:fill="FFFFFF"/>
         </w:rPr>
-        <w:t>EmployeeRepository </w:t>
+        <w:t>EmployeeRepository</w:t>
+      </w:r>
+      <w:proofErr w:type="spellEnd"/>
+      <w:r>
+        <w:rPr>
+          <w:rFonts w:ascii="Arial" w:hAnsi="Arial" w:cs="Arial"/>
+          <w:color w:val="0000FF"/>
+          <w:shd w:val="clear" w:color="auto" w:fill="FFFFFF"/>
+        </w:rPr>
+        <w:t> </w:t>
       </w:r>
       <w:r>
         <w:rPr>
@@ -4001,19 +4845,47 @@
           <w:color w:val="333333"/>
           <w:shd w:val="clear" w:color="auto" w:fill="FFFFFF"/>
         </w:rPr>
-        <w:t>class to hold the employee data and It is the </w:t>
-      </w:r>
+        <w:t xml:space="preserve">class to hold the employee data and </w:t>
+      </w:r>
+      <w:proofErr w:type="gramStart"/>
+      <w:r>
+        <w:rPr>
+          <w:rFonts w:ascii="Arial" w:hAnsi="Arial" w:cs="Arial"/>
+          <w:color w:val="333333"/>
+          <w:shd w:val="clear" w:color="auto" w:fill="FFFFFF"/>
+        </w:rPr>
+        <w:t>It</w:t>
+      </w:r>
+      <w:proofErr w:type="gramEnd"/>
+      <w:r>
+        <w:rPr>
+          <w:rFonts w:ascii="Arial" w:hAnsi="Arial" w:cs="Arial"/>
+          <w:color w:val="333333"/>
+          <w:shd w:val="clear" w:color="auto" w:fill="FFFFFF"/>
+        </w:rPr>
+        <w:t xml:space="preserve"> is the </w:t>
+      </w:r>
+      <w:proofErr w:type="spellStart"/>
       <w:r>
         <w:rPr>
           <w:rFonts w:ascii="Arial" w:hAnsi="Arial" w:cs="Arial"/>
           <w:color w:val="3D85C6"/>
           <w:shd w:val="clear" w:color="auto" w:fill="FFFFFF"/>
         </w:rPr>
-        <w:t>EmployeeRepository </w:t>
-      </w:r>
+        <w:t>EmployeeRepository</w:t>
+      </w:r>
+      <w:proofErr w:type="spellEnd"/>
       <w:r>
         <w:rPr>
           <w:rFonts w:ascii="Arial" w:hAnsi="Arial" w:cs="Arial"/>
+          <w:color w:val="3D85C6"/>
+          <w:shd w:val="clear" w:color="auto" w:fill="FFFFFF"/>
+        </w:rPr>
+        <w:t> </w:t>
+      </w:r>
+      <w:r>
+        <w:rPr>
+          <w:rFonts w:ascii="Arial" w:hAnsi="Arial" w:cs="Arial"/>
           <w:color w:val="333333"/>
           <w:shd w:val="clear" w:color="auto" w:fill="FFFFFF"/>
         </w:rPr>
@@ -4033,13 +4905,23 @@
         </w:rPr>
         <w:br/>
       </w:r>
+      <w:proofErr w:type="gramStart"/>
       <w:r>
         <w:rPr>
           <w:rFonts w:ascii="Arial" w:hAnsi="Arial" w:cs="Arial"/>
           <w:color w:val="333333"/>
           <w:shd w:val="clear" w:color="auto" w:fill="FFFFFF"/>
         </w:rPr>
-        <w:t>So to generalise this, </w:t>
+        <w:t>So</w:t>
+      </w:r>
+      <w:proofErr w:type="gramEnd"/>
+      <w:r>
+        <w:rPr>
+          <w:rFonts w:ascii="Arial" w:hAnsi="Arial" w:cs="Arial"/>
+          <w:color w:val="333333"/>
+          <w:shd w:val="clear" w:color="auto" w:fill="FFFFFF"/>
+        </w:rPr>
+        <w:t xml:space="preserve"> to generalise this, </w:t>
       </w:r>
       <w:r>
         <w:rPr>
@@ -4057,7 +4939,25 @@
           <w:color w:val="333333"/>
           <w:shd w:val="clear" w:color="auto" w:fill="FFFFFF"/>
         </w:rPr>
-        <w:t> The class that represent the data is the </w:t>
+        <w:t xml:space="preserve"> The class that </w:t>
+      </w:r>
+      <w:proofErr w:type="gramStart"/>
+      <w:r>
+        <w:rPr>
+          <w:rFonts w:ascii="Arial" w:hAnsi="Arial" w:cs="Arial"/>
+          <w:color w:val="333333"/>
+          <w:shd w:val="clear" w:color="auto" w:fill="FFFFFF"/>
+        </w:rPr>
+        <w:t>represent</w:t>
+      </w:r>
+      <w:proofErr w:type="gramEnd"/>
+      <w:r>
+        <w:rPr>
+          <w:rFonts w:ascii="Arial" w:hAnsi="Arial" w:cs="Arial"/>
+          <w:color w:val="333333"/>
+          <w:shd w:val="clear" w:color="auto" w:fill="FFFFFF"/>
+        </w:rPr>
+        <w:t xml:space="preserve"> the data is the </w:t>
       </w:r>
       <w:r>
         <w:rPr>
@@ -4075,51 +4975,23 @@
         </w:rPr>
         <w:t>class and the class that manages the data is the </w:t>
       </w:r>
+      <w:proofErr w:type="spellStart"/>
       <w:r>
         <w:rPr>
           <w:rFonts w:ascii="Arial" w:hAnsi="Arial" w:cs="Arial"/>
           <w:color w:val="3D85C6"/>
           <w:shd w:val="clear" w:color="auto" w:fill="FFFFFF"/>
         </w:rPr>
-        <w:t>EmployeeRepository </w:t>
-      </w:r>
-      <w:r>
-        <w:rPr>
-          <w:rFonts w:ascii="Arial" w:hAnsi="Arial" w:cs="Arial"/>
-          <w:color w:val="333333"/>
-          <w:shd w:val="clear" w:color="auto" w:fill="FFFFFF"/>
-        </w:rPr>
-        <w:t>class.</w:t>
-      </w:r>
-      <w:r>
-        <w:rPr>
-          <w:rFonts w:ascii="Arial" w:hAnsi="Arial" w:cs="Arial"/>
-          <w:color w:val="333333"/>
-        </w:rPr>
-        <w:br/>
-      </w:r>
-      <w:r>
-        <w:rPr>
-          <w:rFonts w:ascii="Arial" w:hAnsi="Arial" w:cs="Arial"/>
-          <w:color w:val="333333"/>
-        </w:rPr>
-        <w:br/>
-      </w:r>
-      <w:r>
-        <w:rPr>
-          <w:rFonts w:ascii="Arial" w:hAnsi="Arial" w:cs="Arial"/>
-          <w:color w:val="333333"/>
-          <w:shd w:val="clear" w:color="auto" w:fill="FFFFFF"/>
-        </w:rPr>
-        <w:t>If you are wondering why are we using the interface </w:t>
-      </w:r>
+        <w:t>EmployeeRepository</w:t>
+      </w:r>
+      <w:proofErr w:type="spellEnd"/>
       <w:r>
         <w:rPr>
           <w:rFonts w:ascii="Arial" w:hAnsi="Arial" w:cs="Arial"/>
           <w:color w:val="3D85C6"/>
           <w:shd w:val="clear" w:color="auto" w:fill="FFFFFF"/>
         </w:rPr>
-        <w:t>IEmployeeRepository</w:t>
+        <w:t> </w:t>
       </w:r>
       <w:r>
         <w:rPr>
@@ -4127,22 +4999,72 @@
           <w:color w:val="333333"/>
           <w:shd w:val="clear" w:color="auto" w:fill="FFFFFF"/>
         </w:rPr>
-        <w:t>. Can't we use just the </w:t>
-      </w:r>
+        <w:t>class.</w:t>
+      </w:r>
+      <w:r>
+        <w:rPr>
+          <w:rFonts w:ascii="Arial" w:hAnsi="Arial" w:cs="Arial"/>
+          <w:color w:val="333333"/>
+        </w:rPr>
+        <w:br/>
+      </w:r>
+      <w:r>
+        <w:rPr>
+          <w:rFonts w:ascii="Arial" w:hAnsi="Arial" w:cs="Arial"/>
+          <w:color w:val="333333"/>
+        </w:rPr>
+        <w:br/>
+      </w:r>
+      <w:r>
+        <w:rPr>
+          <w:rFonts w:ascii="Arial" w:hAnsi="Arial" w:cs="Arial"/>
+          <w:color w:val="333333"/>
+          <w:shd w:val="clear" w:color="auto" w:fill="FFFFFF"/>
+        </w:rPr>
+        <w:t>If you are wondering why are we using the interface </w:t>
+      </w:r>
+      <w:proofErr w:type="spellStart"/>
       <w:r>
         <w:rPr>
           <w:rFonts w:ascii="Arial" w:hAnsi="Arial" w:cs="Arial"/>
           <w:color w:val="3D85C6"/>
           <w:shd w:val="clear" w:color="auto" w:fill="FFFFFF"/>
         </w:rPr>
-        <w:t>EmployeeRepository </w:t>
-      </w:r>
+        <w:t>IEmployeeRepository</w:t>
+      </w:r>
+      <w:proofErr w:type="spellEnd"/>
       <w:r>
         <w:rPr>
           <w:rFonts w:ascii="Arial" w:hAnsi="Arial" w:cs="Arial"/>
           <w:color w:val="333333"/>
           <w:shd w:val="clear" w:color="auto" w:fill="FFFFFF"/>
         </w:rPr>
+        <w:t>. Can't we use just the </w:t>
+      </w:r>
+      <w:proofErr w:type="spellStart"/>
+      <w:r>
+        <w:rPr>
+          <w:rFonts w:ascii="Arial" w:hAnsi="Arial" w:cs="Arial"/>
+          <w:color w:val="3D85C6"/>
+          <w:shd w:val="clear" w:color="auto" w:fill="FFFFFF"/>
+        </w:rPr>
+        <w:t>EmployeeRepository</w:t>
+      </w:r>
+      <w:proofErr w:type="spellEnd"/>
+      <w:r>
+        <w:rPr>
+          <w:rFonts w:ascii="Arial" w:hAnsi="Arial" w:cs="Arial"/>
+          <w:color w:val="3D85C6"/>
+          <w:shd w:val="clear" w:color="auto" w:fill="FFFFFF"/>
+        </w:rPr>
+        <w:t> </w:t>
+      </w:r>
+      <w:r>
+        <w:rPr>
+          <w:rFonts w:ascii="Arial" w:hAnsi="Arial" w:cs="Arial"/>
+          <w:color w:val="333333"/>
+          <w:shd w:val="clear" w:color="auto" w:fill="FFFFFF"/>
+        </w:rPr>
         <w:t>class without the interface.</w:t>
       </w:r>
       <w:r>
@@ -4165,7 +5087,25 @@
           <w:color w:val="333333"/>
           <w:shd w:val="clear" w:color="auto" w:fill="FFFFFF"/>
         </w:rPr>
-        <w:t>Well, we can, but using the interface abstraction allows us to use dependency injection which in turn allows us to create systems that are loosely coupled  and easily testable.</w:t>
+        <w:t xml:space="preserve">Well, we can, but using the interface abstraction allows us to use dependency injection which in turn allows us to create systems that are loosely </w:t>
+      </w:r>
+      <w:proofErr w:type="gramStart"/>
+      <w:r>
+        <w:rPr>
+          <w:rFonts w:ascii="Arial" w:hAnsi="Arial" w:cs="Arial"/>
+          <w:color w:val="333333"/>
+          <w:shd w:val="clear" w:color="auto" w:fill="FFFFFF"/>
+        </w:rPr>
+        <w:t>coupled  and</w:t>
+      </w:r>
+      <w:proofErr w:type="gramEnd"/>
+      <w:r>
+        <w:rPr>
+          <w:rFonts w:ascii="Arial" w:hAnsi="Arial" w:cs="Arial"/>
+          <w:color w:val="333333"/>
+          <w:shd w:val="clear" w:color="auto" w:fill="FFFFFF"/>
+        </w:rPr>
+        <w:t xml:space="preserve"> easily testable.</w:t>
       </w:r>
     </w:p>
     <w:p>
@@ -4283,6 +5223,7 @@
         <w:lastRenderedPageBreak/>
         <w:t>In MVC, a View in only responsible for presenting the model data. There should be no complex logic in a view. To maintain a clear separation of concerns, the logic in a view must be very minimal and that too it must only be there for presenting data. If you get to a point where the presentation logic is getting too complicated, consider using a </w:t>
       </w:r>
+      <w:proofErr w:type="spellStart"/>
       <w:r>
         <w:rPr>
           <w:rFonts w:ascii="Arial" w:hAnsi="Arial" w:cs="Arial"/>
@@ -4291,16 +5232,9 @@
           <w:color w:val="333333"/>
           <w:shd w:val="clear" w:color="auto" w:fill="FFFFFF"/>
         </w:rPr>
-        <w:t>ViewModel </w:t>
-      </w:r>
-      <w:r>
-        <w:rPr>
-          <w:rFonts w:ascii="Arial" w:hAnsi="Arial" w:cs="Arial"/>
-          <w:color w:val="333333"/>
-          <w:shd w:val="clear" w:color="auto" w:fill="FFFFFF"/>
-        </w:rPr>
-        <w:t>or </w:t>
-      </w:r>
+        <w:t>ViewModel</w:t>
+      </w:r>
+      <w:proofErr w:type="spellEnd"/>
       <w:r>
         <w:rPr>
           <w:rFonts w:ascii="Arial" w:hAnsi="Arial" w:cs="Arial"/>
@@ -4309,7 +5243,7 @@
           <w:color w:val="333333"/>
           <w:shd w:val="clear" w:color="auto" w:fill="FFFFFF"/>
         </w:rPr>
-        <w:t>View Component</w:t>
+        <w:t> </w:t>
       </w:r>
       <w:r>
         <w:rPr>
@@ -4317,7 +5251,7 @@
           <w:color w:val="333333"/>
           <w:shd w:val="clear" w:color="auto" w:fill="FFFFFF"/>
         </w:rPr>
-        <w:t>. </w:t>
+        <w:t>or </w:t>
       </w:r>
       <w:r>
         <w:rPr>
@@ -4327,6 +5261,24 @@
           <w:color w:val="333333"/>
           <w:shd w:val="clear" w:color="auto" w:fill="FFFFFF"/>
         </w:rPr>
+        <w:t>View Component</w:t>
+      </w:r>
+      <w:r>
+        <w:rPr>
+          <w:rFonts w:ascii="Arial" w:hAnsi="Arial" w:cs="Arial"/>
+          <w:color w:val="333333"/>
+          <w:shd w:val="clear" w:color="auto" w:fill="FFFFFF"/>
+        </w:rPr>
+        <w:t>. </w:t>
+      </w:r>
+      <w:r>
+        <w:rPr>
+          <w:rFonts w:ascii="Arial" w:hAnsi="Arial" w:cs="Arial"/>
+          <w:b/>
+          <w:bCs/>
+          <w:color w:val="333333"/>
+          <w:shd w:val="clear" w:color="auto" w:fill="FFFFFF"/>
+        </w:rPr>
         <w:t>View Components </w:t>
       </w:r>
       <w:r>
@@ -4425,6 +5377,7 @@
         </w:rPr>
         <w:t>action method in the </w:t>
       </w:r>
+      <w:proofErr w:type="spellStart"/>
       <w:r>
         <w:rPr>
           <w:rFonts w:ascii="Arial" w:hAnsi="Arial" w:cs="Arial"/>
@@ -4433,6 +5386,7 @@
         </w:rPr>
         <w:t>EmployeeController</w:t>
       </w:r>
+      <w:proofErr w:type="spellEnd"/>
       <w:r>
         <w:rPr>
           <w:rFonts w:ascii="Arial" w:hAnsi="Arial" w:cs="Arial"/>
@@ -4554,6 +5508,7 @@
         </w:rPr>
         <w:t>object. To retrieve the Employee data from the underlying data source, the controller is making use of the </w:t>
       </w:r>
+      <w:proofErr w:type="spellStart"/>
       <w:r>
         <w:rPr>
           <w:rFonts w:ascii="Arial" w:hAnsi="Arial" w:cs="Arial"/>
@@ -4562,7 +5517,18 @@
           <w:color w:val="3D85C6"/>
           <w:shd w:val="clear" w:color="auto" w:fill="FFFFFF"/>
         </w:rPr>
-        <w:t>EmployeeRepository </w:t>
+        <w:t>EmployeeRepository</w:t>
+      </w:r>
+      <w:proofErr w:type="spellEnd"/>
+      <w:r>
+        <w:rPr>
+          <w:rFonts w:ascii="Arial" w:hAnsi="Arial" w:cs="Arial"/>
+          <w:b/>
+          <w:bCs/>
+          <w:color w:val="3D85C6"/>
+          <w:shd w:val="clear" w:color="auto" w:fill="FFFFFF"/>
+        </w:rPr>
+        <w:t> </w:t>
       </w:r>
       <w:r>
         <w:rPr>
@@ -4648,6 +5614,7 @@
           <w14:ligatures w14:val="none"/>
         </w:rPr>
       </w:pPr>
+      <w:proofErr w:type="gramStart"/>
       <w:r>
         <w:rPr>
           <w:rFonts w:ascii="Arial" w:eastAsia="Times New Roman" w:hAnsi="Arial" w:cs="Arial"/>
@@ -4660,15 +5627,38 @@
         </w:rPr>
         <w:t>Model :</w:t>
       </w:r>
-      <w:r>
-        <w:rPr>
-          <w:rFonts w:ascii="Arial" w:eastAsia="Times New Roman" w:hAnsi="Arial" w:cs="Arial"/>
-          <w:color w:val="333333"/>
-          <w:kern w:val="0"/>
-          <w:lang w:eastAsia="en-IN"/>
-          <w14:ligatures w14:val="none"/>
-        </w:rPr>
-        <w:t> Set of classes that represent data + the logic to manage that data. Example - Employee class that represents the Employee data + EmployeeRepository class that saves and retrieves employee data from the underlying data source such as a Database.</w:t>
+      <w:proofErr w:type="gramEnd"/>
+      <w:r>
+        <w:rPr>
+          <w:rFonts w:ascii="Arial" w:eastAsia="Times New Roman" w:hAnsi="Arial" w:cs="Arial"/>
+          <w:color w:val="333333"/>
+          <w:kern w:val="0"/>
+          <w:lang w:eastAsia="en-IN"/>
+          <w14:ligatures w14:val="none"/>
+        </w:rPr>
+        <w:t xml:space="preserve"> Set of classes that represent data + the logic to manage that data. Example - Employee class that represents the Employee data + </w:t>
+      </w:r>
+      <w:proofErr w:type="spellStart"/>
+      <w:r>
+        <w:rPr>
+          <w:rFonts w:ascii="Arial" w:eastAsia="Times New Roman" w:hAnsi="Arial" w:cs="Arial"/>
+          <w:color w:val="333333"/>
+          <w:kern w:val="0"/>
+          <w:lang w:eastAsia="en-IN"/>
+          <w14:ligatures w14:val="none"/>
+        </w:rPr>
+        <w:t>EmployeeRepository</w:t>
+      </w:r>
+      <w:proofErr w:type="spellEnd"/>
+      <w:r>
+        <w:rPr>
+          <w:rFonts w:ascii="Arial" w:eastAsia="Times New Roman" w:hAnsi="Arial" w:cs="Arial"/>
+          <w:color w:val="333333"/>
+          <w:kern w:val="0"/>
+          <w:lang w:eastAsia="en-IN"/>
+          <w14:ligatures w14:val="none"/>
+        </w:rPr>
+        <w:t xml:space="preserve"> class that saves and retrieves employee data from the underlying data source such as a Database.</w:t>
       </w:r>
     </w:p>
     <w:p>
@@ -4688,6 +5678,7 @@
           <w14:ligatures w14:val="none"/>
         </w:rPr>
       </w:pPr>
+      <w:proofErr w:type="gramStart"/>
       <w:r>
         <w:rPr>
           <w:rFonts w:ascii="Arial" w:eastAsia="Times New Roman" w:hAnsi="Arial" w:cs="Arial"/>
@@ -4701,6 +5692,7 @@
         <w:lastRenderedPageBreak/>
         <w:t>View :</w:t>
       </w:r>
+      <w:proofErr w:type="gramEnd"/>
       <w:r>
         <w:rPr>
           <w:rFonts w:ascii="Arial" w:eastAsia="Times New Roman" w:hAnsi="Arial" w:cs="Arial"/>
@@ -4729,6 +5721,7 @@
           <w14:ligatures w14:val="none"/>
         </w:rPr>
       </w:pPr>
+      <w:proofErr w:type="gramStart"/>
       <w:r>
         <w:rPr>
           <w:rFonts w:ascii="Arial" w:eastAsia="Times New Roman" w:hAnsi="Arial" w:cs="Arial"/>
@@ -4741,6 +5734,7 @@
         </w:rPr>
         <w:t>Controller :</w:t>
       </w:r>
+      <w:proofErr w:type="gramEnd"/>
       <w:r>
         <w:rPr>
           <w:rFonts w:ascii="Arial" w:eastAsia="Times New Roman" w:hAnsi="Arial" w:cs="Arial"/>
@@ -4765,11 +5759,22 @@
         <w:pStyle w:val="Heading2"/>
       </w:pPr>
       <w:r>
-        <w:t>Step 1 : Add the MVC Services to the Dependency injection Container</w:t>
-      </w:r>
-    </w:p>
-    <w:p>
-      <w:r>
+        <w:t xml:space="preserve">Step </w:t>
+      </w:r>
+      <w:proofErr w:type="gramStart"/>
+      <w:r>
+        <w:t>1 :</w:t>
+      </w:r>
+      <w:proofErr w:type="gramEnd"/>
+      <w:r>
+        <w:t xml:space="preserve"> Add the MVC Services to the Dependency injection Container</w:t>
+      </w:r>
+    </w:p>
+    <w:p>
+      <w:r>
+        <w:rPr>
+          <w:noProof/>
+        </w:rPr>
         <w:drawing>
           <wp:inline distT="0" distB="0" distL="0" distR="0" wp14:anchorId="69334369" wp14:editId="7EBCAB6A">
             <wp:extent cx="5731510" cy="971550"/>
@@ -4817,6 +5822,9 @@
     </w:p>
     <w:p>
       <w:r>
+        <w:rPr>
+          <w:noProof/>
+        </w:rPr>
         <w:drawing>
           <wp:inline distT="0" distB="0" distL="0" distR="0" wp14:anchorId="67C7D0C6" wp14:editId="77C2CEBC">
             <wp:extent cx="5731510" cy="3143250"/>
@@ -4859,8 +5867,21 @@
         <w:pStyle w:val="Heading1"/>
       </w:pPr>
       <w:r>
-        <w:t>ASP.NET Core AddMvc vs AddMvcCore</w:t>
-      </w:r>
+        <w:t xml:space="preserve">ASP.NET Core </w:t>
+      </w:r>
+      <w:proofErr w:type="spellStart"/>
+      <w:r>
+        <w:t>AddMvc</w:t>
+      </w:r>
+      <w:proofErr w:type="spellEnd"/>
+      <w:r>
+        <w:t xml:space="preserve"> vs </w:t>
+      </w:r>
+      <w:proofErr w:type="spellStart"/>
+      <w:r>
+        <w:t>AddMvcCore</w:t>
+      </w:r>
+      <w:proofErr w:type="spellEnd"/>
     </w:p>
     <w:p>
       <w:pPr>
@@ -4870,8 +5891,18 @@
           <w:numId w:val="26"/>
         </w:numPr>
       </w:pPr>
-      <w:r>
-        <w:t>AddMvcCore() method only adds the core MVC services</w:t>
+      <w:proofErr w:type="spellStart"/>
+      <w:proofErr w:type="gramStart"/>
+      <w:r>
+        <w:t>AddMvcCore</w:t>
+      </w:r>
+      <w:proofErr w:type="spellEnd"/>
+      <w:r>
+        <w:t>(</w:t>
+      </w:r>
+      <w:proofErr w:type="gramEnd"/>
+      <w:r>
+        <w:t>) method only adds the core MVC services</w:t>
       </w:r>
     </w:p>
     <w:p>
@@ -4882,8 +5913,18 @@
           <w:numId w:val="26"/>
         </w:numPr>
       </w:pPr>
-      <w:r>
-        <w:t>AddMvc() method adds all the required MVC Services</w:t>
+      <w:proofErr w:type="spellStart"/>
+      <w:proofErr w:type="gramStart"/>
+      <w:r>
+        <w:t>AddMvc</w:t>
+      </w:r>
+      <w:proofErr w:type="spellEnd"/>
+      <w:r>
+        <w:t>(</w:t>
+      </w:r>
+      <w:proofErr w:type="gramEnd"/>
+      <w:r>
+        <w:t>) method adds all the required MVC Services</w:t>
       </w:r>
     </w:p>
     <w:p>
@@ -4894,8 +5935,26 @@
           <w:numId w:val="26"/>
         </w:numPr>
       </w:pPr>
-      <w:r>
-        <w:t>AddMvc() method internally calls the AddMvcCore() method.</w:t>
+      <w:proofErr w:type="spellStart"/>
+      <w:proofErr w:type="gramStart"/>
+      <w:r>
+        <w:t>AddMvc</w:t>
+      </w:r>
+      <w:proofErr w:type="spellEnd"/>
+      <w:r>
+        <w:t>(</w:t>
+      </w:r>
+      <w:proofErr w:type="gramEnd"/>
+      <w:r>
+        <w:t xml:space="preserve">) method internally calls the </w:t>
+      </w:r>
+      <w:proofErr w:type="spellStart"/>
+      <w:r>
+        <w:t>AddMvcCore</w:t>
+      </w:r>
+      <w:proofErr w:type="spellEnd"/>
+      <w:r>
+        <w:t>() method.</w:t>
       </w:r>
     </w:p>
     <w:p/>
@@ -4909,6 +5968,9 @@
     </w:p>
     <w:p>
       <w:r>
+        <w:rPr>
+          <w:noProof/>
+        </w:rPr>
         <w:drawing>
           <wp:inline distT="0" distB="0" distL="0" distR="0" wp14:anchorId="7A3E8037" wp14:editId="701B363B">
             <wp:extent cx="5731510" cy="1244600"/>
@@ -4951,6 +6013,9 @@
         <w:pStyle w:val="Heading2"/>
       </w:pPr>
       <w:r>
+        <w:rPr>
+          <w:noProof/>
+        </w:rPr>
         <w:lastRenderedPageBreak/>
         <w:drawing>
           <wp:anchor distT="0" distB="0" distL="114300" distR="114300" simplePos="0" relativeHeight="251658240" behindDoc="0" locked="0" layoutInCell="1" allowOverlap="1" wp14:anchorId="710071C1" wp14:editId="3784E228">
@@ -5009,6 +6074,9 @@
         </w:drawing>
       </w:r>
       <w:r>
+        <w:rPr>
+          <w:noProof/>
+        </w:rPr>
         <w:drawing>
           <wp:anchor distT="0" distB="0" distL="114300" distR="114300" simplePos="0" relativeHeight="251659264" behindDoc="0" locked="0" layoutInCell="1" allowOverlap="1" wp14:anchorId="70FC836B" wp14:editId="5CE1ED14">
             <wp:simplePos x="0" y="0"/>
@@ -5063,6 +6131,9 @@
         </w:drawing>
       </w:r>
       <w:r>
+        <w:rPr>
+          <w:noProof/>
+        </w:rPr>
         <w:drawing>
           <wp:anchor distT="0" distB="0" distL="114300" distR="114300" simplePos="0" relativeHeight="251661312" behindDoc="0" locked="0" layoutInCell="1" allowOverlap="1" wp14:anchorId="6A64DD93" wp14:editId="7EEC4F63">
             <wp:simplePos x="0" y="0"/>
@@ -5119,6 +6190,9 @@
     </w:p>
     <w:p>
       <w:r>
+        <w:rPr>
+          <w:noProof/>
+        </w:rPr>
         <w:drawing>
           <wp:anchor distT="0" distB="0" distL="114300" distR="114300" simplePos="0" relativeHeight="251660288" behindDoc="0" locked="0" layoutInCell="1" allowOverlap="1" wp14:anchorId="07ECC3B7" wp14:editId="2232D811">
             <wp:simplePos x="0" y="0"/>
@@ -5238,6 +6312,7 @@
           <w:rFonts w:asciiTheme="majorHAnsi" w:hAnsiTheme="majorHAnsi" w:cstheme="majorHAnsi"/>
         </w:rPr>
       </w:pPr>
+      <w:proofErr w:type="gramStart"/>
       <w:r>
         <w:rPr>
           <w:rFonts w:asciiTheme="majorHAnsi" w:hAnsiTheme="majorHAnsi" w:cstheme="majorHAnsi"/>
@@ -5246,16 +6321,9 @@
           <w:color w:val="333333"/>
           <w:shd w:val="clear" w:color="auto" w:fill="FFFFFF"/>
         </w:rPr>
-        <w:t>AddSingleton()</w:t>
-      </w:r>
-      <w:r>
-        <w:rPr>
-          <w:rFonts w:asciiTheme="majorHAnsi" w:hAnsiTheme="majorHAnsi" w:cstheme="majorHAnsi"/>
-          <w:color w:val="333333"/>
-          <w:shd w:val="clear" w:color="auto" w:fill="FFFFFF"/>
-        </w:rPr>
-        <w:t> - As the name implies, AddSingleton() method creates a </w:t>
-      </w:r>
+        <w:t>AddSingleton(</w:t>
+      </w:r>
+      <w:proofErr w:type="gramEnd"/>
       <w:r>
         <w:rPr>
           <w:rFonts w:asciiTheme="majorHAnsi" w:hAnsiTheme="majorHAnsi" w:cstheme="majorHAnsi"/>
@@ -5264,6 +6332,24 @@
           <w:color w:val="333333"/>
           <w:shd w:val="clear" w:color="auto" w:fill="FFFFFF"/>
         </w:rPr>
+        <w:t>)</w:t>
+      </w:r>
+      <w:r>
+        <w:rPr>
+          <w:rFonts w:asciiTheme="majorHAnsi" w:hAnsiTheme="majorHAnsi" w:cstheme="majorHAnsi"/>
+          <w:color w:val="333333"/>
+          <w:shd w:val="clear" w:color="auto" w:fill="FFFFFF"/>
+        </w:rPr>
+        <w:t> - As the name implies, AddSingleton() method creates a </w:t>
+      </w:r>
+      <w:r>
+        <w:rPr>
+          <w:rFonts w:asciiTheme="majorHAnsi" w:hAnsiTheme="majorHAnsi" w:cstheme="majorHAnsi"/>
+          <w:b/>
+          <w:bCs/>
+          <w:color w:val="333333"/>
+          <w:shd w:val="clear" w:color="auto" w:fill="FFFFFF"/>
+        </w:rPr>
         <w:t>Singleton service</w:t>
       </w:r>
       <w:r>
@@ -5272,7 +6358,25 @@
           <w:color w:val="333333"/>
           <w:shd w:val="clear" w:color="auto" w:fill="FFFFFF"/>
         </w:rPr>
-        <w:t>. A Singleton service is created when it is first requested. This same instance is then used by all the subsequent requests. So in general, a Singleton service is created only one time per application and that single instance is used throughout the application life time.</w:t>
+        <w:t xml:space="preserve">. A Singleton service is created when it is first requested. This same instance is then used by all the subsequent requests. </w:t>
+      </w:r>
+      <w:proofErr w:type="gramStart"/>
+      <w:r>
+        <w:rPr>
+          <w:rFonts w:asciiTheme="majorHAnsi" w:hAnsiTheme="majorHAnsi" w:cstheme="majorHAnsi"/>
+          <w:color w:val="333333"/>
+          <w:shd w:val="clear" w:color="auto" w:fill="FFFFFF"/>
+        </w:rPr>
+        <w:t>So</w:t>
+      </w:r>
+      <w:proofErr w:type="gramEnd"/>
+      <w:r>
+        <w:rPr>
+          <w:rFonts w:asciiTheme="majorHAnsi" w:hAnsiTheme="majorHAnsi" w:cstheme="majorHAnsi"/>
+          <w:color w:val="333333"/>
+          <w:shd w:val="clear" w:color="auto" w:fill="FFFFFF"/>
+        </w:rPr>
+        <w:t xml:space="preserve"> in general, a Singleton service is created only one time per application and that single instance is used throughout the application life time.</w:t>
       </w:r>
     </w:p>
     <w:p>
@@ -5286,6 +6390,7 @@
           <w:rFonts w:asciiTheme="majorHAnsi" w:hAnsiTheme="majorHAnsi" w:cstheme="majorHAnsi"/>
         </w:rPr>
       </w:pPr>
+      <w:proofErr w:type="gramStart"/>
       <w:r>
         <w:rPr>
           <w:rFonts w:asciiTheme="majorHAnsi" w:hAnsiTheme="majorHAnsi" w:cstheme="majorHAnsi"/>
@@ -5304,7 +6409,18 @@
           <w:color w:val="333333"/>
           <w:shd w:val="clear" w:color="auto" w:fill="FFFFFF"/>
         </w:rPr>
-        <w:t>ddTransient()</w:t>
+        <w:t>ddTransient(</w:t>
+      </w:r>
+      <w:proofErr w:type="gramEnd"/>
+      <w:r>
+        <w:rPr>
+          <w:rFonts w:asciiTheme="majorHAnsi" w:hAnsiTheme="majorHAnsi" w:cstheme="majorHAnsi"/>
+          <w:b/>
+          <w:bCs/>
+          <w:color w:val="333333"/>
+          <w:shd w:val="clear" w:color="auto" w:fill="FFFFFF"/>
+        </w:rPr>
+        <w:t>)</w:t>
       </w:r>
       <w:r>
         <w:rPr>
@@ -5344,6 +6460,7 @@
           <w:rFonts w:asciiTheme="majorHAnsi" w:hAnsiTheme="majorHAnsi" w:cstheme="majorHAnsi"/>
         </w:rPr>
       </w:pPr>
+      <w:proofErr w:type="gramStart"/>
       <w:r>
         <w:rPr>
           <w:rFonts w:asciiTheme="majorHAnsi" w:hAnsiTheme="majorHAnsi" w:cstheme="majorHAnsi"/>
@@ -5352,16 +6469,9 @@
           <w:color w:val="333333"/>
           <w:shd w:val="clear" w:color="auto" w:fill="FFFFFF"/>
         </w:rPr>
-        <w:t>AddScoped()</w:t>
-      </w:r>
-      <w:r>
-        <w:rPr>
-          <w:rFonts w:asciiTheme="majorHAnsi" w:hAnsiTheme="majorHAnsi" w:cstheme="majorHAnsi"/>
-          <w:color w:val="333333"/>
-          <w:shd w:val="clear" w:color="auto" w:fill="FFFFFF"/>
-        </w:rPr>
-        <w:t> - This method creates a </w:t>
-      </w:r>
+        <w:t>AddScoped(</w:t>
+      </w:r>
+      <w:proofErr w:type="gramEnd"/>
       <w:r>
         <w:rPr>
           <w:rFonts w:asciiTheme="majorHAnsi" w:hAnsiTheme="majorHAnsi" w:cstheme="majorHAnsi"/>
@@ -5370,6 +6480,24 @@
           <w:color w:val="333333"/>
           <w:shd w:val="clear" w:color="auto" w:fill="FFFFFF"/>
         </w:rPr>
+        <w:t>)</w:t>
+      </w:r>
+      <w:r>
+        <w:rPr>
+          <w:rFonts w:asciiTheme="majorHAnsi" w:hAnsiTheme="majorHAnsi" w:cstheme="majorHAnsi"/>
+          <w:color w:val="333333"/>
+          <w:shd w:val="clear" w:color="auto" w:fill="FFFFFF"/>
+        </w:rPr>
+        <w:t> - This method creates a </w:t>
+      </w:r>
+      <w:r>
+        <w:rPr>
+          <w:rFonts w:asciiTheme="majorHAnsi" w:hAnsiTheme="majorHAnsi" w:cstheme="majorHAnsi"/>
+          <w:b/>
+          <w:bCs/>
+          <w:color w:val="333333"/>
+          <w:shd w:val="clear" w:color="auto" w:fill="FFFFFF"/>
+        </w:rPr>
         <w:t>Scoped service</w:t>
       </w:r>
       <w:r>
@@ -5388,6 +6516,502 @@
         </w:rPr>
         <w:lastRenderedPageBreak/>
         <w:t>instance per each http request but uses the same instance in the other calls within that same web request.</w:t>
+      </w:r>
+    </w:p>
+    <w:p>
+      <w:pPr>
+        <w:pStyle w:val="Heading1"/>
+      </w:pPr>
+      <w:r>
+        <w:drawing>
+          <wp:anchor distT="0" distB="0" distL="114300" distR="114300" simplePos="0" relativeHeight="251662336" behindDoc="0" locked="0" layoutInCell="1" allowOverlap="1" wp14:anchorId="128774FE" wp14:editId="3DE6D8C0">
+            <wp:simplePos x="0" y="0"/>
+            <wp:positionH relativeFrom="margin">
+              <wp:align>center</wp:align>
+            </wp:positionH>
+            <wp:positionV relativeFrom="paragraph">
+              <wp:posOffset>457200</wp:posOffset>
+            </wp:positionV>
+            <wp:extent cx="4197566" cy="1162110"/>
+            <wp:effectExtent l="0" t="0" r="0" b="0"/>
+            <wp:wrapTopAndBottom/>
+            <wp:docPr id="224930133" name="Picture 1"/>
+            <wp:cNvGraphicFramePr>
+              <a:graphicFrameLocks xmlns:a="http://schemas.openxmlformats.org/drawingml/2006/main" noChangeAspect="1"/>
+            </wp:cNvGraphicFramePr>
+            <a:graphic xmlns:a="http://schemas.openxmlformats.org/drawingml/2006/main">
+              <a:graphicData uri="http://schemas.openxmlformats.org/drawingml/2006/picture">
+                <pic:pic xmlns:pic="http://schemas.openxmlformats.org/drawingml/2006/picture">
+                  <pic:nvPicPr>
+                    <pic:cNvPr id="224930133" name=""/>
+                    <pic:cNvPicPr/>
+                  </pic:nvPicPr>
+                  <pic:blipFill>
+                    <a:blip r:embed="rId42">
+                      <a:extLst>
+                        <a:ext uri="{28A0092B-C50C-407E-A947-70E740481C1C}">
+                          <a14:useLocalDpi xmlns:a14="http://schemas.microsoft.com/office/drawing/2010/main" val="0"/>
+                        </a:ext>
+                      </a:extLst>
+                    </a:blip>
+                    <a:stretch>
+                      <a:fillRect/>
+                    </a:stretch>
+                  </pic:blipFill>
+                  <pic:spPr>
+                    <a:xfrm>
+                      <a:off x="0" y="0"/>
+                      <a:ext cx="4197566" cy="1162110"/>
+                    </a:xfrm>
+                    <a:prstGeom prst="rect">
+                      <a:avLst/>
+                    </a:prstGeom>
+                  </pic:spPr>
+                </pic:pic>
+              </a:graphicData>
+            </a:graphic>
+          </wp:anchor>
+        </w:drawing>
+      </w:r>
+      <w:r>
+        <w:t>Controller in ASP.Net Core MVC</w:t>
+      </w:r>
+    </w:p>
+    <w:p>
+      <w:pPr>
+        <w:pStyle w:val="Heading2"/>
+      </w:pPr>
+    </w:p>
+    <w:p>
+      <w:pPr>
+        <w:pStyle w:val="Heading2"/>
+      </w:pPr>
+      <w:r>
+        <w:t>Controller returns Json Data</w:t>
+      </w:r>
+    </w:p>
+    <w:p>
+      <w:pPr>
+        <w:rPr>
+          <w:rFonts w:asciiTheme="majorHAnsi" w:hAnsiTheme="majorHAnsi" w:cstheme="majorHAnsi"/>
+          <w:color w:val="333333"/>
+          <w:shd w:val="clear" w:color="auto" w:fill="FFFFFF"/>
+        </w:rPr>
+      </w:pPr>
+      <w:r>
+        <w:rPr>
+          <w:rFonts w:asciiTheme="majorHAnsi" w:hAnsiTheme="majorHAnsi" w:cstheme="majorHAnsi"/>
+          <w:color w:val="333333"/>
+          <w:shd w:val="clear" w:color="auto" w:fill="FFFFFF"/>
+        </w:rPr>
+        <w:t>The following example returns JSON data. Notice, the return type of the </w:t>
+      </w:r>
+      <w:proofErr w:type="gramStart"/>
+      <w:r>
+        <w:rPr>
+          <w:rFonts w:asciiTheme="majorHAnsi" w:hAnsiTheme="majorHAnsi" w:cstheme="majorHAnsi"/>
+          <w:color w:val="0000FF"/>
+          <w:shd w:val="clear" w:color="auto" w:fill="FFFFFF"/>
+        </w:rPr>
+        <w:t>Details(</w:t>
+      </w:r>
+      <w:proofErr w:type="gramEnd"/>
+      <w:r>
+        <w:rPr>
+          <w:rFonts w:asciiTheme="majorHAnsi" w:hAnsiTheme="majorHAnsi" w:cstheme="majorHAnsi"/>
+          <w:color w:val="0000FF"/>
+          <w:shd w:val="clear" w:color="auto" w:fill="FFFFFF"/>
+        </w:rPr>
+        <w:t>)</w:t>
+      </w:r>
+      <w:r>
+        <w:rPr>
+          <w:rFonts w:asciiTheme="majorHAnsi" w:hAnsiTheme="majorHAnsi" w:cstheme="majorHAnsi"/>
+          <w:color w:val="333333"/>
+          <w:shd w:val="clear" w:color="auto" w:fill="FFFFFF"/>
+        </w:rPr>
+        <w:t> method is set to </w:t>
+      </w:r>
+      <w:r>
+        <w:rPr>
+          <w:rFonts w:asciiTheme="majorHAnsi" w:hAnsiTheme="majorHAnsi" w:cstheme="majorHAnsi"/>
+          <w:color w:val="3D85C6"/>
+          <w:shd w:val="clear" w:color="auto" w:fill="FFFFFF"/>
+        </w:rPr>
+        <w:t>JsonResult </w:t>
+      </w:r>
+      <w:r>
+        <w:rPr>
+          <w:rFonts w:asciiTheme="majorHAnsi" w:hAnsiTheme="majorHAnsi" w:cstheme="majorHAnsi"/>
+          <w:color w:val="333333"/>
+          <w:shd w:val="clear" w:color="auto" w:fill="FFFFFF"/>
+        </w:rPr>
+        <w:t>as we are explicitly returning JSON data. In this case, </w:t>
+      </w:r>
+      <w:proofErr w:type="gramStart"/>
+      <w:r>
+        <w:rPr>
+          <w:rFonts w:asciiTheme="majorHAnsi" w:hAnsiTheme="majorHAnsi" w:cstheme="majorHAnsi"/>
+          <w:color w:val="0000FF"/>
+          <w:shd w:val="clear" w:color="auto" w:fill="FFFFFF"/>
+        </w:rPr>
+        <w:t>Details(</w:t>
+      </w:r>
+      <w:proofErr w:type="gramEnd"/>
+      <w:r>
+        <w:rPr>
+          <w:rFonts w:asciiTheme="majorHAnsi" w:hAnsiTheme="majorHAnsi" w:cstheme="majorHAnsi"/>
+          <w:color w:val="0000FF"/>
+          <w:shd w:val="clear" w:color="auto" w:fill="FFFFFF"/>
+        </w:rPr>
+        <w:t>)</w:t>
+      </w:r>
+      <w:r>
+        <w:rPr>
+          <w:rFonts w:asciiTheme="majorHAnsi" w:hAnsiTheme="majorHAnsi" w:cstheme="majorHAnsi"/>
+          <w:color w:val="333333"/>
+          <w:shd w:val="clear" w:color="auto" w:fill="FFFFFF"/>
+        </w:rPr>
+        <w:t> method always returns JSON data. It does not respect content negotiation and ignores the </w:t>
+      </w:r>
+      <w:r>
+        <w:rPr>
+          <w:rFonts w:asciiTheme="majorHAnsi" w:hAnsiTheme="majorHAnsi" w:cstheme="majorHAnsi"/>
+          <w:b/>
+          <w:bCs/>
+          <w:color w:val="333333"/>
+          <w:shd w:val="clear" w:color="auto" w:fill="FFFFFF"/>
+        </w:rPr>
+        <w:t>Accept Header</w:t>
+      </w:r>
+      <w:r>
+        <w:rPr>
+          <w:rFonts w:asciiTheme="majorHAnsi" w:hAnsiTheme="majorHAnsi" w:cstheme="majorHAnsi"/>
+          <w:color w:val="333333"/>
+          <w:shd w:val="clear" w:color="auto" w:fill="FFFFFF"/>
+        </w:rPr>
+        <w:t>.</w:t>
+      </w:r>
+    </w:p>
+    <w:p>
+      <w:pPr>
+        <w:rPr>
+          <w:rFonts w:asciiTheme="majorHAnsi" w:hAnsiTheme="majorHAnsi" w:cstheme="majorHAnsi"/>
+        </w:rPr>
+      </w:pPr>
+      <w:r>
+        <w:rPr>
+          <w:rFonts w:asciiTheme="majorHAnsi" w:hAnsiTheme="majorHAnsi" w:cstheme="majorHAnsi"/>
+        </w:rPr>
+        <w:drawing>
+          <wp:inline distT="0" distB="0" distL="0" distR="0" wp14:anchorId="4109AE9A" wp14:editId="2B7C2B99">
+            <wp:extent cx="5359675" cy="4038808"/>
+            <wp:effectExtent l="0" t="0" r="0" b="0"/>
+            <wp:docPr id="551802285" name="Picture 1"/>
+            <wp:cNvGraphicFramePr>
+              <a:graphicFrameLocks xmlns:a="http://schemas.openxmlformats.org/drawingml/2006/main" noChangeAspect="1"/>
+            </wp:cNvGraphicFramePr>
+            <a:graphic xmlns:a="http://schemas.openxmlformats.org/drawingml/2006/main">
+              <a:graphicData uri="http://schemas.openxmlformats.org/drawingml/2006/picture">
+                <pic:pic xmlns:pic="http://schemas.openxmlformats.org/drawingml/2006/picture">
+                  <pic:nvPicPr>
+                    <pic:cNvPr id="551802285" name=""/>
+                    <pic:cNvPicPr/>
+                  </pic:nvPicPr>
+                  <pic:blipFill>
+                    <a:blip r:embed="rId43"/>
+                    <a:stretch>
+                      <a:fillRect/>
+                    </a:stretch>
+                  </pic:blipFill>
+                  <pic:spPr>
+                    <a:xfrm>
+                      <a:off x="0" y="0"/>
+                      <a:ext cx="5359675" cy="4038808"/>
+                    </a:xfrm>
+                    <a:prstGeom prst="rect">
+                      <a:avLst/>
+                    </a:prstGeom>
+                  </pic:spPr>
+                </pic:pic>
+              </a:graphicData>
+            </a:graphic>
+          </wp:inline>
+        </w:drawing>
+      </w:r>
+    </w:p>
+    <w:p>
+      <w:pPr>
+        <w:rPr>
+          <w:rFonts w:asciiTheme="majorHAnsi" w:hAnsiTheme="majorHAnsi" w:cstheme="majorHAnsi"/>
+        </w:rPr>
+      </w:pPr>
+    </w:p>
+    <w:p>
+      <w:pPr>
+        <w:pStyle w:val="Heading2"/>
+      </w:pPr>
+      <w:r>
+        <w:t>Controller returns ObjectResult</w:t>
+      </w:r>
+    </w:p>
+    <w:p>
+      <w:pPr>
+        <w:rPr>
+          <w:rFonts w:asciiTheme="majorHAnsi" w:hAnsiTheme="majorHAnsi" w:cstheme="majorHAnsi"/>
+          <w:color w:val="333333"/>
+          <w:shd w:val="clear" w:color="auto" w:fill="FFFFFF"/>
+        </w:rPr>
+      </w:pPr>
+      <w:r>
+        <w:rPr>
+          <w:rFonts w:asciiTheme="majorHAnsi" w:hAnsiTheme="majorHAnsi" w:cstheme="majorHAnsi"/>
+          <w:color w:val="333333"/>
+          <w:shd w:val="clear" w:color="auto" w:fill="FFFFFF"/>
+        </w:rPr>
+        <w:t>The following example respects content negotiation. It looks at the </w:t>
+      </w:r>
+      <w:r>
+        <w:rPr>
+          <w:rFonts w:asciiTheme="majorHAnsi" w:hAnsiTheme="majorHAnsi" w:cstheme="majorHAnsi"/>
+          <w:b/>
+          <w:bCs/>
+          <w:color w:val="333333"/>
+          <w:shd w:val="clear" w:color="auto" w:fill="FFFFFF"/>
+        </w:rPr>
+        <w:t>Request Accept Header </w:t>
+      </w:r>
+      <w:r>
+        <w:rPr>
+          <w:rFonts w:asciiTheme="majorHAnsi" w:hAnsiTheme="majorHAnsi" w:cstheme="majorHAnsi"/>
+          <w:color w:val="333333"/>
+          <w:shd w:val="clear" w:color="auto" w:fill="FFFFFF"/>
+        </w:rPr>
+        <w:t>and if it is set to </w:t>
+      </w:r>
+      <w:r>
+        <w:rPr>
+          <w:rFonts w:asciiTheme="majorHAnsi" w:hAnsiTheme="majorHAnsi" w:cstheme="majorHAnsi"/>
+          <w:b/>
+          <w:bCs/>
+          <w:color w:val="333333"/>
+          <w:shd w:val="clear" w:color="auto" w:fill="FFFFFF"/>
+        </w:rPr>
+        <w:t>application/xml</w:t>
+      </w:r>
+      <w:r>
+        <w:rPr>
+          <w:rFonts w:asciiTheme="majorHAnsi" w:hAnsiTheme="majorHAnsi" w:cstheme="majorHAnsi"/>
+          <w:color w:val="333333"/>
+          <w:shd w:val="clear" w:color="auto" w:fill="FFFFFF"/>
+        </w:rPr>
+        <w:t>, then XML data is returned. If the Accept header is set to </w:t>
+      </w:r>
+      <w:r>
+        <w:rPr>
+          <w:rFonts w:asciiTheme="majorHAnsi" w:hAnsiTheme="majorHAnsi" w:cstheme="majorHAnsi"/>
+          <w:b/>
+          <w:bCs/>
+          <w:color w:val="333333"/>
+          <w:shd w:val="clear" w:color="auto" w:fill="FFFFFF"/>
+        </w:rPr>
+        <w:t>application/</w:t>
+      </w:r>
+      <w:proofErr w:type="spellStart"/>
+      <w:r>
+        <w:rPr>
+          <w:rFonts w:asciiTheme="majorHAnsi" w:hAnsiTheme="majorHAnsi" w:cstheme="majorHAnsi"/>
+          <w:b/>
+          <w:bCs/>
+          <w:color w:val="333333"/>
+          <w:shd w:val="clear" w:color="auto" w:fill="FFFFFF"/>
+        </w:rPr>
+        <w:t>json</w:t>
+      </w:r>
+      <w:proofErr w:type="spellEnd"/>
+      <w:r>
+        <w:rPr>
+          <w:rFonts w:asciiTheme="majorHAnsi" w:hAnsiTheme="majorHAnsi" w:cstheme="majorHAnsi"/>
+          <w:color w:val="333333"/>
+          <w:shd w:val="clear" w:color="auto" w:fill="FFFFFF"/>
+        </w:rPr>
+        <w:t>, then JSON data is returned.</w:t>
+      </w:r>
+    </w:p>
+    <w:p>
+      <w:pPr>
+        <w:rPr>
+          <w:rFonts w:asciiTheme="majorHAnsi" w:hAnsiTheme="majorHAnsi" w:cstheme="majorHAnsi"/>
+        </w:rPr>
+      </w:pPr>
+      <w:r>
+        <w:rPr>
+          <w:rFonts w:asciiTheme="majorHAnsi" w:hAnsiTheme="majorHAnsi" w:cstheme="majorHAnsi"/>
+        </w:rPr>
+        <w:lastRenderedPageBreak/>
+        <w:drawing>
+          <wp:inline distT="0" distB="0" distL="0" distR="0" wp14:anchorId="6CE0309F" wp14:editId="6FB638B9">
+            <wp:extent cx="5600700" cy="3810000"/>
+            <wp:effectExtent l="0" t="0" r="0" b="0"/>
+            <wp:docPr id="583603179" name="Picture 1"/>
+            <wp:cNvGraphicFramePr>
+              <a:graphicFrameLocks xmlns:a="http://schemas.openxmlformats.org/drawingml/2006/main" noChangeAspect="1"/>
+            </wp:cNvGraphicFramePr>
+            <a:graphic xmlns:a="http://schemas.openxmlformats.org/drawingml/2006/main">
+              <a:graphicData uri="http://schemas.openxmlformats.org/drawingml/2006/picture">
+                <pic:pic xmlns:pic="http://schemas.openxmlformats.org/drawingml/2006/picture">
+                  <pic:nvPicPr>
+                    <pic:cNvPr id="583603179" name=""/>
+                    <pic:cNvPicPr/>
+                  </pic:nvPicPr>
+                  <pic:blipFill>
+                    <a:blip r:embed="rId44"/>
+                    <a:stretch>
+                      <a:fillRect/>
+                    </a:stretch>
+                  </pic:blipFill>
+                  <pic:spPr>
+                    <a:xfrm>
+                      <a:off x="0" y="0"/>
+                      <a:ext cx="5600991" cy="3810198"/>
+                    </a:xfrm>
+                    <a:prstGeom prst="rect">
+                      <a:avLst/>
+                    </a:prstGeom>
+                  </pic:spPr>
+                </pic:pic>
+              </a:graphicData>
+            </a:graphic>
+          </wp:inline>
+        </w:drawing>
+      </w:r>
+    </w:p>
+    <w:p>
+      <w:pPr>
+        <w:rPr>
+          <w:rFonts w:asciiTheme="majorHAnsi" w:hAnsiTheme="majorHAnsi" w:cstheme="majorHAnsi"/>
+          <w:color w:val="333333"/>
+          <w:shd w:val="clear" w:color="auto" w:fill="FFFFFF"/>
+        </w:rPr>
+      </w:pPr>
+      <w:r>
+        <w:rPr>
+          <w:rFonts w:asciiTheme="majorHAnsi" w:hAnsiTheme="majorHAnsi" w:cstheme="majorHAnsi"/>
+          <w:b/>
+          <w:bCs/>
+          <w:color w:val="333333"/>
+          <w:shd w:val="clear" w:color="auto" w:fill="FFFFFF"/>
+        </w:rPr>
+        <w:t xml:space="preserve">Please </w:t>
+      </w:r>
+      <w:proofErr w:type="gramStart"/>
+      <w:r>
+        <w:rPr>
+          <w:rFonts w:asciiTheme="majorHAnsi" w:hAnsiTheme="majorHAnsi" w:cstheme="majorHAnsi"/>
+          <w:b/>
+          <w:bCs/>
+          <w:color w:val="333333"/>
+          <w:shd w:val="clear" w:color="auto" w:fill="FFFFFF"/>
+        </w:rPr>
+        <w:t>note :</w:t>
+      </w:r>
+      <w:proofErr w:type="gramEnd"/>
+      <w:r>
+        <w:rPr>
+          <w:rFonts w:asciiTheme="majorHAnsi" w:hAnsiTheme="majorHAnsi" w:cstheme="majorHAnsi"/>
+          <w:b/>
+          <w:bCs/>
+          <w:color w:val="333333"/>
+          <w:shd w:val="clear" w:color="auto" w:fill="FFFFFF"/>
+        </w:rPr>
+        <w:t> </w:t>
+      </w:r>
+      <w:r>
+        <w:rPr>
+          <w:rFonts w:asciiTheme="majorHAnsi" w:hAnsiTheme="majorHAnsi" w:cstheme="majorHAnsi"/>
+          <w:color w:val="333333"/>
+          <w:shd w:val="clear" w:color="auto" w:fill="FFFFFF"/>
+        </w:rPr>
+        <w:t>To be able to return data in XML format, we have to add Xml Serializer Formatter by calling </w:t>
+      </w:r>
+      <w:r>
+        <w:rPr>
+          <w:rFonts w:asciiTheme="majorHAnsi" w:hAnsiTheme="majorHAnsi" w:cstheme="majorHAnsi"/>
+          <w:color w:val="0000FF"/>
+          <w:shd w:val="clear" w:color="auto" w:fill="FFFFFF"/>
+        </w:rPr>
+        <w:t>AddXmlSerializerFormatters() </w:t>
+      </w:r>
+      <w:r>
+        <w:rPr>
+          <w:rFonts w:asciiTheme="majorHAnsi" w:hAnsiTheme="majorHAnsi" w:cstheme="majorHAnsi"/>
+          <w:color w:val="333333"/>
+          <w:shd w:val="clear" w:color="auto" w:fill="FFFFFF"/>
+        </w:rPr>
+        <w:t>method in </w:t>
+      </w:r>
+      <w:r>
+        <w:rPr>
+          <w:rFonts w:asciiTheme="majorHAnsi" w:hAnsiTheme="majorHAnsi" w:cstheme="majorHAnsi"/>
+          <w:color w:val="0000FF"/>
+          <w:shd w:val="clear" w:color="auto" w:fill="FFFFFF"/>
+        </w:rPr>
+        <w:t>ConfigureServices()</w:t>
+      </w:r>
+      <w:r>
+        <w:rPr>
+          <w:rFonts w:asciiTheme="majorHAnsi" w:hAnsiTheme="majorHAnsi" w:cstheme="majorHAnsi"/>
+          <w:color w:val="333333"/>
+          <w:shd w:val="clear" w:color="auto" w:fill="FFFFFF"/>
+        </w:rPr>
+        <w:t> method in Startup.cs file.</w:t>
+      </w:r>
+    </w:p>
+    <w:p>
+      <w:pPr>
+        <w:rPr>
+          <w:rFonts w:asciiTheme="majorHAnsi" w:hAnsiTheme="majorHAnsi" w:cstheme="majorHAnsi"/>
+        </w:rPr>
+      </w:pPr>
+      <w:r>
+        <w:rPr>
+          <w:rFonts w:asciiTheme="majorHAnsi" w:hAnsiTheme="majorHAnsi" w:cstheme="majorHAnsi"/>
+        </w:rPr>
+        <w:drawing>
+          <wp:inline distT="0" distB="0" distL="0" distR="0" wp14:anchorId="1F938B67" wp14:editId="0CE13541">
+            <wp:extent cx="5731510" cy="952500"/>
+            <wp:effectExtent l="0" t="0" r="2540" b="0"/>
+            <wp:docPr id="1257517879" name="Picture 1"/>
+            <wp:cNvGraphicFramePr>
+              <a:graphicFrameLocks xmlns:a="http://schemas.openxmlformats.org/drawingml/2006/main" noChangeAspect="1"/>
+            </wp:cNvGraphicFramePr>
+            <a:graphic xmlns:a="http://schemas.openxmlformats.org/drawingml/2006/main">
+              <a:graphicData uri="http://schemas.openxmlformats.org/drawingml/2006/picture">
+                <pic:pic xmlns:pic="http://schemas.openxmlformats.org/drawingml/2006/picture">
+                  <pic:nvPicPr>
+                    <pic:cNvPr id="1257517879" name=""/>
+                    <pic:cNvPicPr/>
+                  </pic:nvPicPr>
+                  <pic:blipFill>
+                    <a:blip r:embed="rId45"/>
+                    <a:stretch>
+                      <a:fillRect/>
+                    </a:stretch>
+                  </pic:blipFill>
+                  <pic:spPr>
+                    <a:xfrm>
+                      <a:off x="0" y="0"/>
+                      <a:ext cx="5731510" cy="952500"/>
+                    </a:xfrm>
+                    <a:prstGeom prst="rect">
+                      <a:avLst/>
+                    </a:prstGeom>
+                  </pic:spPr>
+                </pic:pic>
+              </a:graphicData>
+            </a:graphic>
+          </wp:inline>
+        </w:drawing>
       </w:r>
     </w:p>
     <w:sectPr>

</xml_diff>

<commit_message>
Views in ASP.Net Core MVC
</commit_message>
<xml_diff>
--- a/ASPCore.docx
+++ b/ASPCore.docx
@@ -1756,9 +1756,22 @@
       <w:r>
         <w:t>Files(</w:t>
       </w:r>
+      <w:proofErr w:type="spellStart"/>
       <w:proofErr w:type="gramEnd"/>
       <w:r>
-        <w:t>appsettings.json, appsettings.{Environment}.</w:t>
+        <w:t>appsettings.json</w:t>
+      </w:r>
+      <w:proofErr w:type="spellEnd"/>
+      <w:r>
+        <w:t xml:space="preserve">, </w:t>
+      </w:r>
+      <w:proofErr w:type="spellStart"/>
+      <w:r>
+        <w:t>appsettings</w:t>
+      </w:r>
+      <w:proofErr w:type="spellEnd"/>
+      <w:r>
+        <w:t>.{Environment}.</w:t>
       </w:r>
       <w:proofErr w:type="spellStart"/>
       <w:r>
@@ -1897,6 +1910,7 @@
           <w14:ligatures w14:val="none"/>
         </w:rPr>
       </w:pPr>
+      <w:proofErr w:type="spellStart"/>
       <w:proofErr w:type="gramStart"/>
       <w:r>
         <w:rPr>
@@ -1906,7 +1920,18 @@
           <w:lang w:eastAsia="en-IN"/>
           <w14:ligatures w14:val="none"/>
         </w:rPr>
-        <w:t>appsettings.{</w:t>
+        <w:t>appsettings</w:t>
+      </w:r>
+      <w:proofErr w:type="spellEnd"/>
+      <w:r>
+        <w:rPr>
+          <w:rFonts w:ascii="Arial" w:eastAsia="Times New Roman" w:hAnsi="Arial" w:cs="Arial"/>
+          <w:color w:val="333333"/>
+          <w:kern w:val="0"/>
+          <w:lang w:eastAsia="en-IN"/>
+          <w14:ligatures w14:val="none"/>
+        </w:rPr>
+        <w:t>.{</w:t>
       </w:r>
       <w:proofErr w:type="gramEnd"/>
       <w:r>
@@ -6523,6 +6548,9 @@
         <w:pStyle w:val="Heading1"/>
       </w:pPr>
       <w:r>
+        <w:rPr>
+          <w:noProof/>
+        </w:rPr>
         <w:drawing>
           <wp:anchor distT="0" distB="0" distL="114300" distR="114300" simplePos="0" relativeHeight="251662336" behindDoc="0" locked="0" layoutInCell="1" allowOverlap="1" wp14:anchorId="128774FE" wp14:editId="3DE6D8C0">
             <wp:simplePos x="0" y="0"/>
@@ -6702,6 +6730,7 @@
       <w:r>
         <w:rPr>
           <w:rFonts w:asciiTheme="majorHAnsi" w:hAnsiTheme="majorHAnsi" w:cstheme="majorHAnsi"/>
+          <w:noProof/>
         </w:rPr>
         <w:drawing>
           <wp:inline distT="0" distB="0" distL="0" distR="0" wp14:anchorId="4109AE9A" wp14:editId="2B7C2B99">
@@ -6847,6 +6876,7 @@
       <w:r>
         <w:rPr>
           <w:rFonts w:asciiTheme="majorHAnsi" w:hAnsiTheme="majorHAnsi" w:cstheme="majorHAnsi"/>
+          <w:noProof/>
         </w:rPr>
         <w:lastRenderedPageBreak/>
         <w:drawing>
@@ -6976,6 +7006,7 @@
       <w:r>
         <w:rPr>
           <w:rFonts w:asciiTheme="majorHAnsi" w:hAnsiTheme="majorHAnsi" w:cstheme="majorHAnsi"/>
+          <w:noProof/>
         </w:rPr>
         <w:drawing>
           <wp:inline distT="0" distB="0" distL="0" distR="0" wp14:anchorId="1F938B67" wp14:editId="0CE13541">
@@ -7098,6 +7129,7 @@
       <w:r>
         <w:rPr>
           <w:rFonts w:asciiTheme="majorHAnsi" w:hAnsiTheme="majorHAnsi" w:cstheme="majorHAnsi"/>
+          <w:noProof/>
         </w:rPr>
         <w:drawing>
           <wp:inline distT="0" distB="0" distL="0" distR="0" wp14:anchorId="7440CF85" wp14:editId="6C85474A">
@@ -7136,6 +7168,123 @@
         </w:drawing>
       </w:r>
     </w:p>
+    <w:p>
+      <w:pPr>
+        <w:pStyle w:val="Heading1"/>
+      </w:pPr>
+      <w:r>
+        <w:lastRenderedPageBreak/>
+        <w:t>Views in ASP.Net Core MVC</w:t>
+      </w:r>
+    </w:p>
+    <w:p>
+      <w:pPr>
+        <w:pStyle w:val="ListParagraph"/>
+        <w:numPr>
+          <w:ilvl w:val="0"/>
+          <w:numId w:val="29"/>
+        </w:numPr>
+      </w:pPr>
+      <w:r>
+        <w:t xml:space="preserve">A view file </w:t>
+      </w:r>
+      <w:proofErr w:type="gramStart"/>
+      <w:r>
+        <w:t>has .cshtml</w:t>
+      </w:r>
+      <w:proofErr w:type="gramEnd"/>
+      <w:r>
+        <w:t xml:space="preserve"> extension</w:t>
+      </w:r>
+    </w:p>
+    <w:p>
+      <w:pPr>
+        <w:pStyle w:val="ListParagraph"/>
+        <w:numPr>
+          <w:ilvl w:val="0"/>
+          <w:numId w:val="29"/>
+        </w:numPr>
+      </w:pPr>
+      <w:r>
+        <w:t>A view is an HTML template with embedded Razor markup</w:t>
+      </w:r>
+    </w:p>
+    <w:p>
+      <w:pPr>
+        <w:pStyle w:val="ListParagraph"/>
+        <w:numPr>
+          <w:ilvl w:val="0"/>
+          <w:numId w:val="29"/>
+        </w:numPr>
+      </w:pPr>
+      <w:r>
+        <w:t>Contains logic to display Model data</w:t>
+      </w:r>
+    </w:p>
+    <w:p>
+      <w:pPr>
+        <w:pStyle w:val="ListParagraph"/>
+      </w:pPr>
+      <w:r>
+        <w:drawing>
+          <wp:anchor distT="0" distB="0" distL="114300" distR="114300" simplePos="0" relativeHeight="251663360" behindDoc="0" locked="0" layoutInCell="1" allowOverlap="1" wp14:anchorId="2238B3C0" wp14:editId="77A6820E">
+            <wp:simplePos x="0" y="0"/>
+            <wp:positionH relativeFrom="column">
+              <wp:posOffset>95250</wp:posOffset>
+            </wp:positionH>
+            <wp:positionV relativeFrom="paragraph">
+              <wp:posOffset>186690</wp:posOffset>
+            </wp:positionV>
+            <wp:extent cx="5943600" cy="2557780"/>
+            <wp:effectExtent l="0" t="0" r="0" b="0"/>
+            <wp:wrapTopAndBottom/>
+            <wp:docPr id="958655104" name="Picture 1"/>
+            <wp:cNvGraphicFramePr>
+              <a:graphicFrameLocks xmlns:a="http://schemas.openxmlformats.org/drawingml/2006/main" noChangeAspect="1"/>
+            </wp:cNvGraphicFramePr>
+            <a:graphic xmlns:a="http://schemas.openxmlformats.org/drawingml/2006/main">
+              <a:graphicData uri="http://schemas.openxmlformats.org/drawingml/2006/picture">
+                <pic:pic xmlns:pic="http://schemas.openxmlformats.org/drawingml/2006/picture">
+                  <pic:nvPicPr>
+                    <pic:cNvPr id="958655104" name=""/>
+                    <pic:cNvPicPr/>
+                  </pic:nvPicPr>
+                  <pic:blipFill>
+                    <a:blip r:embed="rId47">
+                      <a:extLst>
+                        <a:ext uri="{28A0092B-C50C-407E-A947-70E740481C1C}">
+                          <a14:useLocalDpi xmlns:a14="http://schemas.microsoft.com/office/drawing/2010/main" val="0"/>
+                        </a:ext>
+                      </a:extLst>
+                    </a:blip>
+                    <a:stretch>
+                      <a:fillRect/>
+                    </a:stretch>
+                  </pic:blipFill>
+                  <pic:spPr>
+                    <a:xfrm>
+                      <a:off x="0" y="0"/>
+                      <a:ext cx="5943600" cy="2557780"/>
+                    </a:xfrm>
+                    <a:prstGeom prst="rect">
+                      <a:avLst/>
+                    </a:prstGeom>
+                  </pic:spPr>
+                </pic:pic>
+              </a:graphicData>
+            </a:graphic>
+            <wp14:sizeRelH relativeFrom="margin">
+              <wp14:pctWidth>0</wp14:pctWidth>
+            </wp14:sizeRelH>
+          </wp:anchor>
+        </w:drawing>
+      </w:r>
+    </w:p>
+    <w:p>
+      <w:pPr>
+        <w:pStyle w:val="ListParagraph"/>
+      </w:pPr>
+    </w:p>
     <w:sectPr>
       <w:pgSz w:w="11906" w:h="16838"/>
       <w:pgMar w:top="1440" w:right="1440" w:bottom="1440" w:left="1440" w:header="708" w:footer="708" w:gutter="0"/>
@@ -7999,6 +8148,119 @@
     </w:lvl>
   </w:abstractNum>
   <w:abstractNum w:abstractNumId="8" w15:restartNumberingAfterBreak="0">
+    <w:nsid w:val="15201BC2"/>
+    <w:multiLevelType w:val="hybridMultilevel"/>
+    <w:tmpl w:val="4C7C926A"/>
+    <w:lvl w:ilvl="0" w:tplc="40090001">
+      <w:start w:val="1"/>
+      <w:numFmt w:val="bullet"/>
+      <w:lvlText w:val=""/>
+      <w:lvlJc w:val="left"/>
+      <w:pPr>
+        <w:ind w:left="720" w:hanging="360"/>
+      </w:pPr>
+      <w:rPr>
+        <w:rFonts w:ascii="Symbol" w:hAnsi="Symbol" w:hint="default"/>
+      </w:rPr>
+    </w:lvl>
+    <w:lvl w:ilvl="1" w:tplc="40090003" w:tentative="1">
+      <w:start w:val="1"/>
+      <w:numFmt w:val="bullet"/>
+      <w:lvlText w:val="o"/>
+      <w:lvlJc w:val="left"/>
+      <w:pPr>
+        <w:ind w:left="1440" w:hanging="360"/>
+      </w:pPr>
+      <w:rPr>
+        <w:rFonts w:ascii="Courier New" w:hAnsi="Courier New" w:cs="Courier New" w:hint="default"/>
+      </w:rPr>
+    </w:lvl>
+    <w:lvl w:ilvl="2" w:tplc="40090005" w:tentative="1">
+      <w:start w:val="1"/>
+      <w:numFmt w:val="bullet"/>
+      <w:lvlText w:val=""/>
+      <w:lvlJc w:val="left"/>
+      <w:pPr>
+        <w:ind w:left="2160" w:hanging="360"/>
+      </w:pPr>
+      <w:rPr>
+        <w:rFonts w:ascii="Wingdings" w:hAnsi="Wingdings" w:hint="default"/>
+      </w:rPr>
+    </w:lvl>
+    <w:lvl w:ilvl="3" w:tplc="40090001" w:tentative="1">
+      <w:start w:val="1"/>
+      <w:numFmt w:val="bullet"/>
+      <w:lvlText w:val=""/>
+      <w:lvlJc w:val="left"/>
+      <w:pPr>
+        <w:ind w:left="2880" w:hanging="360"/>
+      </w:pPr>
+      <w:rPr>
+        <w:rFonts w:ascii="Symbol" w:hAnsi="Symbol" w:hint="default"/>
+      </w:rPr>
+    </w:lvl>
+    <w:lvl w:ilvl="4" w:tplc="40090003" w:tentative="1">
+      <w:start w:val="1"/>
+      <w:numFmt w:val="bullet"/>
+      <w:lvlText w:val="o"/>
+      <w:lvlJc w:val="left"/>
+      <w:pPr>
+        <w:ind w:left="3600" w:hanging="360"/>
+      </w:pPr>
+      <w:rPr>
+        <w:rFonts w:ascii="Courier New" w:hAnsi="Courier New" w:cs="Courier New" w:hint="default"/>
+      </w:rPr>
+    </w:lvl>
+    <w:lvl w:ilvl="5" w:tplc="40090005" w:tentative="1">
+      <w:start w:val="1"/>
+      <w:numFmt w:val="bullet"/>
+      <w:lvlText w:val=""/>
+      <w:lvlJc w:val="left"/>
+      <w:pPr>
+        <w:ind w:left="4320" w:hanging="360"/>
+      </w:pPr>
+      <w:rPr>
+        <w:rFonts w:ascii="Wingdings" w:hAnsi="Wingdings" w:hint="default"/>
+      </w:rPr>
+    </w:lvl>
+    <w:lvl w:ilvl="6" w:tplc="40090001" w:tentative="1">
+      <w:start w:val="1"/>
+      <w:numFmt w:val="bullet"/>
+      <w:lvlText w:val=""/>
+      <w:lvlJc w:val="left"/>
+      <w:pPr>
+        <w:ind w:left="5040" w:hanging="360"/>
+      </w:pPr>
+      <w:rPr>
+        <w:rFonts w:ascii="Symbol" w:hAnsi="Symbol" w:hint="default"/>
+      </w:rPr>
+    </w:lvl>
+    <w:lvl w:ilvl="7" w:tplc="40090003" w:tentative="1">
+      <w:start w:val="1"/>
+      <w:numFmt w:val="bullet"/>
+      <w:lvlText w:val="o"/>
+      <w:lvlJc w:val="left"/>
+      <w:pPr>
+        <w:ind w:left="5760" w:hanging="360"/>
+      </w:pPr>
+      <w:rPr>
+        <w:rFonts w:ascii="Courier New" w:hAnsi="Courier New" w:cs="Courier New" w:hint="default"/>
+      </w:rPr>
+    </w:lvl>
+    <w:lvl w:ilvl="8" w:tplc="40090005" w:tentative="1">
+      <w:start w:val="1"/>
+      <w:numFmt w:val="bullet"/>
+      <w:lvlText w:val=""/>
+      <w:lvlJc w:val="left"/>
+      <w:pPr>
+        <w:ind w:left="6480" w:hanging="360"/>
+      </w:pPr>
+      <w:rPr>
+        <w:rFonts w:ascii="Wingdings" w:hAnsi="Wingdings" w:hint="default"/>
+      </w:rPr>
+    </w:lvl>
+  </w:abstractNum>
+  <w:abstractNum w:abstractNumId="9" w15:restartNumberingAfterBreak="0">
     <w:nsid w:val="15213F18"/>
     <w:multiLevelType w:val="hybridMultilevel"/>
     <w:tmpl w:val="5D78317A"/>
@@ -8111,7 +8373,7 @@
       </w:rPr>
     </w:lvl>
   </w:abstractNum>
-  <w:abstractNum w:abstractNumId="9" w15:restartNumberingAfterBreak="0">
+  <w:abstractNum w:abstractNumId="10" w15:restartNumberingAfterBreak="0">
     <w:nsid w:val="23DE221B"/>
     <w:multiLevelType w:val="hybridMultilevel"/>
     <w:tmpl w:val="5F0E30B0"/>
@@ -8224,7 +8486,7 @@
       </w:rPr>
     </w:lvl>
   </w:abstractNum>
-  <w:abstractNum w:abstractNumId="10" w15:restartNumberingAfterBreak="0">
+  <w:abstractNum w:abstractNumId="11" w15:restartNumberingAfterBreak="0">
     <w:nsid w:val="23F93038"/>
     <w:multiLevelType w:val="hybridMultilevel"/>
     <w:tmpl w:val="35183918"/>
@@ -8337,7 +8599,7 @@
       </w:rPr>
     </w:lvl>
   </w:abstractNum>
-  <w:abstractNum w:abstractNumId="11" w15:restartNumberingAfterBreak="0">
+  <w:abstractNum w:abstractNumId="12" w15:restartNumberingAfterBreak="0">
     <w:nsid w:val="2A0069C2"/>
     <w:multiLevelType w:val="multilevel"/>
     <w:tmpl w:val="0A70CA8C"/>
@@ -8486,7 +8748,7 @@
       </w:rPr>
     </w:lvl>
   </w:abstractNum>
-  <w:abstractNum w:abstractNumId="12" w15:restartNumberingAfterBreak="0">
+  <w:abstractNum w:abstractNumId="13" w15:restartNumberingAfterBreak="0">
     <w:nsid w:val="2ACE6388"/>
     <w:multiLevelType w:val="hybridMultilevel"/>
     <w:tmpl w:val="68920AD8"/>
@@ -8599,7 +8861,7 @@
       </w:rPr>
     </w:lvl>
   </w:abstractNum>
-  <w:abstractNum w:abstractNumId="13" w15:restartNumberingAfterBreak="0">
+  <w:abstractNum w:abstractNumId="14" w15:restartNumberingAfterBreak="0">
     <w:nsid w:val="308E0118"/>
     <w:multiLevelType w:val="hybridMultilevel"/>
     <w:tmpl w:val="3334AAC0"/>
@@ -8712,7 +8974,7 @@
       </w:rPr>
     </w:lvl>
   </w:abstractNum>
-  <w:abstractNum w:abstractNumId="14" w15:restartNumberingAfterBreak="0">
+  <w:abstractNum w:abstractNumId="15" w15:restartNumberingAfterBreak="0">
     <w:nsid w:val="37C07BE5"/>
     <w:multiLevelType w:val="hybridMultilevel"/>
     <w:tmpl w:val="C212D182"/>
@@ -8825,7 +9087,7 @@
       </w:rPr>
     </w:lvl>
   </w:abstractNum>
-  <w:abstractNum w:abstractNumId="15" w15:restartNumberingAfterBreak="0">
+  <w:abstractNum w:abstractNumId="16" w15:restartNumberingAfterBreak="0">
     <w:nsid w:val="3896034A"/>
     <w:multiLevelType w:val="hybridMultilevel"/>
     <w:tmpl w:val="CAD84A34"/>
@@ -8938,7 +9200,7 @@
       </w:rPr>
     </w:lvl>
   </w:abstractNum>
-  <w:abstractNum w:abstractNumId="16" w15:restartNumberingAfterBreak="0">
+  <w:abstractNum w:abstractNumId="17" w15:restartNumberingAfterBreak="0">
     <w:nsid w:val="3ECB28DC"/>
     <w:multiLevelType w:val="hybridMultilevel"/>
     <w:tmpl w:val="CBC4983A"/>
@@ -9051,7 +9313,7 @@
       </w:rPr>
     </w:lvl>
   </w:abstractNum>
-  <w:abstractNum w:abstractNumId="17" w15:restartNumberingAfterBreak="0">
+  <w:abstractNum w:abstractNumId="18" w15:restartNumberingAfterBreak="0">
     <w:nsid w:val="3F0156D4"/>
     <w:multiLevelType w:val="multilevel"/>
     <w:tmpl w:val="B350B5C4"/>
@@ -9200,7 +9462,7 @@
       </w:rPr>
     </w:lvl>
   </w:abstractNum>
-  <w:abstractNum w:abstractNumId="18" w15:restartNumberingAfterBreak="0">
+  <w:abstractNum w:abstractNumId="19" w15:restartNumberingAfterBreak="0">
     <w:nsid w:val="453D780E"/>
     <w:multiLevelType w:val="multilevel"/>
     <w:tmpl w:val="2CC84722"/>
@@ -9349,7 +9611,7 @@
       </w:rPr>
     </w:lvl>
   </w:abstractNum>
-  <w:abstractNum w:abstractNumId="19" w15:restartNumberingAfterBreak="0">
+  <w:abstractNum w:abstractNumId="20" w15:restartNumberingAfterBreak="0">
     <w:nsid w:val="489A7082"/>
     <w:multiLevelType w:val="multilevel"/>
     <w:tmpl w:val="0C42A726"/>
@@ -9462,7 +9724,7 @@
       </w:pPr>
     </w:lvl>
   </w:abstractNum>
-  <w:abstractNum w:abstractNumId="20" w15:restartNumberingAfterBreak="0">
+  <w:abstractNum w:abstractNumId="21" w15:restartNumberingAfterBreak="0">
     <w:nsid w:val="4CA06978"/>
     <w:multiLevelType w:val="multilevel"/>
     <w:tmpl w:val="D7F6712E"/>
@@ -9611,7 +9873,7 @@
       </w:rPr>
     </w:lvl>
   </w:abstractNum>
-  <w:abstractNum w:abstractNumId="21" w15:restartNumberingAfterBreak="0">
+  <w:abstractNum w:abstractNumId="22" w15:restartNumberingAfterBreak="0">
     <w:nsid w:val="4D44702B"/>
     <w:multiLevelType w:val="hybridMultilevel"/>
     <w:tmpl w:val="CA70A9CA"/>
@@ -9724,7 +9986,7 @@
       </w:rPr>
     </w:lvl>
   </w:abstractNum>
-  <w:abstractNum w:abstractNumId="22" w15:restartNumberingAfterBreak="0">
+  <w:abstractNum w:abstractNumId="23" w15:restartNumberingAfterBreak="0">
     <w:nsid w:val="554167E5"/>
     <w:multiLevelType w:val="hybridMultilevel"/>
     <w:tmpl w:val="26DC3F2C"/>
@@ -9837,7 +10099,7 @@
       </w:rPr>
     </w:lvl>
   </w:abstractNum>
-  <w:abstractNum w:abstractNumId="23" w15:restartNumberingAfterBreak="0">
+  <w:abstractNum w:abstractNumId="24" w15:restartNumberingAfterBreak="0">
     <w:nsid w:val="60F43C26"/>
     <w:multiLevelType w:val="hybridMultilevel"/>
     <w:tmpl w:val="5BB4A3DA"/>
@@ -9950,7 +10212,7 @@
       </w:rPr>
     </w:lvl>
   </w:abstractNum>
-  <w:abstractNum w:abstractNumId="24" w15:restartNumberingAfterBreak="0">
+  <w:abstractNum w:abstractNumId="25" w15:restartNumberingAfterBreak="0">
     <w:nsid w:val="65466861"/>
     <w:multiLevelType w:val="hybridMultilevel"/>
     <w:tmpl w:val="457C2BEE"/>
@@ -10063,7 +10325,7 @@
       </w:rPr>
     </w:lvl>
   </w:abstractNum>
-  <w:abstractNum w:abstractNumId="25" w15:restartNumberingAfterBreak="0">
+  <w:abstractNum w:abstractNumId="26" w15:restartNumberingAfterBreak="0">
     <w:nsid w:val="688A538E"/>
     <w:multiLevelType w:val="multilevel"/>
     <w:tmpl w:val="7B06FC90"/>
@@ -10176,7 +10438,7 @@
       </w:pPr>
     </w:lvl>
   </w:abstractNum>
-  <w:abstractNum w:abstractNumId="26" w15:restartNumberingAfterBreak="0">
+  <w:abstractNum w:abstractNumId="27" w15:restartNumberingAfterBreak="0">
     <w:nsid w:val="68BC34C7"/>
     <w:multiLevelType w:val="hybridMultilevel"/>
     <w:tmpl w:val="45043436"/>
@@ -10289,7 +10551,7 @@
       </w:rPr>
     </w:lvl>
   </w:abstractNum>
-  <w:abstractNum w:abstractNumId="27" w15:restartNumberingAfterBreak="0">
+  <w:abstractNum w:abstractNumId="28" w15:restartNumberingAfterBreak="0">
     <w:nsid w:val="6AA15E6A"/>
     <w:multiLevelType w:val="hybridMultilevel"/>
     <w:tmpl w:val="BD4217BE"/>
@@ -10409,37 +10671,37 @@
     <w:abstractNumId w:val="3"/>
   </w:num>
   <w:num w:numId="3" w16cid:durableId="780801267">
+    <w:abstractNumId w:val="23"/>
+  </w:num>
+  <w:num w:numId="4" w16cid:durableId="789474350">
+    <w:abstractNumId w:val="27"/>
+  </w:num>
+  <w:num w:numId="5" w16cid:durableId="932057630">
     <w:abstractNumId w:val="22"/>
   </w:num>
-  <w:num w:numId="4" w16cid:durableId="789474350">
-    <w:abstractNumId w:val="26"/>
-  </w:num>
-  <w:num w:numId="5" w16cid:durableId="932057630">
-    <w:abstractNumId w:val="21"/>
-  </w:num>
   <w:num w:numId="6" w16cid:durableId="110518776">
-    <w:abstractNumId w:val="16"/>
+    <w:abstractNumId w:val="17"/>
   </w:num>
   <w:num w:numId="7" w16cid:durableId="1971933248">
-    <w:abstractNumId w:val="23"/>
+    <w:abstractNumId w:val="24"/>
   </w:num>
   <w:num w:numId="8" w16cid:durableId="1052533040">
-    <w:abstractNumId w:val="12"/>
+    <w:abstractNumId w:val="13"/>
   </w:num>
   <w:num w:numId="9" w16cid:durableId="648440335">
     <w:abstractNumId w:val="2"/>
   </w:num>
   <w:num w:numId="10" w16cid:durableId="899366105">
+    <w:abstractNumId w:val="11"/>
+  </w:num>
+  <w:num w:numId="11" w16cid:durableId="2106879658">
+    <w:abstractNumId w:val="14"/>
+  </w:num>
+  <w:num w:numId="12" w16cid:durableId="341854460">
     <w:abstractNumId w:val="10"/>
   </w:num>
-  <w:num w:numId="11" w16cid:durableId="2106879658">
-    <w:abstractNumId w:val="13"/>
-  </w:num>
-  <w:num w:numId="12" w16cid:durableId="341854460">
+  <w:num w:numId="13" w16cid:durableId="1503812374">
     <w:abstractNumId w:val="9"/>
-  </w:num>
-  <w:num w:numId="13" w16cid:durableId="1503812374">
-    <w:abstractNumId w:val="8"/>
   </w:num>
   <w:num w:numId="14" w16cid:durableId="1509372817">
     <w:abstractNumId w:val="4"/>
@@ -10448,16 +10710,16 @@
     <w:abstractNumId w:val="7"/>
   </w:num>
   <w:num w:numId="16" w16cid:durableId="511842780">
-    <w:abstractNumId w:val="25"/>
+    <w:abstractNumId w:val="26"/>
   </w:num>
   <w:num w:numId="17" w16cid:durableId="1664435575">
-    <w:abstractNumId w:val="15"/>
+    <w:abstractNumId w:val="16"/>
   </w:num>
   <w:num w:numId="18" w16cid:durableId="628782503">
-    <w:abstractNumId w:val="17"/>
+    <w:abstractNumId w:val="18"/>
   </w:num>
   <w:num w:numId="19" w16cid:durableId="2097511084">
-    <w:abstractNumId w:val="18"/>
+    <w:abstractNumId w:val="19"/>
   </w:num>
   <w:num w:numId="20" w16cid:durableId="851802824">
     <w:abstractNumId w:val="5"/>
@@ -10466,25 +10728,28 @@
     <w:abstractNumId w:val="0"/>
   </w:num>
   <w:num w:numId="22" w16cid:durableId="1685666459">
+    <w:abstractNumId w:val="21"/>
+  </w:num>
+  <w:num w:numId="23" w16cid:durableId="1433545672">
     <w:abstractNumId w:val="20"/>
   </w:num>
-  <w:num w:numId="23" w16cid:durableId="1433545672">
-    <w:abstractNumId w:val="19"/>
-  </w:num>
   <w:num w:numId="24" w16cid:durableId="210846628">
-    <w:abstractNumId w:val="11"/>
+    <w:abstractNumId w:val="12"/>
   </w:num>
   <w:num w:numId="25" w16cid:durableId="1332172673">
-    <w:abstractNumId w:val="14"/>
+    <w:abstractNumId w:val="15"/>
   </w:num>
   <w:num w:numId="26" w16cid:durableId="201330297">
-    <w:abstractNumId w:val="27"/>
+    <w:abstractNumId w:val="28"/>
   </w:num>
   <w:num w:numId="27" w16cid:durableId="1427843390">
-    <w:abstractNumId w:val="24"/>
+    <w:abstractNumId w:val="25"/>
   </w:num>
   <w:num w:numId="28" w16cid:durableId="2105300136">
     <w:abstractNumId w:val="1"/>
+  </w:num>
+  <w:num w:numId="29" w16cid:durableId="579338436">
+    <w:abstractNumId w:val="8"/>
   </w:num>
 </w:numbering>
 </file>

</xml_diff>

<commit_message>
Passing Data to View from Controller | ViewData
</commit_message>
<xml_diff>
--- a/ASPCore.docx
+++ b/ASPCore.docx
@@ -165,7 +165,15 @@
         <w:ind w:firstLine="720"/>
       </w:pPr>
       <w:r>
-        <w:t>Both the MVC Controller class and the ASP.NET Web API Controller class inherit from the same 'Controller' base class and returns 'IActionResult'</w:t>
+        <w:t>Both the MVC Controller class and the ASP.NET Web API Controller class inherit from the same 'Controller' base class and returns '</w:t>
+      </w:r>
+      <w:proofErr w:type="spellStart"/>
+      <w:r>
+        <w:t>IActionResult</w:t>
+      </w:r>
+      <w:proofErr w:type="spellEnd"/>
+      <w:r>
+        <w:t>'</w:t>
       </w:r>
     </w:p>
     <w:p>
@@ -290,9 +298,11 @@
       <w:pPr>
         <w:pStyle w:val="Heading3"/>
       </w:pPr>
+      <w:proofErr w:type="spellStart"/>
       <w:r>
         <w:t>TargetFramework</w:t>
       </w:r>
+      <w:proofErr w:type="spellEnd"/>
     </w:p>
     <w:p>
       <w:pPr>
@@ -315,7 +325,15 @@
         </w:numPr>
       </w:pPr>
       <w:r>
-        <w:t>To specify a target framework we use Target Framework Moniker (TFM)</w:t>
+        <w:t xml:space="preserve">To specify a target </w:t>
+      </w:r>
+      <w:proofErr w:type="gramStart"/>
+      <w:r>
+        <w:t>framework</w:t>
+      </w:r>
+      <w:proofErr w:type="gramEnd"/>
+      <w:r>
+        <w:t xml:space="preserve"> we use Target Framework Moniker (TFM)</w:t>
       </w:r>
     </w:p>
     <w:p>
@@ -382,9 +400,11 @@
       <w:pPr>
         <w:pStyle w:val="Heading3"/>
       </w:pPr>
+      <w:proofErr w:type="spellStart"/>
       <w:r>
         <w:t>AspNetCoreHostingModel</w:t>
       </w:r>
+      <w:proofErr w:type="spellEnd"/>
     </w:p>
     <w:p>
       <w:pPr>
@@ -406,9 +426,19 @@
           <w:numId w:val="9"/>
         </w:numPr>
       </w:pPr>
-      <w:r>
-        <w:t>InProcess or OutOfProcess</w:t>
-      </w:r>
+      <w:proofErr w:type="spellStart"/>
+      <w:r>
+        <w:t>InProcess</w:t>
+      </w:r>
+      <w:proofErr w:type="spellEnd"/>
+      <w:r>
+        <w:t xml:space="preserve"> or </w:t>
+      </w:r>
+      <w:proofErr w:type="spellStart"/>
+      <w:r>
+        <w:t>OutOfProcess</w:t>
+      </w:r>
+      <w:proofErr w:type="spellEnd"/>
     </w:p>
     <w:p>
       <w:pPr>
@@ -418,8 +448,13 @@
           <w:numId w:val="9"/>
         </w:numPr>
       </w:pPr>
-      <w:r>
-        <w:t>InProcess hosts the app inside of the IIS worker process(w3wp.exe)</w:t>
+      <w:proofErr w:type="spellStart"/>
+      <w:r>
+        <w:t>InProcess</w:t>
+      </w:r>
+      <w:proofErr w:type="spellEnd"/>
+      <w:r>
+        <w:t xml:space="preserve"> hosts the app inside of the IIS worker process(w3wp.exe)</w:t>
       </w:r>
     </w:p>
     <w:p>
@@ -430,8 +465,13 @@
           <w:numId w:val="9"/>
         </w:numPr>
       </w:pPr>
-      <w:r>
-        <w:t>OutOfProcess hosting model forward web requests to a backend ASP.NET Core app running the Kestrel Server</w:t>
+      <w:proofErr w:type="spellStart"/>
+      <w:r>
+        <w:t>OutOfProcess</w:t>
+      </w:r>
+      <w:proofErr w:type="spellEnd"/>
+      <w:r>
+        <w:t xml:space="preserve"> hosting model forward web requests to a backend ASP.NET Core app running the Kestrel Server</w:t>
       </w:r>
     </w:p>
     <w:p>
@@ -462,13 +502,23 @@
       <w:r>
         <w:t xml:space="preserve"> application usually has a </w:t>
       </w:r>
+      <w:proofErr w:type="gramStart"/>
       <w:r>
         <w:rPr>
           <w:b/>
           <w:bCs/>
           <w:color w:val="806000" w:themeColor="accent4" w:themeShade="80"/>
         </w:rPr>
-        <w:t>Main()</w:t>
+        <w:t>Main(</w:t>
+      </w:r>
+      <w:proofErr w:type="gramEnd"/>
+      <w:r>
+        <w:rPr>
+          <w:b/>
+          <w:bCs/>
+          <w:color w:val="806000" w:themeColor="accent4" w:themeShade="80"/>
+        </w:rPr>
+        <w:t>)</w:t>
       </w:r>
       <w:r>
         <w:rPr>
@@ -494,13 +544,23 @@
       <w:r>
         <w:t xml:space="preserve">Why do we have a </w:t>
       </w:r>
+      <w:proofErr w:type="gramStart"/>
       <w:r>
         <w:rPr>
           <w:b/>
           <w:bCs/>
           <w:color w:val="806000" w:themeColor="accent4" w:themeShade="80"/>
         </w:rPr>
-        <w:t>Main()</w:t>
+        <w:t>Main(</w:t>
+      </w:r>
+      <w:proofErr w:type="gramEnd"/>
+      <w:r>
+        <w:rPr>
+          <w:b/>
+          <w:bCs/>
+          <w:color w:val="806000" w:themeColor="accent4" w:themeShade="80"/>
+        </w:rPr>
+        <w:t>)</w:t>
       </w:r>
       <w:r>
         <w:rPr>
@@ -531,27 +591,51 @@
         </w:rPr>
         <w:t xml:space="preserve">ASP.NET Core application initially starts as a Console application and the </w:t>
       </w:r>
+      <w:proofErr w:type="gramStart"/>
       <w:r>
         <w:rPr>
           <w:b/>
           <w:bCs/>
           <w:color w:val="806000" w:themeColor="accent4" w:themeShade="80"/>
         </w:rPr>
-        <w:t>Main()</w:t>
-      </w:r>
+        <w:t>Main(</w:t>
+      </w:r>
+      <w:proofErr w:type="gramEnd"/>
       <w:r>
         <w:rPr>
           <w:b/>
           <w:bCs/>
           <w:color w:val="806000" w:themeColor="accent4" w:themeShade="80"/>
         </w:rPr>
+        <w:t>)</w:t>
+      </w:r>
+      <w:r>
+        <w:rPr>
+          <w:b/>
+          <w:bCs/>
+          <w:color w:val="806000" w:themeColor="accent4" w:themeShade="80"/>
+        </w:rPr>
         <w:t xml:space="preserve"> </w:t>
       </w:r>
       <w:r>
         <w:rPr>
           <w:color w:val="171717" w:themeColor="background2" w:themeShade="1A"/>
         </w:rPr>
-        <w:t>method of Program.cs class is the entry point</w:t>
+        <w:t xml:space="preserve">method of </w:t>
+      </w:r>
+      <w:proofErr w:type="spellStart"/>
+      <w:r>
+        <w:rPr>
+          <w:color w:val="171717" w:themeColor="background2" w:themeShade="1A"/>
+        </w:rPr>
+        <w:t>Program.cs</w:t>
+      </w:r>
+      <w:proofErr w:type="spellEnd"/>
+      <w:r>
+        <w:rPr>
+          <w:color w:val="171717" w:themeColor="background2" w:themeShade="1A"/>
+        </w:rPr>
+        <w:t xml:space="preserve"> class is the entry point</w:t>
       </w:r>
     </w:p>
     <w:p>
@@ -610,20 +694,30 @@
       <w:r>
         <w:t xml:space="preserve">This </w:t>
       </w:r>
+      <w:proofErr w:type="gramStart"/>
       <w:r>
         <w:rPr>
           <w:b/>
           <w:bCs/>
           <w:color w:val="806000" w:themeColor="accent4" w:themeShade="80"/>
         </w:rPr>
-        <w:t>Main()</w:t>
-      </w:r>
+        <w:t>Main(</w:t>
+      </w:r>
+      <w:proofErr w:type="gramEnd"/>
       <w:r>
         <w:rPr>
           <w:b/>
           <w:bCs/>
           <w:color w:val="806000" w:themeColor="accent4" w:themeShade="80"/>
         </w:rPr>
+        <w:t>)</w:t>
+      </w:r>
+      <w:r>
+        <w:rPr>
+          <w:b/>
+          <w:bCs/>
+          <w:color w:val="806000" w:themeColor="accent4" w:themeShade="80"/>
+        </w:rPr>
         <w:t xml:space="preserve"> </w:t>
       </w:r>
       <w:r>
@@ -637,7 +731,15 @@
       </w:pPr>
       <w:r>
         <w:lastRenderedPageBreak/>
-        <w:t>ASP.NET Core InProcess Hosting</w:t>
+        <w:t xml:space="preserve">ASP.NET Core </w:t>
+      </w:r>
+      <w:proofErr w:type="spellStart"/>
+      <w:r>
+        <w:t>InProcess</w:t>
+      </w:r>
+      <w:proofErr w:type="spellEnd"/>
+      <w:r>
+        <w:t xml:space="preserve"> Hosting</w:t>
       </w:r>
     </w:p>
     <w:p>
@@ -645,7 +747,20 @@
         <w:pStyle w:val="Heading2"/>
       </w:pPr>
       <w:r>
-        <w:t>Some of the Tasks that CreateDefaultBuilder() performs</w:t>
+        <w:t xml:space="preserve">Some of the Tasks that </w:t>
+      </w:r>
+      <w:proofErr w:type="spellStart"/>
+      <w:proofErr w:type="gramStart"/>
+      <w:r>
+        <w:t>CreateDefaultBuilder</w:t>
+      </w:r>
+      <w:proofErr w:type="spellEnd"/>
+      <w:r>
+        <w:t>(</w:t>
+      </w:r>
+      <w:proofErr w:type="gramEnd"/>
+      <w:r>
+        <w:t>) performs</w:t>
       </w:r>
     </w:p>
     <w:p>
@@ -700,8 +815,13 @@
           <w:numId w:val="11"/>
         </w:numPr>
       </w:pPr>
-      <w:r>
-        <w:t>InProcess or</w:t>
+      <w:proofErr w:type="spellStart"/>
+      <w:r>
+        <w:t>InProcess</w:t>
+      </w:r>
+      <w:proofErr w:type="spellEnd"/>
+      <w:r>
+        <w:t xml:space="preserve"> or</w:t>
       </w:r>
     </w:p>
     <w:p>
@@ -712,9 +832,11 @@
           <w:numId w:val="11"/>
         </w:numPr>
       </w:pPr>
+      <w:proofErr w:type="spellStart"/>
       <w:r>
         <w:t>OutOfProcess</w:t>
       </w:r>
+      <w:proofErr w:type="spellEnd"/>
     </w:p>
     <w:p>
       <w:pPr>
@@ -727,7 +849,15 @@
         <w:ind w:left="360"/>
       </w:pPr>
       <w:r>
-        <w:t>To configure InProcess hosting</w:t>
+        <w:t xml:space="preserve">To configure </w:t>
+      </w:r>
+      <w:proofErr w:type="spellStart"/>
+      <w:r>
+        <w:t>InProcess</w:t>
+      </w:r>
+      <w:proofErr w:type="spellEnd"/>
+      <w:r>
+        <w:t xml:space="preserve"> hosting</w:t>
       </w:r>
     </w:p>
     <w:p>
@@ -781,8 +911,13 @@
       </w:pPr>
       <w:r>
         <w:tab/>
-        <w:t>With InProcess</w:t>
-      </w:r>
+        <w:t xml:space="preserve">With </w:t>
+      </w:r>
+      <w:proofErr w:type="spellStart"/>
+      <w:r>
+        <w:t>InProcess</w:t>
+      </w:r>
+      <w:proofErr w:type="spellEnd"/>
     </w:p>
     <w:p>
       <w:pPr>
@@ -817,7 +952,23 @@
         </w:numPr>
       </w:pPr>
       <w:r>
-        <w:t>From a performance standpoint, InProcess hosting is better than OutOfProcess hosting</w:t>
+        <w:t xml:space="preserve">From a performance standpoint, </w:t>
+      </w:r>
+      <w:proofErr w:type="spellStart"/>
+      <w:r>
+        <w:t>InProcess</w:t>
+      </w:r>
+      <w:proofErr w:type="spellEnd"/>
+      <w:r>
+        <w:t xml:space="preserve"> hosting is better than </w:t>
+      </w:r>
+      <w:proofErr w:type="spellStart"/>
+      <w:r>
+        <w:t>OutOfProcess</w:t>
+      </w:r>
+      <w:proofErr w:type="spellEnd"/>
+      <w:r>
+        <w:t xml:space="preserve"> hosting</w:t>
       </w:r>
     </w:p>
     <w:p>
@@ -868,7 +1019,19 @@
     <w:p>
       <w:r>
         <w:tab/>
-        <w:t>CreateDefaultBuilder() method calls UseIIS() method and host the app inside of the IIS worker process (w3wp.exe or iisexpress.exe)</w:t>
+      </w:r>
+      <w:proofErr w:type="spellStart"/>
+      <w:proofErr w:type="gramStart"/>
+      <w:r>
+        <w:t>CreateDefaultBuilder</w:t>
+      </w:r>
+      <w:proofErr w:type="spellEnd"/>
+      <w:r>
+        <w:t>(</w:t>
+      </w:r>
+      <w:proofErr w:type="gramEnd"/>
+      <w:r>
+        <w:t>) method calls UseIIS() method and host the app inside of the IIS worker process (w3wp.exe or iisexpress.exe)</w:t>
       </w:r>
     </w:p>
     <w:p>
@@ -917,6 +1080,7 @@
       <w:r>
         <w:t xml:space="preserve">ASP.NET application when run from CLI and </w:t>
       </w:r>
+      <w:proofErr w:type="spellStart"/>
       <w:r>
         <w:rPr>
           <w:b/>
@@ -924,6 +1088,7 @@
         </w:rPr>
         <w:t>InProcess</w:t>
       </w:r>
+      <w:proofErr w:type="spellEnd"/>
       <w:r>
         <w:t xml:space="preserve"> hosting is configured than kestrel is used as the web server as shown below:</w:t>
       </w:r>
@@ -1017,8 +1182,21 @@
       <w:pPr>
         <w:pStyle w:val="ListParagraph"/>
       </w:pPr>
-      <w:r>
-        <w:t>InProcess hosting delivers significantly higher request throughput than OutOfProcess hosting</w:t>
+      <w:proofErr w:type="spellStart"/>
+      <w:r>
+        <w:t>InProcess</w:t>
+      </w:r>
+      <w:proofErr w:type="spellEnd"/>
+      <w:r>
+        <w:t xml:space="preserve"> hosting delivers significantly higher request throughput than </w:t>
+      </w:r>
+      <w:proofErr w:type="spellStart"/>
+      <w:r>
+        <w:t>OutOfProcess</w:t>
+      </w:r>
+      <w:proofErr w:type="spellEnd"/>
+      <w:r>
+        <w:t xml:space="preserve"> hosting</w:t>
       </w:r>
     </w:p>
     <w:p>
@@ -1027,7 +1205,15 @@
         <w:ind w:firstLine="720"/>
       </w:pPr>
       <w:r>
-        <w:t>With OutOfProcess hosting</w:t>
+        <w:t xml:space="preserve">With </w:t>
+      </w:r>
+      <w:proofErr w:type="spellStart"/>
+      <w:r>
+        <w:t>OutOfProcess</w:t>
+      </w:r>
+      <w:proofErr w:type="spellEnd"/>
+      <w:r>
+        <w:t xml:space="preserve"> hosting</w:t>
       </w:r>
     </w:p>
     <w:p>
@@ -1051,8 +1237,13 @@
         </w:numPr>
       </w:pPr>
       <w:r>
-        <w:t>The internal web server is Kestral</w:t>
-      </w:r>
+        <w:t xml:space="preserve">The internal web server is </w:t>
+      </w:r>
+      <w:proofErr w:type="spellStart"/>
+      <w:r>
+        <w:t>Kestral</w:t>
+      </w:r>
+      <w:proofErr w:type="spellEnd"/>
     </w:p>
     <w:p>
       <w:pPr>
@@ -1071,8 +1262,13 @@
         <w:pStyle w:val="Heading2"/>
       </w:pPr>
       <w:r>
-        <w:t>What is Kestral</w:t>
-      </w:r>
+        <w:t xml:space="preserve">What is </w:t>
+      </w:r>
+      <w:proofErr w:type="spellStart"/>
+      <w:r>
+        <w:t>Kestral</w:t>
+      </w:r>
+      <w:proofErr w:type="spellEnd"/>
     </w:p>
     <w:p>
       <w:pPr>
@@ -1094,8 +1290,13 @@
           <w:numId w:val="13"/>
         </w:numPr>
       </w:pPr>
-      <w:r>
-        <w:t>Kestral can be used, by itself as an edge server</w:t>
+      <w:proofErr w:type="spellStart"/>
+      <w:r>
+        <w:t>Kestral</w:t>
+      </w:r>
+      <w:proofErr w:type="spellEnd"/>
+      <w:r>
+        <w:t xml:space="preserve"> can be used, by itself as an edge server</w:t>
       </w:r>
     </w:p>
     <w:p>
@@ -1115,7 +1316,15 @@
         <w:pStyle w:val="Heading1"/>
       </w:pPr>
       <w:r>
-        <w:t>ASP.NET Core OutOfProcess Hosting</w:t>
+        <w:t xml:space="preserve">ASP.NET Core </w:t>
+      </w:r>
+      <w:proofErr w:type="spellStart"/>
+      <w:r>
+        <w:t>OutOfProcess</w:t>
+      </w:r>
+      <w:proofErr w:type="spellEnd"/>
+      <w:r>
+        <w:t xml:space="preserve"> Hosting</w:t>
       </w:r>
     </w:p>
     <w:p>
@@ -1123,27 +1332,54 @@
         <w:pStyle w:val="Heading2"/>
       </w:pPr>
       <w:r>
-        <w:t>To configure OutOfProcess hosting</w:t>
+        <w:t xml:space="preserve">To configure </w:t>
+      </w:r>
+      <w:proofErr w:type="spellStart"/>
+      <w:r>
+        <w:t>OutOfProcess</w:t>
+      </w:r>
+      <w:proofErr w:type="spellEnd"/>
+      <w:r>
+        <w:t xml:space="preserve"> hosting</w:t>
       </w:r>
     </w:p>
     <w:p>
       <w:r>
         <w:tab/>
-        <w:t xml:space="preserve">We can either set AspNetCoreHostingModel to </w:t>
-      </w:r>
+        <w:t xml:space="preserve">We can either set </w:t>
+      </w:r>
+      <w:proofErr w:type="spellStart"/>
+      <w:r>
+        <w:t>AspNetCoreHostingModel</w:t>
+      </w:r>
+      <w:proofErr w:type="spellEnd"/>
+      <w:r>
+        <w:t xml:space="preserve"> to </w:t>
+      </w:r>
+      <w:proofErr w:type="spellStart"/>
       <w:r>
         <w:rPr>
           <w:b/>
           <w:bCs/>
         </w:rPr>
-        <w:t xml:space="preserve">OutOfProcess </w:t>
+        <w:t>OutOfProcess</w:t>
+      </w:r>
+      <w:proofErr w:type="spellEnd"/>
+      <w:r>
+        <w:rPr>
+          <w:b/>
+          <w:bCs/>
+        </w:rPr>
+        <w:t xml:space="preserve"> </w:t>
       </w:r>
       <w:r>
         <w:t xml:space="preserve">or remove the </w:t>
       </w:r>
+      <w:proofErr w:type="spellStart"/>
       <w:r>
         <w:t>AspNetCoreHostingModel</w:t>
       </w:r>
+      <w:proofErr w:type="spellEnd"/>
       <w:r>
         <w:t xml:space="preserve">, application </w:t>
       </w:r>
@@ -1151,7 +1387,15 @@
         <w:t>uses</w:t>
       </w:r>
       <w:r>
-        <w:t xml:space="preserve"> OutOfProcess hosting by default</w:t>
+        <w:t xml:space="preserve"> </w:t>
+      </w:r>
+      <w:proofErr w:type="spellStart"/>
+      <w:r>
+        <w:t>OutOfProcess</w:t>
+      </w:r>
+      <w:proofErr w:type="spellEnd"/>
+      <w:r>
+        <w:t xml:space="preserve"> hosting by default</w:t>
       </w:r>
     </w:p>
     <w:p>
@@ -1198,7 +1442,23 @@
     </w:p>
     <w:p>
       <w:r>
-        <w:t>When application is run from CLI and OutOfProcess hosting is configured the Kestral server is used as edge server as shown below</w:t>
+        <w:t xml:space="preserve">When application is run from CLI and </w:t>
+      </w:r>
+      <w:proofErr w:type="spellStart"/>
+      <w:r>
+        <w:t>OutOfProcess</w:t>
+      </w:r>
+      <w:proofErr w:type="spellEnd"/>
+      <w:r>
+        <w:t xml:space="preserve"> hosting is configured the </w:t>
+      </w:r>
+      <w:proofErr w:type="spellStart"/>
+      <w:r>
+        <w:t>Kestral</w:t>
+      </w:r>
+      <w:proofErr w:type="spellEnd"/>
+      <w:r>
+        <w:t xml:space="preserve"> server is used as edge server as shown below</w:t>
       </w:r>
     </w:p>
     <w:p>
@@ -1245,7 +1505,39 @@
     </w:p>
     <w:p>
       <w:r>
-        <w:t>Another way Kestral can be used in combination with a reverse proxy server, where Kestral is not facing the internet, it’s the Reverse Proxy server that takes the incoming http request and forwards it to  the Kestral server that is hosting and running our ASP.NET Core application</w:t>
+        <w:t xml:space="preserve">Another way </w:t>
+      </w:r>
+      <w:proofErr w:type="spellStart"/>
+      <w:r>
+        <w:t>Kestral</w:t>
+      </w:r>
+      <w:proofErr w:type="spellEnd"/>
+      <w:r>
+        <w:t xml:space="preserve"> can be used in combination with a reverse proxy server, where </w:t>
+      </w:r>
+      <w:proofErr w:type="spellStart"/>
+      <w:r>
+        <w:t>Kestral</w:t>
+      </w:r>
+      <w:proofErr w:type="spellEnd"/>
+      <w:r>
+        <w:t xml:space="preserve"> is not facing the internet, it’s the Reverse Proxy server that takes the incoming http request and forwards it </w:t>
+      </w:r>
+      <w:proofErr w:type="gramStart"/>
+      <w:r>
+        <w:t>to  the</w:t>
+      </w:r>
+      <w:proofErr w:type="gramEnd"/>
+      <w:r>
+        <w:t xml:space="preserve"> </w:t>
+      </w:r>
+      <w:proofErr w:type="spellStart"/>
+      <w:r>
+        <w:t>Kestral</w:t>
+      </w:r>
+      <w:proofErr w:type="spellEnd"/>
+      <w:r>
+        <w:t xml:space="preserve"> server that is hosting and running our ASP.NET Core application</w:t>
       </w:r>
     </w:p>
     <w:p>
@@ -1300,10 +1592,22 @@
           <w:b/>
           <w:bCs/>
         </w:rPr>
-        <w:t xml:space="preserve">Reverse Proxy Server </w:t>
-      </w:r>
-      <w:r>
-        <w:t xml:space="preserve"> such as IIS, Nginx etc. provides an additional layer of configuration and security, it might integrate better with our existing infrastructure and can also be used for load balancing.</w:t>
+        <w:t xml:space="preserve">Reverse Proxy </w:t>
+      </w:r>
+      <w:proofErr w:type="gramStart"/>
+      <w:r>
+        <w:rPr>
+          <w:b/>
+          <w:bCs/>
+        </w:rPr>
+        <w:t xml:space="preserve">Server </w:t>
+      </w:r>
+      <w:r>
+        <w:t xml:space="preserve"> such</w:t>
+      </w:r>
+      <w:proofErr w:type="gramEnd"/>
+      <w:r>
+        <w:t xml:space="preserve"> as IIS, Nginx etc. provides an additional layer of configuration and security, it might integrate better with our existing infrastructure and can also be used for load balancing.</w:t>
       </w:r>
     </w:p>
     <w:p>
@@ -1354,7 +1658,17 @@
         <w:pStyle w:val="Heading1"/>
       </w:pPr>
       <w:r>
-        <w:t>ASP.NET Core launchsettings.json File</w:t>
+        <w:t xml:space="preserve">ASP.NET Core </w:t>
+      </w:r>
+      <w:proofErr w:type="spellStart"/>
+      <w:proofErr w:type="gramStart"/>
+      <w:r>
+        <w:t>launchsettings.json</w:t>
+      </w:r>
+      <w:proofErr w:type="spellEnd"/>
+      <w:proofErr w:type="gramEnd"/>
+      <w:r>
+        <w:t xml:space="preserve"> File</w:t>
       </w:r>
     </w:p>
     <w:p>
@@ -1405,7 +1719,17 @@
         <w:pStyle w:val="Heading1"/>
       </w:pPr>
       <w:r>
-        <w:t>ASP.NET Core appsettings.json File</w:t>
+        <w:t xml:space="preserve">ASP.NET Core </w:t>
+      </w:r>
+      <w:proofErr w:type="spellStart"/>
+      <w:proofErr w:type="gramStart"/>
+      <w:r>
+        <w:t>appsettings.json</w:t>
+      </w:r>
+      <w:proofErr w:type="spellEnd"/>
+      <w:proofErr w:type="gramEnd"/>
+      <w:r>
+        <w:t xml:space="preserve"> File</w:t>
       </w:r>
     </w:p>
     <w:p>
@@ -1424,8 +1748,34 @@
           <w:numId w:val="15"/>
         </w:numPr>
       </w:pPr>
-      <w:r>
-        <w:t>Files(appsettings.json, appsettings.{Environment}.json)</w:t>
+      <w:proofErr w:type="gramStart"/>
+      <w:r>
+        <w:t>Files(</w:t>
+      </w:r>
+      <w:proofErr w:type="spellStart"/>
+      <w:proofErr w:type="gramEnd"/>
+      <w:r>
+        <w:t>appsettings.json</w:t>
+      </w:r>
+      <w:proofErr w:type="spellEnd"/>
+      <w:r>
+        <w:t xml:space="preserve">, </w:t>
+      </w:r>
+      <w:proofErr w:type="spellStart"/>
+      <w:r>
+        <w:t>appsettings</w:t>
+      </w:r>
+      <w:proofErr w:type="spellEnd"/>
+      <w:r>
+        <w:t>.{Environment}.</w:t>
+      </w:r>
+      <w:proofErr w:type="spellStart"/>
+      <w:r>
+        <w:t>json</w:t>
+      </w:r>
+      <w:proofErr w:type="spellEnd"/>
+      <w:r>
+        <w:t>)</w:t>
       </w:r>
     </w:p>
     <w:p>
@@ -1516,6 +1866,8 @@
           <w14:ligatures w14:val="none"/>
         </w:rPr>
       </w:pPr>
+      <w:proofErr w:type="spellStart"/>
+      <w:proofErr w:type="gramStart"/>
       <w:r>
         <w:rPr>
           <w:rFonts w:ascii="Arial" w:eastAsia="Times New Roman" w:hAnsi="Arial" w:cs="Arial"/>
@@ -1524,7 +1876,19 @@
           <w:lang w:eastAsia="en-IN"/>
           <w14:ligatures w14:val="none"/>
         </w:rPr>
-        <w:t>appsettings.json, </w:t>
+        <w:t>appsettings.json</w:t>
+      </w:r>
+      <w:proofErr w:type="spellEnd"/>
+      <w:proofErr w:type="gramEnd"/>
+      <w:r>
+        <w:rPr>
+          <w:rFonts w:ascii="Arial" w:eastAsia="Times New Roman" w:hAnsi="Arial" w:cs="Arial"/>
+          <w:color w:val="333333"/>
+          <w:kern w:val="0"/>
+          <w:lang w:eastAsia="en-IN"/>
+          <w14:ligatures w14:val="none"/>
+        </w:rPr>
+        <w:t>, </w:t>
       </w:r>
     </w:p>
     <w:p>
@@ -1544,6 +1908,8 @@
           <w14:ligatures w14:val="none"/>
         </w:rPr>
       </w:pPr>
+      <w:proofErr w:type="spellStart"/>
+      <w:proofErr w:type="gramStart"/>
       <w:r>
         <w:rPr>
           <w:rFonts w:ascii="Arial" w:eastAsia="Times New Roman" w:hAnsi="Arial" w:cs="Arial"/>
@@ -1552,8 +1918,42 @@
           <w:lang w:eastAsia="en-IN"/>
           <w14:ligatures w14:val="none"/>
         </w:rPr>
-        <w:t>appsettings.{Environment}.json</w:t>
-      </w:r>
+        <w:t>appsettings</w:t>
+      </w:r>
+      <w:proofErr w:type="spellEnd"/>
+      <w:r>
+        <w:rPr>
+          <w:rFonts w:ascii="Arial" w:eastAsia="Times New Roman" w:hAnsi="Arial" w:cs="Arial"/>
+          <w:color w:val="333333"/>
+          <w:kern w:val="0"/>
+          <w:lang w:eastAsia="en-IN"/>
+          <w14:ligatures w14:val="none"/>
+        </w:rPr>
+        <w:t>.{</w:t>
+      </w:r>
+      <w:proofErr w:type="gramEnd"/>
+      <w:r>
+        <w:rPr>
+          <w:rFonts w:ascii="Arial" w:eastAsia="Times New Roman" w:hAnsi="Arial" w:cs="Arial"/>
+          <w:color w:val="333333"/>
+          <w:kern w:val="0"/>
+          <w:lang w:eastAsia="en-IN"/>
+          <w14:ligatures w14:val="none"/>
+        </w:rPr>
+        <w:t>Environment}.</w:t>
+      </w:r>
+      <w:proofErr w:type="spellStart"/>
+      <w:r>
+        <w:rPr>
+          <w:rFonts w:ascii="Arial" w:eastAsia="Times New Roman" w:hAnsi="Arial" w:cs="Arial"/>
+          <w:color w:val="333333"/>
+          <w:kern w:val="0"/>
+          <w:lang w:eastAsia="en-IN"/>
+          <w14:ligatures w14:val="none"/>
+        </w:rPr>
+        <w:t>json</w:t>
+      </w:r>
+      <w:proofErr w:type="spellEnd"/>
     </w:p>
     <w:p>
       <w:pPr>
@@ -1666,41 +2066,79 @@
           <w:color w:val="333333"/>
           <w:shd w:val="clear" w:color="auto" w:fill="FFFFFF"/>
         </w:rPr>
-        <w:t>Middleware is a piece of software that can handle an HTTP request or response. A given middleware component in ASP.NET Core has a very specific purpose. For example we may have a middleware component that authenticates a user, another piece of middleware to handle errors, yet another middleware to serve static files such as JavaScript files, CSS files, Images etc. </w:t>
-      </w:r>
-    </w:p>
-    <w:p>
+        <w:t xml:space="preserve">Middleware is a piece of software that can handle an HTTP request or response. A given middleware component in ASP.NET Core has a very specific purpose. For </w:t>
+      </w:r>
+      <w:proofErr w:type="gramStart"/>
       <w:r>
         <w:rPr>
           <w:rFonts w:ascii="Arial" w:hAnsi="Arial" w:cs="Arial"/>
           <w:color w:val="333333"/>
           <w:shd w:val="clear" w:color="auto" w:fill="FFFFFF"/>
         </w:rPr>
+        <w:t>example</w:t>
+      </w:r>
+      <w:proofErr w:type="gramEnd"/>
+      <w:r>
+        <w:rPr>
+          <w:rFonts w:ascii="Arial" w:hAnsi="Arial" w:cs="Arial"/>
+          <w:color w:val="333333"/>
+          <w:shd w:val="clear" w:color="auto" w:fill="FFFFFF"/>
+        </w:rPr>
+        <w:t xml:space="preserve"> we may have a middleware component that authenticates a user, another piece of middleware to handle errors, yet another middleware to serve static files such as JavaScript files, CSS files, Images etc. </w:t>
+      </w:r>
+    </w:p>
+    <w:p>
+      <w:r>
+        <w:rPr>
+          <w:rFonts w:ascii="Arial" w:hAnsi="Arial" w:cs="Arial"/>
+          <w:color w:val="333333"/>
+          <w:shd w:val="clear" w:color="auto" w:fill="FFFFFF"/>
+        </w:rPr>
         <w:t>It is these middleware components that we use to setup a request processing pipeline in ASP.NET Core. It is this pipeline that determines how a request is processed. The request pipeline is configured as part of the application startup by the </w:t>
       </w:r>
+      <w:proofErr w:type="gramStart"/>
       <w:r>
         <w:rPr>
           <w:rFonts w:ascii="Arial" w:hAnsi="Arial" w:cs="Arial"/>
           <w:color w:val="0000FF"/>
           <w:shd w:val="clear" w:color="auto" w:fill="FFFFFF"/>
         </w:rPr>
-        <w:t>Configure()</w:t>
-      </w:r>
+        <w:t>Configure(</w:t>
+      </w:r>
+      <w:proofErr w:type="gramEnd"/>
       <w:r>
         <w:rPr>
           <w:rFonts w:ascii="Arial" w:hAnsi="Arial" w:cs="Arial"/>
+          <w:color w:val="0000FF"/>
+          <w:shd w:val="clear" w:color="auto" w:fill="FFFFFF"/>
+        </w:rPr>
+        <w:t>)</w:t>
+      </w:r>
+      <w:r>
+        <w:rPr>
+          <w:rFonts w:ascii="Arial" w:hAnsi="Arial" w:cs="Arial"/>
           <w:color w:val="333333"/>
           <w:shd w:val="clear" w:color="auto" w:fill="FFFFFF"/>
         </w:rPr>
         <w:t> method in </w:t>
       </w:r>
+      <w:proofErr w:type="spellStart"/>
       <w:r>
         <w:rPr>
           <w:rFonts w:ascii="Arial" w:hAnsi="Arial" w:cs="Arial"/>
           <w:color w:val="3D85C6"/>
           <w:shd w:val="clear" w:color="auto" w:fill="FFFFFF"/>
         </w:rPr>
-        <w:t>Startup.cs </w:t>
+        <w:t>Startup.cs</w:t>
+      </w:r>
+      <w:proofErr w:type="spellEnd"/>
+      <w:r>
+        <w:rPr>
+          <w:rFonts w:ascii="Arial" w:hAnsi="Arial" w:cs="Arial"/>
+          <w:color w:val="3D85C6"/>
+          <w:shd w:val="clear" w:color="auto" w:fill="FFFFFF"/>
+        </w:rPr>
+        <w:t> </w:t>
       </w:r>
       <w:r>
         <w:rPr>
@@ -1827,8 +2265,13 @@
           <w:numId w:val="17"/>
         </w:numPr>
       </w:pPr>
-      <w:r>
-        <w:t>Middlewares are executed in the order they are added</w:t>
+      <w:proofErr w:type="spellStart"/>
+      <w:r>
+        <w:t>Middlewares</w:t>
+      </w:r>
+      <w:proofErr w:type="spellEnd"/>
+      <w:r>
+        <w:t xml:space="preserve"> are executed in the order they are added</w:t>
       </w:r>
     </w:p>
     <w:p>
@@ -1851,6 +2294,7 @@
         </w:rPr>
         <w:t>Consider the following code in the </w:t>
       </w:r>
+      <w:proofErr w:type="gramStart"/>
       <w:r>
         <w:rPr>
           <w:rFonts w:ascii="Arial" w:hAnsi="Arial" w:cs="Arial"/>
@@ -1859,7 +2303,18 @@
           <w:color w:val="0000FF"/>
           <w:shd w:val="clear" w:color="auto" w:fill="FFFFFF"/>
         </w:rPr>
-        <w:t>Configure()</w:t>
+        <w:t>Configure(</w:t>
+      </w:r>
+      <w:proofErr w:type="gramEnd"/>
+      <w:r>
+        <w:rPr>
+          <w:rFonts w:ascii="Arial" w:hAnsi="Arial" w:cs="Arial"/>
+          <w:b/>
+          <w:bCs/>
+          <w:color w:val="0000FF"/>
+          <w:shd w:val="clear" w:color="auto" w:fill="FFFFFF"/>
+        </w:rPr>
+        <w:t>)</w:t>
       </w:r>
       <w:r>
         <w:rPr>
@@ -1977,6 +2432,7 @@
         </w:rPr>
         <w:t>We are using </w:t>
       </w:r>
+      <w:proofErr w:type="gramStart"/>
       <w:r>
         <w:rPr>
           <w:rFonts w:ascii="Arial" w:eastAsia="Times New Roman" w:hAnsi="Arial" w:cs="Arial"/>
@@ -1985,7 +2441,18 @@
           <w:lang w:eastAsia="en-IN"/>
           <w14:ligatures w14:val="none"/>
         </w:rPr>
-        <w:t>Run()</w:t>
+        <w:t>Run(</w:t>
+      </w:r>
+      <w:proofErr w:type="gramEnd"/>
+      <w:r>
+        <w:rPr>
+          <w:rFonts w:ascii="Arial" w:eastAsia="Times New Roman" w:hAnsi="Arial" w:cs="Arial"/>
+          <w:color w:val="0000FF"/>
+          <w:kern w:val="0"/>
+          <w:lang w:eastAsia="en-IN"/>
+          <w14:ligatures w14:val="none"/>
+        </w:rPr>
+        <w:t>)</w:t>
       </w:r>
       <w:r>
         <w:rPr>
@@ -2026,6 +2493,7 @@
         <w:lastRenderedPageBreak/>
         <w:t>If you hover the mouse over the </w:t>
       </w:r>
+      <w:proofErr w:type="gramStart"/>
       <w:r>
         <w:rPr>
           <w:rFonts w:ascii="Arial" w:eastAsia="Times New Roman" w:hAnsi="Arial" w:cs="Arial"/>
@@ -2034,18 +2502,52 @@
           <w:lang w:eastAsia="en-IN"/>
           <w14:ligatures w14:val="none"/>
         </w:rPr>
-        <w:t>Run()</w:t>
-      </w:r>
+        <w:t>Run(</w:t>
+      </w:r>
+      <w:proofErr w:type="gramEnd"/>
       <w:r>
         <w:rPr>
           <w:rFonts w:ascii="Arial" w:eastAsia="Times New Roman" w:hAnsi="Arial" w:cs="Arial"/>
-          <w:color w:val="333333"/>
+          <w:color w:val="0000FF"/>
           <w:kern w:val="0"/>
           <w:lang w:eastAsia="en-IN"/>
           <w14:ligatures w14:val="none"/>
         </w:rPr>
-        <w:t> method, from the intellisense you can see that this Run() method is implemented as an extension method of </w:t>
-      </w:r>
+        <w:t>)</w:t>
+      </w:r>
+      <w:r>
+        <w:rPr>
+          <w:rFonts w:ascii="Arial" w:eastAsia="Times New Roman" w:hAnsi="Arial" w:cs="Arial"/>
+          <w:color w:val="333333"/>
+          <w:kern w:val="0"/>
+          <w:lang w:eastAsia="en-IN"/>
+          <w14:ligatures w14:val="none"/>
+        </w:rPr>
+        <w:t xml:space="preserve"> method, from the </w:t>
+      </w:r>
+      <w:proofErr w:type="spellStart"/>
+      <w:r>
+        <w:rPr>
+          <w:rFonts w:ascii="Arial" w:eastAsia="Times New Roman" w:hAnsi="Arial" w:cs="Arial"/>
+          <w:color w:val="333333"/>
+          <w:kern w:val="0"/>
+          <w:lang w:eastAsia="en-IN"/>
+          <w14:ligatures w14:val="none"/>
+        </w:rPr>
+        <w:t>intellisense</w:t>
+      </w:r>
+      <w:proofErr w:type="spellEnd"/>
+      <w:r>
+        <w:rPr>
+          <w:rFonts w:ascii="Arial" w:eastAsia="Times New Roman" w:hAnsi="Arial" w:cs="Arial"/>
+          <w:color w:val="333333"/>
+          <w:kern w:val="0"/>
+          <w:lang w:eastAsia="en-IN"/>
+          <w14:ligatures w14:val="none"/>
+        </w:rPr>
+        <w:t xml:space="preserve"> you can see that this Run() method is implemented as an extension method of </w:t>
+      </w:r>
+      <w:proofErr w:type="spellStart"/>
       <w:r>
         <w:rPr>
           <w:rFonts w:ascii="Arial" w:eastAsia="Times New Roman" w:hAnsi="Arial" w:cs="Arial"/>
@@ -2054,17 +2556,72 @@
           <w:lang w:eastAsia="en-IN"/>
           <w14:ligatures w14:val="none"/>
         </w:rPr>
-        <w:t>IApplicationBuilder </w:t>
-      </w:r>
+        <w:t>IApplicationBuilder</w:t>
+      </w:r>
+      <w:proofErr w:type="spellEnd"/>
       <w:r>
         <w:rPr>
           <w:rFonts w:ascii="Arial" w:eastAsia="Times New Roman" w:hAnsi="Arial" w:cs="Arial"/>
-          <w:color w:val="333333"/>
+          <w:color w:val="3D85C6"/>
           <w:kern w:val="0"/>
           <w:lang w:eastAsia="en-IN"/>
           <w14:ligatures w14:val="none"/>
         </w:rPr>
-        <w:t>interface. This is the reason we are able to invoke this Run() method on IApplicationBuilder object app.</w:t>
+        <w:t> </w:t>
+      </w:r>
+      <w:r>
+        <w:rPr>
+          <w:rFonts w:ascii="Arial" w:eastAsia="Times New Roman" w:hAnsi="Arial" w:cs="Arial"/>
+          <w:color w:val="333333"/>
+          <w:kern w:val="0"/>
+          <w:lang w:eastAsia="en-IN"/>
+          <w14:ligatures w14:val="none"/>
+        </w:rPr>
+        <w:t xml:space="preserve">interface. This is the reason we are able to invoke this </w:t>
+      </w:r>
+      <w:proofErr w:type="gramStart"/>
+      <w:r>
+        <w:rPr>
+          <w:rFonts w:ascii="Arial" w:eastAsia="Times New Roman" w:hAnsi="Arial" w:cs="Arial"/>
+          <w:color w:val="333333"/>
+          <w:kern w:val="0"/>
+          <w:lang w:eastAsia="en-IN"/>
+          <w14:ligatures w14:val="none"/>
+        </w:rPr>
+        <w:t>Run(</w:t>
+      </w:r>
+      <w:proofErr w:type="gramEnd"/>
+      <w:r>
+        <w:rPr>
+          <w:rFonts w:ascii="Arial" w:eastAsia="Times New Roman" w:hAnsi="Arial" w:cs="Arial"/>
+          <w:color w:val="333333"/>
+          <w:kern w:val="0"/>
+          <w:lang w:eastAsia="en-IN"/>
+          <w14:ligatures w14:val="none"/>
+        </w:rPr>
+        <w:t xml:space="preserve">) method on </w:t>
+      </w:r>
+      <w:proofErr w:type="spellStart"/>
+      <w:r>
+        <w:rPr>
+          <w:rFonts w:ascii="Arial" w:eastAsia="Times New Roman" w:hAnsi="Arial" w:cs="Arial"/>
+          <w:color w:val="333333"/>
+          <w:kern w:val="0"/>
+          <w:lang w:eastAsia="en-IN"/>
+          <w14:ligatures w14:val="none"/>
+        </w:rPr>
+        <w:t>IApplicationBuilder</w:t>
+      </w:r>
+      <w:proofErr w:type="spellEnd"/>
+      <w:r>
+        <w:rPr>
+          <w:rFonts w:ascii="Arial" w:eastAsia="Times New Roman" w:hAnsi="Arial" w:cs="Arial"/>
+          <w:color w:val="333333"/>
+          <w:kern w:val="0"/>
+          <w:lang w:eastAsia="en-IN"/>
+          <w14:ligatures w14:val="none"/>
+        </w:rPr>
+        <w:t xml:space="preserve"> object app.</w:t>
       </w:r>
     </w:p>
     <w:p>
@@ -2092,8 +2649,31 @@
           <w:lang w:eastAsia="en-IN"/>
           <w14:ligatures w14:val="none"/>
         </w:rPr>
-        <w:t>The parameter that we are passing to the Run() method is a </w:t>
-      </w:r>
+        <w:t xml:space="preserve">The parameter that we are passing to the </w:t>
+      </w:r>
+      <w:proofErr w:type="gramStart"/>
+      <w:r>
+        <w:rPr>
+          <w:rFonts w:ascii="Arial" w:eastAsia="Times New Roman" w:hAnsi="Arial" w:cs="Arial"/>
+          <w:color w:val="333333"/>
+          <w:kern w:val="0"/>
+          <w:lang w:eastAsia="en-IN"/>
+          <w14:ligatures w14:val="none"/>
+        </w:rPr>
+        <w:t>Run(</w:t>
+      </w:r>
+      <w:proofErr w:type="gramEnd"/>
+      <w:r>
+        <w:rPr>
+          <w:rFonts w:ascii="Arial" w:eastAsia="Times New Roman" w:hAnsi="Arial" w:cs="Arial"/>
+          <w:color w:val="333333"/>
+          <w:kern w:val="0"/>
+          <w:lang w:eastAsia="en-IN"/>
+          <w14:ligatures w14:val="none"/>
+        </w:rPr>
+        <w:t>) method is a </w:t>
+      </w:r>
+      <w:proofErr w:type="spellStart"/>
       <w:r>
         <w:rPr>
           <w:rFonts w:ascii="Arial" w:eastAsia="Times New Roman" w:hAnsi="Arial" w:cs="Arial"/>
@@ -2102,17 +2682,50 @@
           <w:lang w:eastAsia="en-IN"/>
           <w14:ligatures w14:val="none"/>
         </w:rPr>
-        <w:t>RequestDelegate </w:t>
-      </w:r>
+        <w:t>RequestDelegate</w:t>
+      </w:r>
+      <w:proofErr w:type="spellEnd"/>
       <w:r>
         <w:rPr>
           <w:rFonts w:ascii="Arial" w:eastAsia="Times New Roman" w:hAnsi="Arial" w:cs="Arial"/>
-          <w:color w:val="333333"/>
+          <w:color w:val="3D85C6"/>
           <w:kern w:val="0"/>
           <w:lang w:eastAsia="en-IN"/>
           <w14:ligatures w14:val="none"/>
         </w:rPr>
-        <w:t>which we can see from the intellisense.</w:t>
+        <w:t> </w:t>
+      </w:r>
+      <w:r>
+        <w:rPr>
+          <w:rFonts w:ascii="Arial" w:eastAsia="Times New Roman" w:hAnsi="Arial" w:cs="Arial"/>
+          <w:color w:val="333333"/>
+          <w:kern w:val="0"/>
+          <w:lang w:eastAsia="en-IN"/>
+          <w14:ligatures w14:val="none"/>
+        </w:rPr>
+        <w:t xml:space="preserve">which we can see from the </w:t>
+      </w:r>
+      <w:proofErr w:type="spellStart"/>
+      <w:r>
+        <w:rPr>
+          <w:rFonts w:ascii="Arial" w:eastAsia="Times New Roman" w:hAnsi="Arial" w:cs="Arial"/>
+          <w:color w:val="333333"/>
+          <w:kern w:val="0"/>
+          <w:lang w:eastAsia="en-IN"/>
+          <w14:ligatures w14:val="none"/>
+        </w:rPr>
+        <w:t>intellisense</w:t>
+      </w:r>
+      <w:proofErr w:type="spellEnd"/>
+      <w:r>
+        <w:rPr>
+          <w:rFonts w:ascii="Arial" w:eastAsia="Times New Roman" w:hAnsi="Arial" w:cs="Arial"/>
+          <w:color w:val="333333"/>
+          <w:kern w:val="0"/>
+          <w:lang w:eastAsia="en-IN"/>
+          <w14:ligatures w14:val="none"/>
+        </w:rPr>
+        <w:t>.</w:t>
       </w:r>
     </w:p>
     <w:p>
@@ -2132,6 +2745,7 @@
           <w14:ligatures w14:val="none"/>
         </w:rPr>
       </w:pPr>
+      <w:proofErr w:type="spellStart"/>
       <w:r>
         <w:rPr>
           <w:rFonts w:ascii="Arial" w:eastAsia="Times New Roman" w:hAnsi="Arial" w:cs="Arial"/>
@@ -2140,18 +2754,9 @@
           <w:lang w:eastAsia="en-IN"/>
           <w14:ligatures w14:val="none"/>
         </w:rPr>
-        <w:t>RequestDelegate </w:t>
-      </w:r>
-      <w:r>
-        <w:rPr>
-          <w:rFonts w:ascii="Arial" w:eastAsia="Times New Roman" w:hAnsi="Arial" w:cs="Arial"/>
-          <w:color w:val="333333"/>
-          <w:kern w:val="0"/>
-          <w:lang w:eastAsia="en-IN"/>
-          <w14:ligatures w14:val="none"/>
-        </w:rPr>
-        <w:t>is a delegate that has </w:t>
-      </w:r>
+        <w:t>RequestDelegate</w:t>
+      </w:r>
+      <w:proofErr w:type="spellEnd"/>
       <w:r>
         <w:rPr>
           <w:rFonts w:ascii="Arial" w:eastAsia="Times New Roman" w:hAnsi="Arial" w:cs="Arial"/>
@@ -2160,8 +2765,30 @@
           <w:lang w:eastAsia="en-IN"/>
           <w14:ligatures w14:val="none"/>
         </w:rPr>
+        <w:t> </w:t>
+      </w:r>
+      <w:r>
+        <w:rPr>
+          <w:rFonts w:ascii="Arial" w:eastAsia="Times New Roman" w:hAnsi="Arial" w:cs="Arial"/>
+          <w:color w:val="333333"/>
+          <w:kern w:val="0"/>
+          <w:lang w:eastAsia="en-IN"/>
+          <w14:ligatures w14:val="none"/>
+        </w:rPr>
+        <w:t>is a delegate that has </w:t>
+      </w:r>
+      <w:proofErr w:type="spellStart"/>
+      <w:r>
+        <w:rPr>
+          <w:rFonts w:ascii="Arial" w:eastAsia="Times New Roman" w:hAnsi="Arial" w:cs="Arial"/>
+          <w:color w:val="3D85C6"/>
+          <w:kern w:val="0"/>
+          <w:lang w:eastAsia="en-IN"/>
+          <w14:ligatures w14:val="none"/>
+        </w:rPr>
         <w:t>HttpContext</w:t>
       </w:r>
+      <w:proofErr w:type="spellEnd"/>
       <w:r>
         <w:rPr>
           <w:rFonts w:ascii="Arial" w:eastAsia="Times New Roman" w:hAnsi="Arial" w:cs="Arial"/>
@@ -2200,6 +2827,7 @@
         </w:rPr>
         <w:t>It is through this </w:t>
       </w:r>
+      <w:proofErr w:type="spellStart"/>
       <w:r>
         <w:rPr>
           <w:rFonts w:ascii="Arial" w:eastAsia="Times New Roman" w:hAnsi="Arial" w:cs="Arial"/>
@@ -2208,7 +2836,18 @@
           <w:lang w:eastAsia="en-IN"/>
           <w14:ligatures w14:val="none"/>
         </w:rPr>
-        <w:t>HttpContext </w:t>
+        <w:t>HttpContext</w:t>
+      </w:r>
+      <w:proofErr w:type="spellEnd"/>
+      <w:r>
+        <w:rPr>
+          <w:rFonts w:ascii="Arial" w:eastAsia="Times New Roman" w:hAnsi="Arial" w:cs="Arial"/>
+          <w:color w:val="3D85C6"/>
+          <w:kern w:val="0"/>
+          <w:lang w:eastAsia="en-IN"/>
+          <w14:ligatures w14:val="none"/>
+        </w:rPr>
+        <w:t> </w:t>
       </w:r>
       <w:r>
         <w:rPr>
@@ -2304,6 +2943,7 @@
         </w:rPr>
         <w:t>With this </w:t>
       </w:r>
+      <w:proofErr w:type="gramStart"/>
       <w:r>
         <w:rPr>
           <w:rFonts w:ascii="Arial" w:eastAsia="Times New Roman" w:hAnsi="Arial" w:cs="Arial"/>
@@ -2312,7 +2952,18 @@
           <w:lang w:eastAsia="en-IN"/>
           <w14:ligatures w14:val="none"/>
         </w:rPr>
-        <w:t>Run()</w:t>
+        <w:t>Run(</w:t>
+      </w:r>
+      <w:proofErr w:type="gramEnd"/>
+      <w:r>
+        <w:rPr>
+          <w:rFonts w:ascii="Arial" w:eastAsia="Times New Roman" w:hAnsi="Arial" w:cs="Arial"/>
+          <w:color w:val="0000FF"/>
+          <w:kern w:val="0"/>
+          <w:lang w:eastAsia="en-IN"/>
+          <w14:ligatures w14:val="none"/>
+        </w:rPr>
+        <w:t>)</w:t>
       </w:r>
       <w:r>
         <w:rPr>
@@ -2507,6 +3158,7 @@
         </w:rPr>
         <w:t>Everything that happens before the </w:t>
       </w:r>
+      <w:proofErr w:type="gramStart"/>
       <w:r>
         <w:rPr>
           <w:rFonts w:ascii="Arial" w:eastAsia="Times New Roman" w:hAnsi="Arial" w:cs="Arial"/>
@@ -2515,7 +3167,18 @@
           <w:lang w:eastAsia="en-IN"/>
           <w14:ligatures w14:val="none"/>
         </w:rPr>
-        <w:t>next()</w:t>
+        <w:t>next(</w:t>
+      </w:r>
+      <w:proofErr w:type="gramEnd"/>
+      <w:r>
+        <w:rPr>
+          <w:rFonts w:ascii="Arial" w:eastAsia="Times New Roman" w:hAnsi="Arial" w:cs="Arial"/>
+          <w:color w:val="0000FF"/>
+          <w:kern w:val="0"/>
+          <w:lang w:eastAsia="en-IN"/>
+          <w14:ligatures w14:val="none"/>
+        </w:rPr>
+        <w:t>)</w:t>
       </w:r>
       <w:r>
         <w:rPr>
@@ -2627,6 +3290,7 @@
         </w:rPr>
         <w:t>Everything that happens after the </w:t>
       </w:r>
+      <w:proofErr w:type="gramStart"/>
       <w:r>
         <w:rPr>
           <w:rFonts w:ascii="Arial" w:eastAsia="Times New Roman" w:hAnsi="Arial" w:cs="Arial"/>
@@ -2635,7 +3299,18 @@
           <w:lang w:eastAsia="en-IN"/>
           <w14:ligatures w14:val="none"/>
         </w:rPr>
-        <w:t>next()</w:t>
+        <w:t>next(</w:t>
+      </w:r>
+      <w:proofErr w:type="gramEnd"/>
+      <w:r>
+        <w:rPr>
+          <w:rFonts w:ascii="Arial" w:eastAsia="Times New Roman" w:hAnsi="Arial" w:cs="Arial"/>
+          <w:color w:val="0000FF"/>
+          <w:kern w:val="0"/>
+          <w:lang w:eastAsia="en-IN"/>
+          <w14:ligatures w14:val="none"/>
+        </w:rPr>
+        <w:t>)</w:t>
       </w:r>
       <w:r>
         <w:rPr>
@@ -2743,38 +3418,70 @@
       <w:r>
         <w:t xml:space="preserve"> names that start with the word ‘USE’ for example: </w:t>
       </w:r>
+      <w:proofErr w:type="spellStart"/>
       <w:r>
         <w:rPr>
           <w:color w:val="00B0F0"/>
         </w:rPr>
-        <w:t>app.UseDeveloperExceptionPage()</w:t>
+        <w:t>app.UseDeveloperExceptionPage</w:t>
+      </w:r>
+      <w:proofErr w:type="spellEnd"/>
+      <w:r>
+        <w:rPr>
+          <w:color w:val="00B0F0"/>
+        </w:rPr>
+        <w:t>()</w:t>
       </w:r>
       <w:r>
         <w:t xml:space="preserve">, </w:t>
       </w:r>
+      <w:proofErr w:type="spellStart"/>
       <w:r>
         <w:rPr>
           <w:color w:val="00B0F0"/>
         </w:rPr>
-        <w:t>app.UseDefaultFiles()</w:t>
+        <w:t>app.UseDefaultFiles</w:t>
+      </w:r>
+      <w:proofErr w:type="spellEnd"/>
+      <w:r>
+        <w:rPr>
+          <w:color w:val="00B0F0"/>
+        </w:rPr>
+        <w:t>()</w:t>
       </w:r>
       <w:r>
         <w:t xml:space="preserve">, </w:t>
       </w:r>
+      <w:proofErr w:type="spellStart"/>
       <w:r>
         <w:rPr>
           <w:color w:val="00B0F0"/>
         </w:rPr>
-        <w:t>app.UseStaticFiles()</w:t>
+        <w:t>app.UseStaticFiles</w:t>
+      </w:r>
+      <w:proofErr w:type="spellEnd"/>
+      <w:r>
+        <w:rPr>
+          <w:color w:val="00B0F0"/>
+        </w:rPr>
+        <w:t>()</w:t>
       </w:r>
       <w:r>
         <w:t xml:space="preserve">, </w:t>
       </w:r>
+      <w:proofErr w:type="spellStart"/>
       <w:r>
         <w:rPr>
           <w:color w:val="00B0F0"/>
         </w:rPr>
-        <w:t xml:space="preserve">app.UseFileServer() </w:t>
+        <w:t>app.UseFileServer</w:t>
+      </w:r>
+      <w:proofErr w:type="spellEnd"/>
+      <w:r>
+        <w:rPr>
+          <w:color w:val="00B0F0"/>
+        </w:rPr>
+        <w:t xml:space="preserve">() </w:t>
       </w:r>
       <w:r>
         <w:t>and to customize these middleware components we use the respective ‘</w:t>
@@ -2799,9 +3506,11 @@
       <w:r>
         <w:t>‘</w:t>
       </w:r>
+      <w:proofErr w:type="spellStart"/>
       <w:r>
         <w:t>DeveloperExceptionPage</w:t>
       </w:r>
+      <w:proofErr w:type="spellEnd"/>
       <w:r>
         <w:t>’</w:t>
       </w:r>
@@ -2811,9 +3520,11 @@
       <w:r>
         <w:t>‘</w:t>
       </w:r>
+      <w:proofErr w:type="spellStart"/>
       <w:r>
         <w:t>DeveloperExceptionPageOptions</w:t>
       </w:r>
+      <w:proofErr w:type="spellEnd"/>
       <w:r>
         <w:t>’</w:t>
       </w:r>
@@ -2821,13 +3532,29 @@
         <w:t xml:space="preserve"> object, to customize </w:t>
       </w:r>
       <w:r>
-        <w:t>‘FileServer’</w:t>
+        <w:t>‘</w:t>
+      </w:r>
+      <w:proofErr w:type="spellStart"/>
+      <w:r>
+        <w:t>FileServer</w:t>
+      </w:r>
+      <w:proofErr w:type="spellEnd"/>
+      <w:r>
+        <w:t>’</w:t>
       </w:r>
       <w:r>
         <w:t xml:space="preserve"> middleware we use </w:t>
       </w:r>
       <w:r>
-        <w:t>‘FileServerOptions’ object etc.</w:t>
+        <w:t>‘</w:t>
+      </w:r>
+      <w:proofErr w:type="spellStart"/>
+      <w:r>
+        <w:t>FileServerOptions</w:t>
+      </w:r>
+      <w:proofErr w:type="spellEnd"/>
+      <w:r>
+        <w:t>’ object etc.</w:t>
       </w:r>
     </w:p>
     <w:p>
@@ -2940,12 +3667,21 @@
       <w:r>
         <w:t xml:space="preserve">To enable plug in </w:t>
       </w:r>
+      <w:proofErr w:type="spellStart"/>
       <w:r>
         <w:rPr>
           <w:b/>
           <w:bCs/>
         </w:rPr>
-        <w:t xml:space="preserve">UseDeveloperExceptionPage </w:t>
+        <w:t>UseDeveloperExceptionPage</w:t>
+      </w:r>
+      <w:proofErr w:type="spellEnd"/>
+      <w:r>
+        <w:rPr>
+          <w:b/>
+          <w:bCs/>
+        </w:rPr>
+        <w:t xml:space="preserve"> </w:t>
       </w:r>
       <w:r>
         <w:t>Middleware in the pipeline</w:t>
@@ -3010,12 +3746,21 @@
       <w:r>
         <w:t xml:space="preserve">For customizing use </w:t>
       </w:r>
+      <w:proofErr w:type="spellStart"/>
       <w:r>
         <w:rPr>
           <w:b/>
           <w:bCs/>
         </w:rPr>
-        <w:t xml:space="preserve">DeveloperExceptionPageOptions </w:t>
+        <w:t>DeveloperExceptionPageOptions</w:t>
+      </w:r>
+      <w:proofErr w:type="spellEnd"/>
+      <w:r>
+        <w:rPr>
+          <w:b/>
+          <w:bCs/>
+        </w:rPr>
+        <w:t xml:space="preserve"> </w:t>
       </w:r>
       <w:r>
         <w:t>Object</w:t>
@@ -3080,7 +3825,15 @@
         </w:numPr>
       </w:pPr>
       <w:r>
-        <w:t xml:space="preserve">ASPNETCORE_ENVIRONMENT variables sets the </w:t>
+        <w:t xml:space="preserve">ASPNETCORE_ENVIRONMENT variables </w:t>
+      </w:r>
+      <w:proofErr w:type="gramStart"/>
+      <w:r>
+        <w:t>sets</w:t>
+      </w:r>
+      <w:proofErr w:type="gramEnd"/>
+      <w:r>
+        <w:t xml:space="preserve"> the </w:t>
       </w:r>
       <w:r>
         <w:rPr>
@@ -3101,12 +3854,21 @@
       <w:r>
         <w:t xml:space="preserve">On development machine we set it in </w:t>
       </w:r>
+      <w:proofErr w:type="spellStart"/>
       <w:r>
         <w:rPr>
           <w:b/>
           <w:bCs/>
         </w:rPr>
-        <w:t xml:space="preserve">launchsettings.json </w:t>
+        <w:t>launchsettings.json</w:t>
+      </w:r>
+      <w:proofErr w:type="spellEnd"/>
+      <w:r>
+        <w:rPr>
+          <w:b/>
+          <w:bCs/>
+        </w:rPr>
+        <w:t xml:space="preserve"> </w:t>
       </w:r>
       <w:r>
         <w:t>file</w:t>
@@ -3141,12 +3903,21 @@
       <w:r>
         <w:t xml:space="preserve">Use </w:t>
       </w:r>
+      <w:proofErr w:type="spellStart"/>
       <w:r>
         <w:rPr>
           <w:b/>
           <w:bCs/>
         </w:rPr>
-        <w:t xml:space="preserve">IHostingEnvironment </w:t>
+        <w:t>IHostingEnvironment</w:t>
+      </w:r>
+      <w:proofErr w:type="spellEnd"/>
+      <w:r>
+        <w:rPr>
+          <w:b/>
+          <w:bCs/>
+        </w:rPr>
+        <w:t xml:space="preserve"> </w:t>
       </w:r>
       <w:r>
         <w:t>service to access the runtime environment</w:t>
@@ -3202,7 +3973,23 @@
           <w:b/>
           <w:bCs/>
         </w:rPr>
-        <w:t xml:space="preserve">Custom environments(UAT, QA etc) </w:t>
+        <w:t xml:space="preserve">Custom </w:t>
+      </w:r>
+      <w:proofErr w:type="gramStart"/>
+      <w:r>
+        <w:rPr>
+          <w:b/>
+          <w:bCs/>
+        </w:rPr>
+        <w:t>environments(</w:t>
+      </w:r>
+      <w:proofErr w:type="gramEnd"/>
+      <w:r>
+        <w:rPr>
+          <w:b/>
+          <w:bCs/>
+        </w:rPr>
+        <w:t xml:space="preserve">UAT, QA etc) </w:t>
       </w:r>
       <w:r>
         <w:t>are also supported</w:t>
@@ -3222,8 +4009,13 @@
         <w:pStyle w:val="Heading2"/>
       </w:pPr>
       <w:r>
-        <w:t>What is MVC ?</w:t>
-      </w:r>
+        <w:t xml:space="preserve">What is </w:t>
+      </w:r>
+      <w:proofErr w:type="gramStart"/>
+      <w:r>
+        <w:t>MVC ?</w:t>
+      </w:r>
+      <w:proofErr w:type="gramEnd"/>
     </w:p>
     <w:p>
       <w:r>
@@ -3360,7 +4152,31 @@
           <w:lang w:eastAsia="en-IN"/>
           <w14:ligatures w14:val="none"/>
         </w:rPr>
-        <w:t>. It's an architectural design pattern for implementing User Interface Layer of an application. A typical real world application usually has the following layers.</w:t>
+        <w:t xml:space="preserve">. It's an architectural design pattern for implementing User Interface Layer of an application. A typical </w:t>
+      </w:r>
+      <w:proofErr w:type="gramStart"/>
+      <w:r>
+        <w:rPr>
+          <w:rFonts w:ascii="Arial" w:eastAsia="Times New Roman" w:hAnsi="Arial" w:cs="Arial"/>
+          <w:color w:val="333333"/>
+          <w:kern w:val="0"/>
+          <w:shd w:val="clear" w:color="auto" w:fill="FFFFFF"/>
+          <w:lang w:eastAsia="en-IN"/>
+          <w14:ligatures w14:val="none"/>
+        </w:rPr>
+        <w:t>real world</w:t>
+      </w:r>
+      <w:proofErr w:type="gramEnd"/>
+      <w:r>
+        <w:rPr>
+          <w:rFonts w:ascii="Arial" w:eastAsia="Times New Roman" w:hAnsi="Arial" w:cs="Arial"/>
+          <w:color w:val="333333"/>
+          <w:kern w:val="0"/>
+          <w:shd w:val="clear" w:color="auto" w:fill="FFFFFF"/>
+          <w:lang w:eastAsia="en-IN"/>
+          <w14:ligatures w14:val="none"/>
+        </w:rPr>
+        <w:t xml:space="preserve"> application usually has the following layers.</w:t>
       </w:r>
       <w:r>
         <w:rPr>
@@ -3485,8 +4301,13 @@
         <w:pStyle w:val="Heading2"/>
       </w:pPr>
       <w:r>
-        <w:t>How MVC Works ?</w:t>
-      </w:r>
+        <w:t xml:space="preserve">How MVC </w:t>
+      </w:r>
+      <w:proofErr w:type="gramStart"/>
+      <w:r>
+        <w:t>Works ?</w:t>
+      </w:r>
+      <w:proofErr w:type="gramEnd"/>
     </w:p>
     <w:p>
       <w:r>
@@ -3495,7 +4316,25 @@
           <w:color w:val="333333"/>
           <w:shd w:val="clear" w:color="auto" w:fill="FFFFFF"/>
         </w:rPr>
-        <w:t>Let's say we want to retrieve a specific employee details (i.e</w:t>
+        <w:t xml:space="preserve">Let's say we want to retrieve a </w:t>
+      </w:r>
+      <w:proofErr w:type="gramStart"/>
+      <w:r>
+        <w:rPr>
+          <w:rFonts w:ascii="Arial" w:hAnsi="Arial" w:cs="Arial"/>
+          <w:color w:val="333333"/>
+          <w:shd w:val="clear" w:color="auto" w:fill="FFFFFF"/>
+        </w:rPr>
+        <w:t>specific employee details</w:t>
+      </w:r>
+      <w:proofErr w:type="gramEnd"/>
+      <w:r>
+        <w:rPr>
+          <w:rFonts w:ascii="Arial" w:hAnsi="Arial" w:cs="Arial"/>
+          <w:color w:val="333333"/>
+          <w:shd w:val="clear" w:color="auto" w:fill="FFFFFF"/>
+        </w:rPr>
+        <w:t xml:space="preserve"> (i.e</w:t>
       </w:r>
       <w:r>
         <w:rPr>
@@ -3566,13 +4405,23 @@
           <w:shd w:val="clear" w:color="auto" w:fill="FFFFFF"/>
         </w:rPr>
       </w:pPr>
+      <w:proofErr w:type="gramStart"/>
       <w:r>
         <w:rPr>
           <w:rFonts w:ascii="Arial" w:hAnsi="Arial" w:cs="Arial"/>
           <w:color w:val="333333"/>
           <w:shd w:val="clear" w:color="auto" w:fill="FFFFFF"/>
         </w:rPr>
-        <w:t>So from the web browser we issue a request and the URL may look something like the following</w:t>
+        <w:t>So</w:t>
+      </w:r>
+      <w:proofErr w:type="gramEnd"/>
+      <w:r>
+        <w:rPr>
+          <w:rFonts w:ascii="Arial" w:hAnsi="Arial" w:cs="Arial"/>
+          <w:color w:val="333333"/>
+          <w:shd w:val="clear" w:color="auto" w:fill="FFFFFF"/>
+        </w:rPr>
+        <w:t xml:space="preserve"> from the web browser we issue a request and the URL may look something like the following</w:t>
       </w:r>
       <w:r>
         <w:rPr>
@@ -3813,7 +4662,29 @@
           <w:lang w:eastAsia="en-IN"/>
           <w14:ligatures w14:val="none"/>
         </w:rPr>
-        <w:t>It is the view, that generates the required HTML to present the model data i.e the employee data provided to it by the Controller. </w:t>
+        <w:t xml:space="preserve">It is the view, that generates the required HTML to present the model data </w:t>
+      </w:r>
+      <w:proofErr w:type="spellStart"/>
+      <w:r>
+        <w:rPr>
+          <w:rFonts w:ascii="Arial" w:eastAsia="Times New Roman" w:hAnsi="Arial" w:cs="Arial"/>
+          <w:color w:val="333333"/>
+          <w:kern w:val="0"/>
+          <w:lang w:eastAsia="en-IN"/>
+          <w14:ligatures w14:val="none"/>
+        </w:rPr>
+        <w:t>i.e</w:t>
+      </w:r>
+      <w:proofErr w:type="spellEnd"/>
+      <w:r>
+        <w:rPr>
+          <w:rFonts w:ascii="Arial" w:eastAsia="Times New Roman" w:hAnsi="Arial" w:cs="Arial"/>
+          <w:color w:val="333333"/>
+          <w:kern w:val="0"/>
+          <w:lang w:eastAsia="en-IN"/>
+          <w14:ligatures w14:val="none"/>
+        </w:rPr>
+        <w:t xml:space="preserve"> the employee data provided to it by the Controller. </w:t>
       </w:r>
     </w:p>
     <w:p>
@@ -3881,13 +4752,23 @@
           <w:lang w:eastAsia="en-IN"/>
         </w:rPr>
       </w:pPr>
+      <w:proofErr w:type="gramStart"/>
       <w:r>
         <w:rPr>
           <w:rFonts w:ascii="Arial" w:hAnsi="Arial" w:cs="Arial"/>
           <w:color w:val="333333"/>
           <w:shd w:val="clear" w:color="auto" w:fill="FFFFFF"/>
         </w:rPr>
-        <w:t>So model in this case consists of the </w:t>
+        <w:t>So</w:t>
+      </w:r>
+      <w:proofErr w:type="gramEnd"/>
+      <w:r>
+        <w:rPr>
+          <w:rFonts w:ascii="Arial" w:hAnsi="Arial" w:cs="Arial"/>
+          <w:color w:val="333333"/>
+          <w:shd w:val="clear" w:color="auto" w:fill="FFFFFF"/>
+        </w:rPr>
+        <w:t xml:space="preserve"> model in this case consists of the </w:t>
       </w:r>
       <w:r>
         <w:rPr>
@@ -3905,13 +4786,23 @@
         </w:rPr>
         <w:t>class + the </w:t>
       </w:r>
+      <w:proofErr w:type="spellStart"/>
       <w:r>
         <w:rPr>
           <w:rFonts w:ascii="Arial" w:hAnsi="Arial" w:cs="Arial"/>
           <w:color w:val="0000FF"/>
           <w:shd w:val="clear" w:color="auto" w:fill="FFFFFF"/>
         </w:rPr>
-        <w:t>EmployeeRepository </w:t>
+        <w:t>EmployeeRepository</w:t>
+      </w:r>
+      <w:proofErr w:type="spellEnd"/>
+      <w:r>
+        <w:rPr>
+          <w:rFonts w:ascii="Arial" w:hAnsi="Arial" w:cs="Arial"/>
+          <w:color w:val="0000FF"/>
+          <w:shd w:val="clear" w:color="auto" w:fill="FFFFFF"/>
+        </w:rPr>
+        <w:t> </w:t>
       </w:r>
       <w:r>
         <w:rPr>
@@ -4001,19 +4892,47 @@
           <w:color w:val="333333"/>
           <w:shd w:val="clear" w:color="auto" w:fill="FFFFFF"/>
         </w:rPr>
-        <w:t>class to hold the employee data and It is the </w:t>
-      </w:r>
+        <w:t xml:space="preserve">class to hold the employee data and </w:t>
+      </w:r>
+      <w:proofErr w:type="gramStart"/>
+      <w:r>
+        <w:rPr>
+          <w:rFonts w:ascii="Arial" w:hAnsi="Arial" w:cs="Arial"/>
+          <w:color w:val="333333"/>
+          <w:shd w:val="clear" w:color="auto" w:fill="FFFFFF"/>
+        </w:rPr>
+        <w:t>It</w:t>
+      </w:r>
+      <w:proofErr w:type="gramEnd"/>
+      <w:r>
+        <w:rPr>
+          <w:rFonts w:ascii="Arial" w:hAnsi="Arial" w:cs="Arial"/>
+          <w:color w:val="333333"/>
+          <w:shd w:val="clear" w:color="auto" w:fill="FFFFFF"/>
+        </w:rPr>
+        <w:t xml:space="preserve"> is the </w:t>
+      </w:r>
+      <w:proofErr w:type="spellStart"/>
       <w:r>
         <w:rPr>
           <w:rFonts w:ascii="Arial" w:hAnsi="Arial" w:cs="Arial"/>
           <w:color w:val="3D85C6"/>
           <w:shd w:val="clear" w:color="auto" w:fill="FFFFFF"/>
         </w:rPr>
-        <w:t>EmployeeRepository </w:t>
-      </w:r>
+        <w:t>EmployeeRepository</w:t>
+      </w:r>
+      <w:proofErr w:type="spellEnd"/>
       <w:r>
         <w:rPr>
           <w:rFonts w:ascii="Arial" w:hAnsi="Arial" w:cs="Arial"/>
+          <w:color w:val="3D85C6"/>
+          <w:shd w:val="clear" w:color="auto" w:fill="FFFFFF"/>
+        </w:rPr>
+        <w:t> </w:t>
+      </w:r>
+      <w:r>
+        <w:rPr>
+          <w:rFonts w:ascii="Arial" w:hAnsi="Arial" w:cs="Arial"/>
           <w:color w:val="333333"/>
           <w:shd w:val="clear" w:color="auto" w:fill="FFFFFF"/>
         </w:rPr>
@@ -4033,13 +4952,23 @@
         </w:rPr>
         <w:br/>
       </w:r>
+      <w:proofErr w:type="gramStart"/>
       <w:r>
         <w:rPr>
           <w:rFonts w:ascii="Arial" w:hAnsi="Arial" w:cs="Arial"/>
           <w:color w:val="333333"/>
           <w:shd w:val="clear" w:color="auto" w:fill="FFFFFF"/>
         </w:rPr>
-        <w:t>So to generalise this, </w:t>
+        <w:t>So</w:t>
+      </w:r>
+      <w:proofErr w:type="gramEnd"/>
+      <w:r>
+        <w:rPr>
+          <w:rFonts w:ascii="Arial" w:hAnsi="Arial" w:cs="Arial"/>
+          <w:color w:val="333333"/>
+          <w:shd w:val="clear" w:color="auto" w:fill="FFFFFF"/>
+        </w:rPr>
+        <w:t xml:space="preserve"> to generalise this, </w:t>
       </w:r>
       <w:r>
         <w:rPr>
@@ -4057,7 +4986,25 @@
           <w:color w:val="333333"/>
           <w:shd w:val="clear" w:color="auto" w:fill="FFFFFF"/>
         </w:rPr>
-        <w:t> The class that represent the data is the </w:t>
+        <w:t xml:space="preserve"> The class that </w:t>
+      </w:r>
+      <w:proofErr w:type="gramStart"/>
+      <w:r>
+        <w:rPr>
+          <w:rFonts w:ascii="Arial" w:hAnsi="Arial" w:cs="Arial"/>
+          <w:color w:val="333333"/>
+          <w:shd w:val="clear" w:color="auto" w:fill="FFFFFF"/>
+        </w:rPr>
+        <w:t>represent</w:t>
+      </w:r>
+      <w:proofErr w:type="gramEnd"/>
+      <w:r>
+        <w:rPr>
+          <w:rFonts w:ascii="Arial" w:hAnsi="Arial" w:cs="Arial"/>
+          <w:color w:val="333333"/>
+          <w:shd w:val="clear" w:color="auto" w:fill="FFFFFF"/>
+        </w:rPr>
+        <w:t xml:space="preserve"> the data is the </w:t>
       </w:r>
       <w:r>
         <w:rPr>
@@ -4075,51 +5022,23 @@
         </w:rPr>
         <w:t>class and the class that manages the data is the </w:t>
       </w:r>
+      <w:proofErr w:type="spellStart"/>
       <w:r>
         <w:rPr>
           <w:rFonts w:ascii="Arial" w:hAnsi="Arial" w:cs="Arial"/>
           <w:color w:val="3D85C6"/>
           <w:shd w:val="clear" w:color="auto" w:fill="FFFFFF"/>
         </w:rPr>
-        <w:t>EmployeeRepository </w:t>
-      </w:r>
-      <w:r>
-        <w:rPr>
-          <w:rFonts w:ascii="Arial" w:hAnsi="Arial" w:cs="Arial"/>
-          <w:color w:val="333333"/>
-          <w:shd w:val="clear" w:color="auto" w:fill="FFFFFF"/>
-        </w:rPr>
-        <w:t>class.</w:t>
-      </w:r>
-      <w:r>
-        <w:rPr>
-          <w:rFonts w:ascii="Arial" w:hAnsi="Arial" w:cs="Arial"/>
-          <w:color w:val="333333"/>
-        </w:rPr>
-        <w:br/>
-      </w:r>
-      <w:r>
-        <w:rPr>
-          <w:rFonts w:ascii="Arial" w:hAnsi="Arial" w:cs="Arial"/>
-          <w:color w:val="333333"/>
-        </w:rPr>
-        <w:br/>
-      </w:r>
-      <w:r>
-        <w:rPr>
-          <w:rFonts w:ascii="Arial" w:hAnsi="Arial" w:cs="Arial"/>
-          <w:color w:val="333333"/>
-          <w:shd w:val="clear" w:color="auto" w:fill="FFFFFF"/>
-        </w:rPr>
-        <w:t>If you are wondering why are we using the interface </w:t>
-      </w:r>
+        <w:t>EmployeeRepository</w:t>
+      </w:r>
+      <w:proofErr w:type="spellEnd"/>
       <w:r>
         <w:rPr>
           <w:rFonts w:ascii="Arial" w:hAnsi="Arial" w:cs="Arial"/>
           <w:color w:val="3D85C6"/>
           <w:shd w:val="clear" w:color="auto" w:fill="FFFFFF"/>
         </w:rPr>
-        <w:t>IEmployeeRepository</w:t>
+        <w:t> </w:t>
       </w:r>
       <w:r>
         <w:rPr>
@@ -4127,22 +5046,72 @@
           <w:color w:val="333333"/>
           <w:shd w:val="clear" w:color="auto" w:fill="FFFFFF"/>
         </w:rPr>
-        <w:t>. Can't we use just the </w:t>
-      </w:r>
+        <w:t>class.</w:t>
+      </w:r>
+      <w:r>
+        <w:rPr>
+          <w:rFonts w:ascii="Arial" w:hAnsi="Arial" w:cs="Arial"/>
+          <w:color w:val="333333"/>
+        </w:rPr>
+        <w:br/>
+      </w:r>
+      <w:r>
+        <w:rPr>
+          <w:rFonts w:ascii="Arial" w:hAnsi="Arial" w:cs="Arial"/>
+          <w:color w:val="333333"/>
+        </w:rPr>
+        <w:br/>
+      </w:r>
+      <w:r>
+        <w:rPr>
+          <w:rFonts w:ascii="Arial" w:hAnsi="Arial" w:cs="Arial"/>
+          <w:color w:val="333333"/>
+          <w:shd w:val="clear" w:color="auto" w:fill="FFFFFF"/>
+        </w:rPr>
+        <w:t>If you are wondering why are we using the interface </w:t>
+      </w:r>
+      <w:proofErr w:type="spellStart"/>
       <w:r>
         <w:rPr>
           <w:rFonts w:ascii="Arial" w:hAnsi="Arial" w:cs="Arial"/>
           <w:color w:val="3D85C6"/>
           <w:shd w:val="clear" w:color="auto" w:fill="FFFFFF"/>
         </w:rPr>
-        <w:t>EmployeeRepository </w:t>
-      </w:r>
+        <w:t>IEmployeeRepository</w:t>
+      </w:r>
+      <w:proofErr w:type="spellEnd"/>
       <w:r>
         <w:rPr>
           <w:rFonts w:ascii="Arial" w:hAnsi="Arial" w:cs="Arial"/>
           <w:color w:val="333333"/>
           <w:shd w:val="clear" w:color="auto" w:fill="FFFFFF"/>
         </w:rPr>
+        <w:t>. Can't we use just the </w:t>
+      </w:r>
+      <w:proofErr w:type="spellStart"/>
+      <w:r>
+        <w:rPr>
+          <w:rFonts w:ascii="Arial" w:hAnsi="Arial" w:cs="Arial"/>
+          <w:color w:val="3D85C6"/>
+          <w:shd w:val="clear" w:color="auto" w:fill="FFFFFF"/>
+        </w:rPr>
+        <w:t>EmployeeRepository</w:t>
+      </w:r>
+      <w:proofErr w:type="spellEnd"/>
+      <w:r>
+        <w:rPr>
+          <w:rFonts w:ascii="Arial" w:hAnsi="Arial" w:cs="Arial"/>
+          <w:color w:val="3D85C6"/>
+          <w:shd w:val="clear" w:color="auto" w:fill="FFFFFF"/>
+        </w:rPr>
+        <w:t> </w:t>
+      </w:r>
+      <w:r>
+        <w:rPr>
+          <w:rFonts w:ascii="Arial" w:hAnsi="Arial" w:cs="Arial"/>
+          <w:color w:val="333333"/>
+          <w:shd w:val="clear" w:color="auto" w:fill="FFFFFF"/>
+        </w:rPr>
         <w:t>class without the interface.</w:t>
       </w:r>
       <w:r>
@@ -4165,7 +5134,25 @@
           <w:color w:val="333333"/>
           <w:shd w:val="clear" w:color="auto" w:fill="FFFFFF"/>
         </w:rPr>
-        <w:t>Well, we can, but using the interface abstraction allows us to use dependency injection which in turn allows us to create systems that are loosely coupled  and easily testable.</w:t>
+        <w:t xml:space="preserve">Well, we can, but using the interface abstraction allows us to use dependency injection which in turn allows us to create systems that are loosely </w:t>
+      </w:r>
+      <w:proofErr w:type="gramStart"/>
+      <w:r>
+        <w:rPr>
+          <w:rFonts w:ascii="Arial" w:hAnsi="Arial" w:cs="Arial"/>
+          <w:color w:val="333333"/>
+          <w:shd w:val="clear" w:color="auto" w:fill="FFFFFF"/>
+        </w:rPr>
+        <w:t>coupled  and</w:t>
+      </w:r>
+      <w:proofErr w:type="gramEnd"/>
+      <w:r>
+        <w:rPr>
+          <w:rFonts w:ascii="Arial" w:hAnsi="Arial" w:cs="Arial"/>
+          <w:color w:val="333333"/>
+          <w:shd w:val="clear" w:color="auto" w:fill="FFFFFF"/>
+        </w:rPr>
+        <w:t xml:space="preserve"> easily testable.</w:t>
       </w:r>
     </w:p>
     <w:p>
@@ -4283,6 +5270,7 @@
         <w:lastRenderedPageBreak/>
         <w:t>In MVC, a View in only responsible for presenting the model data. There should be no complex logic in a view. To maintain a clear separation of concerns, the logic in a view must be very minimal and that too it must only be there for presenting data. If you get to a point where the presentation logic is getting too complicated, consider using a </w:t>
       </w:r>
+      <w:proofErr w:type="spellStart"/>
       <w:r>
         <w:rPr>
           <w:rFonts w:ascii="Arial" w:hAnsi="Arial" w:cs="Arial"/>
@@ -4291,16 +5279,9 @@
           <w:color w:val="333333"/>
           <w:shd w:val="clear" w:color="auto" w:fill="FFFFFF"/>
         </w:rPr>
-        <w:t>ViewModel </w:t>
-      </w:r>
-      <w:r>
-        <w:rPr>
-          <w:rFonts w:ascii="Arial" w:hAnsi="Arial" w:cs="Arial"/>
-          <w:color w:val="333333"/>
-          <w:shd w:val="clear" w:color="auto" w:fill="FFFFFF"/>
-        </w:rPr>
-        <w:t>or </w:t>
-      </w:r>
+        <w:t>ViewModel</w:t>
+      </w:r>
+      <w:proofErr w:type="spellEnd"/>
       <w:r>
         <w:rPr>
           <w:rFonts w:ascii="Arial" w:hAnsi="Arial" w:cs="Arial"/>
@@ -4309,7 +5290,7 @@
           <w:color w:val="333333"/>
           <w:shd w:val="clear" w:color="auto" w:fill="FFFFFF"/>
         </w:rPr>
-        <w:t>View Component</w:t>
+        <w:t> </w:t>
       </w:r>
       <w:r>
         <w:rPr>
@@ -4317,7 +5298,7 @@
           <w:color w:val="333333"/>
           <w:shd w:val="clear" w:color="auto" w:fill="FFFFFF"/>
         </w:rPr>
-        <w:t>. </w:t>
+        <w:t>or </w:t>
       </w:r>
       <w:r>
         <w:rPr>
@@ -4327,6 +5308,24 @@
           <w:color w:val="333333"/>
           <w:shd w:val="clear" w:color="auto" w:fill="FFFFFF"/>
         </w:rPr>
+        <w:t>View Component</w:t>
+      </w:r>
+      <w:r>
+        <w:rPr>
+          <w:rFonts w:ascii="Arial" w:hAnsi="Arial" w:cs="Arial"/>
+          <w:color w:val="333333"/>
+          <w:shd w:val="clear" w:color="auto" w:fill="FFFFFF"/>
+        </w:rPr>
+        <w:t>. </w:t>
+      </w:r>
+      <w:r>
+        <w:rPr>
+          <w:rFonts w:ascii="Arial" w:hAnsi="Arial" w:cs="Arial"/>
+          <w:b/>
+          <w:bCs/>
+          <w:color w:val="333333"/>
+          <w:shd w:val="clear" w:color="auto" w:fill="FFFFFF"/>
+        </w:rPr>
         <w:t>View Components </w:t>
       </w:r>
       <w:r>
@@ -4425,6 +5424,7 @@
         </w:rPr>
         <w:t>action method in the </w:t>
       </w:r>
+      <w:proofErr w:type="spellStart"/>
       <w:r>
         <w:rPr>
           <w:rFonts w:ascii="Arial" w:hAnsi="Arial" w:cs="Arial"/>
@@ -4433,6 +5433,7 @@
         </w:rPr>
         <w:t>EmployeeController</w:t>
       </w:r>
+      <w:proofErr w:type="spellEnd"/>
       <w:r>
         <w:rPr>
           <w:rFonts w:ascii="Arial" w:hAnsi="Arial" w:cs="Arial"/>
@@ -4554,6 +5555,7 @@
         </w:rPr>
         <w:t>object. To retrieve the Employee data from the underlying data source, the controller is making use of the </w:t>
       </w:r>
+      <w:proofErr w:type="spellStart"/>
       <w:r>
         <w:rPr>
           <w:rFonts w:ascii="Arial" w:hAnsi="Arial" w:cs="Arial"/>
@@ -4562,7 +5564,18 @@
           <w:color w:val="3D85C6"/>
           <w:shd w:val="clear" w:color="auto" w:fill="FFFFFF"/>
         </w:rPr>
-        <w:t>EmployeeRepository </w:t>
+        <w:t>EmployeeRepository</w:t>
+      </w:r>
+      <w:proofErr w:type="spellEnd"/>
+      <w:r>
+        <w:rPr>
+          <w:rFonts w:ascii="Arial" w:hAnsi="Arial" w:cs="Arial"/>
+          <w:b/>
+          <w:bCs/>
+          <w:color w:val="3D85C6"/>
+          <w:shd w:val="clear" w:color="auto" w:fill="FFFFFF"/>
+        </w:rPr>
+        <w:t> </w:t>
       </w:r>
       <w:r>
         <w:rPr>
@@ -4648,6 +5661,7 @@
           <w14:ligatures w14:val="none"/>
         </w:rPr>
       </w:pPr>
+      <w:proofErr w:type="gramStart"/>
       <w:r>
         <w:rPr>
           <w:rFonts w:ascii="Arial" w:eastAsia="Times New Roman" w:hAnsi="Arial" w:cs="Arial"/>
@@ -4660,6 +5674,7 @@
         </w:rPr>
         <w:t>Model :</w:t>
       </w:r>
+      <w:proofErr w:type="gramEnd"/>
       <w:r>
         <w:rPr>
           <w:rFonts w:ascii="Arial" w:eastAsia="Times New Roman" w:hAnsi="Arial" w:cs="Arial"/>
@@ -4668,7 +5683,29 @@
           <w:lang w:eastAsia="en-IN"/>
           <w14:ligatures w14:val="none"/>
         </w:rPr>
-        <w:t> Set of classes that represent data + the logic to manage that data. Example - Employee class that represents the Employee data + EmployeeRepository class that saves and retrieves employee data from the underlying data source such as a Database.</w:t>
+        <w:t xml:space="preserve"> Set of classes that represent data + the logic to manage that data. Example - Employee class that represents the Employee data + </w:t>
+      </w:r>
+      <w:proofErr w:type="spellStart"/>
+      <w:r>
+        <w:rPr>
+          <w:rFonts w:ascii="Arial" w:eastAsia="Times New Roman" w:hAnsi="Arial" w:cs="Arial"/>
+          <w:color w:val="333333"/>
+          <w:kern w:val="0"/>
+          <w:lang w:eastAsia="en-IN"/>
+          <w14:ligatures w14:val="none"/>
+        </w:rPr>
+        <w:t>EmployeeRepository</w:t>
+      </w:r>
+      <w:proofErr w:type="spellEnd"/>
+      <w:r>
+        <w:rPr>
+          <w:rFonts w:ascii="Arial" w:eastAsia="Times New Roman" w:hAnsi="Arial" w:cs="Arial"/>
+          <w:color w:val="333333"/>
+          <w:kern w:val="0"/>
+          <w:lang w:eastAsia="en-IN"/>
+          <w14:ligatures w14:val="none"/>
+        </w:rPr>
+        <w:t xml:space="preserve"> class that saves and retrieves employee data from the underlying data source such as a Database.</w:t>
       </w:r>
     </w:p>
     <w:p>
@@ -4688,6 +5725,7 @@
           <w14:ligatures w14:val="none"/>
         </w:rPr>
       </w:pPr>
+      <w:proofErr w:type="gramStart"/>
       <w:r>
         <w:rPr>
           <w:rFonts w:ascii="Arial" w:eastAsia="Times New Roman" w:hAnsi="Arial" w:cs="Arial"/>
@@ -4701,6 +5739,7 @@
         <w:lastRenderedPageBreak/>
         <w:t>View :</w:t>
       </w:r>
+      <w:proofErr w:type="gramEnd"/>
       <w:r>
         <w:rPr>
           <w:rFonts w:ascii="Arial" w:eastAsia="Times New Roman" w:hAnsi="Arial" w:cs="Arial"/>
@@ -4729,6 +5768,7 @@
           <w14:ligatures w14:val="none"/>
         </w:rPr>
       </w:pPr>
+      <w:proofErr w:type="gramStart"/>
       <w:r>
         <w:rPr>
           <w:rFonts w:ascii="Arial" w:eastAsia="Times New Roman" w:hAnsi="Arial" w:cs="Arial"/>
@@ -4741,6 +5781,7 @@
         </w:rPr>
         <w:t>Controller :</w:t>
       </w:r>
+      <w:proofErr w:type="gramEnd"/>
       <w:r>
         <w:rPr>
           <w:rFonts w:ascii="Arial" w:eastAsia="Times New Roman" w:hAnsi="Arial" w:cs="Arial"/>
@@ -4765,7 +5806,15 @@
         <w:pStyle w:val="Heading2"/>
       </w:pPr>
       <w:r>
-        <w:t>Step 1 : Add the MVC Services to the Dependency injection Container</w:t>
+        <w:t xml:space="preserve">Step </w:t>
+      </w:r>
+      <w:proofErr w:type="gramStart"/>
+      <w:r>
+        <w:t>1 :</w:t>
+      </w:r>
+      <w:proofErr w:type="gramEnd"/>
+      <w:r>
+        <w:t xml:space="preserve"> Add the MVC Services to the Dependency injection Container</w:t>
       </w:r>
     </w:p>
     <w:p>
@@ -4865,8 +5914,21 @@
         <w:pStyle w:val="Heading1"/>
       </w:pPr>
       <w:r>
-        <w:t>ASP.NET Core AddMvc vs AddMvcCore</w:t>
-      </w:r>
+        <w:t xml:space="preserve">ASP.NET Core </w:t>
+      </w:r>
+      <w:proofErr w:type="spellStart"/>
+      <w:r>
+        <w:t>AddMvc</w:t>
+      </w:r>
+      <w:proofErr w:type="spellEnd"/>
+      <w:r>
+        <w:t xml:space="preserve"> vs </w:t>
+      </w:r>
+      <w:proofErr w:type="spellStart"/>
+      <w:r>
+        <w:t>AddMvcCore</w:t>
+      </w:r>
+      <w:proofErr w:type="spellEnd"/>
     </w:p>
     <w:p>
       <w:pPr>
@@ -4876,8 +5938,18 @@
           <w:numId w:val="26"/>
         </w:numPr>
       </w:pPr>
-      <w:r>
-        <w:t>AddMvcCore() method only adds the core MVC services</w:t>
+      <w:proofErr w:type="spellStart"/>
+      <w:proofErr w:type="gramStart"/>
+      <w:r>
+        <w:t>AddMvcCore</w:t>
+      </w:r>
+      <w:proofErr w:type="spellEnd"/>
+      <w:r>
+        <w:t>(</w:t>
+      </w:r>
+      <w:proofErr w:type="gramEnd"/>
+      <w:r>
+        <w:t>) method only adds the core MVC services</w:t>
       </w:r>
     </w:p>
     <w:p>
@@ -4888,8 +5960,18 @@
           <w:numId w:val="26"/>
         </w:numPr>
       </w:pPr>
-      <w:r>
-        <w:t>AddMvc() method adds all the required MVC Services</w:t>
+      <w:proofErr w:type="spellStart"/>
+      <w:proofErr w:type="gramStart"/>
+      <w:r>
+        <w:t>AddMvc</w:t>
+      </w:r>
+      <w:proofErr w:type="spellEnd"/>
+      <w:r>
+        <w:t>(</w:t>
+      </w:r>
+      <w:proofErr w:type="gramEnd"/>
+      <w:r>
+        <w:t>) method adds all the required MVC Services</w:t>
       </w:r>
     </w:p>
     <w:p>
@@ -4900,8 +5982,26 @@
           <w:numId w:val="26"/>
         </w:numPr>
       </w:pPr>
-      <w:r>
-        <w:t>AddMvc() method internally calls the AddMvcCore() method.</w:t>
+      <w:proofErr w:type="spellStart"/>
+      <w:proofErr w:type="gramStart"/>
+      <w:r>
+        <w:t>AddMvc</w:t>
+      </w:r>
+      <w:proofErr w:type="spellEnd"/>
+      <w:r>
+        <w:t>(</w:t>
+      </w:r>
+      <w:proofErr w:type="gramEnd"/>
+      <w:r>
+        <w:t xml:space="preserve">) method internally calls the </w:t>
+      </w:r>
+      <w:proofErr w:type="spellStart"/>
+      <w:r>
+        <w:t>AddMvcCore</w:t>
+      </w:r>
+      <w:proofErr w:type="spellEnd"/>
+      <w:r>
+        <w:t>() method.</w:t>
       </w:r>
     </w:p>
     <w:p/>
@@ -5259,6 +6359,8 @@
           <w:rFonts w:asciiTheme="majorHAnsi" w:hAnsiTheme="majorHAnsi" w:cstheme="majorHAnsi"/>
         </w:rPr>
       </w:pPr>
+      <w:proofErr w:type="spellStart"/>
+      <w:proofErr w:type="gramStart"/>
       <w:r>
         <w:rPr>
           <w:rFonts w:asciiTheme="majorHAnsi" w:hAnsiTheme="majorHAnsi" w:cstheme="majorHAnsi"/>
@@ -5267,16 +6369,9 @@
           <w:color w:val="333333"/>
           <w:shd w:val="clear" w:color="auto" w:fill="FFFFFF"/>
         </w:rPr>
-        <w:t>AddSingleton()</w:t>
-      </w:r>
-      <w:r>
-        <w:rPr>
-          <w:rFonts w:asciiTheme="majorHAnsi" w:hAnsiTheme="majorHAnsi" w:cstheme="majorHAnsi"/>
-          <w:color w:val="333333"/>
-          <w:shd w:val="clear" w:color="auto" w:fill="FFFFFF"/>
-        </w:rPr>
-        <w:t> - As the name implies, AddSingleton() method creates a </w:t>
-      </w:r>
+        <w:t>AddSingleton</w:t>
+      </w:r>
+      <w:proofErr w:type="spellEnd"/>
       <w:r>
         <w:rPr>
           <w:rFonts w:asciiTheme="majorHAnsi" w:hAnsiTheme="majorHAnsi" w:cstheme="majorHAnsi"/>
@@ -5285,6 +6380,53 @@
           <w:color w:val="333333"/>
           <w:shd w:val="clear" w:color="auto" w:fill="FFFFFF"/>
         </w:rPr>
+        <w:t>(</w:t>
+      </w:r>
+      <w:proofErr w:type="gramEnd"/>
+      <w:r>
+        <w:rPr>
+          <w:rFonts w:asciiTheme="majorHAnsi" w:hAnsiTheme="majorHAnsi" w:cstheme="majorHAnsi"/>
+          <w:b/>
+          <w:bCs/>
+          <w:color w:val="333333"/>
+          <w:shd w:val="clear" w:color="auto" w:fill="FFFFFF"/>
+        </w:rPr>
+        <w:t>)</w:t>
+      </w:r>
+      <w:r>
+        <w:rPr>
+          <w:rFonts w:asciiTheme="majorHAnsi" w:hAnsiTheme="majorHAnsi" w:cstheme="majorHAnsi"/>
+          <w:color w:val="333333"/>
+          <w:shd w:val="clear" w:color="auto" w:fill="FFFFFF"/>
+        </w:rPr>
+        <w:t xml:space="preserve"> - As the name implies, </w:t>
+      </w:r>
+      <w:proofErr w:type="spellStart"/>
+      <w:r>
+        <w:rPr>
+          <w:rFonts w:asciiTheme="majorHAnsi" w:hAnsiTheme="majorHAnsi" w:cstheme="majorHAnsi"/>
+          <w:color w:val="333333"/>
+          <w:shd w:val="clear" w:color="auto" w:fill="FFFFFF"/>
+        </w:rPr>
+        <w:t>AddSingleton</w:t>
+      </w:r>
+      <w:proofErr w:type="spellEnd"/>
+      <w:r>
+        <w:rPr>
+          <w:rFonts w:asciiTheme="majorHAnsi" w:hAnsiTheme="majorHAnsi" w:cstheme="majorHAnsi"/>
+          <w:color w:val="333333"/>
+          <w:shd w:val="clear" w:color="auto" w:fill="FFFFFF"/>
+        </w:rPr>
+        <w:t>() method creates a </w:t>
+      </w:r>
+      <w:r>
+        <w:rPr>
+          <w:rFonts w:asciiTheme="majorHAnsi" w:hAnsiTheme="majorHAnsi" w:cstheme="majorHAnsi"/>
+          <w:b/>
+          <w:bCs/>
+          <w:color w:val="333333"/>
+          <w:shd w:val="clear" w:color="auto" w:fill="FFFFFF"/>
+        </w:rPr>
         <w:t>Singleton service</w:t>
       </w:r>
       <w:r>
@@ -5293,7 +6435,25 @@
           <w:color w:val="333333"/>
           <w:shd w:val="clear" w:color="auto" w:fill="FFFFFF"/>
         </w:rPr>
-        <w:t>. A Singleton service is created when it is first requested. This same instance is then used by all the subsequent requests. So in general, a Singleton service is created only one time per application and that single instance is used throughout the application life time.</w:t>
+        <w:t xml:space="preserve">. A Singleton service is created when it is first requested. This same instance is then used by all the subsequent requests. </w:t>
+      </w:r>
+      <w:proofErr w:type="gramStart"/>
+      <w:r>
+        <w:rPr>
+          <w:rFonts w:asciiTheme="majorHAnsi" w:hAnsiTheme="majorHAnsi" w:cstheme="majorHAnsi"/>
+          <w:color w:val="333333"/>
+          <w:shd w:val="clear" w:color="auto" w:fill="FFFFFF"/>
+        </w:rPr>
+        <w:t>So</w:t>
+      </w:r>
+      <w:proofErr w:type="gramEnd"/>
+      <w:r>
+        <w:rPr>
+          <w:rFonts w:asciiTheme="majorHAnsi" w:hAnsiTheme="majorHAnsi" w:cstheme="majorHAnsi"/>
+          <w:color w:val="333333"/>
+          <w:shd w:val="clear" w:color="auto" w:fill="FFFFFF"/>
+        </w:rPr>
+        <w:t xml:space="preserve"> in general, a Singleton service is created only one time per application and that single instance is used throughout the application life time.</w:t>
       </w:r>
     </w:p>
     <w:p>
@@ -5307,6 +6467,8 @@
           <w:rFonts w:asciiTheme="majorHAnsi" w:hAnsiTheme="majorHAnsi" w:cstheme="majorHAnsi"/>
         </w:rPr>
       </w:pPr>
+      <w:proofErr w:type="spellStart"/>
+      <w:proofErr w:type="gramStart"/>
       <w:r>
         <w:rPr>
           <w:rFonts w:asciiTheme="majorHAnsi" w:hAnsiTheme="majorHAnsi" w:cstheme="majorHAnsi"/>
@@ -5325,7 +6487,29 @@
           <w:color w:val="333333"/>
           <w:shd w:val="clear" w:color="auto" w:fill="FFFFFF"/>
         </w:rPr>
-        <w:t>ddTransient()</w:t>
+        <w:t>ddTransient</w:t>
+      </w:r>
+      <w:proofErr w:type="spellEnd"/>
+      <w:r>
+        <w:rPr>
+          <w:rFonts w:asciiTheme="majorHAnsi" w:hAnsiTheme="majorHAnsi" w:cstheme="majorHAnsi"/>
+          <w:b/>
+          <w:bCs/>
+          <w:color w:val="333333"/>
+          <w:shd w:val="clear" w:color="auto" w:fill="FFFFFF"/>
+        </w:rPr>
+        <w:t>(</w:t>
+      </w:r>
+      <w:proofErr w:type="gramEnd"/>
+      <w:r>
+        <w:rPr>
+          <w:rFonts w:asciiTheme="majorHAnsi" w:hAnsiTheme="majorHAnsi" w:cstheme="majorHAnsi"/>
+          <w:b/>
+          <w:bCs/>
+          <w:color w:val="333333"/>
+          <w:shd w:val="clear" w:color="auto" w:fill="FFFFFF"/>
+        </w:rPr>
+        <w:t>)</w:t>
       </w:r>
       <w:r>
         <w:rPr>
@@ -5365,6 +6549,8 @@
           <w:rFonts w:asciiTheme="majorHAnsi" w:hAnsiTheme="majorHAnsi" w:cstheme="majorHAnsi"/>
         </w:rPr>
       </w:pPr>
+      <w:proofErr w:type="spellStart"/>
+      <w:proofErr w:type="gramStart"/>
       <w:r>
         <w:rPr>
           <w:rFonts w:asciiTheme="majorHAnsi" w:hAnsiTheme="majorHAnsi" w:cstheme="majorHAnsi"/>
@@ -5373,7 +6559,29 @@
           <w:color w:val="333333"/>
           <w:shd w:val="clear" w:color="auto" w:fill="FFFFFF"/>
         </w:rPr>
-        <w:t>AddScoped()</w:t>
+        <w:t>AddScoped</w:t>
+      </w:r>
+      <w:proofErr w:type="spellEnd"/>
+      <w:r>
+        <w:rPr>
+          <w:rFonts w:asciiTheme="majorHAnsi" w:hAnsiTheme="majorHAnsi" w:cstheme="majorHAnsi"/>
+          <w:b/>
+          <w:bCs/>
+          <w:color w:val="333333"/>
+          <w:shd w:val="clear" w:color="auto" w:fill="FFFFFF"/>
+        </w:rPr>
+        <w:t>(</w:t>
+      </w:r>
+      <w:proofErr w:type="gramEnd"/>
+      <w:r>
+        <w:rPr>
+          <w:rFonts w:asciiTheme="majorHAnsi" w:hAnsiTheme="majorHAnsi" w:cstheme="majorHAnsi"/>
+          <w:b/>
+          <w:bCs/>
+          <w:color w:val="333333"/>
+          <w:shd w:val="clear" w:color="auto" w:fill="FFFFFF"/>
+        </w:rPr>
+        <w:t>)</w:t>
       </w:r>
       <w:r>
         <w:rPr>
@@ -5502,45 +6710,75 @@
         </w:rPr>
         <w:t>The following example returns JSON data. Notice, the return type of the </w:t>
       </w:r>
+      <w:proofErr w:type="gramStart"/>
       <w:r>
         <w:rPr>
           <w:rFonts w:asciiTheme="majorHAnsi" w:hAnsiTheme="majorHAnsi" w:cstheme="majorHAnsi"/>
           <w:color w:val="0000FF"/>
           <w:shd w:val="clear" w:color="auto" w:fill="FFFFFF"/>
         </w:rPr>
-        <w:t>Details()</w:t>
-      </w:r>
+        <w:t>Details(</w:t>
+      </w:r>
+      <w:proofErr w:type="gramEnd"/>
       <w:r>
         <w:rPr>
           <w:rFonts w:asciiTheme="majorHAnsi" w:hAnsiTheme="majorHAnsi" w:cstheme="majorHAnsi"/>
+          <w:color w:val="0000FF"/>
+          <w:shd w:val="clear" w:color="auto" w:fill="FFFFFF"/>
+        </w:rPr>
+        <w:t>)</w:t>
+      </w:r>
+      <w:r>
+        <w:rPr>
+          <w:rFonts w:asciiTheme="majorHAnsi" w:hAnsiTheme="majorHAnsi" w:cstheme="majorHAnsi"/>
           <w:color w:val="333333"/>
           <w:shd w:val="clear" w:color="auto" w:fill="FFFFFF"/>
         </w:rPr>
         <w:t> method is set to </w:t>
       </w:r>
+      <w:proofErr w:type="spellStart"/>
       <w:r>
         <w:rPr>
           <w:rFonts w:asciiTheme="majorHAnsi" w:hAnsiTheme="majorHAnsi" w:cstheme="majorHAnsi"/>
           <w:color w:val="3D85C6"/>
           <w:shd w:val="clear" w:color="auto" w:fill="FFFFFF"/>
         </w:rPr>
-        <w:t>JsonResult </w:t>
-      </w:r>
+        <w:t>JsonResult</w:t>
+      </w:r>
+      <w:proofErr w:type="spellEnd"/>
       <w:r>
         <w:rPr>
           <w:rFonts w:asciiTheme="majorHAnsi" w:hAnsiTheme="majorHAnsi" w:cstheme="majorHAnsi"/>
+          <w:color w:val="3D85C6"/>
+          <w:shd w:val="clear" w:color="auto" w:fill="FFFFFF"/>
+        </w:rPr>
+        <w:t> </w:t>
+      </w:r>
+      <w:r>
+        <w:rPr>
+          <w:rFonts w:asciiTheme="majorHAnsi" w:hAnsiTheme="majorHAnsi" w:cstheme="majorHAnsi"/>
           <w:color w:val="333333"/>
           <w:shd w:val="clear" w:color="auto" w:fill="FFFFFF"/>
         </w:rPr>
         <w:t>as we are explicitly returning JSON data. In this case, </w:t>
       </w:r>
+      <w:proofErr w:type="gramStart"/>
       <w:r>
         <w:rPr>
           <w:rFonts w:asciiTheme="majorHAnsi" w:hAnsiTheme="majorHAnsi" w:cstheme="majorHAnsi"/>
           <w:color w:val="0000FF"/>
           <w:shd w:val="clear" w:color="auto" w:fill="FFFFFF"/>
         </w:rPr>
-        <w:t>Details()</w:t>
+        <w:t>Details(</w:t>
+      </w:r>
+      <w:proofErr w:type="gramEnd"/>
+      <w:r>
+        <w:rPr>
+          <w:rFonts w:asciiTheme="majorHAnsi" w:hAnsiTheme="majorHAnsi" w:cstheme="majorHAnsi"/>
+          <w:color w:val="0000FF"/>
+          <w:shd w:val="clear" w:color="auto" w:fill="FFFFFF"/>
+        </w:rPr>
+        <w:t>)</w:t>
       </w:r>
       <w:r>
         <w:rPr>
@@ -5692,8 +6930,20 @@
           <w:color w:val="333333"/>
           <w:shd w:val="clear" w:color="auto" w:fill="FFFFFF"/>
         </w:rPr>
-        <w:t>application/json</w:t>
-      </w:r>
+        <w:t>application/</w:t>
+      </w:r>
+      <w:proofErr w:type="spellStart"/>
+      <w:r>
+        <w:rPr>
+          <w:rFonts w:asciiTheme="majorHAnsi" w:hAnsiTheme="majorHAnsi" w:cstheme="majorHAnsi"/>
+          <w:b/>
+          <w:bCs/>
+          <w:color w:val="333333"/>
+          <w:shd w:val="clear" w:color="auto" w:fill="FFFFFF"/>
+        </w:rPr>
+        <w:t>json</w:t>
+      </w:r>
+      <w:proofErr w:type="spellEnd"/>
       <w:r>
         <w:rPr>
           <w:rFonts w:asciiTheme="majorHAnsi" w:hAnsiTheme="majorHAnsi" w:cstheme="majorHAnsi"/>
@@ -5768,39 +7018,55 @@
           <w:color w:val="333333"/>
           <w:shd w:val="clear" w:color="auto" w:fill="FFFFFF"/>
         </w:rPr>
-        <w:t>Please note : </w:t>
-      </w:r>
+        <w:t xml:space="preserve">Please </w:t>
+      </w:r>
+      <w:proofErr w:type="gramStart"/>
       <w:r>
         <w:rPr>
           <w:rFonts w:asciiTheme="majorHAnsi" w:hAnsiTheme="majorHAnsi" w:cstheme="majorHAnsi"/>
+          <w:b/>
+          <w:bCs/>
+          <w:color w:val="333333"/>
+          <w:shd w:val="clear" w:color="auto" w:fill="FFFFFF"/>
+        </w:rPr>
+        <w:t>note :</w:t>
+      </w:r>
+      <w:proofErr w:type="gramEnd"/>
+      <w:r>
+        <w:rPr>
+          <w:rFonts w:asciiTheme="majorHAnsi" w:hAnsiTheme="majorHAnsi" w:cstheme="majorHAnsi"/>
+          <w:b/>
+          <w:bCs/>
+          <w:color w:val="333333"/>
+          <w:shd w:val="clear" w:color="auto" w:fill="FFFFFF"/>
+        </w:rPr>
+        <w:t> </w:t>
+      </w:r>
+      <w:r>
+        <w:rPr>
+          <w:rFonts w:asciiTheme="majorHAnsi" w:hAnsiTheme="majorHAnsi" w:cstheme="majorHAnsi"/>
           <w:color w:val="333333"/>
           <w:shd w:val="clear" w:color="auto" w:fill="FFFFFF"/>
         </w:rPr>
         <w:t>To be able to return data in XML format, we have to add Xml Serializer Formatter by calling </w:t>
       </w:r>
+      <w:proofErr w:type="spellStart"/>
       <w:r>
         <w:rPr>
           <w:rFonts w:asciiTheme="majorHAnsi" w:hAnsiTheme="majorHAnsi" w:cstheme="majorHAnsi"/>
           <w:color w:val="0000FF"/>
           <w:shd w:val="clear" w:color="auto" w:fill="FFFFFF"/>
         </w:rPr>
-        <w:t>AddXmlSerializerFormatters() </w:t>
-      </w:r>
-      <w:r>
-        <w:rPr>
-          <w:rFonts w:asciiTheme="majorHAnsi" w:hAnsiTheme="majorHAnsi" w:cstheme="majorHAnsi"/>
-          <w:color w:val="333333"/>
-          <w:shd w:val="clear" w:color="auto" w:fill="FFFFFF"/>
-        </w:rPr>
-        <w:t>method in </w:t>
-      </w:r>
+        <w:t>AddXmlSerializerFormatters</w:t>
+      </w:r>
+      <w:proofErr w:type="spellEnd"/>
       <w:r>
         <w:rPr>
           <w:rFonts w:asciiTheme="majorHAnsi" w:hAnsiTheme="majorHAnsi" w:cstheme="majorHAnsi"/>
           <w:color w:val="0000FF"/>
           <w:shd w:val="clear" w:color="auto" w:fill="FFFFFF"/>
         </w:rPr>
-        <w:t>ConfigureServices()</w:t>
+        <w:t>() </w:t>
       </w:r>
       <w:r>
         <w:rPr>
@@ -5808,7 +7074,51 @@
           <w:color w:val="333333"/>
           <w:shd w:val="clear" w:color="auto" w:fill="FFFFFF"/>
         </w:rPr>
-        <w:t> method in Startup.cs file.</w:t>
+        <w:t>method in </w:t>
+      </w:r>
+      <w:proofErr w:type="spellStart"/>
+      <w:r>
+        <w:rPr>
+          <w:rFonts w:asciiTheme="majorHAnsi" w:hAnsiTheme="majorHAnsi" w:cstheme="majorHAnsi"/>
+          <w:color w:val="0000FF"/>
+          <w:shd w:val="clear" w:color="auto" w:fill="FFFFFF"/>
+        </w:rPr>
+        <w:t>ConfigureServices</w:t>
+      </w:r>
+      <w:proofErr w:type="spellEnd"/>
+      <w:r>
+        <w:rPr>
+          <w:rFonts w:asciiTheme="majorHAnsi" w:hAnsiTheme="majorHAnsi" w:cstheme="majorHAnsi"/>
+          <w:color w:val="0000FF"/>
+          <w:shd w:val="clear" w:color="auto" w:fill="FFFFFF"/>
+        </w:rPr>
+        <w:t>()</w:t>
+      </w:r>
+      <w:r>
+        <w:rPr>
+          <w:rFonts w:asciiTheme="majorHAnsi" w:hAnsiTheme="majorHAnsi" w:cstheme="majorHAnsi"/>
+          <w:color w:val="333333"/>
+          <w:shd w:val="clear" w:color="auto" w:fill="FFFFFF"/>
+        </w:rPr>
+        <w:t xml:space="preserve"> method in </w:t>
+      </w:r>
+      <w:proofErr w:type="spellStart"/>
+      <w:r>
+        <w:rPr>
+          <w:rFonts w:asciiTheme="majorHAnsi" w:hAnsiTheme="majorHAnsi" w:cstheme="majorHAnsi"/>
+          <w:color w:val="333333"/>
+          <w:shd w:val="clear" w:color="auto" w:fill="FFFFFF"/>
+        </w:rPr>
+        <w:t>Startup.cs</w:t>
+      </w:r>
+      <w:proofErr w:type="spellEnd"/>
+      <w:r>
+        <w:rPr>
+          <w:rFonts w:asciiTheme="majorHAnsi" w:hAnsiTheme="majorHAnsi" w:cstheme="majorHAnsi"/>
+          <w:color w:val="333333"/>
+          <w:shd w:val="clear" w:color="auto" w:fill="FFFFFF"/>
+        </w:rPr>
+        <w:t xml:space="preserve"> file.</w:t>
       </w:r>
     </w:p>
     <w:p>
@@ -5901,13 +7211,23 @@
         </w:rPr>
         <w:t>. Notice we have set </w:t>
       </w:r>
+      <w:proofErr w:type="spellStart"/>
       <w:r>
         <w:rPr>
           <w:rFonts w:asciiTheme="majorHAnsi" w:hAnsiTheme="majorHAnsi" w:cstheme="majorHAnsi"/>
           <w:color w:val="3D85C6"/>
           <w:shd w:val="clear" w:color="auto" w:fill="FFFFFF"/>
         </w:rPr>
-        <w:t>ViewResult </w:t>
+        <w:t>ViewResult</w:t>
+      </w:r>
+      <w:proofErr w:type="spellEnd"/>
+      <w:r>
+        <w:rPr>
+          <w:rFonts w:asciiTheme="majorHAnsi" w:hAnsiTheme="majorHAnsi" w:cstheme="majorHAnsi"/>
+          <w:color w:val="3D85C6"/>
+          <w:shd w:val="clear" w:color="auto" w:fill="FFFFFF"/>
+        </w:rPr>
+        <w:t> </w:t>
       </w:r>
       <w:r>
         <w:rPr>
@@ -6000,7 +7320,20 @@
         </w:numPr>
       </w:pPr>
       <w:r>
-        <w:t>A view file has .cshtml extension</w:t>
+        <w:t xml:space="preserve">A view file </w:t>
+      </w:r>
+      <w:proofErr w:type="gramStart"/>
+      <w:r>
+        <w:t>has .</w:t>
+      </w:r>
+      <w:proofErr w:type="spellStart"/>
+      <w:r>
+        <w:t>cshtml</w:t>
+      </w:r>
+      <w:proofErr w:type="spellEnd"/>
+      <w:proofErr w:type="gramEnd"/>
+      <w:r>
+        <w:t xml:space="preserve"> extension</w:t>
       </w:r>
     </w:p>
     <w:p>
@@ -6032,6 +7365,9 @@
         <w:pStyle w:val="ListParagraph"/>
       </w:pPr>
       <w:r>
+        <w:rPr>
+          <w:noProof/>
+        </w:rPr>
         <w:drawing>
           <wp:anchor distT="0" distB="0" distL="114300" distR="114300" simplePos="0" relativeHeight="251663360" behindDoc="0" locked="0" layoutInCell="1" allowOverlap="1" wp14:anchorId="2238B3C0" wp14:editId="3DDB9242">
             <wp:simplePos x="0" y="0"/>
@@ -6096,6 +7432,9 @@
     </w:p>
     <w:p>
       <w:r>
+        <w:rPr>
+          <w:noProof/>
+        </w:rPr>
         <w:drawing>
           <wp:anchor distT="0" distB="0" distL="114300" distR="114300" simplePos="0" relativeHeight="251664384" behindDoc="0" locked="0" layoutInCell="1" allowOverlap="1" wp14:anchorId="1F86B98F" wp14:editId="75FBBD6D">
             <wp:simplePos x="0" y="0"/>
@@ -6147,19 +7486,18 @@
         </w:drawing>
       </w:r>
       <w:r>
-        <w:t>If you do not like this default convention(shown in image above), you can change it.</w:t>
-      </w:r>
-      <w:r>
-        <w:t xml:space="preserve"> </w:t>
-      </w:r>
-      <w:r>
-        <w:t>We can achieve so by using the overloaded methods of View</w:t>
-      </w:r>
-      <w:r>
-        <w:t xml:space="preserve"> (as shown in the image below)</w:t>
-      </w:r>
-      <w:r>
-        <w:t>.</w:t>
+        <w:t xml:space="preserve">If you do not like this default </w:t>
+      </w:r>
+      <w:proofErr w:type="gramStart"/>
+      <w:r>
+        <w:t>convention(</w:t>
+      </w:r>
+      <w:proofErr w:type="gramEnd"/>
+      <w:r>
+        <w:t>shown in image above), you can change it.</w:t>
+      </w:r>
+      <w:r>
+        <w:t xml:space="preserve"> We can achieve so by using the overloaded methods of View (as shown in the image below).</w:t>
       </w:r>
     </w:p>
     <w:p>
@@ -6182,6 +7520,9 @@
     </w:p>
     <w:p>
       <w:r>
+        <w:rPr>
+          <w:noProof/>
+        </w:rPr>
         <w:drawing>
           <wp:inline distT="0" distB="0" distL="0" distR="0" wp14:anchorId="6617C75A" wp14:editId="3947B4CB">
             <wp:extent cx="5086611" cy="1251014"/>
@@ -6226,6 +7567,9 @@
     </w:p>
     <w:p>
       <w:r>
+        <w:rPr>
+          <w:noProof/>
+        </w:rPr>
         <w:drawing>
           <wp:inline distT="0" distB="0" distL="0" distR="0" wp14:anchorId="357E7489" wp14:editId="64CE497D">
             <wp:extent cx="5731510" cy="1042035"/>
@@ -6301,16 +7645,9 @@
           <w:color w:val="333333"/>
           <w:shd w:val="clear" w:color="auto" w:fill="FFFFFF"/>
         </w:rPr>
-        <w:t>Please note :</w:t>
-      </w:r>
-      <w:r>
-        <w:rPr>
-          <w:rFonts w:ascii="Arial" w:hAnsi="Arial" w:cs="Arial"/>
-          <w:color w:val="333333"/>
-          <w:shd w:val="clear" w:color="auto" w:fill="FFFFFF"/>
-        </w:rPr>
-        <w:t> With the absolute path, to get to the root project directory, we can use </w:t>
-      </w:r>
+        <w:t xml:space="preserve">Please </w:t>
+      </w:r>
+      <w:proofErr w:type="gramStart"/>
       <w:r>
         <w:rPr>
           <w:rFonts w:ascii="Arial" w:hAnsi="Arial" w:cs="Arial"/>
@@ -6319,15 +7656,16 @@
           <w:color w:val="333333"/>
           <w:shd w:val="clear" w:color="auto" w:fill="FFFFFF"/>
         </w:rPr>
-        <w:t>/</w:t>
-      </w:r>
+        <w:t>note :</w:t>
+      </w:r>
+      <w:proofErr w:type="gramEnd"/>
       <w:r>
         <w:rPr>
           <w:rFonts w:ascii="Arial" w:hAnsi="Arial" w:cs="Arial"/>
           <w:color w:val="333333"/>
           <w:shd w:val="clear" w:color="auto" w:fill="FFFFFF"/>
         </w:rPr>
-        <w:t> or </w:t>
+        <w:t> With the absolute path, to get to the root project directory, we can use </w:t>
       </w:r>
       <w:r>
         <w:rPr>
@@ -6337,6 +7675,24 @@
           <w:color w:val="333333"/>
           <w:shd w:val="clear" w:color="auto" w:fill="FFFFFF"/>
         </w:rPr>
+        <w:t>/</w:t>
+      </w:r>
+      <w:r>
+        <w:rPr>
+          <w:rFonts w:ascii="Arial" w:hAnsi="Arial" w:cs="Arial"/>
+          <w:color w:val="333333"/>
+          <w:shd w:val="clear" w:color="auto" w:fill="FFFFFF"/>
+        </w:rPr>
+        <w:t> or </w:t>
+      </w:r>
+      <w:r>
+        <w:rPr>
+          <w:rFonts w:ascii="Arial" w:hAnsi="Arial" w:cs="Arial"/>
+          <w:b/>
+          <w:bCs/>
+          <w:color w:val="333333"/>
+          <w:shd w:val="clear" w:color="auto" w:fill="FFFFFF"/>
+        </w:rPr>
         <w:t>~/</w:t>
       </w:r>
       <w:r>
@@ -6345,7 +7701,25 @@
           <w:color w:val="333333"/>
           <w:shd w:val="clear" w:color="auto" w:fill="FFFFFF"/>
         </w:rPr>
-        <w:t>. So the following 3 lines of code does the same thing</w:t>
+        <w:t xml:space="preserve">. </w:t>
+      </w:r>
+      <w:proofErr w:type="gramStart"/>
+      <w:r>
+        <w:rPr>
+          <w:rFonts w:ascii="Arial" w:hAnsi="Arial" w:cs="Arial"/>
+          <w:color w:val="333333"/>
+          <w:shd w:val="clear" w:color="auto" w:fill="FFFFFF"/>
+        </w:rPr>
+        <w:t>So</w:t>
+      </w:r>
+      <w:proofErr w:type="gramEnd"/>
+      <w:r>
+        <w:rPr>
+          <w:rFonts w:ascii="Arial" w:hAnsi="Arial" w:cs="Arial"/>
+          <w:color w:val="333333"/>
+          <w:shd w:val="clear" w:color="auto" w:fill="FFFFFF"/>
+        </w:rPr>
+        <w:t xml:space="preserve"> the following 3 lines of code does the same thing</w:t>
       </w:r>
     </w:p>
     <w:p>
@@ -6374,7 +7748,39 @@
           <w:rFonts w:asciiTheme="majorHAnsi" w:hAnsiTheme="majorHAnsi" w:cstheme="majorHAnsi"/>
           <w:color w:val="CC0000"/>
         </w:rPr>
-        <w:t>"MyViews/Test.cshtml"</w:t>
+        <w:t>"</w:t>
+      </w:r>
+      <w:proofErr w:type="spellStart"/>
+      <w:r>
+        <w:rPr>
+          <w:rFonts w:asciiTheme="majorHAnsi" w:hAnsiTheme="majorHAnsi" w:cstheme="majorHAnsi"/>
+          <w:color w:val="CC0000"/>
+        </w:rPr>
+        <w:t>MyViews</w:t>
+      </w:r>
+      <w:proofErr w:type="spellEnd"/>
+      <w:r>
+        <w:rPr>
+          <w:rFonts w:asciiTheme="majorHAnsi" w:hAnsiTheme="majorHAnsi" w:cstheme="majorHAnsi"/>
+          <w:color w:val="CC0000"/>
+        </w:rPr>
+        <w:t>/</w:t>
+      </w:r>
+      <w:proofErr w:type="spellStart"/>
+      <w:r>
+        <w:rPr>
+          <w:rFonts w:asciiTheme="majorHAnsi" w:hAnsiTheme="majorHAnsi" w:cstheme="majorHAnsi"/>
+          <w:color w:val="CC0000"/>
+        </w:rPr>
+        <w:t>Test.cshtml</w:t>
+      </w:r>
+      <w:proofErr w:type="spellEnd"/>
+      <w:r>
+        <w:rPr>
+          <w:rFonts w:asciiTheme="majorHAnsi" w:hAnsiTheme="majorHAnsi" w:cstheme="majorHAnsi"/>
+          <w:color w:val="CC0000"/>
+        </w:rPr>
+        <w:t>"</w:t>
       </w:r>
       <w:r>
         <w:rPr>
@@ -6416,7 +7822,39 @@
           <w:rFonts w:asciiTheme="majorHAnsi" w:hAnsiTheme="majorHAnsi" w:cstheme="majorHAnsi"/>
           <w:color w:val="CC0000"/>
         </w:rPr>
-        <w:t>"/MyViews/Test.cshtml"</w:t>
+        <w:t>"/</w:t>
+      </w:r>
+      <w:proofErr w:type="spellStart"/>
+      <w:r>
+        <w:rPr>
+          <w:rFonts w:asciiTheme="majorHAnsi" w:hAnsiTheme="majorHAnsi" w:cstheme="majorHAnsi"/>
+          <w:color w:val="CC0000"/>
+        </w:rPr>
+        <w:t>MyViews</w:t>
+      </w:r>
+      <w:proofErr w:type="spellEnd"/>
+      <w:r>
+        <w:rPr>
+          <w:rFonts w:asciiTheme="majorHAnsi" w:hAnsiTheme="majorHAnsi" w:cstheme="majorHAnsi"/>
+          <w:color w:val="CC0000"/>
+        </w:rPr>
+        <w:t>/</w:t>
+      </w:r>
+      <w:proofErr w:type="spellStart"/>
+      <w:r>
+        <w:rPr>
+          <w:rFonts w:asciiTheme="majorHAnsi" w:hAnsiTheme="majorHAnsi" w:cstheme="majorHAnsi"/>
+          <w:color w:val="CC0000"/>
+        </w:rPr>
+        <w:t>Test.cshtml</w:t>
+      </w:r>
+      <w:proofErr w:type="spellEnd"/>
+      <w:r>
+        <w:rPr>
+          <w:rFonts w:asciiTheme="majorHAnsi" w:hAnsiTheme="majorHAnsi" w:cstheme="majorHAnsi"/>
+          <w:color w:val="CC0000"/>
+        </w:rPr>
+        <w:t>"</w:t>
       </w:r>
       <w:r>
         <w:rPr>
@@ -6451,11 +7889,43 @@
           <w:rFonts w:asciiTheme="majorHAnsi" w:hAnsiTheme="majorHAnsi" w:cstheme="majorHAnsi"/>
           <w:color w:val="CC0000"/>
         </w:rPr>
-        <w:t>"~/MyViews/Test.cshtml"</w:t>
-      </w:r>
+        <w:t>"~/</w:t>
+      </w:r>
+      <w:proofErr w:type="spellStart"/>
       <w:r>
         <w:rPr>
           <w:rFonts w:asciiTheme="majorHAnsi" w:hAnsiTheme="majorHAnsi" w:cstheme="majorHAnsi"/>
+          <w:color w:val="CC0000"/>
+        </w:rPr>
+        <w:t>MyViews</w:t>
+      </w:r>
+      <w:proofErr w:type="spellEnd"/>
+      <w:r>
+        <w:rPr>
+          <w:rFonts w:asciiTheme="majorHAnsi" w:hAnsiTheme="majorHAnsi" w:cstheme="majorHAnsi"/>
+          <w:color w:val="CC0000"/>
+        </w:rPr>
+        <w:t>/</w:t>
+      </w:r>
+      <w:proofErr w:type="spellStart"/>
+      <w:r>
+        <w:rPr>
+          <w:rFonts w:asciiTheme="majorHAnsi" w:hAnsiTheme="majorHAnsi" w:cstheme="majorHAnsi"/>
+          <w:color w:val="CC0000"/>
+        </w:rPr>
+        <w:t>Test.cshtml</w:t>
+      </w:r>
+      <w:proofErr w:type="spellEnd"/>
+      <w:r>
+        <w:rPr>
+          <w:rFonts w:asciiTheme="majorHAnsi" w:hAnsiTheme="majorHAnsi" w:cstheme="majorHAnsi"/>
+          <w:color w:val="CC0000"/>
+        </w:rPr>
+        <w:t>"</w:t>
+      </w:r>
+      <w:r>
+        <w:rPr>
+          <w:rFonts w:asciiTheme="majorHAnsi" w:hAnsiTheme="majorHAnsi" w:cstheme="majorHAnsi"/>
           <w:color w:val="333333"/>
         </w:rPr>
         <w:t>);</w:t>
@@ -6481,7 +7951,15 @@
           <w:rFonts w:asciiTheme="majorHAnsi" w:hAnsiTheme="majorHAnsi" w:cstheme="majorHAnsi"/>
           <w:color w:val="333333"/>
         </w:rPr>
-        <w:t xml:space="preserve">And With relative path we use </w:t>
+        <w:t>And With relative path we use</w:t>
+      </w:r>
+      <w:proofErr w:type="gramStart"/>
+      <w:r>
+        <w:rPr>
+          <w:rFonts w:asciiTheme="majorHAnsi" w:hAnsiTheme="majorHAnsi" w:cstheme="majorHAnsi"/>
+          <w:color w:val="333333"/>
+        </w:rPr>
+        <w:t xml:space="preserve"> </w:t>
       </w:r>
       <w:r>
         <w:rPr>
@@ -6490,110 +7968,129 @@
           <w:bCs/>
           <w:color w:val="333333"/>
         </w:rPr>
-        <w:t>../</w:t>
-      </w:r>
-      <w:r>
-        <w:rPr>
-          <w:rFonts w:asciiTheme="majorHAnsi" w:hAnsiTheme="majorHAnsi" w:cstheme="majorHAnsi"/>
-          <w:color w:val="333333"/>
-        </w:rPr>
-        <w:t xml:space="preserve"> to get one level up or to the parent directory.</w:t>
-      </w:r>
-    </w:p>
-    <w:p>
-      <w:pPr>
-        <w:rPr>
-          <w:rFonts w:asciiTheme="majorHAnsi" w:hAnsiTheme="majorHAnsi" w:cstheme="majorHAnsi"/>
-          <w:color w:val="333333"/>
-        </w:rPr>
-      </w:pPr>
-      <w:r>
-        <w:rPr>
-          <w:rFonts w:asciiTheme="majorHAnsi" w:hAnsiTheme="majorHAnsi" w:cstheme="majorHAnsi"/>
-          <w:color w:val="0000FF"/>
-        </w:rPr>
-        <w:t>return </w:t>
-      </w:r>
-      <w:r>
-        <w:rPr>
-          <w:rFonts w:asciiTheme="majorHAnsi" w:hAnsiTheme="majorHAnsi" w:cstheme="majorHAnsi"/>
-          <w:color w:val="333333"/>
-        </w:rPr>
-        <w:t>View(</w:t>
-      </w:r>
-      <w:r>
-        <w:rPr>
-          <w:rFonts w:asciiTheme="majorHAnsi" w:hAnsiTheme="majorHAnsi" w:cstheme="majorHAnsi"/>
-          <w:color w:val="CC0000"/>
-        </w:rPr>
-        <w:t>"</w:t>
-      </w:r>
-      <w:r>
-        <w:rPr>
-          <w:rFonts w:asciiTheme="majorHAnsi" w:hAnsiTheme="majorHAnsi" w:cstheme="majorHAnsi"/>
-          <w:color w:val="CC0000"/>
-        </w:rPr>
         <w:t>..</w:t>
       </w:r>
-      <w:r>
-        <w:rPr>
-          <w:rFonts w:asciiTheme="majorHAnsi" w:hAnsiTheme="majorHAnsi" w:cstheme="majorHAnsi"/>
-          <w:color w:val="CC0000"/>
-        </w:rPr>
-        <w:t>/</w:t>
-      </w:r>
-      <w:r>
-        <w:rPr>
-          <w:rFonts w:asciiTheme="majorHAnsi" w:hAnsiTheme="majorHAnsi" w:cstheme="majorHAnsi"/>
-          <w:color w:val="CC0000"/>
-        </w:rPr>
-        <w:t>Test</w:t>
-      </w:r>
-      <w:r>
-        <w:rPr>
-          <w:rFonts w:asciiTheme="majorHAnsi" w:hAnsiTheme="majorHAnsi" w:cstheme="majorHAnsi"/>
-          <w:color w:val="CC0000"/>
-        </w:rPr>
-        <w:t>/</w:t>
-      </w:r>
-      <w:r>
-        <w:rPr>
-          <w:rFonts w:asciiTheme="majorHAnsi" w:hAnsiTheme="majorHAnsi" w:cstheme="majorHAnsi"/>
-          <w:color w:val="CC0000"/>
-        </w:rPr>
-        <w:t>Update</w:t>
-      </w:r>
-      <w:r>
-        <w:rPr>
-          <w:rFonts w:asciiTheme="majorHAnsi" w:hAnsiTheme="majorHAnsi" w:cstheme="majorHAnsi"/>
-          <w:color w:val="CC0000"/>
-        </w:rPr>
-        <w:t>.cshtml"</w:t>
-      </w:r>
-      <w:r>
-        <w:rPr>
-          <w:rFonts w:asciiTheme="majorHAnsi" w:hAnsiTheme="majorHAnsi" w:cstheme="majorHAnsi"/>
-          <w:color w:val="333333"/>
-        </w:rPr>
-        <w:t>);</w:t>
-      </w:r>
-    </w:p>
-    <w:p>
-      <w:pPr>
+      <w:proofErr w:type="gramEnd"/>
+      <w:r>
         <w:rPr>
           <w:rFonts w:asciiTheme="majorHAnsi" w:hAnsiTheme="majorHAnsi" w:cstheme="majorHAnsi"/>
           <w:b/>
           <w:bCs/>
           <w:color w:val="333333"/>
         </w:rPr>
-      </w:pPr>
-      <w:r>
+        <w:t>/</w:t>
+      </w:r>
+      <w:r>
+        <w:rPr>
+          <w:rFonts w:asciiTheme="majorHAnsi" w:hAnsiTheme="majorHAnsi" w:cstheme="majorHAnsi"/>
+          <w:color w:val="333333"/>
+        </w:rPr>
+        <w:t xml:space="preserve"> to get one level up or to the parent directory.</w:t>
+      </w:r>
+    </w:p>
+    <w:p>
+      <w:pPr>
+        <w:rPr>
+          <w:rFonts w:asciiTheme="majorHAnsi" w:hAnsiTheme="majorHAnsi" w:cstheme="majorHAnsi"/>
+          <w:color w:val="333333"/>
+        </w:rPr>
+      </w:pPr>
+      <w:r>
+        <w:rPr>
+          <w:rFonts w:asciiTheme="majorHAnsi" w:hAnsiTheme="majorHAnsi" w:cstheme="majorHAnsi"/>
+          <w:color w:val="0000FF"/>
+        </w:rPr>
+        <w:t>return </w:t>
+      </w:r>
+      <w:r>
+        <w:rPr>
+          <w:rFonts w:asciiTheme="majorHAnsi" w:hAnsiTheme="majorHAnsi" w:cstheme="majorHAnsi"/>
+          <w:color w:val="333333"/>
+        </w:rPr>
+        <w:t>View(</w:t>
+      </w:r>
+      <w:r>
+        <w:rPr>
+          <w:rFonts w:asciiTheme="majorHAnsi" w:hAnsiTheme="majorHAnsi" w:cstheme="majorHAnsi"/>
+          <w:color w:val="CC0000"/>
+        </w:rPr>
+        <w:t>"</w:t>
+      </w:r>
+      <w:r>
+        <w:rPr>
+          <w:rFonts w:asciiTheme="majorHAnsi" w:hAnsiTheme="majorHAnsi" w:cstheme="majorHAnsi"/>
+          <w:color w:val="CC0000"/>
+        </w:rPr>
+        <w:t>..</w:t>
+      </w:r>
+      <w:r>
+        <w:rPr>
+          <w:rFonts w:asciiTheme="majorHAnsi" w:hAnsiTheme="majorHAnsi" w:cstheme="majorHAnsi"/>
+          <w:color w:val="CC0000"/>
+        </w:rPr>
+        <w:t>/</w:t>
+      </w:r>
+      <w:r>
+        <w:rPr>
+          <w:rFonts w:asciiTheme="majorHAnsi" w:hAnsiTheme="majorHAnsi" w:cstheme="majorHAnsi"/>
+          <w:color w:val="CC0000"/>
+        </w:rPr>
+        <w:t>Test</w:t>
+      </w:r>
+      <w:r>
+        <w:rPr>
+          <w:rFonts w:asciiTheme="majorHAnsi" w:hAnsiTheme="majorHAnsi" w:cstheme="majorHAnsi"/>
+          <w:color w:val="CC0000"/>
+        </w:rPr>
+        <w:t>/</w:t>
+      </w:r>
+      <w:proofErr w:type="spellStart"/>
+      <w:r>
+        <w:rPr>
+          <w:rFonts w:asciiTheme="majorHAnsi" w:hAnsiTheme="majorHAnsi" w:cstheme="majorHAnsi"/>
+          <w:color w:val="CC0000"/>
+        </w:rPr>
+        <w:t>Update</w:t>
+      </w:r>
+      <w:r>
+        <w:rPr>
+          <w:rFonts w:asciiTheme="majorHAnsi" w:hAnsiTheme="majorHAnsi" w:cstheme="majorHAnsi"/>
+          <w:color w:val="CC0000"/>
+        </w:rPr>
+        <w:t>.cshtml</w:t>
+      </w:r>
+      <w:proofErr w:type="spellEnd"/>
+      <w:r>
+        <w:rPr>
+          <w:rFonts w:asciiTheme="majorHAnsi" w:hAnsiTheme="majorHAnsi" w:cstheme="majorHAnsi"/>
+          <w:color w:val="CC0000"/>
+        </w:rPr>
+        <w:t>"</w:t>
+      </w:r>
+      <w:r>
+        <w:rPr>
+          <w:rFonts w:asciiTheme="majorHAnsi" w:hAnsiTheme="majorHAnsi" w:cstheme="majorHAnsi"/>
+          <w:color w:val="333333"/>
+        </w:rPr>
+        <w:t>);</w:t>
+      </w:r>
+    </w:p>
+    <w:p>
+      <w:pPr>
         <w:rPr>
           <w:rFonts w:asciiTheme="majorHAnsi" w:hAnsiTheme="majorHAnsi" w:cstheme="majorHAnsi"/>
           <w:b/>
           <w:bCs/>
           <w:color w:val="333333"/>
         </w:rPr>
+      </w:pPr>
+      <w:r>
+        <w:rPr>
+          <w:rFonts w:asciiTheme="majorHAnsi" w:hAnsiTheme="majorHAnsi" w:cstheme="majorHAnsi"/>
+          <w:b/>
+          <w:bCs/>
+          <w:color w:val="333333"/>
+        </w:rPr>
         <w:t>for example:</w:t>
       </w:r>
     </w:p>
@@ -6607,6 +8104,7 @@
       <w:r>
         <w:rPr>
           <w:rFonts w:asciiTheme="majorHAnsi" w:hAnsiTheme="majorHAnsi" w:cstheme="majorHAnsi"/>
+          <w:noProof/>
           <w:color w:val="333333"/>
         </w:rPr>
         <w:drawing>
@@ -6650,8 +8148,13 @@
       <w:pPr>
         <w:pStyle w:val="Heading3"/>
       </w:pPr>
-      <w:r>
-        <w:t>View() or View(Object Model)</w:t>
+      <w:proofErr w:type="gramStart"/>
+      <w:r>
+        <w:t>View(</w:t>
+      </w:r>
+      <w:proofErr w:type="gramEnd"/>
+      <w:r>
+        <w:t>) or View(Object Model)</w:t>
       </w:r>
     </w:p>
     <w:p>
@@ -6663,8 +8166,21 @@
       <w:pPr>
         <w:pStyle w:val="Heading3"/>
       </w:pPr>
-      <w:r>
-        <w:t>View(string viewName)</w:t>
+      <w:proofErr w:type="gramStart"/>
+      <w:r>
+        <w:t>View(</w:t>
+      </w:r>
+      <w:proofErr w:type="gramEnd"/>
+      <w:r>
+        <w:t xml:space="preserve">string </w:t>
+      </w:r>
+      <w:proofErr w:type="spellStart"/>
+      <w:r>
+        <w:t>viewName</w:t>
+      </w:r>
+      <w:proofErr w:type="spellEnd"/>
+      <w:r>
+        <w:t>)</w:t>
       </w:r>
     </w:p>
     <w:p>
@@ -6712,7 +8228,20 @@
         </w:numPr>
       </w:pPr>
       <w:r>
-        <w:t>With absolute path .cshtml extension must be specified</w:t>
+        <w:t xml:space="preserve">With absolute </w:t>
+      </w:r>
+      <w:proofErr w:type="gramStart"/>
+      <w:r>
+        <w:t>path .</w:t>
+      </w:r>
+      <w:proofErr w:type="spellStart"/>
+      <w:r>
+        <w:t>cshtml</w:t>
+      </w:r>
+      <w:proofErr w:type="spellEnd"/>
+      <w:proofErr w:type="gramEnd"/>
+      <w:r>
+        <w:t xml:space="preserve"> extension must be specified</w:t>
       </w:r>
     </w:p>
     <w:p>
@@ -6724,16 +8253,294 @@
         </w:numPr>
       </w:pPr>
       <w:r>
-        <w:t>With relative path do not specify the file extension .cshtml</w:t>
-      </w:r>
+        <w:t xml:space="preserve">With relative path do not specify the file </w:t>
+      </w:r>
+      <w:proofErr w:type="gramStart"/>
+      <w:r>
+        <w:t>extension .</w:t>
+      </w:r>
+      <w:proofErr w:type="spellStart"/>
+      <w:r>
+        <w:t>cshtml</w:t>
+      </w:r>
+      <w:proofErr w:type="spellEnd"/>
+      <w:proofErr w:type="gramEnd"/>
     </w:p>
     <w:p>
       <w:pPr>
         <w:pStyle w:val="Heading3"/>
       </w:pPr>
-      <w:r>
-        <w:t>View(string viewName, object model</w:t>
-      </w:r>
+      <w:proofErr w:type="gramStart"/>
+      <w:r>
+        <w:t>View(</w:t>
+      </w:r>
+      <w:proofErr w:type="gramEnd"/>
+      <w:r>
+        <w:t xml:space="preserve">string </w:t>
+      </w:r>
+      <w:proofErr w:type="spellStart"/>
+      <w:r>
+        <w:t>viewName</w:t>
+      </w:r>
+      <w:proofErr w:type="spellEnd"/>
+      <w:r>
+        <w:t>, object model</w:t>
+      </w:r>
+    </w:p>
+    <w:p>
+      <w:pPr>
+        <w:pStyle w:val="Heading1"/>
+      </w:pPr>
+    </w:p>
+    <w:p>
+      <w:pPr>
+        <w:pStyle w:val="Heading1"/>
+      </w:pPr>
+      <w:r>
+        <w:t>Passing Data to View from Controller</w:t>
+      </w:r>
+    </w:p>
+    <w:p>
+      <w:pPr>
+        <w:pStyle w:val="Heading2"/>
+      </w:pPr>
+      <w:r>
+        <w:t>Different ways of passing data to a View from a Controller</w:t>
+      </w:r>
+    </w:p>
+    <w:p>
+      <w:pPr>
+        <w:pStyle w:val="ListParagraph"/>
+        <w:numPr>
+          <w:ilvl w:val="0"/>
+          <w:numId w:val="32"/>
+        </w:numPr>
+      </w:pPr>
+      <w:proofErr w:type="spellStart"/>
+      <w:r>
+        <w:t>ViewData</w:t>
+      </w:r>
+      <w:proofErr w:type="spellEnd"/>
+    </w:p>
+    <w:p>
+      <w:pPr>
+        <w:pStyle w:val="ListParagraph"/>
+        <w:numPr>
+          <w:ilvl w:val="0"/>
+          <w:numId w:val="32"/>
+        </w:numPr>
+      </w:pPr>
+      <w:proofErr w:type="spellStart"/>
+      <w:r>
+        <w:t>ViewBag</w:t>
+      </w:r>
+      <w:proofErr w:type="spellEnd"/>
+    </w:p>
+    <w:p>
+      <w:pPr>
+        <w:pStyle w:val="ListParagraph"/>
+        <w:numPr>
+          <w:ilvl w:val="0"/>
+          <w:numId w:val="32"/>
+        </w:numPr>
+      </w:pPr>
+      <w:r>
+        <w:t>Strongly Typed View</w:t>
+      </w:r>
+    </w:p>
+    <w:p>
+      <w:pPr>
+        <w:pStyle w:val="Heading2"/>
+      </w:pPr>
+      <w:proofErr w:type="spellStart"/>
+      <w:r>
+        <w:t>ViewData</w:t>
+      </w:r>
+      <w:proofErr w:type="spellEnd"/>
+    </w:p>
+    <w:p>
+      <w:pPr>
+        <w:pStyle w:val="ListParagraph"/>
+        <w:numPr>
+          <w:ilvl w:val="0"/>
+          <w:numId w:val="37"/>
+        </w:numPr>
+      </w:pPr>
+      <w:r>
+        <w:t>Dictionary of weakly typed objects</w:t>
+      </w:r>
+    </w:p>
+    <w:p>
+      <w:pPr>
+        <w:pStyle w:val="ListParagraph"/>
+        <w:numPr>
+          <w:ilvl w:val="0"/>
+          <w:numId w:val="37"/>
+        </w:numPr>
+      </w:pPr>
+      <w:r>
+        <w:t>Use string keys to store and retrieve data</w:t>
+      </w:r>
+    </w:p>
+    <w:p>
+      <w:pPr>
+        <w:pStyle w:val="ListParagraph"/>
+        <w:numPr>
+          <w:ilvl w:val="0"/>
+          <w:numId w:val="37"/>
+        </w:numPr>
+      </w:pPr>
+      <w:r>
+        <w:t>Dynamically resolved at runtime</w:t>
+      </w:r>
+    </w:p>
+    <w:p>
+      <w:pPr>
+        <w:pStyle w:val="ListParagraph"/>
+        <w:numPr>
+          <w:ilvl w:val="0"/>
+          <w:numId w:val="37"/>
+        </w:numPr>
+      </w:pPr>
+      <w:r>
+        <w:t xml:space="preserve">No compile – time type checking and </w:t>
+      </w:r>
+      <w:proofErr w:type="spellStart"/>
+      <w:r>
+        <w:t>Intellisens</w:t>
+      </w:r>
+      <w:proofErr w:type="spellEnd"/>
+    </w:p>
+    <w:p>
+      <w:r>
+        <w:rPr>
+          <w:b/>
+          <w:bCs/>
+        </w:rPr>
+        <w:lastRenderedPageBreak/>
+        <w:t xml:space="preserve">Action </w:t>
+      </w:r>
+      <w:proofErr w:type="gramStart"/>
+      <w:r>
+        <w:rPr>
+          <w:b/>
+          <w:bCs/>
+        </w:rPr>
+        <w:t>Method :</w:t>
+      </w:r>
+      <w:proofErr w:type="gramEnd"/>
+      <w:r>
+        <w:rPr>
+          <w:b/>
+          <w:bCs/>
+        </w:rPr>
+        <w:t xml:space="preserve"> </w:t>
+      </w:r>
+      <w:r>
+        <w:drawing>
+          <wp:inline distT="0" distB="0" distL="0" distR="0" wp14:anchorId="358F6F80" wp14:editId="6BAE0837">
+            <wp:extent cx="5641145" cy="1416050"/>
+            <wp:effectExtent l="0" t="0" r="0" b="0"/>
+            <wp:docPr id="505075526" name="Picture 1"/>
+            <wp:cNvGraphicFramePr>
+              <a:graphicFrameLocks xmlns:a="http://schemas.openxmlformats.org/drawingml/2006/main" noChangeAspect="1"/>
+            </wp:cNvGraphicFramePr>
+            <a:graphic xmlns:a="http://schemas.openxmlformats.org/drawingml/2006/main">
+              <a:graphicData uri="http://schemas.openxmlformats.org/drawingml/2006/picture">
+                <pic:pic xmlns:pic="http://schemas.openxmlformats.org/drawingml/2006/picture">
+                  <pic:nvPicPr>
+                    <pic:cNvPr id="505075526" name=""/>
+                    <pic:cNvPicPr/>
+                  </pic:nvPicPr>
+                  <pic:blipFill>
+                    <a:blip r:embed="rId52"/>
+                    <a:stretch>
+                      <a:fillRect/>
+                    </a:stretch>
+                  </pic:blipFill>
+                  <pic:spPr>
+                    <a:xfrm>
+                      <a:off x="0" y="0"/>
+                      <a:ext cx="5643199" cy="1416566"/>
+                    </a:xfrm>
+                    <a:prstGeom prst="rect">
+                      <a:avLst/>
+                    </a:prstGeom>
+                  </pic:spPr>
+                </pic:pic>
+              </a:graphicData>
+            </a:graphic>
+          </wp:inline>
+        </w:drawing>
+      </w:r>
+    </w:p>
+    <w:p>
+      <w:pPr>
+        <w:rPr>
+          <w:b/>
+          <w:bCs/>
+        </w:rPr>
+      </w:pPr>
+      <w:proofErr w:type="gramStart"/>
+      <w:r>
+        <w:rPr>
+          <w:b/>
+          <w:bCs/>
+        </w:rPr>
+        <w:t>View :</w:t>
+      </w:r>
+      <w:proofErr w:type="gramEnd"/>
+    </w:p>
+    <w:p>
+      <w:pPr>
+        <w:tabs>
+          <w:tab w:val="left" w:pos="2758"/>
+        </w:tabs>
+      </w:pPr>
+      <w:r>
+        <w:drawing>
+          <wp:inline distT="0" distB="0" distL="0" distR="0" wp14:anchorId="68388994" wp14:editId="1216579C">
+            <wp:extent cx="5731510" cy="3073400"/>
+            <wp:effectExtent l="0" t="0" r="2540" b="0"/>
+            <wp:docPr id="441275878" name="Picture 1"/>
+            <wp:cNvGraphicFramePr>
+              <a:graphicFrameLocks xmlns:a="http://schemas.openxmlformats.org/drawingml/2006/main" noChangeAspect="1"/>
+            </wp:cNvGraphicFramePr>
+            <a:graphic xmlns:a="http://schemas.openxmlformats.org/drawingml/2006/main">
+              <a:graphicData uri="http://schemas.openxmlformats.org/drawingml/2006/picture">
+                <pic:pic xmlns:pic="http://schemas.openxmlformats.org/drawingml/2006/picture">
+                  <pic:nvPicPr>
+                    <pic:cNvPr id="441275878" name=""/>
+                    <pic:cNvPicPr/>
+                  </pic:nvPicPr>
+                  <pic:blipFill>
+                    <a:blip r:embed="rId53"/>
+                    <a:stretch>
+                      <a:fillRect/>
+                    </a:stretch>
+                  </pic:blipFill>
+                  <pic:spPr>
+                    <a:xfrm>
+                      <a:off x="0" y="0"/>
+                      <a:ext cx="5731510" cy="3073400"/>
+                    </a:xfrm>
+                    <a:prstGeom prst="rect">
+                      <a:avLst/>
+                    </a:prstGeom>
+                  </pic:spPr>
+                </pic:pic>
+              </a:graphicData>
+            </a:graphic>
+          </wp:inline>
+        </w:drawing>
+      </w:r>
+    </w:p>
+    <w:p>
+      <w:pPr>
+        <w:tabs>
+          <w:tab w:val="left" w:pos="2758"/>
+        </w:tabs>
+      </w:pPr>
     </w:p>
     <w:sectPr>
       <w:pgSz w:w="11906" w:h="16838"/>
@@ -6747,6 +8554,32 @@
 
 <file path=word/numbering.xml><?xml version="1.0" encoding="utf-8"?>
 <w:numbering xmlns:wpc="http://schemas.microsoft.com/office/word/2010/wordprocessingCanvas" xmlns:cx="http://schemas.microsoft.com/office/drawing/2014/chartex" xmlns:cx1="http://schemas.microsoft.com/office/drawing/2015/9/8/chartex" xmlns:cx2="http://schemas.microsoft.com/office/drawing/2015/10/21/chartex" xmlns:cx3="http://schemas.microsoft.com/office/drawing/2016/5/9/chartex" xmlns:cx4="http://schemas.microsoft.com/office/drawing/2016/5/10/chartex" xmlns:cx5="http://schemas.microsoft.com/office/drawing/2016/5/11/chartex" xmlns:cx6="http://schemas.microsoft.com/office/drawing/2016/5/12/chartex" xmlns:cx7="http://schemas.microsoft.com/office/drawing/2016/5/13/chartex" xmlns:cx8="http://schemas.microsoft.com/office/drawing/2016/5/14/chartex" xmlns:mc="http://schemas.openxmlformats.org/markup-compatibility/2006" xmlns:aink="http://schemas.microsoft.com/office/drawing/2016/ink" xmlns:am3d="http://schemas.microsoft.com/office/drawing/2017/model3d" xmlns:o="urn:schemas-microsoft-com:office:office" xmlns:oel="http://schemas.microsoft.com/office/2019/extlst" xmlns:r="http://schemas.openxmlformats.org/officeDocument/2006/relationships" xmlns:m="http://schemas.openxmlformats.org/officeDocument/2006/math" xmlns:v="urn:schemas-microsoft-com:vml" xmlns:wp14="http://schemas.microsoft.com/office/word/2010/wordprocessingDrawing" xmlns:wp="http://schemas.openxmlformats.org/drawingml/2006/wordprocessingDrawing" xmlns:w10="urn:schemas-microsoft-com:office:word" xmlns:w="http://schemas.openxmlformats.org/wordprocessingml/2006/main" xmlns:w14="http://schemas.microsoft.com/office/word/2010/wordml" xmlns:w15="http://schemas.microsoft.com/office/word/2012/wordml" xmlns:w16cex="http://schemas.microsoft.com/office/word/2018/wordml/cex" xmlns:w16cid="http://schemas.microsoft.com/office/word/2016/wordml/cid" xmlns:w16="http://schemas.microsoft.com/office/word/2018/wordml" xmlns:w16sdtdh="http://schemas.microsoft.com/office/word/2020/wordml/sdtdatahash" xmlns:w16se="http://schemas.microsoft.com/office/word/2015/wordml/symex" xmlns:wpg="http://schemas.microsoft.com/office/word/2010/wordprocessingGroup" xmlns:wpi="http://schemas.microsoft.com/office/word/2010/wordprocessingInk" xmlns:wne="http://schemas.microsoft.com/office/word/2006/wordml" xmlns:wps="http://schemas.microsoft.com/office/word/2010/wordprocessingShape" mc:Ignorable="w14 w15 w16se w16cid w16 w16cex w16sdtdh wp14">
+  <w:numPicBullet w:numPicBulletId="0">
+    <w:pict>
+      <v:shapetype id="_x0000_t75" coordsize="21600,21600" o:spt="75" o:preferrelative="t" path="m@4@5l@4@11@9@11@9@5xe" filled="f" stroked="f">
+        <v:stroke joinstyle="miter"/>
+        <v:formulas>
+          <v:f eqn="if lineDrawn pixelLineWidth 0"/>
+          <v:f eqn="sum @0 1 0"/>
+          <v:f eqn="sum 0 0 @1"/>
+          <v:f eqn="prod @2 1 2"/>
+          <v:f eqn="prod @3 21600 pixelWidth"/>
+          <v:f eqn="prod @3 21600 pixelHeight"/>
+          <v:f eqn="sum @0 0 1"/>
+          <v:f eqn="prod @6 1 2"/>
+          <v:f eqn="prod @7 21600 pixelWidth"/>
+          <v:f eqn="sum @8 21600 0"/>
+          <v:f eqn="prod @7 21600 pixelHeight"/>
+          <v:f eqn="sum @10 21600 0"/>
+        </v:formulas>
+        <v:path o:extrusionok="f" gradientshapeok="t" o:connecttype="rect"/>
+        <o:lock v:ext="edit" aspectratio="t"/>
+      </v:shapetype>
+      <v:shape id="_x0000_i1045" type="#_x0000_t75" style="width:11.1pt;height:11.1pt" o:bullet="t">
+        <v:imagedata r:id="rId1" o:title="mso1895"/>
+      </v:shape>
+    </w:pict>
+  </w:numPicBullet>
   <w:abstractNum w:abstractNumId="0" w15:restartNumberingAfterBreak="0">
     <w:nsid w:val="0266424D"/>
     <w:multiLevelType w:val="hybridMultilevel"/>
@@ -6974,6 +8807,119 @@
     </w:lvl>
   </w:abstractNum>
   <w:abstractNum w:abstractNumId="2" w15:restartNumberingAfterBreak="0">
+    <w:nsid w:val="048C1BE3"/>
+    <w:multiLevelType w:val="hybridMultilevel"/>
+    <w:tmpl w:val="FE7A3DA2"/>
+    <w:lvl w:ilvl="0" w:tplc="40090001">
+      <w:start w:val="1"/>
+      <w:numFmt w:val="bullet"/>
+      <w:lvlText w:val=""/>
+      <w:lvlJc w:val="left"/>
+      <w:pPr>
+        <w:ind w:left="1440" w:hanging="360"/>
+      </w:pPr>
+      <w:rPr>
+        <w:rFonts w:ascii="Symbol" w:hAnsi="Symbol" w:hint="default"/>
+      </w:rPr>
+    </w:lvl>
+    <w:lvl w:ilvl="1" w:tplc="40090003" w:tentative="1">
+      <w:start w:val="1"/>
+      <w:numFmt w:val="bullet"/>
+      <w:lvlText w:val="o"/>
+      <w:lvlJc w:val="left"/>
+      <w:pPr>
+        <w:ind w:left="2160" w:hanging="360"/>
+      </w:pPr>
+      <w:rPr>
+        <w:rFonts w:ascii="Courier New" w:hAnsi="Courier New" w:cs="Courier New" w:hint="default"/>
+      </w:rPr>
+    </w:lvl>
+    <w:lvl w:ilvl="2" w:tplc="40090005" w:tentative="1">
+      <w:start w:val="1"/>
+      <w:numFmt w:val="bullet"/>
+      <w:lvlText w:val=""/>
+      <w:lvlJc w:val="left"/>
+      <w:pPr>
+        <w:ind w:left="2880" w:hanging="360"/>
+      </w:pPr>
+      <w:rPr>
+        <w:rFonts w:ascii="Wingdings" w:hAnsi="Wingdings" w:hint="default"/>
+      </w:rPr>
+    </w:lvl>
+    <w:lvl w:ilvl="3" w:tplc="40090001" w:tentative="1">
+      <w:start w:val="1"/>
+      <w:numFmt w:val="bullet"/>
+      <w:lvlText w:val=""/>
+      <w:lvlJc w:val="left"/>
+      <w:pPr>
+        <w:ind w:left="3600" w:hanging="360"/>
+      </w:pPr>
+      <w:rPr>
+        <w:rFonts w:ascii="Symbol" w:hAnsi="Symbol" w:hint="default"/>
+      </w:rPr>
+    </w:lvl>
+    <w:lvl w:ilvl="4" w:tplc="40090003" w:tentative="1">
+      <w:start w:val="1"/>
+      <w:numFmt w:val="bullet"/>
+      <w:lvlText w:val="o"/>
+      <w:lvlJc w:val="left"/>
+      <w:pPr>
+        <w:ind w:left="4320" w:hanging="360"/>
+      </w:pPr>
+      <w:rPr>
+        <w:rFonts w:ascii="Courier New" w:hAnsi="Courier New" w:cs="Courier New" w:hint="default"/>
+      </w:rPr>
+    </w:lvl>
+    <w:lvl w:ilvl="5" w:tplc="40090005" w:tentative="1">
+      <w:start w:val="1"/>
+      <w:numFmt w:val="bullet"/>
+      <w:lvlText w:val=""/>
+      <w:lvlJc w:val="left"/>
+      <w:pPr>
+        <w:ind w:left="5040" w:hanging="360"/>
+      </w:pPr>
+      <w:rPr>
+        <w:rFonts w:ascii="Wingdings" w:hAnsi="Wingdings" w:hint="default"/>
+      </w:rPr>
+    </w:lvl>
+    <w:lvl w:ilvl="6" w:tplc="40090001" w:tentative="1">
+      <w:start w:val="1"/>
+      <w:numFmt w:val="bullet"/>
+      <w:lvlText w:val=""/>
+      <w:lvlJc w:val="left"/>
+      <w:pPr>
+        <w:ind w:left="5760" w:hanging="360"/>
+      </w:pPr>
+      <w:rPr>
+        <w:rFonts w:ascii="Symbol" w:hAnsi="Symbol" w:hint="default"/>
+      </w:rPr>
+    </w:lvl>
+    <w:lvl w:ilvl="7" w:tplc="40090003" w:tentative="1">
+      <w:start w:val="1"/>
+      <w:numFmt w:val="bullet"/>
+      <w:lvlText w:val="o"/>
+      <w:lvlJc w:val="left"/>
+      <w:pPr>
+        <w:ind w:left="6480" w:hanging="360"/>
+      </w:pPr>
+      <w:rPr>
+        <w:rFonts w:ascii="Courier New" w:hAnsi="Courier New" w:cs="Courier New" w:hint="default"/>
+      </w:rPr>
+    </w:lvl>
+    <w:lvl w:ilvl="8" w:tplc="40090005" w:tentative="1">
+      <w:start w:val="1"/>
+      <w:numFmt w:val="bullet"/>
+      <w:lvlText w:val=""/>
+      <w:lvlJc w:val="left"/>
+      <w:pPr>
+        <w:ind w:left="7200" w:hanging="360"/>
+      </w:pPr>
+      <w:rPr>
+        <w:rFonts w:ascii="Wingdings" w:hAnsi="Wingdings" w:hint="default"/>
+      </w:rPr>
+    </w:lvl>
+  </w:abstractNum>
+  <w:abstractNum w:abstractNumId="3" w15:restartNumberingAfterBreak="0">
     <w:nsid w:val="0BC11794"/>
     <w:multiLevelType w:val="hybridMultilevel"/>
     <w:tmpl w:val="9B2C6986"/>
@@ -7086,7 +9032,7 @@
       </w:rPr>
     </w:lvl>
   </w:abstractNum>
-  <w:abstractNum w:abstractNumId="3" w15:restartNumberingAfterBreak="0">
+  <w:abstractNum w:abstractNumId="4" w15:restartNumberingAfterBreak="0">
     <w:nsid w:val="0C77740C"/>
     <w:multiLevelType w:val="hybridMultilevel"/>
     <w:tmpl w:val="7C126418"/>
@@ -7172,7 +9118,7 @@
       </w:pPr>
     </w:lvl>
   </w:abstractNum>
-  <w:abstractNum w:abstractNumId="4" w15:restartNumberingAfterBreak="0">
+  <w:abstractNum w:abstractNumId="5" w15:restartNumberingAfterBreak="0">
     <w:nsid w:val="0D855154"/>
     <w:multiLevelType w:val="hybridMultilevel"/>
     <w:tmpl w:val="82BA9B40"/>
@@ -7285,7 +9231,7 @@
       </w:rPr>
     </w:lvl>
   </w:abstractNum>
-  <w:abstractNum w:abstractNumId="5" w15:restartNumberingAfterBreak="0">
+  <w:abstractNum w:abstractNumId="6" w15:restartNumberingAfterBreak="0">
     <w:nsid w:val="0E0E4FE6"/>
     <w:multiLevelType w:val="hybridMultilevel"/>
     <w:tmpl w:val="01FC8482"/>
@@ -7398,7 +9344,7 @@
       </w:rPr>
     </w:lvl>
   </w:abstractNum>
-  <w:abstractNum w:abstractNumId="6" w15:restartNumberingAfterBreak="0">
+  <w:abstractNum w:abstractNumId="7" w15:restartNumberingAfterBreak="0">
     <w:nsid w:val="11F91F59"/>
     <w:multiLevelType w:val="hybridMultilevel"/>
     <w:tmpl w:val="7CF064BA"/>
@@ -7511,7 +9457,7 @@
       </w:rPr>
     </w:lvl>
   </w:abstractNum>
-  <w:abstractNum w:abstractNumId="7" w15:restartNumberingAfterBreak="0">
+  <w:abstractNum w:abstractNumId="8" w15:restartNumberingAfterBreak="0">
     <w:nsid w:val="127F505F"/>
     <w:multiLevelType w:val="hybridMultilevel"/>
     <w:tmpl w:val="0066AC62"/>
@@ -7597,7 +9543,7 @@
       </w:pPr>
     </w:lvl>
   </w:abstractNum>
-  <w:abstractNum w:abstractNumId="8" w15:restartNumberingAfterBreak="0">
+  <w:abstractNum w:abstractNumId="9" w15:restartNumberingAfterBreak="0">
     <w:nsid w:val="14D27606"/>
     <w:multiLevelType w:val="hybridMultilevel"/>
     <w:tmpl w:val="42366AB0"/>
@@ -7710,7 +9656,7 @@
       </w:rPr>
     </w:lvl>
   </w:abstractNum>
-  <w:abstractNum w:abstractNumId="9" w15:restartNumberingAfterBreak="0">
+  <w:abstractNum w:abstractNumId="10" w15:restartNumberingAfterBreak="0">
     <w:nsid w:val="15201BC2"/>
     <w:multiLevelType w:val="hybridMultilevel"/>
     <w:tmpl w:val="4C7C926A"/>
@@ -7823,7 +9769,7 @@
       </w:rPr>
     </w:lvl>
   </w:abstractNum>
-  <w:abstractNum w:abstractNumId="10" w15:restartNumberingAfterBreak="0">
+  <w:abstractNum w:abstractNumId="11" w15:restartNumberingAfterBreak="0">
     <w:nsid w:val="15213F18"/>
     <w:multiLevelType w:val="hybridMultilevel"/>
     <w:tmpl w:val="5D78317A"/>
@@ -7936,7 +9882,7 @@
       </w:rPr>
     </w:lvl>
   </w:abstractNum>
-  <w:abstractNum w:abstractNumId="11" w15:restartNumberingAfterBreak="0">
+  <w:abstractNum w:abstractNumId="12" w15:restartNumberingAfterBreak="0">
     <w:nsid w:val="23DE221B"/>
     <w:multiLevelType w:val="hybridMultilevel"/>
     <w:tmpl w:val="5F0E30B0"/>
@@ -8049,7 +9995,7 @@
       </w:rPr>
     </w:lvl>
   </w:abstractNum>
-  <w:abstractNum w:abstractNumId="12" w15:restartNumberingAfterBreak="0">
+  <w:abstractNum w:abstractNumId="13" w15:restartNumberingAfterBreak="0">
     <w:nsid w:val="23F93038"/>
     <w:multiLevelType w:val="hybridMultilevel"/>
     <w:tmpl w:val="35183918"/>
@@ -8162,7 +10108,7 @@
       </w:rPr>
     </w:lvl>
   </w:abstractNum>
-  <w:abstractNum w:abstractNumId="13" w15:restartNumberingAfterBreak="0">
+  <w:abstractNum w:abstractNumId="14" w15:restartNumberingAfterBreak="0">
     <w:nsid w:val="2A0069C2"/>
     <w:multiLevelType w:val="multilevel"/>
     <w:tmpl w:val="0A70CA8C"/>
@@ -8311,7 +10257,7 @@
       </w:rPr>
     </w:lvl>
   </w:abstractNum>
-  <w:abstractNum w:abstractNumId="14" w15:restartNumberingAfterBreak="0">
+  <w:abstractNum w:abstractNumId="15" w15:restartNumberingAfterBreak="0">
     <w:nsid w:val="2ACE6388"/>
     <w:multiLevelType w:val="hybridMultilevel"/>
     <w:tmpl w:val="68920AD8"/>
@@ -8424,7 +10370,120 @@
       </w:rPr>
     </w:lvl>
   </w:abstractNum>
-  <w:abstractNum w:abstractNumId="15" w15:restartNumberingAfterBreak="0">
+  <w:abstractNum w:abstractNumId="16" w15:restartNumberingAfterBreak="0">
+    <w:nsid w:val="2C253A1A"/>
+    <w:multiLevelType w:val="hybridMultilevel"/>
+    <w:tmpl w:val="8DC07EEC"/>
+    <w:lvl w:ilvl="0" w:tplc="4009000B">
+      <w:start w:val="1"/>
+      <w:numFmt w:val="bullet"/>
+      <w:lvlText w:val=""/>
+      <w:lvlJc w:val="left"/>
+      <w:pPr>
+        <w:ind w:left="720" w:hanging="360"/>
+      </w:pPr>
+      <w:rPr>
+        <w:rFonts w:ascii="Wingdings" w:hAnsi="Wingdings" w:hint="default"/>
+      </w:rPr>
+    </w:lvl>
+    <w:lvl w:ilvl="1" w:tplc="40090003" w:tentative="1">
+      <w:start w:val="1"/>
+      <w:numFmt w:val="bullet"/>
+      <w:lvlText w:val="o"/>
+      <w:lvlJc w:val="left"/>
+      <w:pPr>
+        <w:ind w:left="1440" w:hanging="360"/>
+      </w:pPr>
+      <w:rPr>
+        <w:rFonts w:ascii="Courier New" w:hAnsi="Courier New" w:cs="Courier New" w:hint="default"/>
+      </w:rPr>
+    </w:lvl>
+    <w:lvl w:ilvl="2" w:tplc="40090005" w:tentative="1">
+      <w:start w:val="1"/>
+      <w:numFmt w:val="bullet"/>
+      <w:lvlText w:val=""/>
+      <w:lvlJc w:val="left"/>
+      <w:pPr>
+        <w:ind w:left="2160" w:hanging="360"/>
+      </w:pPr>
+      <w:rPr>
+        <w:rFonts w:ascii="Wingdings" w:hAnsi="Wingdings" w:hint="default"/>
+      </w:rPr>
+    </w:lvl>
+    <w:lvl w:ilvl="3" w:tplc="40090001" w:tentative="1">
+      <w:start w:val="1"/>
+      <w:numFmt w:val="bullet"/>
+      <w:lvlText w:val=""/>
+      <w:lvlJc w:val="left"/>
+      <w:pPr>
+        <w:ind w:left="2880" w:hanging="360"/>
+      </w:pPr>
+      <w:rPr>
+        <w:rFonts w:ascii="Symbol" w:hAnsi="Symbol" w:hint="default"/>
+      </w:rPr>
+    </w:lvl>
+    <w:lvl w:ilvl="4" w:tplc="40090003" w:tentative="1">
+      <w:start w:val="1"/>
+      <w:numFmt w:val="bullet"/>
+      <w:lvlText w:val="o"/>
+      <w:lvlJc w:val="left"/>
+      <w:pPr>
+        <w:ind w:left="3600" w:hanging="360"/>
+      </w:pPr>
+      <w:rPr>
+        <w:rFonts w:ascii="Courier New" w:hAnsi="Courier New" w:cs="Courier New" w:hint="default"/>
+      </w:rPr>
+    </w:lvl>
+    <w:lvl w:ilvl="5" w:tplc="40090005" w:tentative="1">
+      <w:start w:val="1"/>
+      <w:numFmt w:val="bullet"/>
+      <w:lvlText w:val=""/>
+      <w:lvlJc w:val="left"/>
+      <w:pPr>
+        <w:ind w:left="4320" w:hanging="360"/>
+      </w:pPr>
+      <w:rPr>
+        <w:rFonts w:ascii="Wingdings" w:hAnsi="Wingdings" w:hint="default"/>
+      </w:rPr>
+    </w:lvl>
+    <w:lvl w:ilvl="6" w:tplc="40090001" w:tentative="1">
+      <w:start w:val="1"/>
+      <w:numFmt w:val="bullet"/>
+      <w:lvlText w:val=""/>
+      <w:lvlJc w:val="left"/>
+      <w:pPr>
+        <w:ind w:left="5040" w:hanging="360"/>
+      </w:pPr>
+      <w:rPr>
+        <w:rFonts w:ascii="Symbol" w:hAnsi="Symbol" w:hint="default"/>
+      </w:rPr>
+    </w:lvl>
+    <w:lvl w:ilvl="7" w:tplc="40090003" w:tentative="1">
+      <w:start w:val="1"/>
+      <w:numFmt w:val="bullet"/>
+      <w:lvlText w:val="o"/>
+      <w:lvlJc w:val="left"/>
+      <w:pPr>
+        <w:ind w:left="5760" w:hanging="360"/>
+      </w:pPr>
+      <w:rPr>
+        <w:rFonts w:ascii="Courier New" w:hAnsi="Courier New" w:cs="Courier New" w:hint="default"/>
+      </w:rPr>
+    </w:lvl>
+    <w:lvl w:ilvl="8" w:tplc="40090005" w:tentative="1">
+      <w:start w:val="1"/>
+      <w:numFmt w:val="bullet"/>
+      <w:lvlText w:val=""/>
+      <w:lvlJc w:val="left"/>
+      <w:pPr>
+        <w:ind w:left="6480" w:hanging="360"/>
+      </w:pPr>
+      <w:rPr>
+        <w:rFonts w:ascii="Wingdings" w:hAnsi="Wingdings" w:hint="default"/>
+      </w:rPr>
+    </w:lvl>
+  </w:abstractNum>
+  <w:abstractNum w:abstractNumId="17" w15:restartNumberingAfterBreak="0">
     <w:nsid w:val="308E0118"/>
     <w:multiLevelType w:val="hybridMultilevel"/>
     <w:tmpl w:val="3334AAC0"/>
@@ -8537,7 +10596,120 @@
       </w:rPr>
     </w:lvl>
   </w:abstractNum>
-  <w:abstractNum w:abstractNumId="16" w15:restartNumberingAfterBreak="0">
+  <w:abstractNum w:abstractNumId="18" w15:restartNumberingAfterBreak="0">
+    <w:nsid w:val="36D843DF"/>
+    <w:multiLevelType w:val="hybridMultilevel"/>
+    <w:tmpl w:val="124C3168"/>
+    <w:lvl w:ilvl="0" w:tplc="40090001">
+      <w:start w:val="1"/>
+      <w:numFmt w:val="bullet"/>
+      <w:lvlText w:val=""/>
+      <w:lvlJc w:val="left"/>
+      <w:pPr>
+        <w:ind w:left="720" w:hanging="360"/>
+      </w:pPr>
+      <w:rPr>
+        <w:rFonts w:ascii="Symbol" w:hAnsi="Symbol" w:hint="default"/>
+      </w:rPr>
+    </w:lvl>
+    <w:lvl w:ilvl="1" w:tplc="40090003" w:tentative="1">
+      <w:start w:val="1"/>
+      <w:numFmt w:val="bullet"/>
+      <w:lvlText w:val="o"/>
+      <w:lvlJc w:val="left"/>
+      <w:pPr>
+        <w:ind w:left="1440" w:hanging="360"/>
+      </w:pPr>
+      <w:rPr>
+        <w:rFonts w:ascii="Courier New" w:hAnsi="Courier New" w:cs="Courier New" w:hint="default"/>
+      </w:rPr>
+    </w:lvl>
+    <w:lvl w:ilvl="2" w:tplc="40090005" w:tentative="1">
+      <w:start w:val="1"/>
+      <w:numFmt w:val="bullet"/>
+      <w:lvlText w:val=""/>
+      <w:lvlJc w:val="left"/>
+      <w:pPr>
+        <w:ind w:left="2160" w:hanging="360"/>
+      </w:pPr>
+      <w:rPr>
+        <w:rFonts w:ascii="Wingdings" w:hAnsi="Wingdings" w:hint="default"/>
+      </w:rPr>
+    </w:lvl>
+    <w:lvl w:ilvl="3" w:tplc="40090001" w:tentative="1">
+      <w:start w:val="1"/>
+      <w:numFmt w:val="bullet"/>
+      <w:lvlText w:val=""/>
+      <w:lvlJc w:val="left"/>
+      <w:pPr>
+        <w:ind w:left="2880" w:hanging="360"/>
+      </w:pPr>
+      <w:rPr>
+        <w:rFonts w:ascii="Symbol" w:hAnsi="Symbol" w:hint="default"/>
+      </w:rPr>
+    </w:lvl>
+    <w:lvl w:ilvl="4" w:tplc="40090003" w:tentative="1">
+      <w:start w:val="1"/>
+      <w:numFmt w:val="bullet"/>
+      <w:lvlText w:val="o"/>
+      <w:lvlJc w:val="left"/>
+      <w:pPr>
+        <w:ind w:left="3600" w:hanging="360"/>
+      </w:pPr>
+      <w:rPr>
+        <w:rFonts w:ascii="Courier New" w:hAnsi="Courier New" w:cs="Courier New" w:hint="default"/>
+      </w:rPr>
+    </w:lvl>
+    <w:lvl w:ilvl="5" w:tplc="40090005" w:tentative="1">
+      <w:start w:val="1"/>
+      <w:numFmt w:val="bullet"/>
+      <w:lvlText w:val=""/>
+      <w:lvlJc w:val="left"/>
+      <w:pPr>
+        <w:ind w:left="4320" w:hanging="360"/>
+      </w:pPr>
+      <w:rPr>
+        <w:rFonts w:ascii="Wingdings" w:hAnsi="Wingdings" w:hint="default"/>
+      </w:rPr>
+    </w:lvl>
+    <w:lvl w:ilvl="6" w:tplc="40090001" w:tentative="1">
+      <w:start w:val="1"/>
+      <w:numFmt w:val="bullet"/>
+      <w:lvlText w:val=""/>
+      <w:lvlJc w:val="left"/>
+      <w:pPr>
+        <w:ind w:left="5040" w:hanging="360"/>
+      </w:pPr>
+      <w:rPr>
+        <w:rFonts w:ascii="Symbol" w:hAnsi="Symbol" w:hint="default"/>
+      </w:rPr>
+    </w:lvl>
+    <w:lvl w:ilvl="7" w:tplc="40090003" w:tentative="1">
+      <w:start w:val="1"/>
+      <w:numFmt w:val="bullet"/>
+      <w:lvlText w:val="o"/>
+      <w:lvlJc w:val="left"/>
+      <w:pPr>
+        <w:ind w:left="5760" w:hanging="360"/>
+      </w:pPr>
+      <w:rPr>
+        <w:rFonts w:ascii="Courier New" w:hAnsi="Courier New" w:cs="Courier New" w:hint="default"/>
+      </w:rPr>
+    </w:lvl>
+    <w:lvl w:ilvl="8" w:tplc="40090005" w:tentative="1">
+      <w:start w:val="1"/>
+      <w:numFmt w:val="bullet"/>
+      <w:lvlText w:val=""/>
+      <w:lvlJc w:val="left"/>
+      <w:pPr>
+        <w:ind w:left="6480" w:hanging="360"/>
+      </w:pPr>
+      <w:rPr>
+        <w:rFonts w:ascii="Wingdings" w:hAnsi="Wingdings" w:hint="default"/>
+      </w:rPr>
+    </w:lvl>
+  </w:abstractNum>
+  <w:abstractNum w:abstractNumId="19" w15:restartNumberingAfterBreak="0">
     <w:nsid w:val="37C07BE5"/>
     <w:multiLevelType w:val="hybridMultilevel"/>
     <w:tmpl w:val="C212D182"/>
@@ -8650,7 +10822,7 @@
       </w:rPr>
     </w:lvl>
   </w:abstractNum>
-  <w:abstractNum w:abstractNumId="17" w15:restartNumberingAfterBreak="0">
+  <w:abstractNum w:abstractNumId="20" w15:restartNumberingAfterBreak="0">
     <w:nsid w:val="3896034A"/>
     <w:multiLevelType w:val="hybridMultilevel"/>
     <w:tmpl w:val="CAD84A34"/>
@@ -8763,7 +10935,7 @@
       </w:rPr>
     </w:lvl>
   </w:abstractNum>
-  <w:abstractNum w:abstractNumId="18" w15:restartNumberingAfterBreak="0">
+  <w:abstractNum w:abstractNumId="21" w15:restartNumberingAfterBreak="0">
     <w:nsid w:val="3ECB28DC"/>
     <w:multiLevelType w:val="hybridMultilevel"/>
     <w:tmpl w:val="CBC4983A"/>
@@ -8876,7 +11048,7 @@
       </w:rPr>
     </w:lvl>
   </w:abstractNum>
-  <w:abstractNum w:abstractNumId="19" w15:restartNumberingAfterBreak="0">
+  <w:abstractNum w:abstractNumId="22" w15:restartNumberingAfterBreak="0">
     <w:nsid w:val="3F0156D4"/>
     <w:multiLevelType w:val="multilevel"/>
     <w:tmpl w:val="B350B5C4"/>
@@ -9025,7 +11197,7 @@
       </w:rPr>
     </w:lvl>
   </w:abstractNum>
-  <w:abstractNum w:abstractNumId="20" w15:restartNumberingAfterBreak="0">
+  <w:abstractNum w:abstractNumId="23" w15:restartNumberingAfterBreak="0">
     <w:nsid w:val="453D780E"/>
     <w:multiLevelType w:val="multilevel"/>
     <w:tmpl w:val="2CC84722"/>
@@ -9174,7 +11346,7 @@
       </w:rPr>
     </w:lvl>
   </w:abstractNum>
-  <w:abstractNum w:abstractNumId="21" w15:restartNumberingAfterBreak="0">
+  <w:abstractNum w:abstractNumId="24" w15:restartNumberingAfterBreak="0">
     <w:nsid w:val="489A7082"/>
     <w:multiLevelType w:val="multilevel"/>
     <w:tmpl w:val="0C42A726"/>
@@ -9287,7 +11459,7 @@
       </w:pPr>
     </w:lvl>
   </w:abstractNum>
-  <w:abstractNum w:abstractNumId="22" w15:restartNumberingAfterBreak="0">
+  <w:abstractNum w:abstractNumId="25" w15:restartNumberingAfterBreak="0">
     <w:nsid w:val="4CA06978"/>
     <w:multiLevelType w:val="multilevel"/>
     <w:tmpl w:val="D7F6712E"/>
@@ -9436,7 +11608,7 @@
       </w:rPr>
     </w:lvl>
   </w:abstractNum>
-  <w:abstractNum w:abstractNumId="23" w15:restartNumberingAfterBreak="0">
+  <w:abstractNum w:abstractNumId="26" w15:restartNumberingAfterBreak="0">
     <w:nsid w:val="4D44702B"/>
     <w:multiLevelType w:val="hybridMultilevel"/>
     <w:tmpl w:val="CA70A9CA"/>
@@ -9549,7 +11721,120 @@
       </w:rPr>
     </w:lvl>
   </w:abstractNum>
-  <w:abstractNum w:abstractNumId="24" w15:restartNumberingAfterBreak="0">
+  <w:abstractNum w:abstractNumId="27" w15:restartNumberingAfterBreak="0">
+    <w:nsid w:val="54394BC0"/>
+    <w:multiLevelType w:val="hybridMultilevel"/>
+    <w:tmpl w:val="934896C0"/>
+    <w:lvl w:ilvl="0" w:tplc="4009000B">
+      <w:start w:val="1"/>
+      <w:numFmt w:val="bullet"/>
+      <w:lvlText w:val=""/>
+      <w:lvlJc w:val="left"/>
+      <w:pPr>
+        <w:ind w:left="1440" w:hanging="360"/>
+      </w:pPr>
+      <w:rPr>
+        <w:rFonts w:ascii="Wingdings" w:hAnsi="Wingdings" w:hint="default"/>
+      </w:rPr>
+    </w:lvl>
+    <w:lvl w:ilvl="1" w:tplc="40090003" w:tentative="1">
+      <w:start w:val="1"/>
+      <w:numFmt w:val="bullet"/>
+      <w:lvlText w:val="o"/>
+      <w:lvlJc w:val="left"/>
+      <w:pPr>
+        <w:ind w:left="2160" w:hanging="360"/>
+      </w:pPr>
+      <w:rPr>
+        <w:rFonts w:ascii="Courier New" w:hAnsi="Courier New" w:cs="Courier New" w:hint="default"/>
+      </w:rPr>
+    </w:lvl>
+    <w:lvl w:ilvl="2" w:tplc="40090005" w:tentative="1">
+      <w:start w:val="1"/>
+      <w:numFmt w:val="bullet"/>
+      <w:lvlText w:val=""/>
+      <w:lvlJc w:val="left"/>
+      <w:pPr>
+        <w:ind w:left="2880" w:hanging="360"/>
+      </w:pPr>
+      <w:rPr>
+        <w:rFonts w:ascii="Wingdings" w:hAnsi="Wingdings" w:hint="default"/>
+      </w:rPr>
+    </w:lvl>
+    <w:lvl w:ilvl="3" w:tplc="40090001" w:tentative="1">
+      <w:start w:val="1"/>
+      <w:numFmt w:val="bullet"/>
+      <w:lvlText w:val=""/>
+      <w:lvlJc w:val="left"/>
+      <w:pPr>
+        <w:ind w:left="3600" w:hanging="360"/>
+      </w:pPr>
+      <w:rPr>
+        <w:rFonts w:ascii="Symbol" w:hAnsi="Symbol" w:hint="default"/>
+      </w:rPr>
+    </w:lvl>
+    <w:lvl w:ilvl="4" w:tplc="40090003" w:tentative="1">
+      <w:start w:val="1"/>
+      <w:numFmt w:val="bullet"/>
+      <w:lvlText w:val="o"/>
+      <w:lvlJc w:val="left"/>
+      <w:pPr>
+        <w:ind w:left="4320" w:hanging="360"/>
+      </w:pPr>
+      <w:rPr>
+        <w:rFonts w:ascii="Courier New" w:hAnsi="Courier New" w:cs="Courier New" w:hint="default"/>
+      </w:rPr>
+    </w:lvl>
+    <w:lvl w:ilvl="5" w:tplc="40090005" w:tentative="1">
+      <w:start w:val="1"/>
+      <w:numFmt w:val="bullet"/>
+      <w:lvlText w:val=""/>
+      <w:lvlJc w:val="left"/>
+      <w:pPr>
+        <w:ind w:left="5040" w:hanging="360"/>
+      </w:pPr>
+      <w:rPr>
+        <w:rFonts w:ascii="Wingdings" w:hAnsi="Wingdings" w:hint="default"/>
+      </w:rPr>
+    </w:lvl>
+    <w:lvl w:ilvl="6" w:tplc="40090001" w:tentative="1">
+      <w:start w:val="1"/>
+      <w:numFmt w:val="bullet"/>
+      <w:lvlText w:val=""/>
+      <w:lvlJc w:val="left"/>
+      <w:pPr>
+        <w:ind w:left="5760" w:hanging="360"/>
+      </w:pPr>
+      <w:rPr>
+        <w:rFonts w:ascii="Symbol" w:hAnsi="Symbol" w:hint="default"/>
+      </w:rPr>
+    </w:lvl>
+    <w:lvl w:ilvl="7" w:tplc="40090003" w:tentative="1">
+      <w:start w:val="1"/>
+      <w:numFmt w:val="bullet"/>
+      <w:lvlText w:val="o"/>
+      <w:lvlJc w:val="left"/>
+      <w:pPr>
+        <w:ind w:left="6480" w:hanging="360"/>
+      </w:pPr>
+      <w:rPr>
+        <w:rFonts w:ascii="Courier New" w:hAnsi="Courier New" w:cs="Courier New" w:hint="default"/>
+      </w:rPr>
+    </w:lvl>
+    <w:lvl w:ilvl="8" w:tplc="40090005" w:tentative="1">
+      <w:start w:val="1"/>
+      <w:numFmt w:val="bullet"/>
+      <w:lvlText w:val=""/>
+      <w:lvlJc w:val="left"/>
+      <w:pPr>
+        <w:ind w:left="7200" w:hanging="360"/>
+      </w:pPr>
+      <w:rPr>
+        <w:rFonts w:ascii="Wingdings" w:hAnsi="Wingdings" w:hint="default"/>
+      </w:rPr>
+    </w:lvl>
+  </w:abstractNum>
+  <w:abstractNum w:abstractNumId="28" w15:restartNumberingAfterBreak="0">
     <w:nsid w:val="554167E5"/>
     <w:multiLevelType w:val="hybridMultilevel"/>
     <w:tmpl w:val="26DC3F2C"/>
@@ -9662,7 +11947,7 @@
       </w:rPr>
     </w:lvl>
   </w:abstractNum>
-  <w:abstractNum w:abstractNumId="25" w15:restartNumberingAfterBreak="0">
+  <w:abstractNum w:abstractNumId="29" w15:restartNumberingAfterBreak="0">
     <w:nsid w:val="60F43C26"/>
     <w:multiLevelType w:val="hybridMultilevel"/>
     <w:tmpl w:val="5BB4A3DA"/>
@@ -9775,7 +12060,7 @@
       </w:rPr>
     </w:lvl>
   </w:abstractNum>
-  <w:abstractNum w:abstractNumId="26" w15:restartNumberingAfterBreak="0">
+  <w:abstractNum w:abstractNumId="30" w15:restartNumberingAfterBreak="0">
     <w:nsid w:val="65466861"/>
     <w:multiLevelType w:val="hybridMultilevel"/>
     <w:tmpl w:val="457C2BEE"/>
@@ -9888,7 +12173,7 @@
       </w:rPr>
     </w:lvl>
   </w:abstractNum>
-  <w:abstractNum w:abstractNumId="27" w15:restartNumberingAfterBreak="0">
+  <w:abstractNum w:abstractNumId="31" w15:restartNumberingAfterBreak="0">
     <w:nsid w:val="688A538E"/>
     <w:multiLevelType w:val="multilevel"/>
     <w:tmpl w:val="7B06FC90"/>
@@ -10001,7 +12286,7 @@
       </w:pPr>
     </w:lvl>
   </w:abstractNum>
-  <w:abstractNum w:abstractNumId="28" w15:restartNumberingAfterBreak="0">
+  <w:abstractNum w:abstractNumId="32" w15:restartNumberingAfterBreak="0">
     <w:nsid w:val="68BC34C7"/>
     <w:multiLevelType w:val="hybridMultilevel"/>
     <w:tmpl w:val="45043436"/>
@@ -10114,7 +12399,7 @@
       </w:rPr>
     </w:lvl>
   </w:abstractNum>
-  <w:abstractNum w:abstractNumId="29" w15:restartNumberingAfterBreak="0">
+  <w:abstractNum w:abstractNumId="33" w15:restartNumberingAfterBreak="0">
     <w:nsid w:val="6A797E7E"/>
     <w:multiLevelType w:val="hybridMultilevel"/>
     <w:tmpl w:val="DA0CB7E6"/>
@@ -10227,7 +12512,7 @@
       </w:rPr>
     </w:lvl>
   </w:abstractNum>
-  <w:abstractNum w:abstractNumId="30" w15:restartNumberingAfterBreak="0">
+  <w:abstractNum w:abstractNumId="34" w15:restartNumberingAfterBreak="0">
     <w:nsid w:val="6AA15E6A"/>
     <w:multiLevelType w:val="hybridMultilevel"/>
     <w:tmpl w:val="BD4217BE"/>
@@ -10340,98 +12625,343 @@
       </w:rPr>
     </w:lvl>
   </w:abstractNum>
+  <w:abstractNum w:abstractNumId="35" w15:restartNumberingAfterBreak="0">
+    <w:nsid w:val="75726562"/>
+    <w:multiLevelType w:val="hybridMultilevel"/>
+    <w:tmpl w:val="4F7A5BB4"/>
+    <w:lvl w:ilvl="0" w:tplc="40090007">
+      <w:start w:val="1"/>
+      <w:numFmt w:val="bullet"/>
+      <w:lvlText w:val=""/>
+      <w:lvlPicBulletId w:val="0"/>
+      <w:lvlJc w:val="left"/>
+      <w:pPr>
+        <w:ind w:left="720" w:hanging="360"/>
+      </w:pPr>
+      <w:rPr>
+        <w:rFonts w:ascii="Symbol" w:hAnsi="Symbol" w:hint="default"/>
+      </w:rPr>
+    </w:lvl>
+    <w:lvl w:ilvl="1" w:tplc="40090003" w:tentative="1">
+      <w:start w:val="1"/>
+      <w:numFmt w:val="bullet"/>
+      <w:lvlText w:val="o"/>
+      <w:lvlJc w:val="left"/>
+      <w:pPr>
+        <w:ind w:left="1440" w:hanging="360"/>
+      </w:pPr>
+      <w:rPr>
+        <w:rFonts w:ascii="Courier New" w:hAnsi="Courier New" w:cs="Courier New" w:hint="default"/>
+      </w:rPr>
+    </w:lvl>
+    <w:lvl w:ilvl="2" w:tplc="40090005" w:tentative="1">
+      <w:start w:val="1"/>
+      <w:numFmt w:val="bullet"/>
+      <w:lvlText w:val=""/>
+      <w:lvlJc w:val="left"/>
+      <w:pPr>
+        <w:ind w:left="2160" w:hanging="360"/>
+      </w:pPr>
+      <w:rPr>
+        <w:rFonts w:ascii="Wingdings" w:hAnsi="Wingdings" w:hint="default"/>
+      </w:rPr>
+    </w:lvl>
+    <w:lvl w:ilvl="3" w:tplc="40090001" w:tentative="1">
+      <w:start w:val="1"/>
+      <w:numFmt w:val="bullet"/>
+      <w:lvlText w:val=""/>
+      <w:lvlJc w:val="left"/>
+      <w:pPr>
+        <w:ind w:left="2880" w:hanging="360"/>
+      </w:pPr>
+      <w:rPr>
+        <w:rFonts w:ascii="Symbol" w:hAnsi="Symbol" w:hint="default"/>
+      </w:rPr>
+    </w:lvl>
+    <w:lvl w:ilvl="4" w:tplc="40090003" w:tentative="1">
+      <w:start w:val="1"/>
+      <w:numFmt w:val="bullet"/>
+      <w:lvlText w:val="o"/>
+      <w:lvlJc w:val="left"/>
+      <w:pPr>
+        <w:ind w:left="3600" w:hanging="360"/>
+      </w:pPr>
+      <w:rPr>
+        <w:rFonts w:ascii="Courier New" w:hAnsi="Courier New" w:cs="Courier New" w:hint="default"/>
+      </w:rPr>
+    </w:lvl>
+    <w:lvl w:ilvl="5" w:tplc="40090005" w:tentative="1">
+      <w:start w:val="1"/>
+      <w:numFmt w:val="bullet"/>
+      <w:lvlText w:val=""/>
+      <w:lvlJc w:val="left"/>
+      <w:pPr>
+        <w:ind w:left="4320" w:hanging="360"/>
+      </w:pPr>
+      <w:rPr>
+        <w:rFonts w:ascii="Wingdings" w:hAnsi="Wingdings" w:hint="default"/>
+      </w:rPr>
+    </w:lvl>
+    <w:lvl w:ilvl="6" w:tplc="40090001" w:tentative="1">
+      <w:start w:val="1"/>
+      <w:numFmt w:val="bullet"/>
+      <w:lvlText w:val=""/>
+      <w:lvlJc w:val="left"/>
+      <w:pPr>
+        <w:ind w:left="5040" w:hanging="360"/>
+      </w:pPr>
+      <w:rPr>
+        <w:rFonts w:ascii="Symbol" w:hAnsi="Symbol" w:hint="default"/>
+      </w:rPr>
+    </w:lvl>
+    <w:lvl w:ilvl="7" w:tplc="40090003" w:tentative="1">
+      <w:start w:val="1"/>
+      <w:numFmt w:val="bullet"/>
+      <w:lvlText w:val="o"/>
+      <w:lvlJc w:val="left"/>
+      <w:pPr>
+        <w:ind w:left="5760" w:hanging="360"/>
+      </w:pPr>
+      <w:rPr>
+        <w:rFonts w:ascii="Courier New" w:hAnsi="Courier New" w:cs="Courier New" w:hint="default"/>
+      </w:rPr>
+    </w:lvl>
+    <w:lvl w:ilvl="8" w:tplc="40090005" w:tentative="1">
+      <w:start w:val="1"/>
+      <w:numFmt w:val="bullet"/>
+      <w:lvlText w:val=""/>
+      <w:lvlJc w:val="left"/>
+      <w:pPr>
+        <w:ind w:left="6480" w:hanging="360"/>
+      </w:pPr>
+      <w:rPr>
+        <w:rFonts w:ascii="Wingdings" w:hAnsi="Wingdings" w:hint="default"/>
+      </w:rPr>
+    </w:lvl>
+  </w:abstractNum>
+  <w:abstractNum w:abstractNumId="36" w15:restartNumberingAfterBreak="0">
+    <w:nsid w:val="79BA34B3"/>
+    <w:multiLevelType w:val="hybridMultilevel"/>
+    <w:tmpl w:val="E8548164"/>
+    <w:lvl w:ilvl="0" w:tplc="40090001">
+      <w:start w:val="1"/>
+      <w:numFmt w:val="bullet"/>
+      <w:lvlText w:val=""/>
+      <w:lvlJc w:val="left"/>
+      <w:pPr>
+        <w:ind w:left="720" w:hanging="360"/>
+      </w:pPr>
+      <w:rPr>
+        <w:rFonts w:ascii="Symbol" w:hAnsi="Symbol" w:hint="default"/>
+      </w:rPr>
+    </w:lvl>
+    <w:lvl w:ilvl="1" w:tplc="40090003" w:tentative="1">
+      <w:start w:val="1"/>
+      <w:numFmt w:val="bullet"/>
+      <w:lvlText w:val="o"/>
+      <w:lvlJc w:val="left"/>
+      <w:pPr>
+        <w:ind w:left="1440" w:hanging="360"/>
+      </w:pPr>
+      <w:rPr>
+        <w:rFonts w:ascii="Courier New" w:hAnsi="Courier New" w:cs="Courier New" w:hint="default"/>
+      </w:rPr>
+    </w:lvl>
+    <w:lvl w:ilvl="2" w:tplc="40090005" w:tentative="1">
+      <w:start w:val="1"/>
+      <w:numFmt w:val="bullet"/>
+      <w:lvlText w:val=""/>
+      <w:lvlJc w:val="left"/>
+      <w:pPr>
+        <w:ind w:left="2160" w:hanging="360"/>
+      </w:pPr>
+      <w:rPr>
+        <w:rFonts w:ascii="Wingdings" w:hAnsi="Wingdings" w:hint="default"/>
+      </w:rPr>
+    </w:lvl>
+    <w:lvl w:ilvl="3" w:tplc="40090001" w:tentative="1">
+      <w:start w:val="1"/>
+      <w:numFmt w:val="bullet"/>
+      <w:lvlText w:val=""/>
+      <w:lvlJc w:val="left"/>
+      <w:pPr>
+        <w:ind w:left="2880" w:hanging="360"/>
+      </w:pPr>
+      <w:rPr>
+        <w:rFonts w:ascii="Symbol" w:hAnsi="Symbol" w:hint="default"/>
+      </w:rPr>
+    </w:lvl>
+    <w:lvl w:ilvl="4" w:tplc="40090003" w:tentative="1">
+      <w:start w:val="1"/>
+      <w:numFmt w:val="bullet"/>
+      <w:lvlText w:val="o"/>
+      <w:lvlJc w:val="left"/>
+      <w:pPr>
+        <w:ind w:left="3600" w:hanging="360"/>
+      </w:pPr>
+      <w:rPr>
+        <w:rFonts w:ascii="Courier New" w:hAnsi="Courier New" w:cs="Courier New" w:hint="default"/>
+      </w:rPr>
+    </w:lvl>
+    <w:lvl w:ilvl="5" w:tplc="40090005" w:tentative="1">
+      <w:start w:val="1"/>
+      <w:numFmt w:val="bullet"/>
+      <w:lvlText w:val=""/>
+      <w:lvlJc w:val="left"/>
+      <w:pPr>
+        <w:ind w:left="4320" w:hanging="360"/>
+      </w:pPr>
+      <w:rPr>
+        <w:rFonts w:ascii="Wingdings" w:hAnsi="Wingdings" w:hint="default"/>
+      </w:rPr>
+    </w:lvl>
+    <w:lvl w:ilvl="6" w:tplc="40090001" w:tentative="1">
+      <w:start w:val="1"/>
+      <w:numFmt w:val="bullet"/>
+      <w:lvlText w:val=""/>
+      <w:lvlJc w:val="left"/>
+      <w:pPr>
+        <w:ind w:left="5040" w:hanging="360"/>
+      </w:pPr>
+      <w:rPr>
+        <w:rFonts w:ascii="Symbol" w:hAnsi="Symbol" w:hint="default"/>
+      </w:rPr>
+    </w:lvl>
+    <w:lvl w:ilvl="7" w:tplc="40090003" w:tentative="1">
+      <w:start w:val="1"/>
+      <w:numFmt w:val="bullet"/>
+      <w:lvlText w:val="o"/>
+      <w:lvlJc w:val="left"/>
+      <w:pPr>
+        <w:ind w:left="5760" w:hanging="360"/>
+      </w:pPr>
+      <w:rPr>
+        <w:rFonts w:ascii="Courier New" w:hAnsi="Courier New" w:cs="Courier New" w:hint="default"/>
+      </w:rPr>
+    </w:lvl>
+    <w:lvl w:ilvl="8" w:tplc="40090005" w:tentative="1">
+      <w:start w:val="1"/>
+      <w:numFmt w:val="bullet"/>
+      <w:lvlText w:val=""/>
+      <w:lvlJc w:val="left"/>
+      <w:pPr>
+        <w:ind w:left="6480" w:hanging="360"/>
+      </w:pPr>
+      <w:rPr>
+        <w:rFonts w:ascii="Wingdings" w:hAnsi="Wingdings" w:hint="default"/>
+      </w:rPr>
+    </w:lvl>
+  </w:abstractNum>
   <w:num w:numId="1" w16cid:durableId="747196941">
-    <w:abstractNumId w:val="7"/>
+    <w:abstractNumId w:val="8"/>
   </w:num>
   <w:num w:numId="2" w16cid:durableId="463426562">
+    <w:abstractNumId w:val="4"/>
+  </w:num>
+  <w:num w:numId="3" w16cid:durableId="780801267">
+    <w:abstractNumId w:val="28"/>
+  </w:num>
+  <w:num w:numId="4" w16cid:durableId="789474350">
+    <w:abstractNumId w:val="32"/>
+  </w:num>
+  <w:num w:numId="5" w16cid:durableId="932057630">
+    <w:abstractNumId w:val="26"/>
+  </w:num>
+  <w:num w:numId="6" w16cid:durableId="110518776">
+    <w:abstractNumId w:val="21"/>
+  </w:num>
+  <w:num w:numId="7" w16cid:durableId="1971933248">
+    <w:abstractNumId w:val="29"/>
+  </w:num>
+  <w:num w:numId="8" w16cid:durableId="1052533040">
+    <w:abstractNumId w:val="15"/>
+  </w:num>
+  <w:num w:numId="9" w16cid:durableId="648440335">
     <w:abstractNumId w:val="3"/>
   </w:num>
-  <w:num w:numId="3" w16cid:durableId="780801267">
-    <w:abstractNumId w:val="24"/>
+  <w:num w:numId="10" w16cid:durableId="899366105">
+    <w:abstractNumId w:val="13"/>
   </w:num>
-  <w:num w:numId="4" w16cid:durableId="789474350">
-    <w:abstractNumId w:val="28"/>
+  <w:num w:numId="11" w16cid:durableId="2106879658">
+    <w:abstractNumId w:val="17"/>
   </w:num>
-  <w:num w:numId="5" w16cid:durableId="932057630">
+  <w:num w:numId="12" w16cid:durableId="341854460">
+    <w:abstractNumId w:val="12"/>
+  </w:num>
+  <w:num w:numId="13" w16cid:durableId="1503812374">
+    <w:abstractNumId w:val="11"/>
+  </w:num>
+  <w:num w:numId="14" w16cid:durableId="1509372817">
+    <w:abstractNumId w:val="5"/>
+  </w:num>
+  <w:num w:numId="15" w16cid:durableId="1172599869">
+    <w:abstractNumId w:val="9"/>
+  </w:num>
+  <w:num w:numId="16" w16cid:durableId="511842780">
+    <w:abstractNumId w:val="31"/>
+  </w:num>
+  <w:num w:numId="17" w16cid:durableId="1664435575">
+    <w:abstractNumId w:val="20"/>
+  </w:num>
+  <w:num w:numId="18" w16cid:durableId="628782503">
+    <w:abstractNumId w:val="22"/>
+  </w:num>
+  <w:num w:numId="19" w16cid:durableId="2097511084">
     <w:abstractNumId w:val="23"/>
   </w:num>
-  <w:num w:numId="6" w16cid:durableId="110518776">
-    <w:abstractNumId w:val="18"/>
-  </w:num>
-  <w:num w:numId="7" w16cid:durableId="1971933248">
-    <w:abstractNumId w:val="25"/>
-  </w:num>
-  <w:num w:numId="8" w16cid:durableId="1052533040">
-    <w:abstractNumId w:val="14"/>
-  </w:num>
-  <w:num w:numId="9" w16cid:durableId="648440335">
-    <w:abstractNumId w:val="2"/>
-  </w:num>
-  <w:num w:numId="10" w16cid:durableId="899366105">
-    <w:abstractNumId w:val="12"/>
-  </w:num>
-  <w:num w:numId="11" w16cid:durableId="2106879658">
-    <w:abstractNumId w:val="15"/>
-  </w:num>
-  <w:num w:numId="12" w16cid:durableId="341854460">
-    <w:abstractNumId w:val="11"/>
-  </w:num>
-  <w:num w:numId="13" w16cid:durableId="1503812374">
-    <w:abstractNumId w:val="10"/>
-  </w:num>
-  <w:num w:numId="14" w16cid:durableId="1509372817">
-    <w:abstractNumId w:val="4"/>
-  </w:num>
-  <w:num w:numId="15" w16cid:durableId="1172599869">
-    <w:abstractNumId w:val="8"/>
-  </w:num>
-  <w:num w:numId="16" w16cid:durableId="511842780">
-    <w:abstractNumId w:val="27"/>
-  </w:num>
-  <w:num w:numId="17" w16cid:durableId="1664435575">
-    <w:abstractNumId w:val="17"/>
-  </w:num>
-  <w:num w:numId="18" w16cid:durableId="628782503">
-    <w:abstractNumId w:val="19"/>
-  </w:num>
-  <w:num w:numId="19" w16cid:durableId="2097511084">
-    <w:abstractNumId w:val="20"/>
-  </w:num>
   <w:num w:numId="20" w16cid:durableId="851802824">
-    <w:abstractNumId w:val="5"/>
+    <w:abstractNumId w:val="6"/>
   </w:num>
   <w:num w:numId="21" w16cid:durableId="1111709995">
     <w:abstractNumId w:val="0"/>
   </w:num>
   <w:num w:numId="22" w16cid:durableId="1685666459">
-    <w:abstractNumId w:val="22"/>
+    <w:abstractNumId w:val="25"/>
   </w:num>
   <w:num w:numId="23" w16cid:durableId="1433545672">
-    <w:abstractNumId w:val="21"/>
+    <w:abstractNumId w:val="24"/>
   </w:num>
   <w:num w:numId="24" w16cid:durableId="210846628">
-    <w:abstractNumId w:val="13"/>
+    <w:abstractNumId w:val="14"/>
   </w:num>
   <w:num w:numId="25" w16cid:durableId="1332172673">
-    <w:abstractNumId w:val="16"/>
+    <w:abstractNumId w:val="19"/>
   </w:num>
   <w:num w:numId="26" w16cid:durableId="201330297">
-    <w:abstractNumId w:val="30"/>
+    <w:abstractNumId w:val="34"/>
   </w:num>
   <w:num w:numId="27" w16cid:durableId="1427843390">
-    <w:abstractNumId w:val="26"/>
+    <w:abstractNumId w:val="30"/>
   </w:num>
   <w:num w:numId="28" w16cid:durableId="2105300136">
     <w:abstractNumId w:val="1"/>
   </w:num>
   <w:num w:numId="29" w16cid:durableId="579338436">
-    <w:abstractNumId w:val="9"/>
+    <w:abstractNumId w:val="10"/>
   </w:num>
   <w:num w:numId="30" w16cid:durableId="1978951079">
-    <w:abstractNumId w:val="6"/>
+    <w:abstractNumId w:val="7"/>
   </w:num>
   <w:num w:numId="31" w16cid:durableId="1247882552">
-    <w:abstractNumId w:val="29"/>
+    <w:abstractNumId w:val="33"/>
+  </w:num>
+  <w:num w:numId="32" w16cid:durableId="707336571">
+    <w:abstractNumId w:val="18"/>
+  </w:num>
+  <w:num w:numId="33" w16cid:durableId="89475753">
+    <w:abstractNumId w:val="35"/>
+  </w:num>
+  <w:num w:numId="34" w16cid:durableId="1318340904">
+    <w:abstractNumId w:val="27"/>
+  </w:num>
+  <w:num w:numId="35" w16cid:durableId="2068912103">
+    <w:abstractNumId w:val="16"/>
+  </w:num>
+  <w:num w:numId="36" w16cid:durableId="1119907540">
+    <w:abstractNumId w:val="2"/>
+  </w:num>
+  <w:num w:numId="37" w16cid:durableId="1024525001">
+    <w:abstractNumId w:val="36"/>
   </w:num>
 </w:numbering>
 </file>

</xml_diff>

<commit_message>
ViewBag in ASP.Net Core MVC
</commit_message>
<xml_diff>
--- a/ASPCore.docx
+++ b/ASPCore.docx
@@ -8438,9 +8438,9 @@
       </w:r>
       <w:r>
         <w:drawing>
-          <wp:inline distT="0" distB="0" distL="0" distR="0" wp14:anchorId="358F6F80" wp14:editId="6BAE0837">
-            <wp:extent cx="5641145" cy="1416050"/>
-            <wp:effectExtent l="0" t="0" r="0" b="0"/>
+          <wp:inline distT="0" distB="0" distL="0" distR="0" wp14:anchorId="358F6F80" wp14:editId="595FC1D3">
+            <wp:extent cx="5638107" cy="1181686"/>
+            <wp:effectExtent l="0" t="0" r="1270" b="0"/>
             <wp:docPr id="505075526" name="Picture 1"/>
             <wp:cNvGraphicFramePr>
               <a:graphicFrameLocks xmlns:a="http://schemas.openxmlformats.org/drawingml/2006/main" noChangeAspect="1"/>
@@ -8461,7 +8461,7 @@
                   <pic:spPr>
                     <a:xfrm>
                       <a:off x="0" y="0"/>
-                      <a:ext cx="5643199" cy="1416566"/>
+                      <a:ext cx="5665426" cy="1187412"/>
                     </a:xfrm>
                     <a:prstGeom prst="rect">
                       <a:avLst/>
@@ -8499,9 +8499,9 @@
       </w:pPr>
       <w:r>
         <w:drawing>
-          <wp:inline distT="0" distB="0" distL="0" distR="0" wp14:anchorId="68388994" wp14:editId="1216579C">
-            <wp:extent cx="5731510" cy="3073400"/>
-            <wp:effectExtent l="0" t="0" r="2540" b="0"/>
+          <wp:inline distT="0" distB="0" distL="0" distR="0" wp14:anchorId="68388994" wp14:editId="2ED4B471">
+            <wp:extent cx="5731195" cy="2356339"/>
+            <wp:effectExtent l="0" t="0" r="3175" b="6350"/>
             <wp:docPr id="441275878" name="Picture 1"/>
             <wp:cNvGraphicFramePr>
               <a:graphicFrameLocks xmlns:a="http://schemas.openxmlformats.org/drawingml/2006/main" noChangeAspect="1"/>
@@ -8522,7 +8522,7 @@
                   <pic:spPr>
                     <a:xfrm>
                       <a:off x="0" y="0"/>
-                      <a:ext cx="5731510" cy="3073400"/>
+                      <a:ext cx="5739391" cy="2359709"/>
                     </a:xfrm>
                     <a:prstGeom prst="rect">
                       <a:avLst/>
@@ -8537,9 +8537,345 @@
     </w:p>
     <w:p>
       <w:pPr>
-        <w:tabs>
-          <w:tab w:val="left" w:pos="2758"/>
-        </w:tabs>
+        <w:pStyle w:val="Heading1"/>
+      </w:pPr>
+      <w:proofErr w:type="spellStart"/>
+      <w:r>
+        <w:t>ViewBag</w:t>
+      </w:r>
+      <w:proofErr w:type="spellEnd"/>
+      <w:r>
+        <w:t xml:space="preserve"> in ASP.Net Core MVC</w:t>
+      </w:r>
+    </w:p>
+    <w:p>
+      <w:pPr>
+        <w:rPr>
+          <w:b/>
+          <w:bCs/>
+        </w:rPr>
+      </w:pPr>
+      <w:proofErr w:type="spellStart"/>
+      <w:r>
+        <w:rPr>
+          <w:b/>
+          <w:bCs/>
+        </w:rPr>
+        <w:t>ViewBag</w:t>
+      </w:r>
+      <w:proofErr w:type="spellEnd"/>
+      <w:r>
+        <w:rPr>
+          <w:b/>
+          <w:bCs/>
+        </w:rPr>
+        <w:t xml:space="preserve"> example:</w:t>
+      </w:r>
+    </w:p>
+    <w:p>
+      <w:pPr>
+        <w:pStyle w:val="Heading2"/>
+      </w:pPr>
+      <w:r>
+        <w:drawing>
+          <wp:inline distT="0" distB="0" distL="0" distR="0" wp14:anchorId="32AFAF65" wp14:editId="2FE922F4">
+            <wp:extent cx="5731510" cy="1146517"/>
+            <wp:effectExtent l="0" t="0" r="2540" b="0"/>
+            <wp:docPr id="572874668" name="Picture 1"/>
+            <wp:cNvGraphicFramePr>
+              <a:graphicFrameLocks xmlns:a="http://schemas.openxmlformats.org/drawingml/2006/main" noChangeAspect="1"/>
+            </wp:cNvGraphicFramePr>
+            <a:graphic xmlns:a="http://schemas.openxmlformats.org/drawingml/2006/main">
+              <a:graphicData uri="http://schemas.openxmlformats.org/drawingml/2006/picture">
+                <pic:pic xmlns:pic="http://schemas.openxmlformats.org/drawingml/2006/picture">
+                  <pic:nvPicPr>
+                    <pic:cNvPr id="572874668" name=""/>
+                    <pic:cNvPicPr/>
+                  </pic:nvPicPr>
+                  <pic:blipFill>
+                    <a:blip r:embed="rId54"/>
+                    <a:stretch>
+                      <a:fillRect/>
+                    </a:stretch>
+                  </pic:blipFill>
+                  <pic:spPr>
+                    <a:xfrm>
+                      <a:off x="0" y="0"/>
+                      <a:ext cx="5744096" cy="1149035"/>
+                    </a:xfrm>
+                    <a:prstGeom prst="rect">
+                      <a:avLst/>
+                    </a:prstGeom>
+                  </pic:spPr>
+                </pic:pic>
+              </a:graphicData>
+            </a:graphic>
+          </wp:inline>
+        </w:drawing>
+      </w:r>
+    </w:p>
+    <w:p>
+      <w:pPr>
+        <w:rPr>
+          <w:b/>
+          <w:bCs/>
+        </w:rPr>
+      </w:pPr>
+      <w:r>
+        <w:rPr>
+          <w:b/>
+          <w:bCs/>
+        </w:rPr>
+        <w:t>View:</w:t>
+      </w:r>
+    </w:p>
+    <w:p>
+      <w:pPr>
+        <w:pStyle w:val="Heading2"/>
+      </w:pPr>
+      <w:r>
+        <w:drawing>
+          <wp:inline distT="0" distB="0" distL="0" distR="0" wp14:anchorId="6535F068" wp14:editId="15ABBF4C">
+            <wp:extent cx="5719436" cy="2349305"/>
+            <wp:effectExtent l="0" t="0" r="0" b="0"/>
+            <wp:docPr id="826284310" name="Picture 1"/>
+            <wp:cNvGraphicFramePr>
+              <a:graphicFrameLocks xmlns:a="http://schemas.openxmlformats.org/drawingml/2006/main" noChangeAspect="1"/>
+            </wp:cNvGraphicFramePr>
+            <a:graphic xmlns:a="http://schemas.openxmlformats.org/drawingml/2006/main">
+              <a:graphicData uri="http://schemas.openxmlformats.org/drawingml/2006/picture">
+                <pic:pic xmlns:pic="http://schemas.openxmlformats.org/drawingml/2006/picture">
+                  <pic:nvPicPr>
+                    <pic:cNvPr id="826284310" name=""/>
+                    <pic:cNvPicPr/>
+                  </pic:nvPicPr>
+                  <pic:blipFill>
+                    <a:blip r:embed="rId55"/>
+                    <a:stretch>
+                      <a:fillRect/>
+                    </a:stretch>
+                  </pic:blipFill>
+                  <pic:spPr>
+                    <a:xfrm>
+                      <a:off x="0" y="0"/>
+                      <a:ext cx="6041131" cy="2481444"/>
+                    </a:xfrm>
+                    <a:prstGeom prst="rect">
+                      <a:avLst/>
+                    </a:prstGeom>
+                  </pic:spPr>
+                </pic:pic>
+              </a:graphicData>
+            </a:graphic>
+          </wp:inline>
+        </w:drawing>
+      </w:r>
+    </w:p>
+    <w:p/>
+    <w:p>
+      <w:pPr>
+        <w:pStyle w:val="Heading2"/>
+      </w:pPr>
+      <w:proofErr w:type="spellStart"/>
+      <w:r>
+        <w:lastRenderedPageBreak/>
+        <w:t>ViewBag</w:t>
+      </w:r>
+      <w:proofErr w:type="spellEnd"/>
+      <w:r>
+        <w:t xml:space="preserve"> v/s </w:t>
+      </w:r>
+      <w:proofErr w:type="spellStart"/>
+      <w:r>
+        <w:t>ViewData</w:t>
+      </w:r>
+      <w:proofErr w:type="spellEnd"/>
+    </w:p>
+    <w:p>
+      <w:pPr>
+        <w:pStyle w:val="ListParagraph"/>
+        <w:numPr>
+          <w:ilvl w:val="0"/>
+          <w:numId w:val="38"/>
+        </w:numPr>
+      </w:pPr>
+      <w:proofErr w:type="spellStart"/>
+      <w:r>
+        <w:t>ViewBag</w:t>
+      </w:r>
+      <w:proofErr w:type="spellEnd"/>
+      <w:r>
+        <w:t xml:space="preserve"> is a wrapper around </w:t>
+      </w:r>
+      <w:proofErr w:type="spellStart"/>
+      <w:r>
+        <w:t>ViewData</w:t>
+      </w:r>
+      <w:proofErr w:type="spellEnd"/>
+    </w:p>
+    <w:p>
+      <w:pPr>
+        <w:pStyle w:val="ListParagraph"/>
+        <w:numPr>
+          <w:ilvl w:val="0"/>
+          <w:numId w:val="38"/>
+        </w:numPr>
+      </w:pPr>
+      <w:r>
+        <w:t>Creates a loosely typed view</w:t>
+      </w:r>
+    </w:p>
+    <w:p>
+      <w:pPr>
+        <w:pStyle w:val="ListParagraph"/>
+        <w:numPr>
+          <w:ilvl w:val="0"/>
+          <w:numId w:val="38"/>
+        </w:numPr>
+      </w:pPr>
+      <w:proofErr w:type="spellStart"/>
+      <w:r>
+        <w:t>ViewData</w:t>
+      </w:r>
+      <w:proofErr w:type="spellEnd"/>
+      <w:r>
+        <w:t xml:space="preserve"> uses string keys to store and retrieve data</w:t>
+      </w:r>
+    </w:p>
+    <w:p>
+      <w:pPr>
+        <w:pStyle w:val="ListParagraph"/>
+        <w:numPr>
+          <w:ilvl w:val="0"/>
+          <w:numId w:val="38"/>
+        </w:numPr>
+      </w:pPr>
+      <w:proofErr w:type="spellStart"/>
+      <w:r>
+        <w:t>ViewBag</w:t>
+      </w:r>
+      <w:proofErr w:type="spellEnd"/>
+      <w:r>
+        <w:t xml:space="preserve"> used </w:t>
+      </w:r>
+      <w:proofErr w:type="spellStart"/>
+      <w:r>
+        <w:t>dynamis</w:t>
+      </w:r>
+      <w:proofErr w:type="spellEnd"/>
+      <w:r>
+        <w:t xml:space="preserve"> properties to store and retrieve data</w:t>
+      </w:r>
+    </w:p>
+    <w:p>
+      <w:pPr>
+        <w:pStyle w:val="ListParagraph"/>
+        <w:numPr>
+          <w:ilvl w:val="0"/>
+          <w:numId w:val="38"/>
+        </w:numPr>
+      </w:pPr>
+      <w:r>
+        <w:t>Resolved dynamically at runtime</w:t>
+      </w:r>
+    </w:p>
+    <w:p>
+      <w:pPr>
+        <w:pStyle w:val="ListParagraph"/>
+        <w:numPr>
+          <w:ilvl w:val="0"/>
+          <w:numId w:val="38"/>
+        </w:numPr>
+      </w:pPr>
+      <w:r>
+        <w:t xml:space="preserve">No compile – time type checking and </w:t>
+      </w:r>
+      <w:proofErr w:type="spellStart"/>
+      <w:r>
+        <w:t>intellisense</w:t>
+      </w:r>
+      <w:proofErr w:type="spellEnd"/>
+    </w:p>
+    <w:p>
+      <w:pPr>
+        <w:pStyle w:val="ListParagraph"/>
+        <w:numPr>
+          <w:ilvl w:val="0"/>
+          <w:numId w:val="38"/>
+        </w:numPr>
+      </w:pPr>
+      <w:r>
+        <w:t>Preferred approach to pass data from a controller to view is by using a Strongly Typed View</w:t>
+      </w:r>
+    </w:p>
+    <w:p>
+      <w:pPr>
+        <w:pStyle w:val="ListParagraph"/>
+      </w:pPr>
+    </w:p>
+    <w:p>
+      <w:pPr>
+        <w:pStyle w:val="ListParagraph"/>
+      </w:pPr>
+    </w:p>
+    <w:p>
+      <w:pPr>
+        <w:pStyle w:val="ListParagraph"/>
+      </w:pPr>
+    </w:p>
+    <w:p>
+      <w:pPr>
+        <w:pStyle w:val="ListParagraph"/>
+      </w:pPr>
+    </w:p>
+    <w:p>
+      <w:pPr>
+        <w:pStyle w:val="ListParagraph"/>
+      </w:pPr>
+    </w:p>
+    <w:p>
+      <w:pPr>
+        <w:pStyle w:val="ListParagraph"/>
+      </w:pPr>
+    </w:p>
+    <w:p>
+      <w:pPr>
+        <w:pStyle w:val="ListParagraph"/>
+      </w:pPr>
+    </w:p>
+    <w:p>
+      <w:pPr>
+        <w:pStyle w:val="ListParagraph"/>
+      </w:pPr>
+    </w:p>
+    <w:p>
+      <w:pPr>
+        <w:pStyle w:val="ListParagraph"/>
+      </w:pPr>
+    </w:p>
+    <w:p>
+      <w:pPr>
+        <w:pStyle w:val="ListParagraph"/>
+      </w:pPr>
+    </w:p>
+    <w:p>
+      <w:pPr>
+        <w:pStyle w:val="ListParagraph"/>
+      </w:pPr>
+    </w:p>
+    <w:p>
+      <w:pPr>
+        <w:pStyle w:val="ListParagraph"/>
+      </w:pPr>
+    </w:p>
+    <w:p>
+      <w:pPr>
+        <w:pStyle w:val="ListParagraph"/>
+      </w:pPr>
+    </w:p>
+    <w:p>
+      <w:pPr>
+        <w:pStyle w:val="ListParagraph"/>
       </w:pPr>
     </w:p>
     <w:sectPr>
@@ -8575,7 +8911,7 @@
         <v:path o:extrusionok="f" gradientshapeok="t" o:connecttype="rect"/>
         <o:lock v:ext="edit" aspectratio="t"/>
       </v:shapetype>
-      <v:shape id="_x0000_i1045" type="#_x0000_t75" style="width:11.1pt;height:11.1pt" o:bullet="t">
+      <v:shape id="_x0000_i1049" type="#_x0000_t75" style="width:11.1pt;height:11.1pt" o:bullet="t">
         <v:imagedata r:id="rId1" o:title="mso1895"/>
       </v:shape>
     </w:pict>
@@ -10936,6 +11272,119 @@
     </w:lvl>
   </w:abstractNum>
   <w:abstractNum w:abstractNumId="21" w15:restartNumberingAfterBreak="0">
+    <w:nsid w:val="3D646973"/>
+    <w:multiLevelType w:val="hybridMultilevel"/>
+    <w:tmpl w:val="5EDA57F8"/>
+    <w:lvl w:ilvl="0" w:tplc="40090001">
+      <w:start w:val="1"/>
+      <w:numFmt w:val="bullet"/>
+      <w:lvlText w:val=""/>
+      <w:lvlJc w:val="left"/>
+      <w:pPr>
+        <w:ind w:left="720" w:hanging="360"/>
+      </w:pPr>
+      <w:rPr>
+        <w:rFonts w:ascii="Symbol" w:hAnsi="Symbol" w:hint="default"/>
+      </w:rPr>
+    </w:lvl>
+    <w:lvl w:ilvl="1" w:tplc="40090003" w:tentative="1">
+      <w:start w:val="1"/>
+      <w:numFmt w:val="bullet"/>
+      <w:lvlText w:val="o"/>
+      <w:lvlJc w:val="left"/>
+      <w:pPr>
+        <w:ind w:left="1440" w:hanging="360"/>
+      </w:pPr>
+      <w:rPr>
+        <w:rFonts w:ascii="Courier New" w:hAnsi="Courier New" w:cs="Courier New" w:hint="default"/>
+      </w:rPr>
+    </w:lvl>
+    <w:lvl w:ilvl="2" w:tplc="40090005" w:tentative="1">
+      <w:start w:val="1"/>
+      <w:numFmt w:val="bullet"/>
+      <w:lvlText w:val=""/>
+      <w:lvlJc w:val="left"/>
+      <w:pPr>
+        <w:ind w:left="2160" w:hanging="360"/>
+      </w:pPr>
+      <w:rPr>
+        <w:rFonts w:ascii="Wingdings" w:hAnsi="Wingdings" w:hint="default"/>
+      </w:rPr>
+    </w:lvl>
+    <w:lvl w:ilvl="3" w:tplc="40090001" w:tentative="1">
+      <w:start w:val="1"/>
+      <w:numFmt w:val="bullet"/>
+      <w:lvlText w:val=""/>
+      <w:lvlJc w:val="left"/>
+      <w:pPr>
+        <w:ind w:left="2880" w:hanging="360"/>
+      </w:pPr>
+      <w:rPr>
+        <w:rFonts w:ascii="Symbol" w:hAnsi="Symbol" w:hint="default"/>
+      </w:rPr>
+    </w:lvl>
+    <w:lvl w:ilvl="4" w:tplc="40090003" w:tentative="1">
+      <w:start w:val="1"/>
+      <w:numFmt w:val="bullet"/>
+      <w:lvlText w:val="o"/>
+      <w:lvlJc w:val="left"/>
+      <w:pPr>
+        <w:ind w:left="3600" w:hanging="360"/>
+      </w:pPr>
+      <w:rPr>
+        <w:rFonts w:ascii="Courier New" w:hAnsi="Courier New" w:cs="Courier New" w:hint="default"/>
+      </w:rPr>
+    </w:lvl>
+    <w:lvl w:ilvl="5" w:tplc="40090005" w:tentative="1">
+      <w:start w:val="1"/>
+      <w:numFmt w:val="bullet"/>
+      <w:lvlText w:val=""/>
+      <w:lvlJc w:val="left"/>
+      <w:pPr>
+        <w:ind w:left="4320" w:hanging="360"/>
+      </w:pPr>
+      <w:rPr>
+        <w:rFonts w:ascii="Wingdings" w:hAnsi="Wingdings" w:hint="default"/>
+      </w:rPr>
+    </w:lvl>
+    <w:lvl w:ilvl="6" w:tplc="40090001" w:tentative="1">
+      <w:start w:val="1"/>
+      <w:numFmt w:val="bullet"/>
+      <w:lvlText w:val=""/>
+      <w:lvlJc w:val="left"/>
+      <w:pPr>
+        <w:ind w:left="5040" w:hanging="360"/>
+      </w:pPr>
+      <w:rPr>
+        <w:rFonts w:ascii="Symbol" w:hAnsi="Symbol" w:hint="default"/>
+      </w:rPr>
+    </w:lvl>
+    <w:lvl w:ilvl="7" w:tplc="40090003" w:tentative="1">
+      <w:start w:val="1"/>
+      <w:numFmt w:val="bullet"/>
+      <w:lvlText w:val="o"/>
+      <w:lvlJc w:val="left"/>
+      <w:pPr>
+        <w:ind w:left="5760" w:hanging="360"/>
+      </w:pPr>
+      <w:rPr>
+        <w:rFonts w:ascii="Courier New" w:hAnsi="Courier New" w:cs="Courier New" w:hint="default"/>
+      </w:rPr>
+    </w:lvl>
+    <w:lvl w:ilvl="8" w:tplc="40090005" w:tentative="1">
+      <w:start w:val="1"/>
+      <w:numFmt w:val="bullet"/>
+      <w:lvlText w:val=""/>
+      <w:lvlJc w:val="left"/>
+      <w:pPr>
+        <w:ind w:left="6480" w:hanging="360"/>
+      </w:pPr>
+      <w:rPr>
+        <w:rFonts w:ascii="Wingdings" w:hAnsi="Wingdings" w:hint="default"/>
+      </w:rPr>
+    </w:lvl>
+  </w:abstractNum>
+  <w:abstractNum w:abstractNumId="22" w15:restartNumberingAfterBreak="0">
     <w:nsid w:val="3ECB28DC"/>
     <w:multiLevelType w:val="hybridMultilevel"/>
     <w:tmpl w:val="CBC4983A"/>
@@ -11048,7 +11497,7 @@
       </w:rPr>
     </w:lvl>
   </w:abstractNum>
-  <w:abstractNum w:abstractNumId="22" w15:restartNumberingAfterBreak="0">
+  <w:abstractNum w:abstractNumId="23" w15:restartNumberingAfterBreak="0">
     <w:nsid w:val="3F0156D4"/>
     <w:multiLevelType w:val="multilevel"/>
     <w:tmpl w:val="B350B5C4"/>
@@ -11197,7 +11646,7 @@
       </w:rPr>
     </w:lvl>
   </w:abstractNum>
-  <w:abstractNum w:abstractNumId="23" w15:restartNumberingAfterBreak="0">
+  <w:abstractNum w:abstractNumId="24" w15:restartNumberingAfterBreak="0">
     <w:nsid w:val="453D780E"/>
     <w:multiLevelType w:val="multilevel"/>
     <w:tmpl w:val="2CC84722"/>
@@ -11346,7 +11795,7 @@
       </w:rPr>
     </w:lvl>
   </w:abstractNum>
-  <w:abstractNum w:abstractNumId="24" w15:restartNumberingAfterBreak="0">
+  <w:abstractNum w:abstractNumId="25" w15:restartNumberingAfterBreak="0">
     <w:nsid w:val="489A7082"/>
     <w:multiLevelType w:val="multilevel"/>
     <w:tmpl w:val="0C42A726"/>
@@ -11459,7 +11908,7 @@
       </w:pPr>
     </w:lvl>
   </w:abstractNum>
-  <w:abstractNum w:abstractNumId="25" w15:restartNumberingAfterBreak="0">
+  <w:abstractNum w:abstractNumId="26" w15:restartNumberingAfterBreak="0">
     <w:nsid w:val="4CA06978"/>
     <w:multiLevelType w:val="multilevel"/>
     <w:tmpl w:val="D7F6712E"/>
@@ -11608,7 +12057,7 @@
       </w:rPr>
     </w:lvl>
   </w:abstractNum>
-  <w:abstractNum w:abstractNumId="26" w15:restartNumberingAfterBreak="0">
+  <w:abstractNum w:abstractNumId="27" w15:restartNumberingAfterBreak="0">
     <w:nsid w:val="4D44702B"/>
     <w:multiLevelType w:val="hybridMultilevel"/>
     <w:tmpl w:val="CA70A9CA"/>
@@ -11721,7 +12170,7 @@
       </w:rPr>
     </w:lvl>
   </w:abstractNum>
-  <w:abstractNum w:abstractNumId="27" w15:restartNumberingAfterBreak="0">
+  <w:abstractNum w:abstractNumId="28" w15:restartNumberingAfterBreak="0">
     <w:nsid w:val="54394BC0"/>
     <w:multiLevelType w:val="hybridMultilevel"/>
     <w:tmpl w:val="934896C0"/>
@@ -11834,7 +12283,7 @@
       </w:rPr>
     </w:lvl>
   </w:abstractNum>
-  <w:abstractNum w:abstractNumId="28" w15:restartNumberingAfterBreak="0">
+  <w:abstractNum w:abstractNumId="29" w15:restartNumberingAfterBreak="0">
     <w:nsid w:val="554167E5"/>
     <w:multiLevelType w:val="hybridMultilevel"/>
     <w:tmpl w:val="26DC3F2C"/>
@@ -11947,7 +12396,7 @@
       </w:rPr>
     </w:lvl>
   </w:abstractNum>
-  <w:abstractNum w:abstractNumId="29" w15:restartNumberingAfterBreak="0">
+  <w:abstractNum w:abstractNumId="30" w15:restartNumberingAfterBreak="0">
     <w:nsid w:val="60F43C26"/>
     <w:multiLevelType w:val="hybridMultilevel"/>
     <w:tmpl w:val="5BB4A3DA"/>
@@ -12060,7 +12509,7 @@
       </w:rPr>
     </w:lvl>
   </w:abstractNum>
-  <w:abstractNum w:abstractNumId="30" w15:restartNumberingAfterBreak="0">
+  <w:abstractNum w:abstractNumId="31" w15:restartNumberingAfterBreak="0">
     <w:nsid w:val="65466861"/>
     <w:multiLevelType w:val="hybridMultilevel"/>
     <w:tmpl w:val="457C2BEE"/>
@@ -12173,7 +12622,7 @@
       </w:rPr>
     </w:lvl>
   </w:abstractNum>
-  <w:abstractNum w:abstractNumId="31" w15:restartNumberingAfterBreak="0">
+  <w:abstractNum w:abstractNumId="32" w15:restartNumberingAfterBreak="0">
     <w:nsid w:val="688A538E"/>
     <w:multiLevelType w:val="multilevel"/>
     <w:tmpl w:val="7B06FC90"/>
@@ -12286,7 +12735,7 @@
       </w:pPr>
     </w:lvl>
   </w:abstractNum>
-  <w:abstractNum w:abstractNumId="32" w15:restartNumberingAfterBreak="0">
+  <w:abstractNum w:abstractNumId="33" w15:restartNumberingAfterBreak="0">
     <w:nsid w:val="68BC34C7"/>
     <w:multiLevelType w:val="hybridMultilevel"/>
     <w:tmpl w:val="45043436"/>
@@ -12399,7 +12848,7 @@
       </w:rPr>
     </w:lvl>
   </w:abstractNum>
-  <w:abstractNum w:abstractNumId="33" w15:restartNumberingAfterBreak="0">
+  <w:abstractNum w:abstractNumId="34" w15:restartNumberingAfterBreak="0">
     <w:nsid w:val="6A797E7E"/>
     <w:multiLevelType w:val="hybridMultilevel"/>
     <w:tmpl w:val="DA0CB7E6"/>
@@ -12512,7 +12961,7 @@
       </w:rPr>
     </w:lvl>
   </w:abstractNum>
-  <w:abstractNum w:abstractNumId="34" w15:restartNumberingAfterBreak="0">
+  <w:abstractNum w:abstractNumId="35" w15:restartNumberingAfterBreak="0">
     <w:nsid w:val="6AA15E6A"/>
     <w:multiLevelType w:val="hybridMultilevel"/>
     <w:tmpl w:val="BD4217BE"/>
@@ -12625,7 +13074,7 @@
       </w:rPr>
     </w:lvl>
   </w:abstractNum>
-  <w:abstractNum w:abstractNumId="35" w15:restartNumberingAfterBreak="0">
+  <w:abstractNum w:abstractNumId="36" w15:restartNumberingAfterBreak="0">
     <w:nsid w:val="75726562"/>
     <w:multiLevelType w:val="hybridMultilevel"/>
     <w:tmpl w:val="4F7A5BB4"/>
@@ -12739,7 +13188,7 @@
       </w:rPr>
     </w:lvl>
   </w:abstractNum>
-  <w:abstractNum w:abstractNumId="36" w15:restartNumberingAfterBreak="0">
+  <w:abstractNum w:abstractNumId="37" w15:restartNumberingAfterBreak="0">
     <w:nsid w:val="79BA34B3"/>
     <w:multiLevelType w:val="hybridMultilevel"/>
     <w:tmpl w:val="E8548164"/>
@@ -12859,19 +13308,19 @@
     <w:abstractNumId w:val="4"/>
   </w:num>
   <w:num w:numId="3" w16cid:durableId="780801267">
-    <w:abstractNumId w:val="28"/>
+    <w:abstractNumId w:val="29"/>
   </w:num>
   <w:num w:numId="4" w16cid:durableId="789474350">
-    <w:abstractNumId w:val="32"/>
+    <w:abstractNumId w:val="33"/>
   </w:num>
   <w:num w:numId="5" w16cid:durableId="932057630">
-    <w:abstractNumId w:val="26"/>
+    <w:abstractNumId w:val="27"/>
   </w:num>
   <w:num w:numId="6" w16cid:durableId="110518776">
-    <w:abstractNumId w:val="21"/>
+    <w:abstractNumId w:val="22"/>
   </w:num>
   <w:num w:numId="7" w16cid:durableId="1971933248">
-    <w:abstractNumId w:val="29"/>
+    <w:abstractNumId w:val="30"/>
   </w:num>
   <w:num w:numId="8" w16cid:durableId="1052533040">
     <w:abstractNumId w:val="15"/>
@@ -12898,16 +13347,16 @@
     <w:abstractNumId w:val="9"/>
   </w:num>
   <w:num w:numId="16" w16cid:durableId="511842780">
-    <w:abstractNumId w:val="31"/>
+    <w:abstractNumId w:val="32"/>
   </w:num>
   <w:num w:numId="17" w16cid:durableId="1664435575">
     <w:abstractNumId w:val="20"/>
   </w:num>
   <w:num w:numId="18" w16cid:durableId="628782503">
-    <w:abstractNumId w:val="22"/>
+    <w:abstractNumId w:val="23"/>
   </w:num>
   <w:num w:numId="19" w16cid:durableId="2097511084">
-    <w:abstractNumId w:val="23"/>
+    <w:abstractNumId w:val="24"/>
   </w:num>
   <w:num w:numId="20" w16cid:durableId="851802824">
     <w:abstractNumId w:val="6"/>
@@ -12916,10 +13365,10 @@
     <w:abstractNumId w:val="0"/>
   </w:num>
   <w:num w:numId="22" w16cid:durableId="1685666459">
-    <w:abstractNumId w:val="25"/>
+    <w:abstractNumId w:val="26"/>
   </w:num>
   <w:num w:numId="23" w16cid:durableId="1433545672">
-    <w:abstractNumId w:val="24"/>
+    <w:abstractNumId w:val="25"/>
   </w:num>
   <w:num w:numId="24" w16cid:durableId="210846628">
     <w:abstractNumId w:val="14"/>
@@ -12928,10 +13377,10 @@
     <w:abstractNumId w:val="19"/>
   </w:num>
   <w:num w:numId="26" w16cid:durableId="201330297">
-    <w:abstractNumId w:val="34"/>
+    <w:abstractNumId w:val="35"/>
   </w:num>
   <w:num w:numId="27" w16cid:durableId="1427843390">
-    <w:abstractNumId w:val="30"/>
+    <w:abstractNumId w:val="31"/>
   </w:num>
   <w:num w:numId="28" w16cid:durableId="2105300136">
     <w:abstractNumId w:val="1"/>
@@ -12943,16 +13392,16 @@
     <w:abstractNumId w:val="7"/>
   </w:num>
   <w:num w:numId="31" w16cid:durableId="1247882552">
-    <w:abstractNumId w:val="33"/>
+    <w:abstractNumId w:val="34"/>
   </w:num>
   <w:num w:numId="32" w16cid:durableId="707336571">
     <w:abstractNumId w:val="18"/>
   </w:num>
   <w:num w:numId="33" w16cid:durableId="89475753">
-    <w:abstractNumId w:val="35"/>
+    <w:abstractNumId w:val="36"/>
   </w:num>
   <w:num w:numId="34" w16cid:durableId="1318340904">
-    <w:abstractNumId w:val="27"/>
+    <w:abstractNumId w:val="28"/>
   </w:num>
   <w:num w:numId="35" w16cid:durableId="2068912103">
     <w:abstractNumId w:val="16"/>
@@ -12961,7 +13410,10 @@
     <w:abstractNumId w:val="2"/>
   </w:num>
   <w:num w:numId="37" w16cid:durableId="1024525001">
-    <w:abstractNumId w:val="36"/>
+    <w:abstractNumId w:val="37"/>
+  </w:num>
+  <w:num w:numId="38" w16cid:durableId="913590187">
+    <w:abstractNumId w:val="21"/>
   </w:num>
 </w:numbering>
 </file>

</xml_diff>

<commit_message>
Strongly Typed View - ASP.Net Core MVC
</commit_message>
<xml_diff>
--- a/ASPCore.docx
+++ b/ASPCore.docx
@@ -325,15 +325,7 @@
         </w:numPr>
       </w:pPr>
       <w:r>
-        <w:t xml:space="preserve">To specify a target </w:t>
-      </w:r>
-      <w:proofErr w:type="gramStart"/>
-      <w:r>
-        <w:t>framework</w:t>
-      </w:r>
-      <w:proofErr w:type="gramEnd"/>
-      <w:r>
-        <w:t xml:space="preserve"> we use Target Framework Moniker (TFM)</w:t>
+        <w:t>To specify a target framework we use Target Framework Moniker (TFM)</w:t>
       </w:r>
     </w:p>
     <w:p>
@@ -502,23 +494,13 @@
       <w:r>
         <w:t xml:space="preserve"> application usually has a </w:t>
       </w:r>
-      <w:proofErr w:type="gramStart"/>
       <w:r>
         <w:rPr>
           <w:b/>
           <w:bCs/>
           <w:color w:val="806000" w:themeColor="accent4" w:themeShade="80"/>
         </w:rPr>
-        <w:t>Main(</w:t>
-      </w:r>
-      <w:proofErr w:type="gramEnd"/>
-      <w:r>
-        <w:rPr>
-          <w:b/>
-          <w:bCs/>
-          <w:color w:val="806000" w:themeColor="accent4" w:themeShade="80"/>
-        </w:rPr>
-        <w:t>)</w:t>
+        <w:t>Main()</w:t>
       </w:r>
       <w:r>
         <w:rPr>
@@ -544,23 +526,13 @@
       <w:r>
         <w:t xml:space="preserve">Why do we have a </w:t>
       </w:r>
-      <w:proofErr w:type="gramStart"/>
       <w:r>
         <w:rPr>
           <w:b/>
           <w:bCs/>
           <w:color w:val="806000" w:themeColor="accent4" w:themeShade="80"/>
         </w:rPr>
-        <w:t>Main(</w:t>
-      </w:r>
-      <w:proofErr w:type="gramEnd"/>
-      <w:r>
-        <w:rPr>
-          <w:b/>
-          <w:bCs/>
-          <w:color w:val="806000" w:themeColor="accent4" w:themeShade="80"/>
-        </w:rPr>
-        <w:t>)</w:t>
+        <w:t>Main()</w:t>
       </w:r>
       <w:r>
         <w:rPr>
@@ -591,23 +563,13 @@
         </w:rPr>
         <w:t xml:space="preserve">ASP.NET Core application initially starts as a Console application and the </w:t>
       </w:r>
-      <w:proofErr w:type="gramStart"/>
       <w:r>
         <w:rPr>
           <w:b/>
           <w:bCs/>
           <w:color w:val="806000" w:themeColor="accent4" w:themeShade="80"/>
         </w:rPr>
-        <w:t>Main(</w:t>
-      </w:r>
-      <w:proofErr w:type="gramEnd"/>
-      <w:r>
-        <w:rPr>
-          <w:b/>
-          <w:bCs/>
-          <w:color w:val="806000" w:themeColor="accent4" w:themeShade="80"/>
-        </w:rPr>
-        <w:t>)</w:t>
+        <w:t>Main()</w:t>
       </w:r>
       <w:r>
         <w:rPr>
@@ -694,30 +656,20 @@
       <w:r>
         <w:t xml:space="preserve">This </w:t>
       </w:r>
-      <w:proofErr w:type="gramStart"/>
       <w:r>
         <w:rPr>
           <w:b/>
           <w:bCs/>
           <w:color w:val="806000" w:themeColor="accent4" w:themeShade="80"/>
         </w:rPr>
-        <w:t>Main(</w:t>
-      </w:r>
-      <w:proofErr w:type="gramEnd"/>
+        <w:t>Main()</w:t>
+      </w:r>
       <w:r>
         <w:rPr>
           <w:b/>
           <w:bCs/>
           <w:color w:val="806000" w:themeColor="accent4" w:themeShade="80"/>
         </w:rPr>
-        <w:t>)</w:t>
-      </w:r>
-      <w:r>
-        <w:rPr>
-          <w:b/>
-          <w:bCs/>
-          <w:color w:val="806000" w:themeColor="accent4" w:themeShade="80"/>
-        </w:rPr>
         <w:t xml:space="preserve"> </w:t>
       </w:r>
       <w:r>
@@ -750,17 +702,12 @@
         <w:t xml:space="preserve">Some of the Tasks that </w:t>
       </w:r>
       <w:proofErr w:type="spellStart"/>
-      <w:proofErr w:type="gramStart"/>
       <w:r>
         <w:t>CreateDefaultBuilder</w:t>
       </w:r>
       <w:proofErr w:type="spellEnd"/>
       <w:r>
-        <w:t>(</w:t>
-      </w:r>
-      <w:proofErr w:type="gramEnd"/>
-      <w:r>
-        <w:t>) performs</w:t>
+        <w:t>() performs</w:t>
       </w:r>
     </w:p>
     <w:p>
@@ -1021,17 +968,12 @@
         <w:tab/>
       </w:r>
       <w:proofErr w:type="spellStart"/>
-      <w:proofErr w:type="gramStart"/>
       <w:r>
         <w:t>CreateDefaultBuilder</w:t>
       </w:r>
       <w:proofErr w:type="spellEnd"/>
       <w:r>
-        <w:t>(</w:t>
-      </w:r>
-      <w:proofErr w:type="gramEnd"/>
-      <w:r>
-        <w:t>) method calls UseIIS() method and host the app inside of the IIS worker process (w3wp.exe or iisexpress.exe)</w:t>
+        <w:t>() method calls UseIIS() method and host the app inside of the IIS worker process (w3wp.exe or iisexpress.exe)</w:t>
       </w:r>
     </w:p>
     <w:p>
@@ -1521,15 +1463,7 @@
       </w:r>
       <w:proofErr w:type="spellEnd"/>
       <w:r>
-        <w:t xml:space="preserve"> is not facing the internet, it’s the Reverse Proxy server that takes the incoming http request and forwards it </w:t>
-      </w:r>
-      <w:proofErr w:type="gramStart"/>
-      <w:r>
-        <w:t>to  the</w:t>
-      </w:r>
-      <w:proofErr w:type="gramEnd"/>
-      <w:r>
-        <w:t xml:space="preserve"> </w:t>
+        <w:t xml:space="preserve"> is not facing the internet, it’s the Reverse Proxy server that takes the incoming http request and forwards it to  the </w:t>
       </w:r>
       <w:proofErr w:type="spellStart"/>
       <w:r>
@@ -1592,22 +1526,10 @@
           <w:b/>
           <w:bCs/>
         </w:rPr>
-        <w:t xml:space="preserve">Reverse Proxy </w:t>
-      </w:r>
-      <w:proofErr w:type="gramStart"/>
-      <w:r>
-        <w:rPr>
-          <w:b/>
-          <w:bCs/>
-        </w:rPr>
-        <w:t xml:space="preserve">Server </w:t>
-      </w:r>
-      <w:r>
-        <w:t xml:space="preserve"> such</w:t>
-      </w:r>
-      <w:proofErr w:type="gramEnd"/>
-      <w:r>
-        <w:t xml:space="preserve"> as IIS, Nginx etc. provides an additional layer of configuration and security, it might integrate better with our existing infrastructure and can also be used for load balancing.</w:t>
+        <w:t xml:space="preserve">Reverse Proxy Server </w:t>
+      </w:r>
+      <w:r>
+        <w:t xml:space="preserve"> such as IIS, Nginx etc. provides an additional layer of configuration and security, it might integrate better with our existing infrastructure and can also be used for load balancing.</w:t>
       </w:r>
     </w:p>
     <w:p>
@@ -1661,12 +1583,10 @@
         <w:t xml:space="preserve">ASP.NET Core </w:t>
       </w:r>
       <w:proofErr w:type="spellStart"/>
-      <w:proofErr w:type="gramStart"/>
       <w:r>
         <w:t>launchsettings.json</w:t>
       </w:r>
       <w:proofErr w:type="spellEnd"/>
-      <w:proofErr w:type="gramEnd"/>
       <w:r>
         <w:t xml:space="preserve"> File</w:t>
       </w:r>
@@ -1722,12 +1642,10 @@
         <w:t xml:space="preserve">ASP.NET Core </w:t>
       </w:r>
       <w:proofErr w:type="spellStart"/>
-      <w:proofErr w:type="gramStart"/>
       <w:r>
         <w:t>appsettings.json</w:t>
       </w:r>
       <w:proofErr w:type="spellEnd"/>
-      <w:proofErr w:type="gramEnd"/>
       <w:r>
         <w:t xml:space="preserve"> File</w:t>
       </w:r>
@@ -1748,12 +1666,10 @@
           <w:numId w:val="15"/>
         </w:numPr>
       </w:pPr>
-      <w:proofErr w:type="gramStart"/>
       <w:r>
         <w:t>Files(</w:t>
       </w:r>
       <w:proofErr w:type="spellStart"/>
-      <w:proofErr w:type="gramEnd"/>
       <w:r>
         <w:t>appsettings.json</w:t>
       </w:r>
@@ -1867,7 +1783,6 @@
         </w:rPr>
       </w:pPr>
       <w:proofErr w:type="spellStart"/>
-      <w:proofErr w:type="gramStart"/>
       <w:r>
         <w:rPr>
           <w:rFonts w:ascii="Arial" w:eastAsia="Times New Roman" w:hAnsi="Arial" w:cs="Arial"/>
@@ -1879,7 +1794,6 @@
         <w:t>appsettings.json</w:t>
       </w:r>
       <w:proofErr w:type="spellEnd"/>
-      <w:proofErr w:type="gramEnd"/>
       <w:r>
         <w:rPr>
           <w:rFonts w:ascii="Arial" w:eastAsia="Times New Roman" w:hAnsi="Arial" w:cs="Arial"/>
@@ -1909,7 +1823,6 @@
         </w:rPr>
       </w:pPr>
       <w:proofErr w:type="spellStart"/>
-      <w:proofErr w:type="gramStart"/>
       <w:r>
         <w:rPr>
           <w:rFonts w:ascii="Arial" w:eastAsia="Times New Roman" w:hAnsi="Arial" w:cs="Arial"/>
@@ -1929,18 +1842,7 @@
           <w:lang w:eastAsia="en-IN"/>
           <w14:ligatures w14:val="none"/>
         </w:rPr>
-        <w:t>.{</w:t>
-      </w:r>
-      <w:proofErr w:type="gramEnd"/>
-      <w:r>
-        <w:rPr>
-          <w:rFonts w:ascii="Arial" w:eastAsia="Times New Roman" w:hAnsi="Arial" w:cs="Arial"/>
-          <w:color w:val="333333"/>
-          <w:kern w:val="0"/>
-          <w:lang w:eastAsia="en-IN"/>
-          <w14:ligatures w14:val="none"/>
-        </w:rPr>
-        <w:t>Environment}.</w:t>
+        <w:t>.{Environment}.</w:t>
       </w:r>
       <w:proofErr w:type="spellStart"/>
       <w:r>
@@ -2066,53 +1968,25 @@
           <w:color w:val="333333"/>
           <w:shd w:val="clear" w:color="auto" w:fill="FFFFFF"/>
         </w:rPr>
-        <w:t xml:space="preserve">Middleware is a piece of software that can handle an HTTP request or response. A given middleware component in ASP.NET Core has a very specific purpose. For </w:t>
-      </w:r>
-      <w:proofErr w:type="gramStart"/>
+        <w:t>Middleware is a piece of software that can handle an HTTP request or response. A given middleware component in ASP.NET Core has a very specific purpose. For example we may have a middleware component that authenticates a user, another piece of middleware to handle errors, yet another middleware to serve static files such as JavaScript files, CSS files, Images etc. </w:t>
+      </w:r>
+    </w:p>
+    <w:p>
       <w:r>
         <w:rPr>
           <w:rFonts w:ascii="Arial" w:hAnsi="Arial" w:cs="Arial"/>
           <w:color w:val="333333"/>
           <w:shd w:val="clear" w:color="auto" w:fill="FFFFFF"/>
         </w:rPr>
-        <w:t>example</w:t>
-      </w:r>
-      <w:proofErr w:type="gramEnd"/>
-      <w:r>
-        <w:rPr>
-          <w:rFonts w:ascii="Arial" w:hAnsi="Arial" w:cs="Arial"/>
-          <w:color w:val="333333"/>
-          <w:shd w:val="clear" w:color="auto" w:fill="FFFFFF"/>
-        </w:rPr>
-        <w:t xml:space="preserve"> we may have a middleware component that authenticates a user, another piece of middleware to handle errors, yet another middleware to serve static files such as JavaScript files, CSS files, Images etc. </w:t>
-      </w:r>
-    </w:p>
-    <w:p>
-      <w:r>
-        <w:rPr>
-          <w:rFonts w:ascii="Arial" w:hAnsi="Arial" w:cs="Arial"/>
-          <w:color w:val="333333"/>
-          <w:shd w:val="clear" w:color="auto" w:fill="FFFFFF"/>
-        </w:rPr>
         <w:t>It is these middleware components that we use to setup a request processing pipeline in ASP.NET Core. It is this pipeline that determines how a request is processed. The request pipeline is configured as part of the application startup by the </w:t>
       </w:r>
-      <w:proofErr w:type="gramStart"/>
       <w:r>
         <w:rPr>
           <w:rFonts w:ascii="Arial" w:hAnsi="Arial" w:cs="Arial"/>
           <w:color w:val="0000FF"/>
           <w:shd w:val="clear" w:color="auto" w:fill="FFFFFF"/>
         </w:rPr>
-        <w:t>Configure(</w:t>
-      </w:r>
-      <w:proofErr w:type="gramEnd"/>
-      <w:r>
-        <w:rPr>
-          <w:rFonts w:ascii="Arial" w:hAnsi="Arial" w:cs="Arial"/>
-          <w:color w:val="0000FF"/>
-          <w:shd w:val="clear" w:color="auto" w:fill="FFFFFF"/>
-        </w:rPr>
-        <w:t>)</w:t>
+        <w:t>Configure()</w:t>
       </w:r>
       <w:r>
         <w:rPr>
@@ -2294,7 +2168,6 @@
         </w:rPr>
         <w:t>Consider the following code in the </w:t>
       </w:r>
-      <w:proofErr w:type="gramStart"/>
       <w:r>
         <w:rPr>
           <w:rFonts w:ascii="Arial" w:hAnsi="Arial" w:cs="Arial"/>
@@ -2303,18 +2176,7 @@
           <w:color w:val="0000FF"/>
           <w:shd w:val="clear" w:color="auto" w:fill="FFFFFF"/>
         </w:rPr>
-        <w:t>Configure(</w:t>
-      </w:r>
-      <w:proofErr w:type="gramEnd"/>
-      <w:r>
-        <w:rPr>
-          <w:rFonts w:ascii="Arial" w:hAnsi="Arial" w:cs="Arial"/>
-          <w:b/>
-          <w:bCs/>
-          <w:color w:val="0000FF"/>
-          <w:shd w:val="clear" w:color="auto" w:fill="FFFFFF"/>
-        </w:rPr>
-        <w:t>)</w:t>
+        <w:t>Configure()</w:t>
       </w:r>
       <w:r>
         <w:rPr>
@@ -2432,7 +2294,6 @@
         </w:rPr>
         <w:t>We are using </w:t>
       </w:r>
-      <w:proofErr w:type="gramStart"/>
       <w:r>
         <w:rPr>
           <w:rFonts w:ascii="Arial" w:eastAsia="Times New Roman" w:hAnsi="Arial" w:cs="Arial"/>
@@ -2441,18 +2302,7 @@
           <w:lang w:eastAsia="en-IN"/>
           <w14:ligatures w14:val="none"/>
         </w:rPr>
-        <w:t>Run(</w:t>
-      </w:r>
-      <w:proofErr w:type="gramEnd"/>
-      <w:r>
-        <w:rPr>
-          <w:rFonts w:ascii="Arial" w:eastAsia="Times New Roman" w:hAnsi="Arial" w:cs="Arial"/>
-          <w:color w:val="0000FF"/>
-          <w:kern w:val="0"/>
-          <w:lang w:eastAsia="en-IN"/>
-          <w14:ligatures w14:val="none"/>
-        </w:rPr>
-        <w:t>)</w:t>
+        <w:t>Run()</w:t>
       </w:r>
       <w:r>
         <w:rPr>
@@ -2493,7 +2343,6 @@
         <w:lastRenderedPageBreak/>
         <w:t>If you hover the mouse over the </w:t>
       </w:r>
-      <w:proofErr w:type="gramStart"/>
       <w:r>
         <w:rPr>
           <w:rFonts w:ascii="Arial" w:eastAsia="Times New Roman" w:hAnsi="Arial" w:cs="Arial"/>
@@ -2502,18 +2351,7 @@
           <w:lang w:eastAsia="en-IN"/>
           <w14:ligatures w14:val="none"/>
         </w:rPr>
-        <w:t>Run(</w:t>
-      </w:r>
-      <w:proofErr w:type="gramEnd"/>
-      <w:r>
-        <w:rPr>
-          <w:rFonts w:ascii="Arial" w:eastAsia="Times New Roman" w:hAnsi="Arial" w:cs="Arial"/>
-          <w:color w:val="0000FF"/>
-          <w:kern w:val="0"/>
-          <w:lang w:eastAsia="en-IN"/>
-          <w14:ligatures w14:val="none"/>
-        </w:rPr>
-        <w:t>)</w:t>
+        <w:t>Run()</w:t>
       </w:r>
       <w:r>
         <w:rPr>
@@ -2577,29 +2415,7 @@
           <w:lang w:eastAsia="en-IN"/>
           <w14:ligatures w14:val="none"/>
         </w:rPr>
-        <w:t xml:space="preserve">interface. This is the reason we are able to invoke this </w:t>
-      </w:r>
-      <w:proofErr w:type="gramStart"/>
-      <w:r>
-        <w:rPr>
-          <w:rFonts w:ascii="Arial" w:eastAsia="Times New Roman" w:hAnsi="Arial" w:cs="Arial"/>
-          <w:color w:val="333333"/>
-          <w:kern w:val="0"/>
-          <w:lang w:eastAsia="en-IN"/>
-          <w14:ligatures w14:val="none"/>
-        </w:rPr>
-        <w:t>Run(</w:t>
-      </w:r>
-      <w:proofErr w:type="gramEnd"/>
-      <w:r>
-        <w:rPr>
-          <w:rFonts w:ascii="Arial" w:eastAsia="Times New Roman" w:hAnsi="Arial" w:cs="Arial"/>
-          <w:color w:val="333333"/>
-          <w:kern w:val="0"/>
-          <w:lang w:eastAsia="en-IN"/>
-          <w14:ligatures w14:val="none"/>
-        </w:rPr>
-        <w:t xml:space="preserve">) method on </w:t>
+        <w:t xml:space="preserve">interface. This is the reason we are able to invoke this Run() method on </w:t>
       </w:r>
       <w:proofErr w:type="spellStart"/>
       <w:r>
@@ -2649,29 +2465,7 @@
           <w:lang w:eastAsia="en-IN"/>
           <w14:ligatures w14:val="none"/>
         </w:rPr>
-        <w:t xml:space="preserve">The parameter that we are passing to the </w:t>
-      </w:r>
-      <w:proofErr w:type="gramStart"/>
-      <w:r>
-        <w:rPr>
-          <w:rFonts w:ascii="Arial" w:eastAsia="Times New Roman" w:hAnsi="Arial" w:cs="Arial"/>
-          <w:color w:val="333333"/>
-          <w:kern w:val="0"/>
-          <w:lang w:eastAsia="en-IN"/>
-          <w14:ligatures w14:val="none"/>
-        </w:rPr>
-        <w:t>Run(</w:t>
-      </w:r>
-      <w:proofErr w:type="gramEnd"/>
-      <w:r>
-        <w:rPr>
-          <w:rFonts w:ascii="Arial" w:eastAsia="Times New Roman" w:hAnsi="Arial" w:cs="Arial"/>
-          <w:color w:val="333333"/>
-          <w:kern w:val="0"/>
-          <w:lang w:eastAsia="en-IN"/>
-          <w14:ligatures w14:val="none"/>
-        </w:rPr>
-        <w:t>) method is a </w:t>
+        <w:t>The parameter that we are passing to the Run() method is a </w:t>
       </w:r>
       <w:proofErr w:type="spellStart"/>
       <w:r>
@@ -2943,7 +2737,6 @@
         </w:rPr>
         <w:t>With this </w:t>
       </w:r>
-      <w:proofErr w:type="gramStart"/>
       <w:r>
         <w:rPr>
           <w:rFonts w:ascii="Arial" w:eastAsia="Times New Roman" w:hAnsi="Arial" w:cs="Arial"/>
@@ -2952,18 +2745,7 @@
           <w:lang w:eastAsia="en-IN"/>
           <w14:ligatures w14:val="none"/>
         </w:rPr>
-        <w:t>Run(</w:t>
-      </w:r>
-      <w:proofErr w:type="gramEnd"/>
-      <w:r>
-        <w:rPr>
-          <w:rFonts w:ascii="Arial" w:eastAsia="Times New Roman" w:hAnsi="Arial" w:cs="Arial"/>
-          <w:color w:val="0000FF"/>
-          <w:kern w:val="0"/>
-          <w:lang w:eastAsia="en-IN"/>
-          <w14:ligatures w14:val="none"/>
-        </w:rPr>
-        <w:t>)</w:t>
+        <w:t>Run()</w:t>
       </w:r>
       <w:r>
         <w:rPr>
@@ -3158,7 +2940,6 @@
         </w:rPr>
         <w:t>Everything that happens before the </w:t>
       </w:r>
-      <w:proofErr w:type="gramStart"/>
       <w:r>
         <w:rPr>
           <w:rFonts w:ascii="Arial" w:eastAsia="Times New Roman" w:hAnsi="Arial" w:cs="Arial"/>
@@ -3167,18 +2948,7 @@
           <w:lang w:eastAsia="en-IN"/>
           <w14:ligatures w14:val="none"/>
         </w:rPr>
-        <w:t>next(</w:t>
-      </w:r>
-      <w:proofErr w:type="gramEnd"/>
-      <w:r>
-        <w:rPr>
-          <w:rFonts w:ascii="Arial" w:eastAsia="Times New Roman" w:hAnsi="Arial" w:cs="Arial"/>
-          <w:color w:val="0000FF"/>
-          <w:kern w:val="0"/>
-          <w:lang w:eastAsia="en-IN"/>
-          <w14:ligatures w14:val="none"/>
-        </w:rPr>
-        <w:t>)</w:t>
+        <w:t>next()</w:t>
       </w:r>
       <w:r>
         <w:rPr>
@@ -3290,7 +3060,6 @@
         </w:rPr>
         <w:t>Everything that happens after the </w:t>
       </w:r>
-      <w:proofErr w:type="gramStart"/>
       <w:r>
         <w:rPr>
           <w:rFonts w:ascii="Arial" w:eastAsia="Times New Roman" w:hAnsi="Arial" w:cs="Arial"/>
@@ -3299,18 +3068,7 @@
           <w:lang w:eastAsia="en-IN"/>
           <w14:ligatures w14:val="none"/>
         </w:rPr>
-        <w:t>next(</w:t>
-      </w:r>
-      <w:proofErr w:type="gramEnd"/>
-      <w:r>
-        <w:rPr>
-          <w:rFonts w:ascii="Arial" w:eastAsia="Times New Roman" w:hAnsi="Arial" w:cs="Arial"/>
-          <w:color w:val="0000FF"/>
-          <w:kern w:val="0"/>
-          <w:lang w:eastAsia="en-IN"/>
-          <w14:ligatures w14:val="none"/>
-        </w:rPr>
-        <w:t>)</w:t>
+        <w:t>next()</w:t>
       </w:r>
       <w:r>
         <w:rPr>
@@ -3825,15 +3583,7 @@
         </w:numPr>
       </w:pPr>
       <w:r>
-        <w:t xml:space="preserve">ASPNETCORE_ENVIRONMENT variables </w:t>
-      </w:r>
-      <w:proofErr w:type="gramStart"/>
-      <w:r>
-        <w:t>sets</w:t>
-      </w:r>
-      <w:proofErr w:type="gramEnd"/>
-      <w:r>
-        <w:t xml:space="preserve"> the </w:t>
+        <w:t xml:space="preserve">ASPNETCORE_ENVIRONMENT variables sets the </w:t>
       </w:r>
       <w:r>
         <w:rPr>
@@ -3973,23 +3723,7 @@
           <w:b/>
           <w:bCs/>
         </w:rPr>
-        <w:t xml:space="preserve">Custom </w:t>
-      </w:r>
-      <w:proofErr w:type="gramStart"/>
-      <w:r>
-        <w:rPr>
-          <w:b/>
-          <w:bCs/>
-        </w:rPr>
-        <w:t>environments(</w:t>
-      </w:r>
-      <w:proofErr w:type="gramEnd"/>
-      <w:r>
-        <w:rPr>
-          <w:b/>
-          <w:bCs/>
-        </w:rPr>
-        <w:t xml:space="preserve">UAT, QA etc) </w:t>
+        <w:t xml:space="preserve">Custom environments(UAT, QA etc) </w:t>
       </w:r>
       <w:r>
         <w:t>are also supported</w:t>
@@ -4009,13 +3743,8 @@
         <w:pStyle w:val="Heading2"/>
       </w:pPr>
       <w:r>
-        <w:t xml:space="preserve">What is </w:t>
-      </w:r>
-      <w:proofErr w:type="gramStart"/>
-      <w:r>
-        <w:t>MVC ?</w:t>
-      </w:r>
-      <w:proofErr w:type="gramEnd"/>
+        <w:t>What is MVC ?</w:t>
+      </w:r>
     </w:p>
     <w:p>
       <w:r>
@@ -4152,31 +3881,7 @@
           <w:lang w:eastAsia="en-IN"/>
           <w14:ligatures w14:val="none"/>
         </w:rPr>
-        <w:t xml:space="preserve">. It's an architectural design pattern for implementing User Interface Layer of an application. A typical </w:t>
-      </w:r>
-      <w:proofErr w:type="gramStart"/>
-      <w:r>
-        <w:rPr>
-          <w:rFonts w:ascii="Arial" w:eastAsia="Times New Roman" w:hAnsi="Arial" w:cs="Arial"/>
-          <w:color w:val="333333"/>
-          <w:kern w:val="0"/>
-          <w:shd w:val="clear" w:color="auto" w:fill="FFFFFF"/>
-          <w:lang w:eastAsia="en-IN"/>
-          <w14:ligatures w14:val="none"/>
-        </w:rPr>
-        <w:t>real world</w:t>
-      </w:r>
-      <w:proofErr w:type="gramEnd"/>
-      <w:r>
-        <w:rPr>
-          <w:rFonts w:ascii="Arial" w:eastAsia="Times New Roman" w:hAnsi="Arial" w:cs="Arial"/>
-          <w:color w:val="333333"/>
-          <w:kern w:val="0"/>
-          <w:shd w:val="clear" w:color="auto" w:fill="FFFFFF"/>
-          <w:lang w:eastAsia="en-IN"/>
-          <w14:ligatures w14:val="none"/>
-        </w:rPr>
-        <w:t xml:space="preserve"> application usually has the following layers.</w:t>
+        <w:t>. It's an architectural design pattern for implementing User Interface Layer of an application. A typical real world application usually has the following layers.</w:t>
       </w:r>
       <w:r>
         <w:rPr>
@@ -4301,13 +4006,8 @@
         <w:pStyle w:val="Heading2"/>
       </w:pPr>
       <w:r>
-        <w:t xml:space="preserve">How MVC </w:t>
-      </w:r>
-      <w:proofErr w:type="gramStart"/>
-      <w:r>
-        <w:t>Works ?</w:t>
-      </w:r>
-      <w:proofErr w:type="gramEnd"/>
+        <w:t>How MVC Works ?</w:t>
+      </w:r>
     </w:p>
     <w:p>
       <w:r>
@@ -4316,25 +4016,7 @@
           <w:color w:val="333333"/>
           <w:shd w:val="clear" w:color="auto" w:fill="FFFFFF"/>
         </w:rPr>
-        <w:t xml:space="preserve">Let's say we want to retrieve a </w:t>
-      </w:r>
-      <w:proofErr w:type="gramStart"/>
-      <w:r>
-        <w:rPr>
-          <w:rFonts w:ascii="Arial" w:hAnsi="Arial" w:cs="Arial"/>
-          <w:color w:val="333333"/>
-          <w:shd w:val="clear" w:color="auto" w:fill="FFFFFF"/>
-        </w:rPr>
-        <w:t>specific employee details</w:t>
-      </w:r>
-      <w:proofErr w:type="gramEnd"/>
-      <w:r>
-        <w:rPr>
-          <w:rFonts w:ascii="Arial" w:hAnsi="Arial" w:cs="Arial"/>
-          <w:color w:val="333333"/>
-          <w:shd w:val="clear" w:color="auto" w:fill="FFFFFF"/>
-        </w:rPr>
-        <w:t xml:space="preserve"> (i.e</w:t>
+        <w:t>Let's say we want to retrieve a specific employee details (i.e</w:t>
       </w:r>
       <w:r>
         <w:rPr>
@@ -4405,23 +4087,13 @@
           <w:shd w:val="clear" w:color="auto" w:fill="FFFFFF"/>
         </w:rPr>
       </w:pPr>
-      <w:proofErr w:type="gramStart"/>
       <w:r>
         <w:rPr>
           <w:rFonts w:ascii="Arial" w:hAnsi="Arial" w:cs="Arial"/>
           <w:color w:val="333333"/>
           <w:shd w:val="clear" w:color="auto" w:fill="FFFFFF"/>
         </w:rPr>
-        <w:t>So</w:t>
-      </w:r>
-      <w:proofErr w:type="gramEnd"/>
-      <w:r>
-        <w:rPr>
-          <w:rFonts w:ascii="Arial" w:hAnsi="Arial" w:cs="Arial"/>
-          <w:color w:val="333333"/>
-          <w:shd w:val="clear" w:color="auto" w:fill="FFFFFF"/>
-        </w:rPr>
-        <w:t xml:space="preserve"> from the web browser we issue a request and the URL may look something like the following</w:t>
+        <w:t>So from the web browser we issue a request and the URL may look something like the following</w:t>
       </w:r>
       <w:r>
         <w:rPr>
@@ -4752,23 +4424,13 @@
           <w:lang w:eastAsia="en-IN"/>
         </w:rPr>
       </w:pPr>
-      <w:proofErr w:type="gramStart"/>
       <w:r>
         <w:rPr>
           <w:rFonts w:ascii="Arial" w:hAnsi="Arial" w:cs="Arial"/>
           <w:color w:val="333333"/>
           <w:shd w:val="clear" w:color="auto" w:fill="FFFFFF"/>
         </w:rPr>
-        <w:t>So</w:t>
-      </w:r>
-      <w:proofErr w:type="gramEnd"/>
-      <w:r>
-        <w:rPr>
-          <w:rFonts w:ascii="Arial" w:hAnsi="Arial" w:cs="Arial"/>
-          <w:color w:val="333333"/>
-          <w:shd w:val="clear" w:color="auto" w:fill="FFFFFF"/>
-        </w:rPr>
-        <w:t xml:space="preserve"> model in this case consists of the </w:t>
+        <w:t>So model in this case consists of the </w:t>
       </w:r>
       <w:r>
         <w:rPr>
@@ -4892,25 +4554,7 @@
           <w:color w:val="333333"/>
           <w:shd w:val="clear" w:color="auto" w:fill="FFFFFF"/>
         </w:rPr>
-        <w:t xml:space="preserve">class to hold the employee data and </w:t>
-      </w:r>
-      <w:proofErr w:type="gramStart"/>
-      <w:r>
-        <w:rPr>
-          <w:rFonts w:ascii="Arial" w:hAnsi="Arial" w:cs="Arial"/>
-          <w:color w:val="333333"/>
-          <w:shd w:val="clear" w:color="auto" w:fill="FFFFFF"/>
-        </w:rPr>
-        <w:t>It</w:t>
-      </w:r>
-      <w:proofErr w:type="gramEnd"/>
-      <w:r>
-        <w:rPr>
-          <w:rFonts w:ascii="Arial" w:hAnsi="Arial" w:cs="Arial"/>
-          <w:color w:val="333333"/>
-          <w:shd w:val="clear" w:color="auto" w:fill="FFFFFF"/>
-        </w:rPr>
-        <w:t xml:space="preserve"> is the </w:t>
+        <w:t>class to hold the employee data and It is the </w:t>
       </w:r>
       <w:proofErr w:type="spellStart"/>
       <w:r>
@@ -4952,23 +4596,13 @@
         </w:rPr>
         <w:br/>
       </w:r>
-      <w:proofErr w:type="gramStart"/>
       <w:r>
         <w:rPr>
           <w:rFonts w:ascii="Arial" w:hAnsi="Arial" w:cs="Arial"/>
           <w:color w:val="333333"/>
           <w:shd w:val="clear" w:color="auto" w:fill="FFFFFF"/>
         </w:rPr>
-        <w:t>So</w:t>
-      </w:r>
-      <w:proofErr w:type="gramEnd"/>
-      <w:r>
-        <w:rPr>
-          <w:rFonts w:ascii="Arial" w:hAnsi="Arial" w:cs="Arial"/>
-          <w:color w:val="333333"/>
-          <w:shd w:val="clear" w:color="auto" w:fill="FFFFFF"/>
-        </w:rPr>
-        <w:t xml:space="preserve"> to generalise this, </w:t>
+        <w:t>So to generalise this, </w:t>
       </w:r>
       <w:r>
         <w:rPr>
@@ -4986,25 +4620,7 @@
           <w:color w:val="333333"/>
           <w:shd w:val="clear" w:color="auto" w:fill="FFFFFF"/>
         </w:rPr>
-        <w:t xml:space="preserve"> The class that </w:t>
-      </w:r>
-      <w:proofErr w:type="gramStart"/>
-      <w:r>
-        <w:rPr>
-          <w:rFonts w:ascii="Arial" w:hAnsi="Arial" w:cs="Arial"/>
-          <w:color w:val="333333"/>
-          <w:shd w:val="clear" w:color="auto" w:fill="FFFFFF"/>
-        </w:rPr>
-        <w:t>represent</w:t>
-      </w:r>
-      <w:proofErr w:type="gramEnd"/>
-      <w:r>
-        <w:rPr>
-          <w:rFonts w:ascii="Arial" w:hAnsi="Arial" w:cs="Arial"/>
-          <w:color w:val="333333"/>
-          <w:shd w:val="clear" w:color="auto" w:fill="FFFFFF"/>
-        </w:rPr>
-        <w:t xml:space="preserve"> the data is the </w:t>
+        <w:t> The class that represent the data is the </w:t>
       </w:r>
       <w:r>
         <w:rPr>
@@ -5134,25 +4750,7 @@
           <w:color w:val="333333"/>
           <w:shd w:val="clear" w:color="auto" w:fill="FFFFFF"/>
         </w:rPr>
-        <w:t xml:space="preserve">Well, we can, but using the interface abstraction allows us to use dependency injection which in turn allows us to create systems that are loosely </w:t>
-      </w:r>
-      <w:proofErr w:type="gramStart"/>
-      <w:r>
-        <w:rPr>
-          <w:rFonts w:ascii="Arial" w:hAnsi="Arial" w:cs="Arial"/>
-          <w:color w:val="333333"/>
-          <w:shd w:val="clear" w:color="auto" w:fill="FFFFFF"/>
-        </w:rPr>
-        <w:t>coupled  and</w:t>
-      </w:r>
-      <w:proofErr w:type="gramEnd"/>
-      <w:r>
-        <w:rPr>
-          <w:rFonts w:ascii="Arial" w:hAnsi="Arial" w:cs="Arial"/>
-          <w:color w:val="333333"/>
-          <w:shd w:val="clear" w:color="auto" w:fill="FFFFFF"/>
-        </w:rPr>
-        <w:t xml:space="preserve"> easily testable.</w:t>
+        <w:t>Well, we can, but using the interface abstraction allows us to use dependency injection which in turn allows us to create systems that are loosely coupled  and easily testable.</w:t>
       </w:r>
     </w:p>
     <w:p>
@@ -5661,7 +5259,6 @@
           <w14:ligatures w14:val="none"/>
         </w:rPr>
       </w:pPr>
-      <w:proofErr w:type="gramStart"/>
       <w:r>
         <w:rPr>
           <w:rFonts w:ascii="Arial" w:eastAsia="Times New Roman" w:hAnsi="Arial" w:cs="Arial"/>
@@ -5674,7 +5271,6 @@
         </w:rPr>
         <w:t>Model :</w:t>
       </w:r>
-      <w:proofErr w:type="gramEnd"/>
       <w:r>
         <w:rPr>
           <w:rFonts w:ascii="Arial" w:eastAsia="Times New Roman" w:hAnsi="Arial" w:cs="Arial"/>
@@ -5725,7 +5321,6 @@
           <w14:ligatures w14:val="none"/>
         </w:rPr>
       </w:pPr>
-      <w:proofErr w:type="gramStart"/>
       <w:r>
         <w:rPr>
           <w:rFonts w:ascii="Arial" w:eastAsia="Times New Roman" w:hAnsi="Arial" w:cs="Arial"/>
@@ -5739,7 +5334,6 @@
         <w:lastRenderedPageBreak/>
         <w:t>View :</w:t>
       </w:r>
-      <w:proofErr w:type="gramEnd"/>
       <w:r>
         <w:rPr>
           <w:rFonts w:ascii="Arial" w:eastAsia="Times New Roman" w:hAnsi="Arial" w:cs="Arial"/>
@@ -5768,7 +5362,6 @@
           <w14:ligatures w14:val="none"/>
         </w:rPr>
       </w:pPr>
-      <w:proofErr w:type="gramStart"/>
       <w:r>
         <w:rPr>
           <w:rFonts w:ascii="Arial" w:eastAsia="Times New Roman" w:hAnsi="Arial" w:cs="Arial"/>
@@ -5781,7 +5374,6 @@
         </w:rPr>
         <w:t>Controller :</w:t>
       </w:r>
-      <w:proofErr w:type="gramEnd"/>
       <w:r>
         <w:rPr>
           <w:rFonts w:ascii="Arial" w:eastAsia="Times New Roman" w:hAnsi="Arial" w:cs="Arial"/>
@@ -5806,15 +5398,7 @@
         <w:pStyle w:val="Heading2"/>
       </w:pPr>
       <w:r>
-        <w:t xml:space="preserve">Step </w:t>
-      </w:r>
-      <w:proofErr w:type="gramStart"/>
-      <w:r>
-        <w:t>1 :</w:t>
-      </w:r>
-      <w:proofErr w:type="gramEnd"/>
-      <w:r>
-        <w:t xml:space="preserve"> Add the MVC Services to the Dependency injection Container</w:t>
+        <w:t>Step 1 : Add the MVC Services to the Dependency injection Container</w:t>
       </w:r>
     </w:p>
     <w:p>
@@ -5939,17 +5523,12 @@
         </w:numPr>
       </w:pPr>
       <w:proofErr w:type="spellStart"/>
-      <w:proofErr w:type="gramStart"/>
       <w:r>
         <w:t>AddMvcCore</w:t>
       </w:r>
       <w:proofErr w:type="spellEnd"/>
       <w:r>
-        <w:t>(</w:t>
-      </w:r>
-      <w:proofErr w:type="gramEnd"/>
-      <w:r>
-        <w:t>) method only adds the core MVC services</w:t>
+        <w:t>() method only adds the core MVC services</w:t>
       </w:r>
     </w:p>
     <w:p>
@@ -5961,17 +5540,12 @@
         </w:numPr>
       </w:pPr>
       <w:proofErr w:type="spellStart"/>
-      <w:proofErr w:type="gramStart"/>
       <w:r>
         <w:t>AddMvc</w:t>
       </w:r>
       <w:proofErr w:type="spellEnd"/>
       <w:r>
-        <w:t>(</w:t>
-      </w:r>
-      <w:proofErr w:type="gramEnd"/>
-      <w:r>
-        <w:t>) method adds all the required MVC Services</w:t>
+        <w:t>() method adds all the required MVC Services</w:t>
       </w:r>
     </w:p>
     <w:p>
@@ -5983,17 +5557,12 @@
         </w:numPr>
       </w:pPr>
       <w:proofErr w:type="spellStart"/>
-      <w:proofErr w:type="gramStart"/>
       <w:r>
         <w:t>AddMvc</w:t>
       </w:r>
       <w:proofErr w:type="spellEnd"/>
       <w:r>
-        <w:t>(</w:t>
-      </w:r>
-      <w:proofErr w:type="gramEnd"/>
-      <w:r>
-        <w:t xml:space="preserve">) method internally calls the </w:t>
+        <w:t xml:space="preserve">() method internally calls the </w:t>
       </w:r>
       <w:proofErr w:type="spellStart"/>
       <w:r>
@@ -6360,7 +5929,6 @@
         </w:rPr>
       </w:pPr>
       <w:proofErr w:type="spellStart"/>
-      <w:proofErr w:type="gramStart"/>
       <w:r>
         <w:rPr>
           <w:rFonts w:asciiTheme="majorHAnsi" w:hAnsiTheme="majorHAnsi" w:cstheme="majorHAnsi"/>
@@ -6380,9 +5948,34 @@
           <w:color w:val="333333"/>
           <w:shd w:val="clear" w:color="auto" w:fill="FFFFFF"/>
         </w:rPr>
-        <w:t>(</w:t>
-      </w:r>
-      <w:proofErr w:type="gramEnd"/>
+        <w:t>()</w:t>
+      </w:r>
+      <w:r>
+        <w:rPr>
+          <w:rFonts w:asciiTheme="majorHAnsi" w:hAnsiTheme="majorHAnsi" w:cstheme="majorHAnsi"/>
+          <w:color w:val="333333"/>
+          <w:shd w:val="clear" w:color="auto" w:fill="FFFFFF"/>
+        </w:rPr>
+        <w:t xml:space="preserve"> - As the name implies, </w:t>
+      </w:r>
+      <w:proofErr w:type="spellStart"/>
+      <w:r>
+        <w:rPr>
+          <w:rFonts w:asciiTheme="majorHAnsi" w:hAnsiTheme="majorHAnsi" w:cstheme="majorHAnsi"/>
+          <w:color w:val="333333"/>
+          <w:shd w:val="clear" w:color="auto" w:fill="FFFFFF"/>
+        </w:rPr>
+        <w:t>AddSingleton</w:t>
+      </w:r>
+      <w:proofErr w:type="spellEnd"/>
+      <w:r>
+        <w:rPr>
+          <w:rFonts w:asciiTheme="majorHAnsi" w:hAnsiTheme="majorHAnsi" w:cstheme="majorHAnsi"/>
+          <w:color w:val="333333"/>
+          <w:shd w:val="clear" w:color="auto" w:fill="FFFFFF"/>
+        </w:rPr>
+        <w:t>() method creates a </w:t>
+      </w:r>
       <w:r>
         <w:rPr>
           <w:rFonts w:asciiTheme="majorHAnsi" w:hAnsiTheme="majorHAnsi" w:cstheme="majorHAnsi"/>
@@ -6391,7 +5984,7 @@
           <w:color w:val="333333"/>
           <w:shd w:val="clear" w:color="auto" w:fill="FFFFFF"/>
         </w:rPr>
-        <w:t>)</w:t>
+        <w:t>Singleton service</w:t>
       </w:r>
       <w:r>
         <w:rPr>
@@ -6399,61 +5992,7 @@
           <w:color w:val="333333"/>
           <w:shd w:val="clear" w:color="auto" w:fill="FFFFFF"/>
         </w:rPr>
-        <w:t xml:space="preserve"> - As the name implies, </w:t>
-      </w:r>
-      <w:proofErr w:type="spellStart"/>
-      <w:r>
-        <w:rPr>
-          <w:rFonts w:asciiTheme="majorHAnsi" w:hAnsiTheme="majorHAnsi" w:cstheme="majorHAnsi"/>
-          <w:color w:val="333333"/>
-          <w:shd w:val="clear" w:color="auto" w:fill="FFFFFF"/>
-        </w:rPr>
-        <w:t>AddSingleton</w:t>
-      </w:r>
-      <w:proofErr w:type="spellEnd"/>
-      <w:r>
-        <w:rPr>
-          <w:rFonts w:asciiTheme="majorHAnsi" w:hAnsiTheme="majorHAnsi" w:cstheme="majorHAnsi"/>
-          <w:color w:val="333333"/>
-          <w:shd w:val="clear" w:color="auto" w:fill="FFFFFF"/>
-        </w:rPr>
-        <w:t>() method creates a </w:t>
-      </w:r>
-      <w:r>
-        <w:rPr>
-          <w:rFonts w:asciiTheme="majorHAnsi" w:hAnsiTheme="majorHAnsi" w:cstheme="majorHAnsi"/>
-          <w:b/>
-          <w:bCs/>
-          <w:color w:val="333333"/>
-          <w:shd w:val="clear" w:color="auto" w:fill="FFFFFF"/>
-        </w:rPr>
-        <w:t>Singleton service</w:t>
-      </w:r>
-      <w:r>
-        <w:rPr>
-          <w:rFonts w:asciiTheme="majorHAnsi" w:hAnsiTheme="majorHAnsi" w:cstheme="majorHAnsi"/>
-          <w:color w:val="333333"/>
-          <w:shd w:val="clear" w:color="auto" w:fill="FFFFFF"/>
-        </w:rPr>
-        <w:t xml:space="preserve">. A Singleton service is created when it is first requested. This same instance is then used by all the subsequent requests. </w:t>
-      </w:r>
-      <w:proofErr w:type="gramStart"/>
-      <w:r>
-        <w:rPr>
-          <w:rFonts w:asciiTheme="majorHAnsi" w:hAnsiTheme="majorHAnsi" w:cstheme="majorHAnsi"/>
-          <w:color w:val="333333"/>
-          <w:shd w:val="clear" w:color="auto" w:fill="FFFFFF"/>
-        </w:rPr>
-        <w:t>So</w:t>
-      </w:r>
-      <w:proofErr w:type="gramEnd"/>
-      <w:r>
-        <w:rPr>
-          <w:rFonts w:asciiTheme="majorHAnsi" w:hAnsiTheme="majorHAnsi" w:cstheme="majorHAnsi"/>
-          <w:color w:val="333333"/>
-          <w:shd w:val="clear" w:color="auto" w:fill="FFFFFF"/>
-        </w:rPr>
-        <w:t xml:space="preserve"> in general, a Singleton service is created only one time per application and that single instance is used throughout the application life time.</w:t>
+        <w:t>. A Singleton service is created when it is first requested. This same instance is then used by all the subsequent requests. So in general, a Singleton service is created only one time per application and that single instance is used throughout the application life time.</w:t>
       </w:r>
     </w:p>
     <w:p>
@@ -6468,7 +6007,6 @@
         </w:rPr>
       </w:pPr>
       <w:proofErr w:type="spellStart"/>
-      <w:proofErr w:type="gramStart"/>
       <w:r>
         <w:rPr>
           <w:rFonts w:asciiTheme="majorHAnsi" w:hAnsiTheme="majorHAnsi" w:cstheme="majorHAnsi"/>
@@ -6498,18 +6036,7 @@
           <w:color w:val="333333"/>
           <w:shd w:val="clear" w:color="auto" w:fill="FFFFFF"/>
         </w:rPr>
-        <w:t>(</w:t>
-      </w:r>
-      <w:proofErr w:type="gramEnd"/>
-      <w:r>
-        <w:rPr>
-          <w:rFonts w:asciiTheme="majorHAnsi" w:hAnsiTheme="majorHAnsi" w:cstheme="majorHAnsi"/>
-          <w:b/>
-          <w:bCs/>
-          <w:color w:val="333333"/>
-          <w:shd w:val="clear" w:color="auto" w:fill="FFFFFF"/>
-        </w:rPr>
-        <w:t>)</w:t>
+        <w:t>()</w:t>
       </w:r>
       <w:r>
         <w:rPr>
@@ -6550,7 +6077,6 @@
         </w:rPr>
       </w:pPr>
       <w:proofErr w:type="spellStart"/>
-      <w:proofErr w:type="gramStart"/>
       <w:r>
         <w:rPr>
           <w:rFonts w:asciiTheme="majorHAnsi" w:hAnsiTheme="majorHAnsi" w:cstheme="majorHAnsi"/>
@@ -6570,18 +6096,7 @@
           <w:color w:val="333333"/>
           <w:shd w:val="clear" w:color="auto" w:fill="FFFFFF"/>
         </w:rPr>
-        <w:t>(</w:t>
-      </w:r>
-      <w:proofErr w:type="gramEnd"/>
-      <w:r>
-        <w:rPr>
-          <w:rFonts w:asciiTheme="majorHAnsi" w:hAnsiTheme="majorHAnsi" w:cstheme="majorHAnsi"/>
-          <w:b/>
-          <w:bCs/>
-          <w:color w:val="333333"/>
-          <w:shd w:val="clear" w:color="auto" w:fill="FFFFFF"/>
-        </w:rPr>
-        <w:t>)</w:t>
+        <w:t>()</w:t>
       </w:r>
       <w:r>
         <w:rPr>
@@ -6710,75 +6225,55 @@
         </w:rPr>
         <w:t>The following example returns JSON data. Notice, the return type of the </w:t>
       </w:r>
-      <w:proofErr w:type="gramStart"/>
       <w:r>
         <w:rPr>
           <w:rFonts w:asciiTheme="majorHAnsi" w:hAnsiTheme="majorHAnsi" w:cstheme="majorHAnsi"/>
           <w:color w:val="0000FF"/>
           <w:shd w:val="clear" w:color="auto" w:fill="FFFFFF"/>
         </w:rPr>
-        <w:t>Details(</w:t>
-      </w:r>
-      <w:proofErr w:type="gramEnd"/>
+        <w:t>Details()</w:t>
+      </w:r>
+      <w:r>
+        <w:rPr>
+          <w:rFonts w:asciiTheme="majorHAnsi" w:hAnsiTheme="majorHAnsi" w:cstheme="majorHAnsi"/>
+          <w:color w:val="333333"/>
+          <w:shd w:val="clear" w:color="auto" w:fill="FFFFFF"/>
+        </w:rPr>
+        <w:t> method is set to </w:t>
+      </w:r>
+      <w:proofErr w:type="spellStart"/>
+      <w:r>
+        <w:rPr>
+          <w:rFonts w:asciiTheme="majorHAnsi" w:hAnsiTheme="majorHAnsi" w:cstheme="majorHAnsi"/>
+          <w:color w:val="3D85C6"/>
+          <w:shd w:val="clear" w:color="auto" w:fill="FFFFFF"/>
+        </w:rPr>
+        <w:t>JsonResult</w:t>
+      </w:r>
+      <w:proofErr w:type="spellEnd"/>
+      <w:r>
+        <w:rPr>
+          <w:rFonts w:asciiTheme="majorHAnsi" w:hAnsiTheme="majorHAnsi" w:cstheme="majorHAnsi"/>
+          <w:color w:val="3D85C6"/>
+          <w:shd w:val="clear" w:color="auto" w:fill="FFFFFF"/>
+        </w:rPr>
+        <w:t> </w:t>
+      </w:r>
+      <w:r>
+        <w:rPr>
+          <w:rFonts w:asciiTheme="majorHAnsi" w:hAnsiTheme="majorHAnsi" w:cstheme="majorHAnsi"/>
+          <w:color w:val="333333"/>
+          <w:shd w:val="clear" w:color="auto" w:fill="FFFFFF"/>
+        </w:rPr>
+        <w:t>as we are explicitly returning JSON data. In this case, </w:t>
+      </w:r>
       <w:r>
         <w:rPr>
           <w:rFonts w:asciiTheme="majorHAnsi" w:hAnsiTheme="majorHAnsi" w:cstheme="majorHAnsi"/>
           <w:color w:val="0000FF"/>
           <w:shd w:val="clear" w:color="auto" w:fill="FFFFFF"/>
         </w:rPr>
-        <w:t>)</w:t>
-      </w:r>
-      <w:r>
-        <w:rPr>
-          <w:rFonts w:asciiTheme="majorHAnsi" w:hAnsiTheme="majorHAnsi" w:cstheme="majorHAnsi"/>
-          <w:color w:val="333333"/>
-          <w:shd w:val="clear" w:color="auto" w:fill="FFFFFF"/>
-        </w:rPr>
-        <w:t> method is set to </w:t>
-      </w:r>
-      <w:proofErr w:type="spellStart"/>
-      <w:r>
-        <w:rPr>
-          <w:rFonts w:asciiTheme="majorHAnsi" w:hAnsiTheme="majorHAnsi" w:cstheme="majorHAnsi"/>
-          <w:color w:val="3D85C6"/>
-          <w:shd w:val="clear" w:color="auto" w:fill="FFFFFF"/>
-        </w:rPr>
-        <w:t>JsonResult</w:t>
-      </w:r>
-      <w:proofErr w:type="spellEnd"/>
-      <w:r>
-        <w:rPr>
-          <w:rFonts w:asciiTheme="majorHAnsi" w:hAnsiTheme="majorHAnsi" w:cstheme="majorHAnsi"/>
-          <w:color w:val="3D85C6"/>
-          <w:shd w:val="clear" w:color="auto" w:fill="FFFFFF"/>
-        </w:rPr>
-        <w:t> </w:t>
-      </w:r>
-      <w:r>
-        <w:rPr>
-          <w:rFonts w:asciiTheme="majorHAnsi" w:hAnsiTheme="majorHAnsi" w:cstheme="majorHAnsi"/>
-          <w:color w:val="333333"/>
-          <w:shd w:val="clear" w:color="auto" w:fill="FFFFFF"/>
-        </w:rPr>
-        <w:t>as we are explicitly returning JSON data. In this case, </w:t>
-      </w:r>
-      <w:proofErr w:type="gramStart"/>
-      <w:r>
-        <w:rPr>
-          <w:rFonts w:asciiTheme="majorHAnsi" w:hAnsiTheme="majorHAnsi" w:cstheme="majorHAnsi"/>
-          <w:color w:val="0000FF"/>
-          <w:shd w:val="clear" w:color="auto" w:fill="FFFFFF"/>
-        </w:rPr>
-        <w:t>Details(</w:t>
-      </w:r>
-      <w:proofErr w:type="gramEnd"/>
-      <w:r>
-        <w:rPr>
-          <w:rFonts w:asciiTheme="majorHAnsi" w:hAnsiTheme="majorHAnsi" w:cstheme="majorHAnsi"/>
-          <w:color w:val="0000FF"/>
-          <w:shd w:val="clear" w:color="auto" w:fill="FFFFFF"/>
-        </w:rPr>
-        <w:t>)</w:t>
+        <w:t>Details()</w:t>
       </w:r>
       <w:r>
         <w:rPr>
@@ -7018,29 +6513,7 @@
           <w:color w:val="333333"/>
           <w:shd w:val="clear" w:color="auto" w:fill="FFFFFF"/>
         </w:rPr>
-        <w:t xml:space="preserve">Please </w:t>
-      </w:r>
-      <w:proofErr w:type="gramStart"/>
-      <w:r>
-        <w:rPr>
-          <w:rFonts w:asciiTheme="majorHAnsi" w:hAnsiTheme="majorHAnsi" w:cstheme="majorHAnsi"/>
-          <w:b/>
-          <w:bCs/>
-          <w:color w:val="333333"/>
-          <w:shd w:val="clear" w:color="auto" w:fill="FFFFFF"/>
-        </w:rPr>
-        <w:t>note :</w:t>
-      </w:r>
-      <w:proofErr w:type="gramEnd"/>
-      <w:r>
-        <w:rPr>
-          <w:rFonts w:asciiTheme="majorHAnsi" w:hAnsiTheme="majorHAnsi" w:cstheme="majorHAnsi"/>
-          <w:b/>
-          <w:bCs/>
-          <w:color w:val="333333"/>
-          <w:shd w:val="clear" w:color="auto" w:fill="FFFFFF"/>
-        </w:rPr>
-        <w:t> </w:t>
+        <w:t>Please note : </w:t>
       </w:r>
       <w:r>
         <w:rPr>
@@ -7320,18 +6793,13 @@
         </w:numPr>
       </w:pPr>
       <w:r>
-        <w:t xml:space="preserve">A view file </w:t>
-      </w:r>
-      <w:proofErr w:type="gramStart"/>
-      <w:r>
-        <w:t>has .</w:t>
+        <w:t>A view file has .</w:t>
       </w:r>
       <w:proofErr w:type="spellStart"/>
       <w:r>
         <w:t>cshtml</w:t>
       </w:r>
       <w:proofErr w:type="spellEnd"/>
-      <w:proofErr w:type="gramEnd"/>
       <w:r>
         <w:t xml:space="preserve"> extension</w:t>
       </w:r>
@@ -7486,15 +6954,7 @@
         </w:drawing>
       </w:r>
       <w:r>
-        <w:t xml:space="preserve">If you do not like this default </w:t>
-      </w:r>
-      <w:proofErr w:type="gramStart"/>
-      <w:r>
-        <w:t>convention(</w:t>
-      </w:r>
-      <w:proofErr w:type="gramEnd"/>
-      <w:r>
-        <w:t>shown in image above), you can change it.</w:t>
+        <w:t>If you do not like this default convention(shown in image above), you can change it.</w:t>
       </w:r>
       <w:r>
         <w:t xml:space="preserve"> We can achieve so by using the overloaded methods of View (as shown in the image below).</w:t>
@@ -7645,9 +7105,16 @@
           <w:color w:val="333333"/>
           <w:shd w:val="clear" w:color="auto" w:fill="FFFFFF"/>
         </w:rPr>
-        <w:t xml:space="preserve">Please </w:t>
-      </w:r>
-      <w:proofErr w:type="gramStart"/>
+        <w:t>Please note :</w:t>
+      </w:r>
+      <w:r>
+        <w:rPr>
+          <w:rFonts w:ascii="Arial" w:hAnsi="Arial" w:cs="Arial"/>
+          <w:color w:val="333333"/>
+          <w:shd w:val="clear" w:color="auto" w:fill="FFFFFF"/>
+        </w:rPr>
+        <w:t> With the absolute path, to get to the root project directory, we can use </w:t>
+      </w:r>
       <w:r>
         <w:rPr>
           <w:rFonts w:ascii="Arial" w:hAnsi="Arial" w:cs="Arial"/>
@@ -7656,16 +7123,15 @@
           <w:color w:val="333333"/>
           <w:shd w:val="clear" w:color="auto" w:fill="FFFFFF"/>
         </w:rPr>
-        <w:t>note :</w:t>
-      </w:r>
-      <w:proofErr w:type="gramEnd"/>
+        <w:t>/</w:t>
+      </w:r>
       <w:r>
         <w:rPr>
           <w:rFonts w:ascii="Arial" w:hAnsi="Arial" w:cs="Arial"/>
           <w:color w:val="333333"/>
           <w:shd w:val="clear" w:color="auto" w:fill="FFFFFF"/>
         </w:rPr>
-        <w:t> With the absolute path, to get to the root project directory, we can use </w:t>
+        <w:t> or </w:t>
       </w:r>
       <w:r>
         <w:rPr>
@@ -7675,7 +7141,7 @@
           <w:color w:val="333333"/>
           <w:shd w:val="clear" w:color="auto" w:fill="FFFFFF"/>
         </w:rPr>
-        <w:t>/</w:t>
+        <w:t>~/</w:t>
       </w:r>
       <w:r>
         <w:rPr>
@@ -7683,43 +7149,7 @@
           <w:color w:val="333333"/>
           <w:shd w:val="clear" w:color="auto" w:fill="FFFFFF"/>
         </w:rPr>
-        <w:t> or </w:t>
-      </w:r>
-      <w:r>
-        <w:rPr>
-          <w:rFonts w:ascii="Arial" w:hAnsi="Arial" w:cs="Arial"/>
-          <w:b/>
-          <w:bCs/>
-          <w:color w:val="333333"/>
-          <w:shd w:val="clear" w:color="auto" w:fill="FFFFFF"/>
-        </w:rPr>
-        <w:t>~/</w:t>
-      </w:r>
-      <w:r>
-        <w:rPr>
-          <w:rFonts w:ascii="Arial" w:hAnsi="Arial" w:cs="Arial"/>
-          <w:color w:val="333333"/>
-          <w:shd w:val="clear" w:color="auto" w:fill="FFFFFF"/>
-        </w:rPr>
-        <w:t xml:space="preserve">. </w:t>
-      </w:r>
-      <w:proofErr w:type="gramStart"/>
-      <w:r>
-        <w:rPr>
-          <w:rFonts w:ascii="Arial" w:hAnsi="Arial" w:cs="Arial"/>
-          <w:color w:val="333333"/>
-          <w:shd w:val="clear" w:color="auto" w:fill="FFFFFF"/>
-        </w:rPr>
-        <w:t>So</w:t>
-      </w:r>
-      <w:proofErr w:type="gramEnd"/>
-      <w:r>
-        <w:rPr>
-          <w:rFonts w:ascii="Arial" w:hAnsi="Arial" w:cs="Arial"/>
-          <w:color w:val="333333"/>
-          <w:shd w:val="clear" w:color="auto" w:fill="FFFFFF"/>
-        </w:rPr>
-        <w:t xml:space="preserve"> the following 3 lines of code does the same thing</w:t>
+        <w:t>. So the following 3 lines of code does the same thing</w:t>
       </w:r>
     </w:p>
     <w:p>
@@ -7951,15 +7381,7 @@
           <w:rFonts w:asciiTheme="majorHAnsi" w:hAnsiTheme="majorHAnsi" w:cstheme="majorHAnsi"/>
           <w:color w:val="333333"/>
         </w:rPr>
-        <w:t>And With relative path we use</w:t>
-      </w:r>
-      <w:proofErr w:type="gramStart"/>
-      <w:r>
-        <w:rPr>
-          <w:rFonts w:asciiTheme="majorHAnsi" w:hAnsiTheme="majorHAnsi" w:cstheme="majorHAnsi"/>
-          <w:color w:val="333333"/>
-        </w:rPr>
-        <w:t xml:space="preserve"> </w:t>
+        <w:t xml:space="preserve">And With relative path we use </w:t>
       </w:r>
       <w:r>
         <w:rPr>
@@ -7968,17 +7390,7 @@
           <w:bCs/>
           <w:color w:val="333333"/>
         </w:rPr>
-        <w:t>..</w:t>
-      </w:r>
-      <w:proofErr w:type="gramEnd"/>
-      <w:r>
-        <w:rPr>
-          <w:rFonts w:asciiTheme="majorHAnsi" w:hAnsiTheme="majorHAnsi" w:cstheme="majorHAnsi"/>
-          <w:b/>
-          <w:bCs/>
-          <w:color w:val="333333"/>
-        </w:rPr>
-        <w:t>/</w:t>
+        <w:t>../</w:t>
       </w:r>
       <w:r>
         <w:rPr>
@@ -8148,13 +7560,8 @@
       <w:pPr>
         <w:pStyle w:val="Heading3"/>
       </w:pPr>
-      <w:proofErr w:type="gramStart"/>
-      <w:r>
-        <w:t>View(</w:t>
-      </w:r>
-      <w:proofErr w:type="gramEnd"/>
-      <w:r>
-        <w:t>) or View(Object Model)</w:t>
+      <w:r>
+        <w:t>View() or View(Object Model)</w:t>
       </w:r>
     </w:p>
     <w:p>
@@ -8166,13 +7573,8 @@
       <w:pPr>
         <w:pStyle w:val="Heading3"/>
       </w:pPr>
-      <w:proofErr w:type="gramStart"/>
-      <w:r>
-        <w:t>View(</w:t>
-      </w:r>
-      <w:proofErr w:type="gramEnd"/>
-      <w:r>
-        <w:t xml:space="preserve">string </w:t>
+      <w:r>
+        <w:t xml:space="preserve">View(string </w:t>
       </w:r>
       <w:proofErr w:type="spellStart"/>
       <w:r>
@@ -8228,18 +7630,13 @@
         </w:numPr>
       </w:pPr>
       <w:r>
-        <w:t xml:space="preserve">With absolute </w:t>
-      </w:r>
-      <w:proofErr w:type="gramStart"/>
-      <w:r>
-        <w:t>path .</w:t>
+        <w:t>With absolute path .</w:t>
       </w:r>
       <w:proofErr w:type="spellStart"/>
       <w:r>
         <w:t>cshtml</w:t>
       </w:r>
       <w:proofErr w:type="spellEnd"/>
-      <w:proofErr w:type="gramEnd"/>
       <w:r>
         <w:t xml:space="preserve"> extension must be specified</w:t>
       </w:r>
@@ -8253,30 +7650,20 @@
         </w:numPr>
       </w:pPr>
       <w:r>
-        <w:t xml:space="preserve">With relative path do not specify the file </w:t>
-      </w:r>
-      <w:proofErr w:type="gramStart"/>
-      <w:r>
-        <w:t>extension .</w:t>
+        <w:t>With relative path do not specify the file extension .</w:t>
       </w:r>
       <w:proofErr w:type="spellStart"/>
       <w:r>
         <w:t>cshtml</w:t>
       </w:r>
       <w:proofErr w:type="spellEnd"/>
-      <w:proofErr w:type="gramEnd"/>
     </w:p>
     <w:p>
       <w:pPr>
         <w:pStyle w:val="Heading3"/>
       </w:pPr>
-      <w:proofErr w:type="gramStart"/>
-      <w:r>
-        <w:t>View(</w:t>
-      </w:r>
-      <w:proofErr w:type="gramEnd"/>
-      <w:r>
-        <w:t xml:space="preserve">string </w:t>
+      <w:r>
+        <w:t xml:space="preserve">View(string </w:t>
       </w:r>
       <w:proofErr w:type="spellStart"/>
       <w:r>
@@ -8418,23 +7805,7 @@
           <w:bCs/>
         </w:rPr>
         <w:lastRenderedPageBreak/>
-        <w:t xml:space="preserve">Action </w:t>
-      </w:r>
-      <w:proofErr w:type="gramStart"/>
-      <w:r>
-        <w:rPr>
-          <w:b/>
-          <w:bCs/>
-        </w:rPr>
-        <w:t>Method :</w:t>
-      </w:r>
-      <w:proofErr w:type="gramEnd"/>
-      <w:r>
-        <w:rPr>
-          <w:b/>
-          <w:bCs/>
-        </w:rPr>
-        <w:t xml:space="preserve"> </w:t>
+        <w:t xml:space="preserve">Action Method : </w:t>
       </w:r>
       <w:r>
         <w:drawing>
@@ -8481,7 +7852,6 @@
           <w:bCs/>
         </w:rPr>
       </w:pPr>
-      <w:proofErr w:type="gramStart"/>
       <w:r>
         <w:rPr>
           <w:b/>
@@ -8489,7 +7859,6 @@
         </w:rPr>
         <w:t>View :</w:t>
       </w:r>
-      <w:proofErr w:type="gramEnd"/>
     </w:p>
     <w:p>
       <w:pPr>
@@ -8815,13 +8184,148 @@
     </w:p>
     <w:p>
       <w:pPr>
+        <w:pStyle w:val="Heading1"/>
+      </w:pPr>
+      <w:r>
+        <w:t>Strongly Typed View in ASP.Net Core MVC</w:t>
+      </w:r>
+    </w:p>
+    <w:p>
+      <w:pPr>
+        <w:pStyle w:val="Heading2"/>
+      </w:pPr>
+      <w:r>
+        <w:t>To create a Strongly Typed View</w:t>
+      </w:r>
+    </w:p>
+    <w:p>
+      <w:pPr>
         <w:pStyle w:val="ListParagraph"/>
-      </w:pPr>
+        <w:numPr>
+          <w:ilvl w:val="0"/>
+          <w:numId w:val="39"/>
+        </w:numPr>
+      </w:pPr>
+      <w:r>
+        <w:drawing>
+          <wp:anchor distT="0" distB="0" distL="114300" distR="114300" simplePos="0" relativeHeight="251665408" behindDoc="0" locked="0" layoutInCell="1" allowOverlap="1" wp14:anchorId="00D9FD6E" wp14:editId="66D1B0FD">
+            <wp:simplePos x="0" y="0"/>
+            <wp:positionH relativeFrom="column">
+              <wp:posOffset>421689</wp:posOffset>
+            </wp:positionH>
+            <wp:positionV relativeFrom="paragraph">
+              <wp:posOffset>232410</wp:posOffset>
+            </wp:positionV>
+            <wp:extent cx="3797495" cy="234962"/>
+            <wp:effectExtent l="0" t="0" r="0" b="0"/>
+            <wp:wrapTopAndBottom/>
+            <wp:docPr id="83605837" name="Picture 1"/>
+            <wp:cNvGraphicFramePr>
+              <a:graphicFrameLocks xmlns:a="http://schemas.openxmlformats.org/drawingml/2006/main" noChangeAspect="1"/>
+            </wp:cNvGraphicFramePr>
+            <a:graphic xmlns:a="http://schemas.openxmlformats.org/drawingml/2006/main">
+              <a:graphicData uri="http://schemas.openxmlformats.org/drawingml/2006/picture">
+                <pic:pic xmlns:pic="http://schemas.openxmlformats.org/drawingml/2006/picture">
+                  <pic:nvPicPr>
+                    <pic:cNvPr id="83605837" name=""/>
+                    <pic:cNvPicPr/>
+                  </pic:nvPicPr>
+                  <pic:blipFill>
+                    <a:blip r:embed="rId56">
+                      <a:extLst>
+                        <a:ext uri="{28A0092B-C50C-407E-A947-70E740481C1C}">
+                          <a14:useLocalDpi xmlns:a14="http://schemas.microsoft.com/office/drawing/2010/main" val="0"/>
+                        </a:ext>
+                      </a:extLst>
+                    </a:blip>
+                    <a:stretch>
+                      <a:fillRect/>
+                    </a:stretch>
+                  </pic:blipFill>
+                  <pic:spPr>
+                    <a:xfrm>
+                      <a:off x="0" y="0"/>
+                      <a:ext cx="3797495" cy="234962"/>
+                    </a:xfrm>
+                    <a:prstGeom prst="rect">
+                      <a:avLst/>
+                    </a:prstGeom>
+                  </pic:spPr>
+                </pic:pic>
+              </a:graphicData>
+            </a:graphic>
+          </wp:anchor>
+        </w:drawing>
+      </w:r>
+      <w:r>
+        <w:t>Specify model type in the view using @model directive</w:t>
+      </w:r>
     </w:p>
     <w:p>
       <w:pPr>
         <w:pStyle w:val="ListParagraph"/>
-      </w:pPr>
+        <w:numPr>
+          <w:ilvl w:val="0"/>
+          <w:numId w:val="39"/>
+        </w:numPr>
+      </w:pPr>
+      <w:r>
+        <w:drawing>
+          <wp:anchor distT="0" distB="0" distL="114300" distR="114300" simplePos="0" relativeHeight="251666432" behindDoc="0" locked="0" layoutInCell="1" allowOverlap="1" wp14:anchorId="02B9D1AB" wp14:editId="690429CD">
+            <wp:simplePos x="0" y="0"/>
+            <wp:positionH relativeFrom="column">
+              <wp:posOffset>464185</wp:posOffset>
+            </wp:positionH>
+            <wp:positionV relativeFrom="paragraph">
+              <wp:posOffset>476934</wp:posOffset>
+            </wp:positionV>
+            <wp:extent cx="3734435" cy="1562100"/>
+            <wp:effectExtent l="0" t="0" r="0" b="0"/>
+            <wp:wrapTopAndBottom/>
+            <wp:docPr id="2134153180" name="Picture 1"/>
+            <wp:cNvGraphicFramePr>
+              <a:graphicFrameLocks xmlns:a="http://schemas.openxmlformats.org/drawingml/2006/main" noChangeAspect="1"/>
+            </wp:cNvGraphicFramePr>
+            <a:graphic xmlns:a="http://schemas.openxmlformats.org/drawingml/2006/main">
+              <a:graphicData uri="http://schemas.openxmlformats.org/drawingml/2006/picture">
+                <pic:pic xmlns:pic="http://schemas.openxmlformats.org/drawingml/2006/picture">
+                  <pic:nvPicPr>
+                    <pic:cNvPr id="2134153180" name=""/>
+                    <pic:cNvPicPr/>
+                  </pic:nvPicPr>
+                  <pic:blipFill>
+                    <a:blip r:embed="rId57">
+                      <a:extLst>
+                        <a:ext uri="{28A0092B-C50C-407E-A947-70E740481C1C}">
+                          <a14:useLocalDpi xmlns:a14="http://schemas.microsoft.com/office/drawing/2010/main" val="0"/>
+                        </a:ext>
+                      </a:extLst>
+                    </a:blip>
+                    <a:stretch>
+                      <a:fillRect/>
+                    </a:stretch>
+                  </pic:blipFill>
+                  <pic:spPr>
+                    <a:xfrm>
+                      <a:off x="0" y="0"/>
+                      <a:ext cx="3734435" cy="1562100"/>
+                    </a:xfrm>
+                    <a:prstGeom prst="rect">
+                      <a:avLst/>
+                    </a:prstGeom>
+                  </pic:spPr>
+                </pic:pic>
+              </a:graphicData>
+            </a:graphic>
+            <wp14:sizeRelH relativeFrom="margin">
+              <wp14:pctWidth>0</wp14:pctWidth>
+            </wp14:sizeRelH>
+          </wp:anchor>
+        </w:drawing>
+      </w:r>
+      <w:r>
+        <w:t>To access the model object properties we use @Model</w:t>
+      </w:r>
     </w:p>
     <w:p>
       <w:pPr>
@@ -8831,13 +8335,34 @@
     <w:p>
       <w:pPr>
         <w:pStyle w:val="ListParagraph"/>
-      </w:pPr>
-    </w:p>
-    <w:p>
-      <w:pPr>
-        <w:pStyle w:val="ListParagraph"/>
-      </w:pPr>
-    </w:p>
+        <w:numPr>
+          <w:ilvl w:val="0"/>
+          <w:numId w:val="39"/>
+        </w:numPr>
+      </w:pPr>
+      <w:r>
+        <w:t xml:space="preserve">Strongly Typed View provides </w:t>
+      </w:r>
+      <w:r>
+        <w:rPr>
+          <w:b/>
+          <w:bCs/>
+          <w:highlight w:val="yellow"/>
+        </w:rPr>
+        <w:t xml:space="preserve">compile-time type checking and </w:t>
+      </w:r>
+      <w:proofErr w:type="spellStart"/>
+      <w:r>
+        <w:rPr>
+          <w:b/>
+          <w:bCs/>
+          <w:highlight w:val="yellow"/>
+        </w:rPr>
+        <w:t>intellisense</w:t>
+      </w:r>
+      <w:proofErr w:type="spellEnd"/>
+    </w:p>
+    <w:p/>
     <w:p>
       <w:pPr>
         <w:pStyle w:val="ListParagraph"/>
@@ -8911,7 +8436,7 @@
         <v:path o:extrusionok="f" gradientshapeok="t" o:connecttype="rect"/>
         <o:lock v:ext="edit" aspectratio="t"/>
       </v:shapetype>
-      <v:shape id="_x0000_i1049" type="#_x0000_t75" style="width:11.1pt;height:11.1pt" o:bullet="t">
+      <v:shape id="_x0000_i1056" type="#_x0000_t75" style="width:11.1pt;height:11.1pt" o:bullet="t">
         <v:imagedata r:id="rId1" o:title="mso1895"/>
       </v:shape>
     </w:pict>
@@ -11796,6 +11321,119 @@
     </w:lvl>
   </w:abstractNum>
   <w:abstractNum w:abstractNumId="25" w15:restartNumberingAfterBreak="0">
+    <w:nsid w:val="45FC0ED1"/>
+    <w:multiLevelType w:val="hybridMultilevel"/>
+    <w:tmpl w:val="429A9D0A"/>
+    <w:lvl w:ilvl="0" w:tplc="40090001">
+      <w:start w:val="1"/>
+      <w:numFmt w:val="bullet"/>
+      <w:lvlText w:val=""/>
+      <w:lvlJc w:val="left"/>
+      <w:pPr>
+        <w:ind w:left="720" w:hanging="360"/>
+      </w:pPr>
+      <w:rPr>
+        <w:rFonts w:ascii="Symbol" w:hAnsi="Symbol" w:hint="default"/>
+      </w:rPr>
+    </w:lvl>
+    <w:lvl w:ilvl="1" w:tplc="40090003" w:tentative="1">
+      <w:start w:val="1"/>
+      <w:numFmt w:val="bullet"/>
+      <w:lvlText w:val="o"/>
+      <w:lvlJc w:val="left"/>
+      <w:pPr>
+        <w:ind w:left="1440" w:hanging="360"/>
+      </w:pPr>
+      <w:rPr>
+        <w:rFonts w:ascii="Courier New" w:hAnsi="Courier New" w:cs="Courier New" w:hint="default"/>
+      </w:rPr>
+    </w:lvl>
+    <w:lvl w:ilvl="2" w:tplc="40090005" w:tentative="1">
+      <w:start w:val="1"/>
+      <w:numFmt w:val="bullet"/>
+      <w:lvlText w:val=""/>
+      <w:lvlJc w:val="left"/>
+      <w:pPr>
+        <w:ind w:left="2160" w:hanging="360"/>
+      </w:pPr>
+      <w:rPr>
+        <w:rFonts w:ascii="Wingdings" w:hAnsi="Wingdings" w:hint="default"/>
+      </w:rPr>
+    </w:lvl>
+    <w:lvl w:ilvl="3" w:tplc="40090001" w:tentative="1">
+      <w:start w:val="1"/>
+      <w:numFmt w:val="bullet"/>
+      <w:lvlText w:val=""/>
+      <w:lvlJc w:val="left"/>
+      <w:pPr>
+        <w:ind w:left="2880" w:hanging="360"/>
+      </w:pPr>
+      <w:rPr>
+        <w:rFonts w:ascii="Symbol" w:hAnsi="Symbol" w:hint="default"/>
+      </w:rPr>
+    </w:lvl>
+    <w:lvl w:ilvl="4" w:tplc="40090003" w:tentative="1">
+      <w:start w:val="1"/>
+      <w:numFmt w:val="bullet"/>
+      <w:lvlText w:val="o"/>
+      <w:lvlJc w:val="left"/>
+      <w:pPr>
+        <w:ind w:left="3600" w:hanging="360"/>
+      </w:pPr>
+      <w:rPr>
+        <w:rFonts w:ascii="Courier New" w:hAnsi="Courier New" w:cs="Courier New" w:hint="default"/>
+      </w:rPr>
+    </w:lvl>
+    <w:lvl w:ilvl="5" w:tplc="40090005" w:tentative="1">
+      <w:start w:val="1"/>
+      <w:numFmt w:val="bullet"/>
+      <w:lvlText w:val=""/>
+      <w:lvlJc w:val="left"/>
+      <w:pPr>
+        <w:ind w:left="4320" w:hanging="360"/>
+      </w:pPr>
+      <w:rPr>
+        <w:rFonts w:ascii="Wingdings" w:hAnsi="Wingdings" w:hint="default"/>
+      </w:rPr>
+    </w:lvl>
+    <w:lvl w:ilvl="6" w:tplc="40090001" w:tentative="1">
+      <w:start w:val="1"/>
+      <w:numFmt w:val="bullet"/>
+      <w:lvlText w:val=""/>
+      <w:lvlJc w:val="left"/>
+      <w:pPr>
+        <w:ind w:left="5040" w:hanging="360"/>
+      </w:pPr>
+      <w:rPr>
+        <w:rFonts w:ascii="Symbol" w:hAnsi="Symbol" w:hint="default"/>
+      </w:rPr>
+    </w:lvl>
+    <w:lvl w:ilvl="7" w:tplc="40090003" w:tentative="1">
+      <w:start w:val="1"/>
+      <w:numFmt w:val="bullet"/>
+      <w:lvlText w:val="o"/>
+      <w:lvlJc w:val="left"/>
+      <w:pPr>
+        <w:ind w:left="5760" w:hanging="360"/>
+      </w:pPr>
+      <w:rPr>
+        <w:rFonts w:ascii="Courier New" w:hAnsi="Courier New" w:cs="Courier New" w:hint="default"/>
+      </w:rPr>
+    </w:lvl>
+    <w:lvl w:ilvl="8" w:tplc="40090005" w:tentative="1">
+      <w:start w:val="1"/>
+      <w:numFmt w:val="bullet"/>
+      <w:lvlText w:val=""/>
+      <w:lvlJc w:val="left"/>
+      <w:pPr>
+        <w:ind w:left="6480" w:hanging="360"/>
+      </w:pPr>
+      <w:rPr>
+        <w:rFonts w:ascii="Wingdings" w:hAnsi="Wingdings" w:hint="default"/>
+      </w:rPr>
+    </w:lvl>
+  </w:abstractNum>
+  <w:abstractNum w:abstractNumId="26" w15:restartNumberingAfterBreak="0">
     <w:nsid w:val="489A7082"/>
     <w:multiLevelType w:val="multilevel"/>
     <w:tmpl w:val="0C42A726"/>
@@ -11908,7 +11546,7 @@
       </w:pPr>
     </w:lvl>
   </w:abstractNum>
-  <w:abstractNum w:abstractNumId="26" w15:restartNumberingAfterBreak="0">
+  <w:abstractNum w:abstractNumId="27" w15:restartNumberingAfterBreak="0">
     <w:nsid w:val="4CA06978"/>
     <w:multiLevelType w:val="multilevel"/>
     <w:tmpl w:val="D7F6712E"/>
@@ -12057,7 +11695,7 @@
       </w:rPr>
     </w:lvl>
   </w:abstractNum>
-  <w:abstractNum w:abstractNumId="27" w15:restartNumberingAfterBreak="0">
+  <w:abstractNum w:abstractNumId="28" w15:restartNumberingAfterBreak="0">
     <w:nsid w:val="4D44702B"/>
     <w:multiLevelType w:val="hybridMultilevel"/>
     <w:tmpl w:val="CA70A9CA"/>
@@ -12170,7 +11808,7 @@
       </w:rPr>
     </w:lvl>
   </w:abstractNum>
-  <w:abstractNum w:abstractNumId="28" w15:restartNumberingAfterBreak="0">
+  <w:abstractNum w:abstractNumId="29" w15:restartNumberingAfterBreak="0">
     <w:nsid w:val="54394BC0"/>
     <w:multiLevelType w:val="hybridMultilevel"/>
     <w:tmpl w:val="934896C0"/>
@@ -12283,7 +11921,7 @@
       </w:rPr>
     </w:lvl>
   </w:abstractNum>
-  <w:abstractNum w:abstractNumId="29" w15:restartNumberingAfterBreak="0">
+  <w:abstractNum w:abstractNumId="30" w15:restartNumberingAfterBreak="0">
     <w:nsid w:val="554167E5"/>
     <w:multiLevelType w:val="hybridMultilevel"/>
     <w:tmpl w:val="26DC3F2C"/>
@@ -12396,7 +12034,7 @@
       </w:rPr>
     </w:lvl>
   </w:abstractNum>
-  <w:abstractNum w:abstractNumId="30" w15:restartNumberingAfterBreak="0">
+  <w:abstractNum w:abstractNumId="31" w15:restartNumberingAfterBreak="0">
     <w:nsid w:val="60F43C26"/>
     <w:multiLevelType w:val="hybridMultilevel"/>
     <w:tmpl w:val="5BB4A3DA"/>
@@ -12509,7 +12147,7 @@
       </w:rPr>
     </w:lvl>
   </w:abstractNum>
-  <w:abstractNum w:abstractNumId="31" w15:restartNumberingAfterBreak="0">
+  <w:abstractNum w:abstractNumId="32" w15:restartNumberingAfterBreak="0">
     <w:nsid w:val="65466861"/>
     <w:multiLevelType w:val="hybridMultilevel"/>
     <w:tmpl w:val="457C2BEE"/>
@@ -12622,7 +12260,7 @@
       </w:rPr>
     </w:lvl>
   </w:abstractNum>
-  <w:abstractNum w:abstractNumId="32" w15:restartNumberingAfterBreak="0">
+  <w:abstractNum w:abstractNumId="33" w15:restartNumberingAfterBreak="0">
     <w:nsid w:val="688A538E"/>
     <w:multiLevelType w:val="multilevel"/>
     <w:tmpl w:val="7B06FC90"/>
@@ -12735,7 +12373,7 @@
       </w:pPr>
     </w:lvl>
   </w:abstractNum>
-  <w:abstractNum w:abstractNumId="33" w15:restartNumberingAfterBreak="0">
+  <w:abstractNum w:abstractNumId="34" w15:restartNumberingAfterBreak="0">
     <w:nsid w:val="68BC34C7"/>
     <w:multiLevelType w:val="hybridMultilevel"/>
     <w:tmpl w:val="45043436"/>
@@ -12848,7 +12486,7 @@
       </w:rPr>
     </w:lvl>
   </w:abstractNum>
-  <w:abstractNum w:abstractNumId="34" w15:restartNumberingAfterBreak="0">
+  <w:abstractNum w:abstractNumId="35" w15:restartNumberingAfterBreak="0">
     <w:nsid w:val="6A797E7E"/>
     <w:multiLevelType w:val="hybridMultilevel"/>
     <w:tmpl w:val="DA0CB7E6"/>
@@ -12961,7 +12599,7 @@
       </w:rPr>
     </w:lvl>
   </w:abstractNum>
-  <w:abstractNum w:abstractNumId="35" w15:restartNumberingAfterBreak="0">
+  <w:abstractNum w:abstractNumId="36" w15:restartNumberingAfterBreak="0">
     <w:nsid w:val="6AA15E6A"/>
     <w:multiLevelType w:val="hybridMultilevel"/>
     <w:tmpl w:val="BD4217BE"/>
@@ -13074,7 +12712,7 @@
       </w:rPr>
     </w:lvl>
   </w:abstractNum>
-  <w:abstractNum w:abstractNumId="36" w15:restartNumberingAfterBreak="0">
+  <w:abstractNum w:abstractNumId="37" w15:restartNumberingAfterBreak="0">
     <w:nsid w:val="75726562"/>
     <w:multiLevelType w:val="hybridMultilevel"/>
     <w:tmpl w:val="4F7A5BB4"/>
@@ -13188,7 +12826,7 @@
       </w:rPr>
     </w:lvl>
   </w:abstractNum>
-  <w:abstractNum w:abstractNumId="37" w15:restartNumberingAfterBreak="0">
+  <w:abstractNum w:abstractNumId="38" w15:restartNumberingAfterBreak="0">
     <w:nsid w:val="79BA34B3"/>
     <w:multiLevelType w:val="hybridMultilevel"/>
     <w:tmpl w:val="E8548164"/>
@@ -13308,19 +12946,19 @@
     <w:abstractNumId w:val="4"/>
   </w:num>
   <w:num w:numId="3" w16cid:durableId="780801267">
-    <w:abstractNumId w:val="29"/>
+    <w:abstractNumId w:val="30"/>
   </w:num>
   <w:num w:numId="4" w16cid:durableId="789474350">
-    <w:abstractNumId w:val="33"/>
+    <w:abstractNumId w:val="34"/>
   </w:num>
   <w:num w:numId="5" w16cid:durableId="932057630">
-    <w:abstractNumId w:val="27"/>
+    <w:abstractNumId w:val="28"/>
   </w:num>
   <w:num w:numId="6" w16cid:durableId="110518776">
     <w:abstractNumId w:val="22"/>
   </w:num>
   <w:num w:numId="7" w16cid:durableId="1971933248">
-    <w:abstractNumId w:val="30"/>
+    <w:abstractNumId w:val="31"/>
   </w:num>
   <w:num w:numId="8" w16cid:durableId="1052533040">
     <w:abstractNumId w:val="15"/>
@@ -13347,7 +12985,7 @@
     <w:abstractNumId w:val="9"/>
   </w:num>
   <w:num w:numId="16" w16cid:durableId="511842780">
-    <w:abstractNumId w:val="32"/>
+    <w:abstractNumId w:val="33"/>
   </w:num>
   <w:num w:numId="17" w16cid:durableId="1664435575">
     <w:abstractNumId w:val="20"/>
@@ -13365,10 +13003,10 @@
     <w:abstractNumId w:val="0"/>
   </w:num>
   <w:num w:numId="22" w16cid:durableId="1685666459">
-    <w:abstractNumId w:val="26"/>
+    <w:abstractNumId w:val="27"/>
   </w:num>
   <w:num w:numId="23" w16cid:durableId="1433545672">
-    <w:abstractNumId w:val="25"/>
+    <w:abstractNumId w:val="26"/>
   </w:num>
   <w:num w:numId="24" w16cid:durableId="210846628">
     <w:abstractNumId w:val="14"/>
@@ -13377,10 +13015,10 @@
     <w:abstractNumId w:val="19"/>
   </w:num>
   <w:num w:numId="26" w16cid:durableId="201330297">
-    <w:abstractNumId w:val="35"/>
+    <w:abstractNumId w:val="36"/>
   </w:num>
   <w:num w:numId="27" w16cid:durableId="1427843390">
-    <w:abstractNumId w:val="31"/>
+    <w:abstractNumId w:val="32"/>
   </w:num>
   <w:num w:numId="28" w16cid:durableId="2105300136">
     <w:abstractNumId w:val="1"/>
@@ -13392,16 +13030,16 @@
     <w:abstractNumId w:val="7"/>
   </w:num>
   <w:num w:numId="31" w16cid:durableId="1247882552">
-    <w:abstractNumId w:val="34"/>
+    <w:abstractNumId w:val="35"/>
   </w:num>
   <w:num w:numId="32" w16cid:durableId="707336571">
     <w:abstractNumId w:val="18"/>
   </w:num>
   <w:num w:numId="33" w16cid:durableId="89475753">
-    <w:abstractNumId w:val="36"/>
+    <w:abstractNumId w:val="37"/>
   </w:num>
   <w:num w:numId="34" w16cid:durableId="1318340904">
-    <w:abstractNumId w:val="28"/>
+    <w:abstractNumId w:val="29"/>
   </w:num>
   <w:num w:numId="35" w16cid:durableId="2068912103">
     <w:abstractNumId w:val="16"/>
@@ -13410,10 +13048,13 @@
     <w:abstractNumId w:val="2"/>
   </w:num>
   <w:num w:numId="37" w16cid:durableId="1024525001">
-    <w:abstractNumId w:val="37"/>
+    <w:abstractNumId w:val="38"/>
   </w:num>
   <w:num w:numId="38" w16cid:durableId="913590187">
     <w:abstractNumId w:val="21"/>
+  </w:num>
+  <w:num w:numId="39" w16cid:durableId="350034436">
+    <w:abstractNumId w:val="25"/>
   </w:num>
 </w:numbering>
 </file>

</xml_diff>

<commit_message>
View Model in ASP.Net Core MVC
</commit_message>
<xml_diff>
--- a/ASPCore.docx
+++ b/ASPCore.docx
@@ -325,7 +325,15 @@
         </w:numPr>
       </w:pPr>
       <w:r>
-        <w:t>To specify a target framework we use Target Framework Moniker (TFM)</w:t>
+        <w:t xml:space="preserve">To specify a target </w:t>
+      </w:r>
+      <w:proofErr w:type="gramStart"/>
+      <w:r>
+        <w:t>framework</w:t>
+      </w:r>
+      <w:proofErr w:type="gramEnd"/>
+      <w:r>
+        <w:t xml:space="preserve"> we use Target Framework Moniker (TFM)</w:t>
       </w:r>
     </w:p>
     <w:p>
@@ -494,13 +502,23 @@
       <w:r>
         <w:t xml:space="preserve"> application usually has a </w:t>
       </w:r>
+      <w:proofErr w:type="gramStart"/>
       <w:r>
         <w:rPr>
           <w:b/>
           <w:bCs/>
           <w:color w:val="806000" w:themeColor="accent4" w:themeShade="80"/>
         </w:rPr>
-        <w:t>Main()</w:t>
+        <w:t>Main(</w:t>
+      </w:r>
+      <w:proofErr w:type="gramEnd"/>
+      <w:r>
+        <w:rPr>
+          <w:b/>
+          <w:bCs/>
+          <w:color w:val="806000" w:themeColor="accent4" w:themeShade="80"/>
+        </w:rPr>
+        <w:t>)</w:t>
       </w:r>
       <w:r>
         <w:rPr>
@@ -526,13 +544,23 @@
       <w:r>
         <w:t xml:space="preserve">Why do we have a </w:t>
       </w:r>
+      <w:proofErr w:type="gramStart"/>
       <w:r>
         <w:rPr>
           <w:b/>
           <w:bCs/>
           <w:color w:val="806000" w:themeColor="accent4" w:themeShade="80"/>
         </w:rPr>
-        <w:t>Main()</w:t>
+        <w:t>Main(</w:t>
+      </w:r>
+      <w:proofErr w:type="gramEnd"/>
+      <w:r>
+        <w:rPr>
+          <w:b/>
+          <w:bCs/>
+          <w:color w:val="806000" w:themeColor="accent4" w:themeShade="80"/>
+        </w:rPr>
+        <w:t>)</w:t>
       </w:r>
       <w:r>
         <w:rPr>
@@ -563,13 +591,23 @@
         </w:rPr>
         <w:t xml:space="preserve">ASP.NET Core application initially starts as a Console application and the </w:t>
       </w:r>
+      <w:proofErr w:type="gramStart"/>
       <w:r>
         <w:rPr>
           <w:b/>
           <w:bCs/>
           <w:color w:val="806000" w:themeColor="accent4" w:themeShade="80"/>
         </w:rPr>
-        <w:t>Main()</w:t>
+        <w:t>Main(</w:t>
+      </w:r>
+      <w:proofErr w:type="gramEnd"/>
+      <w:r>
+        <w:rPr>
+          <w:b/>
+          <w:bCs/>
+          <w:color w:val="806000" w:themeColor="accent4" w:themeShade="80"/>
+        </w:rPr>
+        <w:t>)</w:t>
       </w:r>
       <w:r>
         <w:rPr>
@@ -656,20 +694,30 @@
       <w:r>
         <w:t xml:space="preserve">This </w:t>
       </w:r>
+      <w:proofErr w:type="gramStart"/>
       <w:r>
         <w:rPr>
           <w:b/>
           <w:bCs/>
           <w:color w:val="806000" w:themeColor="accent4" w:themeShade="80"/>
         </w:rPr>
-        <w:t>Main()</w:t>
-      </w:r>
+        <w:t>Main(</w:t>
+      </w:r>
+      <w:proofErr w:type="gramEnd"/>
       <w:r>
         <w:rPr>
           <w:b/>
           <w:bCs/>
           <w:color w:val="806000" w:themeColor="accent4" w:themeShade="80"/>
         </w:rPr>
+        <w:t>)</w:t>
+      </w:r>
+      <w:r>
+        <w:rPr>
+          <w:b/>
+          <w:bCs/>
+          <w:color w:val="806000" w:themeColor="accent4" w:themeShade="80"/>
+        </w:rPr>
         <w:t xml:space="preserve"> </w:t>
       </w:r>
       <w:r>
@@ -702,12 +750,17 @@
         <w:t xml:space="preserve">Some of the Tasks that </w:t>
       </w:r>
       <w:proofErr w:type="spellStart"/>
+      <w:proofErr w:type="gramStart"/>
       <w:r>
         <w:t>CreateDefaultBuilder</w:t>
       </w:r>
       <w:proofErr w:type="spellEnd"/>
       <w:r>
-        <w:t>() performs</w:t>
+        <w:t>(</w:t>
+      </w:r>
+      <w:proofErr w:type="gramEnd"/>
+      <w:r>
+        <w:t>) performs</w:t>
       </w:r>
     </w:p>
     <w:p>
@@ -968,12 +1021,17 @@
         <w:tab/>
       </w:r>
       <w:proofErr w:type="spellStart"/>
+      <w:proofErr w:type="gramStart"/>
       <w:r>
         <w:t>CreateDefaultBuilder</w:t>
       </w:r>
       <w:proofErr w:type="spellEnd"/>
       <w:r>
-        <w:t>() method calls UseIIS() method and host the app inside of the IIS worker process (w3wp.exe or iisexpress.exe)</w:t>
+        <w:t>(</w:t>
+      </w:r>
+      <w:proofErr w:type="gramEnd"/>
+      <w:r>
+        <w:t>) method calls UseIIS() method and host the app inside of the IIS worker process (w3wp.exe or iisexpress.exe)</w:t>
       </w:r>
     </w:p>
     <w:p>
@@ -1463,7 +1521,15 @@
       </w:r>
       <w:proofErr w:type="spellEnd"/>
       <w:r>
-        <w:t xml:space="preserve"> is not facing the internet, it’s the Reverse Proxy server that takes the incoming http request and forwards it to  the </w:t>
+        <w:t xml:space="preserve"> is not facing the internet, it’s the Reverse Proxy server that takes the incoming http request and forwards it </w:t>
+      </w:r>
+      <w:proofErr w:type="gramStart"/>
+      <w:r>
+        <w:t>to  the</w:t>
+      </w:r>
+      <w:proofErr w:type="gramEnd"/>
+      <w:r>
+        <w:t xml:space="preserve"> </w:t>
       </w:r>
       <w:proofErr w:type="spellStart"/>
       <w:r>
@@ -1526,10 +1592,22 @@
           <w:b/>
           <w:bCs/>
         </w:rPr>
-        <w:t xml:space="preserve">Reverse Proxy Server </w:t>
-      </w:r>
-      <w:r>
-        <w:t xml:space="preserve"> such as IIS, Nginx etc. provides an additional layer of configuration and security, it might integrate better with our existing infrastructure and can also be used for load balancing.</w:t>
+        <w:t xml:space="preserve">Reverse Proxy </w:t>
+      </w:r>
+      <w:proofErr w:type="gramStart"/>
+      <w:r>
+        <w:rPr>
+          <w:b/>
+          <w:bCs/>
+        </w:rPr>
+        <w:t xml:space="preserve">Server </w:t>
+      </w:r>
+      <w:r>
+        <w:t xml:space="preserve"> such</w:t>
+      </w:r>
+      <w:proofErr w:type="gramEnd"/>
+      <w:r>
+        <w:t xml:space="preserve"> as IIS, Nginx etc. provides an additional layer of configuration and security, it might integrate better with our existing infrastructure and can also be used for load balancing.</w:t>
       </w:r>
     </w:p>
     <w:p>
@@ -1583,10 +1661,12 @@
         <w:t xml:space="preserve">ASP.NET Core </w:t>
       </w:r>
       <w:proofErr w:type="spellStart"/>
+      <w:proofErr w:type="gramStart"/>
       <w:r>
         <w:t>launchsettings.json</w:t>
       </w:r>
       <w:proofErr w:type="spellEnd"/>
+      <w:proofErr w:type="gramEnd"/>
       <w:r>
         <w:t xml:space="preserve"> File</w:t>
       </w:r>
@@ -1642,10 +1722,12 @@
         <w:t xml:space="preserve">ASP.NET Core </w:t>
       </w:r>
       <w:proofErr w:type="spellStart"/>
+      <w:proofErr w:type="gramStart"/>
       <w:r>
         <w:t>appsettings.json</w:t>
       </w:r>
       <w:proofErr w:type="spellEnd"/>
+      <w:proofErr w:type="gramEnd"/>
       <w:r>
         <w:t xml:space="preserve"> File</w:t>
       </w:r>
@@ -1666,10 +1748,12 @@
           <w:numId w:val="15"/>
         </w:numPr>
       </w:pPr>
+      <w:proofErr w:type="gramStart"/>
       <w:r>
         <w:t>Files(</w:t>
       </w:r>
       <w:proofErr w:type="spellStart"/>
+      <w:proofErr w:type="gramEnd"/>
       <w:r>
         <w:t>appsettings.json</w:t>
       </w:r>
@@ -1783,6 +1867,7 @@
         </w:rPr>
       </w:pPr>
       <w:proofErr w:type="spellStart"/>
+      <w:proofErr w:type="gramStart"/>
       <w:r>
         <w:rPr>
           <w:rFonts w:ascii="Arial" w:eastAsia="Times New Roman" w:hAnsi="Arial" w:cs="Arial"/>
@@ -1794,6 +1879,7 @@
         <w:t>appsettings.json</w:t>
       </w:r>
       <w:proofErr w:type="spellEnd"/>
+      <w:proofErr w:type="gramEnd"/>
       <w:r>
         <w:rPr>
           <w:rFonts w:ascii="Arial" w:eastAsia="Times New Roman" w:hAnsi="Arial" w:cs="Arial"/>
@@ -1823,6 +1909,7 @@
         </w:rPr>
       </w:pPr>
       <w:proofErr w:type="spellStart"/>
+      <w:proofErr w:type="gramStart"/>
       <w:r>
         <w:rPr>
           <w:rFonts w:ascii="Arial" w:eastAsia="Times New Roman" w:hAnsi="Arial" w:cs="Arial"/>
@@ -1842,7 +1929,18 @@
           <w:lang w:eastAsia="en-IN"/>
           <w14:ligatures w14:val="none"/>
         </w:rPr>
-        <w:t>.{Environment}.</w:t>
+        <w:t>.{</w:t>
+      </w:r>
+      <w:proofErr w:type="gramEnd"/>
+      <w:r>
+        <w:rPr>
+          <w:rFonts w:ascii="Arial" w:eastAsia="Times New Roman" w:hAnsi="Arial" w:cs="Arial"/>
+          <w:color w:val="333333"/>
+          <w:kern w:val="0"/>
+          <w:lang w:eastAsia="en-IN"/>
+          <w14:ligatures w14:val="none"/>
+        </w:rPr>
+        <w:t>Environment}.</w:t>
       </w:r>
       <w:proofErr w:type="spellStart"/>
       <w:r>
@@ -1968,25 +2066,53 @@
           <w:color w:val="333333"/>
           <w:shd w:val="clear" w:color="auto" w:fill="FFFFFF"/>
         </w:rPr>
-        <w:t>Middleware is a piece of software that can handle an HTTP request or response. A given middleware component in ASP.NET Core has a very specific purpose. For example we may have a middleware component that authenticates a user, another piece of middleware to handle errors, yet another middleware to serve static files such as JavaScript files, CSS files, Images etc. </w:t>
-      </w:r>
-    </w:p>
-    <w:p>
+        <w:t xml:space="preserve">Middleware is a piece of software that can handle an HTTP request or response. A given middleware component in ASP.NET Core has a very specific purpose. For </w:t>
+      </w:r>
+      <w:proofErr w:type="gramStart"/>
       <w:r>
         <w:rPr>
           <w:rFonts w:ascii="Arial" w:hAnsi="Arial" w:cs="Arial"/>
           <w:color w:val="333333"/>
           <w:shd w:val="clear" w:color="auto" w:fill="FFFFFF"/>
         </w:rPr>
+        <w:t>example</w:t>
+      </w:r>
+      <w:proofErr w:type="gramEnd"/>
+      <w:r>
+        <w:rPr>
+          <w:rFonts w:ascii="Arial" w:hAnsi="Arial" w:cs="Arial"/>
+          <w:color w:val="333333"/>
+          <w:shd w:val="clear" w:color="auto" w:fill="FFFFFF"/>
+        </w:rPr>
+        <w:t xml:space="preserve"> we may have a middleware component that authenticates a user, another piece of middleware to handle errors, yet another middleware to serve static files such as JavaScript files, CSS files, Images etc. </w:t>
+      </w:r>
+    </w:p>
+    <w:p>
+      <w:r>
+        <w:rPr>
+          <w:rFonts w:ascii="Arial" w:hAnsi="Arial" w:cs="Arial"/>
+          <w:color w:val="333333"/>
+          <w:shd w:val="clear" w:color="auto" w:fill="FFFFFF"/>
+        </w:rPr>
         <w:t>It is these middleware components that we use to setup a request processing pipeline in ASP.NET Core. It is this pipeline that determines how a request is processed. The request pipeline is configured as part of the application startup by the </w:t>
       </w:r>
+      <w:proofErr w:type="gramStart"/>
       <w:r>
         <w:rPr>
           <w:rFonts w:ascii="Arial" w:hAnsi="Arial" w:cs="Arial"/>
           <w:color w:val="0000FF"/>
           <w:shd w:val="clear" w:color="auto" w:fill="FFFFFF"/>
         </w:rPr>
-        <w:t>Configure()</w:t>
+        <w:t>Configure(</w:t>
+      </w:r>
+      <w:proofErr w:type="gramEnd"/>
+      <w:r>
+        <w:rPr>
+          <w:rFonts w:ascii="Arial" w:hAnsi="Arial" w:cs="Arial"/>
+          <w:color w:val="0000FF"/>
+          <w:shd w:val="clear" w:color="auto" w:fill="FFFFFF"/>
+        </w:rPr>
+        <w:t>)</w:t>
       </w:r>
       <w:r>
         <w:rPr>
@@ -2168,6 +2294,7 @@
         </w:rPr>
         <w:t>Consider the following code in the </w:t>
       </w:r>
+      <w:proofErr w:type="gramStart"/>
       <w:r>
         <w:rPr>
           <w:rFonts w:ascii="Arial" w:hAnsi="Arial" w:cs="Arial"/>
@@ -2176,7 +2303,18 @@
           <w:color w:val="0000FF"/>
           <w:shd w:val="clear" w:color="auto" w:fill="FFFFFF"/>
         </w:rPr>
-        <w:t>Configure()</w:t>
+        <w:t>Configure(</w:t>
+      </w:r>
+      <w:proofErr w:type="gramEnd"/>
+      <w:r>
+        <w:rPr>
+          <w:rFonts w:ascii="Arial" w:hAnsi="Arial" w:cs="Arial"/>
+          <w:b/>
+          <w:bCs/>
+          <w:color w:val="0000FF"/>
+          <w:shd w:val="clear" w:color="auto" w:fill="FFFFFF"/>
+        </w:rPr>
+        <w:t>)</w:t>
       </w:r>
       <w:r>
         <w:rPr>
@@ -2294,6 +2432,7 @@
         </w:rPr>
         <w:t>We are using </w:t>
       </w:r>
+      <w:proofErr w:type="gramStart"/>
       <w:r>
         <w:rPr>
           <w:rFonts w:ascii="Arial" w:eastAsia="Times New Roman" w:hAnsi="Arial" w:cs="Arial"/>
@@ -2302,7 +2441,18 @@
           <w:lang w:eastAsia="en-IN"/>
           <w14:ligatures w14:val="none"/>
         </w:rPr>
-        <w:t>Run()</w:t>
+        <w:t>Run(</w:t>
+      </w:r>
+      <w:proofErr w:type="gramEnd"/>
+      <w:r>
+        <w:rPr>
+          <w:rFonts w:ascii="Arial" w:eastAsia="Times New Roman" w:hAnsi="Arial" w:cs="Arial"/>
+          <w:color w:val="0000FF"/>
+          <w:kern w:val="0"/>
+          <w:lang w:eastAsia="en-IN"/>
+          <w14:ligatures w14:val="none"/>
+        </w:rPr>
+        <w:t>)</w:t>
       </w:r>
       <w:r>
         <w:rPr>
@@ -2343,6 +2493,7 @@
         <w:lastRenderedPageBreak/>
         <w:t>If you hover the mouse over the </w:t>
       </w:r>
+      <w:proofErr w:type="gramStart"/>
       <w:r>
         <w:rPr>
           <w:rFonts w:ascii="Arial" w:eastAsia="Times New Roman" w:hAnsi="Arial" w:cs="Arial"/>
@@ -2351,7 +2502,18 @@
           <w:lang w:eastAsia="en-IN"/>
           <w14:ligatures w14:val="none"/>
         </w:rPr>
-        <w:t>Run()</w:t>
+        <w:t>Run(</w:t>
+      </w:r>
+      <w:proofErr w:type="gramEnd"/>
+      <w:r>
+        <w:rPr>
+          <w:rFonts w:ascii="Arial" w:eastAsia="Times New Roman" w:hAnsi="Arial" w:cs="Arial"/>
+          <w:color w:val="0000FF"/>
+          <w:kern w:val="0"/>
+          <w:lang w:eastAsia="en-IN"/>
+          <w14:ligatures w14:val="none"/>
+        </w:rPr>
+        <w:t>)</w:t>
       </w:r>
       <w:r>
         <w:rPr>
@@ -2415,7 +2577,29 @@
           <w:lang w:eastAsia="en-IN"/>
           <w14:ligatures w14:val="none"/>
         </w:rPr>
-        <w:t xml:space="preserve">interface. This is the reason we are able to invoke this Run() method on </w:t>
+        <w:t xml:space="preserve">interface. This is the reason we are able to invoke this </w:t>
+      </w:r>
+      <w:proofErr w:type="gramStart"/>
+      <w:r>
+        <w:rPr>
+          <w:rFonts w:ascii="Arial" w:eastAsia="Times New Roman" w:hAnsi="Arial" w:cs="Arial"/>
+          <w:color w:val="333333"/>
+          <w:kern w:val="0"/>
+          <w:lang w:eastAsia="en-IN"/>
+          <w14:ligatures w14:val="none"/>
+        </w:rPr>
+        <w:t>Run(</w:t>
+      </w:r>
+      <w:proofErr w:type="gramEnd"/>
+      <w:r>
+        <w:rPr>
+          <w:rFonts w:ascii="Arial" w:eastAsia="Times New Roman" w:hAnsi="Arial" w:cs="Arial"/>
+          <w:color w:val="333333"/>
+          <w:kern w:val="0"/>
+          <w:lang w:eastAsia="en-IN"/>
+          <w14:ligatures w14:val="none"/>
+        </w:rPr>
+        <w:t xml:space="preserve">) method on </w:t>
       </w:r>
       <w:proofErr w:type="spellStart"/>
       <w:r>
@@ -2465,7 +2649,29 @@
           <w:lang w:eastAsia="en-IN"/>
           <w14:ligatures w14:val="none"/>
         </w:rPr>
-        <w:t>The parameter that we are passing to the Run() method is a </w:t>
+        <w:t xml:space="preserve">The parameter that we are passing to the </w:t>
+      </w:r>
+      <w:proofErr w:type="gramStart"/>
+      <w:r>
+        <w:rPr>
+          <w:rFonts w:ascii="Arial" w:eastAsia="Times New Roman" w:hAnsi="Arial" w:cs="Arial"/>
+          <w:color w:val="333333"/>
+          <w:kern w:val="0"/>
+          <w:lang w:eastAsia="en-IN"/>
+          <w14:ligatures w14:val="none"/>
+        </w:rPr>
+        <w:t>Run(</w:t>
+      </w:r>
+      <w:proofErr w:type="gramEnd"/>
+      <w:r>
+        <w:rPr>
+          <w:rFonts w:ascii="Arial" w:eastAsia="Times New Roman" w:hAnsi="Arial" w:cs="Arial"/>
+          <w:color w:val="333333"/>
+          <w:kern w:val="0"/>
+          <w:lang w:eastAsia="en-IN"/>
+          <w14:ligatures w14:val="none"/>
+        </w:rPr>
+        <w:t>) method is a </w:t>
       </w:r>
       <w:proofErr w:type="spellStart"/>
       <w:r>
@@ -2737,6 +2943,7 @@
         </w:rPr>
         <w:t>With this </w:t>
       </w:r>
+      <w:proofErr w:type="gramStart"/>
       <w:r>
         <w:rPr>
           <w:rFonts w:ascii="Arial" w:eastAsia="Times New Roman" w:hAnsi="Arial" w:cs="Arial"/>
@@ -2745,7 +2952,18 @@
           <w:lang w:eastAsia="en-IN"/>
           <w14:ligatures w14:val="none"/>
         </w:rPr>
-        <w:t>Run()</w:t>
+        <w:t>Run(</w:t>
+      </w:r>
+      <w:proofErr w:type="gramEnd"/>
+      <w:r>
+        <w:rPr>
+          <w:rFonts w:ascii="Arial" w:eastAsia="Times New Roman" w:hAnsi="Arial" w:cs="Arial"/>
+          <w:color w:val="0000FF"/>
+          <w:kern w:val="0"/>
+          <w:lang w:eastAsia="en-IN"/>
+          <w14:ligatures w14:val="none"/>
+        </w:rPr>
+        <w:t>)</w:t>
       </w:r>
       <w:r>
         <w:rPr>
@@ -2940,6 +3158,7 @@
         </w:rPr>
         <w:t>Everything that happens before the </w:t>
       </w:r>
+      <w:proofErr w:type="gramStart"/>
       <w:r>
         <w:rPr>
           <w:rFonts w:ascii="Arial" w:eastAsia="Times New Roman" w:hAnsi="Arial" w:cs="Arial"/>
@@ -2948,7 +3167,18 @@
           <w:lang w:eastAsia="en-IN"/>
           <w14:ligatures w14:val="none"/>
         </w:rPr>
-        <w:t>next()</w:t>
+        <w:t>next(</w:t>
+      </w:r>
+      <w:proofErr w:type="gramEnd"/>
+      <w:r>
+        <w:rPr>
+          <w:rFonts w:ascii="Arial" w:eastAsia="Times New Roman" w:hAnsi="Arial" w:cs="Arial"/>
+          <w:color w:val="0000FF"/>
+          <w:kern w:val="0"/>
+          <w:lang w:eastAsia="en-IN"/>
+          <w14:ligatures w14:val="none"/>
+        </w:rPr>
+        <w:t>)</w:t>
       </w:r>
       <w:r>
         <w:rPr>
@@ -3060,6 +3290,7 @@
         </w:rPr>
         <w:t>Everything that happens after the </w:t>
       </w:r>
+      <w:proofErr w:type="gramStart"/>
       <w:r>
         <w:rPr>
           <w:rFonts w:ascii="Arial" w:eastAsia="Times New Roman" w:hAnsi="Arial" w:cs="Arial"/>
@@ -3068,7 +3299,18 @@
           <w:lang w:eastAsia="en-IN"/>
           <w14:ligatures w14:val="none"/>
         </w:rPr>
-        <w:t>next()</w:t>
+        <w:t>next(</w:t>
+      </w:r>
+      <w:proofErr w:type="gramEnd"/>
+      <w:r>
+        <w:rPr>
+          <w:rFonts w:ascii="Arial" w:eastAsia="Times New Roman" w:hAnsi="Arial" w:cs="Arial"/>
+          <w:color w:val="0000FF"/>
+          <w:kern w:val="0"/>
+          <w:lang w:eastAsia="en-IN"/>
+          <w14:ligatures w14:val="none"/>
+        </w:rPr>
+        <w:t>)</w:t>
       </w:r>
       <w:r>
         <w:rPr>
@@ -3583,7 +3825,15 @@
         </w:numPr>
       </w:pPr>
       <w:r>
-        <w:t xml:space="preserve">ASPNETCORE_ENVIRONMENT variables sets the </w:t>
+        <w:t xml:space="preserve">ASPNETCORE_ENVIRONMENT variables </w:t>
+      </w:r>
+      <w:proofErr w:type="gramStart"/>
+      <w:r>
+        <w:t>sets</w:t>
+      </w:r>
+      <w:proofErr w:type="gramEnd"/>
+      <w:r>
+        <w:t xml:space="preserve"> the </w:t>
       </w:r>
       <w:r>
         <w:rPr>
@@ -3723,7 +3973,23 @@
           <w:b/>
           <w:bCs/>
         </w:rPr>
-        <w:t xml:space="preserve">Custom environments(UAT, QA etc) </w:t>
+        <w:t xml:space="preserve">Custom </w:t>
+      </w:r>
+      <w:proofErr w:type="gramStart"/>
+      <w:r>
+        <w:rPr>
+          <w:b/>
+          <w:bCs/>
+        </w:rPr>
+        <w:t>environments(</w:t>
+      </w:r>
+      <w:proofErr w:type="gramEnd"/>
+      <w:r>
+        <w:rPr>
+          <w:b/>
+          <w:bCs/>
+        </w:rPr>
+        <w:t xml:space="preserve">UAT, QA etc) </w:t>
       </w:r>
       <w:r>
         <w:t>are also supported</w:t>
@@ -3743,8 +4009,13 @@
         <w:pStyle w:val="Heading2"/>
       </w:pPr>
       <w:r>
-        <w:t>What is MVC ?</w:t>
-      </w:r>
+        <w:t xml:space="preserve">What is </w:t>
+      </w:r>
+      <w:proofErr w:type="gramStart"/>
+      <w:r>
+        <w:t>MVC ?</w:t>
+      </w:r>
+      <w:proofErr w:type="gramEnd"/>
     </w:p>
     <w:p>
       <w:r>
@@ -3881,7 +4152,31 @@
           <w:lang w:eastAsia="en-IN"/>
           <w14:ligatures w14:val="none"/>
         </w:rPr>
-        <w:t>. It's an architectural design pattern for implementing User Interface Layer of an application. A typical real world application usually has the following layers.</w:t>
+        <w:t xml:space="preserve">. It's an architectural design pattern for implementing User Interface Layer of an application. A typical </w:t>
+      </w:r>
+      <w:proofErr w:type="gramStart"/>
+      <w:r>
+        <w:rPr>
+          <w:rFonts w:ascii="Arial" w:eastAsia="Times New Roman" w:hAnsi="Arial" w:cs="Arial"/>
+          <w:color w:val="333333"/>
+          <w:kern w:val="0"/>
+          <w:shd w:val="clear" w:color="auto" w:fill="FFFFFF"/>
+          <w:lang w:eastAsia="en-IN"/>
+          <w14:ligatures w14:val="none"/>
+        </w:rPr>
+        <w:t>real world</w:t>
+      </w:r>
+      <w:proofErr w:type="gramEnd"/>
+      <w:r>
+        <w:rPr>
+          <w:rFonts w:ascii="Arial" w:eastAsia="Times New Roman" w:hAnsi="Arial" w:cs="Arial"/>
+          <w:color w:val="333333"/>
+          <w:kern w:val="0"/>
+          <w:shd w:val="clear" w:color="auto" w:fill="FFFFFF"/>
+          <w:lang w:eastAsia="en-IN"/>
+          <w14:ligatures w14:val="none"/>
+        </w:rPr>
+        <w:t xml:space="preserve"> application usually has the following layers.</w:t>
       </w:r>
       <w:r>
         <w:rPr>
@@ -4006,8 +4301,13 @@
         <w:pStyle w:val="Heading2"/>
       </w:pPr>
       <w:r>
-        <w:t>How MVC Works ?</w:t>
-      </w:r>
+        <w:t xml:space="preserve">How MVC </w:t>
+      </w:r>
+      <w:proofErr w:type="gramStart"/>
+      <w:r>
+        <w:t>Works ?</w:t>
+      </w:r>
+      <w:proofErr w:type="gramEnd"/>
     </w:p>
     <w:p>
       <w:r>
@@ -4016,7 +4316,25 @@
           <w:color w:val="333333"/>
           <w:shd w:val="clear" w:color="auto" w:fill="FFFFFF"/>
         </w:rPr>
-        <w:t>Let's say we want to retrieve a specific employee details (i.e</w:t>
+        <w:t xml:space="preserve">Let's say we want to retrieve a </w:t>
+      </w:r>
+      <w:proofErr w:type="gramStart"/>
+      <w:r>
+        <w:rPr>
+          <w:rFonts w:ascii="Arial" w:hAnsi="Arial" w:cs="Arial"/>
+          <w:color w:val="333333"/>
+          <w:shd w:val="clear" w:color="auto" w:fill="FFFFFF"/>
+        </w:rPr>
+        <w:t>specific employee details</w:t>
+      </w:r>
+      <w:proofErr w:type="gramEnd"/>
+      <w:r>
+        <w:rPr>
+          <w:rFonts w:ascii="Arial" w:hAnsi="Arial" w:cs="Arial"/>
+          <w:color w:val="333333"/>
+          <w:shd w:val="clear" w:color="auto" w:fill="FFFFFF"/>
+        </w:rPr>
+        <w:t xml:space="preserve"> (i.e</w:t>
       </w:r>
       <w:r>
         <w:rPr>
@@ -4087,13 +4405,23 @@
           <w:shd w:val="clear" w:color="auto" w:fill="FFFFFF"/>
         </w:rPr>
       </w:pPr>
+      <w:proofErr w:type="gramStart"/>
       <w:r>
         <w:rPr>
           <w:rFonts w:ascii="Arial" w:hAnsi="Arial" w:cs="Arial"/>
           <w:color w:val="333333"/>
           <w:shd w:val="clear" w:color="auto" w:fill="FFFFFF"/>
         </w:rPr>
-        <w:t>So from the web browser we issue a request and the URL may look something like the following</w:t>
+        <w:t>So</w:t>
+      </w:r>
+      <w:proofErr w:type="gramEnd"/>
+      <w:r>
+        <w:rPr>
+          <w:rFonts w:ascii="Arial" w:hAnsi="Arial" w:cs="Arial"/>
+          <w:color w:val="333333"/>
+          <w:shd w:val="clear" w:color="auto" w:fill="FFFFFF"/>
+        </w:rPr>
+        <w:t xml:space="preserve"> from the web browser we issue a request and the URL may look something like the following</w:t>
       </w:r>
       <w:r>
         <w:rPr>
@@ -4424,13 +4752,23 @@
           <w:lang w:eastAsia="en-IN"/>
         </w:rPr>
       </w:pPr>
+      <w:proofErr w:type="gramStart"/>
       <w:r>
         <w:rPr>
           <w:rFonts w:ascii="Arial" w:hAnsi="Arial" w:cs="Arial"/>
           <w:color w:val="333333"/>
           <w:shd w:val="clear" w:color="auto" w:fill="FFFFFF"/>
         </w:rPr>
-        <w:t>So model in this case consists of the </w:t>
+        <w:t>So</w:t>
+      </w:r>
+      <w:proofErr w:type="gramEnd"/>
+      <w:r>
+        <w:rPr>
+          <w:rFonts w:ascii="Arial" w:hAnsi="Arial" w:cs="Arial"/>
+          <w:color w:val="333333"/>
+          <w:shd w:val="clear" w:color="auto" w:fill="FFFFFF"/>
+        </w:rPr>
+        <w:t xml:space="preserve"> model in this case consists of the </w:t>
       </w:r>
       <w:r>
         <w:rPr>
@@ -4554,7 +4892,25 @@
           <w:color w:val="333333"/>
           <w:shd w:val="clear" w:color="auto" w:fill="FFFFFF"/>
         </w:rPr>
-        <w:t>class to hold the employee data and It is the </w:t>
+        <w:t xml:space="preserve">class to hold the employee data and </w:t>
+      </w:r>
+      <w:proofErr w:type="gramStart"/>
+      <w:r>
+        <w:rPr>
+          <w:rFonts w:ascii="Arial" w:hAnsi="Arial" w:cs="Arial"/>
+          <w:color w:val="333333"/>
+          <w:shd w:val="clear" w:color="auto" w:fill="FFFFFF"/>
+        </w:rPr>
+        <w:t>It</w:t>
+      </w:r>
+      <w:proofErr w:type="gramEnd"/>
+      <w:r>
+        <w:rPr>
+          <w:rFonts w:ascii="Arial" w:hAnsi="Arial" w:cs="Arial"/>
+          <w:color w:val="333333"/>
+          <w:shd w:val="clear" w:color="auto" w:fill="FFFFFF"/>
+        </w:rPr>
+        <w:t xml:space="preserve"> is the </w:t>
       </w:r>
       <w:proofErr w:type="spellStart"/>
       <w:r>
@@ -4596,13 +4952,23 @@
         </w:rPr>
         <w:br/>
       </w:r>
+      <w:proofErr w:type="gramStart"/>
       <w:r>
         <w:rPr>
           <w:rFonts w:ascii="Arial" w:hAnsi="Arial" w:cs="Arial"/>
           <w:color w:val="333333"/>
           <w:shd w:val="clear" w:color="auto" w:fill="FFFFFF"/>
         </w:rPr>
-        <w:t>So to generalise this, </w:t>
+        <w:t>So</w:t>
+      </w:r>
+      <w:proofErr w:type="gramEnd"/>
+      <w:r>
+        <w:rPr>
+          <w:rFonts w:ascii="Arial" w:hAnsi="Arial" w:cs="Arial"/>
+          <w:color w:val="333333"/>
+          <w:shd w:val="clear" w:color="auto" w:fill="FFFFFF"/>
+        </w:rPr>
+        <w:t xml:space="preserve"> to generalise this, </w:t>
       </w:r>
       <w:r>
         <w:rPr>
@@ -4620,7 +4986,25 @@
           <w:color w:val="333333"/>
           <w:shd w:val="clear" w:color="auto" w:fill="FFFFFF"/>
         </w:rPr>
-        <w:t> The class that represent the data is the </w:t>
+        <w:t xml:space="preserve"> The class that </w:t>
+      </w:r>
+      <w:proofErr w:type="gramStart"/>
+      <w:r>
+        <w:rPr>
+          <w:rFonts w:ascii="Arial" w:hAnsi="Arial" w:cs="Arial"/>
+          <w:color w:val="333333"/>
+          <w:shd w:val="clear" w:color="auto" w:fill="FFFFFF"/>
+        </w:rPr>
+        <w:t>represent</w:t>
+      </w:r>
+      <w:proofErr w:type="gramEnd"/>
+      <w:r>
+        <w:rPr>
+          <w:rFonts w:ascii="Arial" w:hAnsi="Arial" w:cs="Arial"/>
+          <w:color w:val="333333"/>
+          <w:shd w:val="clear" w:color="auto" w:fill="FFFFFF"/>
+        </w:rPr>
+        <w:t xml:space="preserve"> the data is the </w:t>
       </w:r>
       <w:r>
         <w:rPr>
@@ -4750,7 +5134,25 @@
           <w:color w:val="333333"/>
           <w:shd w:val="clear" w:color="auto" w:fill="FFFFFF"/>
         </w:rPr>
-        <w:t>Well, we can, but using the interface abstraction allows us to use dependency injection which in turn allows us to create systems that are loosely coupled  and easily testable.</w:t>
+        <w:t xml:space="preserve">Well, we can, but using the interface abstraction allows us to use dependency injection which in turn allows us to create systems that are loosely </w:t>
+      </w:r>
+      <w:proofErr w:type="gramStart"/>
+      <w:r>
+        <w:rPr>
+          <w:rFonts w:ascii="Arial" w:hAnsi="Arial" w:cs="Arial"/>
+          <w:color w:val="333333"/>
+          <w:shd w:val="clear" w:color="auto" w:fill="FFFFFF"/>
+        </w:rPr>
+        <w:t>coupled  and</w:t>
+      </w:r>
+      <w:proofErr w:type="gramEnd"/>
+      <w:r>
+        <w:rPr>
+          <w:rFonts w:ascii="Arial" w:hAnsi="Arial" w:cs="Arial"/>
+          <w:color w:val="333333"/>
+          <w:shd w:val="clear" w:color="auto" w:fill="FFFFFF"/>
+        </w:rPr>
+        <w:t xml:space="preserve"> easily testable.</w:t>
       </w:r>
     </w:p>
     <w:p>
@@ -5259,6 +5661,7 @@
           <w14:ligatures w14:val="none"/>
         </w:rPr>
       </w:pPr>
+      <w:proofErr w:type="gramStart"/>
       <w:r>
         <w:rPr>
           <w:rFonts w:ascii="Arial" w:eastAsia="Times New Roman" w:hAnsi="Arial" w:cs="Arial"/>
@@ -5271,6 +5674,7 @@
         </w:rPr>
         <w:t>Model :</w:t>
       </w:r>
+      <w:proofErr w:type="gramEnd"/>
       <w:r>
         <w:rPr>
           <w:rFonts w:ascii="Arial" w:eastAsia="Times New Roman" w:hAnsi="Arial" w:cs="Arial"/>
@@ -5321,6 +5725,7 @@
           <w14:ligatures w14:val="none"/>
         </w:rPr>
       </w:pPr>
+      <w:proofErr w:type="gramStart"/>
       <w:r>
         <w:rPr>
           <w:rFonts w:ascii="Arial" w:eastAsia="Times New Roman" w:hAnsi="Arial" w:cs="Arial"/>
@@ -5334,6 +5739,7 @@
         <w:lastRenderedPageBreak/>
         <w:t>View :</w:t>
       </w:r>
+      <w:proofErr w:type="gramEnd"/>
       <w:r>
         <w:rPr>
           <w:rFonts w:ascii="Arial" w:eastAsia="Times New Roman" w:hAnsi="Arial" w:cs="Arial"/>
@@ -5362,6 +5768,7 @@
           <w14:ligatures w14:val="none"/>
         </w:rPr>
       </w:pPr>
+      <w:proofErr w:type="gramStart"/>
       <w:r>
         <w:rPr>
           <w:rFonts w:ascii="Arial" w:eastAsia="Times New Roman" w:hAnsi="Arial" w:cs="Arial"/>
@@ -5374,6 +5781,7 @@
         </w:rPr>
         <w:t>Controller :</w:t>
       </w:r>
+      <w:proofErr w:type="gramEnd"/>
       <w:r>
         <w:rPr>
           <w:rFonts w:ascii="Arial" w:eastAsia="Times New Roman" w:hAnsi="Arial" w:cs="Arial"/>
@@ -5398,7 +5806,15 @@
         <w:pStyle w:val="Heading2"/>
       </w:pPr>
       <w:r>
-        <w:t>Step 1 : Add the MVC Services to the Dependency injection Container</w:t>
+        <w:t xml:space="preserve">Step </w:t>
+      </w:r>
+      <w:proofErr w:type="gramStart"/>
+      <w:r>
+        <w:t>1 :</w:t>
+      </w:r>
+      <w:proofErr w:type="gramEnd"/>
+      <w:r>
+        <w:t xml:space="preserve"> Add the MVC Services to the Dependency injection Container</w:t>
       </w:r>
     </w:p>
     <w:p>
@@ -5523,12 +5939,17 @@
         </w:numPr>
       </w:pPr>
       <w:proofErr w:type="spellStart"/>
+      <w:proofErr w:type="gramStart"/>
       <w:r>
         <w:t>AddMvcCore</w:t>
       </w:r>
       <w:proofErr w:type="spellEnd"/>
       <w:r>
-        <w:t>() method only adds the core MVC services</w:t>
+        <w:t>(</w:t>
+      </w:r>
+      <w:proofErr w:type="gramEnd"/>
+      <w:r>
+        <w:t>) method only adds the core MVC services</w:t>
       </w:r>
     </w:p>
     <w:p>
@@ -5540,12 +5961,17 @@
         </w:numPr>
       </w:pPr>
       <w:proofErr w:type="spellStart"/>
+      <w:proofErr w:type="gramStart"/>
       <w:r>
         <w:t>AddMvc</w:t>
       </w:r>
       <w:proofErr w:type="spellEnd"/>
       <w:r>
-        <w:t>() method adds all the required MVC Services</w:t>
+        <w:t>(</w:t>
+      </w:r>
+      <w:proofErr w:type="gramEnd"/>
+      <w:r>
+        <w:t>) method adds all the required MVC Services</w:t>
       </w:r>
     </w:p>
     <w:p>
@@ -5557,12 +5983,17 @@
         </w:numPr>
       </w:pPr>
       <w:proofErr w:type="spellStart"/>
+      <w:proofErr w:type="gramStart"/>
       <w:r>
         <w:t>AddMvc</w:t>
       </w:r>
       <w:proofErr w:type="spellEnd"/>
       <w:r>
-        <w:t xml:space="preserve">() method internally calls the </w:t>
+        <w:t>(</w:t>
+      </w:r>
+      <w:proofErr w:type="gramEnd"/>
+      <w:r>
+        <w:t xml:space="preserve">) method internally calls the </w:t>
       </w:r>
       <w:proofErr w:type="spellStart"/>
       <w:r>
@@ -5929,6 +6360,7 @@
         </w:rPr>
       </w:pPr>
       <w:proofErr w:type="spellStart"/>
+      <w:proofErr w:type="gramStart"/>
       <w:r>
         <w:rPr>
           <w:rFonts w:asciiTheme="majorHAnsi" w:hAnsiTheme="majorHAnsi" w:cstheme="majorHAnsi"/>
@@ -5948,34 +6380,9 @@
           <w:color w:val="333333"/>
           <w:shd w:val="clear" w:color="auto" w:fill="FFFFFF"/>
         </w:rPr>
-        <w:t>()</w:t>
-      </w:r>
-      <w:r>
-        <w:rPr>
-          <w:rFonts w:asciiTheme="majorHAnsi" w:hAnsiTheme="majorHAnsi" w:cstheme="majorHAnsi"/>
-          <w:color w:val="333333"/>
-          <w:shd w:val="clear" w:color="auto" w:fill="FFFFFF"/>
-        </w:rPr>
-        <w:t xml:space="preserve"> - As the name implies, </w:t>
-      </w:r>
-      <w:proofErr w:type="spellStart"/>
-      <w:r>
-        <w:rPr>
-          <w:rFonts w:asciiTheme="majorHAnsi" w:hAnsiTheme="majorHAnsi" w:cstheme="majorHAnsi"/>
-          <w:color w:val="333333"/>
-          <w:shd w:val="clear" w:color="auto" w:fill="FFFFFF"/>
-        </w:rPr>
-        <w:t>AddSingleton</w:t>
-      </w:r>
-      <w:proofErr w:type="spellEnd"/>
-      <w:r>
-        <w:rPr>
-          <w:rFonts w:asciiTheme="majorHAnsi" w:hAnsiTheme="majorHAnsi" w:cstheme="majorHAnsi"/>
-          <w:color w:val="333333"/>
-          <w:shd w:val="clear" w:color="auto" w:fill="FFFFFF"/>
-        </w:rPr>
-        <w:t>() method creates a </w:t>
-      </w:r>
+        <w:t>(</w:t>
+      </w:r>
+      <w:proofErr w:type="gramEnd"/>
       <w:r>
         <w:rPr>
           <w:rFonts w:asciiTheme="majorHAnsi" w:hAnsiTheme="majorHAnsi" w:cstheme="majorHAnsi"/>
@@ -5984,6 +6391,42 @@
           <w:color w:val="333333"/>
           <w:shd w:val="clear" w:color="auto" w:fill="FFFFFF"/>
         </w:rPr>
+        <w:t>)</w:t>
+      </w:r>
+      <w:r>
+        <w:rPr>
+          <w:rFonts w:asciiTheme="majorHAnsi" w:hAnsiTheme="majorHAnsi" w:cstheme="majorHAnsi"/>
+          <w:color w:val="333333"/>
+          <w:shd w:val="clear" w:color="auto" w:fill="FFFFFF"/>
+        </w:rPr>
+        <w:t xml:space="preserve"> - As the name implies, </w:t>
+      </w:r>
+      <w:proofErr w:type="spellStart"/>
+      <w:r>
+        <w:rPr>
+          <w:rFonts w:asciiTheme="majorHAnsi" w:hAnsiTheme="majorHAnsi" w:cstheme="majorHAnsi"/>
+          <w:color w:val="333333"/>
+          <w:shd w:val="clear" w:color="auto" w:fill="FFFFFF"/>
+        </w:rPr>
+        <w:t>AddSingleton</w:t>
+      </w:r>
+      <w:proofErr w:type="spellEnd"/>
+      <w:r>
+        <w:rPr>
+          <w:rFonts w:asciiTheme="majorHAnsi" w:hAnsiTheme="majorHAnsi" w:cstheme="majorHAnsi"/>
+          <w:color w:val="333333"/>
+          <w:shd w:val="clear" w:color="auto" w:fill="FFFFFF"/>
+        </w:rPr>
+        <w:t>() method creates a </w:t>
+      </w:r>
+      <w:r>
+        <w:rPr>
+          <w:rFonts w:asciiTheme="majorHAnsi" w:hAnsiTheme="majorHAnsi" w:cstheme="majorHAnsi"/>
+          <w:b/>
+          <w:bCs/>
+          <w:color w:val="333333"/>
+          <w:shd w:val="clear" w:color="auto" w:fill="FFFFFF"/>
+        </w:rPr>
         <w:t>Singleton service</w:t>
       </w:r>
       <w:r>
@@ -5992,7 +6435,25 @@
           <w:color w:val="333333"/>
           <w:shd w:val="clear" w:color="auto" w:fill="FFFFFF"/>
         </w:rPr>
-        <w:t>. A Singleton service is created when it is first requested. This same instance is then used by all the subsequent requests. So in general, a Singleton service is created only one time per application and that single instance is used throughout the application life time.</w:t>
+        <w:t xml:space="preserve">. A Singleton service is created when it is first requested. This same instance is then used by all the subsequent requests. </w:t>
+      </w:r>
+      <w:proofErr w:type="gramStart"/>
+      <w:r>
+        <w:rPr>
+          <w:rFonts w:asciiTheme="majorHAnsi" w:hAnsiTheme="majorHAnsi" w:cstheme="majorHAnsi"/>
+          <w:color w:val="333333"/>
+          <w:shd w:val="clear" w:color="auto" w:fill="FFFFFF"/>
+        </w:rPr>
+        <w:t>So</w:t>
+      </w:r>
+      <w:proofErr w:type="gramEnd"/>
+      <w:r>
+        <w:rPr>
+          <w:rFonts w:asciiTheme="majorHAnsi" w:hAnsiTheme="majorHAnsi" w:cstheme="majorHAnsi"/>
+          <w:color w:val="333333"/>
+          <w:shd w:val="clear" w:color="auto" w:fill="FFFFFF"/>
+        </w:rPr>
+        <w:t xml:space="preserve"> in general, a Singleton service is created only one time per application and that single instance is used throughout the application life time.</w:t>
       </w:r>
     </w:p>
     <w:p>
@@ -6007,6 +6468,7 @@
         </w:rPr>
       </w:pPr>
       <w:proofErr w:type="spellStart"/>
+      <w:proofErr w:type="gramStart"/>
       <w:r>
         <w:rPr>
           <w:rFonts w:asciiTheme="majorHAnsi" w:hAnsiTheme="majorHAnsi" w:cstheme="majorHAnsi"/>
@@ -6036,7 +6498,18 @@
           <w:color w:val="333333"/>
           <w:shd w:val="clear" w:color="auto" w:fill="FFFFFF"/>
         </w:rPr>
-        <w:t>()</w:t>
+        <w:t>(</w:t>
+      </w:r>
+      <w:proofErr w:type="gramEnd"/>
+      <w:r>
+        <w:rPr>
+          <w:rFonts w:asciiTheme="majorHAnsi" w:hAnsiTheme="majorHAnsi" w:cstheme="majorHAnsi"/>
+          <w:b/>
+          <w:bCs/>
+          <w:color w:val="333333"/>
+          <w:shd w:val="clear" w:color="auto" w:fill="FFFFFF"/>
+        </w:rPr>
+        <w:t>)</w:t>
       </w:r>
       <w:r>
         <w:rPr>
@@ -6077,6 +6550,7 @@
         </w:rPr>
       </w:pPr>
       <w:proofErr w:type="spellStart"/>
+      <w:proofErr w:type="gramStart"/>
       <w:r>
         <w:rPr>
           <w:rFonts w:asciiTheme="majorHAnsi" w:hAnsiTheme="majorHAnsi" w:cstheme="majorHAnsi"/>
@@ -6096,7 +6570,18 @@
           <w:color w:val="333333"/>
           <w:shd w:val="clear" w:color="auto" w:fill="FFFFFF"/>
         </w:rPr>
-        <w:t>()</w:t>
+        <w:t>(</w:t>
+      </w:r>
+      <w:proofErr w:type="gramEnd"/>
+      <w:r>
+        <w:rPr>
+          <w:rFonts w:asciiTheme="majorHAnsi" w:hAnsiTheme="majorHAnsi" w:cstheme="majorHAnsi"/>
+          <w:b/>
+          <w:bCs/>
+          <w:color w:val="333333"/>
+          <w:shd w:val="clear" w:color="auto" w:fill="FFFFFF"/>
+        </w:rPr>
+        <w:t>)</w:t>
       </w:r>
       <w:r>
         <w:rPr>
@@ -6225,13 +6710,23 @@
         </w:rPr>
         <w:t>The following example returns JSON data. Notice, the return type of the </w:t>
       </w:r>
+      <w:proofErr w:type="gramStart"/>
       <w:r>
         <w:rPr>
           <w:rFonts w:asciiTheme="majorHAnsi" w:hAnsiTheme="majorHAnsi" w:cstheme="majorHAnsi"/>
           <w:color w:val="0000FF"/>
           <w:shd w:val="clear" w:color="auto" w:fill="FFFFFF"/>
         </w:rPr>
-        <w:t>Details()</w:t>
+        <w:t>Details(</w:t>
+      </w:r>
+      <w:proofErr w:type="gramEnd"/>
+      <w:r>
+        <w:rPr>
+          <w:rFonts w:asciiTheme="majorHAnsi" w:hAnsiTheme="majorHAnsi" w:cstheme="majorHAnsi"/>
+          <w:color w:val="0000FF"/>
+          <w:shd w:val="clear" w:color="auto" w:fill="FFFFFF"/>
+        </w:rPr>
+        <w:t>)</w:t>
       </w:r>
       <w:r>
         <w:rPr>
@@ -6267,13 +6762,23 @@
         </w:rPr>
         <w:t>as we are explicitly returning JSON data. In this case, </w:t>
       </w:r>
+      <w:proofErr w:type="gramStart"/>
       <w:r>
         <w:rPr>
           <w:rFonts w:asciiTheme="majorHAnsi" w:hAnsiTheme="majorHAnsi" w:cstheme="majorHAnsi"/>
           <w:color w:val="0000FF"/>
           <w:shd w:val="clear" w:color="auto" w:fill="FFFFFF"/>
         </w:rPr>
-        <w:t>Details()</w:t>
+        <w:t>Details(</w:t>
+      </w:r>
+      <w:proofErr w:type="gramEnd"/>
+      <w:r>
+        <w:rPr>
+          <w:rFonts w:asciiTheme="majorHAnsi" w:hAnsiTheme="majorHAnsi" w:cstheme="majorHAnsi"/>
+          <w:color w:val="0000FF"/>
+          <w:shd w:val="clear" w:color="auto" w:fill="FFFFFF"/>
+        </w:rPr>
+        <w:t>)</w:t>
       </w:r>
       <w:r>
         <w:rPr>
@@ -6513,7 +7018,29 @@
           <w:color w:val="333333"/>
           <w:shd w:val="clear" w:color="auto" w:fill="FFFFFF"/>
         </w:rPr>
-        <w:t>Please note : </w:t>
+        <w:t xml:space="preserve">Please </w:t>
+      </w:r>
+      <w:proofErr w:type="gramStart"/>
+      <w:r>
+        <w:rPr>
+          <w:rFonts w:asciiTheme="majorHAnsi" w:hAnsiTheme="majorHAnsi" w:cstheme="majorHAnsi"/>
+          <w:b/>
+          <w:bCs/>
+          <w:color w:val="333333"/>
+          <w:shd w:val="clear" w:color="auto" w:fill="FFFFFF"/>
+        </w:rPr>
+        <w:t>note :</w:t>
+      </w:r>
+      <w:proofErr w:type="gramEnd"/>
+      <w:r>
+        <w:rPr>
+          <w:rFonts w:asciiTheme="majorHAnsi" w:hAnsiTheme="majorHAnsi" w:cstheme="majorHAnsi"/>
+          <w:b/>
+          <w:bCs/>
+          <w:color w:val="333333"/>
+          <w:shd w:val="clear" w:color="auto" w:fill="FFFFFF"/>
+        </w:rPr>
+        <w:t> </w:t>
       </w:r>
       <w:r>
         <w:rPr>
@@ -6793,13 +7320,18 @@
         </w:numPr>
       </w:pPr>
       <w:r>
-        <w:t>A view file has .</w:t>
+        <w:t xml:space="preserve">A view file </w:t>
+      </w:r>
+      <w:proofErr w:type="gramStart"/>
+      <w:r>
+        <w:t>has .</w:t>
       </w:r>
       <w:proofErr w:type="spellStart"/>
       <w:r>
         <w:t>cshtml</w:t>
       </w:r>
       <w:proofErr w:type="spellEnd"/>
+      <w:proofErr w:type="gramEnd"/>
       <w:r>
         <w:t xml:space="preserve"> extension</w:t>
       </w:r>
@@ -6954,7 +7486,15 @@
         </w:drawing>
       </w:r>
       <w:r>
-        <w:t>If you do not like this default convention(shown in image above), you can change it.</w:t>
+        <w:t xml:space="preserve">If you do not like this default </w:t>
+      </w:r>
+      <w:proofErr w:type="gramStart"/>
+      <w:r>
+        <w:t>convention(</w:t>
+      </w:r>
+      <w:proofErr w:type="gramEnd"/>
+      <w:r>
+        <w:t>shown in image above), you can change it.</w:t>
       </w:r>
       <w:r>
         <w:t xml:space="preserve"> We can achieve so by using the overloaded methods of View (as shown in the image below).</w:t>
@@ -7105,16 +7645,9 @@
           <w:color w:val="333333"/>
           <w:shd w:val="clear" w:color="auto" w:fill="FFFFFF"/>
         </w:rPr>
-        <w:t>Please note :</w:t>
-      </w:r>
-      <w:r>
-        <w:rPr>
-          <w:rFonts w:ascii="Arial" w:hAnsi="Arial" w:cs="Arial"/>
-          <w:color w:val="333333"/>
-          <w:shd w:val="clear" w:color="auto" w:fill="FFFFFF"/>
-        </w:rPr>
-        <w:t> With the absolute path, to get to the root project directory, we can use </w:t>
-      </w:r>
+        <w:t xml:space="preserve">Please </w:t>
+      </w:r>
+      <w:proofErr w:type="gramStart"/>
       <w:r>
         <w:rPr>
           <w:rFonts w:ascii="Arial" w:hAnsi="Arial" w:cs="Arial"/>
@@ -7123,15 +7656,16 @@
           <w:color w:val="333333"/>
           <w:shd w:val="clear" w:color="auto" w:fill="FFFFFF"/>
         </w:rPr>
-        <w:t>/</w:t>
-      </w:r>
+        <w:t>note :</w:t>
+      </w:r>
+      <w:proofErr w:type="gramEnd"/>
       <w:r>
         <w:rPr>
           <w:rFonts w:ascii="Arial" w:hAnsi="Arial" w:cs="Arial"/>
           <w:color w:val="333333"/>
           <w:shd w:val="clear" w:color="auto" w:fill="FFFFFF"/>
         </w:rPr>
-        <w:t> or </w:t>
+        <w:t> With the absolute path, to get to the root project directory, we can use </w:t>
       </w:r>
       <w:r>
         <w:rPr>
@@ -7141,6 +7675,24 @@
           <w:color w:val="333333"/>
           <w:shd w:val="clear" w:color="auto" w:fill="FFFFFF"/>
         </w:rPr>
+        <w:t>/</w:t>
+      </w:r>
+      <w:r>
+        <w:rPr>
+          <w:rFonts w:ascii="Arial" w:hAnsi="Arial" w:cs="Arial"/>
+          <w:color w:val="333333"/>
+          <w:shd w:val="clear" w:color="auto" w:fill="FFFFFF"/>
+        </w:rPr>
+        <w:t> or </w:t>
+      </w:r>
+      <w:r>
+        <w:rPr>
+          <w:rFonts w:ascii="Arial" w:hAnsi="Arial" w:cs="Arial"/>
+          <w:b/>
+          <w:bCs/>
+          <w:color w:val="333333"/>
+          <w:shd w:val="clear" w:color="auto" w:fill="FFFFFF"/>
+        </w:rPr>
         <w:t>~/</w:t>
       </w:r>
       <w:r>
@@ -7149,7 +7701,25 @@
           <w:color w:val="333333"/>
           <w:shd w:val="clear" w:color="auto" w:fill="FFFFFF"/>
         </w:rPr>
-        <w:t>. So the following 3 lines of code does the same thing</w:t>
+        <w:t xml:space="preserve">. </w:t>
+      </w:r>
+      <w:proofErr w:type="gramStart"/>
+      <w:r>
+        <w:rPr>
+          <w:rFonts w:ascii="Arial" w:hAnsi="Arial" w:cs="Arial"/>
+          <w:color w:val="333333"/>
+          <w:shd w:val="clear" w:color="auto" w:fill="FFFFFF"/>
+        </w:rPr>
+        <w:t>So</w:t>
+      </w:r>
+      <w:proofErr w:type="gramEnd"/>
+      <w:r>
+        <w:rPr>
+          <w:rFonts w:ascii="Arial" w:hAnsi="Arial" w:cs="Arial"/>
+          <w:color w:val="333333"/>
+          <w:shd w:val="clear" w:color="auto" w:fill="FFFFFF"/>
+        </w:rPr>
+        <w:t xml:space="preserve"> the following 3 lines of code does the same thing</w:t>
       </w:r>
     </w:p>
     <w:p>
@@ -7381,7 +7951,15 @@
           <w:rFonts w:asciiTheme="majorHAnsi" w:hAnsiTheme="majorHAnsi" w:cstheme="majorHAnsi"/>
           <w:color w:val="333333"/>
         </w:rPr>
-        <w:t xml:space="preserve">And With relative path we use </w:t>
+        <w:t>And With relative path we use</w:t>
+      </w:r>
+      <w:proofErr w:type="gramStart"/>
+      <w:r>
+        <w:rPr>
+          <w:rFonts w:asciiTheme="majorHAnsi" w:hAnsiTheme="majorHAnsi" w:cstheme="majorHAnsi"/>
+          <w:color w:val="333333"/>
+        </w:rPr>
+        <w:t xml:space="preserve"> </w:t>
       </w:r>
       <w:r>
         <w:rPr>
@@ -7390,7 +7968,17 @@
           <w:bCs/>
           <w:color w:val="333333"/>
         </w:rPr>
-        <w:t>../</w:t>
+        <w:t>..</w:t>
+      </w:r>
+      <w:proofErr w:type="gramEnd"/>
+      <w:r>
+        <w:rPr>
+          <w:rFonts w:asciiTheme="majorHAnsi" w:hAnsiTheme="majorHAnsi" w:cstheme="majorHAnsi"/>
+          <w:b/>
+          <w:bCs/>
+          <w:color w:val="333333"/>
+        </w:rPr>
+        <w:t>/</w:t>
       </w:r>
       <w:r>
         <w:rPr>
@@ -7560,8 +8148,13 @@
       <w:pPr>
         <w:pStyle w:val="Heading3"/>
       </w:pPr>
-      <w:r>
-        <w:t>View() or View(Object Model)</w:t>
+      <w:proofErr w:type="gramStart"/>
+      <w:r>
+        <w:t>View(</w:t>
+      </w:r>
+      <w:proofErr w:type="gramEnd"/>
+      <w:r>
+        <w:t>) or View(Object Model)</w:t>
       </w:r>
     </w:p>
     <w:p>
@@ -7573,8 +8166,13 @@
       <w:pPr>
         <w:pStyle w:val="Heading3"/>
       </w:pPr>
-      <w:r>
-        <w:t xml:space="preserve">View(string </w:t>
+      <w:proofErr w:type="gramStart"/>
+      <w:r>
+        <w:t>View(</w:t>
+      </w:r>
+      <w:proofErr w:type="gramEnd"/>
+      <w:r>
+        <w:t xml:space="preserve">string </w:t>
       </w:r>
       <w:proofErr w:type="spellStart"/>
       <w:r>
@@ -7630,13 +8228,18 @@
         </w:numPr>
       </w:pPr>
       <w:r>
-        <w:t>With absolute path .</w:t>
+        <w:t xml:space="preserve">With absolute </w:t>
+      </w:r>
+      <w:proofErr w:type="gramStart"/>
+      <w:r>
+        <w:t>path .</w:t>
       </w:r>
       <w:proofErr w:type="spellStart"/>
       <w:r>
         <w:t>cshtml</w:t>
       </w:r>
       <w:proofErr w:type="spellEnd"/>
+      <w:proofErr w:type="gramEnd"/>
       <w:r>
         <w:t xml:space="preserve"> extension must be specified</w:t>
       </w:r>
@@ -7650,20 +8253,30 @@
         </w:numPr>
       </w:pPr>
       <w:r>
-        <w:t>With relative path do not specify the file extension .</w:t>
+        <w:t xml:space="preserve">With relative path do not specify the file </w:t>
+      </w:r>
+      <w:proofErr w:type="gramStart"/>
+      <w:r>
+        <w:t>extension .</w:t>
       </w:r>
       <w:proofErr w:type="spellStart"/>
       <w:r>
         <w:t>cshtml</w:t>
       </w:r>
       <w:proofErr w:type="spellEnd"/>
+      <w:proofErr w:type="gramEnd"/>
     </w:p>
     <w:p>
       <w:pPr>
         <w:pStyle w:val="Heading3"/>
       </w:pPr>
-      <w:r>
-        <w:t xml:space="preserve">View(string </w:t>
+      <w:proofErr w:type="gramStart"/>
+      <w:r>
+        <w:t>View(</w:t>
+      </w:r>
+      <w:proofErr w:type="gramEnd"/>
+      <w:r>
+        <w:t xml:space="preserve">string </w:t>
       </w:r>
       <w:proofErr w:type="spellStart"/>
       <w:r>
@@ -7805,9 +8418,28 @@
           <w:bCs/>
         </w:rPr>
         <w:lastRenderedPageBreak/>
-        <w:t xml:space="preserve">Action Method : </w:t>
-      </w:r>
-      <w:r>
+        <w:t xml:space="preserve">Action </w:t>
+      </w:r>
+      <w:proofErr w:type="gramStart"/>
+      <w:r>
+        <w:rPr>
+          <w:b/>
+          <w:bCs/>
+        </w:rPr>
+        <w:t>Method :</w:t>
+      </w:r>
+      <w:proofErr w:type="gramEnd"/>
+      <w:r>
+        <w:rPr>
+          <w:b/>
+          <w:bCs/>
+        </w:rPr>
+        <w:t xml:space="preserve"> </w:t>
+      </w:r>
+      <w:r>
+        <w:rPr>
+          <w:noProof/>
+        </w:rPr>
         <w:drawing>
           <wp:inline distT="0" distB="0" distL="0" distR="0" wp14:anchorId="358F6F80" wp14:editId="595FC1D3">
             <wp:extent cx="5638107" cy="1181686"/>
@@ -7852,6 +8484,7 @@
           <w:bCs/>
         </w:rPr>
       </w:pPr>
+      <w:proofErr w:type="gramStart"/>
       <w:r>
         <w:rPr>
           <w:b/>
@@ -7859,6 +8492,7 @@
         </w:rPr>
         <w:t>View :</w:t>
       </w:r>
+      <w:proofErr w:type="gramEnd"/>
     </w:p>
     <w:p>
       <w:pPr>
@@ -7867,6 +8501,9 @@
         </w:tabs>
       </w:pPr>
       <w:r>
+        <w:rPr>
+          <w:noProof/>
+        </w:rPr>
         <w:drawing>
           <wp:inline distT="0" distB="0" distL="0" distR="0" wp14:anchorId="68388994" wp14:editId="2ED4B471">
             <wp:extent cx="5731195" cy="2356339"/>
@@ -7946,6 +8583,9 @@
         <w:pStyle w:val="Heading2"/>
       </w:pPr>
       <w:r>
+        <w:rPr>
+          <w:noProof/>
+        </w:rPr>
         <w:drawing>
           <wp:inline distT="0" distB="0" distL="0" distR="0" wp14:anchorId="32AFAF65" wp14:editId="2FE922F4">
             <wp:extent cx="5731510" cy="1146517"/>
@@ -8003,6 +8643,9 @@
         <w:pStyle w:val="Heading2"/>
       </w:pPr>
       <w:r>
+        <w:rPr>
+          <w:noProof/>
+        </w:rPr>
         <w:drawing>
           <wp:inline distT="0" distB="0" distL="0" distR="0" wp14:anchorId="6535F068" wp14:editId="15ABBF4C">
             <wp:extent cx="5719436" cy="2349305"/>
@@ -8207,6 +8850,9 @@
         </w:numPr>
       </w:pPr>
       <w:r>
+        <w:rPr>
+          <w:noProof/>
+        </w:rPr>
         <w:drawing>
           <wp:anchor distT="0" distB="0" distL="114300" distR="114300" simplePos="0" relativeHeight="251665408" behindDoc="0" locked="0" layoutInCell="1" allowOverlap="1" wp14:anchorId="00D9FD6E" wp14:editId="66D1B0FD">
             <wp:simplePos x="0" y="0"/>
@@ -8270,6 +8916,9 @@
         </w:numPr>
       </w:pPr>
       <w:r>
+        <w:rPr>
+          <w:noProof/>
+        </w:rPr>
         <w:drawing>
           <wp:anchor distT="0" distB="0" distL="114300" distR="114300" simplePos="0" relativeHeight="251666432" behindDoc="0" locked="0" layoutInCell="1" allowOverlap="1" wp14:anchorId="02B9D1AB" wp14:editId="690429CD">
             <wp:simplePos x="0" y="0"/>
@@ -8324,7 +8973,15 @@
         </w:drawing>
       </w:r>
       <w:r>
-        <w:t>To access the model object properties we use @Model</w:t>
+        <w:t xml:space="preserve">To access the model object </w:t>
+      </w:r>
+      <w:proofErr w:type="gramStart"/>
+      <w:r>
+        <w:t>properties</w:t>
+      </w:r>
+      <w:proofErr w:type="gramEnd"/>
+      <w:r>
+        <w:t xml:space="preserve"> we use @Model</w:t>
       </w:r>
     </w:p>
     <w:p>
@@ -8362,45 +9019,281 @@
       </w:r>
       <w:proofErr w:type="spellEnd"/>
     </w:p>
-    <w:p/>
-    <w:p>
-      <w:pPr>
-        <w:pStyle w:val="ListParagraph"/>
-      </w:pPr>
-    </w:p>
-    <w:p>
-      <w:pPr>
-        <w:pStyle w:val="ListParagraph"/>
-      </w:pPr>
-    </w:p>
-    <w:p>
-      <w:pPr>
-        <w:pStyle w:val="ListParagraph"/>
-      </w:pPr>
-    </w:p>
-    <w:p>
-      <w:pPr>
-        <w:pStyle w:val="ListParagraph"/>
-      </w:pPr>
-    </w:p>
-    <w:p>
-      <w:pPr>
-        <w:pStyle w:val="ListParagraph"/>
-      </w:pPr>
-    </w:p>
-    <w:p>
-      <w:pPr>
-        <w:pStyle w:val="ListParagraph"/>
-      </w:pPr>
-    </w:p>
-    <w:p>
-      <w:pPr>
-        <w:pStyle w:val="ListParagraph"/>
-      </w:pPr>
-    </w:p>
-    <w:p>
-      <w:pPr>
-        <w:pStyle w:val="ListParagraph"/>
+    <w:p>
+      <w:pPr>
+        <w:pStyle w:val="Heading1"/>
+      </w:pPr>
+      <w:r>
+        <w:t>View Mode in ASP.Net Core MVC</w:t>
+      </w:r>
+    </w:p>
+    <w:p>
+      <w:r>
+        <w:t xml:space="preserve">We create a “View Model” when Model object does not contain all the data a view </w:t>
+      </w:r>
+      <w:proofErr w:type="gramStart"/>
+      <w:r>
+        <w:t>needs</w:t>
+      </w:r>
+      <w:proofErr w:type="gramEnd"/>
+    </w:p>
+    <w:p>
+      <w:pPr>
+        <w:rPr>
+          <w:b/>
+          <w:bCs/>
+        </w:rPr>
+      </w:pPr>
+      <w:r>
+        <w:drawing>
+          <wp:anchor distT="0" distB="0" distL="114300" distR="114300" simplePos="0" relativeHeight="251667456" behindDoc="0" locked="0" layoutInCell="1" allowOverlap="1" wp14:anchorId="285A728C" wp14:editId="6C92BA97">
+            <wp:simplePos x="0" y="0"/>
+            <wp:positionH relativeFrom="margin">
+              <wp:align>left</wp:align>
+            </wp:positionH>
+            <wp:positionV relativeFrom="paragraph">
+              <wp:posOffset>254000</wp:posOffset>
+            </wp:positionV>
+            <wp:extent cx="5211445" cy="1497965"/>
+            <wp:effectExtent l="0" t="0" r="8255" b="6985"/>
+            <wp:wrapTopAndBottom/>
+            <wp:docPr id="130352126" name="Picture 1"/>
+            <wp:cNvGraphicFramePr>
+              <a:graphicFrameLocks xmlns:a="http://schemas.openxmlformats.org/drawingml/2006/main" noChangeAspect="1"/>
+            </wp:cNvGraphicFramePr>
+            <a:graphic xmlns:a="http://schemas.openxmlformats.org/drawingml/2006/main">
+              <a:graphicData uri="http://schemas.openxmlformats.org/drawingml/2006/picture">
+                <pic:pic xmlns:pic="http://schemas.openxmlformats.org/drawingml/2006/picture">
+                  <pic:nvPicPr>
+                    <pic:cNvPr id="130352126" name=""/>
+                    <pic:cNvPicPr/>
+                  </pic:nvPicPr>
+                  <pic:blipFill>
+                    <a:blip r:embed="rId58">
+                      <a:extLst>
+                        <a:ext uri="{28A0092B-C50C-407E-A947-70E740481C1C}">
+                          <a14:useLocalDpi xmlns:a14="http://schemas.microsoft.com/office/drawing/2010/main" val="0"/>
+                        </a:ext>
+                      </a:extLst>
+                    </a:blip>
+                    <a:stretch>
+                      <a:fillRect/>
+                    </a:stretch>
+                  </pic:blipFill>
+                  <pic:spPr>
+                    <a:xfrm>
+                      <a:off x="0" y="0"/>
+                      <a:ext cx="5230201" cy="1503466"/>
+                    </a:xfrm>
+                    <a:prstGeom prst="rect">
+                      <a:avLst/>
+                    </a:prstGeom>
+                  </pic:spPr>
+                </pic:pic>
+              </a:graphicData>
+            </a:graphic>
+            <wp14:sizeRelH relativeFrom="margin">
+              <wp14:pctWidth>0</wp14:pctWidth>
+            </wp14:sizeRelH>
+            <wp14:sizeRelV relativeFrom="margin">
+              <wp14:pctHeight>0</wp14:pctHeight>
+            </wp14:sizeRelV>
+          </wp:anchor>
+        </w:drawing>
+      </w:r>
+      <w:r>
+        <w:rPr>
+          <w:b/>
+          <w:bCs/>
+        </w:rPr>
+        <w:t xml:space="preserve">View </w:t>
+      </w:r>
+      <w:proofErr w:type="gramStart"/>
+      <w:r>
+        <w:rPr>
+          <w:b/>
+          <w:bCs/>
+        </w:rPr>
+        <w:t>Model</w:t>
+      </w:r>
+      <w:r>
+        <w:rPr>
+          <w:b/>
+          <w:bCs/>
+        </w:rPr>
+        <w:t xml:space="preserve"> </w:t>
+      </w:r>
+      <w:r>
+        <w:rPr>
+          <w:b/>
+          <w:bCs/>
+        </w:rPr>
+        <w:t>:</w:t>
+      </w:r>
+      <w:proofErr w:type="gramEnd"/>
+    </w:p>
+    <w:p>
+      <w:pPr>
+        <w:rPr>
+          <w:b/>
+          <w:bCs/>
+        </w:rPr>
+      </w:pPr>
+      <w:r>
+        <w:drawing>
+          <wp:anchor distT="0" distB="0" distL="114300" distR="114300" simplePos="0" relativeHeight="251668480" behindDoc="0" locked="0" layoutInCell="1" allowOverlap="1" wp14:anchorId="38C3CCCE" wp14:editId="58DD923F">
+            <wp:simplePos x="0" y="0"/>
+            <wp:positionH relativeFrom="margin">
+              <wp:posOffset>-23641</wp:posOffset>
+            </wp:positionH>
+            <wp:positionV relativeFrom="paragraph">
+              <wp:posOffset>1733452</wp:posOffset>
+            </wp:positionV>
+            <wp:extent cx="5731510" cy="1125415"/>
+            <wp:effectExtent l="0" t="0" r="2540" b="0"/>
+            <wp:wrapTopAndBottom/>
+            <wp:docPr id="303560637" name="Picture 1"/>
+            <wp:cNvGraphicFramePr>
+              <a:graphicFrameLocks xmlns:a="http://schemas.openxmlformats.org/drawingml/2006/main" noChangeAspect="1"/>
+            </wp:cNvGraphicFramePr>
+            <a:graphic xmlns:a="http://schemas.openxmlformats.org/drawingml/2006/main">
+              <a:graphicData uri="http://schemas.openxmlformats.org/drawingml/2006/picture">
+                <pic:pic xmlns:pic="http://schemas.openxmlformats.org/drawingml/2006/picture">
+                  <pic:nvPicPr>
+                    <pic:cNvPr id="303560637" name=""/>
+                    <pic:cNvPicPr/>
+                  </pic:nvPicPr>
+                  <pic:blipFill>
+                    <a:blip r:embed="rId59">
+                      <a:extLst>
+                        <a:ext uri="{28A0092B-C50C-407E-A947-70E740481C1C}">
+                          <a14:useLocalDpi xmlns:a14="http://schemas.microsoft.com/office/drawing/2010/main" val="0"/>
+                        </a:ext>
+                      </a:extLst>
+                    </a:blip>
+                    <a:stretch>
+                      <a:fillRect/>
+                    </a:stretch>
+                  </pic:blipFill>
+                  <pic:spPr>
+                    <a:xfrm>
+                      <a:off x="0" y="0"/>
+                      <a:ext cx="5731510" cy="1125415"/>
+                    </a:xfrm>
+                    <a:prstGeom prst="rect">
+                      <a:avLst/>
+                    </a:prstGeom>
+                  </pic:spPr>
+                </pic:pic>
+              </a:graphicData>
+            </a:graphic>
+          </wp:anchor>
+        </w:drawing>
+      </w:r>
+      <w:r>
+        <w:rPr>
+          <w:b/>
+          <w:bCs/>
+        </w:rPr>
+        <w:t>Action Method (Controller</w:t>
+      </w:r>
+      <w:proofErr w:type="gramStart"/>
+      <w:r>
+        <w:rPr>
+          <w:b/>
+          <w:bCs/>
+        </w:rPr>
+        <w:t>) :</w:t>
+      </w:r>
+      <w:proofErr w:type="gramEnd"/>
+    </w:p>
+    <w:p>
+      <w:pPr>
+        <w:rPr>
+          <w:b/>
+          <w:bCs/>
+        </w:rPr>
+      </w:pPr>
+      <w:proofErr w:type="gramStart"/>
+      <w:r>
+        <w:rPr>
+          <w:b/>
+          <w:bCs/>
+        </w:rPr>
+        <w:lastRenderedPageBreak/>
+        <w:t>View :</w:t>
+      </w:r>
+      <w:proofErr w:type="gramEnd"/>
+    </w:p>
+    <w:p>
+      <w:pPr>
+        <w:rPr>
+          <w:b/>
+          <w:bCs/>
+        </w:rPr>
+      </w:pPr>
+      <w:r>
+        <w:rPr>
+          <w:b/>
+          <w:bCs/>
+        </w:rPr>
+        <w:drawing>
+          <wp:anchor distT="0" distB="0" distL="114300" distR="114300" simplePos="0" relativeHeight="251669504" behindDoc="0" locked="0" layoutInCell="1" allowOverlap="1" wp14:anchorId="15B93ED2" wp14:editId="2B7AA516">
+            <wp:simplePos x="0" y="0"/>
+            <wp:positionH relativeFrom="column">
+              <wp:posOffset>0</wp:posOffset>
+            </wp:positionH>
+            <wp:positionV relativeFrom="paragraph">
+              <wp:posOffset>2638</wp:posOffset>
+            </wp:positionV>
+            <wp:extent cx="5731510" cy="2937510"/>
+            <wp:effectExtent l="0" t="0" r="2540" b="0"/>
+            <wp:wrapTopAndBottom/>
+            <wp:docPr id="663875677" name="Picture 1"/>
+            <wp:cNvGraphicFramePr>
+              <a:graphicFrameLocks xmlns:a="http://schemas.openxmlformats.org/drawingml/2006/main" noChangeAspect="1"/>
+            </wp:cNvGraphicFramePr>
+            <a:graphic xmlns:a="http://schemas.openxmlformats.org/drawingml/2006/main">
+              <a:graphicData uri="http://schemas.openxmlformats.org/drawingml/2006/picture">
+                <pic:pic xmlns:pic="http://schemas.openxmlformats.org/drawingml/2006/picture">
+                  <pic:nvPicPr>
+                    <pic:cNvPr id="663875677" name=""/>
+                    <pic:cNvPicPr/>
+                  </pic:nvPicPr>
+                  <pic:blipFill>
+                    <a:blip r:embed="rId60">
+                      <a:extLst>
+                        <a:ext uri="{28A0092B-C50C-407E-A947-70E740481C1C}">
+                          <a14:useLocalDpi xmlns:a14="http://schemas.microsoft.com/office/drawing/2010/main" val="0"/>
+                        </a:ext>
+                      </a:extLst>
+                    </a:blip>
+                    <a:stretch>
+                      <a:fillRect/>
+                    </a:stretch>
+                  </pic:blipFill>
+                  <pic:spPr>
+                    <a:xfrm>
+                      <a:off x="0" y="0"/>
+                      <a:ext cx="5731510" cy="2937510"/>
+                    </a:xfrm>
+                    <a:prstGeom prst="rect">
+                      <a:avLst/>
+                    </a:prstGeom>
+                  </pic:spPr>
+                </pic:pic>
+              </a:graphicData>
+            </a:graphic>
+          </wp:anchor>
+        </w:drawing>
+      </w:r>
+    </w:p>
+    <w:p>
+      <w:pPr>
+        <w:rPr>
+          <w:b/>
+          <w:bCs/>
+        </w:rPr>
       </w:pPr>
     </w:p>
     <w:sectPr>
@@ -8436,7 +9329,7 @@
         <v:path o:extrusionok="f" gradientshapeok="t" o:connecttype="rect"/>
         <o:lock v:ext="edit" aspectratio="t"/>
       </v:shapetype>
-      <v:shape id="_x0000_i1056" type="#_x0000_t75" style="width:11.1pt;height:11.1pt" o:bullet="t">
+      <v:shape id="_x0000_i1031" type="#_x0000_t75" style="width:11.1pt;height:11.1pt" o:bullet="t">
         <v:imagedata r:id="rId1" o:title="mso1895"/>
       </v:shape>
     </w:pict>

</xml_diff>

<commit_message>
List View in ASP.Net Core MVC
</commit_message>
<xml_diff>
--- a/ASPCore.docx
+++ b/ASPCore.docx
@@ -7100,12 +7100,32 @@
           <w:color w:val="333333"/>
           <w:shd w:val="clear" w:color="auto" w:fill="FFFFFF"/>
         </w:rPr>
-        <w:t xml:space="preserve"> method in </w:t>
+        <w:t xml:space="preserve"> method </w:t>
+      </w:r>
+      <w:r>
+        <w:rPr>
+          <w:rFonts w:asciiTheme="majorHAnsi" w:hAnsiTheme="majorHAnsi" w:cstheme="majorHAnsi"/>
+          <w:color w:val="333333"/>
+          <w:shd w:val="clear" w:color="auto" w:fill="FFFFFF"/>
+        </w:rPr>
+        <w:t>in</w:t>
+      </w:r>
+      <w:r>
+        <w:rPr>
+          <w:rFonts w:asciiTheme="majorHAnsi" w:hAnsiTheme="majorHAnsi" w:cstheme="majorHAnsi"/>
+          <w:b/>
+          <w:bCs/>
+          <w:color w:val="333333"/>
+          <w:shd w:val="clear" w:color="auto" w:fill="FFFFFF"/>
+        </w:rPr>
+        <w:t xml:space="preserve"> </w:t>
       </w:r>
       <w:proofErr w:type="spellStart"/>
       <w:r>
         <w:rPr>
           <w:rFonts w:asciiTheme="majorHAnsi" w:hAnsiTheme="majorHAnsi" w:cstheme="majorHAnsi"/>
+          <w:b/>
+          <w:bCs/>
           <w:color w:val="333333"/>
           <w:shd w:val="clear" w:color="auto" w:fill="FFFFFF"/>
         </w:rPr>
@@ -8091,7 +8111,45 @@
           <w:bCs/>
           <w:color w:val="333333"/>
         </w:rPr>
-        <w:t>for example:</w:t>
+        <w:t>for example</w:t>
+      </w:r>
+      <w:r>
+        <w:rPr>
+          <w:rFonts w:asciiTheme="majorHAnsi" w:hAnsiTheme="majorHAnsi" w:cstheme="majorHAnsi"/>
+          <w:b/>
+          <w:bCs/>
+          <w:color w:val="333333"/>
+        </w:rPr>
+        <w:t xml:space="preserve"> (</w:t>
+      </w:r>
+      <w:proofErr w:type="spellStart"/>
+      <w:r>
+        <w:rPr>
+          <w:rFonts w:asciiTheme="majorHAnsi" w:hAnsiTheme="majorHAnsi" w:cstheme="majorHAnsi"/>
+          <w:b/>
+          <w:bCs/>
+          <w:color w:val="333333"/>
+        </w:rPr>
+        <w:t>HomeController</w:t>
+      </w:r>
+      <w:proofErr w:type="spellEnd"/>
+      <w:r>
+        <w:rPr>
+          <w:rFonts w:asciiTheme="majorHAnsi" w:hAnsiTheme="majorHAnsi" w:cstheme="majorHAnsi"/>
+          <w:b/>
+          <w:bCs/>
+          <w:color w:val="333333"/>
+        </w:rPr>
+        <w:t>)</w:t>
+      </w:r>
+      <w:r>
+        <w:rPr>
+          <w:rFonts w:asciiTheme="majorHAnsi" w:hAnsiTheme="majorHAnsi" w:cstheme="majorHAnsi"/>
+          <w:b/>
+          <w:bCs/>
+          <w:color w:val="333333"/>
+        </w:rPr>
+        <w:t>:</w:t>
       </w:r>
     </w:p>
     <w:p>
@@ -8291,11 +8349,6 @@
       <w:pPr>
         <w:pStyle w:val="Heading1"/>
       </w:pPr>
-    </w:p>
-    <w:p>
-      <w:pPr>
-        <w:pStyle w:val="Heading1"/>
-      </w:pPr>
       <w:r>
         <w:t>Passing Data to View from Controller</w:t>
       </w:r>
@@ -8418,23 +8471,37 @@
           <w:bCs/>
         </w:rPr>
         <w:lastRenderedPageBreak/>
-        <w:t xml:space="preserve">Action </w:t>
-      </w:r>
-      <w:proofErr w:type="gramStart"/>
+        <w:t xml:space="preserve">Action Method </w:t>
+      </w:r>
       <w:r>
         <w:rPr>
           <w:b/>
           <w:bCs/>
         </w:rPr>
-        <w:t>Method :</w:t>
-      </w:r>
-      <w:proofErr w:type="gramEnd"/>
+        <w:t>(</w:t>
+      </w:r>
+      <w:proofErr w:type="spellStart"/>
       <w:r>
         <w:rPr>
           <w:b/>
           <w:bCs/>
         </w:rPr>
-        <w:t xml:space="preserve"> </w:t>
+        <w:t>HomeController</w:t>
+      </w:r>
+      <w:proofErr w:type="spellEnd"/>
+      <w:r>
+        <w:rPr>
+          <w:b/>
+          <w:bCs/>
+        </w:rPr>
+        <w:t>)</w:t>
+      </w:r>
+      <w:r>
+        <w:rPr>
+          <w:b/>
+          <w:bCs/>
+        </w:rPr>
+        <w:t xml:space="preserve">: </w:t>
       </w:r>
       <w:r>
         <w:rPr>
@@ -8484,15 +8551,43 @@
           <w:bCs/>
         </w:rPr>
       </w:pPr>
-      <w:proofErr w:type="gramStart"/>
       <w:r>
         <w:rPr>
           <w:b/>
           <w:bCs/>
         </w:rPr>
-        <w:t>View :</w:t>
-      </w:r>
-      <w:proofErr w:type="gramEnd"/>
+        <w:t xml:space="preserve">View </w:t>
+      </w:r>
+      <w:r>
+        <w:rPr>
+          <w:b/>
+          <w:bCs/>
+        </w:rPr>
+        <w:t>(</w:t>
+      </w:r>
+      <w:proofErr w:type="spellStart"/>
+      <w:r>
+        <w:rPr>
+          <w:b/>
+          <w:bCs/>
+        </w:rPr>
+        <w:t>Details.cshtml</w:t>
+      </w:r>
+      <w:proofErr w:type="spellEnd"/>
+      <w:r>
+        <w:rPr>
+          <w:b/>
+          <w:bCs/>
+        </w:rPr>
+        <w:t>)</w:t>
+      </w:r>
+      <w:r>
+        <w:rPr>
+          <w:b/>
+          <w:bCs/>
+        </w:rPr>
+        <w:t>:</w:t>
+      </w:r>
     </w:p>
     <w:p>
       <w:pPr>
@@ -8575,7 +8670,37 @@
           <w:b/>
           <w:bCs/>
         </w:rPr>
-        <w:t xml:space="preserve"> example:</w:t>
+        <w:t xml:space="preserve"> example</w:t>
+      </w:r>
+      <w:r>
+        <w:rPr>
+          <w:b/>
+          <w:bCs/>
+        </w:rPr>
+        <w:t xml:space="preserve"> (</w:t>
+      </w:r>
+      <w:proofErr w:type="spellStart"/>
+      <w:r>
+        <w:rPr>
+          <w:b/>
+          <w:bCs/>
+        </w:rPr>
+        <w:t>HomeController</w:t>
+      </w:r>
+      <w:proofErr w:type="spellEnd"/>
+      <w:r>
+        <w:rPr>
+          <w:b/>
+          <w:bCs/>
+        </w:rPr>
+        <w:t>)</w:t>
+      </w:r>
+      <w:r>
+        <w:rPr>
+          <w:b/>
+          <w:bCs/>
+        </w:rPr>
+        <w:t>:</w:t>
       </w:r>
     </w:p>
     <w:p>
@@ -8635,7 +8760,37 @@
           <w:b/>
           <w:bCs/>
         </w:rPr>
-        <w:t>View:</w:t>
+        <w:t>View</w:t>
+      </w:r>
+      <w:r>
+        <w:rPr>
+          <w:b/>
+          <w:bCs/>
+        </w:rPr>
+        <w:t xml:space="preserve"> (</w:t>
+      </w:r>
+      <w:proofErr w:type="spellStart"/>
+      <w:r>
+        <w:rPr>
+          <w:b/>
+          <w:bCs/>
+        </w:rPr>
+        <w:t>Details.cshtml</w:t>
+      </w:r>
+      <w:proofErr w:type="spellEnd"/>
+      <w:r>
+        <w:rPr>
+          <w:b/>
+          <w:bCs/>
+        </w:rPr>
+        <w:t>)</w:t>
+      </w:r>
+      <w:r>
+        <w:rPr>
+          <w:b/>
+          <w:bCs/>
+        </w:rPr>
+        <w:t>:</w:t>
       </w:r>
     </w:p>
     <w:p>
@@ -8982,6 +9137,32 @@
       <w:proofErr w:type="gramEnd"/>
       <w:r>
         <w:t xml:space="preserve"> we use @Model</w:t>
+      </w:r>
+      <w:r>
+        <w:t xml:space="preserve"> </w:t>
+      </w:r>
+      <w:r>
+        <w:rPr>
+          <w:b/>
+          <w:bCs/>
+        </w:rPr>
+        <w:t xml:space="preserve">(in </w:t>
+      </w:r>
+      <w:proofErr w:type="spellStart"/>
+      <w:r>
+        <w:rPr>
+          <w:b/>
+          <w:bCs/>
+        </w:rPr>
+        <w:t>Details.cshtml</w:t>
+      </w:r>
+      <w:proofErr w:type="spellEnd"/>
+      <w:r>
+        <w:rPr>
+          <w:b/>
+          <w:bCs/>
+        </w:rPr>
+        <w:t>)</w:t>
       </w:r>
     </w:p>
     <w:p>
@@ -9195,35 +9376,79 @@
           <w:b/>
           <w:bCs/>
         </w:rPr>
-        <w:t>Action Method (Controller</w:t>
-      </w:r>
-      <w:proofErr w:type="gramStart"/>
+        <w:t>Action Method (</w:t>
+      </w:r>
+      <w:proofErr w:type="spellStart"/>
       <w:r>
         <w:rPr>
           <w:b/>
           <w:bCs/>
         </w:rPr>
-        <w:t>) :</w:t>
-      </w:r>
-      <w:proofErr w:type="gramEnd"/>
-    </w:p>
-    <w:p>
-      <w:pPr>
+        <w:t>Home</w:t>
+      </w:r>
+      <w:r>
         <w:rPr>
           <w:b/>
           <w:bCs/>
         </w:rPr>
-      </w:pPr>
+        <w:t>Controller</w:t>
+      </w:r>
+      <w:proofErr w:type="spellEnd"/>
       <w:proofErr w:type="gramStart"/>
       <w:r>
         <w:rPr>
           <w:b/>
           <w:bCs/>
         </w:rPr>
+        <w:t>) :</w:t>
+      </w:r>
+      <w:proofErr w:type="gramEnd"/>
+    </w:p>
+    <w:p>
+      <w:pPr>
+        <w:rPr>
+          <w:b/>
+          <w:bCs/>
+        </w:rPr>
+      </w:pPr>
+      <w:r>
+        <w:rPr>
+          <w:b/>
+          <w:bCs/>
+        </w:rPr>
         <w:lastRenderedPageBreak/>
-        <w:t>View :</w:t>
-      </w:r>
-      <w:proofErr w:type="gramEnd"/>
+        <w:t xml:space="preserve">View </w:t>
+      </w:r>
+      <w:r>
+        <w:rPr>
+          <w:b/>
+          <w:bCs/>
+        </w:rPr>
+        <w:t>(</w:t>
+      </w:r>
+      <w:proofErr w:type="spellStart"/>
+      <w:r>
+        <w:rPr>
+          <w:b/>
+          <w:bCs/>
+        </w:rPr>
+        <w:t>Details.cshtml</w:t>
+      </w:r>
+      <w:proofErr w:type="spellEnd"/>
+      <w:r>
+        <w:rPr>
+          <w:b/>
+          <w:bCs/>
+        </w:rPr>
+        <w:t>)</w:t>
+      </w:r>
+      <w:r>
+        <w:rPr>
+          <w:b/>
+          <w:bCs/>
+        </w:rPr>
+        <w:t>:</w:t>
+      </w:r>
     </w:p>
     <w:p>
       <w:pPr>
@@ -9290,9 +9515,508 @@
     </w:p>
     <w:p>
       <w:pPr>
+        <w:pStyle w:val="Heading1"/>
+      </w:pPr>
+      <w:r>
+        <w:t>List View in ASP.Net Core MVC</w:t>
+      </w:r>
+    </w:p>
+    <w:p>
+      <w:r>
+        <w:t xml:space="preserve">Add </w:t>
+      </w:r>
+      <w:proofErr w:type="spellStart"/>
+      <w:proofErr w:type="gramStart"/>
+      <w:r>
         <w:rPr>
           <w:b/>
           <w:bCs/>
+        </w:rPr>
+        <w:t>GetAllEmployee</w:t>
+      </w:r>
+      <w:proofErr w:type="spellEnd"/>
+      <w:r>
+        <w:rPr>
+          <w:b/>
+          <w:bCs/>
+        </w:rPr>
+        <w:t>(</w:t>
+      </w:r>
+      <w:proofErr w:type="gramEnd"/>
+      <w:r>
+        <w:rPr>
+          <w:b/>
+          <w:bCs/>
+        </w:rPr>
+        <w:t>)</w:t>
+      </w:r>
+      <w:r>
+        <w:t xml:space="preserve"> in </w:t>
+      </w:r>
+      <w:proofErr w:type="spellStart"/>
+      <w:r>
+        <w:rPr>
+          <w:b/>
+          <w:bCs/>
+        </w:rPr>
+        <w:t>IEmployeeRepository</w:t>
+      </w:r>
+      <w:proofErr w:type="spellEnd"/>
+      <w:r>
+        <w:t xml:space="preserve"> and its implementation into the </w:t>
+      </w:r>
+      <w:proofErr w:type="spellStart"/>
+      <w:r>
+        <w:rPr>
+          <w:b/>
+          <w:bCs/>
+        </w:rPr>
+        <w:t>MockEmployeeRepository</w:t>
+      </w:r>
+      <w:proofErr w:type="spellEnd"/>
+      <w:r>
+        <w:t xml:space="preserve"> as shown below:</w:t>
+      </w:r>
+    </w:p>
+    <w:p>
+      <w:r>
+        <w:t>(</w:t>
+      </w:r>
+      <w:proofErr w:type="gramStart"/>
+      <w:r>
+        <w:t>in</w:t>
+      </w:r>
+      <w:proofErr w:type="gramEnd"/>
+      <w:r>
+        <w:t xml:space="preserve"> </w:t>
+      </w:r>
+      <w:proofErr w:type="spellStart"/>
+      <w:r>
+        <w:t>IEmployeeRepository</w:t>
+      </w:r>
+      <w:proofErr w:type="spellEnd"/>
+      <w:r>
+        <w:t>)</w:t>
+      </w:r>
+    </w:p>
+    <w:p>
+      <w:r>
+        <w:drawing>
+          <wp:inline distT="0" distB="0" distL="0" distR="0" wp14:anchorId="17B1ADA3" wp14:editId="4B00129C">
+            <wp:extent cx="4628479" cy="1512277"/>
+            <wp:effectExtent l="0" t="0" r="1270" b="0"/>
+            <wp:docPr id="1507299168" name="Picture 1"/>
+            <wp:cNvGraphicFramePr>
+              <a:graphicFrameLocks xmlns:a="http://schemas.openxmlformats.org/drawingml/2006/main" noChangeAspect="1"/>
+            </wp:cNvGraphicFramePr>
+            <a:graphic xmlns:a="http://schemas.openxmlformats.org/drawingml/2006/main">
+              <a:graphicData uri="http://schemas.openxmlformats.org/drawingml/2006/picture">
+                <pic:pic xmlns:pic="http://schemas.openxmlformats.org/drawingml/2006/picture">
+                  <pic:nvPicPr>
+                    <pic:cNvPr id="1507299168" name=""/>
+                    <pic:cNvPicPr/>
+                  </pic:nvPicPr>
+                  <pic:blipFill>
+                    <a:blip r:embed="rId61"/>
+                    <a:stretch>
+                      <a:fillRect/>
+                    </a:stretch>
+                  </pic:blipFill>
+                  <pic:spPr>
+                    <a:xfrm>
+                      <a:off x="0" y="0"/>
+                      <a:ext cx="4643893" cy="1517313"/>
+                    </a:xfrm>
+                    <a:prstGeom prst="rect">
+                      <a:avLst/>
+                    </a:prstGeom>
+                  </pic:spPr>
+                </pic:pic>
+              </a:graphicData>
+            </a:graphic>
+          </wp:inline>
+        </w:drawing>
+      </w:r>
+    </w:p>
+    <w:p>
+      <w:r>
+        <w:t>(</w:t>
+      </w:r>
+      <w:proofErr w:type="gramStart"/>
+      <w:r>
+        <w:t>in</w:t>
+      </w:r>
+      <w:proofErr w:type="gramEnd"/>
+      <w:r>
+        <w:t xml:space="preserve"> </w:t>
+      </w:r>
+      <w:proofErr w:type="spellStart"/>
+      <w:r>
+        <w:t>MockEmployeeRepository</w:t>
+      </w:r>
+      <w:proofErr w:type="spellEnd"/>
+      <w:r>
+        <w:t>)</w:t>
+      </w:r>
+    </w:p>
+    <w:p>
+      <w:r>
+        <w:drawing>
+          <wp:inline distT="0" distB="0" distL="0" distR="0" wp14:anchorId="29BA8933" wp14:editId="498CF680">
+            <wp:extent cx="5327650" cy="914400"/>
+            <wp:effectExtent l="0" t="0" r="6350" b="0"/>
+            <wp:docPr id="613902318" name="Picture 1"/>
+            <wp:cNvGraphicFramePr>
+              <a:graphicFrameLocks xmlns:a="http://schemas.openxmlformats.org/drawingml/2006/main" noChangeAspect="1"/>
+            </wp:cNvGraphicFramePr>
+            <a:graphic xmlns:a="http://schemas.openxmlformats.org/drawingml/2006/main">
+              <a:graphicData uri="http://schemas.openxmlformats.org/drawingml/2006/picture">
+                <pic:pic xmlns:pic="http://schemas.openxmlformats.org/drawingml/2006/picture">
+                  <pic:nvPicPr>
+                    <pic:cNvPr id="613902318" name=""/>
+                    <pic:cNvPicPr/>
+                  </pic:nvPicPr>
+                  <pic:blipFill>
+                    <a:blip r:embed="rId62"/>
+                    <a:stretch>
+                      <a:fillRect/>
+                    </a:stretch>
+                  </pic:blipFill>
+                  <pic:spPr>
+                    <a:xfrm>
+                      <a:off x="0" y="0"/>
+                      <a:ext cx="5338079" cy="916190"/>
+                    </a:xfrm>
+                    <a:prstGeom prst="rect">
+                      <a:avLst/>
+                    </a:prstGeom>
+                  </pic:spPr>
+                </pic:pic>
+              </a:graphicData>
+            </a:graphic>
+          </wp:inline>
+        </w:drawing>
+      </w:r>
+    </w:p>
+    <w:p>
+      <w:r>
+        <w:t>(</w:t>
+      </w:r>
+      <w:proofErr w:type="gramStart"/>
+      <w:r>
+        <w:t>in</w:t>
+      </w:r>
+      <w:proofErr w:type="gramEnd"/>
+      <w:r>
+        <w:t xml:space="preserve"> </w:t>
+      </w:r>
+      <w:proofErr w:type="spellStart"/>
+      <w:r>
+        <w:t>HomeController</w:t>
+      </w:r>
+      <w:proofErr w:type="spellEnd"/>
+      <w:r>
+        <w:t xml:space="preserve"> Index </w:t>
+      </w:r>
+      <w:proofErr w:type="spellStart"/>
+      <w:r>
+        <w:t>ActionMethod</w:t>
+      </w:r>
+      <w:proofErr w:type="spellEnd"/>
+      <w:r>
+        <w:t>)</w:t>
+      </w:r>
+    </w:p>
+    <w:p>
+      <w:r>
+        <w:drawing>
+          <wp:inline distT="0" distB="0" distL="0" distR="0" wp14:anchorId="3F627501" wp14:editId="743E6807">
+            <wp:extent cx="5731510" cy="1020445"/>
+            <wp:effectExtent l="0" t="0" r="2540" b="8255"/>
+            <wp:docPr id="1756177283" name="Picture 1"/>
+            <wp:cNvGraphicFramePr>
+              <a:graphicFrameLocks xmlns:a="http://schemas.openxmlformats.org/drawingml/2006/main" noChangeAspect="1"/>
+            </wp:cNvGraphicFramePr>
+            <a:graphic xmlns:a="http://schemas.openxmlformats.org/drawingml/2006/main">
+              <a:graphicData uri="http://schemas.openxmlformats.org/drawingml/2006/picture">
+                <pic:pic xmlns:pic="http://schemas.openxmlformats.org/drawingml/2006/picture">
+                  <pic:nvPicPr>
+                    <pic:cNvPr id="1756177283" name=""/>
+                    <pic:cNvPicPr/>
+                  </pic:nvPicPr>
+                  <pic:blipFill>
+                    <a:blip r:embed="rId63"/>
+                    <a:stretch>
+                      <a:fillRect/>
+                    </a:stretch>
+                  </pic:blipFill>
+                  <pic:spPr>
+                    <a:xfrm>
+                      <a:off x="0" y="0"/>
+                      <a:ext cx="5731510" cy="1020445"/>
+                    </a:xfrm>
+                    <a:prstGeom prst="rect">
+                      <a:avLst/>
+                    </a:prstGeom>
+                  </pic:spPr>
+                </pic:pic>
+              </a:graphicData>
+            </a:graphic>
+          </wp:inline>
+        </w:drawing>
+      </w:r>
+    </w:p>
+    <w:p>
+      <w:pPr>
+        <w:rPr>
+          <w:rFonts w:ascii="Cascadia Mono" w:hAnsi="Cascadia Mono" w:cs="Cascadia Mono"/>
+          <w:color w:val="000000"/>
+          <w:kern w:val="0"/>
+          <w:sz w:val="19"/>
+          <w:szCs w:val="19"/>
+        </w:rPr>
+      </w:pPr>
+      <w:r>
+        <w:lastRenderedPageBreak/>
+        <w:t xml:space="preserve">Now create </w:t>
+      </w:r>
+      <w:proofErr w:type="spellStart"/>
+      <w:r>
+        <w:t>Index.cshtml</w:t>
+      </w:r>
+      <w:proofErr w:type="spellEnd"/>
+      <w:r>
+        <w:t xml:space="preserve"> set </w:t>
+      </w:r>
+      <w:proofErr w:type="spellStart"/>
+      <w:proofErr w:type="gramStart"/>
+      <w:r>
+        <w:rPr>
+          <w:rFonts w:ascii="Cascadia Mono" w:hAnsi="Cascadia Mono" w:cs="Cascadia Mono"/>
+          <w:color w:val="2B91AF"/>
+          <w:kern w:val="0"/>
+          <w:sz w:val="19"/>
+          <w:szCs w:val="19"/>
+        </w:rPr>
+        <w:t>IEnumerable</w:t>
+      </w:r>
+      <w:proofErr w:type="spellEnd"/>
+      <w:r>
+        <w:rPr>
+          <w:rFonts w:ascii="Cascadia Mono" w:hAnsi="Cascadia Mono" w:cs="Cascadia Mono"/>
+          <w:color w:val="000000"/>
+          <w:kern w:val="0"/>
+          <w:sz w:val="19"/>
+          <w:szCs w:val="19"/>
+        </w:rPr>
+        <w:t>&lt;</w:t>
+      </w:r>
+      <w:proofErr w:type="spellStart"/>
+      <w:r>
+        <w:rPr>
+          <w:rFonts w:ascii="Cascadia Mono" w:hAnsi="Cascadia Mono" w:cs="Cascadia Mono"/>
+          <w:color w:val="000000"/>
+          <w:kern w:val="0"/>
+          <w:sz w:val="19"/>
+          <w:szCs w:val="19"/>
+        </w:rPr>
+        <w:t>EmployeeManagementWebApp.Models.</w:t>
+      </w:r>
+      <w:r>
+        <w:rPr>
+          <w:rFonts w:ascii="Cascadia Mono" w:hAnsi="Cascadia Mono" w:cs="Cascadia Mono"/>
+          <w:color w:val="2B91AF"/>
+          <w:kern w:val="0"/>
+          <w:sz w:val="19"/>
+          <w:szCs w:val="19"/>
+        </w:rPr>
+        <w:t>Employee</w:t>
+      </w:r>
+      <w:proofErr w:type="spellEnd"/>
+      <w:proofErr w:type="gramEnd"/>
+      <w:r>
+        <w:rPr>
+          <w:rFonts w:ascii="Cascadia Mono" w:hAnsi="Cascadia Mono" w:cs="Cascadia Mono"/>
+          <w:color w:val="000000"/>
+          <w:kern w:val="0"/>
+          <w:sz w:val="19"/>
+          <w:szCs w:val="19"/>
+        </w:rPr>
+        <w:t>&gt;</w:t>
+      </w:r>
+      <w:r>
+        <w:rPr>
+          <w:rFonts w:ascii="Cascadia Mono" w:hAnsi="Cascadia Mono" w:cs="Cascadia Mono"/>
+          <w:color w:val="000000"/>
+          <w:kern w:val="0"/>
+          <w:sz w:val="19"/>
+          <w:szCs w:val="19"/>
+        </w:rPr>
+        <w:t xml:space="preserve"> as the model for the view as shown below:</w:t>
+      </w:r>
+    </w:p>
+    <w:p>
+      <w:pPr>
+        <w:rPr>
+          <w:rFonts w:ascii="Cascadia Mono" w:hAnsi="Cascadia Mono" w:cs="Cascadia Mono"/>
+          <w:color w:val="000000"/>
+          <w:kern w:val="0"/>
+          <w:sz w:val="19"/>
+          <w:szCs w:val="19"/>
+        </w:rPr>
+      </w:pPr>
+      <w:r>
+        <w:rPr>
+          <w:rFonts w:ascii="Cascadia Mono" w:hAnsi="Cascadia Mono" w:cs="Cascadia Mono"/>
+          <w:color w:val="000000"/>
+          <w:kern w:val="0"/>
+          <w:sz w:val="19"/>
+          <w:szCs w:val="19"/>
+        </w:rPr>
+        <w:drawing>
+          <wp:inline distT="0" distB="0" distL="0" distR="0" wp14:anchorId="2839214D" wp14:editId="32BF5905">
+            <wp:extent cx="5112013" cy="4527783"/>
+            <wp:effectExtent l="0" t="0" r="0" b="6350"/>
+            <wp:docPr id="1299062213" name="Picture 1"/>
+            <wp:cNvGraphicFramePr>
+              <a:graphicFrameLocks xmlns:a="http://schemas.openxmlformats.org/drawingml/2006/main" noChangeAspect="1"/>
+            </wp:cNvGraphicFramePr>
+            <a:graphic xmlns:a="http://schemas.openxmlformats.org/drawingml/2006/main">
+              <a:graphicData uri="http://schemas.openxmlformats.org/drawingml/2006/picture">
+                <pic:pic xmlns:pic="http://schemas.openxmlformats.org/drawingml/2006/picture">
+                  <pic:nvPicPr>
+                    <pic:cNvPr id="1299062213" name=""/>
+                    <pic:cNvPicPr/>
+                  </pic:nvPicPr>
+                  <pic:blipFill>
+                    <a:blip r:embed="rId64"/>
+                    <a:stretch>
+                      <a:fillRect/>
+                    </a:stretch>
+                  </pic:blipFill>
+                  <pic:spPr>
+                    <a:xfrm>
+                      <a:off x="0" y="0"/>
+                      <a:ext cx="5112013" cy="4527783"/>
+                    </a:xfrm>
+                    <a:prstGeom prst="rect">
+                      <a:avLst/>
+                    </a:prstGeom>
+                  </pic:spPr>
+                </pic:pic>
+              </a:graphicData>
+            </a:graphic>
+          </wp:inline>
+        </w:drawing>
+      </w:r>
+    </w:p>
+    <w:p>
+      <w:pPr>
+        <w:rPr>
+          <w:rFonts w:ascii="Cascadia Mono" w:hAnsi="Cascadia Mono" w:cs="Cascadia Mono"/>
+          <w:color w:val="000000"/>
+          <w:kern w:val="0"/>
+          <w:sz w:val="19"/>
+          <w:szCs w:val="19"/>
+        </w:rPr>
+      </w:pPr>
+    </w:p>
+    <w:p>
+      <w:pPr>
+        <w:rPr>
+          <w:rFonts w:ascii="Cascadia Mono" w:hAnsi="Cascadia Mono" w:cs="Cascadia Mono"/>
+          <w:color w:val="000000"/>
+          <w:kern w:val="0"/>
+          <w:sz w:val="19"/>
+          <w:szCs w:val="19"/>
+        </w:rPr>
+      </w:pPr>
+      <w:r>
+        <w:rPr>
+          <w:rFonts w:ascii="Cascadia Mono" w:hAnsi="Cascadia Mono" w:cs="Cascadia Mono"/>
+          <w:color w:val="000000"/>
+          <w:kern w:val="0"/>
+          <w:sz w:val="19"/>
+          <w:szCs w:val="19"/>
+        </w:rPr>
+        <w:t xml:space="preserve">Once you run the Application you will see the below page as </w:t>
+      </w:r>
+      <w:proofErr w:type="gramStart"/>
+      <w:r>
+        <w:rPr>
+          <w:rFonts w:ascii="Cascadia Mono" w:hAnsi="Cascadia Mono" w:cs="Cascadia Mono"/>
+          <w:color w:val="000000"/>
+          <w:kern w:val="0"/>
+          <w:sz w:val="19"/>
+          <w:szCs w:val="19"/>
+        </w:rPr>
+        <w:t>default :</w:t>
+      </w:r>
+      <w:proofErr w:type="gramEnd"/>
+    </w:p>
+    <w:p>
+      <w:pPr>
+        <w:rPr>
+          <w:rFonts w:ascii="Cascadia Mono" w:hAnsi="Cascadia Mono" w:cs="Cascadia Mono"/>
+          <w:color w:val="000000"/>
+          <w:kern w:val="0"/>
+          <w:sz w:val="19"/>
+          <w:szCs w:val="19"/>
+        </w:rPr>
+      </w:pPr>
+      <w:r>
+        <w:rPr>
+          <w:rFonts w:ascii="Cascadia Mono" w:hAnsi="Cascadia Mono" w:cs="Cascadia Mono"/>
+          <w:color w:val="000000"/>
+          <w:kern w:val="0"/>
+          <w:sz w:val="19"/>
+          <w:szCs w:val="19"/>
+        </w:rPr>
+        <w:drawing>
+          <wp:inline distT="0" distB="0" distL="0" distR="0" wp14:anchorId="7286C80B" wp14:editId="37B54775">
+            <wp:extent cx="3924502" cy="2432175"/>
+            <wp:effectExtent l="0" t="0" r="0" b="6350"/>
+            <wp:docPr id="1265621390" name="Picture 1"/>
+            <wp:cNvGraphicFramePr>
+              <a:graphicFrameLocks xmlns:a="http://schemas.openxmlformats.org/drawingml/2006/main" noChangeAspect="1"/>
+            </wp:cNvGraphicFramePr>
+            <a:graphic xmlns:a="http://schemas.openxmlformats.org/drawingml/2006/main">
+              <a:graphicData uri="http://schemas.openxmlformats.org/drawingml/2006/picture">
+                <pic:pic xmlns:pic="http://schemas.openxmlformats.org/drawingml/2006/picture">
+                  <pic:nvPicPr>
+                    <pic:cNvPr id="1265621390" name=""/>
+                    <pic:cNvPicPr/>
+                  </pic:nvPicPr>
+                  <pic:blipFill>
+                    <a:blip r:embed="rId65"/>
+                    <a:stretch>
+                      <a:fillRect/>
+                    </a:stretch>
+                  </pic:blipFill>
+                  <pic:spPr>
+                    <a:xfrm>
+                      <a:off x="0" y="0"/>
+                      <a:ext cx="3924502" cy="2432175"/>
+                    </a:xfrm>
+                    <a:prstGeom prst="rect">
+                      <a:avLst/>
+                    </a:prstGeom>
+                  </pic:spPr>
+                </pic:pic>
+              </a:graphicData>
+            </a:graphic>
+          </wp:inline>
+        </w:drawing>
+      </w:r>
+    </w:p>
+    <w:p>
+      <w:pPr>
+        <w:rPr>
+          <w:rFonts w:ascii="Cascadia Mono" w:hAnsi="Cascadia Mono" w:cs="Cascadia Mono"/>
+          <w:color w:val="000000"/>
+          <w:kern w:val="0"/>
+          <w:sz w:val="19"/>
+          <w:szCs w:val="19"/>
         </w:rPr>
       </w:pPr>
     </w:p>
@@ -9329,7 +10053,7 @@
         <v:path o:extrusionok="f" gradientshapeok="t" o:connecttype="rect"/>
         <o:lock v:ext="edit" aspectratio="t"/>
       </v:shapetype>
-      <v:shape id="_x0000_i1031" type="#_x0000_t75" style="width:11.1pt;height:11.1pt" o:bullet="t">
+      <v:shape id="_x0000_i1037" type="#_x0000_t75" style="width:11.1pt;height:11.1pt" o:bullet="t">
         <v:imagedata r:id="rId1" o:title="mso1895"/>
       </v:shape>
     </w:pict>

</xml_diff>

<commit_message>
Layout View in ASP.Net Core MVC
</commit_message>
<xml_diff>
--- a/ASPCore.docx
+++ b/ASPCore.docx
@@ -9226,6 +9226,9 @@
         </w:rPr>
       </w:pPr>
       <w:r>
+        <w:rPr>
+          <w:noProof/>
+        </w:rPr>
         <w:drawing>
           <wp:anchor distT="0" distB="0" distL="114300" distR="114300" simplePos="0" relativeHeight="251667456" behindDoc="0" locked="0" layoutInCell="1" allowOverlap="1" wp14:anchorId="285A728C" wp14:editId="6C92BA97">
             <wp:simplePos x="0" y="0"/>
@@ -9321,6 +9324,9 @@
         </w:rPr>
       </w:pPr>
       <w:r>
+        <w:rPr>
+          <w:noProof/>
+        </w:rPr>
         <w:drawing>
           <wp:anchor distT="0" distB="0" distL="114300" distR="114300" simplePos="0" relativeHeight="251668480" behindDoc="0" locked="0" layoutInCell="1" allowOverlap="1" wp14:anchorId="38C3CCCE" wp14:editId="58DD923F">
             <wp:simplePos x="0" y="0"/>
@@ -9461,6 +9467,7 @@
         <w:rPr>
           <w:b/>
           <w:bCs/>
+          <w:noProof/>
         </w:rPr>
         <w:drawing>
           <wp:anchor distT="0" distB="0" distL="114300" distR="114300" simplePos="0" relativeHeight="251669504" behindDoc="0" locked="0" layoutInCell="1" allowOverlap="1" wp14:anchorId="15B93ED2" wp14:editId="2B7AA516">
@@ -9601,6 +9608,9 @@
     </w:p>
     <w:p>
       <w:r>
+        <w:rPr>
+          <w:noProof/>
+        </w:rPr>
         <w:drawing>
           <wp:inline distT="0" distB="0" distL="0" distR="0" wp14:anchorId="17B1ADA3" wp14:editId="4B00129C">
             <wp:extent cx="4628479" cy="1512277"/>
@@ -9661,6 +9671,9 @@
     </w:p>
     <w:p>
       <w:r>
+        <w:rPr>
+          <w:noProof/>
+        </w:rPr>
         <w:drawing>
           <wp:inline distT="0" distB="0" distL="0" distR="0" wp14:anchorId="29BA8933" wp14:editId="498CF680">
             <wp:extent cx="5327650" cy="914400"/>
@@ -9729,6 +9742,9 @@
     </w:p>
     <w:p>
       <w:r>
+        <w:rPr>
+          <w:noProof/>
+        </w:rPr>
         <w:drawing>
           <wp:inline distT="0" distB="0" distL="0" distR="0" wp14:anchorId="3F627501" wp14:editId="743E6807">
             <wp:extent cx="5731510" cy="1020445"/>
@@ -9842,9 +9858,11 @@
           <w:sz w:val="19"/>
           <w:szCs w:val="19"/>
         </w:rPr>
-        <w:t>&gt;</w:t>
-      </w:r>
-      <w:r>
+        <w:t>&gt; as the model for the view as shown below:</w:t>
+      </w:r>
+    </w:p>
+    <w:p>
+      <w:pPr>
         <w:rPr>
           <w:rFonts w:ascii="Cascadia Mono" w:hAnsi="Cascadia Mono" w:cs="Cascadia Mono"/>
           <w:color w:val="000000"/>
@@ -9852,22 +9870,11 @@
           <w:sz w:val="19"/>
           <w:szCs w:val="19"/>
         </w:rPr>
-        <w:t xml:space="preserve"> as the model for the view as shown below:</w:t>
-      </w:r>
-    </w:p>
-    <w:p>
-      <w:pPr>
+      </w:pPr>
+      <w:r>
         <w:rPr>
           <w:rFonts w:ascii="Cascadia Mono" w:hAnsi="Cascadia Mono" w:cs="Cascadia Mono"/>
-          <w:color w:val="000000"/>
-          <w:kern w:val="0"/>
-          <w:sz w:val="19"/>
-          <w:szCs w:val="19"/>
-        </w:rPr>
-      </w:pPr>
-      <w:r>
-        <w:rPr>
-          <w:rFonts w:ascii="Cascadia Mono" w:hAnsi="Cascadia Mono" w:cs="Cascadia Mono"/>
+          <w:noProof/>
           <w:color w:val="000000"/>
           <w:kern w:val="0"/>
           <w:sz w:val="19"/>
@@ -9939,10 +9946,11 @@
           <w:sz w:val="19"/>
           <w:szCs w:val="19"/>
         </w:rPr>
-        <w:t xml:space="preserve">Once you run the Application you will see the below page as </w:t>
-      </w:r>
-      <w:proofErr w:type="gramStart"/>
-      <w:r>
+        <w:t>Once you run the Application you will see the below page as default:</w:t>
+      </w:r>
+    </w:p>
+    <w:p>
+      <w:pPr>
         <w:rPr>
           <w:rFonts w:ascii="Cascadia Mono" w:hAnsi="Cascadia Mono" w:cs="Cascadia Mono"/>
           <w:color w:val="000000"/>
@@ -9950,23 +9958,11 @@
           <w:sz w:val="19"/>
           <w:szCs w:val="19"/>
         </w:rPr>
-        <w:t>default :</w:t>
-      </w:r>
-      <w:proofErr w:type="gramEnd"/>
-    </w:p>
-    <w:p>
-      <w:pPr>
+      </w:pPr>
+      <w:r>
         <w:rPr>
           <w:rFonts w:ascii="Cascadia Mono" w:hAnsi="Cascadia Mono" w:cs="Cascadia Mono"/>
-          <w:color w:val="000000"/>
-          <w:kern w:val="0"/>
-          <w:sz w:val="19"/>
-          <w:szCs w:val="19"/>
-        </w:rPr>
-      </w:pPr>
-      <w:r>
-        <w:rPr>
-          <w:rFonts w:ascii="Cascadia Mono" w:hAnsi="Cascadia Mono" w:cs="Cascadia Mono"/>
+          <w:noProof/>
           <w:color w:val="000000"/>
           <w:kern w:val="0"/>
           <w:sz w:val="19"/>
@@ -10020,6 +10016,719 @@
         </w:rPr>
       </w:pPr>
     </w:p>
+    <w:p>
+      <w:pPr>
+        <w:rPr>
+          <w:rFonts w:ascii="Cascadia Mono" w:hAnsi="Cascadia Mono" w:cs="Cascadia Mono"/>
+          <w:color w:val="000000"/>
+          <w:kern w:val="0"/>
+          <w:sz w:val="19"/>
+          <w:szCs w:val="19"/>
+        </w:rPr>
+      </w:pPr>
+    </w:p>
+    <w:p>
+      <w:pPr>
+        <w:rPr>
+          <w:rFonts w:ascii="Cascadia Mono" w:hAnsi="Cascadia Mono" w:cs="Cascadia Mono"/>
+          <w:color w:val="000000"/>
+          <w:kern w:val="0"/>
+          <w:sz w:val="19"/>
+          <w:szCs w:val="19"/>
+        </w:rPr>
+      </w:pPr>
+    </w:p>
+    <w:p>
+      <w:pPr>
+        <w:pStyle w:val="Heading1"/>
+      </w:pPr>
+      <w:r>
+        <w:lastRenderedPageBreak/>
+        <w:t>Layout View in ASP.Net Core MVC</w:t>
+      </w:r>
+    </w:p>
+    <w:p>
+      <w:pPr>
+        <w:spacing w:after="0" w:line="240" w:lineRule="auto"/>
+        <w:rPr>
+          <w:rFonts w:asciiTheme="majorHAnsi" w:eastAsia="Times New Roman" w:hAnsiTheme="majorHAnsi" w:cstheme="majorHAnsi"/>
+          <w:kern w:val="0"/>
+          <w:lang w:eastAsia="en-IN"/>
+          <w14:ligatures w14:val="none"/>
+        </w:rPr>
+      </w:pPr>
+      <w:r>
+        <w:drawing>
+          <wp:anchor distT="0" distB="0" distL="114300" distR="114300" simplePos="0" relativeHeight="251671552" behindDoc="0" locked="0" layoutInCell="1" allowOverlap="1" wp14:anchorId="15BFB0BC" wp14:editId="18B8328C">
+            <wp:simplePos x="0" y="0"/>
+            <wp:positionH relativeFrom="column">
+              <wp:posOffset>3295650</wp:posOffset>
+            </wp:positionH>
+            <wp:positionV relativeFrom="paragraph">
+              <wp:posOffset>106680</wp:posOffset>
+            </wp:positionV>
+            <wp:extent cx="2781300" cy="1943100"/>
+            <wp:effectExtent l="0" t="0" r="0" b="0"/>
+            <wp:wrapSquare wrapText="bothSides"/>
+            <wp:docPr id="2030176129" name="Picture 1"/>
+            <wp:cNvGraphicFramePr>
+              <a:graphicFrameLocks xmlns:a="http://schemas.openxmlformats.org/drawingml/2006/main" noChangeAspect="1"/>
+            </wp:cNvGraphicFramePr>
+            <a:graphic xmlns:a="http://schemas.openxmlformats.org/drawingml/2006/main">
+              <a:graphicData uri="http://schemas.openxmlformats.org/drawingml/2006/picture">
+                <pic:pic xmlns:pic="http://schemas.openxmlformats.org/drawingml/2006/picture">
+                  <pic:nvPicPr>
+                    <pic:cNvPr id="2030176129" name=""/>
+                    <pic:cNvPicPr/>
+                  </pic:nvPicPr>
+                  <pic:blipFill>
+                    <a:blip r:embed="rId66">
+                      <a:extLst>
+                        <a:ext uri="{28A0092B-C50C-407E-A947-70E740481C1C}">
+                          <a14:useLocalDpi xmlns:a14="http://schemas.microsoft.com/office/drawing/2010/main" val="0"/>
+                        </a:ext>
+                      </a:extLst>
+                    </a:blip>
+                    <a:stretch>
+                      <a:fillRect/>
+                    </a:stretch>
+                  </pic:blipFill>
+                  <pic:spPr>
+                    <a:xfrm>
+                      <a:off x="0" y="0"/>
+                      <a:ext cx="2781300" cy="1943100"/>
+                    </a:xfrm>
+                    <a:prstGeom prst="rect">
+                      <a:avLst/>
+                    </a:prstGeom>
+                  </pic:spPr>
+                </pic:pic>
+              </a:graphicData>
+            </a:graphic>
+            <wp14:sizeRelH relativeFrom="margin">
+              <wp14:pctWidth>0</wp14:pctWidth>
+            </wp14:sizeRelH>
+            <wp14:sizeRelV relativeFrom="margin">
+              <wp14:pctHeight>0</wp14:pctHeight>
+            </wp14:sizeRelV>
+          </wp:anchor>
+        </w:drawing>
+      </w:r>
+      <w:r>
+        <w:rPr>
+          <w:rStyle w:val="Heading2Char"/>
+          <w:lang w:eastAsia="en-IN"/>
+        </w:rPr>
+        <w:t>Why a Layout View is required</w:t>
+      </w:r>
+      <w:r>
+        <w:rPr>
+          <w:rFonts w:asciiTheme="majorHAnsi" w:eastAsia="Times New Roman" w:hAnsiTheme="majorHAnsi" w:cstheme="majorHAnsi"/>
+          <w:color w:val="333333"/>
+          <w:kern w:val="0"/>
+          <w:shd w:val="clear" w:color="auto" w:fill="FFFFFF"/>
+          <w:lang w:eastAsia="en-IN"/>
+          <w14:ligatures w14:val="none"/>
+        </w:rPr>
+        <w:br/>
+        <w:t>Most of the web applications in general have the following sections</w:t>
+      </w:r>
+      <w:r>
+        <w:rPr>
+          <w:rFonts w:asciiTheme="majorHAnsi" w:eastAsia="Times New Roman" w:hAnsiTheme="majorHAnsi" w:cstheme="majorHAnsi"/>
+          <w:color w:val="333333"/>
+          <w:kern w:val="0"/>
+          <w:lang w:eastAsia="en-IN"/>
+          <w14:ligatures w14:val="none"/>
+        </w:rPr>
+        <w:br/>
+      </w:r>
+    </w:p>
+    <w:p>
+      <w:pPr>
+        <w:numPr>
+          <w:ilvl w:val="0"/>
+          <w:numId w:val="40"/>
+        </w:numPr>
+        <w:shd w:val="clear" w:color="auto" w:fill="FFFFFF"/>
+        <w:spacing w:after="60" w:line="240" w:lineRule="auto"/>
+        <w:ind w:firstLine="0"/>
+        <w:rPr>
+          <w:rFonts w:asciiTheme="majorHAnsi" w:eastAsia="Times New Roman" w:hAnsiTheme="majorHAnsi" w:cstheme="majorHAnsi"/>
+          <w:color w:val="333333"/>
+          <w:kern w:val="0"/>
+          <w:lang w:eastAsia="en-IN"/>
+          <w14:ligatures w14:val="none"/>
+        </w:rPr>
+      </w:pPr>
+      <w:r>
+        <w:rPr>
+          <w:rFonts w:asciiTheme="majorHAnsi" w:eastAsia="Times New Roman" w:hAnsiTheme="majorHAnsi" w:cstheme="majorHAnsi"/>
+          <w:color w:val="333333"/>
+          <w:kern w:val="0"/>
+          <w:lang w:eastAsia="en-IN"/>
+          <w14:ligatures w14:val="none"/>
+        </w:rPr>
+        <w:t>Header</w:t>
+      </w:r>
+    </w:p>
+    <w:p>
+      <w:pPr>
+        <w:numPr>
+          <w:ilvl w:val="0"/>
+          <w:numId w:val="40"/>
+        </w:numPr>
+        <w:shd w:val="clear" w:color="auto" w:fill="FFFFFF"/>
+        <w:spacing w:after="60" w:line="240" w:lineRule="auto"/>
+        <w:ind w:firstLine="0"/>
+        <w:rPr>
+          <w:rFonts w:asciiTheme="majorHAnsi" w:eastAsia="Times New Roman" w:hAnsiTheme="majorHAnsi" w:cstheme="majorHAnsi"/>
+          <w:color w:val="333333"/>
+          <w:kern w:val="0"/>
+          <w:lang w:eastAsia="en-IN"/>
+          <w14:ligatures w14:val="none"/>
+        </w:rPr>
+      </w:pPr>
+      <w:r>
+        <w:rPr>
+          <w:rFonts w:asciiTheme="majorHAnsi" w:eastAsia="Times New Roman" w:hAnsiTheme="majorHAnsi" w:cstheme="majorHAnsi"/>
+          <w:color w:val="333333"/>
+          <w:kern w:val="0"/>
+          <w:lang w:eastAsia="en-IN"/>
+          <w14:ligatures w14:val="none"/>
+        </w:rPr>
+        <w:t>Footer</w:t>
+      </w:r>
+    </w:p>
+    <w:p>
+      <w:pPr>
+        <w:numPr>
+          <w:ilvl w:val="0"/>
+          <w:numId w:val="40"/>
+        </w:numPr>
+        <w:shd w:val="clear" w:color="auto" w:fill="FFFFFF"/>
+        <w:spacing w:after="60" w:line="240" w:lineRule="auto"/>
+        <w:ind w:firstLine="0"/>
+        <w:rPr>
+          <w:rFonts w:asciiTheme="majorHAnsi" w:eastAsia="Times New Roman" w:hAnsiTheme="majorHAnsi" w:cstheme="majorHAnsi"/>
+          <w:color w:val="333333"/>
+          <w:kern w:val="0"/>
+          <w:lang w:eastAsia="en-IN"/>
+          <w14:ligatures w14:val="none"/>
+        </w:rPr>
+      </w:pPr>
+      <w:r>
+        <w:rPr>
+          <w:rFonts w:asciiTheme="majorHAnsi" w:eastAsia="Times New Roman" w:hAnsiTheme="majorHAnsi" w:cstheme="majorHAnsi"/>
+          <w:color w:val="333333"/>
+          <w:kern w:val="0"/>
+          <w:lang w:eastAsia="en-IN"/>
+          <w14:ligatures w14:val="none"/>
+        </w:rPr>
+        <w:t>Navigation menu</w:t>
+      </w:r>
+    </w:p>
+    <w:p>
+      <w:pPr>
+        <w:numPr>
+          <w:ilvl w:val="0"/>
+          <w:numId w:val="40"/>
+        </w:numPr>
+        <w:shd w:val="clear" w:color="auto" w:fill="FFFFFF"/>
+        <w:spacing w:after="60" w:line="240" w:lineRule="auto"/>
+        <w:ind w:firstLine="0"/>
+      </w:pPr>
+      <w:r>
+        <w:rPr>
+          <w:rFonts w:asciiTheme="majorHAnsi" w:eastAsia="Times New Roman" w:hAnsiTheme="majorHAnsi" w:cstheme="majorHAnsi"/>
+          <w:color w:val="333333"/>
+          <w:kern w:val="0"/>
+          <w:lang w:eastAsia="en-IN"/>
+          <w14:ligatures w14:val="none"/>
+        </w:rPr>
+        <w:t>View specific content </w:t>
+      </w:r>
+    </w:p>
+    <w:p>
+      <w:pPr>
+        <w:shd w:val="clear" w:color="auto" w:fill="FFFFFF"/>
+        <w:spacing w:after="60" w:line="240" w:lineRule="auto"/>
+        <w:ind w:left="720"/>
+      </w:pPr>
+    </w:p>
+    <w:p>
+      <w:pPr>
+        <w:rPr>
+          <w:rFonts w:asciiTheme="majorHAnsi" w:hAnsiTheme="majorHAnsi" w:cstheme="majorHAnsi"/>
+          <w:color w:val="FF0000"/>
+          <w:shd w:val="clear" w:color="auto" w:fill="FFFFFF"/>
+        </w:rPr>
+      </w:pPr>
+      <w:r>
+        <w:rPr>
+          <w:rFonts w:asciiTheme="majorHAnsi" w:hAnsiTheme="majorHAnsi" w:cstheme="majorHAnsi"/>
+          <w:color w:val="333333"/>
+          <w:shd w:val="clear" w:color="auto" w:fill="FFFFFF"/>
+        </w:rPr>
+        <w:t>Without a Layout View, </w:t>
+      </w:r>
+      <w:r>
+        <w:rPr>
+          <w:rFonts w:asciiTheme="majorHAnsi" w:hAnsiTheme="majorHAnsi" w:cstheme="majorHAnsi"/>
+          <w:color w:val="FF0000"/>
+          <w:shd w:val="clear" w:color="auto" w:fill="FFFFFF"/>
+        </w:rPr>
+        <w:t>we would repeat all the HTML for these different sections in every view in our application</w:t>
+      </w:r>
+    </w:p>
+    <w:p>
+      <w:pPr>
+        <w:pStyle w:val="Heading2"/>
+        <w:rPr>
+          <w:shd w:val="clear" w:color="auto" w:fill="FFFFFF"/>
+        </w:rPr>
+      </w:pPr>
+      <w:r>
+        <w:rPr>
+          <w:shd w:val="clear" w:color="auto" w:fill="FFFFFF"/>
+        </w:rPr>
+        <w:t>Creating</w:t>
+      </w:r>
+      <w:r>
+        <w:rPr>
+          <w:shd w:val="clear" w:color="auto" w:fill="FFFFFF"/>
+        </w:rPr>
+        <w:t xml:space="preserve"> a Layout View</w:t>
+      </w:r>
+    </w:p>
+    <w:p>
+      <w:pPr>
+        <w:pStyle w:val="ListParagraph"/>
+        <w:numPr>
+          <w:ilvl w:val="0"/>
+          <w:numId w:val="41"/>
+        </w:numPr>
+      </w:pPr>
+      <w:r>
+        <w:drawing>
+          <wp:anchor distT="0" distB="0" distL="114300" distR="114300" simplePos="0" relativeHeight="251670528" behindDoc="0" locked="0" layoutInCell="1" allowOverlap="1" wp14:anchorId="22342802" wp14:editId="19A5B392">
+            <wp:simplePos x="0" y="0"/>
+            <wp:positionH relativeFrom="column">
+              <wp:posOffset>3740150</wp:posOffset>
+            </wp:positionH>
+            <wp:positionV relativeFrom="paragraph">
+              <wp:posOffset>6985</wp:posOffset>
+            </wp:positionV>
+            <wp:extent cx="1847850" cy="1035050"/>
+            <wp:effectExtent l="0" t="0" r="0" b="0"/>
+            <wp:wrapSquare wrapText="bothSides"/>
+            <wp:docPr id="770420950" name="Picture 1"/>
+            <wp:cNvGraphicFramePr>
+              <a:graphicFrameLocks xmlns:a="http://schemas.openxmlformats.org/drawingml/2006/main" noChangeAspect="1"/>
+            </wp:cNvGraphicFramePr>
+            <a:graphic xmlns:a="http://schemas.openxmlformats.org/drawingml/2006/main">
+              <a:graphicData uri="http://schemas.openxmlformats.org/drawingml/2006/picture">
+                <pic:pic xmlns:pic="http://schemas.openxmlformats.org/drawingml/2006/picture">
+                  <pic:nvPicPr>
+                    <pic:cNvPr id="770420950" name=""/>
+                    <pic:cNvPicPr/>
+                  </pic:nvPicPr>
+                  <pic:blipFill>
+                    <a:blip r:embed="rId67">
+                      <a:extLst>
+                        <a:ext uri="{28A0092B-C50C-407E-A947-70E740481C1C}">
+                          <a14:useLocalDpi xmlns:a14="http://schemas.microsoft.com/office/drawing/2010/main" val="0"/>
+                        </a:ext>
+                      </a:extLst>
+                    </a:blip>
+                    <a:stretch>
+                      <a:fillRect/>
+                    </a:stretch>
+                  </pic:blipFill>
+                  <pic:spPr>
+                    <a:xfrm>
+                      <a:off x="0" y="0"/>
+                      <a:ext cx="1847850" cy="1035050"/>
+                    </a:xfrm>
+                    <a:prstGeom prst="rect">
+                      <a:avLst/>
+                    </a:prstGeom>
+                  </pic:spPr>
+                </pic:pic>
+              </a:graphicData>
+            </a:graphic>
+            <wp14:sizeRelH relativeFrom="margin">
+              <wp14:pctWidth>0</wp14:pctWidth>
+            </wp14:sizeRelH>
+            <wp14:sizeRelV relativeFrom="margin">
+              <wp14:pctHeight>0</wp14:pctHeight>
+            </wp14:sizeRelV>
+          </wp:anchor>
+        </w:drawing>
+      </w:r>
+      <w:r>
+        <w:t xml:space="preserve">Create a </w:t>
+      </w:r>
+      <w:r>
+        <w:rPr>
+          <w:b/>
+          <w:bCs/>
+        </w:rPr>
+        <w:t>Shared</w:t>
+      </w:r>
+      <w:r>
+        <w:t xml:space="preserve"> Folder under the </w:t>
+      </w:r>
+      <w:r>
+        <w:rPr>
+          <w:b/>
+          <w:bCs/>
+        </w:rPr>
+        <w:t>View</w:t>
+      </w:r>
+      <w:r>
+        <w:t xml:space="preserve"> folder.</w:t>
+      </w:r>
+    </w:p>
+    <w:p>
+      <w:pPr>
+        <w:pStyle w:val="ListParagraph"/>
+        <w:numPr>
+          <w:ilvl w:val="0"/>
+          <w:numId w:val="41"/>
+        </w:numPr>
+      </w:pPr>
+      <w:r>
+        <w:t>Under Shared folder add new item with and in pop-up window select “Razor Layout”.</w:t>
+      </w:r>
+    </w:p>
+    <w:p>
+      <w:pPr>
+        <w:pStyle w:val="ListParagraph"/>
+        <w:numPr>
+          <w:ilvl w:val="0"/>
+          <w:numId w:val="41"/>
+        </w:numPr>
+      </w:pPr>
+      <w:r>
+        <w:t>A file name “_</w:t>
+      </w:r>
+      <w:proofErr w:type="spellStart"/>
+      <w:r>
+        <w:t>Layout.cshtml</w:t>
+      </w:r>
+      <w:proofErr w:type="spellEnd"/>
+      <w:r>
+        <w:t>” will be added under shared folder.</w:t>
+      </w:r>
+    </w:p>
+    <w:p>
+      <w:pPr>
+        <w:pStyle w:val="ListParagraph"/>
+      </w:pPr>
+    </w:p>
+    <w:p>
+      <w:pPr>
+        <w:pStyle w:val="ListParagraph"/>
+      </w:pPr>
+      <w:r>
+        <w:drawing>
+          <wp:anchor distT="0" distB="0" distL="114300" distR="114300" simplePos="0" relativeHeight="251672576" behindDoc="0" locked="0" layoutInCell="1" allowOverlap="1" wp14:anchorId="264DFBE4" wp14:editId="7B14053E">
+            <wp:simplePos x="0" y="0"/>
+            <wp:positionH relativeFrom="column">
+              <wp:posOffset>247650</wp:posOffset>
+            </wp:positionH>
+            <wp:positionV relativeFrom="paragraph">
+              <wp:posOffset>242570</wp:posOffset>
+            </wp:positionV>
+            <wp:extent cx="5731510" cy="1949450"/>
+            <wp:effectExtent l="0" t="0" r="2540" b="0"/>
+            <wp:wrapTopAndBottom/>
+            <wp:docPr id="730402090" name="Picture 1"/>
+            <wp:cNvGraphicFramePr>
+              <a:graphicFrameLocks xmlns:a="http://schemas.openxmlformats.org/drawingml/2006/main" noChangeAspect="1"/>
+            </wp:cNvGraphicFramePr>
+            <a:graphic xmlns:a="http://schemas.openxmlformats.org/drawingml/2006/main">
+              <a:graphicData uri="http://schemas.openxmlformats.org/drawingml/2006/picture">
+                <pic:pic xmlns:pic="http://schemas.openxmlformats.org/drawingml/2006/picture">
+                  <pic:nvPicPr>
+                    <pic:cNvPr id="730402090" name=""/>
+                    <pic:cNvPicPr/>
+                  </pic:nvPicPr>
+                  <pic:blipFill>
+                    <a:blip r:embed="rId68">
+                      <a:extLst>
+                        <a:ext uri="{28A0092B-C50C-407E-A947-70E740481C1C}">
+                          <a14:useLocalDpi xmlns:a14="http://schemas.microsoft.com/office/drawing/2010/main" val="0"/>
+                        </a:ext>
+                      </a:extLst>
+                    </a:blip>
+                    <a:stretch>
+                      <a:fillRect/>
+                    </a:stretch>
+                  </pic:blipFill>
+                  <pic:spPr>
+                    <a:xfrm>
+                      <a:off x="0" y="0"/>
+                      <a:ext cx="5731510" cy="1949450"/>
+                    </a:xfrm>
+                    <a:prstGeom prst="rect">
+                      <a:avLst/>
+                    </a:prstGeom>
+                  </pic:spPr>
+                </pic:pic>
+              </a:graphicData>
+            </a:graphic>
+            <wp14:sizeRelV relativeFrom="margin">
+              <wp14:pctHeight>0</wp14:pctHeight>
+            </wp14:sizeRelV>
+          </wp:anchor>
+        </w:drawing>
+      </w:r>
+      <w:r>
+        <w:t>(</w:t>
+      </w:r>
+      <w:proofErr w:type="gramStart"/>
+      <w:r>
+        <w:t>in</w:t>
+      </w:r>
+      <w:proofErr w:type="gramEnd"/>
+      <w:r>
+        <w:t xml:space="preserve"> _</w:t>
+      </w:r>
+      <w:proofErr w:type="spellStart"/>
+      <w:r>
+        <w:t>Layout.cshtml</w:t>
+      </w:r>
+      <w:proofErr w:type="spellEnd"/>
+      <w:r>
+        <w:t>)</w:t>
+      </w:r>
+    </w:p>
+    <w:p>
+      <w:pPr>
+        <w:pStyle w:val="ListParagraph"/>
+      </w:pPr>
+    </w:p>
+    <w:p>
+      <w:pPr>
+        <w:pStyle w:val="ListParagraph"/>
+        <w:rPr>
+          <w:b/>
+          <w:bCs/>
+        </w:rPr>
+      </w:pPr>
+      <w:r>
+        <w:rPr>
+          <w:b/>
+          <w:bCs/>
+        </w:rPr>
+        <w:t>Views:</w:t>
+      </w:r>
+    </w:p>
+    <w:p>
+      <w:pPr>
+        <w:pStyle w:val="ListParagraph"/>
+      </w:pPr>
+      <w:r>
+        <w:drawing>
+          <wp:anchor distT="0" distB="0" distL="114300" distR="114300" simplePos="0" relativeHeight="251673600" behindDoc="0" locked="0" layoutInCell="1" allowOverlap="1" wp14:anchorId="679636A7" wp14:editId="0DF306BF">
+            <wp:simplePos x="0" y="0"/>
+            <wp:positionH relativeFrom="column">
+              <wp:posOffset>304800</wp:posOffset>
+            </wp:positionH>
+            <wp:positionV relativeFrom="paragraph">
+              <wp:posOffset>179705</wp:posOffset>
+            </wp:positionV>
+            <wp:extent cx="5731510" cy="2120900"/>
+            <wp:effectExtent l="0" t="0" r="2540" b="0"/>
+            <wp:wrapTopAndBottom/>
+            <wp:docPr id="146298073" name="Picture 1"/>
+            <wp:cNvGraphicFramePr>
+              <a:graphicFrameLocks xmlns:a="http://schemas.openxmlformats.org/drawingml/2006/main" noChangeAspect="1"/>
+            </wp:cNvGraphicFramePr>
+            <a:graphic xmlns:a="http://schemas.openxmlformats.org/drawingml/2006/main">
+              <a:graphicData uri="http://schemas.openxmlformats.org/drawingml/2006/picture">
+                <pic:pic xmlns:pic="http://schemas.openxmlformats.org/drawingml/2006/picture">
+                  <pic:nvPicPr>
+                    <pic:cNvPr id="146298073" name=""/>
+                    <pic:cNvPicPr/>
+                  </pic:nvPicPr>
+                  <pic:blipFill>
+                    <a:blip r:embed="rId69">
+                      <a:extLst>
+                        <a:ext uri="{28A0092B-C50C-407E-A947-70E740481C1C}">
+                          <a14:useLocalDpi xmlns:a14="http://schemas.microsoft.com/office/drawing/2010/main" val="0"/>
+                        </a:ext>
+                      </a:extLst>
+                    </a:blip>
+                    <a:stretch>
+                      <a:fillRect/>
+                    </a:stretch>
+                  </pic:blipFill>
+                  <pic:spPr>
+                    <a:xfrm>
+                      <a:off x="0" y="0"/>
+                      <a:ext cx="5731510" cy="2120900"/>
+                    </a:xfrm>
+                    <a:prstGeom prst="rect">
+                      <a:avLst/>
+                    </a:prstGeom>
+                  </pic:spPr>
+                </pic:pic>
+              </a:graphicData>
+            </a:graphic>
+            <wp14:sizeRelV relativeFrom="margin">
+              <wp14:pctHeight>0</wp14:pctHeight>
+            </wp14:sizeRelV>
+          </wp:anchor>
+        </w:drawing>
+      </w:r>
+      <w:r>
+        <w:t>(</w:t>
+      </w:r>
+      <w:proofErr w:type="gramStart"/>
+      <w:r>
+        <w:t>in</w:t>
+      </w:r>
+      <w:proofErr w:type="gramEnd"/>
+      <w:r>
+        <w:t xml:space="preserve"> </w:t>
+      </w:r>
+      <w:proofErr w:type="spellStart"/>
+      <w:r>
+        <w:t>Details.cshtml</w:t>
+      </w:r>
+      <w:proofErr w:type="spellEnd"/>
+      <w:r>
+        <w:t>)</w:t>
+      </w:r>
+    </w:p>
+    <w:p>
+      <w:pPr>
+        <w:pStyle w:val="ListParagraph"/>
+      </w:pPr>
+      <w:r>
+        <w:lastRenderedPageBreak/>
+        <w:drawing>
+          <wp:anchor distT="0" distB="0" distL="114300" distR="114300" simplePos="0" relativeHeight="251674624" behindDoc="0" locked="0" layoutInCell="1" allowOverlap="1" wp14:anchorId="073A2A1F" wp14:editId="7A899FD1">
+            <wp:simplePos x="0" y="0"/>
+            <wp:positionH relativeFrom="column">
+              <wp:posOffset>222250</wp:posOffset>
+            </wp:positionH>
+            <wp:positionV relativeFrom="paragraph">
+              <wp:posOffset>222250</wp:posOffset>
+            </wp:positionV>
+            <wp:extent cx="5731510" cy="3752850"/>
+            <wp:effectExtent l="0" t="0" r="2540" b="0"/>
+            <wp:wrapTopAndBottom/>
+            <wp:docPr id="2019814056" name="Picture 1"/>
+            <wp:cNvGraphicFramePr>
+              <a:graphicFrameLocks xmlns:a="http://schemas.openxmlformats.org/drawingml/2006/main" noChangeAspect="1"/>
+            </wp:cNvGraphicFramePr>
+            <a:graphic xmlns:a="http://schemas.openxmlformats.org/drawingml/2006/main">
+              <a:graphicData uri="http://schemas.openxmlformats.org/drawingml/2006/picture">
+                <pic:pic xmlns:pic="http://schemas.openxmlformats.org/drawingml/2006/picture">
+                  <pic:nvPicPr>
+                    <pic:cNvPr id="2019814056" name=""/>
+                    <pic:cNvPicPr/>
+                  </pic:nvPicPr>
+                  <pic:blipFill>
+                    <a:blip r:embed="rId70">
+                      <a:extLst>
+                        <a:ext uri="{28A0092B-C50C-407E-A947-70E740481C1C}">
+                          <a14:useLocalDpi xmlns:a14="http://schemas.microsoft.com/office/drawing/2010/main" val="0"/>
+                        </a:ext>
+                      </a:extLst>
+                    </a:blip>
+                    <a:stretch>
+                      <a:fillRect/>
+                    </a:stretch>
+                  </pic:blipFill>
+                  <pic:spPr>
+                    <a:xfrm>
+                      <a:off x="0" y="0"/>
+                      <a:ext cx="5731510" cy="3752850"/>
+                    </a:xfrm>
+                    <a:prstGeom prst="rect">
+                      <a:avLst/>
+                    </a:prstGeom>
+                  </pic:spPr>
+                </pic:pic>
+              </a:graphicData>
+            </a:graphic>
+          </wp:anchor>
+        </w:drawing>
+      </w:r>
+      <w:r>
+        <w:t>(</w:t>
+      </w:r>
+      <w:proofErr w:type="gramStart"/>
+      <w:r>
+        <w:t>in</w:t>
+      </w:r>
+      <w:proofErr w:type="gramEnd"/>
+      <w:r>
+        <w:t xml:space="preserve"> </w:t>
+      </w:r>
+      <w:proofErr w:type="spellStart"/>
+      <w:r>
+        <w:t>Index.cshtml</w:t>
+      </w:r>
+      <w:proofErr w:type="spellEnd"/>
+      <w:r>
+        <w:t>)</w:t>
+      </w:r>
+    </w:p>
+    <w:p>
+      <w:pPr>
+        <w:pStyle w:val="ListParagraph"/>
+      </w:pPr>
+    </w:p>
+    <w:p>
+      <w:pPr>
+        <w:pStyle w:val="ListParagraph"/>
+        <w:rPr>
+          <w:rFonts w:ascii="Arial" w:hAnsi="Arial" w:cs="Arial"/>
+          <w:b/>
+          <w:bCs/>
+          <w:color w:val="525252" w:themeColor="accent3" w:themeShade="80"/>
+          <w:shd w:val="clear" w:color="auto" w:fill="FFFFFF"/>
+        </w:rPr>
+      </w:pPr>
+      <w:r>
+        <w:rPr>
+          <w:rFonts w:ascii="Arial" w:hAnsi="Arial" w:cs="Arial"/>
+          <w:b/>
+          <w:bCs/>
+          <w:color w:val="525252" w:themeColor="accent3" w:themeShade="80"/>
+          <w:shd w:val="clear" w:color="auto" w:fill="FFFFFF"/>
+        </w:rPr>
+        <w:t>We have a better way of setting the Layout property, instead of setting it in every view.</w:t>
+      </w:r>
+    </w:p>
+    <w:p>
+      <w:pPr>
+        <w:pStyle w:val="ListParagraph"/>
+        <w:rPr>
+          <w:rFonts w:ascii="Arial" w:hAnsi="Arial" w:cs="Arial"/>
+          <w:b/>
+          <w:bCs/>
+          <w:color w:val="525252" w:themeColor="accent3" w:themeShade="80"/>
+          <w:shd w:val="clear" w:color="auto" w:fill="FFFFFF"/>
+        </w:rPr>
+      </w:pPr>
+    </w:p>
+    <w:p>
+      <w:pPr>
+        <w:pStyle w:val="ListParagraph"/>
+        <w:rPr>
+          <w:b/>
+          <w:bCs/>
+          <w:color w:val="525252" w:themeColor="accent3" w:themeShade="80"/>
+        </w:rPr>
+      </w:pPr>
+    </w:p>
     <w:sectPr>
       <w:pgSz w:w="11906" w:h="16838"/>
       <w:pgMar w:top="1440" w:right="1440" w:bottom="1440" w:left="1440" w:header="708" w:footer="708" w:gutter="0"/>
@@ -10053,7 +10762,7 @@
         <v:path o:extrusionok="f" gradientshapeok="t" o:connecttype="rect"/>
         <o:lock v:ext="edit" aspectratio="t"/>
       </v:shapetype>
-      <v:shape id="_x0000_i1037" type="#_x0000_t75" style="width:11.1pt;height:11.1pt" o:bullet="t">
+      <v:shape id="_x0000_i1073" type="#_x0000_t75" style="width:11pt;height:11pt" o:bullet="t">
         <v:imagedata r:id="rId1" o:title="mso1895"/>
       </v:shape>
     </w:pict>
@@ -12075,6 +12784,155 @@
     </w:lvl>
   </w:abstractNum>
   <w:abstractNum w:abstractNumId="18" w15:restartNumberingAfterBreak="0">
+    <w:nsid w:val="333A6F51"/>
+    <w:multiLevelType w:val="multilevel"/>
+    <w:tmpl w:val="7CC86A98"/>
+    <w:lvl w:ilvl="0">
+      <w:start w:val="1"/>
+      <w:numFmt w:val="bullet"/>
+      <w:lvlText w:val=""/>
+      <w:lvlJc w:val="left"/>
+      <w:pPr>
+        <w:tabs>
+          <w:tab w:val="num" w:pos="720"/>
+        </w:tabs>
+        <w:ind w:left="720" w:hanging="360"/>
+      </w:pPr>
+      <w:rPr>
+        <w:rFonts w:ascii="Symbol" w:hAnsi="Symbol" w:hint="default"/>
+        <w:sz w:val="20"/>
+      </w:rPr>
+    </w:lvl>
+    <w:lvl w:ilvl="1" w:tentative="1">
+      <w:start w:val="1"/>
+      <w:numFmt w:val="bullet"/>
+      <w:lvlText w:val=""/>
+      <w:lvlJc w:val="left"/>
+      <w:pPr>
+        <w:tabs>
+          <w:tab w:val="num" w:pos="1440"/>
+        </w:tabs>
+        <w:ind w:left="1440" w:hanging="360"/>
+      </w:pPr>
+      <w:rPr>
+        <w:rFonts w:ascii="Symbol" w:hAnsi="Symbol" w:hint="default"/>
+        <w:sz w:val="20"/>
+      </w:rPr>
+    </w:lvl>
+    <w:lvl w:ilvl="2" w:tentative="1">
+      <w:start w:val="1"/>
+      <w:numFmt w:val="bullet"/>
+      <w:lvlText w:val=""/>
+      <w:lvlJc w:val="left"/>
+      <w:pPr>
+        <w:tabs>
+          <w:tab w:val="num" w:pos="2160"/>
+        </w:tabs>
+        <w:ind w:left="2160" w:hanging="360"/>
+      </w:pPr>
+      <w:rPr>
+        <w:rFonts w:ascii="Symbol" w:hAnsi="Symbol" w:hint="default"/>
+        <w:sz w:val="20"/>
+      </w:rPr>
+    </w:lvl>
+    <w:lvl w:ilvl="3" w:tentative="1">
+      <w:start w:val="1"/>
+      <w:numFmt w:val="bullet"/>
+      <w:lvlText w:val=""/>
+      <w:lvlJc w:val="left"/>
+      <w:pPr>
+        <w:tabs>
+          <w:tab w:val="num" w:pos="2880"/>
+        </w:tabs>
+        <w:ind w:left="2880" w:hanging="360"/>
+      </w:pPr>
+      <w:rPr>
+        <w:rFonts w:ascii="Symbol" w:hAnsi="Symbol" w:hint="default"/>
+        <w:sz w:val="20"/>
+      </w:rPr>
+    </w:lvl>
+    <w:lvl w:ilvl="4" w:tentative="1">
+      <w:start w:val="1"/>
+      <w:numFmt w:val="bullet"/>
+      <w:lvlText w:val=""/>
+      <w:lvlJc w:val="left"/>
+      <w:pPr>
+        <w:tabs>
+          <w:tab w:val="num" w:pos="3600"/>
+        </w:tabs>
+        <w:ind w:left="3600" w:hanging="360"/>
+      </w:pPr>
+      <w:rPr>
+        <w:rFonts w:ascii="Symbol" w:hAnsi="Symbol" w:hint="default"/>
+        <w:sz w:val="20"/>
+      </w:rPr>
+    </w:lvl>
+    <w:lvl w:ilvl="5" w:tentative="1">
+      <w:start w:val="1"/>
+      <w:numFmt w:val="bullet"/>
+      <w:lvlText w:val=""/>
+      <w:lvlJc w:val="left"/>
+      <w:pPr>
+        <w:tabs>
+          <w:tab w:val="num" w:pos="4320"/>
+        </w:tabs>
+        <w:ind w:left="4320" w:hanging="360"/>
+      </w:pPr>
+      <w:rPr>
+        <w:rFonts w:ascii="Symbol" w:hAnsi="Symbol" w:hint="default"/>
+        <w:sz w:val="20"/>
+      </w:rPr>
+    </w:lvl>
+    <w:lvl w:ilvl="6" w:tentative="1">
+      <w:start w:val="1"/>
+      <w:numFmt w:val="bullet"/>
+      <w:lvlText w:val=""/>
+      <w:lvlJc w:val="left"/>
+      <w:pPr>
+        <w:tabs>
+          <w:tab w:val="num" w:pos="5040"/>
+        </w:tabs>
+        <w:ind w:left="5040" w:hanging="360"/>
+      </w:pPr>
+      <w:rPr>
+        <w:rFonts w:ascii="Symbol" w:hAnsi="Symbol" w:hint="default"/>
+        <w:sz w:val="20"/>
+      </w:rPr>
+    </w:lvl>
+    <w:lvl w:ilvl="7" w:tentative="1">
+      <w:start w:val="1"/>
+      <w:numFmt w:val="bullet"/>
+      <w:lvlText w:val=""/>
+      <w:lvlJc w:val="left"/>
+      <w:pPr>
+        <w:tabs>
+          <w:tab w:val="num" w:pos="5760"/>
+        </w:tabs>
+        <w:ind w:left="5760" w:hanging="360"/>
+      </w:pPr>
+      <w:rPr>
+        <w:rFonts w:ascii="Symbol" w:hAnsi="Symbol" w:hint="default"/>
+        <w:sz w:val="20"/>
+      </w:rPr>
+    </w:lvl>
+    <w:lvl w:ilvl="8" w:tentative="1">
+      <w:start w:val="1"/>
+      <w:numFmt w:val="bullet"/>
+      <w:lvlText w:val=""/>
+      <w:lvlJc w:val="left"/>
+      <w:pPr>
+        <w:tabs>
+          <w:tab w:val="num" w:pos="6480"/>
+        </w:tabs>
+        <w:ind w:left="6480" w:hanging="360"/>
+      </w:pPr>
+      <w:rPr>
+        <w:rFonts w:ascii="Symbol" w:hAnsi="Symbol" w:hint="default"/>
+        <w:sz w:val="20"/>
+      </w:rPr>
+    </w:lvl>
+  </w:abstractNum>
+  <w:abstractNum w:abstractNumId="19" w15:restartNumberingAfterBreak="0">
     <w:nsid w:val="36D843DF"/>
     <w:multiLevelType w:val="hybridMultilevel"/>
     <w:tmpl w:val="124C3168"/>
@@ -12187,7 +13045,7 @@
       </w:rPr>
     </w:lvl>
   </w:abstractNum>
-  <w:abstractNum w:abstractNumId="19" w15:restartNumberingAfterBreak="0">
+  <w:abstractNum w:abstractNumId="20" w15:restartNumberingAfterBreak="0">
     <w:nsid w:val="37C07BE5"/>
     <w:multiLevelType w:val="hybridMultilevel"/>
     <w:tmpl w:val="C212D182"/>
@@ -12300,7 +13158,7 @@
       </w:rPr>
     </w:lvl>
   </w:abstractNum>
-  <w:abstractNum w:abstractNumId="20" w15:restartNumberingAfterBreak="0">
+  <w:abstractNum w:abstractNumId="21" w15:restartNumberingAfterBreak="0">
     <w:nsid w:val="3896034A"/>
     <w:multiLevelType w:val="hybridMultilevel"/>
     <w:tmpl w:val="CAD84A34"/>
@@ -12413,7 +13271,7 @@
       </w:rPr>
     </w:lvl>
   </w:abstractNum>
-  <w:abstractNum w:abstractNumId="21" w15:restartNumberingAfterBreak="0">
+  <w:abstractNum w:abstractNumId="22" w15:restartNumberingAfterBreak="0">
     <w:nsid w:val="3D646973"/>
     <w:multiLevelType w:val="hybridMultilevel"/>
     <w:tmpl w:val="5EDA57F8"/>
@@ -12526,7 +13384,7 @@
       </w:rPr>
     </w:lvl>
   </w:abstractNum>
-  <w:abstractNum w:abstractNumId="22" w15:restartNumberingAfterBreak="0">
+  <w:abstractNum w:abstractNumId="23" w15:restartNumberingAfterBreak="0">
     <w:nsid w:val="3ECB28DC"/>
     <w:multiLevelType w:val="hybridMultilevel"/>
     <w:tmpl w:val="CBC4983A"/>
@@ -12639,7 +13497,7 @@
       </w:rPr>
     </w:lvl>
   </w:abstractNum>
-  <w:abstractNum w:abstractNumId="23" w15:restartNumberingAfterBreak="0">
+  <w:abstractNum w:abstractNumId="24" w15:restartNumberingAfterBreak="0">
     <w:nsid w:val="3F0156D4"/>
     <w:multiLevelType w:val="multilevel"/>
     <w:tmpl w:val="B350B5C4"/>
@@ -12788,7 +13646,7 @@
       </w:rPr>
     </w:lvl>
   </w:abstractNum>
-  <w:abstractNum w:abstractNumId="24" w15:restartNumberingAfterBreak="0">
+  <w:abstractNum w:abstractNumId="25" w15:restartNumberingAfterBreak="0">
     <w:nsid w:val="453D780E"/>
     <w:multiLevelType w:val="multilevel"/>
     <w:tmpl w:val="2CC84722"/>
@@ -12937,7 +13795,7 @@
       </w:rPr>
     </w:lvl>
   </w:abstractNum>
-  <w:abstractNum w:abstractNumId="25" w15:restartNumberingAfterBreak="0">
+  <w:abstractNum w:abstractNumId="26" w15:restartNumberingAfterBreak="0">
     <w:nsid w:val="45FC0ED1"/>
     <w:multiLevelType w:val="hybridMultilevel"/>
     <w:tmpl w:val="429A9D0A"/>
@@ -13050,7 +13908,7 @@
       </w:rPr>
     </w:lvl>
   </w:abstractNum>
-  <w:abstractNum w:abstractNumId="26" w15:restartNumberingAfterBreak="0">
+  <w:abstractNum w:abstractNumId="27" w15:restartNumberingAfterBreak="0">
     <w:nsid w:val="489A7082"/>
     <w:multiLevelType w:val="multilevel"/>
     <w:tmpl w:val="0C42A726"/>
@@ -13163,7 +14021,93 @@
       </w:pPr>
     </w:lvl>
   </w:abstractNum>
-  <w:abstractNum w:abstractNumId="27" w15:restartNumberingAfterBreak="0">
+  <w:abstractNum w:abstractNumId="28" w15:restartNumberingAfterBreak="0">
+    <w:nsid w:val="48AF1F53"/>
+    <w:multiLevelType w:val="hybridMultilevel"/>
+    <w:tmpl w:val="C2A27294"/>
+    <w:lvl w:ilvl="0" w:tplc="4009000F">
+      <w:start w:val="1"/>
+      <w:numFmt w:val="decimal"/>
+      <w:lvlText w:val="%1."/>
+      <w:lvlJc w:val="left"/>
+      <w:pPr>
+        <w:ind w:left="720" w:hanging="360"/>
+      </w:pPr>
+    </w:lvl>
+    <w:lvl w:ilvl="1" w:tplc="40090019" w:tentative="1">
+      <w:start w:val="1"/>
+      <w:numFmt w:val="lowerLetter"/>
+      <w:lvlText w:val="%2."/>
+      <w:lvlJc w:val="left"/>
+      <w:pPr>
+        <w:ind w:left="1440" w:hanging="360"/>
+      </w:pPr>
+    </w:lvl>
+    <w:lvl w:ilvl="2" w:tplc="4009001B" w:tentative="1">
+      <w:start w:val="1"/>
+      <w:numFmt w:val="lowerRoman"/>
+      <w:lvlText w:val="%3."/>
+      <w:lvlJc w:val="right"/>
+      <w:pPr>
+        <w:ind w:left="2160" w:hanging="180"/>
+      </w:pPr>
+    </w:lvl>
+    <w:lvl w:ilvl="3" w:tplc="4009000F" w:tentative="1">
+      <w:start w:val="1"/>
+      <w:numFmt w:val="decimal"/>
+      <w:lvlText w:val="%4."/>
+      <w:lvlJc w:val="left"/>
+      <w:pPr>
+        <w:ind w:left="2880" w:hanging="360"/>
+      </w:pPr>
+    </w:lvl>
+    <w:lvl w:ilvl="4" w:tplc="40090019" w:tentative="1">
+      <w:start w:val="1"/>
+      <w:numFmt w:val="lowerLetter"/>
+      <w:lvlText w:val="%5."/>
+      <w:lvlJc w:val="left"/>
+      <w:pPr>
+        <w:ind w:left="3600" w:hanging="360"/>
+      </w:pPr>
+    </w:lvl>
+    <w:lvl w:ilvl="5" w:tplc="4009001B" w:tentative="1">
+      <w:start w:val="1"/>
+      <w:numFmt w:val="lowerRoman"/>
+      <w:lvlText w:val="%6."/>
+      <w:lvlJc w:val="right"/>
+      <w:pPr>
+        <w:ind w:left="4320" w:hanging="180"/>
+      </w:pPr>
+    </w:lvl>
+    <w:lvl w:ilvl="6" w:tplc="4009000F" w:tentative="1">
+      <w:start w:val="1"/>
+      <w:numFmt w:val="decimal"/>
+      <w:lvlText w:val="%7."/>
+      <w:lvlJc w:val="left"/>
+      <w:pPr>
+        <w:ind w:left="5040" w:hanging="360"/>
+      </w:pPr>
+    </w:lvl>
+    <w:lvl w:ilvl="7" w:tplc="40090019" w:tentative="1">
+      <w:start w:val="1"/>
+      <w:numFmt w:val="lowerLetter"/>
+      <w:lvlText w:val="%8."/>
+      <w:lvlJc w:val="left"/>
+      <w:pPr>
+        <w:ind w:left="5760" w:hanging="360"/>
+      </w:pPr>
+    </w:lvl>
+    <w:lvl w:ilvl="8" w:tplc="4009001B" w:tentative="1">
+      <w:start w:val="1"/>
+      <w:numFmt w:val="lowerRoman"/>
+      <w:lvlText w:val="%9."/>
+      <w:lvlJc w:val="right"/>
+      <w:pPr>
+        <w:ind w:left="6480" w:hanging="180"/>
+      </w:pPr>
+    </w:lvl>
+  </w:abstractNum>
+  <w:abstractNum w:abstractNumId="29" w15:restartNumberingAfterBreak="0">
     <w:nsid w:val="4CA06978"/>
     <w:multiLevelType w:val="multilevel"/>
     <w:tmpl w:val="D7F6712E"/>
@@ -13312,7 +14256,7 @@
       </w:rPr>
     </w:lvl>
   </w:abstractNum>
-  <w:abstractNum w:abstractNumId="28" w15:restartNumberingAfterBreak="0">
+  <w:abstractNum w:abstractNumId="30" w15:restartNumberingAfterBreak="0">
     <w:nsid w:val="4D44702B"/>
     <w:multiLevelType w:val="hybridMultilevel"/>
     <w:tmpl w:val="CA70A9CA"/>
@@ -13425,7 +14369,7 @@
       </w:rPr>
     </w:lvl>
   </w:abstractNum>
-  <w:abstractNum w:abstractNumId="29" w15:restartNumberingAfterBreak="0">
+  <w:abstractNum w:abstractNumId="31" w15:restartNumberingAfterBreak="0">
     <w:nsid w:val="54394BC0"/>
     <w:multiLevelType w:val="hybridMultilevel"/>
     <w:tmpl w:val="934896C0"/>
@@ -13538,7 +14482,7 @@
       </w:rPr>
     </w:lvl>
   </w:abstractNum>
-  <w:abstractNum w:abstractNumId="30" w15:restartNumberingAfterBreak="0">
+  <w:abstractNum w:abstractNumId="32" w15:restartNumberingAfterBreak="0">
     <w:nsid w:val="554167E5"/>
     <w:multiLevelType w:val="hybridMultilevel"/>
     <w:tmpl w:val="26DC3F2C"/>
@@ -13651,7 +14595,7 @@
       </w:rPr>
     </w:lvl>
   </w:abstractNum>
-  <w:abstractNum w:abstractNumId="31" w15:restartNumberingAfterBreak="0">
+  <w:abstractNum w:abstractNumId="33" w15:restartNumberingAfterBreak="0">
     <w:nsid w:val="60F43C26"/>
     <w:multiLevelType w:val="hybridMultilevel"/>
     <w:tmpl w:val="5BB4A3DA"/>
@@ -13764,7 +14708,7 @@
       </w:rPr>
     </w:lvl>
   </w:abstractNum>
-  <w:abstractNum w:abstractNumId="32" w15:restartNumberingAfterBreak="0">
+  <w:abstractNum w:abstractNumId="34" w15:restartNumberingAfterBreak="0">
     <w:nsid w:val="65466861"/>
     <w:multiLevelType w:val="hybridMultilevel"/>
     <w:tmpl w:val="457C2BEE"/>
@@ -13877,7 +14821,7 @@
       </w:rPr>
     </w:lvl>
   </w:abstractNum>
-  <w:abstractNum w:abstractNumId="33" w15:restartNumberingAfterBreak="0">
+  <w:abstractNum w:abstractNumId="35" w15:restartNumberingAfterBreak="0">
     <w:nsid w:val="688A538E"/>
     <w:multiLevelType w:val="multilevel"/>
     <w:tmpl w:val="7B06FC90"/>
@@ -13990,7 +14934,7 @@
       </w:pPr>
     </w:lvl>
   </w:abstractNum>
-  <w:abstractNum w:abstractNumId="34" w15:restartNumberingAfterBreak="0">
+  <w:abstractNum w:abstractNumId="36" w15:restartNumberingAfterBreak="0">
     <w:nsid w:val="68BC34C7"/>
     <w:multiLevelType w:val="hybridMultilevel"/>
     <w:tmpl w:val="45043436"/>
@@ -14103,7 +15047,7 @@
       </w:rPr>
     </w:lvl>
   </w:abstractNum>
-  <w:abstractNum w:abstractNumId="35" w15:restartNumberingAfterBreak="0">
+  <w:abstractNum w:abstractNumId="37" w15:restartNumberingAfterBreak="0">
     <w:nsid w:val="6A797E7E"/>
     <w:multiLevelType w:val="hybridMultilevel"/>
     <w:tmpl w:val="DA0CB7E6"/>
@@ -14216,7 +15160,7 @@
       </w:rPr>
     </w:lvl>
   </w:abstractNum>
-  <w:abstractNum w:abstractNumId="36" w15:restartNumberingAfterBreak="0">
+  <w:abstractNum w:abstractNumId="38" w15:restartNumberingAfterBreak="0">
     <w:nsid w:val="6AA15E6A"/>
     <w:multiLevelType w:val="hybridMultilevel"/>
     <w:tmpl w:val="BD4217BE"/>
@@ -14329,7 +15273,7 @@
       </w:rPr>
     </w:lvl>
   </w:abstractNum>
-  <w:abstractNum w:abstractNumId="37" w15:restartNumberingAfterBreak="0">
+  <w:abstractNum w:abstractNumId="39" w15:restartNumberingAfterBreak="0">
     <w:nsid w:val="75726562"/>
     <w:multiLevelType w:val="hybridMultilevel"/>
     <w:tmpl w:val="4F7A5BB4"/>
@@ -14443,7 +15387,7 @@
       </w:rPr>
     </w:lvl>
   </w:abstractNum>
-  <w:abstractNum w:abstractNumId="38" w15:restartNumberingAfterBreak="0">
+  <w:abstractNum w:abstractNumId="40" w15:restartNumberingAfterBreak="0">
     <w:nsid w:val="79BA34B3"/>
     <w:multiLevelType w:val="hybridMultilevel"/>
     <w:tmpl w:val="E8548164"/>
@@ -14563,19 +15507,19 @@
     <w:abstractNumId w:val="4"/>
   </w:num>
   <w:num w:numId="3" w16cid:durableId="780801267">
+    <w:abstractNumId w:val="32"/>
+  </w:num>
+  <w:num w:numId="4" w16cid:durableId="789474350">
+    <w:abstractNumId w:val="36"/>
+  </w:num>
+  <w:num w:numId="5" w16cid:durableId="932057630">
     <w:abstractNumId w:val="30"/>
   </w:num>
-  <w:num w:numId="4" w16cid:durableId="789474350">
-    <w:abstractNumId w:val="34"/>
-  </w:num>
-  <w:num w:numId="5" w16cid:durableId="932057630">
-    <w:abstractNumId w:val="28"/>
-  </w:num>
   <w:num w:numId="6" w16cid:durableId="110518776">
-    <w:abstractNumId w:val="22"/>
+    <w:abstractNumId w:val="23"/>
   </w:num>
   <w:num w:numId="7" w16cid:durableId="1971933248">
-    <w:abstractNumId w:val="31"/>
+    <w:abstractNumId w:val="33"/>
   </w:num>
   <w:num w:numId="8" w16cid:durableId="1052533040">
     <w:abstractNumId w:val="15"/>
@@ -14602,16 +15546,16 @@
     <w:abstractNumId w:val="9"/>
   </w:num>
   <w:num w:numId="16" w16cid:durableId="511842780">
-    <w:abstractNumId w:val="33"/>
+    <w:abstractNumId w:val="35"/>
   </w:num>
   <w:num w:numId="17" w16cid:durableId="1664435575">
-    <w:abstractNumId w:val="20"/>
+    <w:abstractNumId w:val="21"/>
   </w:num>
   <w:num w:numId="18" w16cid:durableId="628782503">
-    <w:abstractNumId w:val="23"/>
+    <w:abstractNumId w:val="24"/>
   </w:num>
   <w:num w:numId="19" w16cid:durableId="2097511084">
-    <w:abstractNumId w:val="24"/>
+    <w:abstractNumId w:val="25"/>
   </w:num>
   <w:num w:numId="20" w16cid:durableId="851802824">
     <w:abstractNumId w:val="6"/>
@@ -14620,22 +15564,22 @@
     <w:abstractNumId w:val="0"/>
   </w:num>
   <w:num w:numId="22" w16cid:durableId="1685666459">
-    <w:abstractNumId w:val="27"/>
+    <w:abstractNumId w:val="29"/>
   </w:num>
   <w:num w:numId="23" w16cid:durableId="1433545672">
-    <w:abstractNumId w:val="26"/>
+    <w:abstractNumId w:val="27"/>
   </w:num>
   <w:num w:numId="24" w16cid:durableId="210846628">
     <w:abstractNumId w:val="14"/>
   </w:num>
   <w:num w:numId="25" w16cid:durableId="1332172673">
-    <w:abstractNumId w:val="19"/>
+    <w:abstractNumId w:val="20"/>
   </w:num>
   <w:num w:numId="26" w16cid:durableId="201330297">
-    <w:abstractNumId w:val="36"/>
+    <w:abstractNumId w:val="38"/>
   </w:num>
   <w:num w:numId="27" w16cid:durableId="1427843390">
-    <w:abstractNumId w:val="32"/>
+    <w:abstractNumId w:val="34"/>
   </w:num>
   <w:num w:numId="28" w16cid:durableId="2105300136">
     <w:abstractNumId w:val="1"/>
@@ -14647,16 +15591,16 @@
     <w:abstractNumId w:val="7"/>
   </w:num>
   <w:num w:numId="31" w16cid:durableId="1247882552">
-    <w:abstractNumId w:val="35"/>
+    <w:abstractNumId w:val="37"/>
   </w:num>
   <w:num w:numId="32" w16cid:durableId="707336571">
-    <w:abstractNumId w:val="18"/>
+    <w:abstractNumId w:val="19"/>
   </w:num>
   <w:num w:numId="33" w16cid:durableId="89475753">
-    <w:abstractNumId w:val="37"/>
+    <w:abstractNumId w:val="39"/>
   </w:num>
   <w:num w:numId="34" w16cid:durableId="1318340904">
-    <w:abstractNumId w:val="29"/>
+    <w:abstractNumId w:val="31"/>
   </w:num>
   <w:num w:numId="35" w16cid:durableId="2068912103">
     <w:abstractNumId w:val="16"/>
@@ -14665,13 +15609,19 @@
     <w:abstractNumId w:val="2"/>
   </w:num>
   <w:num w:numId="37" w16cid:durableId="1024525001">
-    <w:abstractNumId w:val="38"/>
+    <w:abstractNumId w:val="40"/>
   </w:num>
   <w:num w:numId="38" w16cid:durableId="913590187">
-    <w:abstractNumId w:val="21"/>
+    <w:abstractNumId w:val="22"/>
   </w:num>
   <w:num w:numId="39" w16cid:durableId="350034436">
-    <w:abstractNumId w:val="25"/>
+    <w:abstractNumId w:val="26"/>
+  </w:num>
+  <w:num w:numId="40" w16cid:durableId="795369653">
+    <w:abstractNumId w:val="18"/>
+  </w:num>
+  <w:num w:numId="41" w16cid:durableId="720136804">
+    <w:abstractNumId w:val="28"/>
   </w:num>
 </w:numbering>
 </file>

</xml_diff>

<commit_message>
Sections in Layout Page ASP.Net Core MVC
</commit_message>
<xml_diff>
--- a/ASPCore.docx
+++ b/ASPCore.docx
@@ -10709,23 +10709,613 @@
     </w:p>
     <w:p>
       <w:pPr>
-        <w:pStyle w:val="ListParagraph"/>
-        <w:rPr>
-          <w:rFonts w:ascii="Arial" w:hAnsi="Arial" w:cs="Arial"/>
-          <w:b/>
-          <w:bCs/>
-          <w:color w:val="525252" w:themeColor="accent3" w:themeShade="80"/>
-          <w:shd w:val="clear" w:color="auto" w:fill="FFFFFF"/>
-        </w:rPr>
-      </w:pPr>
-    </w:p>
-    <w:p>
-      <w:pPr>
-        <w:pStyle w:val="ListParagraph"/>
-        <w:rPr>
-          <w:b/>
-          <w:bCs/>
-          <w:color w:val="525252" w:themeColor="accent3" w:themeShade="80"/>
+        <w:pStyle w:val="Heading1"/>
+      </w:pPr>
+      <w:r>
+        <w:t>Sections in Layout page in ASP.Net Core MVC</w:t>
+      </w:r>
+    </w:p>
+    <w:p>
+      <w:pPr>
+        <w:rPr>
+          <w:rFonts w:asciiTheme="majorHAnsi" w:hAnsiTheme="majorHAnsi" w:cstheme="majorHAnsi"/>
+          <w:color w:val="333333"/>
+          <w:shd w:val="clear" w:color="auto" w:fill="FFFFFF"/>
+        </w:rPr>
+      </w:pPr>
+      <w:r>
+        <w:rPr>
+          <w:rFonts w:asciiTheme="majorHAnsi" w:hAnsiTheme="majorHAnsi" w:cstheme="majorHAnsi"/>
+          <w:color w:val="333333"/>
+          <w:shd w:val="clear" w:color="auto" w:fill="FFFFFF"/>
+        </w:rPr>
+        <w:t>A layout page in ASP.NET Core MVC can also include a section. A section can be optional or mandatory. It provides a way to organize where certain page elements should be placed.</w:t>
+      </w:r>
+    </w:p>
+    <w:p>
+      <w:pPr>
+        <w:rPr>
+          <w:rFonts w:asciiTheme="majorHAnsi" w:hAnsiTheme="majorHAnsi" w:cstheme="majorHAnsi"/>
+          <w:color w:val="333333"/>
+          <w:shd w:val="clear" w:color="auto" w:fill="FFFFFF"/>
+        </w:rPr>
+      </w:pPr>
+      <w:r>
+        <w:rPr>
+          <w:rFonts w:asciiTheme="majorHAnsi" w:hAnsiTheme="majorHAnsi" w:cstheme="majorHAnsi"/>
+        </w:rPr>
+        <w:drawing>
+          <wp:anchor distT="0" distB="0" distL="114300" distR="114300" simplePos="0" relativeHeight="251675648" behindDoc="0" locked="0" layoutInCell="1" allowOverlap="1" wp14:anchorId="139644A9" wp14:editId="4B952D9F">
+            <wp:simplePos x="0" y="0"/>
+            <wp:positionH relativeFrom="margin">
+              <wp:align>right</wp:align>
+            </wp:positionH>
+            <wp:positionV relativeFrom="paragraph">
+              <wp:posOffset>1202055</wp:posOffset>
+            </wp:positionV>
+            <wp:extent cx="5731510" cy="2254250"/>
+            <wp:effectExtent l="0" t="0" r="2540" b="0"/>
+            <wp:wrapTopAndBottom/>
+            <wp:docPr id="997967589" name="Picture 1"/>
+            <wp:cNvGraphicFramePr>
+              <a:graphicFrameLocks xmlns:a="http://schemas.openxmlformats.org/drawingml/2006/main" noChangeAspect="1"/>
+            </wp:cNvGraphicFramePr>
+            <a:graphic xmlns:a="http://schemas.openxmlformats.org/drawingml/2006/main">
+              <a:graphicData uri="http://schemas.openxmlformats.org/drawingml/2006/picture">
+                <pic:pic xmlns:pic="http://schemas.openxmlformats.org/drawingml/2006/picture">
+                  <pic:nvPicPr>
+                    <pic:cNvPr id="997967589" name=""/>
+                    <pic:cNvPicPr/>
+                  </pic:nvPicPr>
+                  <pic:blipFill>
+                    <a:blip r:embed="rId71">
+                      <a:extLst>
+                        <a:ext uri="{28A0092B-C50C-407E-A947-70E740481C1C}">
+                          <a14:useLocalDpi xmlns:a14="http://schemas.microsoft.com/office/drawing/2010/main" val="0"/>
+                        </a:ext>
+                      </a:extLst>
+                    </a:blip>
+                    <a:stretch>
+                      <a:fillRect/>
+                    </a:stretch>
+                  </pic:blipFill>
+                  <pic:spPr>
+                    <a:xfrm>
+                      <a:off x="0" y="0"/>
+                      <a:ext cx="5731510" cy="2254250"/>
+                    </a:xfrm>
+                    <a:prstGeom prst="rect">
+                      <a:avLst/>
+                    </a:prstGeom>
+                  </pic:spPr>
+                </pic:pic>
+              </a:graphicData>
+            </a:graphic>
+            <wp14:sizeRelV relativeFrom="margin">
+              <wp14:pctHeight>0</wp14:pctHeight>
+            </wp14:sizeRelV>
+          </wp:anchor>
+        </w:drawing>
+      </w:r>
+      <w:r>
+        <w:rPr>
+          <w:rStyle w:val="Heading2Char"/>
+        </w:rPr>
+        <w:t>Example</w:t>
+      </w:r>
+      <w:r>
+        <w:rPr>
+          <w:rFonts w:asciiTheme="majorHAnsi" w:hAnsiTheme="majorHAnsi" w:cstheme="majorHAnsi"/>
+          <w:color w:val="333333"/>
+        </w:rPr>
+        <w:br/>
+      </w:r>
+      <w:r>
+        <w:rPr>
+          <w:rFonts w:asciiTheme="majorHAnsi" w:hAnsiTheme="majorHAnsi" w:cstheme="majorHAnsi"/>
+          <w:color w:val="333333"/>
+          <w:shd w:val="clear" w:color="auto" w:fill="FFFFFF"/>
+        </w:rPr>
+        <w:t xml:space="preserve">You have a </w:t>
+      </w:r>
+      <w:proofErr w:type="gramStart"/>
+      <w:r>
+        <w:rPr>
+          <w:rFonts w:asciiTheme="majorHAnsi" w:hAnsiTheme="majorHAnsi" w:cstheme="majorHAnsi"/>
+          <w:color w:val="333333"/>
+          <w:shd w:val="clear" w:color="auto" w:fill="FFFFFF"/>
+        </w:rPr>
+        <w:t>custom JavaScript files</w:t>
+      </w:r>
+      <w:proofErr w:type="gramEnd"/>
+      <w:r>
+        <w:rPr>
+          <w:rFonts w:asciiTheme="majorHAnsi" w:hAnsiTheme="majorHAnsi" w:cstheme="majorHAnsi"/>
+          <w:color w:val="333333"/>
+          <w:shd w:val="clear" w:color="auto" w:fill="FFFFFF"/>
+        </w:rPr>
+        <w:t xml:space="preserve"> that is only needed by a few views in your application. It's a good practice to place the script files at the bottom of the page before the closing </w:t>
+      </w:r>
+      <w:r>
+        <w:rPr>
+          <w:rFonts w:asciiTheme="majorHAnsi" w:hAnsiTheme="majorHAnsi" w:cstheme="majorHAnsi"/>
+          <w:color w:val="0000FF"/>
+          <w:shd w:val="clear" w:color="auto" w:fill="FFFFFF"/>
+        </w:rPr>
+        <w:t>&lt;/</w:t>
+      </w:r>
+      <w:r>
+        <w:rPr>
+          <w:rFonts w:asciiTheme="majorHAnsi" w:hAnsiTheme="majorHAnsi" w:cstheme="majorHAnsi"/>
+          <w:color w:val="CC0000"/>
+          <w:shd w:val="clear" w:color="auto" w:fill="FFFFFF"/>
+        </w:rPr>
+        <w:t>body</w:t>
+      </w:r>
+      <w:r>
+        <w:rPr>
+          <w:rFonts w:asciiTheme="majorHAnsi" w:hAnsiTheme="majorHAnsi" w:cstheme="majorHAnsi"/>
+          <w:color w:val="0000FF"/>
+          <w:shd w:val="clear" w:color="auto" w:fill="FFFFFF"/>
+        </w:rPr>
+        <w:t>&gt;</w:t>
+      </w:r>
+      <w:r>
+        <w:rPr>
+          <w:rFonts w:asciiTheme="majorHAnsi" w:hAnsiTheme="majorHAnsi" w:cstheme="majorHAnsi"/>
+          <w:color w:val="333333"/>
+          <w:shd w:val="clear" w:color="auto" w:fill="FFFFFF"/>
+        </w:rPr>
+        <w:t> tag.</w:t>
+      </w:r>
+      <w:r>
+        <w:rPr>
+          <w:rFonts w:asciiTheme="majorHAnsi" w:hAnsiTheme="majorHAnsi" w:cstheme="majorHAnsi"/>
+          <w:color w:val="333333"/>
+        </w:rPr>
+        <w:br/>
+      </w:r>
+      <w:r>
+        <w:rPr>
+          <w:rFonts w:asciiTheme="majorHAnsi" w:hAnsiTheme="majorHAnsi" w:cstheme="majorHAnsi"/>
+          <w:color w:val="333333"/>
+        </w:rPr>
+        <w:br/>
+      </w:r>
+      <w:r>
+        <w:rPr>
+          <w:rFonts w:asciiTheme="majorHAnsi" w:hAnsiTheme="majorHAnsi" w:cstheme="majorHAnsi"/>
+          <w:color w:val="333333"/>
+          <w:shd w:val="clear" w:color="auto" w:fill="FFFFFF"/>
+        </w:rPr>
+        <w:t xml:space="preserve">If the custom script file is required by all the </w:t>
+      </w:r>
+      <w:proofErr w:type="gramStart"/>
+      <w:r>
+        <w:rPr>
+          <w:rFonts w:asciiTheme="majorHAnsi" w:hAnsiTheme="majorHAnsi" w:cstheme="majorHAnsi"/>
+          <w:color w:val="333333"/>
+          <w:shd w:val="clear" w:color="auto" w:fill="FFFFFF"/>
+        </w:rPr>
+        <w:t>views</w:t>
+      </w:r>
+      <w:proofErr w:type="gramEnd"/>
+      <w:r>
+        <w:rPr>
+          <w:rFonts w:asciiTheme="majorHAnsi" w:hAnsiTheme="majorHAnsi" w:cstheme="majorHAnsi"/>
+          <w:color w:val="333333"/>
+          <w:shd w:val="clear" w:color="auto" w:fill="FFFFFF"/>
+        </w:rPr>
+        <w:t xml:space="preserve"> then we could place it in the Layout page as shown below.</w:t>
+      </w:r>
+    </w:p>
+    <w:p>
+      <w:pPr>
+        <w:rPr>
+          <w:rFonts w:asciiTheme="majorHAnsi" w:hAnsiTheme="majorHAnsi" w:cstheme="majorHAnsi"/>
+        </w:rPr>
+      </w:pPr>
+      <w:r>
+        <w:rPr>
+          <w:rFonts w:asciiTheme="majorHAnsi" w:hAnsiTheme="majorHAnsi" w:cstheme="majorHAnsi"/>
+        </w:rPr>
+        <w:lastRenderedPageBreak/>
+        <w:drawing>
+          <wp:anchor distT="0" distB="0" distL="114300" distR="114300" simplePos="0" relativeHeight="251676672" behindDoc="0" locked="0" layoutInCell="1" allowOverlap="1" wp14:anchorId="1B1A22A3" wp14:editId="679A0FFF">
+            <wp:simplePos x="0" y="0"/>
+            <wp:positionH relativeFrom="margin">
+              <wp:align>right</wp:align>
+            </wp:positionH>
+            <wp:positionV relativeFrom="paragraph">
+              <wp:posOffset>1219200</wp:posOffset>
+            </wp:positionV>
+            <wp:extent cx="5734050" cy="3441700"/>
+            <wp:effectExtent l="0" t="0" r="0" b="6350"/>
+            <wp:wrapTopAndBottom/>
+            <wp:docPr id="2062204505" name="Picture 1"/>
+            <wp:cNvGraphicFramePr>
+              <a:graphicFrameLocks xmlns:a="http://schemas.openxmlformats.org/drawingml/2006/main" noChangeAspect="1"/>
+            </wp:cNvGraphicFramePr>
+            <a:graphic xmlns:a="http://schemas.openxmlformats.org/drawingml/2006/main">
+              <a:graphicData uri="http://schemas.openxmlformats.org/drawingml/2006/picture">
+                <pic:pic xmlns:pic="http://schemas.openxmlformats.org/drawingml/2006/picture">
+                  <pic:nvPicPr>
+                    <pic:cNvPr id="2062204505" name=""/>
+                    <pic:cNvPicPr/>
+                  </pic:nvPicPr>
+                  <pic:blipFill>
+                    <a:blip r:embed="rId72">
+                      <a:extLst>
+                        <a:ext uri="{28A0092B-C50C-407E-A947-70E740481C1C}">
+                          <a14:useLocalDpi xmlns:a14="http://schemas.microsoft.com/office/drawing/2010/main" val="0"/>
+                        </a:ext>
+                      </a:extLst>
+                    </a:blip>
+                    <a:stretch>
+                      <a:fillRect/>
+                    </a:stretch>
+                  </pic:blipFill>
+                  <pic:spPr>
+                    <a:xfrm>
+                      <a:off x="0" y="0"/>
+                      <a:ext cx="5734050" cy="3441700"/>
+                    </a:xfrm>
+                    <a:prstGeom prst="rect">
+                      <a:avLst/>
+                    </a:prstGeom>
+                  </pic:spPr>
+                </pic:pic>
+              </a:graphicData>
+            </a:graphic>
+            <wp14:sizeRelH relativeFrom="margin">
+              <wp14:pctWidth>0</wp14:pctWidth>
+            </wp14:sizeRelH>
+            <wp14:sizeRelV relativeFrom="margin">
+              <wp14:pctHeight>0</wp14:pctHeight>
+            </wp14:sizeRelV>
+          </wp:anchor>
+        </w:drawing>
+      </w:r>
+      <w:r>
+        <w:rPr>
+          <w:rStyle w:val="Heading2Char"/>
+        </w:rPr>
+        <w:t>Providing Section Content</w:t>
+      </w:r>
+      <w:r>
+        <w:rPr>
+          <w:rFonts w:asciiTheme="majorHAnsi" w:hAnsiTheme="majorHAnsi" w:cstheme="majorHAnsi"/>
+          <w:color w:val="333333"/>
+        </w:rPr>
+        <w:br/>
+      </w:r>
+      <w:r>
+        <w:rPr>
+          <w:rFonts w:asciiTheme="majorHAnsi" w:hAnsiTheme="majorHAnsi" w:cstheme="majorHAnsi"/>
+          <w:color w:val="333333"/>
+          <w:shd w:val="clear" w:color="auto" w:fill="FFFFFF"/>
+        </w:rPr>
+        <w:t>Every view that intends to provide content for the section, must include a section with the same name. We use </w:t>
+      </w:r>
+      <w:r>
+        <w:rPr>
+          <w:rFonts w:asciiTheme="majorHAnsi" w:hAnsiTheme="majorHAnsi" w:cstheme="majorHAnsi"/>
+          <w:color w:val="333333"/>
+          <w:shd w:val="clear" w:color="auto" w:fill="F1C232"/>
+        </w:rPr>
+        <w:t>@</w:t>
+      </w:r>
+      <w:r>
+        <w:rPr>
+          <w:rFonts w:asciiTheme="majorHAnsi" w:hAnsiTheme="majorHAnsi" w:cstheme="majorHAnsi"/>
+          <w:color w:val="0000FF"/>
+          <w:shd w:val="clear" w:color="auto" w:fill="FFFFFF"/>
+        </w:rPr>
+        <w:t>section </w:t>
+      </w:r>
+      <w:r>
+        <w:rPr>
+          <w:rFonts w:asciiTheme="majorHAnsi" w:hAnsiTheme="majorHAnsi" w:cstheme="majorHAnsi"/>
+          <w:color w:val="333333"/>
+          <w:shd w:val="clear" w:color="auto" w:fill="FFFFFF"/>
+        </w:rPr>
+        <w:t>directive to include the section and provide the content as shown below.</w:t>
+      </w:r>
+      <w:r>
+        <w:rPr>
+          <w:rFonts w:asciiTheme="majorHAnsi" w:hAnsiTheme="majorHAnsi" w:cstheme="majorHAnsi"/>
+          <w:color w:val="333333"/>
+        </w:rPr>
+        <w:br/>
+      </w:r>
+      <w:r>
+        <w:rPr>
+          <w:rFonts w:asciiTheme="majorHAnsi" w:hAnsiTheme="majorHAnsi" w:cstheme="majorHAnsi"/>
+          <w:color w:val="333333"/>
+        </w:rPr>
+        <w:br/>
+      </w:r>
+      <w:r>
+        <w:rPr>
+          <w:rFonts w:asciiTheme="majorHAnsi" w:hAnsiTheme="majorHAnsi" w:cstheme="majorHAnsi"/>
+          <w:color w:val="333333"/>
+          <w:shd w:val="clear" w:color="auto" w:fill="FFFFFF"/>
+        </w:rPr>
+        <w:t>In our case, we want the </w:t>
+      </w:r>
+      <w:proofErr w:type="gramStart"/>
+      <w:r>
+        <w:rPr>
+          <w:rFonts w:asciiTheme="majorHAnsi" w:hAnsiTheme="majorHAnsi" w:cstheme="majorHAnsi"/>
+          <w:color w:val="CC0000"/>
+          <w:shd w:val="clear" w:color="auto" w:fill="FFFFFF"/>
+        </w:rPr>
+        <w:t>details</w:t>
+      </w:r>
+      <w:proofErr w:type="gramEnd"/>
+      <w:r>
+        <w:rPr>
+          <w:rFonts w:asciiTheme="majorHAnsi" w:hAnsiTheme="majorHAnsi" w:cstheme="majorHAnsi"/>
+          <w:color w:val="CC0000"/>
+          <w:shd w:val="clear" w:color="auto" w:fill="FFFFFF"/>
+        </w:rPr>
+        <w:t> </w:t>
+      </w:r>
+      <w:r>
+        <w:rPr>
+          <w:rFonts w:asciiTheme="majorHAnsi" w:hAnsiTheme="majorHAnsi" w:cstheme="majorHAnsi"/>
+          <w:color w:val="333333"/>
+          <w:shd w:val="clear" w:color="auto" w:fill="FFFFFF"/>
+        </w:rPr>
+        <w:t>view to include </w:t>
+      </w:r>
+      <w:r>
+        <w:rPr>
+          <w:rFonts w:asciiTheme="majorHAnsi" w:hAnsiTheme="majorHAnsi" w:cstheme="majorHAnsi"/>
+          <w:color w:val="0000FF"/>
+          <w:shd w:val="clear" w:color="auto" w:fill="FFFFFF"/>
+        </w:rPr>
+        <w:t>&lt;</w:t>
+      </w:r>
+      <w:r>
+        <w:rPr>
+          <w:rFonts w:asciiTheme="majorHAnsi" w:hAnsiTheme="majorHAnsi" w:cstheme="majorHAnsi"/>
+          <w:color w:val="CC0000"/>
+          <w:shd w:val="clear" w:color="auto" w:fill="FFFFFF"/>
+        </w:rPr>
+        <w:t>script</w:t>
+      </w:r>
+      <w:r>
+        <w:rPr>
+          <w:rFonts w:asciiTheme="majorHAnsi" w:hAnsiTheme="majorHAnsi" w:cstheme="majorHAnsi"/>
+          <w:color w:val="0000FF"/>
+          <w:shd w:val="clear" w:color="auto" w:fill="FFFFFF"/>
+        </w:rPr>
+        <w:t>&gt;</w:t>
+      </w:r>
+      <w:r>
+        <w:rPr>
+          <w:rFonts w:asciiTheme="majorHAnsi" w:hAnsiTheme="majorHAnsi" w:cstheme="majorHAnsi"/>
+          <w:color w:val="333333"/>
+          <w:shd w:val="clear" w:color="auto" w:fill="FFFFFF"/>
+        </w:rPr>
+        <w:t> tag in the </w:t>
+      </w:r>
+      <w:r>
+        <w:rPr>
+          <w:rFonts w:asciiTheme="majorHAnsi" w:hAnsiTheme="majorHAnsi" w:cstheme="majorHAnsi"/>
+          <w:color w:val="CC0000"/>
+          <w:shd w:val="clear" w:color="auto" w:fill="FFFFFF"/>
+        </w:rPr>
+        <w:t>"Scripts"</w:t>
+      </w:r>
+      <w:r>
+        <w:rPr>
+          <w:rFonts w:asciiTheme="majorHAnsi" w:hAnsiTheme="majorHAnsi" w:cstheme="majorHAnsi"/>
+          <w:color w:val="333333"/>
+          <w:shd w:val="clear" w:color="auto" w:fill="FFFFFF"/>
+        </w:rPr>
+        <w:t xml:space="preserve"> section in the layout page. To achieve </w:t>
+      </w:r>
+      <w:proofErr w:type="gramStart"/>
+      <w:r>
+        <w:rPr>
+          <w:rFonts w:asciiTheme="majorHAnsi" w:hAnsiTheme="majorHAnsi" w:cstheme="majorHAnsi"/>
+          <w:color w:val="333333"/>
+          <w:shd w:val="clear" w:color="auto" w:fill="FFFFFF"/>
+        </w:rPr>
+        <w:t>this</w:t>
+      </w:r>
+      <w:proofErr w:type="gramEnd"/>
+      <w:r>
+        <w:rPr>
+          <w:rFonts w:asciiTheme="majorHAnsi" w:hAnsiTheme="majorHAnsi" w:cstheme="majorHAnsi"/>
+          <w:color w:val="333333"/>
+          <w:shd w:val="clear" w:color="auto" w:fill="FFFFFF"/>
+        </w:rPr>
+        <w:t xml:space="preserve"> we include </w:t>
+      </w:r>
+      <w:r>
+        <w:rPr>
+          <w:rFonts w:asciiTheme="majorHAnsi" w:hAnsiTheme="majorHAnsi" w:cstheme="majorHAnsi"/>
+          <w:color w:val="CC0000"/>
+          <w:shd w:val="clear" w:color="auto" w:fill="FFFFFF"/>
+        </w:rPr>
+        <w:t>"Scripts"</w:t>
+      </w:r>
+      <w:r>
+        <w:rPr>
+          <w:rFonts w:asciiTheme="majorHAnsi" w:hAnsiTheme="majorHAnsi" w:cstheme="majorHAnsi"/>
+          <w:color w:val="333333"/>
+          <w:shd w:val="clear" w:color="auto" w:fill="FFFFFF"/>
+        </w:rPr>
+        <w:t> section in </w:t>
+      </w:r>
+      <w:proofErr w:type="spellStart"/>
+      <w:r>
+        <w:rPr>
+          <w:rFonts w:asciiTheme="majorHAnsi" w:hAnsiTheme="majorHAnsi" w:cstheme="majorHAnsi"/>
+          <w:color w:val="CC0000"/>
+          <w:shd w:val="clear" w:color="auto" w:fill="FFFFFF"/>
+        </w:rPr>
+        <w:t>Details.cshtml</w:t>
+      </w:r>
+      <w:proofErr w:type="spellEnd"/>
+      <w:r>
+        <w:rPr>
+          <w:rFonts w:asciiTheme="majorHAnsi" w:hAnsiTheme="majorHAnsi" w:cstheme="majorHAnsi"/>
+          <w:color w:val="333333"/>
+          <w:shd w:val="clear" w:color="auto" w:fill="FFFFFF"/>
+        </w:rPr>
+        <w:t> as shown below.</w:t>
+      </w:r>
+    </w:p>
+    <w:p>
+      <w:pPr>
+        <w:rPr>
+          <w:rFonts w:asciiTheme="majorHAnsi" w:hAnsiTheme="majorHAnsi" w:cstheme="majorHAnsi"/>
+        </w:rPr>
+      </w:pPr>
+    </w:p>
+    <w:p>
+      <w:pPr>
+        <w:rPr>
+          <w:rFonts w:asciiTheme="majorHAnsi" w:hAnsiTheme="majorHAnsi" w:cstheme="majorHAnsi"/>
+          <w:color w:val="333333"/>
+          <w:shd w:val="clear" w:color="auto" w:fill="FFFFFF"/>
+        </w:rPr>
+      </w:pPr>
+      <w:r>
+        <w:rPr>
+          <w:rStyle w:val="Heading2Char"/>
+        </w:rPr>
+        <w:t>Testing</w:t>
+      </w:r>
+      <w:r>
+        <w:rPr>
+          <w:rFonts w:asciiTheme="majorHAnsi" w:hAnsiTheme="majorHAnsi" w:cstheme="majorHAnsi"/>
+          <w:color w:val="333333"/>
+        </w:rPr>
+        <w:br/>
+      </w:r>
+      <w:r>
+        <w:rPr>
+          <w:rFonts w:asciiTheme="majorHAnsi" w:hAnsiTheme="majorHAnsi" w:cstheme="majorHAnsi"/>
+          <w:color w:val="333333"/>
+          <w:shd w:val="clear" w:color="auto" w:fill="FFFFFF"/>
+        </w:rPr>
+        <w:t>With these changes in place, if we navigate to </w:t>
+      </w:r>
+      <w:r>
+        <w:rPr>
+          <w:rFonts w:asciiTheme="majorHAnsi" w:hAnsiTheme="majorHAnsi" w:cstheme="majorHAnsi"/>
+          <w:color w:val="0000FF"/>
+          <w:shd w:val="clear" w:color="auto" w:fill="FFFFFF"/>
+        </w:rPr>
+        <w:t>/Home/Details</w:t>
+      </w:r>
+      <w:r>
+        <w:rPr>
+          <w:rFonts w:asciiTheme="majorHAnsi" w:hAnsiTheme="majorHAnsi" w:cstheme="majorHAnsi"/>
+          <w:color w:val="333333"/>
+          <w:shd w:val="clear" w:color="auto" w:fill="FFFFFF"/>
+        </w:rPr>
+        <w:t> we see the </w:t>
+      </w:r>
+      <w:r>
+        <w:rPr>
+          <w:rFonts w:asciiTheme="majorHAnsi" w:hAnsiTheme="majorHAnsi" w:cstheme="majorHAnsi"/>
+          <w:color w:val="0000FF"/>
+          <w:shd w:val="clear" w:color="auto" w:fill="FFFFFF"/>
+        </w:rPr>
+        <w:t>&lt;</w:t>
+      </w:r>
+      <w:r>
+        <w:rPr>
+          <w:rFonts w:asciiTheme="majorHAnsi" w:hAnsiTheme="majorHAnsi" w:cstheme="majorHAnsi"/>
+          <w:color w:val="CC0000"/>
+          <w:shd w:val="clear" w:color="auto" w:fill="FFFFFF"/>
+        </w:rPr>
+        <w:t>script</w:t>
+      </w:r>
+      <w:r>
+        <w:rPr>
+          <w:rFonts w:asciiTheme="majorHAnsi" w:hAnsiTheme="majorHAnsi" w:cstheme="majorHAnsi"/>
+          <w:color w:val="0000FF"/>
+          <w:shd w:val="clear" w:color="auto" w:fill="FFFFFF"/>
+        </w:rPr>
+        <w:t>&gt;</w:t>
+      </w:r>
+      <w:r>
+        <w:rPr>
+          <w:rFonts w:asciiTheme="majorHAnsi" w:hAnsiTheme="majorHAnsi" w:cstheme="majorHAnsi"/>
+          <w:color w:val="333333"/>
+          <w:shd w:val="clear" w:color="auto" w:fill="FFFFFF"/>
+        </w:rPr>
+        <w:t> tag included just before the closing &lt;/body&gt; tag. If we navigate to </w:t>
+      </w:r>
+      <w:r>
+        <w:rPr>
+          <w:rFonts w:asciiTheme="majorHAnsi" w:hAnsiTheme="majorHAnsi" w:cstheme="majorHAnsi"/>
+          <w:color w:val="0000FF"/>
+          <w:shd w:val="clear" w:color="auto" w:fill="FFFFFF"/>
+        </w:rPr>
+        <w:t>/Home/Index </w:t>
+      </w:r>
+      <w:r>
+        <w:rPr>
+          <w:rFonts w:asciiTheme="majorHAnsi" w:hAnsiTheme="majorHAnsi" w:cstheme="majorHAnsi"/>
+          <w:color w:val="333333"/>
+          <w:shd w:val="clear" w:color="auto" w:fill="FFFFFF"/>
+        </w:rPr>
+        <w:t>we do not see the </w:t>
+      </w:r>
+      <w:r>
+        <w:rPr>
+          <w:rFonts w:asciiTheme="majorHAnsi" w:hAnsiTheme="majorHAnsi" w:cstheme="majorHAnsi"/>
+          <w:color w:val="0000FF"/>
+          <w:shd w:val="clear" w:color="auto" w:fill="FFFFFF"/>
+        </w:rPr>
+        <w:t>&lt;</w:t>
+      </w:r>
+      <w:r>
+        <w:rPr>
+          <w:rFonts w:asciiTheme="majorHAnsi" w:hAnsiTheme="majorHAnsi" w:cstheme="majorHAnsi"/>
+          <w:color w:val="CC0000"/>
+          <w:shd w:val="clear" w:color="auto" w:fill="FFFFFF"/>
+        </w:rPr>
+        <w:t>script</w:t>
+      </w:r>
+      <w:r>
+        <w:rPr>
+          <w:rFonts w:asciiTheme="majorHAnsi" w:hAnsiTheme="majorHAnsi" w:cstheme="majorHAnsi"/>
+          <w:color w:val="0000FF"/>
+          <w:shd w:val="clear" w:color="auto" w:fill="FFFFFF"/>
+        </w:rPr>
+        <w:t>&gt;</w:t>
+      </w:r>
+      <w:r>
+        <w:rPr>
+          <w:rFonts w:asciiTheme="majorHAnsi" w:hAnsiTheme="majorHAnsi" w:cstheme="majorHAnsi"/>
+          <w:color w:val="333333"/>
+          <w:shd w:val="clear" w:color="auto" w:fill="FFFFFF"/>
+        </w:rPr>
+        <w:t> tag.</w:t>
+      </w:r>
+    </w:p>
+    <w:p>
+      <w:pPr>
+        <w:rPr>
+          <w:rFonts w:asciiTheme="majorHAnsi" w:hAnsiTheme="majorHAnsi" w:cstheme="majorHAnsi"/>
+          <w:color w:val="333333"/>
+          <w:shd w:val="clear" w:color="auto" w:fill="FFFFFF"/>
+        </w:rPr>
+      </w:pPr>
+    </w:p>
+    <w:p>
+      <w:pPr>
+        <w:rPr>
+          <w:rFonts w:asciiTheme="majorHAnsi" w:hAnsiTheme="majorHAnsi" w:cstheme="majorHAnsi"/>
         </w:rPr>
       </w:pPr>
     </w:p>
@@ -10762,7 +11352,7 @@
         <v:path o:extrusionok="f" gradientshapeok="t" o:connecttype="rect"/>
         <o:lock v:ext="edit" aspectratio="t"/>
       </v:shapetype>
-      <v:shape id="_x0000_i1073" type="#_x0000_t75" style="width:11pt;height:11pt" o:bullet="t">
+      <v:shape id="_x0000_i1095" type="#_x0000_t75" style="width:11pt;height:11pt" o:bullet="t">
         <v:imagedata r:id="rId1" o:title="mso1895"/>
       </v:shape>
     </w:pict>

</xml_diff>